<commit_message>
Add Proverbs Ch2 and Ch3
</commit_message>
<xml_diff>
--- a/Proverbs.docx
+++ b/Proverbs.docx
@@ -783,6 +783,1657 @@
           <w:lang w:val="en-US"/>
         </w:rPr>
         <w:t>Proverbs Ch2</w:t>
+      </w:r>
+    </w:p>
+    <w:p>
+      <w:pPr>
+        <w:rPr>
+          <w:lang w:val="en-US"/>
+        </w:rPr>
+      </w:pPr>
+    </w:p>
+    <w:p>
+      <w:pPr>
+        <w:pStyle w:val="ListParagraph"/>
+        <w:numPr>
+          <w:ilvl w:val="0"/>
+          <w:numId w:val="2"/>
+        </w:numPr>
+        <w:rPr>
+          <w:lang w:val="en-US"/>
+        </w:rPr>
+      </w:pPr>
+      <w:r>
+        <w:rPr>
+          <w:lang w:val="en-US"/>
+        </w:rPr>
+        <w:t xml:space="preserve">My son, if thou wilt receive my words, and hide my commandments with thee; </w:t>
+      </w:r>
+    </w:p>
+    <w:p>
+      <w:pPr>
+        <w:pStyle w:val="ListParagraph"/>
+        <w:numPr>
+          <w:ilvl w:val="0"/>
+          <w:numId w:val="2"/>
+        </w:numPr>
+        <w:rPr>
+          <w:lang w:val="en-US"/>
+        </w:rPr>
+      </w:pPr>
+      <w:r>
+        <w:rPr>
+          <w:lang w:val="en-US"/>
+        </w:rPr>
+        <w:t>So that thou incline thine ear unto wisdom, and apply thine heart to understanding;</w:t>
+      </w:r>
+    </w:p>
+    <w:p>
+      <w:pPr>
+        <w:pStyle w:val="ListParagraph"/>
+        <w:numPr>
+          <w:ilvl w:val="0"/>
+          <w:numId w:val="2"/>
+        </w:numPr>
+        <w:rPr>
+          <w:lang w:val="en-US"/>
+        </w:rPr>
+      </w:pPr>
+      <w:r>
+        <w:rPr>
+          <w:lang w:val="en-US"/>
+        </w:rPr>
+        <w:t xml:space="preserve">Yea, if thou </w:t>
+      </w:r>
+      <w:proofErr w:type="spellStart"/>
+      <w:r>
+        <w:rPr>
+          <w:lang w:val="en-US"/>
+        </w:rPr>
+        <w:t>criest</w:t>
+      </w:r>
+      <w:proofErr w:type="spellEnd"/>
+      <w:r>
+        <w:rPr>
+          <w:lang w:val="en-US"/>
+        </w:rPr>
+        <w:t xml:space="preserve"> after knowledge, and </w:t>
+      </w:r>
+      <w:proofErr w:type="spellStart"/>
+      <w:r>
+        <w:rPr>
+          <w:lang w:val="en-US"/>
+        </w:rPr>
+        <w:t>liftest</w:t>
+      </w:r>
+      <w:proofErr w:type="spellEnd"/>
+      <w:r>
+        <w:rPr>
+          <w:lang w:val="en-US"/>
+        </w:rPr>
+        <w:t xml:space="preserve"> up thy voice for understanding;</w:t>
+      </w:r>
+    </w:p>
+    <w:p>
+      <w:pPr>
+        <w:pStyle w:val="ListParagraph"/>
+        <w:numPr>
+          <w:ilvl w:val="0"/>
+          <w:numId w:val="2"/>
+        </w:numPr>
+        <w:rPr>
+          <w:lang w:val="en-US"/>
+        </w:rPr>
+      </w:pPr>
+      <w:r>
+        <w:rPr>
+          <w:lang w:val="en-US"/>
+        </w:rPr>
+        <w:t xml:space="preserve">If thou </w:t>
+      </w:r>
+      <w:proofErr w:type="spellStart"/>
+      <w:r>
+        <w:rPr>
+          <w:lang w:val="en-US"/>
+        </w:rPr>
+        <w:t>seekest</w:t>
+      </w:r>
+      <w:proofErr w:type="spellEnd"/>
+      <w:r>
+        <w:rPr>
+          <w:lang w:val="en-US"/>
+        </w:rPr>
+        <w:t xml:space="preserve"> her as silver, and </w:t>
+      </w:r>
+      <w:proofErr w:type="spellStart"/>
+      <w:r>
+        <w:rPr>
+          <w:lang w:val="en-US"/>
+        </w:rPr>
+        <w:t>searchest</w:t>
+      </w:r>
+      <w:proofErr w:type="spellEnd"/>
+      <w:r>
+        <w:rPr>
+          <w:lang w:val="en-US"/>
+        </w:rPr>
+        <w:t xml:space="preserve"> for her as for hid treasures;</w:t>
+      </w:r>
+    </w:p>
+    <w:p>
+      <w:pPr>
+        <w:pStyle w:val="ListParagraph"/>
+        <w:numPr>
+          <w:ilvl w:val="0"/>
+          <w:numId w:val="2"/>
+        </w:numPr>
+        <w:rPr>
+          <w:lang w:val="en-US"/>
+        </w:rPr>
+      </w:pPr>
+      <w:r>
+        <w:rPr>
+          <w:lang w:val="en-US"/>
+        </w:rPr>
+        <w:t xml:space="preserve">Then shalt thou understand the fear of the </w:t>
+      </w:r>
+      <w:proofErr w:type="gramStart"/>
+      <w:r>
+        <w:rPr>
+          <w:lang w:val="en-US"/>
+        </w:rPr>
+        <w:t>LORD, and</w:t>
+      </w:r>
+      <w:proofErr w:type="gramEnd"/>
+      <w:r>
+        <w:rPr>
+          <w:lang w:val="en-US"/>
+        </w:rPr>
+        <w:t xml:space="preserve"> find the knowledge of God.</w:t>
+      </w:r>
+    </w:p>
+    <w:p>
+      <w:pPr>
+        <w:pStyle w:val="ListParagraph"/>
+        <w:numPr>
+          <w:ilvl w:val="0"/>
+          <w:numId w:val="2"/>
+        </w:numPr>
+        <w:rPr>
+          <w:lang w:val="en-US"/>
+        </w:rPr>
+      </w:pPr>
+      <w:r>
+        <w:rPr>
+          <w:lang w:val="en-US"/>
+        </w:rPr>
+        <w:t>For the LORD giveth wisdom: out of his mouth cometh knowledge and understanding.</w:t>
+      </w:r>
+    </w:p>
+    <w:p>
+      <w:pPr>
+        <w:pStyle w:val="ListParagraph"/>
+        <w:numPr>
+          <w:ilvl w:val="0"/>
+          <w:numId w:val="2"/>
+        </w:numPr>
+        <w:rPr>
+          <w:lang w:val="en-US"/>
+        </w:rPr>
+      </w:pPr>
+      <w:r>
+        <w:rPr>
+          <w:lang w:val="en-US"/>
+        </w:rPr>
+        <w:t xml:space="preserve">He </w:t>
+      </w:r>
+      <w:proofErr w:type="spellStart"/>
+      <w:r>
+        <w:rPr>
+          <w:lang w:val="en-US"/>
+        </w:rPr>
+        <w:t>layeth</w:t>
+      </w:r>
+      <w:proofErr w:type="spellEnd"/>
+      <w:r>
+        <w:rPr>
+          <w:lang w:val="en-US"/>
+        </w:rPr>
+        <w:t xml:space="preserve"> up sound wisdom for the righteous: he is a buckler to them that walk uprightly.</w:t>
+      </w:r>
+    </w:p>
+    <w:p>
+      <w:pPr>
+        <w:pStyle w:val="ListParagraph"/>
+        <w:numPr>
+          <w:ilvl w:val="0"/>
+          <w:numId w:val="2"/>
+        </w:numPr>
+        <w:rPr>
+          <w:lang w:val="en-US"/>
+        </w:rPr>
+      </w:pPr>
+      <w:r>
+        <w:rPr>
+          <w:lang w:val="en-US"/>
+        </w:rPr>
+        <w:t xml:space="preserve">He </w:t>
+      </w:r>
+      <w:proofErr w:type="spellStart"/>
+      <w:r>
+        <w:rPr>
+          <w:lang w:val="en-US"/>
+        </w:rPr>
+        <w:t>keepeth</w:t>
+      </w:r>
+      <w:proofErr w:type="spellEnd"/>
+      <w:r>
+        <w:rPr>
+          <w:lang w:val="en-US"/>
+        </w:rPr>
+        <w:t xml:space="preserve"> the paths of judgment, and </w:t>
+      </w:r>
+      <w:proofErr w:type="spellStart"/>
+      <w:r>
+        <w:rPr>
+          <w:lang w:val="en-US"/>
+        </w:rPr>
+        <w:t>preserveth</w:t>
+      </w:r>
+      <w:proofErr w:type="spellEnd"/>
+      <w:r>
+        <w:rPr>
+          <w:lang w:val="en-US"/>
+        </w:rPr>
+        <w:t xml:space="preserve"> the way of his saints.</w:t>
+      </w:r>
+    </w:p>
+    <w:p>
+      <w:pPr>
+        <w:pStyle w:val="ListParagraph"/>
+        <w:numPr>
+          <w:ilvl w:val="0"/>
+          <w:numId w:val="2"/>
+        </w:numPr>
+        <w:rPr>
+          <w:lang w:val="en-US"/>
+        </w:rPr>
+      </w:pPr>
+      <w:r>
+        <w:rPr>
+          <w:lang w:val="en-US"/>
+        </w:rPr>
+        <w:t>Then shalt thou understand righteousness, and judgment, and equity; yea, every good path.</w:t>
+      </w:r>
+    </w:p>
+    <w:p>
+      <w:pPr>
+        <w:pStyle w:val="ListParagraph"/>
+        <w:numPr>
+          <w:ilvl w:val="0"/>
+          <w:numId w:val="2"/>
+        </w:numPr>
+        <w:rPr>
+          <w:lang w:val="en-US"/>
+        </w:rPr>
+      </w:pPr>
+      <w:r>
+        <w:rPr>
+          <w:lang w:val="en-US"/>
+        </w:rPr>
+        <w:t xml:space="preserve">When wisdom </w:t>
+      </w:r>
+      <w:proofErr w:type="spellStart"/>
+      <w:r>
+        <w:rPr>
+          <w:lang w:val="en-US"/>
+        </w:rPr>
+        <w:t>entereth</w:t>
+      </w:r>
+      <w:proofErr w:type="spellEnd"/>
+      <w:r>
+        <w:rPr>
+          <w:lang w:val="en-US"/>
+        </w:rPr>
+        <w:t xml:space="preserve"> into thine heart, and knowledge is pleasant unto thy soul;</w:t>
+      </w:r>
+    </w:p>
+    <w:p>
+      <w:pPr>
+        <w:pStyle w:val="ListParagraph"/>
+        <w:numPr>
+          <w:ilvl w:val="0"/>
+          <w:numId w:val="2"/>
+        </w:numPr>
+        <w:rPr>
+          <w:lang w:val="en-US"/>
+        </w:rPr>
+      </w:pPr>
+      <w:r>
+        <w:rPr>
+          <w:lang w:val="en-US"/>
+        </w:rPr>
+        <w:t xml:space="preserve">Discretion shall preserve </w:t>
+      </w:r>
+      <w:proofErr w:type="gramStart"/>
+      <w:r>
+        <w:rPr>
+          <w:lang w:val="en-US"/>
+        </w:rPr>
+        <w:t>thee,</w:t>
+      </w:r>
+      <w:proofErr w:type="gramEnd"/>
+      <w:r>
+        <w:rPr>
+          <w:lang w:val="en-US"/>
+        </w:rPr>
+        <w:t xml:space="preserve"> understanding shall keep thee:</w:t>
+      </w:r>
+    </w:p>
+    <w:p>
+      <w:pPr>
+        <w:pStyle w:val="ListParagraph"/>
+        <w:numPr>
+          <w:ilvl w:val="0"/>
+          <w:numId w:val="2"/>
+        </w:numPr>
+        <w:rPr>
+          <w:lang w:val="en-US"/>
+        </w:rPr>
+      </w:pPr>
+      <w:r>
+        <w:rPr>
+          <w:lang w:val="en-US"/>
+        </w:rPr>
+        <w:t xml:space="preserve">To deliver thee from the way of the evil man, from the man that </w:t>
+      </w:r>
+      <w:proofErr w:type="spellStart"/>
+      <w:r>
+        <w:rPr>
+          <w:lang w:val="en-US"/>
+        </w:rPr>
+        <w:t>speaketh</w:t>
+      </w:r>
+      <w:proofErr w:type="spellEnd"/>
+      <w:r>
+        <w:rPr>
+          <w:lang w:val="en-US"/>
+        </w:rPr>
+        <w:t xml:space="preserve"> </w:t>
+      </w:r>
+      <w:proofErr w:type="spellStart"/>
+      <w:r>
+        <w:rPr>
+          <w:lang w:val="en-US"/>
+        </w:rPr>
+        <w:t>froward</w:t>
+      </w:r>
+      <w:proofErr w:type="spellEnd"/>
+      <w:r>
+        <w:rPr>
+          <w:lang w:val="en-US"/>
+        </w:rPr>
+        <w:t xml:space="preserve"> things;</w:t>
+      </w:r>
+    </w:p>
+    <w:p>
+      <w:pPr>
+        <w:pStyle w:val="ListParagraph"/>
+        <w:numPr>
+          <w:ilvl w:val="0"/>
+          <w:numId w:val="2"/>
+        </w:numPr>
+        <w:rPr>
+          <w:lang w:val="en-US"/>
+        </w:rPr>
+      </w:pPr>
+      <w:r>
+        <w:rPr>
+          <w:lang w:val="en-US"/>
+        </w:rPr>
+        <w:t>Who leave the paths of uprightness, to walk in the ways of darkness;</w:t>
+      </w:r>
+    </w:p>
+    <w:p>
+      <w:pPr>
+        <w:pStyle w:val="ListParagraph"/>
+        <w:numPr>
+          <w:ilvl w:val="0"/>
+          <w:numId w:val="2"/>
+        </w:numPr>
+        <w:rPr>
+          <w:lang w:val="en-US"/>
+        </w:rPr>
+      </w:pPr>
+      <w:r>
+        <w:rPr>
+          <w:lang w:val="en-US"/>
+        </w:rPr>
+        <w:t>Who rejoice to do evil, and delight in the forwardness of the wicked;</w:t>
+      </w:r>
+    </w:p>
+    <w:p>
+      <w:pPr>
+        <w:pStyle w:val="ListParagraph"/>
+        <w:numPr>
+          <w:ilvl w:val="0"/>
+          <w:numId w:val="2"/>
+        </w:numPr>
+        <w:rPr>
+          <w:lang w:val="en-US"/>
+        </w:rPr>
+      </w:pPr>
+      <w:r>
+        <w:rPr>
+          <w:lang w:val="en-US"/>
+        </w:rPr>
+        <w:t xml:space="preserve">Whose ways are crooked, and they </w:t>
+      </w:r>
+      <w:proofErr w:type="spellStart"/>
+      <w:r>
+        <w:rPr>
+          <w:lang w:val="en-US"/>
+        </w:rPr>
+        <w:t>froward</w:t>
+      </w:r>
+      <w:proofErr w:type="spellEnd"/>
+      <w:r>
+        <w:rPr>
+          <w:lang w:val="en-US"/>
+        </w:rPr>
+        <w:t xml:space="preserve"> in their paths:</w:t>
+      </w:r>
+    </w:p>
+    <w:p>
+      <w:pPr>
+        <w:pStyle w:val="ListParagraph"/>
+        <w:numPr>
+          <w:ilvl w:val="0"/>
+          <w:numId w:val="2"/>
+        </w:numPr>
+        <w:rPr>
+          <w:lang w:val="en-US"/>
+        </w:rPr>
+      </w:pPr>
+      <w:r>
+        <w:rPr>
+          <w:lang w:val="en-US"/>
+        </w:rPr>
+        <w:t xml:space="preserve">To deliver thee from the strange woman, even from the stranger which </w:t>
+      </w:r>
+      <w:proofErr w:type="spellStart"/>
+      <w:r>
+        <w:rPr>
+          <w:lang w:val="en-US"/>
+        </w:rPr>
+        <w:t>flattereth</w:t>
+      </w:r>
+      <w:proofErr w:type="spellEnd"/>
+      <w:r>
+        <w:rPr>
+          <w:lang w:val="en-US"/>
+        </w:rPr>
+        <w:t xml:space="preserve"> with her words;</w:t>
+      </w:r>
+    </w:p>
+    <w:p>
+      <w:pPr>
+        <w:pStyle w:val="ListParagraph"/>
+        <w:numPr>
+          <w:ilvl w:val="0"/>
+          <w:numId w:val="2"/>
+        </w:numPr>
+        <w:rPr>
+          <w:lang w:val="en-US"/>
+        </w:rPr>
+      </w:pPr>
+      <w:r>
+        <w:rPr>
+          <w:lang w:val="en-US"/>
+        </w:rPr>
+        <w:t xml:space="preserve">Which </w:t>
+      </w:r>
+      <w:proofErr w:type="spellStart"/>
+      <w:r>
+        <w:rPr>
+          <w:lang w:val="en-US"/>
+        </w:rPr>
+        <w:t>forsaketh</w:t>
+      </w:r>
+      <w:proofErr w:type="spellEnd"/>
+      <w:r>
+        <w:rPr>
+          <w:lang w:val="en-US"/>
+        </w:rPr>
+        <w:t xml:space="preserve"> the guide of her youth, and </w:t>
+      </w:r>
+      <w:proofErr w:type="spellStart"/>
+      <w:r>
+        <w:rPr>
+          <w:lang w:val="en-US"/>
+        </w:rPr>
+        <w:t>forgetteth</w:t>
+      </w:r>
+      <w:proofErr w:type="spellEnd"/>
+      <w:r>
+        <w:rPr>
+          <w:lang w:val="en-US"/>
+        </w:rPr>
+        <w:t xml:space="preserve"> the covenant of her God.</w:t>
+      </w:r>
+    </w:p>
+    <w:p>
+      <w:pPr>
+        <w:pStyle w:val="ListParagraph"/>
+        <w:numPr>
+          <w:ilvl w:val="0"/>
+          <w:numId w:val="2"/>
+        </w:numPr>
+        <w:rPr>
+          <w:lang w:val="en-US"/>
+        </w:rPr>
+      </w:pPr>
+      <w:r>
+        <w:rPr>
+          <w:lang w:val="en-US"/>
+        </w:rPr>
+        <w:t xml:space="preserve">For her house </w:t>
+      </w:r>
+      <w:proofErr w:type="spellStart"/>
+      <w:r>
+        <w:rPr>
+          <w:lang w:val="en-US"/>
+        </w:rPr>
+        <w:t>inclineth</w:t>
+      </w:r>
+      <w:proofErr w:type="spellEnd"/>
+      <w:r>
+        <w:rPr>
+          <w:lang w:val="en-US"/>
+        </w:rPr>
+        <w:t xml:space="preserve"> unto death, and her paths unto the dead.</w:t>
+      </w:r>
+    </w:p>
+    <w:p>
+      <w:pPr>
+        <w:pStyle w:val="ListParagraph"/>
+        <w:numPr>
+          <w:ilvl w:val="0"/>
+          <w:numId w:val="2"/>
+        </w:numPr>
+        <w:rPr>
+          <w:lang w:val="en-US"/>
+        </w:rPr>
+      </w:pPr>
+      <w:r>
+        <w:rPr>
+          <w:lang w:val="en-US"/>
+        </w:rPr>
+        <w:t>None that go unto her return again, neither take they hold of the paths of the righteous.</w:t>
+      </w:r>
+    </w:p>
+    <w:p>
+      <w:pPr>
+        <w:pStyle w:val="ListParagraph"/>
+        <w:numPr>
+          <w:ilvl w:val="0"/>
+          <w:numId w:val="2"/>
+        </w:numPr>
+        <w:rPr>
+          <w:lang w:val="en-US"/>
+        </w:rPr>
+      </w:pPr>
+      <w:r>
+        <w:rPr>
+          <w:lang w:val="en-US"/>
+        </w:rPr>
+        <w:t xml:space="preserve">That thou mayest walk in the way of good </w:t>
+      </w:r>
+      <w:proofErr w:type="gramStart"/>
+      <w:r>
+        <w:rPr>
+          <w:lang w:val="en-US"/>
+        </w:rPr>
+        <w:t>men, and</w:t>
+      </w:r>
+      <w:proofErr w:type="gramEnd"/>
+      <w:r>
+        <w:rPr>
+          <w:lang w:val="en-US"/>
+        </w:rPr>
+        <w:t xml:space="preserve"> keep the paths of the righteous.</w:t>
+      </w:r>
+    </w:p>
+    <w:p>
+      <w:pPr>
+        <w:pStyle w:val="ListParagraph"/>
+        <w:numPr>
+          <w:ilvl w:val="0"/>
+          <w:numId w:val="2"/>
+        </w:numPr>
+        <w:rPr>
+          <w:lang w:val="en-US"/>
+        </w:rPr>
+      </w:pPr>
+      <w:r>
+        <w:rPr>
+          <w:lang w:val="en-US"/>
+        </w:rPr>
+        <w:t>For the upright shall dwell in the land, and the perfect shall remain in it.</w:t>
+      </w:r>
+    </w:p>
+    <w:p>
+      <w:pPr>
+        <w:pStyle w:val="ListParagraph"/>
+        <w:numPr>
+          <w:ilvl w:val="0"/>
+          <w:numId w:val="2"/>
+        </w:numPr>
+        <w:rPr>
+          <w:lang w:val="en-US"/>
+        </w:rPr>
+      </w:pPr>
+      <w:r>
+        <w:rPr>
+          <w:lang w:val="en-US"/>
+        </w:rPr>
+        <w:t>But the wicked shall be cut off from the earth, and the transgressors shall be rooted out of it.</w:t>
+      </w:r>
+    </w:p>
+    <w:p>
+      <w:pPr>
+        <w:rPr>
+          <w:lang w:val="en-US"/>
+        </w:rPr>
+      </w:pPr>
+    </w:p>
+    <w:p>
+      <w:pPr>
+        <w:rPr>
+          <w:lang w:val="en-US"/>
+        </w:rPr>
+      </w:pPr>
+      <w:r>
+        <w:rPr>
+          <w:lang w:val="en-US"/>
+        </w:rPr>
+        <w:t>Proverbs Ch3</w:t>
+      </w:r>
+    </w:p>
+    <w:p>
+      <w:pPr>
+        <w:rPr>
+          <w:lang w:val="en-US"/>
+        </w:rPr>
+      </w:pPr>
+    </w:p>
+    <w:p>
+      <w:pPr>
+        <w:pStyle w:val="ListParagraph"/>
+        <w:numPr>
+          <w:ilvl w:val="0"/>
+          <w:numId w:val="3"/>
+        </w:numPr>
+        <w:rPr>
+          <w:lang w:val="en-US"/>
+        </w:rPr>
+      </w:pPr>
+      <w:r>
+        <w:rPr>
+          <w:lang w:val="en-US"/>
+        </w:rPr>
+        <w:t>My son, forget not my law; but let thine heart keep my commandments:</w:t>
+      </w:r>
+    </w:p>
+    <w:p>
+      <w:pPr>
+        <w:pStyle w:val="ListParagraph"/>
+        <w:numPr>
+          <w:ilvl w:val="0"/>
+          <w:numId w:val="3"/>
+        </w:numPr>
+        <w:rPr>
+          <w:lang w:val="en-US"/>
+        </w:rPr>
+      </w:pPr>
+      <w:r>
+        <w:rPr>
+          <w:lang w:val="en-US"/>
+        </w:rPr>
+        <w:t>For length of days, and long life, and peace, shall they add to thee.</w:t>
+      </w:r>
+    </w:p>
+    <w:p>
+      <w:pPr>
+        <w:pStyle w:val="ListParagraph"/>
+        <w:numPr>
+          <w:ilvl w:val="0"/>
+          <w:numId w:val="3"/>
+        </w:numPr>
+        <w:rPr>
+          <w:lang w:val="en-US"/>
+        </w:rPr>
+      </w:pPr>
+      <w:r>
+        <w:rPr>
+          <w:lang w:val="en-US"/>
+        </w:rPr>
+        <w:t>Let not mercy and truth forsake thee: bind them about thy neck; write them upon the table of thine heart:</w:t>
+      </w:r>
+    </w:p>
+    <w:p>
+      <w:pPr>
+        <w:pStyle w:val="ListParagraph"/>
+        <w:numPr>
+          <w:ilvl w:val="0"/>
+          <w:numId w:val="3"/>
+        </w:numPr>
+        <w:rPr>
+          <w:lang w:val="en-US"/>
+        </w:rPr>
+      </w:pPr>
+      <w:r>
+        <w:rPr>
+          <w:lang w:val="en-US"/>
+        </w:rPr>
+        <w:t xml:space="preserve">So shalt thou find </w:t>
+      </w:r>
+      <w:proofErr w:type="spellStart"/>
+      <w:r>
+        <w:rPr>
+          <w:lang w:val="en-US"/>
+        </w:rPr>
+        <w:t>favour</w:t>
+      </w:r>
+      <w:proofErr w:type="spellEnd"/>
+      <w:r>
+        <w:rPr>
+          <w:lang w:val="en-US"/>
+        </w:rPr>
+        <w:t xml:space="preserve"> and good understanding in the sight of God and man.</w:t>
+      </w:r>
+    </w:p>
+    <w:p>
+      <w:pPr>
+        <w:pStyle w:val="ListParagraph"/>
+        <w:numPr>
+          <w:ilvl w:val="0"/>
+          <w:numId w:val="3"/>
+        </w:numPr>
+        <w:rPr>
+          <w:lang w:val="en-US"/>
+        </w:rPr>
+      </w:pPr>
+      <w:r>
+        <w:rPr>
+          <w:lang w:val="en-US"/>
+        </w:rPr>
+        <w:t>Trust in the LORD with all thine heart; and lean not unto thine own understanding.</w:t>
+      </w:r>
+    </w:p>
+    <w:p>
+      <w:pPr>
+        <w:pStyle w:val="ListParagraph"/>
+        <w:numPr>
+          <w:ilvl w:val="0"/>
+          <w:numId w:val="3"/>
+        </w:numPr>
+        <w:rPr>
+          <w:lang w:val="en-US"/>
+        </w:rPr>
+      </w:pPr>
+      <w:r>
+        <w:rPr>
+          <w:lang w:val="en-US"/>
+        </w:rPr>
+        <w:t>In all thy ways acknowledge him, and he shall direct thy paths.</w:t>
+      </w:r>
+    </w:p>
+    <w:p>
+      <w:pPr>
+        <w:pStyle w:val="ListParagraph"/>
+        <w:numPr>
+          <w:ilvl w:val="0"/>
+          <w:numId w:val="3"/>
+        </w:numPr>
+        <w:rPr>
+          <w:lang w:val="en-US"/>
+        </w:rPr>
+      </w:pPr>
+      <w:r>
+        <w:rPr>
+          <w:lang w:val="en-US"/>
+        </w:rPr>
+        <w:t xml:space="preserve">Be not wise in thine own eyes: fear the </w:t>
+      </w:r>
+      <w:proofErr w:type="gramStart"/>
+      <w:r>
+        <w:rPr>
+          <w:lang w:val="en-US"/>
+        </w:rPr>
+        <w:t>LORD, and</w:t>
+      </w:r>
+      <w:proofErr w:type="gramEnd"/>
+      <w:r>
+        <w:rPr>
+          <w:lang w:val="en-US"/>
+        </w:rPr>
+        <w:t xml:space="preserve"> depart from evil.</w:t>
+      </w:r>
+    </w:p>
+    <w:p>
+      <w:pPr>
+        <w:pStyle w:val="ListParagraph"/>
+        <w:numPr>
+          <w:ilvl w:val="0"/>
+          <w:numId w:val="3"/>
+        </w:numPr>
+        <w:rPr>
+          <w:lang w:val="en-US"/>
+        </w:rPr>
+      </w:pPr>
+      <w:r>
+        <w:rPr>
+          <w:lang w:val="en-US"/>
+        </w:rPr>
+        <w:lastRenderedPageBreak/>
+        <w:t>It shall be health to thy navel, and marrow to thy bones.</w:t>
+      </w:r>
+    </w:p>
+    <w:p>
+      <w:pPr>
+        <w:pStyle w:val="ListParagraph"/>
+        <w:numPr>
+          <w:ilvl w:val="0"/>
+          <w:numId w:val="3"/>
+        </w:numPr>
+        <w:rPr>
+          <w:lang w:val="en-US"/>
+        </w:rPr>
+      </w:pPr>
+      <w:proofErr w:type="spellStart"/>
+      <w:r>
+        <w:rPr>
+          <w:lang w:val="en-US"/>
+        </w:rPr>
+        <w:t>Honour</w:t>
+      </w:r>
+      <w:proofErr w:type="spellEnd"/>
+      <w:r>
+        <w:rPr>
+          <w:lang w:val="en-US"/>
+        </w:rPr>
+        <w:t xml:space="preserve"> the LORD with thy substance, and with the </w:t>
+      </w:r>
+      <w:proofErr w:type="spellStart"/>
+      <w:r>
+        <w:rPr>
+          <w:lang w:val="en-US"/>
+        </w:rPr>
+        <w:t>firstfruits</w:t>
+      </w:r>
+      <w:proofErr w:type="spellEnd"/>
+      <w:r>
+        <w:rPr>
+          <w:lang w:val="en-US"/>
+        </w:rPr>
+        <w:t xml:space="preserve"> of all thine increase:</w:t>
+      </w:r>
+    </w:p>
+    <w:p>
+      <w:pPr>
+        <w:pStyle w:val="ListParagraph"/>
+        <w:numPr>
+          <w:ilvl w:val="0"/>
+          <w:numId w:val="3"/>
+        </w:numPr>
+        <w:rPr>
+          <w:lang w:val="en-US"/>
+        </w:rPr>
+      </w:pPr>
+      <w:r>
+        <w:rPr>
+          <w:lang w:val="en-US"/>
+        </w:rPr>
+        <w:t>So shall thy barns be filled with plenty, and thy presses shall burst out with new wine.</w:t>
+      </w:r>
+    </w:p>
+    <w:p>
+      <w:pPr>
+        <w:pStyle w:val="ListParagraph"/>
+        <w:numPr>
+          <w:ilvl w:val="0"/>
+          <w:numId w:val="3"/>
+        </w:numPr>
+        <w:rPr>
+          <w:lang w:val="en-US"/>
+        </w:rPr>
+      </w:pPr>
+      <w:r>
+        <w:rPr>
+          <w:lang w:val="en-US"/>
+        </w:rPr>
+        <w:t>My son, despise not the chastening of the LORD; neither be weary of his correction:</w:t>
+      </w:r>
+    </w:p>
+    <w:p>
+      <w:pPr>
+        <w:pStyle w:val="ListParagraph"/>
+        <w:numPr>
+          <w:ilvl w:val="0"/>
+          <w:numId w:val="3"/>
+        </w:numPr>
+        <w:rPr>
+          <w:lang w:val="en-US"/>
+        </w:rPr>
+      </w:pPr>
+      <w:r>
+        <w:rPr>
+          <w:lang w:val="en-US"/>
+        </w:rPr>
+        <w:t xml:space="preserve">For whom the LORD loveth he </w:t>
+      </w:r>
+      <w:proofErr w:type="spellStart"/>
+      <w:r>
+        <w:rPr>
+          <w:lang w:val="en-US"/>
+        </w:rPr>
+        <w:t>correcteth</w:t>
+      </w:r>
+      <w:proofErr w:type="spellEnd"/>
+      <w:r>
+        <w:rPr>
+          <w:lang w:val="en-US"/>
+        </w:rPr>
+        <w:t xml:space="preserve">; even as a father the son in whom he </w:t>
+      </w:r>
+      <w:proofErr w:type="spellStart"/>
+      <w:r>
+        <w:rPr>
+          <w:lang w:val="en-US"/>
+        </w:rPr>
+        <w:t>delighteth</w:t>
+      </w:r>
+      <w:proofErr w:type="spellEnd"/>
+      <w:r>
+        <w:rPr>
+          <w:lang w:val="en-US"/>
+        </w:rPr>
+        <w:t>.</w:t>
+      </w:r>
+    </w:p>
+    <w:p>
+      <w:pPr>
+        <w:pStyle w:val="ListParagraph"/>
+        <w:numPr>
+          <w:ilvl w:val="0"/>
+          <w:numId w:val="3"/>
+        </w:numPr>
+        <w:rPr>
+          <w:lang w:val="en-US"/>
+        </w:rPr>
+      </w:pPr>
+      <w:r>
+        <w:rPr>
+          <w:lang w:val="en-US"/>
+        </w:rPr>
+        <w:t xml:space="preserve">Happy is the man that </w:t>
+      </w:r>
+      <w:proofErr w:type="spellStart"/>
+      <w:r>
+        <w:rPr>
+          <w:lang w:val="en-US"/>
+        </w:rPr>
+        <w:t>findeth</w:t>
+      </w:r>
+      <w:proofErr w:type="spellEnd"/>
+      <w:r>
+        <w:rPr>
+          <w:lang w:val="en-US"/>
+        </w:rPr>
+        <w:t xml:space="preserve"> wisdom, and the man that </w:t>
+      </w:r>
+      <w:proofErr w:type="spellStart"/>
+      <w:r>
+        <w:rPr>
+          <w:lang w:val="en-US"/>
+        </w:rPr>
+        <w:t>getteth</w:t>
+      </w:r>
+      <w:proofErr w:type="spellEnd"/>
+      <w:r>
+        <w:rPr>
+          <w:lang w:val="en-US"/>
+        </w:rPr>
+        <w:t xml:space="preserve"> understanding.</w:t>
+      </w:r>
+    </w:p>
+    <w:p>
+      <w:pPr>
+        <w:pStyle w:val="ListParagraph"/>
+        <w:numPr>
+          <w:ilvl w:val="0"/>
+          <w:numId w:val="3"/>
+        </w:numPr>
+        <w:rPr>
+          <w:lang w:val="en-US"/>
+        </w:rPr>
+      </w:pPr>
+      <w:r>
+        <w:rPr>
+          <w:lang w:val="en-US"/>
+        </w:rPr>
+        <w:t>For the merchandise of it is better than the merchandise of silver, and the gain thereof than fine gold.</w:t>
+      </w:r>
+    </w:p>
+    <w:p>
+      <w:pPr>
+        <w:pStyle w:val="ListParagraph"/>
+        <w:numPr>
+          <w:ilvl w:val="0"/>
+          <w:numId w:val="3"/>
+        </w:numPr>
+        <w:rPr>
+          <w:lang w:val="en-US"/>
+        </w:rPr>
+      </w:pPr>
+      <w:r>
+        <w:rPr>
+          <w:lang w:val="en-US"/>
+        </w:rPr>
+        <w:t>She is more precious than rubies: and all the things thou canst desire are not to be compared unto her.</w:t>
+      </w:r>
+    </w:p>
+    <w:p>
+      <w:pPr>
+        <w:pStyle w:val="ListParagraph"/>
+        <w:numPr>
+          <w:ilvl w:val="0"/>
+          <w:numId w:val="3"/>
+        </w:numPr>
+        <w:rPr>
+          <w:lang w:val="en-US"/>
+        </w:rPr>
+      </w:pPr>
+      <w:r>
+        <w:rPr>
+          <w:lang w:val="en-US"/>
+        </w:rPr>
+        <w:t xml:space="preserve">Length of days is in her right hand; and in her </w:t>
+      </w:r>
+      <w:proofErr w:type="gramStart"/>
+      <w:r>
+        <w:rPr>
+          <w:lang w:val="en-US"/>
+        </w:rPr>
+        <w:t>left hand</w:t>
+      </w:r>
+      <w:proofErr w:type="gramEnd"/>
+      <w:r>
+        <w:rPr>
+          <w:lang w:val="en-US"/>
+        </w:rPr>
+        <w:t xml:space="preserve"> riches and </w:t>
+      </w:r>
+      <w:proofErr w:type="spellStart"/>
+      <w:r>
+        <w:rPr>
+          <w:lang w:val="en-US"/>
+        </w:rPr>
+        <w:t>honour</w:t>
+      </w:r>
+      <w:proofErr w:type="spellEnd"/>
+      <w:r>
+        <w:rPr>
+          <w:lang w:val="en-US"/>
+        </w:rPr>
+        <w:t>.</w:t>
+      </w:r>
+    </w:p>
+    <w:p>
+      <w:pPr>
+        <w:pStyle w:val="ListParagraph"/>
+        <w:numPr>
+          <w:ilvl w:val="0"/>
+          <w:numId w:val="3"/>
+        </w:numPr>
+        <w:rPr>
+          <w:lang w:val="en-US"/>
+        </w:rPr>
+      </w:pPr>
+      <w:r>
+        <w:rPr>
+          <w:lang w:val="en-US"/>
+        </w:rPr>
+        <w:t>Her ways are ways of pleasantness, and all her paths are peace.</w:t>
+      </w:r>
+    </w:p>
+    <w:p>
+      <w:pPr>
+        <w:pStyle w:val="ListParagraph"/>
+        <w:numPr>
+          <w:ilvl w:val="0"/>
+          <w:numId w:val="3"/>
+        </w:numPr>
+        <w:rPr>
+          <w:lang w:val="en-US"/>
+        </w:rPr>
+      </w:pPr>
+      <w:r>
+        <w:rPr>
+          <w:lang w:val="en-US"/>
+        </w:rPr>
+        <w:t xml:space="preserve">She is a tree of life to them that lay hold upon her: and happy is </w:t>
+      </w:r>
+      <w:proofErr w:type="gramStart"/>
+      <w:r>
+        <w:rPr>
+          <w:lang w:val="en-US"/>
+        </w:rPr>
+        <w:t>every one</w:t>
+      </w:r>
+      <w:proofErr w:type="gramEnd"/>
+      <w:r>
+        <w:rPr>
+          <w:lang w:val="en-US"/>
+        </w:rPr>
+        <w:t xml:space="preserve"> that </w:t>
+      </w:r>
+      <w:proofErr w:type="spellStart"/>
+      <w:r>
+        <w:rPr>
+          <w:lang w:val="en-US"/>
+        </w:rPr>
+        <w:t>retaineth</w:t>
+      </w:r>
+      <w:proofErr w:type="spellEnd"/>
+      <w:r>
+        <w:rPr>
+          <w:lang w:val="en-US"/>
+        </w:rPr>
+        <w:t xml:space="preserve"> her.</w:t>
+      </w:r>
+    </w:p>
+    <w:p>
+      <w:pPr>
+        <w:pStyle w:val="ListParagraph"/>
+        <w:numPr>
+          <w:ilvl w:val="0"/>
+          <w:numId w:val="3"/>
+        </w:numPr>
+        <w:rPr>
+          <w:lang w:val="en-US"/>
+        </w:rPr>
+      </w:pPr>
+      <w:r>
+        <w:rPr>
+          <w:lang w:val="en-US"/>
+        </w:rPr>
+        <w:t>The LORD by wisdom hath founded the earth; by understanding hath he established the heavens.</w:t>
+      </w:r>
+    </w:p>
+    <w:p>
+      <w:pPr>
+        <w:pStyle w:val="ListParagraph"/>
+        <w:numPr>
+          <w:ilvl w:val="0"/>
+          <w:numId w:val="3"/>
+        </w:numPr>
+        <w:rPr>
+          <w:lang w:val="en-US"/>
+        </w:rPr>
+      </w:pPr>
+      <w:r>
+        <w:rPr>
+          <w:lang w:val="en-US"/>
+        </w:rPr>
+        <w:t>By his knowledge the depths are broken up, and the clouds drop down the dew.</w:t>
+      </w:r>
+    </w:p>
+    <w:p>
+      <w:pPr>
+        <w:pStyle w:val="ListParagraph"/>
+        <w:numPr>
+          <w:ilvl w:val="0"/>
+          <w:numId w:val="3"/>
+        </w:numPr>
+        <w:rPr>
+          <w:lang w:val="en-US"/>
+        </w:rPr>
+      </w:pPr>
+      <w:r>
+        <w:rPr>
+          <w:lang w:val="en-US"/>
+        </w:rPr>
+        <w:t>My son, let not them depart from thine eyes: keep sound wisdom and discretion:</w:t>
+      </w:r>
+    </w:p>
+    <w:p>
+      <w:pPr>
+        <w:pStyle w:val="ListParagraph"/>
+        <w:numPr>
+          <w:ilvl w:val="0"/>
+          <w:numId w:val="3"/>
+        </w:numPr>
+        <w:rPr>
+          <w:lang w:val="en-US"/>
+        </w:rPr>
+      </w:pPr>
+      <w:proofErr w:type="gramStart"/>
+      <w:r>
+        <w:rPr>
+          <w:lang w:val="en-US"/>
+        </w:rPr>
+        <w:t>So</w:t>
+      </w:r>
+      <w:proofErr w:type="gramEnd"/>
+      <w:r>
+        <w:rPr>
+          <w:lang w:val="en-US"/>
+        </w:rPr>
+        <w:t xml:space="preserve"> shall they be life unto thy soul, and grace to thy neck.</w:t>
+      </w:r>
+    </w:p>
+    <w:p>
+      <w:pPr>
+        <w:pStyle w:val="ListParagraph"/>
+        <w:numPr>
+          <w:ilvl w:val="0"/>
+          <w:numId w:val="3"/>
+        </w:numPr>
+        <w:rPr>
+          <w:lang w:val="en-US"/>
+        </w:rPr>
+      </w:pPr>
+      <w:r>
+        <w:rPr>
+          <w:lang w:val="en-US"/>
+        </w:rPr>
+        <w:t>Then shalt thou walk in thy way safely, and thy foot shall not stumble.</w:t>
+      </w:r>
+    </w:p>
+    <w:p>
+      <w:pPr>
+        <w:pStyle w:val="ListParagraph"/>
+        <w:numPr>
+          <w:ilvl w:val="0"/>
+          <w:numId w:val="3"/>
+        </w:numPr>
+        <w:rPr>
+          <w:lang w:val="en-US"/>
+        </w:rPr>
+      </w:pPr>
+      <w:r>
+        <w:rPr>
+          <w:lang w:val="en-US"/>
+        </w:rPr>
+        <w:t xml:space="preserve">When thou </w:t>
+      </w:r>
+      <w:proofErr w:type="spellStart"/>
+      <w:r>
+        <w:rPr>
+          <w:lang w:val="en-US"/>
+        </w:rPr>
+        <w:t>liest</w:t>
+      </w:r>
+      <w:proofErr w:type="spellEnd"/>
+      <w:r>
+        <w:rPr>
+          <w:lang w:val="en-US"/>
+        </w:rPr>
+        <w:t xml:space="preserve"> down, thou shalt not be afraid: yea, thou shalt lie down, and thy sleep shall be sweet.</w:t>
+      </w:r>
+    </w:p>
+    <w:p>
+      <w:pPr>
+        <w:pStyle w:val="ListParagraph"/>
+        <w:numPr>
+          <w:ilvl w:val="0"/>
+          <w:numId w:val="3"/>
+        </w:numPr>
+        <w:rPr>
+          <w:lang w:val="en-US"/>
+        </w:rPr>
+      </w:pPr>
+      <w:r>
+        <w:rPr>
+          <w:lang w:val="en-US"/>
+        </w:rPr>
+        <w:t>Be not afraid of sudden fear, neither of the desolation of the wicked, when it cometh.</w:t>
+      </w:r>
+    </w:p>
+    <w:p>
+      <w:pPr>
+        <w:pStyle w:val="ListParagraph"/>
+        <w:numPr>
+          <w:ilvl w:val="0"/>
+          <w:numId w:val="3"/>
+        </w:numPr>
+        <w:rPr>
+          <w:lang w:val="en-US"/>
+        </w:rPr>
+      </w:pPr>
+      <w:r>
+        <w:rPr>
+          <w:lang w:val="en-US"/>
+        </w:rPr>
+        <w:t xml:space="preserve">For the LORD shall be thy </w:t>
+      </w:r>
+      <w:proofErr w:type="gramStart"/>
+      <w:r>
+        <w:rPr>
+          <w:lang w:val="en-US"/>
+        </w:rPr>
+        <w:t>confidence, and</w:t>
+      </w:r>
+      <w:proofErr w:type="gramEnd"/>
+      <w:r>
+        <w:rPr>
+          <w:lang w:val="en-US"/>
+        </w:rPr>
+        <w:t xml:space="preserve"> shall keep thy foot from being taken.</w:t>
+      </w:r>
+    </w:p>
+    <w:p>
+      <w:pPr>
+        <w:pStyle w:val="ListParagraph"/>
+        <w:numPr>
+          <w:ilvl w:val="0"/>
+          <w:numId w:val="3"/>
+        </w:numPr>
+        <w:rPr>
+          <w:lang w:val="en-US"/>
+        </w:rPr>
+      </w:pPr>
+      <w:r>
+        <w:rPr>
+          <w:lang w:val="en-US"/>
+        </w:rPr>
+        <w:t>Withhold not good from them to whom it is due, when it is in the power of thine hand to do it.</w:t>
+      </w:r>
+    </w:p>
+    <w:p>
+      <w:pPr>
+        <w:pStyle w:val="ListParagraph"/>
+        <w:numPr>
+          <w:ilvl w:val="0"/>
+          <w:numId w:val="3"/>
+        </w:numPr>
+        <w:rPr>
+          <w:lang w:val="en-US"/>
+        </w:rPr>
+      </w:pPr>
+      <w:r>
+        <w:rPr>
+          <w:lang w:val="en-US"/>
+        </w:rPr>
+        <w:t xml:space="preserve">Say not unto thy </w:t>
+      </w:r>
+      <w:proofErr w:type="spellStart"/>
+      <w:r>
+        <w:rPr>
+          <w:lang w:val="en-US"/>
+        </w:rPr>
+        <w:t>neighbour</w:t>
+      </w:r>
+      <w:proofErr w:type="spellEnd"/>
+      <w:r>
+        <w:rPr>
+          <w:lang w:val="en-US"/>
+        </w:rPr>
+        <w:t xml:space="preserve">, Go, and come again, and </w:t>
+      </w:r>
+      <w:proofErr w:type="spellStart"/>
+      <w:r>
+        <w:rPr>
+          <w:lang w:val="en-US"/>
+        </w:rPr>
+        <w:t>to morrow</w:t>
+      </w:r>
+      <w:proofErr w:type="spellEnd"/>
+      <w:r>
+        <w:rPr>
+          <w:lang w:val="en-US"/>
+        </w:rPr>
+        <w:t xml:space="preserve"> I will give; when thou hast it by thee.</w:t>
+      </w:r>
+    </w:p>
+    <w:p>
+      <w:pPr>
+        <w:pStyle w:val="ListParagraph"/>
+        <w:numPr>
+          <w:ilvl w:val="0"/>
+          <w:numId w:val="3"/>
+        </w:numPr>
+        <w:rPr>
+          <w:lang w:val="en-US"/>
+        </w:rPr>
+      </w:pPr>
+      <w:r>
+        <w:rPr>
+          <w:lang w:val="en-US"/>
+        </w:rPr>
+        <w:t xml:space="preserve">Devise not evil against thy </w:t>
+      </w:r>
+      <w:proofErr w:type="spellStart"/>
+      <w:r>
+        <w:rPr>
+          <w:lang w:val="en-US"/>
+        </w:rPr>
+        <w:t>neighbour</w:t>
+      </w:r>
+      <w:proofErr w:type="spellEnd"/>
+      <w:r>
+        <w:rPr>
+          <w:lang w:val="en-US"/>
+        </w:rPr>
+        <w:t>, seeing he dwelleth securely by thee.</w:t>
+      </w:r>
+    </w:p>
+    <w:p>
+      <w:pPr>
+        <w:pStyle w:val="ListParagraph"/>
+        <w:numPr>
+          <w:ilvl w:val="0"/>
+          <w:numId w:val="3"/>
+        </w:numPr>
+        <w:rPr>
+          <w:lang w:val="en-US"/>
+        </w:rPr>
+      </w:pPr>
+      <w:r>
+        <w:rPr>
+          <w:lang w:val="en-US"/>
+        </w:rPr>
+        <w:t xml:space="preserve">Strive not with a man without cause, if he </w:t>
+      </w:r>
+      <w:proofErr w:type="gramStart"/>
+      <w:r>
+        <w:rPr>
+          <w:lang w:val="en-US"/>
+        </w:rPr>
+        <w:t>have</w:t>
+      </w:r>
+      <w:proofErr w:type="gramEnd"/>
+      <w:r>
+        <w:rPr>
+          <w:lang w:val="en-US"/>
+        </w:rPr>
+        <w:t xml:space="preserve"> done thee no harm.</w:t>
+      </w:r>
+    </w:p>
+    <w:p>
+      <w:pPr>
+        <w:pStyle w:val="ListParagraph"/>
+        <w:numPr>
+          <w:ilvl w:val="0"/>
+          <w:numId w:val="3"/>
+        </w:numPr>
+        <w:rPr>
+          <w:lang w:val="en-US"/>
+        </w:rPr>
+      </w:pPr>
+      <w:r>
+        <w:rPr>
+          <w:lang w:val="en-US"/>
+        </w:rPr>
+        <w:t xml:space="preserve">Envy thou not the </w:t>
+      </w:r>
+      <w:proofErr w:type="gramStart"/>
+      <w:r>
+        <w:rPr>
+          <w:lang w:val="en-US"/>
+        </w:rPr>
+        <w:t>oppressor, and</w:t>
+      </w:r>
+      <w:proofErr w:type="gramEnd"/>
+      <w:r>
+        <w:rPr>
+          <w:lang w:val="en-US"/>
+        </w:rPr>
+        <w:t xml:space="preserve"> choose none of his ways.</w:t>
+      </w:r>
+    </w:p>
+    <w:p>
+      <w:pPr>
+        <w:pStyle w:val="ListParagraph"/>
+        <w:numPr>
+          <w:ilvl w:val="0"/>
+          <w:numId w:val="3"/>
+        </w:numPr>
+        <w:rPr>
+          <w:lang w:val="en-US"/>
+        </w:rPr>
+      </w:pPr>
+      <w:r>
+        <w:rPr>
+          <w:lang w:val="en-US"/>
+        </w:rPr>
+        <w:t xml:space="preserve">For the </w:t>
+      </w:r>
+      <w:proofErr w:type="spellStart"/>
+      <w:r>
+        <w:rPr>
+          <w:lang w:val="en-US"/>
+        </w:rPr>
+        <w:t>froward</w:t>
+      </w:r>
+      <w:proofErr w:type="spellEnd"/>
+      <w:r>
+        <w:rPr>
+          <w:lang w:val="en-US"/>
+        </w:rPr>
+        <w:t xml:space="preserve"> is abomination to the LORD: but his secret is with the righteous.</w:t>
+      </w:r>
+    </w:p>
+    <w:p>
+      <w:pPr>
+        <w:pStyle w:val="ListParagraph"/>
+        <w:numPr>
+          <w:ilvl w:val="0"/>
+          <w:numId w:val="3"/>
+        </w:numPr>
+        <w:rPr>
+          <w:lang w:val="en-US"/>
+        </w:rPr>
+      </w:pPr>
+      <w:r>
+        <w:rPr>
+          <w:lang w:val="en-US"/>
+        </w:rPr>
+        <w:t xml:space="preserve">The curse of the LORD is in the house of the wicked: but he </w:t>
+      </w:r>
+      <w:proofErr w:type="spellStart"/>
+      <w:r>
+        <w:rPr>
+          <w:lang w:val="en-US"/>
+        </w:rPr>
+        <w:t>blesseth</w:t>
+      </w:r>
+      <w:proofErr w:type="spellEnd"/>
+      <w:r>
+        <w:rPr>
+          <w:lang w:val="en-US"/>
+        </w:rPr>
+        <w:t xml:space="preserve"> the habitation of the just.</w:t>
+      </w:r>
+    </w:p>
+    <w:p>
+      <w:pPr>
+        <w:pStyle w:val="ListParagraph"/>
+        <w:numPr>
+          <w:ilvl w:val="0"/>
+          <w:numId w:val="3"/>
+        </w:numPr>
+        <w:rPr>
+          <w:lang w:val="en-US"/>
+        </w:rPr>
+      </w:pPr>
+      <w:proofErr w:type="gramStart"/>
+      <w:r>
+        <w:rPr>
+          <w:lang w:val="en-US"/>
+        </w:rPr>
+        <w:t>Surely</w:t>
+      </w:r>
+      <w:proofErr w:type="gramEnd"/>
+      <w:r>
+        <w:rPr>
+          <w:lang w:val="en-US"/>
+        </w:rPr>
+        <w:t xml:space="preserve"> he </w:t>
+      </w:r>
+      <w:proofErr w:type="spellStart"/>
+      <w:r>
+        <w:rPr>
+          <w:lang w:val="en-US"/>
+        </w:rPr>
+        <w:t>scorneth</w:t>
+      </w:r>
+      <w:proofErr w:type="spellEnd"/>
+      <w:r>
+        <w:rPr>
+          <w:lang w:val="en-US"/>
+        </w:rPr>
+        <w:t xml:space="preserve"> the scorners: but he giveth grace unto the lowly.</w:t>
+      </w:r>
+    </w:p>
+    <w:p>
+      <w:pPr>
+        <w:pStyle w:val="ListParagraph"/>
+        <w:numPr>
+          <w:ilvl w:val="0"/>
+          <w:numId w:val="3"/>
+        </w:numPr>
+        <w:rPr>
+          <w:lang w:val="en-US"/>
+        </w:rPr>
+      </w:pPr>
+      <w:r>
+        <w:rPr>
+          <w:lang w:val="en-US"/>
+        </w:rPr>
+        <w:t>The wise shall inherit glory: but shame shall be the promotion of fools.</w:t>
+      </w:r>
+    </w:p>
+    <w:p>
+      <w:pPr>
+        <w:rPr>
+          <w:lang w:val="en-US"/>
+        </w:rPr>
+      </w:pPr>
+    </w:p>
+    <w:p>
+      <w:pPr>
+        <w:rPr>
+          <w:lang w:val="en-US"/>
+        </w:rPr>
+      </w:pPr>
+      <w:r>
+        <w:rPr>
+          <w:lang w:val="en-US"/>
+        </w:rPr>
+        <w:t>Proverbs Ch4</w:t>
       </w:r>
       <w:bookmarkStart w:id="0" w:name="_GoBack"/>
       <w:bookmarkEnd w:id="0"/>
@@ -800,9 +2451,9 @@
 <file path=word/numbering.xml><?xml version="1.0" encoding="utf-8"?>
 <w:numbering xmlns:wpc="http://schemas.microsoft.com/office/word/2010/wordprocessingCanvas" xmlns:cx="http://schemas.microsoft.com/office/drawing/2014/chartex" xmlns:cx1="http://schemas.microsoft.com/office/drawing/2015/9/8/chartex" xmlns:cx2="http://schemas.microsoft.com/office/drawing/2015/10/21/chartex" xmlns:cx3="http://schemas.microsoft.com/office/drawing/2016/5/9/chartex" xmlns:cx4="http://schemas.microsoft.com/office/drawing/2016/5/10/chartex" xmlns:cx5="http://schemas.microsoft.com/office/drawing/2016/5/11/chartex" xmlns:cx6="http://schemas.microsoft.com/office/drawing/2016/5/12/chartex" xmlns:cx7="http://schemas.microsoft.com/office/drawing/2016/5/13/chartex" xmlns:cx8="http://schemas.microsoft.com/office/drawing/2016/5/14/chartex" xmlns:mc="http://schemas.openxmlformats.org/markup-compatibility/2006" xmlns:aink="http://schemas.microsoft.com/office/drawing/2016/ink" xmlns:am3d="http://schemas.microsoft.com/office/drawing/2017/model3d" xmlns:o="urn:schemas-microsoft-com:office:office" xmlns:r="http://schemas.openxmlformats.org/officeDocument/2006/relationships" xmlns:m="http://schemas.openxmlformats.org/officeDocument/2006/math" xmlns:v="urn:schemas-microsoft-com:vml" xmlns:wp14="http://schemas.microsoft.com/office/word/2010/wordprocessingDrawing" xmlns:wp="http://schemas.openxmlformats.org/drawingml/2006/wordprocessingDrawing" xmlns:w10="urn:schemas-microsoft-com:office:word" xmlns:w="http://schemas.openxmlformats.org/wordprocessingml/2006/main" xmlns:w14="http://schemas.microsoft.com/office/word/2010/wordml" xmlns:w15="http://schemas.microsoft.com/office/word/2012/wordml" xmlns:w16cid="http://schemas.microsoft.com/office/word/2016/wordml/cid" xmlns:w16se="http://schemas.microsoft.com/office/word/2015/wordml/symex" xmlns:wpg="http://schemas.microsoft.com/office/word/2010/wordprocessingGroup" xmlns:wpi="http://schemas.microsoft.com/office/word/2010/wordprocessingInk" xmlns:wne="http://schemas.microsoft.com/office/word/2006/wordml" xmlns:wps="http://schemas.microsoft.com/office/word/2010/wordprocessingShape" mc:Ignorable="w14 w15 w16se w16cid wp14">
   <w:abstractNum w:abstractNumId="0" w15:restartNumberingAfterBreak="0">
-    <w:nsid w:val="580E620B"/>
+    <w:nsid w:val="45EA70D5"/>
     <w:multiLevelType w:val="hybridMultilevel"/>
-    <w:tmpl w:val="7A164186"/>
+    <w:tmpl w:val="6C72CFEC"/>
     <w:lvl w:ilvl="0" w:tplc="0809000F">
       <w:start w:val="1"/>
       <w:numFmt w:val="decimal"/>
@@ -888,7 +2539,191 @@
       </w:pPr>
     </w:lvl>
   </w:abstractNum>
+  <w:abstractNum w:abstractNumId="1" w15:restartNumberingAfterBreak="0">
+    <w:nsid w:val="580E620B"/>
+    <w:multiLevelType w:val="hybridMultilevel"/>
+    <w:tmpl w:val="7A164186"/>
+    <w:lvl w:ilvl="0" w:tplc="0809000F">
+      <w:start w:val="1"/>
+      <w:numFmt w:val="decimal"/>
+      <w:lvlText w:val="%1."/>
+      <w:lvlJc w:val="left"/>
+      <w:pPr>
+        <w:ind w:left="720" w:hanging="360"/>
+      </w:pPr>
+      <w:rPr>
+        <w:rFonts w:hint="default"/>
+      </w:rPr>
+    </w:lvl>
+    <w:lvl w:ilvl="1" w:tplc="08090019" w:tentative="1">
+      <w:start w:val="1"/>
+      <w:numFmt w:val="lowerLetter"/>
+      <w:lvlText w:val="%2."/>
+      <w:lvlJc w:val="left"/>
+      <w:pPr>
+        <w:ind w:left="1440" w:hanging="360"/>
+      </w:pPr>
+    </w:lvl>
+    <w:lvl w:ilvl="2" w:tplc="0809001B" w:tentative="1">
+      <w:start w:val="1"/>
+      <w:numFmt w:val="lowerRoman"/>
+      <w:lvlText w:val="%3."/>
+      <w:lvlJc w:val="right"/>
+      <w:pPr>
+        <w:ind w:left="2160" w:hanging="180"/>
+      </w:pPr>
+    </w:lvl>
+    <w:lvl w:ilvl="3" w:tplc="0809000F" w:tentative="1">
+      <w:start w:val="1"/>
+      <w:numFmt w:val="decimal"/>
+      <w:lvlText w:val="%4."/>
+      <w:lvlJc w:val="left"/>
+      <w:pPr>
+        <w:ind w:left="2880" w:hanging="360"/>
+      </w:pPr>
+    </w:lvl>
+    <w:lvl w:ilvl="4" w:tplc="08090019" w:tentative="1">
+      <w:start w:val="1"/>
+      <w:numFmt w:val="lowerLetter"/>
+      <w:lvlText w:val="%5."/>
+      <w:lvlJc w:val="left"/>
+      <w:pPr>
+        <w:ind w:left="3600" w:hanging="360"/>
+      </w:pPr>
+    </w:lvl>
+    <w:lvl w:ilvl="5" w:tplc="0809001B" w:tentative="1">
+      <w:start w:val="1"/>
+      <w:numFmt w:val="lowerRoman"/>
+      <w:lvlText w:val="%6."/>
+      <w:lvlJc w:val="right"/>
+      <w:pPr>
+        <w:ind w:left="4320" w:hanging="180"/>
+      </w:pPr>
+    </w:lvl>
+    <w:lvl w:ilvl="6" w:tplc="0809000F" w:tentative="1">
+      <w:start w:val="1"/>
+      <w:numFmt w:val="decimal"/>
+      <w:lvlText w:val="%7."/>
+      <w:lvlJc w:val="left"/>
+      <w:pPr>
+        <w:ind w:left="5040" w:hanging="360"/>
+      </w:pPr>
+    </w:lvl>
+    <w:lvl w:ilvl="7" w:tplc="08090019" w:tentative="1">
+      <w:start w:val="1"/>
+      <w:numFmt w:val="lowerLetter"/>
+      <w:lvlText w:val="%8."/>
+      <w:lvlJc w:val="left"/>
+      <w:pPr>
+        <w:ind w:left="5760" w:hanging="360"/>
+      </w:pPr>
+    </w:lvl>
+    <w:lvl w:ilvl="8" w:tplc="0809001B" w:tentative="1">
+      <w:start w:val="1"/>
+      <w:numFmt w:val="lowerRoman"/>
+      <w:lvlText w:val="%9."/>
+      <w:lvlJc w:val="right"/>
+      <w:pPr>
+        <w:ind w:left="6480" w:hanging="180"/>
+      </w:pPr>
+    </w:lvl>
+  </w:abstractNum>
+  <w:abstractNum w:abstractNumId="2" w15:restartNumberingAfterBreak="0">
+    <w:nsid w:val="7E2945B3"/>
+    <w:multiLevelType w:val="hybridMultilevel"/>
+    <w:tmpl w:val="5AC83818"/>
+    <w:lvl w:ilvl="0" w:tplc="0809000F">
+      <w:start w:val="1"/>
+      <w:numFmt w:val="decimal"/>
+      <w:lvlText w:val="%1."/>
+      <w:lvlJc w:val="left"/>
+      <w:pPr>
+        <w:ind w:left="720" w:hanging="360"/>
+      </w:pPr>
+      <w:rPr>
+        <w:rFonts w:hint="default"/>
+      </w:rPr>
+    </w:lvl>
+    <w:lvl w:ilvl="1" w:tplc="08090019" w:tentative="1">
+      <w:start w:val="1"/>
+      <w:numFmt w:val="lowerLetter"/>
+      <w:lvlText w:val="%2."/>
+      <w:lvlJc w:val="left"/>
+      <w:pPr>
+        <w:ind w:left="1440" w:hanging="360"/>
+      </w:pPr>
+    </w:lvl>
+    <w:lvl w:ilvl="2" w:tplc="0809001B" w:tentative="1">
+      <w:start w:val="1"/>
+      <w:numFmt w:val="lowerRoman"/>
+      <w:lvlText w:val="%3."/>
+      <w:lvlJc w:val="right"/>
+      <w:pPr>
+        <w:ind w:left="2160" w:hanging="180"/>
+      </w:pPr>
+    </w:lvl>
+    <w:lvl w:ilvl="3" w:tplc="0809000F" w:tentative="1">
+      <w:start w:val="1"/>
+      <w:numFmt w:val="decimal"/>
+      <w:lvlText w:val="%4."/>
+      <w:lvlJc w:val="left"/>
+      <w:pPr>
+        <w:ind w:left="2880" w:hanging="360"/>
+      </w:pPr>
+    </w:lvl>
+    <w:lvl w:ilvl="4" w:tplc="08090019" w:tentative="1">
+      <w:start w:val="1"/>
+      <w:numFmt w:val="lowerLetter"/>
+      <w:lvlText w:val="%5."/>
+      <w:lvlJc w:val="left"/>
+      <w:pPr>
+        <w:ind w:left="3600" w:hanging="360"/>
+      </w:pPr>
+    </w:lvl>
+    <w:lvl w:ilvl="5" w:tplc="0809001B" w:tentative="1">
+      <w:start w:val="1"/>
+      <w:numFmt w:val="lowerRoman"/>
+      <w:lvlText w:val="%6."/>
+      <w:lvlJc w:val="right"/>
+      <w:pPr>
+        <w:ind w:left="4320" w:hanging="180"/>
+      </w:pPr>
+    </w:lvl>
+    <w:lvl w:ilvl="6" w:tplc="0809000F" w:tentative="1">
+      <w:start w:val="1"/>
+      <w:numFmt w:val="decimal"/>
+      <w:lvlText w:val="%7."/>
+      <w:lvlJc w:val="left"/>
+      <w:pPr>
+        <w:ind w:left="5040" w:hanging="360"/>
+      </w:pPr>
+    </w:lvl>
+    <w:lvl w:ilvl="7" w:tplc="08090019" w:tentative="1">
+      <w:start w:val="1"/>
+      <w:numFmt w:val="lowerLetter"/>
+      <w:lvlText w:val="%8."/>
+      <w:lvlJc w:val="left"/>
+      <w:pPr>
+        <w:ind w:left="5760" w:hanging="360"/>
+      </w:pPr>
+    </w:lvl>
+    <w:lvl w:ilvl="8" w:tplc="0809001B" w:tentative="1">
+      <w:start w:val="1"/>
+      <w:numFmt w:val="lowerRoman"/>
+      <w:lvlText w:val="%9."/>
+      <w:lvlJc w:val="right"/>
+      <w:pPr>
+        <w:ind w:left="6480" w:hanging="180"/>
+      </w:pPr>
+    </w:lvl>
+  </w:abstractNum>
   <w:num w:numId="1">
+    <w:abstractNumId w:val="1"/>
+  </w:num>
+  <w:num w:numId="2">
+    <w:abstractNumId w:val="2"/>
+  </w:num>
+  <w:num w:numId="3">
     <w:abstractNumId w:val="0"/>
   </w:num>
 </w:numbering>

</xml_diff>

<commit_message>
Add Proverbs Ch12 and Ch13
</commit_message>
<xml_diff>
--- a/Proverbs.docx
+++ b/Proverbs.docx
@@ -9002,6 +9002,1828 @@
           <w:lang w:val="en-US"/>
         </w:rPr>
         <w:t>Proverbs Ch12</w:t>
+      </w:r>
+    </w:p>
+    <w:p>
+      <w:pPr>
+        <w:rPr>
+          <w:lang w:val="en-US"/>
+        </w:rPr>
+      </w:pPr>
+    </w:p>
+    <w:p>
+      <w:pPr>
+        <w:pStyle w:val="ListParagraph"/>
+        <w:numPr>
+          <w:ilvl w:val="0"/>
+          <w:numId w:val="12"/>
+        </w:numPr>
+        <w:rPr>
+          <w:lang w:val="en-US"/>
+        </w:rPr>
+      </w:pPr>
+      <w:r>
+        <w:rPr>
+          <w:lang w:val="en-US"/>
+        </w:rPr>
+        <w:t xml:space="preserve">Whoso loveth instruction loveth knowledge: but he that </w:t>
+      </w:r>
+      <w:proofErr w:type="spellStart"/>
+      <w:r>
+        <w:rPr>
+          <w:lang w:val="en-US"/>
+        </w:rPr>
+        <w:t>hateth</w:t>
+      </w:r>
+      <w:proofErr w:type="spellEnd"/>
+      <w:r>
+        <w:rPr>
+          <w:lang w:val="en-US"/>
+        </w:rPr>
+        <w:t xml:space="preserve"> reproof is brutish.</w:t>
+      </w:r>
+    </w:p>
+    <w:p>
+      <w:pPr>
+        <w:pStyle w:val="ListParagraph"/>
+        <w:numPr>
+          <w:ilvl w:val="0"/>
+          <w:numId w:val="12"/>
+        </w:numPr>
+        <w:rPr>
+          <w:lang w:val="en-US"/>
+        </w:rPr>
+      </w:pPr>
+      <w:r>
+        <w:rPr>
+          <w:lang w:val="en-US"/>
+        </w:rPr>
+        <w:t xml:space="preserve">A good man </w:t>
+      </w:r>
+      <w:proofErr w:type="spellStart"/>
+      <w:r>
+        <w:rPr>
+          <w:lang w:val="en-US"/>
+        </w:rPr>
+        <w:t>obtaineth</w:t>
+      </w:r>
+      <w:proofErr w:type="spellEnd"/>
+      <w:r>
+        <w:rPr>
+          <w:lang w:val="en-US"/>
+        </w:rPr>
+        <w:t xml:space="preserve"> </w:t>
+      </w:r>
+      <w:proofErr w:type="spellStart"/>
+      <w:r>
+        <w:rPr>
+          <w:lang w:val="en-US"/>
+        </w:rPr>
+        <w:t>favour</w:t>
+      </w:r>
+      <w:proofErr w:type="spellEnd"/>
+      <w:r>
+        <w:rPr>
+          <w:lang w:val="en-US"/>
+        </w:rPr>
+        <w:t xml:space="preserve"> of the LORD: but a man of wicked devices will he condemn.</w:t>
+      </w:r>
+    </w:p>
+    <w:p>
+      <w:pPr>
+        <w:pStyle w:val="ListParagraph"/>
+        <w:numPr>
+          <w:ilvl w:val="0"/>
+          <w:numId w:val="12"/>
+        </w:numPr>
+        <w:rPr>
+          <w:lang w:val="en-US"/>
+        </w:rPr>
+      </w:pPr>
+      <w:r>
+        <w:rPr>
+          <w:lang w:val="en-US"/>
+        </w:rPr>
+        <w:t>A man shall not be established by wickedness: but the root of the righteous shall not be moved.</w:t>
+      </w:r>
+    </w:p>
+    <w:p>
+      <w:pPr>
+        <w:pStyle w:val="ListParagraph"/>
+        <w:numPr>
+          <w:ilvl w:val="0"/>
+          <w:numId w:val="12"/>
+        </w:numPr>
+        <w:rPr>
+          <w:lang w:val="en-US"/>
+        </w:rPr>
+      </w:pPr>
+      <w:r>
+        <w:rPr>
+          <w:lang w:val="en-US"/>
+        </w:rPr>
+        <w:t xml:space="preserve">A virtuous woman is a crown to her husband: but she that </w:t>
+      </w:r>
+      <w:proofErr w:type="spellStart"/>
+      <w:r>
+        <w:rPr>
+          <w:lang w:val="en-US"/>
+        </w:rPr>
+        <w:t>maketh</w:t>
+      </w:r>
+      <w:proofErr w:type="spellEnd"/>
+      <w:r>
+        <w:rPr>
+          <w:lang w:val="en-US"/>
+        </w:rPr>
+        <w:t xml:space="preserve"> ashamed is as rottenness in his bones.</w:t>
+      </w:r>
+    </w:p>
+    <w:p>
+      <w:pPr>
+        <w:pStyle w:val="ListParagraph"/>
+        <w:numPr>
+          <w:ilvl w:val="0"/>
+          <w:numId w:val="12"/>
+        </w:numPr>
+        <w:rPr>
+          <w:lang w:val="en-US"/>
+        </w:rPr>
+      </w:pPr>
+      <w:r>
+        <w:rPr>
+          <w:lang w:val="en-US"/>
+        </w:rPr>
+        <w:t>The thoughts of the righteous are right: but the counsels of the wicked are deceit.</w:t>
+      </w:r>
+    </w:p>
+    <w:p>
+      <w:pPr>
+        <w:pStyle w:val="ListParagraph"/>
+        <w:numPr>
+          <w:ilvl w:val="0"/>
+          <w:numId w:val="12"/>
+        </w:numPr>
+        <w:rPr>
+          <w:lang w:val="en-US"/>
+        </w:rPr>
+      </w:pPr>
+      <w:r>
+        <w:rPr>
+          <w:lang w:val="en-US"/>
+        </w:rPr>
+        <w:t>The words of the wicked are to lie in wait for blood: but the mouth of the upright shall deliver them.</w:t>
+      </w:r>
+    </w:p>
+    <w:p>
+      <w:pPr>
+        <w:pStyle w:val="ListParagraph"/>
+        <w:numPr>
+          <w:ilvl w:val="0"/>
+          <w:numId w:val="12"/>
+        </w:numPr>
+        <w:rPr>
+          <w:lang w:val="en-US"/>
+        </w:rPr>
+      </w:pPr>
+      <w:r>
+        <w:rPr>
+          <w:lang w:val="en-US"/>
+        </w:rPr>
+        <w:t xml:space="preserve">The wicked are </w:t>
+      </w:r>
+      <w:proofErr w:type="gramStart"/>
+      <w:r>
+        <w:rPr>
+          <w:lang w:val="en-US"/>
+        </w:rPr>
+        <w:t>overthrown, and</w:t>
+      </w:r>
+      <w:proofErr w:type="gramEnd"/>
+      <w:r>
+        <w:rPr>
+          <w:lang w:val="en-US"/>
+        </w:rPr>
+        <w:t xml:space="preserve"> are not: but the house of the righteous shall stand.</w:t>
+      </w:r>
+    </w:p>
+    <w:p>
+      <w:pPr>
+        <w:pStyle w:val="ListParagraph"/>
+        <w:numPr>
+          <w:ilvl w:val="0"/>
+          <w:numId w:val="12"/>
+        </w:numPr>
+        <w:rPr>
+          <w:lang w:val="en-US"/>
+        </w:rPr>
+      </w:pPr>
+      <w:r>
+        <w:rPr>
+          <w:lang w:val="en-US"/>
+        </w:rPr>
+        <w:t>A man shall be commended according to his wisdom: but he that is of a perverse heart shall be despised.</w:t>
+      </w:r>
+    </w:p>
+    <w:p>
+      <w:pPr>
+        <w:pStyle w:val="ListParagraph"/>
+        <w:numPr>
+          <w:ilvl w:val="0"/>
+          <w:numId w:val="12"/>
+        </w:numPr>
+        <w:rPr>
+          <w:lang w:val="en-US"/>
+        </w:rPr>
+      </w:pPr>
+      <w:r>
+        <w:rPr>
+          <w:lang w:val="en-US"/>
+        </w:rPr>
+        <w:t xml:space="preserve">He that is despised, and hath a servant, is better than he that </w:t>
+      </w:r>
+      <w:proofErr w:type="spellStart"/>
+      <w:r>
+        <w:rPr>
+          <w:lang w:val="en-US"/>
+        </w:rPr>
+        <w:t>honoureth</w:t>
+      </w:r>
+      <w:proofErr w:type="spellEnd"/>
+      <w:r>
+        <w:rPr>
+          <w:lang w:val="en-US"/>
+        </w:rPr>
+        <w:t xml:space="preserve"> himself, and </w:t>
+      </w:r>
+      <w:proofErr w:type="spellStart"/>
+      <w:r>
+        <w:rPr>
+          <w:lang w:val="en-US"/>
+        </w:rPr>
+        <w:t>lacketh</w:t>
+      </w:r>
+      <w:proofErr w:type="spellEnd"/>
+      <w:r>
+        <w:rPr>
+          <w:lang w:val="en-US"/>
+        </w:rPr>
+        <w:t xml:space="preserve"> bread.</w:t>
+      </w:r>
+    </w:p>
+    <w:p>
+      <w:pPr>
+        <w:pStyle w:val="ListParagraph"/>
+        <w:numPr>
+          <w:ilvl w:val="0"/>
+          <w:numId w:val="12"/>
+        </w:numPr>
+        <w:rPr>
+          <w:lang w:val="en-US"/>
+        </w:rPr>
+      </w:pPr>
+      <w:r>
+        <w:rPr>
+          <w:lang w:val="en-US"/>
+        </w:rPr>
+        <w:t xml:space="preserve">A righteous man </w:t>
+      </w:r>
+      <w:proofErr w:type="spellStart"/>
+      <w:r>
+        <w:rPr>
+          <w:lang w:val="en-US"/>
+        </w:rPr>
+        <w:t>regardeth</w:t>
+      </w:r>
+      <w:proofErr w:type="spellEnd"/>
+      <w:r>
+        <w:rPr>
+          <w:lang w:val="en-US"/>
+        </w:rPr>
+        <w:t xml:space="preserve"> the life of his beast: but the tender mercies of the wicked are cruel.</w:t>
+      </w:r>
+    </w:p>
+    <w:p>
+      <w:pPr>
+        <w:pStyle w:val="ListParagraph"/>
+        <w:numPr>
+          <w:ilvl w:val="0"/>
+          <w:numId w:val="12"/>
+        </w:numPr>
+        <w:rPr>
+          <w:lang w:val="en-US"/>
+        </w:rPr>
+      </w:pPr>
+      <w:r>
+        <w:rPr>
+          <w:lang w:val="en-US"/>
+        </w:rPr>
+        <w:t xml:space="preserve">He that </w:t>
+      </w:r>
+      <w:proofErr w:type="spellStart"/>
+      <w:r>
+        <w:rPr>
+          <w:lang w:val="en-US"/>
+        </w:rPr>
+        <w:t>tilleth</w:t>
+      </w:r>
+      <w:proofErr w:type="spellEnd"/>
+      <w:r>
+        <w:rPr>
+          <w:lang w:val="en-US"/>
+        </w:rPr>
+        <w:t xml:space="preserve"> his land shall be satisfied with bread: but he that </w:t>
+      </w:r>
+      <w:proofErr w:type="spellStart"/>
+      <w:r>
+        <w:rPr>
+          <w:lang w:val="en-US"/>
+        </w:rPr>
+        <w:t>followeth</w:t>
+      </w:r>
+      <w:proofErr w:type="spellEnd"/>
+      <w:r>
+        <w:rPr>
+          <w:lang w:val="en-US"/>
+        </w:rPr>
+        <w:t xml:space="preserve"> vain persons is void of understanding.</w:t>
+      </w:r>
+    </w:p>
+    <w:p>
+      <w:pPr>
+        <w:pStyle w:val="ListParagraph"/>
+        <w:numPr>
+          <w:ilvl w:val="0"/>
+          <w:numId w:val="12"/>
+        </w:numPr>
+        <w:rPr>
+          <w:lang w:val="en-US"/>
+        </w:rPr>
+      </w:pPr>
+      <w:r>
+        <w:rPr>
+          <w:lang w:val="en-US"/>
+        </w:rPr>
+        <w:t xml:space="preserve">The wicked </w:t>
+      </w:r>
+      <w:proofErr w:type="spellStart"/>
+      <w:r>
+        <w:rPr>
+          <w:lang w:val="en-US"/>
+        </w:rPr>
+        <w:t>desireth</w:t>
+      </w:r>
+      <w:proofErr w:type="spellEnd"/>
+      <w:r>
+        <w:rPr>
+          <w:lang w:val="en-US"/>
+        </w:rPr>
+        <w:t xml:space="preserve"> the net of evil men: but the root of the righteous </w:t>
+      </w:r>
+      <w:proofErr w:type="spellStart"/>
+      <w:r>
+        <w:rPr>
+          <w:lang w:val="en-US"/>
+        </w:rPr>
+        <w:t>yieldeth</w:t>
+      </w:r>
+      <w:proofErr w:type="spellEnd"/>
+      <w:r>
+        <w:rPr>
+          <w:lang w:val="en-US"/>
+        </w:rPr>
+        <w:t xml:space="preserve"> fruit.</w:t>
+      </w:r>
+    </w:p>
+    <w:p>
+      <w:pPr>
+        <w:pStyle w:val="ListParagraph"/>
+        <w:numPr>
+          <w:ilvl w:val="0"/>
+          <w:numId w:val="12"/>
+        </w:numPr>
+        <w:rPr>
+          <w:lang w:val="en-US"/>
+        </w:rPr>
+      </w:pPr>
+      <w:r>
+        <w:rPr>
+          <w:lang w:val="en-US"/>
+        </w:rPr>
+        <w:t>The wicked is snared by the transgression of his lips: but the just shall come out of trouble.</w:t>
+      </w:r>
+    </w:p>
+    <w:p>
+      <w:pPr>
+        <w:pStyle w:val="ListParagraph"/>
+        <w:numPr>
+          <w:ilvl w:val="0"/>
+          <w:numId w:val="12"/>
+        </w:numPr>
+        <w:rPr>
+          <w:lang w:val="en-US"/>
+        </w:rPr>
+      </w:pPr>
+      <w:r>
+        <w:rPr>
+          <w:lang w:val="en-US"/>
+        </w:rPr>
+        <w:t>A man shall be satisfied with good by the fruit of his mouth: and the recompence of a man’s hands shall be rendered unto him.</w:t>
+      </w:r>
+    </w:p>
+    <w:p>
+      <w:pPr>
+        <w:pStyle w:val="ListParagraph"/>
+        <w:numPr>
+          <w:ilvl w:val="0"/>
+          <w:numId w:val="12"/>
+        </w:numPr>
+        <w:rPr>
+          <w:lang w:val="en-US"/>
+        </w:rPr>
+      </w:pPr>
+      <w:r>
+        <w:rPr>
+          <w:lang w:val="en-US"/>
+        </w:rPr>
+        <w:lastRenderedPageBreak/>
+        <w:t xml:space="preserve">The way of a fool is right in his own eyes: but he that </w:t>
+      </w:r>
+      <w:proofErr w:type="spellStart"/>
+      <w:r>
+        <w:rPr>
+          <w:lang w:val="en-US"/>
+        </w:rPr>
+        <w:t>hearkeneth</w:t>
+      </w:r>
+      <w:proofErr w:type="spellEnd"/>
+      <w:r>
+        <w:rPr>
+          <w:lang w:val="en-US"/>
+        </w:rPr>
+        <w:t xml:space="preserve"> unto counsel is wise.</w:t>
+      </w:r>
+    </w:p>
+    <w:p>
+      <w:pPr>
+        <w:pStyle w:val="ListParagraph"/>
+        <w:numPr>
+          <w:ilvl w:val="0"/>
+          <w:numId w:val="12"/>
+        </w:numPr>
+        <w:rPr>
+          <w:lang w:val="en-US"/>
+        </w:rPr>
+      </w:pPr>
+      <w:r>
+        <w:rPr>
+          <w:lang w:val="en-US"/>
+        </w:rPr>
+        <w:t xml:space="preserve">A fool’s wrath is presently </w:t>
+      </w:r>
+      <w:proofErr w:type="gramStart"/>
+      <w:r>
+        <w:rPr>
+          <w:lang w:val="en-US"/>
+        </w:rPr>
+        <w:t>known:</w:t>
+      </w:r>
+      <w:proofErr w:type="gramEnd"/>
+      <w:r>
+        <w:rPr>
+          <w:lang w:val="en-US"/>
+        </w:rPr>
+        <w:t xml:space="preserve"> but a prudent man </w:t>
+      </w:r>
+      <w:proofErr w:type="spellStart"/>
+      <w:r>
+        <w:rPr>
+          <w:lang w:val="en-US"/>
+        </w:rPr>
+        <w:t>covereth</w:t>
+      </w:r>
+      <w:proofErr w:type="spellEnd"/>
+      <w:r>
+        <w:rPr>
+          <w:lang w:val="en-US"/>
+        </w:rPr>
+        <w:t xml:space="preserve"> shame.</w:t>
+      </w:r>
+    </w:p>
+    <w:p>
+      <w:pPr>
+        <w:pStyle w:val="ListParagraph"/>
+        <w:numPr>
+          <w:ilvl w:val="0"/>
+          <w:numId w:val="12"/>
+        </w:numPr>
+        <w:rPr>
+          <w:lang w:val="en-US"/>
+        </w:rPr>
+      </w:pPr>
+      <w:r>
+        <w:rPr>
+          <w:lang w:val="en-US"/>
+        </w:rPr>
+        <w:t xml:space="preserve">He that </w:t>
+      </w:r>
+      <w:proofErr w:type="spellStart"/>
+      <w:r>
+        <w:rPr>
+          <w:lang w:val="en-US"/>
+        </w:rPr>
+        <w:t>speaketh</w:t>
+      </w:r>
+      <w:proofErr w:type="spellEnd"/>
+      <w:r>
+        <w:rPr>
+          <w:lang w:val="en-US"/>
+        </w:rPr>
+        <w:t xml:space="preserve"> truth </w:t>
+      </w:r>
+      <w:proofErr w:type="spellStart"/>
+      <w:r>
+        <w:rPr>
+          <w:lang w:val="en-US"/>
+        </w:rPr>
+        <w:t>sheweth</w:t>
+      </w:r>
+      <w:proofErr w:type="spellEnd"/>
+      <w:r>
+        <w:rPr>
+          <w:lang w:val="en-US"/>
+        </w:rPr>
+        <w:t xml:space="preserve"> forth righteousness: but a false witness deceit.</w:t>
+      </w:r>
+    </w:p>
+    <w:p>
+      <w:pPr>
+        <w:pStyle w:val="ListParagraph"/>
+        <w:numPr>
+          <w:ilvl w:val="0"/>
+          <w:numId w:val="12"/>
+        </w:numPr>
+        <w:rPr>
+          <w:lang w:val="en-US"/>
+        </w:rPr>
+      </w:pPr>
+      <w:r>
+        <w:rPr>
+          <w:lang w:val="en-US"/>
+        </w:rPr>
+        <w:t xml:space="preserve">There is that </w:t>
+      </w:r>
+      <w:proofErr w:type="spellStart"/>
+      <w:r>
+        <w:rPr>
+          <w:lang w:val="en-US"/>
+        </w:rPr>
+        <w:t>speaketh</w:t>
+      </w:r>
+      <w:proofErr w:type="spellEnd"/>
+      <w:r>
+        <w:rPr>
+          <w:lang w:val="en-US"/>
+        </w:rPr>
+        <w:t xml:space="preserve"> like the piercings of a sword: but the tongue of the wise is health.</w:t>
+      </w:r>
+    </w:p>
+    <w:p>
+      <w:pPr>
+        <w:pStyle w:val="ListParagraph"/>
+        <w:numPr>
+          <w:ilvl w:val="0"/>
+          <w:numId w:val="12"/>
+        </w:numPr>
+        <w:rPr>
+          <w:lang w:val="en-US"/>
+        </w:rPr>
+      </w:pPr>
+      <w:r>
+        <w:rPr>
+          <w:lang w:val="en-US"/>
+        </w:rPr>
+        <w:t>The lop of truth shall be established for ever: but a lying tongue is but for a moment.</w:t>
+      </w:r>
+    </w:p>
+    <w:p>
+      <w:pPr>
+        <w:pStyle w:val="ListParagraph"/>
+        <w:numPr>
+          <w:ilvl w:val="0"/>
+          <w:numId w:val="12"/>
+        </w:numPr>
+        <w:rPr>
+          <w:lang w:val="en-US"/>
+        </w:rPr>
+      </w:pPr>
+      <w:r>
+        <w:rPr>
+          <w:lang w:val="en-US"/>
+        </w:rPr>
+        <w:t>Deceit is in the heart of them that imagine evil: but to the counsellors of peace is joy.</w:t>
+      </w:r>
+    </w:p>
+    <w:p>
+      <w:pPr>
+        <w:pStyle w:val="ListParagraph"/>
+        <w:numPr>
+          <w:ilvl w:val="0"/>
+          <w:numId w:val="12"/>
+        </w:numPr>
+        <w:rPr>
+          <w:lang w:val="en-US"/>
+        </w:rPr>
+      </w:pPr>
+      <w:r>
+        <w:rPr>
+          <w:lang w:val="en-US"/>
+        </w:rPr>
+        <w:t>There shall no evil happen to the just: but the wicked shall be filled with mischief.</w:t>
+      </w:r>
+    </w:p>
+    <w:p>
+      <w:pPr>
+        <w:pStyle w:val="ListParagraph"/>
+        <w:numPr>
+          <w:ilvl w:val="0"/>
+          <w:numId w:val="12"/>
+        </w:numPr>
+        <w:rPr>
+          <w:lang w:val="en-US"/>
+        </w:rPr>
+      </w:pPr>
+      <w:r>
+        <w:rPr>
+          <w:lang w:val="en-US"/>
+        </w:rPr>
+        <w:t>Lying lips are abomination to the LORD: but they that deal truly are his delight.</w:t>
+      </w:r>
+    </w:p>
+    <w:p>
+      <w:pPr>
+        <w:pStyle w:val="ListParagraph"/>
+        <w:numPr>
+          <w:ilvl w:val="0"/>
+          <w:numId w:val="12"/>
+        </w:numPr>
+        <w:rPr>
+          <w:lang w:val="en-US"/>
+        </w:rPr>
+      </w:pPr>
+      <w:r>
+        <w:rPr>
+          <w:lang w:val="en-US"/>
+        </w:rPr>
+        <w:t xml:space="preserve">A prudent man </w:t>
+      </w:r>
+      <w:proofErr w:type="spellStart"/>
+      <w:r>
+        <w:rPr>
+          <w:lang w:val="en-US"/>
+        </w:rPr>
+        <w:t>concealeth</w:t>
+      </w:r>
+      <w:proofErr w:type="spellEnd"/>
+      <w:r>
+        <w:rPr>
+          <w:lang w:val="en-US"/>
+        </w:rPr>
+        <w:t xml:space="preserve"> knowledge: but the heart of fools </w:t>
+      </w:r>
+      <w:proofErr w:type="spellStart"/>
+      <w:r>
+        <w:rPr>
+          <w:lang w:val="en-US"/>
+        </w:rPr>
+        <w:t>proclaimeth</w:t>
+      </w:r>
+      <w:proofErr w:type="spellEnd"/>
+      <w:r>
+        <w:rPr>
+          <w:lang w:val="en-US"/>
+        </w:rPr>
+        <w:t xml:space="preserve"> foolishness.</w:t>
+      </w:r>
+    </w:p>
+    <w:p>
+      <w:pPr>
+        <w:pStyle w:val="ListParagraph"/>
+        <w:numPr>
+          <w:ilvl w:val="0"/>
+          <w:numId w:val="12"/>
+        </w:numPr>
+        <w:rPr>
+          <w:lang w:val="en-US"/>
+        </w:rPr>
+      </w:pPr>
+      <w:r>
+        <w:rPr>
+          <w:lang w:val="en-US"/>
+        </w:rPr>
+        <w:t>The hand of the diligent shall bear rule: but the slothful shall be under tribute.</w:t>
+      </w:r>
+    </w:p>
+    <w:p>
+      <w:pPr>
+        <w:pStyle w:val="ListParagraph"/>
+        <w:numPr>
+          <w:ilvl w:val="0"/>
+          <w:numId w:val="12"/>
+        </w:numPr>
+        <w:rPr>
+          <w:lang w:val="en-US"/>
+        </w:rPr>
+      </w:pPr>
+      <w:r>
+        <w:rPr>
+          <w:lang w:val="en-US"/>
+        </w:rPr>
+        <w:t xml:space="preserve">Heaviness in the heart of man </w:t>
+      </w:r>
+      <w:proofErr w:type="spellStart"/>
+      <w:r>
+        <w:rPr>
+          <w:lang w:val="en-US"/>
+        </w:rPr>
+        <w:t>maketh</w:t>
+      </w:r>
+      <w:proofErr w:type="spellEnd"/>
+      <w:r>
+        <w:rPr>
+          <w:lang w:val="en-US"/>
+        </w:rPr>
+        <w:t xml:space="preserve"> it </w:t>
+      </w:r>
+      <w:proofErr w:type="gramStart"/>
+      <w:r>
+        <w:rPr>
+          <w:lang w:val="en-US"/>
+        </w:rPr>
+        <w:t>stoop:</w:t>
+      </w:r>
+      <w:proofErr w:type="gramEnd"/>
+      <w:r>
+        <w:rPr>
+          <w:lang w:val="en-US"/>
+        </w:rPr>
+        <w:t xml:space="preserve"> but a good word </w:t>
+      </w:r>
+      <w:proofErr w:type="spellStart"/>
+      <w:r>
+        <w:rPr>
+          <w:lang w:val="en-US"/>
+        </w:rPr>
+        <w:t>maketh</w:t>
+      </w:r>
+      <w:proofErr w:type="spellEnd"/>
+      <w:r>
+        <w:rPr>
+          <w:lang w:val="en-US"/>
+        </w:rPr>
+        <w:t xml:space="preserve"> it glad.</w:t>
+      </w:r>
+    </w:p>
+    <w:p>
+      <w:pPr>
+        <w:pStyle w:val="ListParagraph"/>
+        <w:numPr>
+          <w:ilvl w:val="0"/>
+          <w:numId w:val="12"/>
+        </w:numPr>
+        <w:rPr>
+          <w:lang w:val="en-US"/>
+        </w:rPr>
+      </w:pPr>
+      <w:r>
+        <w:rPr>
+          <w:lang w:val="en-US"/>
+        </w:rPr>
+        <w:t xml:space="preserve">The righteous is more excellent than his </w:t>
+      </w:r>
+      <w:proofErr w:type="spellStart"/>
+      <w:r>
+        <w:rPr>
+          <w:lang w:val="en-US"/>
+        </w:rPr>
+        <w:t>neighbour</w:t>
+      </w:r>
+      <w:proofErr w:type="spellEnd"/>
+      <w:r>
+        <w:rPr>
+          <w:lang w:val="en-US"/>
+        </w:rPr>
+        <w:t xml:space="preserve">: but the way of the wicked </w:t>
+      </w:r>
+      <w:proofErr w:type="spellStart"/>
+      <w:r>
+        <w:rPr>
+          <w:lang w:val="en-US"/>
+        </w:rPr>
+        <w:t>seduceth</w:t>
+      </w:r>
+      <w:proofErr w:type="spellEnd"/>
+      <w:r>
+        <w:rPr>
+          <w:lang w:val="en-US"/>
+        </w:rPr>
+        <w:t xml:space="preserve"> them.</w:t>
+      </w:r>
+    </w:p>
+    <w:p>
+      <w:pPr>
+        <w:pStyle w:val="ListParagraph"/>
+        <w:numPr>
+          <w:ilvl w:val="0"/>
+          <w:numId w:val="12"/>
+        </w:numPr>
+        <w:rPr>
+          <w:lang w:val="en-US"/>
+        </w:rPr>
+      </w:pPr>
+      <w:r>
+        <w:rPr>
+          <w:lang w:val="en-US"/>
+        </w:rPr>
+        <w:t xml:space="preserve">The slothful man </w:t>
+      </w:r>
+      <w:proofErr w:type="spellStart"/>
+      <w:r>
+        <w:rPr>
+          <w:lang w:val="en-US"/>
+        </w:rPr>
+        <w:t>roasteth</w:t>
+      </w:r>
+      <w:proofErr w:type="spellEnd"/>
+      <w:r>
+        <w:rPr>
+          <w:lang w:val="en-US"/>
+        </w:rPr>
+        <w:t xml:space="preserve"> not that which he took in hunting: but the substance of a diligent man is precious.</w:t>
+      </w:r>
+    </w:p>
+    <w:p>
+      <w:pPr>
+        <w:pStyle w:val="ListParagraph"/>
+        <w:numPr>
+          <w:ilvl w:val="0"/>
+          <w:numId w:val="12"/>
+        </w:numPr>
+        <w:rPr>
+          <w:lang w:val="en-US"/>
+        </w:rPr>
+      </w:pPr>
+      <w:r>
+        <w:rPr>
+          <w:lang w:val="en-US"/>
+        </w:rPr>
+        <w:t xml:space="preserve">In the way of righteousness is life: and in the </w:t>
+      </w:r>
+      <w:proofErr w:type="gramStart"/>
+      <w:r>
+        <w:rPr>
+          <w:lang w:val="en-US"/>
+        </w:rPr>
+        <w:t>path way</w:t>
+      </w:r>
+      <w:proofErr w:type="gramEnd"/>
+      <w:r>
+        <w:rPr>
+          <w:lang w:val="en-US"/>
+        </w:rPr>
+        <w:t xml:space="preserve"> thereof there is no death.</w:t>
+      </w:r>
+    </w:p>
+    <w:p>
+      <w:pPr>
+        <w:rPr>
+          <w:lang w:val="en-US"/>
+        </w:rPr>
+      </w:pPr>
+    </w:p>
+    <w:p>
+      <w:pPr>
+        <w:rPr>
+          <w:lang w:val="en-US"/>
+        </w:rPr>
+      </w:pPr>
+      <w:r>
+        <w:rPr>
+          <w:lang w:val="en-US"/>
+        </w:rPr>
+        <w:t>Proverbs Ch13</w:t>
+      </w:r>
+    </w:p>
+    <w:p>
+      <w:pPr>
+        <w:rPr>
+          <w:lang w:val="en-US"/>
+        </w:rPr>
+      </w:pPr>
+    </w:p>
+    <w:p>
+      <w:pPr>
+        <w:pStyle w:val="ListParagraph"/>
+        <w:numPr>
+          <w:ilvl w:val="0"/>
+          <w:numId w:val="13"/>
+        </w:numPr>
+        <w:rPr>
+          <w:lang w:val="en-US"/>
+        </w:rPr>
+      </w:pPr>
+      <w:r>
+        <w:rPr>
+          <w:lang w:val="en-US"/>
+        </w:rPr>
+        <w:t>A wise son heareth his father’s instruction: but a scorner heareth not rebuke.</w:t>
+      </w:r>
+    </w:p>
+    <w:p>
+      <w:pPr>
+        <w:pStyle w:val="ListParagraph"/>
+        <w:numPr>
+          <w:ilvl w:val="0"/>
+          <w:numId w:val="13"/>
+        </w:numPr>
+        <w:rPr>
+          <w:lang w:val="en-US"/>
+        </w:rPr>
+      </w:pPr>
+      <w:r>
+        <w:rPr>
+          <w:lang w:val="en-US"/>
+        </w:rPr>
+        <w:t>A man shall eat good by the fruit of his mouth: but the soul of the transgressors shall eat violence.</w:t>
+      </w:r>
+    </w:p>
+    <w:p>
+      <w:pPr>
+        <w:pStyle w:val="ListParagraph"/>
+        <w:numPr>
+          <w:ilvl w:val="0"/>
+          <w:numId w:val="13"/>
+        </w:numPr>
+        <w:rPr>
+          <w:lang w:val="en-US"/>
+        </w:rPr>
+      </w:pPr>
+      <w:r>
+        <w:rPr>
+          <w:lang w:val="en-US"/>
+        </w:rPr>
+        <w:t xml:space="preserve">He that </w:t>
+      </w:r>
+      <w:proofErr w:type="spellStart"/>
+      <w:r>
+        <w:rPr>
+          <w:lang w:val="en-US"/>
+        </w:rPr>
+        <w:t>keepeth</w:t>
+      </w:r>
+      <w:proofErr w:type="spellEnd"/>
+      <w:r>
+        <w:rPr>
+          <w:lang w:val="en-US"/>
+        </w:rPr>
+        <w:t xml:space="preserve"> his mouth </w:t>
+      </w:r>
+      <w:proofErr w:type="spellStart"/>
+      <w:r>
+        <w:rPr>
+          <w:lang w:val="en-US"/>
+        </w:rPr>
+        <w:t>keepeth</w:t>
+      </w:r>
+      <w:proofErr w:type="spellEnd"/>
+      <w:r>
+        <w:rPr>
+          <w:lang w:val="en-US"/>
+        </w:rPr>
+        <w:t xml:space="preserve"> his life: but he that </w:t>
+      </w:r>
+      <w:proofErr w:type="spellStart"/>
+      <w:r>
+        <w:rPr>
+          <w:lang w:val="en-US"/>
+        </w:rPr>
+        <w:t>openeth</w:t>
+      </w:r>
+      <w:proofErr w:type="spellEnd"/>
+      <w:r>
+        <w:rPr>
+          <w:lang w:val="en-US"/>
+        </w:rPr>
+        <w:t xml:space="preserve"> wide his lips shall have destruction.</w:t>
+      </w:r>
+    </w:p>
+    <w:p>
+      <w:pPr>
+        <w:pStyle w:val="ListParagraph"/>
+        <w:numPr>
+          <w:ilvl w:val="0"/>
+          <w:numId w:val="13"/>
+        </w:numPr>
+        <w:rPr>
+          <w:lang w:val="en-US"/>
+        </w:rPr>
+      </w:pPr>
+      <w:r>
+        <w:rPr>
+          <w:lang w:val="en-US"/>
+        </w:rPr>
+        <w:t xml:space="preserve">The soul of the sluggard </w:t>
+      </w:r>
+      <w:proofErr w:type="spellStart"/>
+      <w:r>
+        <w:rPr>
+          <w:lang w:val="en-US"/>
+        </w:rPr>
+        <w:t>desireth</w:t>
+      </w:r>
+      <w:proofErr w:type="spellEnd"/>
+      <w:r>
+        <w:rPr>
+          <w:lang w:val="en-US"/>
+        </w:rPr>
+        <w:t>, and hath nothing: but the soul of the diligent shall be made fat.</w:t>
+      </w:r>
+    </w:p>
+    <w:p>
+      <w:pPr>
+        <w:pStyle w:val="ListParagraph"/>
+        <w:numPr>
+          <w:ilvl w:val="0"/>
+          <w:numId w:val="13"/>
+        </w:numPr>
+        <w:rPr>
+          <w:lang w:val="en-US"/>
+        </w:rPr>
+      </w:pPr>
+      <w:r>
+        <w:rPr>
+          <w:lang w:val="en-US"/>
+        </w:rPr>
+        <w:t xml:space="preserve">A righteous man </w:t>
+      </w:r>
+      <w:proofErr w:type="spellStart"/>
+      <w:r>
+        <w:rPr>
+          <w:lang w:val="en-US"/>
+        </w:rPr>
+        <w:t>hateth</w:t>
+      </w:r>
+      <w:proofErr w:type="spellEnd"/>
+      <w:r>
+        <w:rPr>
+          <w:lang w:val="en-US"/>
+        </w:rPr>
+        <w:t xml:space="preserve"> </w:t>
+      </w:r>
+      <w:proofErr w:type="gramStart"/>
+      <w:r>
+        <w:rPr>
+          <w:lang w:val="en-US"/>
+        </w:rPr>
+        <w:t>lying:</w:t>
+      </w:r>
+      <w:proofErr w:type="gramEnd"/>
+      <w:r>
+        <w:rPr>
+          <w:lang w:val="en-US"/>
+        </w:rPr>
+        <w:t xml:space="preserve"> but a wicked man is loathsome, and cometh to shame.</w:t>
+      </w:r>
+    </w:p>
+    <w:p>
+      <w:pPr>
+        <w:pStyle w:val="ListParagraph"/>
+        <w:numPr>
+          <w:ilvl w:val="0"/>
+          <w:numId w:val="13"/>
+        </w:numPr>
+        <w:rPr>
+          <w:lang w:val="en-US"/>
+        </w:rPr>
+      </w:pPr>
+      <w:r>
+        <w:rPr>
+          <w:lang w:val="en-US"/>
+        </w:rPr>
+        <w:t xml:space="preserve">Righteousness </w:t>
+      </w:r>
+      <w:proofErr w:type="spellStart"/>
+      <w:r>
+        <w:rPr>
+          <w:lang w:val="en-US"/>
+        </w:rPr>
+        <w:t>keepeth</w:t>
+      </w:r>
+      <w:proofErr w:type="spellEnd"/>
+      <w:r>
+        <w:rPr>
+          <w:lang w:val="en-US"/>
+        </w:rPr>
+        <w:t xml:space="preserve"> him that is upright in the way: but wickedness </w:t>
+      </w:r>
+      <w:proofErr w:type="spellStart"/>
+      <w:r>
+        <w:rPr>
+          <w:lang w:val="en-US"/>
+        </w:rPr>
+        <w:t>overthroweth</w:t>
+      </w:r>
+      <w:proofErr w:type="spellEnd"/>
+      <w:r>
+        <w:rPr>
+          <w:lang w:val="en-US"/>
+        </w:rPr>
+        <w:t xml:space="preserve"> the sinner.</w:t>
+      </w:r>
+    </w:p>
+    <w:p>
+      <w:pPr>
+        <w:pStyle w:val="ListParagraph"/>
+        <w:numPr>
+          <w:ilvl w:val="0"/>
+          <w:numId w:val="13"/>
+        </w:numPr>
+        <w:rPr>
+          <w:lang w:val="en-US"/>
+        </w:rPr>
+      </w:pPr>
+      <w:r>
+        <w:rPr>
+          <w:lang w:val="en-US"/>
+        </w:rPr>
+        <w:t xml:space="preserve">There is that </w:t>
+      </w:r>
+      <w:proofErr w:type="spellStart"/>
+      <w:r>
+        <w:rPr>
+          <w:lang w:val="en-US"/>
+        </w:rPr>
+        <w:t>maketh</w:t>
+      </w:r>
+      <w:proofErr w:type="spellEnd"/>
+      <w:r>
+        <w:rPr>
+          <w:lang w:val="en-US"/>
+        </w:rPr>
+        <w:t xml:space="preserve"> himself rich, yet hath nothing: there is that </w:t>
+      </w:r>
+      <w:proofErr w:type="spellStart"/>
+      <w:r>
+        <w:rPr>
+          <w:lang w:val="en-US"/>
+        </w:rPr>
+        <w:t>maketh</w:t>
+      </w:r>
+      <w:proofErr w:type="spellEnd"/>
+      <w:r>
+        <w:rPr>
+          <w:lang w:val="en-US"/>
+        </w:rPr>
+        <w:t xml:space="preserve"> himself poor, yet hath great riches.</w:t>
+      </w:r>
+    </w:p>
+    <w:p>
+      <w:pPr>
+        <w:pStyle w:val="ListParagraph"/>
+        <w:numPr>
+          <w:ilvl w:val="0"/>
+          <w:numId w:val="13"/>
+        </w:numPr>
+        <w:rPr>
+          <w:lang w:val="en-US"/>
+        </w:rPr>
+      </w:pPr>
+      <w:r>
+        <w:rPr>
+          <w:lang w:val="en-US"/>
+        </w:rPr>
+        <w:t>The ransom of a man’s life are his riches: but the poor heareth not rebuke.</w:t>
+      </w:r>
+    </w:p>
+    <w:p>
+      <w:pPr>
+        <w:pStyle w:val="ListParagraph"/>
+        <w:numPr>
+          <w:ilvl w:val="0"/>
+          <w:numId w:val="13"/>
+        </w:numPr>
+        <w:rPr>
+          <w:lang w:val="en-US"/>
+        </w:rPr>
+      </w:pPr>
+      <w:r>
+        <w:rPr>
+          <w:lang w:val="en-US"/>
+        </w:rPr>
+        <w:t xml:space="preserve">The light of the righteous </w:t>
+      </w:r>
+      <w:proofErr w:type="spellStart"/>
+      <w:r>
+        <w:rPr>
+          <w:lang w:val="en-US"/>
+        </w:rPr>
+        <w:t>rejoiceth</w:t>
+      </w:r>
+      <w:proofErr w:type="spellEnd"/>
+      <w:r>
+        <w:rPr>
+          <w:lang w:val="en-US"/>
+        </w:rPr>
+        <w:t>: but the lamp of the wicked shall be put out.</w:t>
+      </w:r>
+    </w:p>
+    <w:p>
+      <w:pPr>
+        <w:pStyle w:val="ListParagraph"/>
+        <w:numPr>
+          <w:ilvl w:val="0"/>
+          <w:numId w:val="13"/>
+        </w:numPr>
+        <w:rPr>
+          <w:lang w:val="en-US"/>
+        </w:rPr>
+      </w:pPr>
+      <w:r>
+        <w:rPr>
+          <w:lang w:val="en-US"/>
+        </w:rPr>
+        <w:t>Only by pride cometh contention: but with the well advised is wisdom.</w:t>
+      </w:r>
+    </w:p>
+    <w:p>
+      <w:pPr>
+        <w:pStyle w:val="ListParagraph"/>
+        <w:numPr>
+          <w:ilvl w:val="0"/>
+          <w:numId w:val="13"/>
+        </w:numPr>
+        <w:rPr>
+          <w:lang w:val="en-US"/>
+        </w:rPr>
+      </w:pPr>
+      <w:r>
+        <w:rPr>
+          <w:lang w:val="en-US"/>
+        </w:rPr>
+        <w:t xml:space="preserve">Wealth gotten by vanity shall be diminished: but he that </w:t>
+      </w:r>
+      <w:proofErr w:type="spellStart"/>
+      <w:r>
+        <w:rPr>
+          <w:lang w:val="en-US"/>
+        </w:rPr>
+        <w:t>gathereth</w:t>
+      </w:r>
+      <w:proofErr w:type="spellEnd"/>
+      <w:r>
+        <w:rPr>
+          <w:lang w:val="en-US"/>
+        </w:rPr>
+        <w:t xml:space="preserve"> by </w:t>
+      </w:r>
+      <w:proofErr w:type="spellStart"/>
+      <w:r>
+        <w:rPr>
+          <w:lang w:val="en-US"/>
+        </w:rPr>
+        <w:t>labour</w:t>
+      </w:r>
+      <w:proofErr w:type="spellEnd"/>
+      <w:r>
+        <w:rPr>
+          <w:lang w:val="en-US"/>
+        </w:rPr>
+        <w:t xml:space="preserve"> shall increase.</w:t>
+      </w:r>
+    </w:p>
+    <w:p>
+      <w:pPr>
+        <w:pStyle w:val="ListParagraph"/>
+        <w:numPr>
+          <w:ilvl w:val="0"/>
+          <w:numId w:val="13"/>
+        </w:numPr>
+        <w:rPr>
+          <w:lang w:val="en-US"/>
+        </w:rPr>
+      </w:pPr>
+      <w:r>
+        <w:rPr>
+          <w:lang w:val="en-US"/>
+        </w:rPr>
+        <w:t xml:space="preserve">Hope deferred </w:t>
+      </w:r>
+      <w:proofErr w:type="spellStart"/>
+      <w:r>
+        <w:rPr>
+          <w:lang w:val="en-US"/>
+        </w:rPr>
+        <w:t>maketh</w:t>
+      </w:r>
+      <w:proofErr w:type="spellEnd"/>
+      <w:r>
+        <w:rPr>
+          <w:lang w:val="en-US"/>
+        </w:rPr>
+        <w:t xml:space="preserve"> the heart sick: but when the desire cometh, it is a tree of life.</w:t>
+      </w:r>
+    </w:p>
+    <w:p>
+      <w:pPr>
+        <w:pStyle w:val="ListParagraph"/>
+        <w:numPr>
+          <w:ilvl w:val="0"/>
+          <w:numId w:val="13"/>
+        </w:numPr>
+        <w:rPr>
+          <w:lang w:val="en-US"/>
+        </w:rPr>
+      </w:pPr>
+      <w:r>
+        <w:rPr>
+          <w:lang w:val="en-US"/>
+        </w:rPr>
+        <w:t xml:space="preserve">Whoso </w:t>
+      </w:r>
+      <w:proofErr w:type="spellStart"/>
+      <w:r>
+        <w:rPr>
+          <w:lang w:val="en-US"/>
+        </w:rPr>
+        <w:t>despiseth</w:t>
+      </w:r>
+      <w:proofErr w:type="spellEnd"/>
+      <w:r>
+        <w:rPr>
+          <w:lang w:val="en-US"/>
+        </w:rPr>
+        <w:t xml:space="preserve"> the word shall be </w:t>
+      </w:r>
+      <w:proofErr w:type="spellStart"/>
+      <w:r>
+        <w:rPr>
+          <w:lang w:val="en-US"/>
+        </w:rPr>
+        <w:t>destroued</w:t>
+      </w:r>
+      <w:proofErr w:type="spellEnd"/>
+      <w:r>
+        <w:rPr>
+          <w:lang w:val="en-US"/>
+        </w:rPr>
+        <w:t xml:space="preserve">: but that </w:t>
+      </w:r>
+      <w:proofErr w:type="spellStart"/>
+      <w:r>
+        <w:rPr>
+          <w:lang w:val="en-US"/>
+        </w:rPr>
+        <w:t>feareth</w:t>
+      </w:r>
+      <w:proofErr w:type="spellEnd"/>
+      <w:r>
+        <w:rPr>
+          <w:lang w:val="en-US"/>
+        </w:rPr>
+        <w:t xml:space="preserve"> the commandment shall be rewarded.</w:t>
+      </w:r>
+    </w:p>
+    <w:p>
+      <w:pPr>
+        <w:pStyle w:val="ListParagraph"/>
+        <w:numPr>
+          <w:ilvl w:val="0"/>
+          <w:numId w:val="13"/>
+        </w:numPr>
+        <w:rPr>
+          <w:lang w:val="en-US"/>
+        </w:rPr>
+      </w:pPr>
+      <w:r>
+        <w:rPr>
+          <w:lang w:val="en-US"/>
+        </w:rPr>
+        <w:t>The law of the wise is a fountain of life, to depart from the snares of death.</w:t>
+      </w:r>
+    </w:p>
+    <w:p>
+      <w:pPr>
+        <w:pStyle w:val="ListParagraph"/>
+        <w:numPr>
+          <w:ilvl w:val="0"/>
+          <w:numId w:val="13"/>
+        </w:numPr>
+        <w:rPr>
+          <w:lang w:val="en-US"/>
+        </w:rPr>
+      </w:pPr>
+      <w:r>
+        <w:rPr>
+          <w:lang w:val="en-US"/>
+        </w:rPr>
+        <w:t xml:space="preserve">Good understanding giveth </w:t>
+      </w:r>
+      <w:proofErr w:type="spellStart"/>
+      <w:r>
+        <w:rPr>
+          <w:lang w:val="en-US"/>
+        </w:rPr>
+        <w:t>favour</w:t>
+      </w:r>
+      <w:proofErr w:type="spellEnd"/>
+      <w:r>
+        <w:rPr>
+          <w:lang w:val="en-US"/>
+        </w:rPr>
+        <w:t>: but the way of transgressors is hard.</w:t>
+      </w:r>
+    </w:p>
+    <w:p>
+      <w:pPr>
+        <w:pStyle w:val="ListParagraph"/>
+        <w:numPr>
+          <w:ilvl w:val="0"/>
+          <w:numId w:val="13"/>
+        </w:numPr>
+        <w:rPr>
+          <w:lang w:val="en-US"/>
+        </w:rPr>
+      </w:pPr>
+      <w:r>
+        <w:rPr>
+          <w:lang w:val="en-US"/>
+        </w:rPr>
+        <w:t xml:space="preserve">Every prudent man </w:t>
+      </w:r>
+      <w:proofErr w:type="spellStart"/>
+      <w:r>
+        <w:rPr>
+          <w:lang w:val="en-US"/>
+        </w:rPr>
+        <w:t>dealth</w:t>
+      </w:r>
+      <w:proofErr w:type="spellEnd"/>
+      <w:r>
+        <w:rPr>
+          <w:lang w:val="en-US"/>
+        </w:rPr>
+        <w:t xml:space="preserve"> with knowledge: but a fool </w:t>
+      </w:r>
+      <w:proofErr w:type="spellStart"/>
+      <w:r>
+        <w:rPr>
+          <w:lang w:val="en-US"/>
+        </w:rPr>
+        <w:t>layeth</w:t>
+      </w:r>
+      <w:proofErr w:type="spellEnd"/>
+      <w:r>
+        <w:rPr>
+          <w:lang w:val="en-US"/>
+        </w:rPr>
+        <w:t xml:space="preserve"> open his folly.</w:t>
+      </w:r>
+    </w:p>
+    <w:p>
+      <w:pPr>
+        <w:pStyle w:val="ListParagraph"/>
+        <w:numPr>
+          <w:ilvl w:val="0"/>
+          <w:numId w:val="13"/>
+        </w:numPr>
+        <w:rPr>
+          <w:lang w:val="en-US"/>
+        </w:rPr>
+      </w:pPr>
+      <w:r>
+        <w:rPr>
+          <w:lang w:val="en-US"/>
+        </w:rPr>
+        <w:t xml:space="preserve">A wicked messenger </w:t>
+      </w:r>
+      <w:proofErr w:type="spellStart"/>
+      <w:r>
+        <w:rPr>
+          <w:lang w:val="en-US"/>
+        </w:rPr>
+        <w:t>falleth</w:t>
+      </w:r>
+      <w:proofErr w:type="spellEnd"/>
+      <w:r>
+        <w:rPr>
+          <w:lang w:val="en-US"/>
+        </w:rPr>
+        <w:t xml:space="preserve"> into mischief: but a faithful ambassador is health.</w:t>
+      </w:r>
+    </w:p>
+    <w:p>
+      <w:pPr>
+        <w:pStyle w:val="ListParagraph"/>
+        <w:numPr>
+          <w:ilvl w:val="0"/>
+          <w:numId w:val="13"/>
+        </w:numPr>
+        <w:rPr>
+          <w:lang w:val="en-US"/>
+        </w:rPr>
+      </w:pPr>
+      <w:r>
+        <w:rPr>
+          <w:lang w:val="en-US"/>
+        </w:rPr>
+        <w:lastRenderedPageBreak/>
+        <w:t xml:space="preserve">Poverty and shame shall be to him that </w:t>
+      </w:r>
+      <w:proofErr w:type="spellStart"/>
+      <w:r>
+        <w:rPr>
+          <w:lang w:val="en-US"/>
+        </w:rPr>
+        <w:t>refuseth</w:t>
+      </w:r>
+      <w:proofErr w:type="spellEnd"/>
+      <w:r>
+        <w:rPr>
+          <w:lang w:val="en-US"/>
+        </w:rPr>
+        <w:t xml:space="preserve"> instruction: but he that </w:t>
+      </w:r>
+      <w:proofErr w:type="spellStart"/>
+      <w:r>
+        <w:rPr>
+          <w:lang w:val="en-US"/>
+        </w:rPr>
+        <w:t>regardeth</w:t>
+      </w:r>
+      <w:proofErr w:type="spellEnd"/>
+      <w:r>
+        <w:rPr>
+          <w:lang w:val="en-US"/>
+        </w:rPr>
+        <w:t xml:space="preserve"> reproof shall be </w:t>
+      </w:r>
+      <w:proofErr w:type="spellStart"/>
+      <w:r>
+        <w:rPr>
+          <w:lang w:val="en-US"/>
+        </w:rPr>
+        <w:t>honoured</w:t>
+      </w:r>
+      <w:proofErr w:type="spellEnd"/>
+      <w:r>
+        <w:rPr>
+          <w:lang w:val="en-US"/>
+        </w:rPr>
+        <w:t>.</w:t>
+      </w:r>
+    </w:p>
+    <w:p>
+      <w:pPr>
+        <w:pStyle w:val="ListParagraph"/>
+        <w:numPr>
+          <w:ilvl w:val="0"/>
+          <w:numId w:val="13"/>
+        </w:numPr>
+        <w:rPr>
+          <w:lang w:val="en-US"/>
+        </w:rPr>
+      </w:pPr>
+      <w:r>
+        <w:rPr>
+          <w:lang w:val="en-US"/>
+        </w:rPr>
+        <w:t>The desire accomplished is sweet to the soul: but it is abomination to fools to depart from evil.</w:t>
+      </w:r>
+    </w:p>
+    <w:p>
+      <w:pPr>
+        <w:pStyle w:val="ListParagraph"/>
+        <w:numPr>
+          <w:ilvl w:val="0"/>
+          <w:numId w:val="13"/>
+        </w:numPr>
+        <w:rPr>
+          <w:lang w:val="en-US"/>
+        </w:rPr>
+      </w:pPr>
+      <w:r>
+        <w:rPr>
+          <w:lang w:val="en-US"/>
+        </w:rPr>
+        <w:t>He that walketh with wise men shall be wise: but a companion of fools shall be destroyed.</w:t>
+      </w:r>
+    </w:p>
+    <w:p>
+      <w:pPr>
+        <w:pStyle w:val="ListParagraph"/>
+        <w:numPr>
+          <w:ilvl w:val="0"/>
+          <w:numId w:val="13"/>
+        </w:numPr>
+        <w:rPr>
+          <w:lang w:val="en-US"/>
+        </w:rPr>
+      </w:pPr>
+      <w:r>
+        <w:rPr>
+          <w:lang w:val="en-US"/>
+        </w:rPr>
+        <w:t xml:space="preserve">Evil </w:t>
+      </w:r>
+      <w:proofErr w:type="spellStart"/>
+      <w:r>
+        <w:rPr>
+          <w:lang w:val="en-US"/>
+        </w:rPr>
+        <w:t>pursueth</w:t>
+      </w:r>
+      <w:proofErr w:type="spellEnd"/>
+      <w:r>
+        <w:rPr>
+          <w:lang w:val="en-US"/>
+        </w:rPr>
+        <w:t xml:space="preserve"> sinners: but to the righteous good shall be </w:t>
+      </w:r>
+      <w:proofErr w:type="spellStart"/>
+      <w:r>
+        <w:rPr>
+          <w:lang w:val="en-US"/>
+        </w:rPr>
+        <w:t>repayed</w:t>
+      </w:r>
+      <w:proofErr w:type="spellEnd"/>
+      <w:r>
+        <w:rPr>
+          <w:lang w:val="en-US"/>
+        </w:rPr>
+        <w:t>.</w:t>
+      </w:r>
+    </w:p>
+    <w:p>
+      <w:pPr>
+        <w:pStyle w:val="ListParagraph"/>
+        <w:numPr>
+          <w:ilvl w:val="0"/>
+          <w:numId w:val="13"/>
+        </w:numPr>
+        <w:rPr>
+          <w:lang w:val="en-US"/>
+        </w:rPr>
+      </w:pPr>
+      <w:r>
+        <w:rPr>
+          <w:lang w:val="en-US"/>
+        </w:rPr>
+        <w:t xml:space="preserve">A good man </w:t>
+      </w:r>
+      <w:proofErr w:type="spellStart"/>
+      <w:r>
+        <w:rPr>
+          <w:lang w:val="en-US"/>
+        </w:rPr>
+        <w:t>leaveth</w:t>
+      </w:r>
+      <w:proofErr w:type="spellEnd"/>
+      <w:r>
+        <w:rPr>
+          <w:lang w:val="en-US"/>
+        </w:rPr>
+        <w:t xml:space="preserve"> an inheritance to his children’s children: and the wealth of the sinner is laid up for the just.</w:t>
+      </w:r>
+    </w:p>
+    <w:p>
+      <w:pPr>
+        <w:pStyle w:val="ListParagraph"/>
+        <w:numPr>
+          <w:ilvl w:val="0"/>
+          <w:numId w:val="13"/>
+        </w:numPr>
+        <w:rPr>
+          <w:lang w:val="en-US"/>
+        </w:rPr>
+      </w:pPr>
+      <w:r>
+        <w:rPr>
+          <w:lang w:val="en-US"/>
+        </w:rPr>
+        <w:t>Much food is in the tillage of the poor: but there is that is destroyed for want of judgment.</w:t>
+      </w:r>
+    </w:p>
+    <w:p>
+      <w:pPr>
+        <w:pStyle w:val="ListParagraph"/>
+        <w:numPr>
+          <w:ilvl w:val="0"/>
+          <w:numId w:val="13"/>
+        </w:numPr>
+        <w:rPr>
+          <w:lang w:val="en-US"/>
+        </w:rPr>
+      </w:pPr>
+      <w:r>
+        <w:rPr>
+          <w:lang w:val="en-US"/>
+        </w:rPr>
+        <w:t xml:space="preserve">He that </w:t>
+      </w:r>
+      <w:proofErr w:type="spellStart"/>
+      <w:r>
+        <w:rPr>
+          <w:lang w:val="en-US"/>
+        </w:rPr>
+        <w:t>spareth</w:t>
+      </w:r>
+      <w:proofErr w:type="spellEnd"/>
+      <w:r>
+        <w:rPr>
+          <w:lang w:val="en-US"/>
+        </w:rPr>
+        <w:t xml:space="preserve"> his rod </w:t>
+      </w:r>
+      <w:proofErr w:type="spellStart"/>
+      <w:r>
+        <w:rPr>
+          <w:lang w:val="en-US"/>
+        </w:rPr>
+        <w:t>hateth</w:t>
+      </w:r>
+      <w:proofErr w:type="spellEnd"/>
+      <w:r>
+        <w:rPr>
+          <w:lang w:val="en-US"/>
+        </w:rPr>
+        <w:t xml:space="preserve"> sin son: but he that loveth him </w:t>
+      </w:r>
+      <w:proofErr w:type="spellStart"/>
+      <w:r>
+        <w:rPr>
+          <w:lang w:val="en-US"/>
+        </w:rPr>
+        <w:t>chasteneth</w:t>
+      </w:r>
+      <w:proofErr w:type="spellEnd"/>
+      <w:r>
+        <w:rPr>
+          <w:lang w:val="en-US"/>
+        </w:rPr>
+        <w:t xml:space="preserve"> him betimes.</w:t>
+      </w:r>
+    </w:p>
+    <w:p>
+      <w:pPr>
+        <w:pStyle w:val="ListParagraph"/>
+        <w:numPr>
+          <w:ilvl w:val="0"/>
+          <w:numId w:val="13"/>
+        </w:numPr>
+        <w:rPr>
+          <w:lang w:val="en-US"/>
+        </w:rPr>
+      </w:pPr>
+      <w:r>
+        <w:rPr>
+          <w:lang w:val="en-US"/>
+        </w:rPr>
+        <w:t xml:space="preserve">The righteous </w:t>
+      </w:r>
+      <w:proofErr w:type="spellStart"/>
+      <w:r>
+        <w:rPr>
+          <w:lang w:val="en-US"/>
+        </w:rPr>
+        <w:t>eateth</w:t>
+      </w:r>
+      <w:proofErr w:type="spellEnd"/>
+      <w:r>
+        <w:rPr>
+          <w:lang w:val="en-US"/>
+        </w:rPr>
+        <w:t xml:space="preserve"> to the satisfying of his soul: but the belly of the wicked shall want.</w:t>
+      </w:r>
+    </w:p>
+    <w:p>
+      <w:pPr>
+        <w:rPr>
+          <w:lang w:val="en-US"/>
+        </w:rPr>
+      </w:pPr>
+    </w:p>
+    <w:p>
+      <w:pPr>
+        <w:rPr>
+          <w:lang w:val="en-US"/>
+        </w:rPr>
+      </w:pPr>
+      <w:r>
+        <w:rPr>
+          <w:lang w:val="en-US"/>
+        </w:rPr>
+        <w:t>Proverbs Ch 14</w:t>
       </w:r>
       <w:bookmarkStart w:id="0" w:name="_GoBack"/>
       <w:bookmarkEnd w:id="0"/>
@@ -9820,9 +11642,9 @@
     </w:lvl>
   </w:abstractNum>
   <w:abstractNum w:abstractNumId="9" w15:restartNumberingAfterBreak="0">
-    <w:nsid w:val="63B67CCC"/>
+    <w:nsid w:val="5BC263B8"/>
     <w:multiLevelType w:val="hybridMultilevel"/>
-    <w:tmpl w:val="71BA67A8"/>
+    <w:tmpl w:val="A88C7F16"/>
     <w:lvl w:ilvl="0" w:tplc="0809000F">
       <w:start w:val="1"/>
       <w:numFmt w:val="decimal"/>
@@ -9909,9 +11731,9 @@
     </w:lvl>
   </w:abstractNum>
   <w:abstractNum w:abstractNumId="10" w15:restartNumberingAfterBreak="0">
-    <w:nsid w:val="7E2945B3"/>
+    <w:nsid w:val="63B67CCC"/>
     <w:multiLevelType w:val="hybridMultilevel"/>
-    <w:tmpl w:val="5AC83818"/>
+    <w:tmpl w:val="71BA67A8"/>
     <w:lvl w:ilvl="0" w:tplc="0809000F">
       <w:start w:val="1"/>
       <w:numFmt w:val="decimal"/>
@@ -9997,11 +11819,189 @@
       </w:pPr>
     </w:lvl>
   </w:abstractNum>
+  <w:abstractNum w:abstractNumId="11" w15:restartNumberingAfterBreak="0">
+    <w:nsid w:val="6F821878"/>
+    <w:multiLevelType w:val="hybridMultilevel"/>
+    <w:tmpl w:val="0922C350"/>
+    <w:lvl w:ilvl="0" w:tplc="0809000F">
+      <w:start w:val="1"/>
+      <w:numFmt w:val="decimal"/>
+      <w:lvlText w:val="%1."/>
+      <w:lvlJc w:val="left"/>
+      <w:pPr>
+        <w:ind w:left="720" w:hanging="360"/>
+      </w:pPr>
+      <w:rPr>
+        <w:rFonts w:hint="default"/>
+      </w:rPr>
+    </w:lvl>
+    <w:lvl w:ilvl="1" w:tplc="08090019" w:tentative="1">
+      <w:start w:val="1"/>
+      <w:numFmt w:val="lowerLetter"/>
+      <w:lvlText w:val="%2."/>
+      <w:lvlJc w:val="left"/>
+      <w:pPr>
+        <w:ind w:left="1440" w:hanging="360"/>
+      </w:pPr>
+    </w:lvl>
+    <w:lvl w:ilvl="2" w:tplc="0809001B" w:tentative="1">
+      <w:start w:val="1"/>
+      <w:numFmt w:val="lowerRoman"/>
+      <w:lvlText w:val="%3."/>
+      <w:lvlJc w:val="right"/>
+      <w:pPr>
+        <w:ind w:left="2160" w:hanging="180"/>
+      </w:pPr>
+    </w:lvl>
+    <w:lvl w:ilvl="3" w:tplc="0809000F" w:tentative="1">
+      <w:start w:val="1"/>
+      <w:numFmt w:val="decimal"/>
+      <w:lvlText w:val="%4."/>
+      <w:lvlJc w:val="left"/>
+      <w:pPr>
+        <w:ind w:left="2880" w:hanging="360"/>
+      </w:pPr>
+    </w:lvl>
+    <w:lvl w:ilvl="4" w:tplc="08090019" w:tentative="1">
+      <w:start w:val="1"/>
+      <w:numFmt w:val="lowerLetter"/>
+      <w:lvlText w:val="%5."/>
+      <w:lvlJc w:val="left"/>
+      <w:pPr>
+        <w:ind w:left="3600" w:hanging="360"/>
+      </w:pPr>
+    </w:lvl>
+    <w:lvl w:ilvl="5" w:tplc="0809001B" w:tentative="1">
+      <w:start w:val="1"/>
+      <w:numFmt w:val="lowerRoman"/>
+      <w:lvlText w:val="%6."/>
+      <w:lvlJc w:val="right"/>
+      <w:pPr>
+        <w:ind w:left="4320" w:hanging="180"/>
+      </w:pPr>
+    </w:lvl>
+    <w:lvl w:ilvl="6" w:tplc="0809000F" w:tentative="1">
+      <w:start w:val="1"/>
+      <w:numFmt w:val="decimal"/>
+      <w:lvlText w:val="%7."/>
+      <w:lvlJc w:val="left"/>
+      <w:pPr>
+        <w:ind w:left="5040" w:hanging="360"/>
+      </w:pPr>
+    </w:lvl>
+    <w:lvl w:ilvl="7" w:tplc="08090019" w:tentative="1">
+      <w:start w:val="1"/>
+      <w:numFmt w:val="lowerLetter"/>
+      <w:lvlText w:val="%8."/>
+      <w:lvlJc w:val="left"/>
+      <w:pPr>
+        <w:ind w:left="5760" w:hanging="360"/>
+      </w:pPr>
+    </w:lvl>
+    <w:lvl w:ilvl="8" w:tplc="0809001B" w:tentative="1">
+      <w:start w:val="1"/>
+      <w:numFmt w:val="lowerRoman"/>
+      <w:lvlText w:val="%9."/>
+      <w:lvlJc w:val="right"/>
+      <w:pPr>
+        <w:ind w:left="6480" w:hanging="180"/>
+      </w:pPr>
+    </w:lvl>
+  </w:abstractNum>
+  <w:abstractNum w:abstractNumId="12" w15:restartNumberingAfterBreak="0">
+    <w:nsid w:val="7E2945B3"/>
+    <w:multiLevelType w:val="hybridMultilevel"/>
+    <w:tmpl w:val="5AC83818"/>
+    <w:lvl w:ilvl="0" w:tplc="0809000F">
+      <w:start w:val="1"/>
+      <w:numFmt w:val="decimal"/>
+      <w:lvlText w:val="%1."/>
+      <w:lvlJc w:val="left"/>
+      <w:pPr>
+        <w:ind w:left="720" w:hanging="360"/>
+      </w:pPr>
+      <w:rPr>
+        <w:rFonts w:hint="default"/>
+      </w:rPr>
+    </w:lvl>
+    <w:lvl w:ilvl="1" w:tplc="08090019" w:tentative="1">
+      <w:start w:val="1"/>
+      <w:numFmt w:val="lowerLetter"/>
+      <w:lvlText w:val="%2."/>
+      <w:lvlJc w:val="left"/>
+      <w:pPr>
+        <w:ind w:left="1440" w:hanging="360"/>
+      </w:pPr>
+    </w:lvl>
+    <w:lvl w:ilvl="2" w:tplc="0809001B" w:tentative="1">
+      <w:start w:val="1"/>
+      <w:numFmt w:val="lowerRoman"/>
+      <w:lvlText w:val="%3."/>
+      <w:lvlJc w:val="right"/>
+      <w:pPr>
+        <w:ind w:left="2160" w:hanging="180"/>
+      </w:pPr>
+    </w:lvl>
+    <w:lvl w:ilvl="3" w:tplc="0809000F" w:tentative="1">
+      <w:start w:val="1"/>
+      <w:numFmt w:val="decimal"/>
+      <w:lvlText w:val="%4."/>
+      <w:lvlJc w:val="left"/>
+      <w:pPr>
+        <w:ind w:left="2880" w:hanging="360"/>
+      </w:pPr>
+    </w:lvl>
+    <w:lvl w:ilvl="4" w:tplc="08090019" w:tentative="1">
+      <w:start w:val="1"/>
+      <w:numFmt w:val="lowerLetter"/>
+      <w:lvlText w:val="%5."/>
+      <w:lvlJc w:val="left"/>
+      <w:pPr>
+        <w:ind w:left="3600" w:hanging="360"/>
+      </w:pPr>
+    </w:lvl>
+    <w:lvl w:ilvl="5" w:tplc="0809001B" w:tentative="1">
+      <w:start w:val="1"/>
+      <w:numFmt w:val="lowerRoman"/>
+      <w:lvlText w:val="%6."/>
+      <w:lvlJc w:val="right"/>
+      <w:pPr>
+        <w:ind w:left="4320" w:hanging="180"/>
+      </w:pPr>
+    </w:lvl>
+    <w:lvl w:ilvl="6" w:tplc="0809000F" w:tentative="1">
+      <w:start w:val="1"/>
+      <w:numFmt w:val="decimal"/>
+      <w:lvlText w:val="%7."/>
+      <w:lvlJc w:val="left"/>
+      <w:pPr>
+        <w:ind w:left="5040" w:hanging="360"/>
+      </w:pPr>
+    </w:lvl>
+    <w:lvl w:ilvl="7" w:tplc="08090019" w:tentative="1">
+      <w:start w:val="1"/>
+      <w:numFmt w:val="lowerLetter"/>
+      <w:lvlText w:val="%8."/>
+      <w:lvlJc w:val="left"/>
+      <w:pPr>
+        <w:ind w:left="5760" w:hanging="360"/>
+      </w:pPr>
+    </w:lvl>
+    <w:lvl w:ilvl="8" w:tplc="0809001B" w:tentative="1">
+      <w:start w:val="1"/>
+      <w:numFmt w:val="lowerRoman"/>
+      <w:lvlText w:val="%9."/>
+      <w:lvlJc w:val="right"/>
+      <w:pPr>
+        <w:ind w:left="6480" w:hanging="180"/>
+      </w:pPr>
+    </w:lvl>
+  </w:abstractNum>
   <w:num w:numId="1">
     <w:abstractNumId w:val="8"/>
   </w:num>
   <w:num w:numId="2">
-    <w:abstractNumId w:val="10"/>
+    <w:abstractNumId w:val="12"/>
   </w:num>
   <w:num w:numId="3">
     <w:abstractNumId w:val="6"/>
@@ -10022,13 +12022,19 @@
     <w:abstractNumId w:val="2"/>
   </w:num>
   <w:num w:numId="9">
-    <w:abstractNumId w:val="9"/>
+    <w:abstractNumId w:val="10"/>
   </w:num>
   <w:num w:numId="10">
     <w:abstractNumId w:val="0"/>
   </w:num>
   <w:num w:numId="11">
     <w:abstractNumId w:val="3"/>
+  </w:num>
+  <w:num w:numId="12">
+    <w:abstractNumId w:val="9"/>
+  </w:num>
+  <w:num w:numId="13">
+    <w:abstractNumId w:val="11"/>
   </w:num>
 </w:numbering>
 </file>

</xml_diff>

<commit_message>
Add Proverbs Ch14 and Ch15
</commit_message>
<xml_diff>
--- a/Proverbs.docx
+++ b/Proverbs.docx
@@ -10823,7 +10823,2239 @@
         <w:rPr>
           <w:lang w:val="en-US"/>
         </w:rPr>
-        <w:t>Proverbs Ch 14</w:t>
+        <w:t>Proverbs Ch</w:t>
+      </w:r>
+      <w:r>
+        <w:rPr>
+          <w:lang w:val="en-US"/>
+        </w:rPr>
+        <w:t>14</w:t>
+      </w:r>
+    </w:p>
+    <w:p>
+      <w:pPr>
+        <w:rPr>
+          <w:lang w:val="en-US"/>
+        </w:rPr>
+      </w:pPr>
+    </w:p>
+    <w:p>
+      <w:pPr>
+        <w:pStyle w:val="ListParagraph"/>
+        <w:numPr>
+          <w:ilvl w:val="0"/>
+          <w:numId w:val="14"/>
+        </w:numPr>
+        <w:rPr>
+          <w:lang w:val="en-US"/>
+        </w:rPr>
+      </w:pPr>
+      <w:r>
+        <w:rPr>
+          <w:lang w:val="en-US"/>
+        </w:rPr>
+        <w:t xml:space="preserve">Every wise woman </w:t>
+      </w:r>
+      <w:proofErr w:type="spellStart"/>
+      <w:r>
+        <w:rPr>
+          <w:lang w:val="en-US"/>
+        </w:rPr>
+        <w:t>buildeth</w:t>
+      </w:r>
+      <w:proofErr w:type="spellEnd"/>
+      <w:r>
+        <w:rPr>
+          <w:lang w:val="en-US"/>
+        </w:rPr>
+        <w:t xml:space="preserve"> her house: but the foolish </w:t>
+      </w:r>
+      <w:proofErr w:type="spellStart"/>
+      <w:r>
+        <w:rPr>
+          <w:lang w:val="en-US"/>
+        </w:rPr>
+        <w:t>plucketh</w:t>
+      </w:r>
+      <w:proofErr w:type="spellEnd"/>
+      <w:r>
+        <w:rPr>
+          <w:lang w:val="en-US"/>
+        </w:rPr>
+        <w:t xml:space="preserve"> it down with her hands.</w:t>
+      </w:r>
+    </w:p>
+    <w:p>
+      <w:pPr>
+        <w:pStyle w:val="ListParagraph"/>
+        <w:numPr>
+          <w:ilvl w:val="0"/>
+          <w:numId w:val="14"/>
+        </w:numPr>
+        <w:rPr>
+          <w:lang w:val="en-US"/>
+        </w:rPr>
+      </w:pPr>
+      <w:r>
+        <w:rPr>
+          <w:lang w:val="en-US"/>
+        </w:rPr>
+        <w:t xml:space="preserve">He that walketh in his uprightness </w:t>
+      </w:r>
+      <w:proofErr w:type="spellStart"/>
+      <w:r>
+        <w:rPr>
+          <w:lang w:val="en-US"/>
+        </w:rPr>
+        <w:t>feareth</w:t>
+      </w:r>
+      <w:proofErr w:type="spellEnd"/>
+      <w:r>
+        <w:rPr>
+          <w:lang w:val="en-US"/>
+        </w:rPr>
+        <w:t xml:space="preserve"> the LORD: but he that is perverse in his ways </w:t>
+      </w:r>
+      <w:proofErr w:type="spellStart"/>
+      <w:r>
+        <w:rPr>
+          <w:lang w:val="en-US"/>
+        </w:rPr>
+        <w:t>despiseth</w:t>
+      </w:r>
+      <w:proofErr w:type="spellEnd"/>
+      <w:r>
+        <w:rPr>
+          <w:lang w:val="en-US"/>
+        </w:rPr>
+        <w:t xml:space="preserve"> him.</w:t>
+      </w:r>
+    </w:p>
+    <w:p>
+      <w:pPr>
+        <w:pStyle w:val="ListParagraph"/>
+        <w:numPr>
+          <w:ilvl w:val="0"/>
+          <w:numId w:val="14"/>
+        </w:numPr>
+        <w:rPr>
+          <w:lang w:val="en-US"/>
+        </w:rPr>
+      </w:pPr>
+      <w:r>
+        <w:rPr>
+          <w:lang w:val="en-US"/>
+        </w:rPr>
+        <w:t>In the mouth of the foolish is a rod of pride: but the lips of the wise shall preserve them.</w:t>
+      </w:r>
+    </w:p>
+    <w:p>
+      <w:pPr>
+        <w:pStyle w:val="ListParagraph"/>
+        <w:numPr>
+          <w:ilvl w:val="0"/>
+          <w:numId w:val="14"/>
+        </w:numPr>
+        <w:rPr>
+          <w:lang w:val="en-US"/>
+        </w:rPr>
+      </w:pPr>
+      <w:r>
+        <w:rPr>
+          <w:lang w:val="en-US"/>
+        </w:rPr>
+        <w:t>Where no oxen are, the crib is clean: but much increase is by the strength of the ox.</w:t>
+      </w:r>
+    </w:p>
+    <w:p>
+      <w:pPr>
+        <w:pStyle w:val="ListParagraph"/>
+        <w:numPr>
+          <w:ilvl w:val="0"/>
+          <w:numId w:val="14"/>
+        </w:numPr>
+        <w:rPr>
+          <w:lang w:val="en-US"/>
+        </w:rPr>
+      </w:pPr>
+      <w:r>
+        <w:rPr>
+          <w:lang w:val="en-US"/>
+        </w:rPr>
+        <w:t xml:space="preserve">A faithful witness will not </w:t>
+      </w:r>
+      <w:proofErr w:type="gramStart"/>
+      <w:r>
+        <w:rPr>
+          <w:lang w:val="en-US"/>
+        </w:rPr>
+        <w:t>lie:</w:t>
+      </w:r>
+      <w:proofErr w:type="gramEnd"/>
+      <w:r>
+        <w:rPr>
+          <w:lang w:val="en-US"/>
+        </w:rPr>
+        <w:t xml:space="preserve"> but a false witness will utter lies.</w:t>
+      </w:r>
+    </w:p>
+    <w:p>
+      <w:pPr>
+        <w:pStyle w:val="ListParagraph"/>
+        <w:numPr>
+          <w:ilvl w:val="0"/>
+          <w:numId w:val="14"/>
+        </w:numPr>
+        <w:rPr>
+          <w:lang w:val="en-US"/>
+        </w:rPr>
+      </w:pPr>
+      <w:r>
+        <w:rPr>
+          <w:lang w:val="en-US"/>
+        </w:rPr>
+        <w:t xml:space="preserve">A scorner </w:t>
+      </w:r>
+      <w:proofErr w:type="spellStart"/>
+      <w:r>
+        <w:rPr>
+          <w:lang w:val="en-US"/>
+        </w:rPr>
+        <w:t>seeketh</w:t>
+      </w:r>
+      <w:proofErr w:type="spellEnd"/>
+      <w:r>
+        <w:rPr>
+          <w:lang w:val="en-US"/>
+        </w:rPr>
+        <w:t xml:space="preserve"> wisdom, and </w:t>
+      </w:r>
+      <w:proofErr w:type="spellStart"/>
+      <w:r>
+        <w:rPr>
+          <w:lang w:val="en-US"/>
+        </w:rPr>
+        <w:t>findeth</w:t>
+      </w:r>
+      <w:proofErr w:type="spellEnd"/>
+      <w:r>
+        <w:rPr>
+          <w:lang w:val="en-US"/>
+        </w:rPr>
+        <w:t xml:space="preserve"> it not: but knowledge is easy unto him that </w:t>
+      </w:r>
+      <w:proofErr w:type="spellStart"/>
+      <w:r>
+        <w:rPr>
+          <w:lang w:val="en-US"/>
+        </w:rPr>
+        <w:t>understandeth</w:t>
+      </w:r>
+      <w:proofErr w:type="spellEnd"/>
+      <w:r>
+        <w:rPr>
+          <w:lang w:val="en-US"/>
+        </w:rPr>
+        <w:t>.</w:t>
+      </w:r>
+    </w:p>
+    <w:p>
+      <w:pPr>
+        <w:pStyle w:val="ListParagraph"/>
+        <w:numPr>
+          <w:ilvl w:val="0"/>
+          <w:numId w:val="14"/>
+        </w:numPr>
+        <w:rPr>
+          <w:lang w:val="en-US"/>
+        </w:rPr>
+      </w:pPr>
+      <w:r>
+        <w:rPr>
+          <w:lang w:val="en-US"/>
+        </w:rPr>
+        <w:t xml:space="preserve">Go from the presence of a foolish man, when thou </w:t>
+      </w:r>
+      <w:proofErr w:type="spellStart"/>
+      <w:r>
+        <w:rPr>
+          <w:lang w:val="en-US"/>
+        </w:rPr>
+        <w:t>perceivest</w:t>
+      </w:r>
+      <w:proofErr w:type="spellEnd"/>
+      <w:r>
+        <w:rPr>
+          <w:lang w:val="en-US"/>
+        </w:rPr>
+        <w:t xml:space="preserve"> not in him the lips of knowledge.</w:t>
+      </w:r>
+    </w:p>
+    <w:p>
+      <w:pPr>
+        <w:pStyle w:val="ListParagraph"/>
+        <w:numPr>
+          <w:ilvl w:val="0"/>
+          <w:numId w:val="14"/>
+        </w:numPr>
+        <w:rPr>
+          <w:lang w:val="en-US"/>
+        </w:rPr>
+      </w:pPr>
+      <w:r>
+        <w:rPr>
+          <w:lang w:val="en-US"/>
+        </w:rPr>
+        <w:t>The wisdom of the prudent is to understand his way: but the folly of fools is deceit.</w:t>
+      </w:r>
+    </w:p>
+    <w:p>
+      <w:pPr>
+        <w:pStyle w:val="ListParagraph"/>
+        <w:numPr>
+          <w:ilvl w:val="0"/>
+          <w:numId w:val="14"/>
+        </w:numPr>
+        <w:rPr>
+          <w:lang w:val="en-US"/>
+        </w:rPr>
+      </w:pPr>
+      <w:r>
+        <w:rPr>
+          <w:lang w:val="en-US"/>
+        </w:rPr>
+        <w:t xml:space="preserve">Fools make a mock at sin: but among the righteous there is </w:t>
+      </w:r>
+      <w:proofErr w:type="spellStart"/>
+      <w:r>
+        <w:rPr>
+          <w:lang w:val="en-US"/>
+        </w:rPr>
+        <w:t>fovour</w:t>
+      </w:r>
+      <w:proofErr w:type="spellEnd"/>
+      <w:r>
+        <w:rPr>
+          <w:lang w:val="en-US"/>
+        </w:rPr>
+        <w:t>.</w:t>
+      </w:r>
+    </w:p>
+    <w:p>
+      <w:pPr>
+        <w:pStyle w:val="ListParagraph"/>
+        <w:numPr>
+          <w:ilvl w:val="0"/>
+          <w:numId w:val="14"/>
+        </w:numPr>
+        <w:rPr>
+          <w:lang w:val="en-US"/>
+        </w:rPr>
+      </w:pPr>
+      <w:r>
+        <w:rPr>
+          <w:lang w:val="en-US"/>
+        </w:rPr>
+        <w:t xml:space="preserve">The heart </w:t>
+      </w:r>
+      <w:proofErr w:type="spellStart"/>
+      <w:r>
+        <w:rPr>
+          <w:lang w:val="en-US"/>
+        </w:rPr>
+        <w:t>knoweth</w:t>
+      </w:r>
+      <w:proofErr w:type="spellEnd"/>
+      <w:r>
+        <w:rPr>
+          <w:lang w:val="en-US"/>
+        </w:rPr>
+        <w:t xml:space="preserve"> his own bitterness; and a stranger doth not intermeddle with his joy.</w:t>
+      </w:r>
+    </w:p>
+    <w:p>
+      <w:pPr>
+        <w:pStyle w:val="ListParagraph"/>
+        <w:numPr>
+          <w:ilvl w:val="0"/>
+          <w:numId w:val="14"/>
+        </w:numPr>
+        <w:rPr>
+          <w:lang w:val="en-US"/>
+        </w:rPr>
+      </w:pPr>
+      <w:r>
+        <w:rPr>
+          <w:lang w:val="en-US"/>
+        </w:rPr>
+        <w:t xml:space="preserve">The house of the wicked shall be </w:t>
+      </w:r>
+      <w:proofErr w:type="gramStart"/>
+      <w:r>
+        <w:rPr>
+          <w:lang w:val="en-US"/>
+        </w:rPr>
+        <w:t>overthrown:</w:t>
+      </w:r>
+      <w:proofErr w:type="gramEnd"/>
+      <w:r>
+        <w:rPr>
+          <w:lang w:val="en-US"/>
+        </w:rPr>
+        <w:t xml:space="preserve"> but the tabernacle of the upright shall flourish.</w:t>
+      </w:r>
+    </w:p>
+    <w:p>
+      <w:pPr>
+        <w:pStyle w:val="ListParagraph"/>
+        <w:numPr>
+          <w:ilvl w:val="0"/>
+          <w:numId w:val="14"/>
+        </w:numPr>
+        <w:rPr>
+          <w:lang w:val="en-US"/>
+        </w:rPr>
+      </w:pPr>
+      <w:r>
+        <w:rPr>
+          <w:lang w:val="en-US"/>
+        </w:rPr>
+        <w:t xml:space="preserve">There is a way which </w:t>
+      </w:r>
+      <w:proofErr w:type="spellStart"/>
+      <w:r>
+        <w:rPr>
+          <w:lang w:val="en-US"/>
+        </w:rPr>
+        <w:t>seemeth</w:t>
+      </w:r>
+      <w:proofErr w:type="spellEnd"/>
+      <w:r>
+        <w:rPr>
+          <w:lang w:val="en-US"/>
+        </w:rPr>
+        <w:t xml:space="preserve"> right unto a man, but the end thereof are the ways of death.</w:t>
+      </w:r>
+    </w:p>
+    <w:p>
+      <w:pPr>
+        <w:pStyle w:val="ListParagraph"/>
+        <w:numPr>
+          <w:ilvl w:val="0"/>
+          <w:numId w:val="14"/>
+        </w:numPr>
+        <w:rPr>
+          <w:lang w:val="en-US"/>
+        </w:rPr>
+      </w:pPr>
+      <w:r>
+        <w:rPr>
+          <w:lang w:val="en-US"/>
+        </w:rPr>
+        <w:t>Even in laughter the heart is sorrowful; and the end of that mirth is heaviness.</w:t>
+      </w:r>
+    </w:p>
+    <w:p>
+      <w:pPr>
+        <w:pStyle w:val="ListParagraph"/>
+        <w:numPr>
+          <w:ilvl w:val="0"/>
+          <w:numId w:val="14"/>
+        </w:numPr>
+        <w:rPr>
+          <w:lang w:val="en-US"/>
+        </w:rPr>
+      </w:pPr>
+      <w:r>
+        <w:rPr>
+          <w:lang w:val="en-US"/>
+        </w:rPr>
+        <w:t>The backslider in heart shall be filled with his own ways: and a good man shall be satisfied from himself.</w:t>
+      </w:r>
+    </w:p>
+    <w:p>
+      <w:pPr>
+        <w:pStyle w:val="ListParagraph"/>
+        <w:numPr>
+          <w:ilvl w:val="0"/>
+          <w:numId w:val="14"/>
+        </w:numPr>
+        <w:rPr>
+          <w:lang w:val="en-US"/>
+        </w:rPr>
+      </w:pPr>
+      <w:r>
+        <w:rPr>
+          <w:lang w:val="en-US"/>
+        </w:rPr>
+        <w:t xml:space="preserve">The simple believeth every work: but the prudent man </w:t>
+      </w:r>
+      <w:proofErr w:type="spellStart"/>
+      <w:r>
+        <w:rPr>
+          <w:lang w:val="en-US"/>
+        </w:rPr>
+        <w:t>looketh</w:t>
+      </w:r>
+      <w:proofErr w:type="spellEnd"/>
+      <w:r>
+        <w:rPr>
+          <w:lang w:val="en-US"/>
+        </w:rPr>
+        <w:t xml:space="preserve"> well to his going.</w:t>
+      </w:r>
+    </w:p>
+    <w:p>
+      <w:pPr>
+        <w:pStyle w:val="ListParagraph"/>
+        <w:numPr>
+          <w:ilvl w:val="0"/>
+          <w:numId w:val="14"/>
+        </w:numPr>
+        <w:rPr>
+          <w:lang w:val="en-US"/>
+        </w:rPr>
+      </w:pPr>
+      <w:r>
+        <w:rPr>
+          <w:lang w:val="en-US"/>
+        </w:rPr>
+        <w:t xml:space="preserve">A wise man </w:t>
+      </w:r>
+      <w:proofErr w:type="spellStart"/>
+      <w:r>
+        <w:rPr>
+          <w:lang w:val="en-US"/>
+        </w:rPr>
+        <w:t>feareth</w:t>
+      </w:r>
+      <w:proofErr w:type="spellEnd"/>
+      <w:r>
+        <w:rPr>
+          <w:lang w:val="en-US"/>
+        </w:rPr>
+        <w:t xml:space="preserve">, and </w:t>
+      </w:r>
+      <w:proofErr w:type="spellStart"/>
+      <w:r>
+        <w:rPr>
+          <w:lang w:val="en-US"/>
+        </w:rPr>
+        <w:t>departeth</w:t>
+      </w:r>
+      <w:proofErr w:type="spellEnd"/>
+      <w:r>
+        <w:rPr>
+          <w:lang w:val="en-US"/>
+        </w:rPr>
+        <w:t xml:space="preserve"> from evil: but the fool </w:t>
+      </w:r>
+      <w:proofErr w:type="spellStart"/>
+      <w:r>
+        <w:rPr>
+          <w:lang w:val="en-US"/>
+        </w:rPr>
+        <w:t>rageth</w:t>
+      </w:r>
+      <w:proofErr w:type="spellEnd"/>
+      <w:r>
+        <w:rPr>
+          <w:lang w:val="en-US"/>
+        </w:rPr>
+        <w:t>, and is confident.</w:t>
+      </w:r>
+    </w:p>
+    <w:p>
+      <w:pPr>
+        <w:pStyle w:val="ListParagraph"/>
+        <w:numPr>
+          <w:ilvl w:val="0"/>
+          <w:numId w:val="14"/>
+        </w:numPr>
+        <w:rPr>
+          <w:lang w:val="en-US"/>
+        </w:rPr>
+      </w:pPr>
+      <w:r>
+        <w:rPr>
+          <w:lang w:val="en-US"/>
+        </w:rPr>
+        <w:t xml:space="preserve">He that is soon angry </w:t>
+      </w:r>
+      <w:proofErr w:type="spellStart"/>
+      <w:r>
+        <w:rPr>
+          <w:lang w:val="en-US"/>
+        </w:rPr>
+        <w:t>dealeth</w:t>
+      </w:r>
+      <w:proofErr w:type="spellEnd"/>
+      <w:r>
+        <w:rPr>
+          <w:lang w:val="en-US"/>
+        </w:rPr>
+        <w:t xml:space="preserve"> foolishly: and a man of wicked devices is hated.</w:t>
+      </w:r>
+    </w:p>
+    <w:p>
+      <w:pPr>
+        <w:pStyle w:val="ListParagraph"/>
+        <w:numPr>
+          <w:ilvl w:val="0"/>
+          <w:numId w:val="14"/>
+        </w:numPr>
+        <w:rPr>
+          <w:lang w:val="en-US"/>
+        </w:rPr>
+      </w:pPr>
+      <w:r>
+        <w:rPr>
+          <w:lang w:val="en-US"/>
+        </w:rPr>
+        <w:t>The simple inherit folly: but the prudent are crowned with knowledge.</w:t>
+      </w:r>
+    </w:p>
+    <w:p>
+      <w:pPr>
+        <w:pStyle w:val="ListParagraph"/>
+        <w:numPr>
+          <w:ilvl w:val="0"/>
+          <w:numId w:val="14"/>
+        </w:numPr>
+        <w:rPr>
+          <w:lang w:val="en-US"/>
+        </w:rPr>
+      </w:pPr>
+      <w:r>
+        <w:rPr>
+          <w:lang w:val="en-US"/>
+        </w:rPr>
+        <w:t>The evil bow before the good; and the wicked at the gates of the righteous.</w:t>
+      </w:r>
+    </w:p>
+    <w:p>
+      <w:pPr>
+        <w:pStyle w:val="ListParagraph"/>
+        <w:numPr>
+          <w:ilvl w:val="0"/>
+          <w:numId w:val="14"/>
+        </w:numPr>
+        <w:rPr>
+          <w:lang w:val="en-US"/>
+        </w:rPr>
+      </w:pPr>
+      <w:r>
+        <w:rPr>
+          <w:lang w:val="en-US"/>
+        </w:rPr>
+        <w:t xml:space="preserve">The poor is hated even of his own </w:t>
+      </w:r>
+      <w:proofErr w:type="spellStart"/>
+      <w:r>
+        <w:rPr>
+          <w:lang w:val="en-US"/>
+        </w:rPr>
+        <w:t>neighbour</w:t>
+      </w:r>
+      <w:proofErr w:type="spellEnd"/>
+      <w:r>
+        <w:rPr>
+          <w:lang w:val="en-US"/>
+        </w:rPr>
+        <w:t>: but the rich hath many friends.</w:t>
+      </w:r>
+    </w:p>
+    <w:p>
+      <w:pPr>
+        <w:pStyle w:val="ListParagraph"/>
+        <w:numPr>
+          <w:ilvl w:val="0"/>
+          <w:numId w:val="14"/>
+        </w:numPr>
+        <w:rPr>
+          <w:lang w:val="en-US"/>
+        </w:rPr>
+      </w:pPr>
+      <w:r>
+        <w:rPr>
+          <w:lang w:val="en-US"/>
+        </w:rPr>
+        <w:lastRenderedPageBreak/>
+        <w:t xml:space="preserve">He that </w:t>
+      </w:r>
+      <w:proofErr w:type="spellStart"/>
+      <w:r>
+        <w:rPr>
+          <w:lang w:val="en-US"/>
+        </w:rPr>
+        <w:t>despiseth</w:t>
+      </w:r>
+      <w:proofErr w:type="spellEnd"/>
+      <w:r>
+        <w:rPr>
+          <w:lang w:val="en-US"/>
+        </w:rPr>
+        <w:t xml:space="preserve"> his </w:t>
+      </w:r>
+      <w:proofErr w:type="spellStart"/>
+      <w:r>
+        <w:rPr>
+          <w:lang w:val="en-US"/>
+        </w:rPr>
+        <w:t>neighbour</w:t>
+      </w:r>
+      <w:proofErr w:type="spellEnd"/>
+      <w:r>
+        <w:rPr>
+          <w:lang w:val="en-US"/>
+        </w:rPr>
+        <w:t xml:space="preserve"> </w:t>
+      </w:r>
+      <w:proofErr w:type="spellStart"/>
+      <w:r>
+        <w:rPr>
+          <w:lang w:val="en-US"/>
+        </w:rPr>
+        <w:t>sinneth</w:t>
+      </w:r>
+      <w:proofErr w:type="spellEnd"/>
+      <w:r>
+        <w:rPr>
+          <w:lang w:val="en-US"/>
+        </w:rPr>
+        <w:t>: but he that hath mercy on the poor, happy is he.</w:t>
+      </w:r>
+    </w:p>
+    <w:p>
+      <w:pPr>
+        <w:pStyle w:val="ListParagraph"/>
+        <w:numPr>
+          <w:ilvl w:val="0"/>
+          <w:numId w:val="14"/>
+        </w:numPr>
+        <w:rPr>
+          <w:lang w:val="en-US"/>
+        </w:rPr>
+      </w:pPr>
+      <w:r>
+        <w:rPr>
+          <w:lang w:val="en-US"/>
+        </w:rPr>
+        <w:t>Do they not err that devise evil? but mercy and truth shall be to them that devise good.</w:t>
+      </w:r>
+    </w:p>
+    <w:p>
+      <w:pPr>
+        <w:pStyle w:val="ListParagraph"/>
+        <w:numPr>
+          <w:ilvl w:val="0"/>
+          <w:numId w:val="14"/>
+        </w:numPr>
+        <w:rPr>
+          <w:lang w:val="en-US"/>
+        </w:rPr>
+      </w:pPr>
+      <w:r>
+        <w:rPr>
+          <w:lang w:val="en-US"/>
+        </w:rPr>
+        <w:t xml:space="preserve">In all </w:t>
+      </w:r>
+      <w:proofErr w:type="spellStart"/>
+      <w:r>
+        <w:rPr>
+          <w:lang w:val="en-US"/>
+        </w:rPr>
+        <w:t>labour</w:t>
+      </w:r>
+      <w:proofErr w:type="spellEnd"/>
+      <w:r>
+        <w:rPr>
+          <w:lang w:val="en-US"/>
+        </w:rPr>
+        <w:t xml:space="preserve"> there is profit: but the talk of the lips </w:t>
+      </w:r>
+      <w:proofErr w:type="spellStart"/>
+      <w:r>
+        <w:rPr>
+          <w:lang w:val="en-US"/>
+        </w:rPr>
+        <w:t>tendeth</w:t>
+      </w:r>
+      <w:proofErr w:type="spellEnd"/>
+      <w:r>
+        <w:rPr>
+          <w:lang w:val="en-US"/>
+        </w:rPr>
+        <w:t xml:space="preserve"> only to penury.</w:t>
+      </w:r>
+    </w:p>
+    <w:p>
+      <w:pPr>
+        <w:pStyle w:val="ListParagraph"/>
+        <w:numPr>
+          <w:ilvl w:val="0"/>
+          <w:numId w:val="14"/>
+        </w:numPr>
+        <w:rPr>
+          <w:lang w:val="en-US"/>
+        </w:rPr>
+      </w:pPr>
+      <w:r>
+        <w:rPr>
+          <w:lang w:val="en-US"/>
+        </w:rPr>
+        <w:t>The crown of the wise is their riches: but the foolishness of fools is folly.</w:t>
+      </w:r>
+    </w:p>
+    <w:p>
+      <w:pPr>
+        <w:pStyle w:val="ListParagraph"/>
+        <w:numPr>
+          <w:ilvl w:val="0"/>
+          <w:numId w:val="14"/>
+        </w:numPr>
+        <w:rPr>
+          <w:lang w:val="en-US"/>
+        </w:rPr>
+      </w:pPr>
+      <w:r>
+        <w:rPr>
+          <w:lang w:val="en-US"/>
+        </w:rPr>
+        <w:t xml:space="preserve">A true witness </w:t>
+      </w:r>
+      <w:proofErr w:type="spellStart"/>
+      <w:r>
+        <w:rPr>
+          <w:lang w:val="en-US"/>
+        </w:rPr>
+        <w:t>delivereth</w:t>
+      </w:r>
+      <w:proofErr w:type="spellEnd"/>
+      <w:r>
+        <w:rPr>
+          <w:lang w:val="en-US"/>
+        </w:rPr>
+        <w:t xml:space="preserve"> souls: but a deceitful witness </w:t>
+      </w:r>
+      <w:proofErr w:type="spellStart"/>
+      <w:r>
+        <w:rPr>
+          <w:lang w:val="en-US"/>
+        </w:rPr>
+        <w:t>speaketh</w:t>
+      </w:r>
+      <w:proofErr w:type="spellEnd"/>
+      <w:r>
+        <w:rPr>
+          <w:lang w:val="en-US"/>
+        </w:rPr>
+        <w:t xml:space="preserve"> lies.</w:t>
+      </w:r>
+    </w:p>
+    <w:p>
+      <w:pPr>
+        <w:pStyle w:val="ListParagraph"/>
+        <w:numPr>
+          <w:ilvl w:val="0"/>
+          <w:numId w:val="14"/>
+        </w:numPr>
+        <w:rPr>
+          <w:lang w:val="en-US"/>
+        </w:rPr>
+      </w:pPr>
+      <w:r>
+        <w:rPr>
+          <w:lang w:val="en-US"/>
+        </w:rPr>
+        <w:t xml:space="preserve">In the fear of the LORD is strong confidence: and his </w:t>
+      </w:r>
+      <w:proofErr w:type="spellStart"/>
+      <w:r>
+        <w:rPr>
+          <w:lang w:val="en-US"/>
+        </w:rPr>
+        <w:t>chileren</w:t>
+      </w:r>
+      <w:proofErr w:type="spellEnd"/>
+      <w:r>
+        <w:rPr>
+          <w:lang w:val="en-US"/>
+        </w:rPr>
+        <w:t xml:space="preserve"> shall have a place of refuge.</w:t>
+      </w:r>
+    </w:p>
+    <w:p>
+      <w:pPr>
+        <w:pStyle w:val="ListParagraph"/>
+        <w:numPr>
+          <w:ilvl w:val="0"/>
+          <w:numId w:val="14"/>
+        </w:numPr>
+        <w:rPr>
+          <w:lang w:val="en-US"/>
+        </w:rPr>
+      </w:pPr>
+      <w:r>
+        <w:rPr>
+          <w:lang w:val="en-US"/>
+        </w:rPr>
+        <w:t>The fear of the LORD is a fountain of life, to depart from the snares of death.</w:t>
+      </w:r>
+    </w:p>
+    <w:p>
+      <w:pPr>
+        <w:pStyle w:val="ListParagraph"/>
+        <w:numPr>
+          <w:ilvl w:val="0"/>
+          <w:numId w:val="14"/>
+        </w:numPr>
+        <w:rPr>
+          <w:lang w:val="en-US"/>
+        </w:rPr>
+      </w:pPr>
+      <w:r>
+        <w:rPr>
+          <w:lang w:val="en-US"/>
+        </w:rPr>
+        <w:t xml:space="preserve">In the multitude of people is the king’s </w:t>
+      </w:r>
+      <w:proofErr w:type="spellStart"/>
+      <w:r>
+        <w:rPr>
+          <w:lang w:val="en-US"/>
+        </w:rPr>
+        <w:t>honour</w:t>
+      </w:r>
+      <w:proofErr w:type="spellEnd"/>
+      <w:r>
+        <w:rPr>
+          <w:lang w:val="en-US"/>
+        </w:rPr>
+        <w:t>: but in the want of people is the destruction of the prince.</w:t>
+      </w:r>
+    </w:p>
+    <w:p>
+      <w:pPr>
+        <w:pStyle w:val="ListParagraph"/>
+        <w:numPr>
+          <w:ilvl w:val="0"/>
+          <w:numId w:val="14"/>
+        </w:numPr>
+        <w:rPr>
+          <w:lang w:val="en-US"/>
+        </w:rPr>
+      </w:pPr>
+      <w:r>
+        <w:rPr>
+          <w:lang w:val="en-US"/>
+        </w:rPr>
+        <w:t xml:space="preserve">He that is slow to wrath is of great understand: but he that is hasty of spirit </w:t>
+      </w:r>
+      <w:proofErr w:type="spellStart"/>
+      <w:r>
+        <w:rPr>
+          <w:lang w:val="en-US"/>
+        </w:rPr>
+        <w:t>exalteth</w:t>
+      </w:r>
+      <w:proofErr w:type="spellEnd"/>
+      <w:r>
+        <w:rPr>
+          <w:lang w:val="en-US"/>
+        </w:rPr>
+        <w:t xml:space="preserve"> folly.</w:t>
+      </w:r>
+    </w:p>
+    <w:p>
+      <w:pPr>
+        <w:pStyle w:val="ListParagraph"/>
+        <w:numPr>
+          <w:ilvl w:val="0"/>
+          <w:numId w:val="14"/>
+        </w:numPr>
+        <w:rPr>
+          <w:lang w:val="en-US"/>
+        </w:rPr>
+      </w:pPr>
+      <w:r>
+        <w:rPr>
+          <w:lang w:val="en-US"/>
+        </w:rPr>
+        <w:t>A sound heart is the life of the flesh: but envy the rottenness of the bones.</w:t>
+      </w:r>
+    </w:p>
+    <w:p>
+      <w:pPr>
+        <w:pStyle w:val="ListParagraph"/>
+        <w:numPr>
+          <w:ilvl w:val="0"/>
+          <w:numId w:val="14"/>
+        </w:numPr>
+        <w:rPr>
+          <w:lang w:val="en-US"/>
+        </w:rPr>
+      </w:pPr>
+      <w:r>
+        <w:rPr>
+          <w:lang w:val="en-US"/>
+        </w:rPr>
+        <w:t xml:space="preserve">He that </w:t>
+      </w:r>
+      <w:proofErr w:type="spellStart"/>
+      <w:r>
+        <w:rPr>
+          <w:lang w:val="en-US"/>
+        </w:rPr>
+        <w:t>oppresseth</w:t>
+      </w:r>
+      <w:proofErr w:type="spellEnd"/>
+      <w:r>
+        <w:rPr>
+          <w:lang w:val="en-US"/>
+        </w:rPr>
+        <w:t xml:space="preserve"> the poor </w:t>
+      </w:r>
+      <w:proofErr w:type="spellStart"/>
+      <w:r>
+        <w:rPr>
+          <w:lang w:val="en-US"/>
+        </w:rPr>
+        <w:t>reproacheth</w:t>
+      </w:r>
+      <w:proofErr w:type="spellEnd"/>
+      <w:r>
+        <w:rPr>
+          <w:lang w:val="en-US"/>
+        </w:rPr>
+        <w:t xml:space="preserve"> his Maker: but he that </w:t>
+      </w:r>
+      <w:proofErr w:type="spellStart"/>
+      <w:r>
+        <w:rPr>
+          <w:lang w:val="en-US"/>
+        </w:rPr>
+        <w:t>honoureth</w:t>
+      </w:r>
+      <w:proofErr w:type="spellEnd"/>
+      <w:r>
+        <w:rPr>
+          <w:lang w:val="en-US"/>
+        </w:rPr>
+        <w:t xml:space="preserve"> him hath mercy on the poor.</w:t>
+      </w:r>
+    </w:p>
+    <w:p>
+      <w:pPr>
+        <w:pStyle w:val="ListParagraph"/>
+        <w:numPr>
+          <w:ilvl w:val="0"/>
+          <w:numId w:val="14"/>
+        </w:numPr>
+        <w:rPr>
+          <w:lang w:val="en-US"/>
+        </w:rPr>
+      </w:pPr>
+      <w:r>
+        <w:rPr>
+          <w:lang w:val="en-US"/>
+        </w:rPr>
+        <w:t>The wicked is driven away in his wickedness: but the righteous hath hope in his death.</w:t>
+      </w:r>
+    </w:p>
+    <w:p>
+      <w:pPr>
+        <w:pStyle w:val="ListParagraph"/>
+        <w:numPr>
+          <w:ilvl w:val="0"/>
+          <w:numId w:val="14"/>
+        </w:numPr>
+        <w:rPr>
+          <w:lang w:val="en-US"/>
+        </w:rPr>
+      </w:pPr>
+      <w:r>
+        <w:rPr>
+          <w:lang w:val="en-US"/>
+        </w:rPr>
+        <w:t xml:space="preserve">Wisdom </w:t>
+      </w:r>
+      <w:proofErr w:type="spellStart"/>
+      <w:r>
+        <w:rPr>
+          <w:lang w:val="en-US"/>
+        </w:rPr>
+        <w:t>resteth</w:t>
+      </w:r>
+      <w:proofErr w:type="spellEnd"/>
+      <w:r>
+        <w:rPr>
+          <w:lang w:val="en-US"/>
+        </w:rPr>
+        <w:t xml:space="preserve"> in the heart of him that hath </w:t>
+      </w:r>
+      <w:proofErr w:type="gramStart"/>
+      <w:r>
+        <w:rPr>
+          <w:lang w:val="en-US"/>
+        </w:rPr>
+        <w:t>understanding:</w:t>
+      </w:r>
+      <w:proofErr w:type="gramEnd"/>
+      <w:r>
+        <w:rPr>
+          <w:lang w:val="en-US"/>
+        </w:rPr>
+        <w:t xml:space="preserve"> but that which is in the midst of fools is made known.</w:t>
+      </w:r>
+    </w:p>
+    <w:p>
+      <w:pPr>
+        <w:pStyle w:val="ListParagraph"/>
+        <w:numPr>
+          <w:ilvl w:val="0"/>
+          <w:numId w:val="14"/>
+        </w:numPr>
+        <w:rPr>
+          <w:lang w:val="en-US"/>
+        </w:rPr>
+      </w:pPr>
+      <w:r>
+        <w:rPr>
+          <w:lang w:val="en-US"/>
+        </w:rPr>
+        <w:t xml:space="preserve">Righteousness </w:t>
+      </w:r>
+      <w:proofErr w:type="spellStart"/>
+      <w:r>
+        <w:rPr>
+          <w:lang w:val="en-US"/>
+        </w:rPr>
+        <w:t>exalteth</w:t>
+      </w:r>
+      <w:proofErr w:type="spellEnd"/>
+      <w:r>
+        <w:rPr>
+          <w:lang w:val="en-US"/>
+        </w:rPr>
+        <w:t xml:space="preserve"> a nation: but sin is a reproach to any people.</w:t>
+      </w:r>
+    </w:p>
+    <w:p>
+      <w:pPr>
+        <w:pStyle w:val="ListParagraph"/>
+        <w:numPr>
+          <w:ilvl w:val="0"/>
+          <w:numId w:val="14"/>
+        </w:numPr>
+        <w:rPr>
+          <w:lang w:val="en-US"/>
+        </w:rPr>
+      </w:pPr>
+      <w:r>
+        <w:rPr>
+          <w:lang w:val="en-US"/>
+        </w:rPr>
+        <w:t xml:space="preserve">The king’s </w:t>
+      </w:r>
+      <w:proofErr w:type="spellStart"/>
+      <w:r>
+        <w:rPr>
+          <w:lang w:val="en-US"/>
+        </w:rPr>
+        <w:t>favour</w:t>
+      </w:r>
+      <w:proofErr w:type="spellEnd"/>
+      <w:r>
+        <w:rPr>
+          <w:lang w:val="en-US"/>
+        </w:rPr>
+        <w:t xml:space="preserve"> is toward a wise servant: but his wrath is against him that </w:t>
+      </w:r>
+      <w:proofErr w:type="spellStart"/>
+      <w:r>
+        <w:rPr>
+          <w:lang w:val="en-US"/>
+        </w:rPr>
+        <w:t>causeth</w:t>
+      </w:r>
+      <w:proofErr w:type="spellEnd"/>
+      <w:r>
+        <w:rPr>
+          <w:lang w:val="en-US"/>
+        </w:rPr>
+        <w:t xml:space="preserve"> shame.</w:t>
+      </w:r>
+    </w:p>
+    <w:p>
+      <w:pPr>
+        <w:rPr>
+          <w:lang w:val="en-US"/>
+        </w:rPr>
+      </w:pPr>
+    </w:p>
+    <w:p>
+      <w:pPr>
+        <w:rPr>
+          <w:lang w:val="en-US"/>
+        </w:rPr>
+      </w:pPr>
+      <w:r>
+        <w:rPr>
+          <w:lang w:val="en-US"/>
+        </w:rPr>
+        <w:t>Proverbs Ch15</w:t>
+      </w:r>
+    </w:p>
+    <w:p>
+      <w:pPr>
+        <w:rPr>
+          <w:lang w:val="en-US"/>
+        </w:rPr>
+      </w:pPr>
+    </w:p>
+    <w:p>
+      <w:pPr>
+        <w:pStyle w:val="ListParagraph"/>
+        <w:numPr>
+          <w:ilvl w:val="0"/>
+          <w:numId w:val="15"/>
+        </w:numPr>
+        <w:rPr>
+          <w:lang w:val="en-US"/>
+        </w:rPr>
+      </w:pPr>
+      <w:r>
+        <w:rPr>
+          <w:lang w:val="en-US"/>
+        </w:rPr>
+        <w:t xml:space="preserve">A soft answer </w:t>
+      </w:r>
+      <w:proofErr w:type="spellStart"/>
+      <w:r>
+        <w:rPr>
+          <w:lang w:val="en-US"/>
+        </w:rPr>
+        <w:t>turneth</w:t>
+      </w:r>
+      <w:proofErr w:type="spellEnd"/>
+      <w:r>
+        <w:rPr>
+          <w:lang w:val="en-US"/>
+        </w:rPr>
+        <w:t xml:space="preserve"> away wrath: but grievous words stir up anger.</w:t>
+      </w:r>
+    </w:p>
+    <w:p>
+      <w:pPr>
+        <w:pStyle w:val="ListParagraph"/>
+        <w:numPr>
+          <w:ilvl w:val="0"/>
+          <w:numId w:val="15"/>
+        </w:numPr>
+        <w:rPr>
+          <w:lang w:val="en-US"/>
+        </w:rPr>
+      </w:pPr>
+      <w:r>
+        <w:rPr>
+          <w:lang w:val="en-US"/>
+        </w:rPr>
+        <w:t xml:space="preserve">The tongue of the wise </w:t>
+      </w:r>
+      <w:proofErr w:type="spellStart"/>
+      <w:r>
+        <w:rPr>
+          <w:lang w:val="en-US"/>
+        </w:rPr>
+        <w:t>useth</w:t>
+      </w:r>
+      <w:proofErr w:type="spellEnd"/>
+      <w:r>
+        <w:rPr>
+          <w:lang w:val="en-US"/>
+        </w:rPr>
+        <w:t xml:space="preserve"> knowledge aright: but the mouth of fools </w:t>
+      </w:r>
+      <w:proofErr w:type="spellStart"/>
+      <w:r>
+        <w:rPr>
+          <w:lang w:val="en-US"/>
+        </w:rPr>
+        <w:t>poureth</w:t>
+      </w:r>
+      <w:proofErr w:type="spellEnd"/>
+      <w:r>
+        <w:rPr>
+          <w:lang w:val="en-US"/>
+        </w:rPr>
+        <w:t xml:space="preserve"> out foolishness.</w:t>
+      </w:r>
+    </w:p>
+    <w:p>
+      <w:pPr>
+        <w:pStyle w:val="ListParagraph"/>
+        <w:numPr>
+          <w:ilvl w:val="0"/>
+          <w:numId w:val="15"/>
+        </w:numPr>
+        <w:rPr>
+          <w:lang w:val="en-US"/>
+        </w:rPr>
+      </w:pPr>
+      <w:r>
+        <w:rPr>
+          <w:lang w:val="en-US"/>
+        </w:rPr>
+        <w:t>The eyes of the LORD are in every place, beholding the evil and the good.</w:t>
+      </w:r>
+    </w:p>
+    <w:p>
+      <w:pPr>
+        <w:pStyle w:val="ListParagraph"/>
+        <w:numPr>
+          <w:ilvl w:val="0"/>
+          <w:numId w:val="15"/>
+        </w:numPr>
+        <w:rPr>
+          <w:lang w:val="en-US"/>
+        </w:rPr>
+      </w:pPr>
+      <w:r>
+        <w:rPr>
+          <w:lang w:val="en-US"/>
+        </w:rPr>
+        <w:t>A wholesome tongue is a tree of life: but perverseness therein is a breach in the spirit.</w:t>
+      </w:r>
+    </w:p>
+    <w:p>
+      <w:pPr>
+        <w:pStyle w:val="ListParagraph"/>
+        <w:numPr>
+          <w:ilvl w:val="0"/>
+          <w:numId w:val="15"/>
+        </w:numPr>
+        <w:rPr>
+          <w:lang w:val="en-US"/>
+        </w:rPr>
+      </w:pPr>
+      <w:r>
+        <w:rPr>
+          <w:lang w:val="en-US"/>
+        </w:rPr>
+        <w:t xml:space="preserve">A fool </w:t>
+      </w:r>
+      <w:proofErr w:type="spellStart"/>
+      <w:r>
+        <w:rPr>
+          <w:lang w:val="en-US"/>
+        </w:rPr>
+        <w:t>despiseth</w:t>
+      </w:r>
+      <w:proofErr w:type="spellEnd"/>
+      <w:r>
+        <w:rPr>
+          <w:lang w:val="en-US"/>
+        </w:rPr>
+        <w:t xml:space="preserve"> his father’s instruction: but he that </w:t>
+      </w:r>
+      <w:proofErr w:type="spellStart"/>
+      <w:r>
+        <w:rPr>
+          <w:lang w:val="en-US"/>
+        </w:rPr>
+        <w:t>regardeth</w:t>
+      </w:r>
+      <w:proofErr w:type="spellEnd"/>
+      <w:r>
+        <w:rPr>
+          <w:lang w:val="en-US"/>
+        </w:rPr>
+        <w:t xml:space="preserve"> reproof is prudent.</w:t>
+      </w:r>
+    </w:p>
+    <w:p>
+      <w:pPr>
+        <w:pStyle w:val="ListParagraph"/>
+        <w:numPr>
+          <w:ilvl w:val="0"/>
+          <w:numId w:val="15"/>
+        </w:numPr>
+        <w:rPr>
+          <w:lang w:val="en-US"/>
+        </w:rPr>
+      </w:pPr>
+      <w:r>
+        <w:rPr>
+          <w:lang w:val="en-US"/>
+        </w:rPr>
+        <w:t>In the house of the righteous is much treasure: but the heart of the foolish doeth not so.</w:t>
+      </w:r>
+    </w:p>
+    <w:p>
+      <w:pPr>
+        <w:pStyle w:val="ListParagraph"/>
+        <w:numPr>
+          <w:ilvl w:val="0"/>
+          <w:numId w:val="15"/>
+        </w:numPr>
+        <w:rPr>
+          <w:lang w:val="en-US"/>
+        </w:rPr>
+      </w:pPr>
+      <w:r>
+        <w:rPr>
+          <w:lang w:val="en-US"/>
+        </w:rPr>
+        <w:t>The lips of the wise disperse knowledge: but the heart of the foolish doeth not so.</w:t>
+      </w:r>
+    </w:p>
+    <w:p>
+      <w:pPr>
+        <w:pStyle w:val="ListParagraph"/>
+        <w:numPr>
+          <w:ilvl w:val="0"/>
+          <w:numId w:val="15"/>
+        </w:numPr>
+        <w:rPr>
+          <w:lang w:val="en-US"/>
+        </w:rPr>
+      </w:pPr>
+      <w:r>
+        <w:rPr>
+          <w:lang w:val="en-US"/>
+        </w:rPr>
+        <w:t>The sacrifice of the wicked is an abomination to the LORD: but the prayer of the upright is his delight.</w:t>
+      </w:r>
+    </w:p>
+    <w:p>
+      <w:pPr>
+        <w:pStyle w:val="ListParagraph"/>
+        <w:numPr>
+          <w:ilvl w:val="0"/>
+          <w:numId w:val="15"/>
+        </w:numPr>
+        <w:rPr>
+          <w:lang w:val="en-US"/>
+        </w:rPr>
+      </w:pPr>
+      <w:r>
+        <w:rPr>
+          <w:lang w:val="en-US"/>
+        </w:rPr>
+        <w:t xml:space="preserve">The way of the wicked is an abomination unto the LORD: but he loveth him that </w:t>
+      </w:r>
+      <w:proofErr w:type="spellStart"/>
+      <w:r>
+        <w:rPr>
+          <w:lang w:val="en-US"/>
+        </w:rPr>
+        <w:t>followeth</w:t>
+      </w:r>
+      <w:proofErr w:type="spellEnd"/>
+      <w:r>
+        <w:rPr>
+          <w:lang w:val="en-US"/>
+        </w:rPr>
+        <w:t xml:space="preserve"> after righteousness.</w:t>
+      </w:r>
+    </w:p>
+    <w:p>
+      <w:pPr>
+        <w:pStyle w:val="ListParagraph"/>
+        <w:numPr>
+          <w:ilvl w:val="0"/>
+          <w:numId w:val="15"/>
+        </w:numPr>
+        <w:rPr>
+          <w:lang w:val="en-US"/>
+        </w:rPr>
+      </w:pPr>
+      <w:r>
+        <w:rPr>
+          <w:lang w:val="en-US"/>
+        </w:rPr>
+        <w:t xml:space="preserve">Correction is grievous unto him that </w:t>
+      </w:r>
+      <w:proofErr w:type="spellStart"/>
+      <w:r>
+        <w:rPr>
+          <w:lang w:val="en-US"/>
+        </w:rPr>
+        <w:t>forsaketh</w:t>
+      </w:r>
+      <w:proofErr w:type="spellEnd"/>
+      <w:r>
+        <w:rPr>
+          <w:lang w:val="en-US"/>
+        </w:rPr>
+        <w:t xml:space="preserve"> the way: and he that </w:t>
+      </w:r>
+      <w:proofErr w:type="spellStart"/>
+      <w:r>
+        <w:rPr>
+          <w:lang w:val="en-US"/>
+        </w:rPr>
+        <w:t>hateth</w:t>
+      </w:r>
+      <w:proofErr w:type="spellEnd"/>
+      <w:r>
+        <w:rPr>
+          <w:lang w:val="en-US"/>
+        </w:rPr>
+        <w:t xml:space="preserve"> reproof shall die.</w:t>
+      </w:r>
+    </w:p>
+    <w:p>
+      <w:pPr>
+        <w:pStyle w:val="ListParagraph"/>
+        <w:numPr>
+          <w:ilvl w:val="0"/>
+          <w:numId w:val="15"/>
+        </w:numPr>
+        <w:rPr>
+          <w:lang w:val="en-US"/>
+        </w:rPr>
+      </w:pPr>
+      <w:proofErr w:type="gramStart"/>
+      <w:r>
+        <w:rPr>
+          <w:lang w:val="en-US"/>
+        </w:rPr>
+        <w:t>Hell</w:t>
+      </w:r>
+      <w:proofErr w:type="gramEnd"/>
+      <w:r>
+        <w:rPr>
+          <w:lang w:val="en-US"/>
+        </w:rPr>
+        <w:t xml:space="preserve"> and destruction are before the LORD: how much more </w:t>
+      </w:r>
+      <w:proofErr w:type="spellStart"/>
+      <w:r>
+        <w:rPr>
+          <w:lang w:val="en-US"/>
+        </w:rPr>
+        <w:t>then</w:t>
+      </w:r>
+      <w:proofErr w:type="spellEnd"/>
+      <w:r>
+        <w:rPr>
+          <w:lang w:val="en-US"/>
+        </w:rPr>
+        <w:t xml:space="preserve"> the hearts of the children of men?</w:t>
+      </w:r>
+    </w:p>
+    <w:p>
+      <w:pPr>
+        <w:pStyle w:val="ListParagraph"/>
+        <w:numPr>
+          <w:ilvl w:val="0"/>
+          <w:numId w:val="15"/>
+        </w:numPr>
+        <w:rPr>
+          <w:lang w:val="en-US"/>
+        </w:rPr>
+      </w:pPr>
+      <w:r>
+        <w:rPr>
+          <w:lang w:val="en-US"/>
+        </w:rPr>
+        <w:t xml:space="preserve">A scorner loveth not one that </w:t>
+      </w:r>
+      <w:proofErr w:type="spellStart"/>
+      <w:r>
+        <w:rPr>
+          <w:lang w:val="en-US"/>
+        </w:rPr>
+        <w:t>reproveth</w:t>
+      </w:r>
+      <w:proofErr w:type="spellEnd"/>
+      <w:r>
+        <w:rPr>
+          <w:lang w:val="en-US"/>
+        </w:rPr>
+        <w:t xml:space="preserve"> him: neither will he go unto the wise.</w:t>
+      </w:r>
+    </w:p>
+    <w:p>
+      <w:pPr>
+        <w:pStyle w:val="ListParagraph"/>
+        <w:numPr>
+          <w:ilvl w:val="0"/>
+          <w:numId w:val="15"/>
+        </w:numPr>
+        <w:rPr>
+          <w:lang w:val="en-US"/>
+        </w:rPr>
+      </w:pPr>
+      <w:r>
+        <w:rPr>
+          <w:lang w:val="en-US"/>
+        </w:rPr>
+        <w:lastRenderedPageBreak/>
+        <w:t xml:space="preserve">A merry heart </w:t>
+      </w:r>
+      <w:proofErr w:type="spellStart"/>
+      <w:r>
+        <w:rPr>
+          <w:lang w:val="en-US"/>
+        </w:rPr>
+        <w:t>maketh</w:t>
+      </w:r>
+      <w:proofErr w:type="spellEnd"/>
+      <w:r>
+        <w:rPr>
+          <w:lang w:val="en-US"/>
+        </w:rPr>
+        <w:t xml:space="preserve"> a cheerful countenance: but by sorrow of the heart the spirit is broken.</w:t>
+      </w:r>
+    </w:p>
+    <w:p>
+      <w:pPr>
+        <w:pStyle w:val="ListParagraph"/>
+        <w:numPr>
+          <w:ilvl w:val="0"/>
+          <w:numId w:val="15"/>
+        </w:numPr>
+        <w:rPr>
+          <w:lang w:val="en-US"/>
+        </w:rPr>
+      </w:pPr>
+      <w:r>
+        <w:rPr>
+          <w:lang w:val="en-US"/>
+        </w:rPr>
+        <w:t xml:space="preserve">The heart of him that hath understanding </w:t>
+      </w:r>
+      <w:proofErr w:type="spellStart"/>
+      <w:r>
+        <w:rPr>
+          <w:lang w:val="en-US"/>
+        </w:rPr>
+        <w:t>seeketh</w:t>
+      </w:r>
+      <w:proofErr w:type="spellEnd"/>
+      <w:r>
+        <w:rPr>
+          <w:lang w:val="en-US"/>
+        </w:rPr>
+        <w:t xml:space="preserve"> knowledge: but the mouth of fools </w:t>
+      </w:r>
+      <w:proofErr w:type="spellStart"/>
+      <w:r>
+        <w:rPr>
+          <w:lang w:val="en-US"/>
+        </w:rPr>
+        <w:t>feedeth</w:t>
+      </w:r>
+      <w:proofErr w:type="spellEnd"/>
+      <w:r>
+        <w:rPr>
+          <w:lang w:val="en-US"/>
+        </w:rPr>
+        <w:t xml:space="preserve"> on foolishness.</w:t>
+      </w:r>
+    </w:p>
+    <w:p>
+      <w:pPr>
+        <w:pStyle w:val="ListParagraph"/>
+        <w:numPr>
+          <w:ilvl w:val="0"/>
+          <w:numId w:val="15"/>
+        </w:numPr>
+        <w:rPr>
+          <w:lang w:val="en-US"/>
+        </w:rPr>
+      </w:pPr>
+      <w:r>
+        <w:rPr>
+          <w:lang w:val="en-US"/>
+        </w:rPr>
+        <w:t>All the days of the afflicted are evil: but he that is of a merry heart hath a continual feast.</w:t>
+      </w:r>
+    </w:p>
+    <w:p>
+      <w:pPr>
+        <w:pStyle w:val="ListParagraph"/>
+        <w:numPr>
+          <w:ilvl w:val="0"/>
+          <w:numId w:val="15"/>
+        </w:numPr>
+        <w:rPr>
+          <w:lang w:val="en-US"/>
+        </w:rPr>
+      </w:pPr>
+      <w:r>
+        <w:rPr>
+          <w:lang w:val="en-US"/>
+        </w:rPr>
+        <w:t>Better is little with the fear of the LORD than great treasure and trouble therewith.</w:t>
+      </w:r>
+    </w:p>
+    <w:p>
+      <w:pPr>
+        <w:pStyle w:val="ListParagraph"/>
+        <w:numPr>
+          <w:ilvl w:val="0"/>
+          <w:numId w:val="15"/>
+        </w:numPr>
+        <w:rPr>
+          <w:lang w:val="en-US"/>
+        </w:rPr>
+      </w:pPr>
+      <w:r>
+        <w:rPr>
+          <w:lang w:val="en-US"/>
+        </w:rPr>
+        <w:t>Better is a dinner of herbs where love is, than a stalled ox and hatred therewith.</w:t>
+      </w:r>
+    </w:p>
+    <w:p>
+      <w:pPr>
+        <w:pStyle w:val="ListParagraph"/>
+        <w:numPr>
+          <w:ilvl w:val="0"/>
+          <w:numId w:val="15"/>
+        </w:numPr>
+        <w:rPr>
+          <w:lang w:val="en-US"/>
+        </w:rPr>
+      </w:pPr>
+      <w:r>
+        <w:rPr>
+          <w:lang w:val="en-US"/>
+        </w:rPr>
+        <w:t xml:space="preserve">A wrathful man </w:t>
+      </w:r>
+      <w:proofErr w:type="spellStart"/>
+      <w:r>
+        <w:rPr>
+          <w:lang w:val="en-US"/>
+        </w:rPr>
+        <w:t>stirreth</w:t>
+      </w:r>
+      <w:proofErr w:type="spellEnd"/>
+      <w:r>
+        <w:rPr>
+          <w:lang w:val="en-US"/>
+        </w:rPr>
+        <w:t xml:space="preserve"> up strife: but he that is slow to anger </w:t>
+      </w:r>
+      <w:proofErr w:type="spellStart"/>
+      <w:r>
+        <w:rPr>
+          <w:lang w:val="en-US"/>
+        </w:rPr>
+        <w:t>appeaseth</w:t>
+      </w:r>
+      <w:proofErr w:type="spellEnd"/>
+      <w:r>
+        <w:rPr>
+          <w:lang w:val="en-US"/>
+        </w:rPr>
+        <w:t xml:space="preserve"> strife.</w:t>
+      </w:r>
+    </w:p>
+    <w:p>
+      <w:pPr>
+        <w:pStyle w:val="ListParagraph"/>
+        <w:numPr>
+          <w:ilvl w:val="0"/>
+          <w:numId w:val="15"/>
+        </w:numPr>
+        <w:rPr>
+          <w:lang w:val="en-US"/>
+        </w:rPr>
+      </w:pPr>
+      <w:r>
+        <w:rPr>
+          <w:lang w:val="en-US"/>
+        </w:rPr>
+        <w:t xml:space="preserve">The way of the slothful man is as </w:t>
+      </w:r>
+      <w:proofErr w:type="gramStart"/>
+      <w:r>
+        <w:rPr>
+          <w:lang w:val="en-US"/>
+        </w:rPr>
+        <w:t>an</w:t>
+      </w:r>
+      <w:proofErr w:type="gramEnd"/>
+      <w:r>
+        <w:rPr>
+          <w:lang w:val="en-US"/>
+        </w:rPr>
+        <w:t xml:space="preserve"> hedge of thorns: but the way of the righteous is made plain.</w:t>
+      </w:r>
+    </w:p>
+    <w:p>
+      <w:pPr>
+        <w:pStyle w:val="ListParagraph"/>
+        <w:numPr>
+          <w:ilvl w:val="0"/>
+          <w:numId w:val="15"/>
+        </w:numPr>
+        <w:rPr>
+          <w:lang w:val="en-US"/>
+        </w:rPr>
+      </w:pPr>
+      <w:r>
+        <w:rPr>
+          <w:lang w:val="en-US"/>
+        </w:rPr>
+        <w:t xml:space="preserve">A wise son </w:t>
+      </w:r>
+      <w:proofErr w:type="spellStart"/>
+      <w:r>
+        <w:rPr>
+          <w:lang w:val="en-US"/>
+        </w:rPr>
+        <w:t>maketh</w:t>
+      </w:r>
+      <w:proofErr w:type="spellEnd"/>
+      <w:r>
+        <w:rPr>
+          <w:lang w:val="en-US"/>
+        </w:rPr>
+        <w:t xml:space="preserve"> a glad father: but a foolish man </w:t>
+      </w:r>
+      <w:proofErr w:type="spellStart"/>
+      <w:r>
+        <w:rPr>
+          <w:lang w:val="en-US"/>
+        </w:rPr>
+        <w:t>despiseth</w:t>
+      </w:r>
+      <w:proofErr w:type="spellEnd"/>
+      <w:r>
+        <w:rPr>
+          <w:lang w:val="en-US"/>
+        </w:rPr>
+        <w:t xml:space="preserve"> his mother.</w:t>
+      </w:r>
+    </w:p>
+    <w:p>
+      <w:pPr>
+        <w:pStyle w:val="ListParagraph"/>
+        <w:numPr>
+          <w:ilvl w:val="0"/>
+          <w:numId w:val="15"/>
+        </w:numPr>
+        <w:rPr>
+          <w:lang w:val="en-US"/>
+        </w:rPr>
+      </w:pPr>
+      <w:r>
+        <w:rPr>
+          <w:lang w:val="en-US"/>
+        </w:rPr>
+        <w:t>Folly is joy to him that is destitute of wisdom: but a man of understanding walketh uprightly.</w:t>
+      </w:r>
+    </w:p>
+    <w:p>
+      <w:pPr>
+        <w:pStyle w:val="ListParagraph"/>
+        <w:numPr>
+          <w:ilvl w:val="0"/>
+          <w:numId w:val="15"/>
+        </w:numPr>
+        <w:rPr>
+          <w:lang w:val="en-US"/>
+        </w:rPr>
+      </w:pPr>
+      <w:r>
+        <w:rPr>
+          <w:lang w:val="en-US"/>
+        </w:rPr>
+        <w:t>Without counsel purposes are disappointed: but in the multitude of counsellors they are established.</w:t>
+      </w:r>
+    </w:p>
+    <w:p>
+      <w:pPr>
+        <w:pStyle w:val="ListParagraph"/>
+        <w:numPr>
+          <w:ilvl w:val="0"/>
+          <w:numId w:val="15"/>
+        </w:numPr>
+        <w:rPr>
+          <w:lang w:val="en-US"/>
+        </w:rPr>
+      </w:pPr>
+      <w:r>
+        <w:rPr>
+          <w:lang w:val="en-US"/>
+        </w:rPr>
+        <w:t>A man hath joy by the answer of his mouth: and a word spoken in due season, how good is it!</w:t>
+      </w:r>
+    </w:p>
+    <w:p>
+      <w:pPr>
+        <w:pStyle w:val="ListParagraph"/>
+        <w:numPr>
+          <w:ilvl w:val="0"/>
+          <w:numId w:val="15"/>
+        </w:numPr>
+        <w:rPr>
+          <w:lang w:val="en-US"/>
+        </w:rPr>
+      </w:pPr>
+      <w:r>
+        <w:rPr>
+          <w:lang w:val="en-US"/>
+        </w:rPr>
+        <w:t>The way of life is above to the wise, that he may depart from hell beneath.</w:t>
+      </w:r>
+    </w:p>
+    <w:p>
+      <w:pPr>
+        <w:pStyle w:val="ListParagraph"/>
+        <w:numPr>
+          <w:ilvl w:val="0"/>
+          <w:numId w:val="15"/>
+        </w:numPr>
+        <w:rPr>
+          <w:lang w:val="en-US"/>
+        </w:rPr>
+      </w:pPr>
+      <w:r>
+        <w:rPr>
+          <w:lang w:val="en-US"/>
+        </w:rPr>
+        <w:t>The LORD will destroy the house of the proud: but he will establish the border of the widow.</w:t>
+      </w:r>
+    </w:p>
+    <w:p>
+      <w:pPr>
+        <w:pStyle w:val="ListParagraph"/>
+        <w:numPr>
+          <w:ilvl w:val="0"/>
+          <w:numId w:val="15"/>
+        </w:numPr>
+        <w:rPr>
+          <w:lang w:val="en-US"/>
+        </w:rPr>
+      </w:pPr>
+      <w:r>
+        <w:rPr>
+          <w:lang w:val="en-US"/>
+        </w:rPr>
+        <w:t>The thoughts of the wicked are an abomination to the LORD: but the words of the pure are pleasant words.</w:t>
+      </w:r>
+    </w:p>
+    <w:p>
+      <w:pPr>
+        <w:pStyle w:val="ListParagraph"/>
+        <w:numPr>
+          <w:ilvl w:val="0"/>
+          <w:numId w:val="15"/>
+        </w:numPr>
+        <w:rPr>
+          <w:lang w:val="en-US"/>
+        </w:rPr>
+      </w:pPr>
+      <w:r>
+        <w:rPr>
+          <w:lang w:val="en-US"/>
+        </w:rPr>
+        <w:t xml:space="preserve">He that is greedy of gain </w:t>
+      </w:r>
+      <w:proofErr w:type="spellStart"/>
+      <w:r>
+        <w:rPr>
+          <w:lang w:val="en-US"/>
+        </w:rPr>
+        <w:t>troubleth</w:t>
+      </w:r>
+      <w:proofErr w:type="spellEnd"/>
+      <w:r>
+        <w:rPr>
+          <w:lang w:val="en-US"/>
+        </w:rPr>
+        <w:t xml:space="preserve"> his own house; but he that </w:t>
+      </w:r>
+      <w:proofErr w:type="spellStart"/>
+      <w:r>
+        <w:rPr>
+          <w:lang w:val="en-US"/>
+        </w:rPr>
+        <w:t>hateth</w:t>
+      </w:r>
+      <w:proofErr w:type="spellEnd"/>
+      <w:r>
+        <w:rPr>
+          <w:lang w:val="en-US"/>
+        </w:rPr>
+        <w:t xml:space="preserve"> gifts shall live.</w:t>
+      </w:r>
+    </w:p>
+    <w:p>
+      <w:pPr>
+        <w:pStyle w:val="ListParagraph"/>
+        <w:numPr>
+          <w:ilvl w:val="0"/>
+          <w:numId w:val="15"/>
+        </w:numPr>
+        <w:rPr>
+          <w:lang w:val="en-US"/>
+        </w:rPr>
+      </w:pPr>
+      <w:r>
+        <w:rPr>
+          <w:lang w:val="en-US"/>
+        </w:rPr>
+        <w:t xml:space="preserve">The heart of the righteous </w:t>
+      </w:r>
+      <w:proofErr w:type="spellStart"/>
+      <w:r>
+        <w:rPr>
+          <w:lang w:val="en-US"/>
+        </w:rPr>
+        <w:t>studieth</w:t>
+      </w:r>
+      <w:proofErr w:type="spellEnd"/>
+      <w:r>
+        <w:rPr>
+          <w:lang w:val="en-US"/>
+        </w:rPr>
+        <w:t xml:space="preserve"> to </w:t>
+      </w:r>
+      <w:proofErr w:type="gramStart"/>
+      <w:r>
+        <w:rPr>
+          <w:lang w:val="en-US"/>
+        </w:rPr>
+        <w:t>answer:</w:t>
+      </w:r>
+      <w:proofErr w:type="gramEnd"/>
+      <w:r>
+        <w:rPr>
+          <w:lang w:val="en-US"/>
+        </w:rPr>
+        <w:t xml:space="preserve"> but the mouth of the wicked </w:t>
+      </w:r>
+      <w:proofErr w:type="spellStart"/>
+      <w:r>
+        <w:rPr>
+          <w:lang w:val="en-US"/>
+        </w:rPr>
+        <w:t>poureth</w:t>
+      </w:r>
+      <w:proofErr w:type="spellEnd"/>
+      <w:r>
+        <w:rPr>
+          <w:lang w:val="en-US"/>
+        </w:rPr>
+        <w:t xml:space="preserve"> out evil things.</w:t>
+      </w:r>
+    </w:p>
+    <w:p>
+      <w:pPr>
+        <w:pStyle w:val="ListParagraph"/>
+        <w:numPr>
+          <w:ilvl w:val="0"/>
+          <w:numId w:val="15"/>
+        </w:numPr>
+        <w:rPr>
+          <w:lang w:val="en-US"/>
+        </w:rPr>
+      </w:pPr>
+      <w:r>
+        <w:rPr>
+          <w:lang w:val="en-US"/>
+        </w:rPr>
+        <w:t>The LORD is far from the wicked: but he heareth the prayer of the righteous.</w:t>
+      </w:r>
+    </w:p>
+    <w:p>
+      <w:pPr>
+        <w:pStyle w:val="ListParagraph"/>
+        <w:numPr>
+          <w:ilvl w:val="0"/>
+          <w:numId w:val="15"/>
+        </w:numPr>
+        <w:rPr>
+          <w:lang w:val="en-US"/>
+        </w:rPr>
+      </w:pPr>
+      <w:r>
+        <w:rPr>
+          <w:lang w:val="en-US"/>
+        </w:rPr>
+        <w:t xml:space="preserve">The light of the eyes </w:t>
+      </w:r>
+      <w:proofErr w:type="spellStart"/>
+      <w:r>
+        <w:rPr>
+          <w:lang w:val="en-US"/>
+        </w:rPr>
+        <w:t>rejoiceth</w:t>
+      </w:r>
+      <w:proofErr w:type="spellEnd"/>
+      <w:r>
+        <w:rPr>
+          <w:lang w:val="en-US"/>
+        </w:rPr>
+        <w:t xml:space="preserve"> the heart: and a good report </w:t>
+      </w:r>
+      <w:proofErr w:type="spellStart"/>
+      <w:r>
+        <w:rPr>
+          <w:lang w:val="en-US"/>
+        </w:rPr>
+        <w:t>maketh</w:t>
+      </w:r>
+      <w:proofErr w:type="spellEnd"/>
+      <w:r>
+        <w:rPr>
+          <w:lang w:val="en-US"/>
+        </w:rPr>
+        <w:t xml:space="preserve"> the bones fat.</w:t>
+      </w:r>
+    </w:p>
+    <w:p>
+      <w:pPr>
+        <w:pStyle w:val="ListParagraph"/>
+        <w:numPr>
+          <w:ilvl w:val="0"/>
+          <w:numId w:val="15"/>
+        </w:numPr>
+        <w:rPr>
+          <w:lang w:val="en-US"/>
+        </w:rPr>
+      </w:pPr>
+      <w:r>
+        <w:rPr>
+          <w:lang w:val="en-US"/>
+        </w:rPr>
+        <w:t xml:space="preserve">The ear that heareth the reproof of life </w:t>
+      </w:r>
+      <w:proofErr w:type="spellStart"/>
+      <w:r>
+        <w:rPr>
+          <w:lang w:val="en-US"/>
+        </w:rPr>
+        <w:t>abideth</w:t>
+      </w:r>
+      <w:proofErr w:type="spellEnd"/>
+      <w:r>
+        <w:rPr>
+          <w:lang w:val="en-US"/>
+        </w:rPr>
+        <w:t xml:space="preserve"> among the wise.</w:t>
+      </w:r>
+    </w:p>
+    <w:p>
+      <w:pPr>
+        <w:pStyle w:val="ListParagraph"/>
+        <w:numPr>
+          <w:ilvl w:val="0"/>
+          <w:numId w:val="15"/>
+        </w:numPr>
+        <w:rPr>
+          <w:lang w:val="en-US"/>
+        </w:rPr>
+      </w:pPr>
+      <w:r>
+        <w:rPr>
+          <w:lang w:val="en-US"/>
+        </w:rPr>
+        <w:t xml:space="preserve">He that </w:t>
+      </w:r>
+      <w:proofErr w:type="spellStart"/>
+      <w:r>
+        <w:rPr>
+          <w:lang w:val="en-US"/>
+        </w:rPr>
+        <w:t>refuseth</w:t>
+      </w:r>
+      <w:proofErr w:type="spellEnd"/>
+      <w:r>
+        <w:rPr>
+          <w:lang w:val="en-US"/>
+        </w:rPr>
+        <w:t xml:space="preserve"> instruction </w:t>
+      </w:r>
+      <w:proofErr w:type="spellStart"/>
+      <w:r>
+        <w:rPr>
+          <w:lang w:val="en-US"/>
+        </w:rPr>
+        <w:t>despiseth</w:t>
+      </w:r>
+      <w:proofErr w:type="spellEnd"/>
+      <w:r>
+        <w:rPr>
+          <w:lang w:val="en-US"/>
+        </w:rPr>
+        <w:t xml:space="preserve"> his own soul: but he that heareth reproof </w:t>
+      </w:r>
+      <w:proofErr w:type="spellStart"/>
+      <w:r>
+        <w:rPr>
+          <w:lang w:val="en-US"/>
+        </w:rPr>
+        <w:t>getteth</w:t>
+      </w:r>
+      <w:proofErr w:type="spellEnd"/>
+      <w:r>
+        <w:rPr>
+          <w:lang w:val="en-US"/>
+        </w:rPr>
+        <w:t xml:space="preserve"> understanding.</w:t>
+      </w:r>
+    </w:p>
+    <w:p>
+      <w:pPr>
+        <w:pStyle w:val="ListParagraph"/>
+        <w:numPr>
+          <w:ilvl w:val="0"/>
+          <w:numId w:val="15"/>
+        </w:numPr>
+        <w:rPr>
+          <w:lang w:val="en-US"/>
+        </w:rPr>
+      </w:pPr>
+      <w:r>
+        <w:rPr>
+          <w:lang w:val="en-US"/>
+        </w:rPr>
+        <w:t xml:space="preserve">The fear of the LORD is the instruction of wisdom; and before </w:t>
+      </w:r>
+      <w:proofErr w:type="spellStart"/>
+      <w:r>
+        <w:rPr>
+          <w:lang w:val="en-US"/>
+        </w:rPr>
+        <w:t>honour</w:t>
+      </w:r>
+      <w:proofErr w:type="spellEnd"/>
+      <w:r>
+        <w:rPr>
+          <w:lang w:val="en-US"/>
+        </w:rPr>
+        <w:t xml:space="preserve"> is humility.</w:t>
+      </w:r>
+    </w:p>
+    <w:p>
+      <w:pPr>
+        <w:rPr>
+          <w:lang w:val="en-US"/>
+        </w:rPr>
+      </w:pPr>
+    </w:p>
+    <w:p>
+      <w:pPr>
+        <w:rPr>
+          <w:lang w:val="en-US"/>
+        </w:rPr>
+      </w:pPr>
+      <w:r>
+        <w:rPr>
+          <w:lang w:val="en-US"/>
+        </w:rPr>
+        <w:t>Proverbs Ch16</w:t>
       </w:r>
       <w:bookmarkStart w:id="0" w:name="_GoBack"/>
       <w:bookmarkEnd w:id="0"/>
@@ -11019,9 +13251,9 @@
     </w:lvl>
   </w:abstractNum>
   <w:abstractNum w:abstractNumId="2" w15:restartNumberingAfterBreak="0">
-    <w:nsid w:val="1D7D6FD4"/>
+    <w:nsid w:val="0BEB6DC3"/>
     <w:multiLevelType w:val="hybridMultilevel"/>
-    <w:tmpl w:val="16725890"/>
+    <w:tmpl w:val="40125406"/>
     <w:lvl w:ilvl="0" w:tplc="0809000F">
       <w:start w:val="1"/>
       <w:numFmt w:val="decimal"/>
@@ -11108,9 +13340,9 @@
     </w:lvl>
   </w:abstractNum>
   <w:abstractNum w:abstractNumId="3" w15:restartNumberingAfterBreak="0">
-    <w:nsid w:val="28CB31ED"/>
+    <w:nsid w:val="1D7D6FD4"/>
     <w:multiLevelType w:val="hybridMultilevel"/>
-    <w:tmpl w:val="9976B318"/>
+    <w:tmpl w:val="16725890"/>
     <w:lvl w:ilvl="0" w:tplc="0809000F">
       <w:start w:val="1"/>
       <w:numFmt w:val="decimal"/>
@@ -11197,9 +13429,9 @@
     </w:lvl>
   </w:abstractNum>
   <w:abstractNum w:abstractNumId="4" w15:restartNumberingAfterBreak="0">
-    <w:nsid w:val="2C1276A7"/>
+    <w:nsid w:val="220C70B9"/>
     <w:multiLevelType w:val="hybridMultilevel"/>
-    <w:tmpl w:val="ADA890B8"/>
+    <w:tmpl w:val="EFAC2984"/>
     <w:lvl w:ilvl="0" w:tplc="0809000F">
       <w:start w:val="1"/>
       <w:numFmt w:val="decimal"/>
@@ -11286,9 +13518,9 @@
     </w:lvl>
   </w:abstractNum>
   <w:abstractNum w:abstractNumId="5" w15:restartNumberingAfterBreak="0">
-    <w:nsid w:val="336A14C5"/>
+    <w:nsid w:val="28CB31ED"/>
     <w:multiLevelType w:val="hybridMultilevel"/>
-    <w:tmpl w:val="5384450A"/>
+    <w:tmpl w:val="9976B318"/>
     <w:lvl w:ilvl="0" w:tplc="0809000F">
       <w:start w:val="1"/>
       <w:numFmt w:val="decimal"/>
@@ -11375,9 +13607,9 @@
     </w:lvl>
   </w:abstractNum>
   <w:abstractNum w:abstractNumId="6" w15:restartNumberingAfterBreak="0">
-    <w:nsid w:val="45EA70D5"/>
+    <w:nsid w:val="2C1276A7"/>
     <w:multiLevelType w:val="hybridMultilevel"/>
-    <w:tmpl w:val="6C72CFEC"/>
+    <w:tmpl w:val="ADA890B8"/>
     <w:lvl w:ilvl="0" w:tplc="0809000F">
       <w:start w:val="1"/>
       <w:numFmt w:val="decimal"/>
@@ -11464,9 +13696,9 @@
     </w:lvl>
   </w:abstractNum>
   <w:abstractNum w:abstractNumId="7" w15:restartNumberingAfterBreak="0">
-    <w:nsid w:val="47DC7CAE"/>
+    <w:nsid w:val="336A14C5"/>
     <w:multiLevelType w:val="hybridMultilevel"/>
-    <w:tmpl w:val="F0CC44AA"/>
+    <w:tmpl w:val="5384450A"/>
     <w:lvl w:ilvl="0" w:tplc="0809000F">
       <w:start w:val="1"/>
       <w:numFmt w:val="decimal"/>
@@ -11553,9 +13785,9 @@
     </w:lvl>
   </w:abstractNum>
   <w:abstractNum w:abstractNumId="8" w15:restartNumberingAfterBreak="0">
-    <w:nsid w:val="580E620B"/>
+    <w:nsid w:val="45EA70D5"/>
     <w:multiLevelType w:val="hybridMultilevel"/>
-    <w:tmpl w:val="7A164186"/>
+    <w:tmpl w:val="6C72CFEC"/>
     <w:lvl w:ilvl="0" w:tplc="0809000F">
       <w:start w:val="1"/>
       <w:numFmt w:val="decimal"/>
@@ -11642,9 +13874,9 @@
     </w:lvl>
   </w:abstractNum>
   <w:abstractNum w:abstractNumId="9" w15:restartNumberingAfterBreak="0">
-    <w:nsid w:val="5BC263B8"/>
+    <w:nsid w:val="47DC7CAE"/>
     <w:multiLevelType w:val="hybridMultilevel"/>
-    <w:tmpl w:val="A88C7F16"/>
+    <w:tmpl w:val="F0CC44AA"/>
     <w:lvl w:ilvl="0" w:tplc="0809000F">
       <w:start w:val="1"/>
       <w:numFmt w:val="decimal"/>
@@ -11731,9 +13963,9 @@
     </w:lvl>
   </w:abstractNum>
   <w:abstractNum w:abstractNumId="10" w15:restartNumberingAfterBreak="0">
-    <w:nsid w:val="63B67CCC"/>
+    <w:nsid w:val="580E620B"/>
     <w:multiLevelType w:val="hybridMultilevel"/>
-    <w:tmpl w:val="71BA67A8"/>
+    <w:tmpl w:val="7A164186"/>
     <w:lvl w:ilvl="0" w:tplc="0809000F">
       <w:start w:val="1"/>
       <w:numFmt w:val="decimal"/>
@@ -11820,9 +14052,9 @@
     </w:lvl>
   </w:abstractNum>
   <w:abstractNum w:abstractNumId="11" w15:restartNumberingAfterBreak="0">
-    <w:nsid w:val="6F821878"/>
+    <w:nsid w:val="5BC263B8"/>
     <w:multiLevelType w:val="hybridMultilevel"/>
-    <w:tmpl w:val="0922C350"/>
+    <w:tmpl w:val="A88C7F16"/>
     <w:lvl w:ilvl="0" w:tplc="0809000F">
       <w:start w:val="1"/>
       <w:numFmt w:val="decimal"/>
@@ -11909,9 +14141,9 @@
     </w:lvl>
   </w:abstractNum>
   <w:abstractNum w:abstractNumId="12" w15:restartNumberingAfterBreak="0">
-    <w:nsid w:val="7E2945B3"/>
+    <w:nsid w:val="63B67CCC"/>
     <w:multiLevelType w:val="hybridMultilevel"/>
-    <w:tmpl w:val="5AC83818"/>
+    <w:tmpl w:val="71BA67A8"/>
     <w:lvl w:ilvl="0" w:tplc="0809000F">
       <w:start w:val="1"/>
       <w:numFmt w:val="decimal"/>
@@ -11997,44 +14229,228 @@
       </w:pPr>
     </w:lvl>
   </w:abstractNum>
+  <w:abstractNum w:abstractNumId="13" w15:restartNumberingAfterBreak="0">
+    <w:nsid w:val="6F821878"/>
+    <w:multiLevelType w:val="hybridMultilevel"/>
+    <w:tmpl w:val="0922C350"/>
+    <w:lvl w:ilvl="0" w:tplc="0809000F">
+      <w:start w:val="1"/>
+      <w:numFmt w:val="decimal"/>
+      <w:lvlText w:val="%1."/>
+      <w:lvlJc w:val="left"/>
+      <w:pPr>
+        <w:ind w:left="720" w:hanging="360"/>
+      </w:pPr>
+      <w:rPr>
+        <w:rFonts w:hint="default"/>
+      </w:rPr>
+    </w:lvl>
+    <w:lvl w:ilvl="1" w:tplc="08090019" w:tentative="1">
+      <w:start w:val="1"/>
+      <w:numFmt w:val="lowerLetter"/>
+      <w:lvlText w:val="%2."/>
+      <w:lvlJc w:val="left"/>
+      <w:pPr>
+        <w:ind w:left="1440" w:hanging="360"/>
+      </w:pPr>
+    </w:lvl>
+    <w:lvl w:ilvl="2" w:tplc="0809001B" w:tentative="1">
+      <w:start w:val="1"/>
+      <w:numFmt w:val="lowerRoman"/>
+      <w:lvlText w:val="%3."/>
+      <w:lvlJc w:val="right"/>
+      <w:pPr>
+        <w:ind w:left="2160" w:hanging="180"/>
+      </w:pPr>
+    </w:lvl>
+    <w:lvl w:ilvl="3" w:tplc="0809000F" w:tentative="1">
+      <w:start w:val="1"/>
+      <w:numFmt w:val="decimal"/>
+      <w:lvlText w:val="%4."/>
+      <w:lvlJc w:val="left"/>
+      <w:pPr>
+        <w:ind w:left="2880" w:hanging="360"/>
+      </w:pPr>
+    </w:lvl>
+    <w:lvl w:ilvl="4" w:tplc="08090019" w:tentative="1">
+      <w:start w:val="1"/>
+      <w:numFmt w:val="lowerLetter"/>
+      <w:lvlText w:val="%5."/>
+      <w:lvlJc w:val="left"/>
+      <w:pPr>
+        <w:ind w:left="3600" w:hanging="360"/>
+      </w:pPr>
+    </w:lvl>
+    <w:lvl w:ilvl="5" w:tplc="0809001B" w:tentative="1">
+      <w:start w:val="1"/>
+      <w:numFmt w:val="lowerRoman"/>
+      <w:lvlText w:val="%6."/>
+      <w:lvlJc w:val="right"/>
+      <w:pPr>
+        <w:ind w:left="4320" w:hanging="180"/>
+      </w:pPr>
+    </w:lvl>
+    <w:lvl w:ilvl="6" w:tplc="0809000F" w:tentative="1">
+      <w:start w:val="1"/>
+      <w:numFmt w:val="decimal"/>
+      <w:lvlText w:val="%7."/>
+      <w:lvlJc w:val="left"/>
+      <w:pPr>
+        <w:ind w:left="5040" w:hanging="360"/>
+      </w:pPr>
+    </w:lvl>
+    <w:lvl w:ilvl="7" w:tplc="08090019" w:tentative="1">
+      <w:start w:val="1"/>
+      <w:numFmt w:val="lowerLetter"/>
+      <w:lvlText w:val="%8."/>
+      <w:lvlJc w:val="left"/>
+      <w:pPr>
+        <w:ind w:left="5760" w:hanging="360"/>
+      </w:pPr>
+    </w:lvl>
+    <w:lvl w:ilvl="8" w:tplc="0809001B" w:tentative="1">
+      <w:start w:val="1"/>
+      <w:numFmt w:val="lowerRoman"/>
+      <w:lvlText w:val="%9."/>
+      <w:lvlJc w:val="right"/>
+      <w:pPr>
+        <w:ind w:left="6480" w:hanging="180"/>
+      </w:pPr>
+    </w:lvl>
+  </w:abstractNum>
+  <w:abstractNum w:abstractNumId="14" w15:restartNumberingAfterBreak="0">
+    <w:nsid w:val="7E2945B3"/>
+    <w:multiLevelType w:val="hybridMultilevel"/>
+    <w:tmpl w:val="5AC83818"/>
+    <w:lvl w:ilvl="0" w:tplc="0809000F">
+      <w:start w:val="1"/>
+      <w:numFmt w:val="decimal"/>
+      <w:lvlText w:val="%1."/>
+      <w:lvlJc w:val="left"/>
+      <w:pPr>
+        <w:ind w:left="720" w:hanging="360"/>
+      </w:pPr>
+      <w:rPr>
+        <w:rFonts w:hint="default"/>
+      </w:rPr>
+    </w:lvl>
+    <w:lvl w:ilvl="1" w:tplc="08090019" w:tentative="1">
+      <w:start w:val="1"/>
+      <w:numFmt w:val="lowerLetter"/>
+      <w:lvlText w:val="%2."/>
+      <w:lvlJc w:val="left"/>
+      <w:pPr>
+        <w:ind w:left="1440" w:hanging="360"/>
+      </w:pPr>
+    </w:lvl>
+    <w:lvl w:ilvl="2" w:tplc="0809001B" w:tentative="1">
+      <w:start w:val="1"/>
+      <w:numFmt w:val="lowerRoman"/>
+      <w:lvlText w:val="%3."/>
+      <w:lvlJc w:val="right"/>
+      <w:pPr>
+        <w:ind w:left="2160" w:hanging="180"/>
+      </w:pPr>
+    </w:lvl>
+    <w:lvl w:ilvl="3" w:tplc="0809000F" w:tentative="1">
+      <w:start w:val="1"/>
+      <w:numFmt w:val="decimal"/>
+      <w:lvlText w:val="%4."/>
+      <w:lvlJc w:val="left"/>
+      <w:pPr>
+        <w:ind w:left="2880" w:hanging="360"/>
+      </w:pPr>
+    </w:lvl>
+    <w:lvl w:ilvl="4" w:tplc="08090019" w:tentative="1">
+      <w:start w:val="1"/>
+      <w:numFmt w:val="lowerLetter"/>
+      <w:lvlText w:val="%5."/>
+      <w:lvlJc w:val="left"/>
+      <w:pPr>
+        <w:ind w:left="3600" w:hanging="360"/>
+      </w:pPr>
+    </w:lvl>
+    <w:lvl w:ilvl="5" w:tplc="0809001B" w:tentative="1">
+      <w:start w:val="1"/>
+      <w:numFmt w:val="lowerRoman"/>
+      <w:lvlText w:val="%6."/>
+      <w:lvlJc w:val="right"/>
+      <w:pPr>
+        <w:ind w:left="4320" w:hanging="180"/>
+      </w:pPr>
+    </w:lvl>
+    <w:lvl w:ilvl="6" w:tplc="0809000F" w:tentative="1">
+      <w:start w:val="1"/>
+      <w:numFmt w:val="decimal"/>
+      <w:lvlText w:val="%7."/>
+      <w:lvlJc w:val="left"/>
+      <w:pPr>
+        <w:ind w:left="5040" w:hanging="360"/>
+      </w:pPr>
+    </w:lvl>
+    <w:lvl w:ilvl="7" w:tplc="08090019" w:tentative="1">
+      <w:start w:val="1"/>
+      <w:numFmt w:val="lowerLetter"/>
+      <w:lvlText w:val="%8."/>
+      <w:lvlJc w:val="left"/>
+      <w:pPr>
+        <w:ind w:left="5760" w:hanging="360"/>
+      </w:pPr>
+    </w:lvl>
+    <w:lvl w:ilvl="8" w:tplc="0809001B" w:tentative="1">
+      <w:start w:val="1"/>
+      <w:numFmt w:val="lowerRoman"/>
+      <w:lvlText w:val="%9."/>
+      <w:lvlJc w:val="right"/>
+      <w:pPr>
+        <w:ind w:left="6480" w:hanging="180"/>
+      </w:pPr>
+    </w:lvl>
+  </w:abstractNum>
   <w:num w:numId="1">
+    <w:abstractNumId w:val="10"/>
+  </w:num>
+  <w:num w:numId="2">
+    <w:abstractNumId w:val="14"/>
+  </w:num>
+  <w:num w:numId="3">
     <w:abstractNumId w:val="8"/>
   </w:num>
-  <w:num w:numId="2">
-    <w:abstractNumId w:val="12"/>
-  </w:num>
-  <w:num w:numId="3">
-    <w:abstractNumId w:val="6"/>
-  </w:num>
   <w:num w:numId="4">
-    <w:abstractNumId w:val="5"/>
+    <w:abstractNumId w:val="7"/>
   </w:num>
   <w:num w:numId="5">
     <w:abstractNumId w:val="1"/>
   </w:num>
   <w:num w:numId="6">
-    <w:abstractNumId w:val="4"/>
+    <w:abstractNumId w:val="6"/>
   </w:num>
   <w:num w:numId="7">
-    <w:abstractNumId w:val="7"/>
+    <w:abstractNumId w:val="9"/>
   </w:num>
   <w:num w:numId="8">
-    <w:abstractNumId w:val="2"/>
+    <w:abstractNumId w:val="3"/>
   </w:num>
   <w:num w:numId="9">
-    <w:abstractNumId w:val="10"/>
+    <w:abstractNumId w:val="12"/>
   </w:num>
   <w:num w:numId="10">
     <w:abstractNumId w:val="0"/>
   </w:num>
   <w:num w:numId="11">
-    <w:abstractNumId w:val="3"/>
+    <w:abstractNumId w:val="5"/>
   </w:num>
   <w:num w:numId="12">
-    <w:abstractNumId w:val="9"/>
+    <w:abstractNumId w:val="11"/>
   </w:num>
   <w:num w:numId="13">
-    <w:abstractNumId w:val="11"/>
+    <w:abstractNumId w:val="13"/>
+  </w:num>
+  <w:num w:numId="14">
+    <w:abstractNumId w:val="2"/>
+  </w:num>
+  <w:num w:numId="15">
+    <w:abstractNumId w:val="4"/>
   </w:num>
 </w:numbering>
 </file>

</xml_diff>

<commit_message>
Add Proverbs Ch16 and Ch17
</commit_message>
<xml_diff>
--- a/Proverbs.docx
+++ b/Proverbs.docx
@@ -13056,6 +13056,2078 @@
           <w:lang w:val="en-US"/>
         </w:rPr>
         <w:t>Proverbs Ch16</w:t>
+      </w:r>
+    </w:p>
+    <w:p>
+      <w:pPr>
+        <w:rPr>
+          <w:lang w:val="en-US"/>
+        </w:rPr>
+      </w:pPr>
+    </w:p>
+    <w:p>
+      <w:pPr>
+        <w:pStyle w:val="ListParagraph"/>
+        <w:numPr>
+          <w:ilvl w:val="0"/>
+          <w:numId w:val="16"/>
+        </w:numPr>
+        <w:rPr>
+          <w:lang w:val="en-US"/>
+        </w:rPr>
+      </w:pPr>
+      <w:r>
+        <w:rPr>
+          <w:lang w:val="en-US"/>
+        </w:rPr>
+        <w:t>The preparations of the heart in man, and the answer of the tongue, is from the LORD.</w:t>
+      </w:r>
+    </w:p>
+    <w:p>
+      <w:pPr>
+        <w:pStyle w:val="ListParagraph"/>
+        <w:numPr>
+          <w:ilvl w:val="0"/>
+          <w:numId w:val="16"/>
+        </w:numPr>
+        <w:rPr>
+          <w:lang w:val="en-US"/>
+        </w:rPr>
+      </w:pPr>
+      <w:r>
+        <w:rPr>
+          <w:lang w:val="en-US"/>
+        </w:rPr>
+        <w:t xml:space="preserve">All the ways of a man are clean in his own eyes; but the LORD </w:t>
+      </w:r>
+      <w:proofErr w:type="spellStart"/>
+      <w:r>
+        <w:rPr>
+          <w:lang w:val="en-US"/>
+        </w:rPr>
+        <w:t>weighteth</w:t>
+      </w:r>
+      <w:proofErr w:type="spellEnd"/>
+      <w:r>
+        <w:rPr>
+          <w:lang w:val="en-US"/>
+        </w:rPr>
+        <w:t xml:space="preserve"> the spirits.</w:t>
+      </w:r>
+    </w:p>
+    <w:p>
+      <w:pPr>
+        <w:pStyle w:val="ListParagraph"/>
+        <w:numPr>
+          <w:ilvl w:val="0"/>
+          <w:numId w:val="16"/>
+        </w:numPr>
+        <w:rPr>
+          <w:lang w:val="en-US"/>
+        </w:rPr>
+      </w:pPr>
+      <w:r>
+        <w:rPr>
+          <w:lang w:val="en-US"/>
+        </w:rPr>
+        <w:t>Commit thy works unto the LORD, and they thoughts shall be established.</w:t>
+      </w:r>
+    </w:p>
+    <w:p>
+      <w:pPr>
+        <w:pStyle w:val="ListParagraph"/>
+        <w:numPr>
+          <w:ilvl w:val="0"/>
+          <w:numId w:val="16"/>
+        </w:numPr>
+        <w:rPr>
+          <w:lang w:val="en-US"/>
+        </w:rPr>
+      </w:pPr>
+      <w:r>
+        <w:rPr>
+          <w:lang w:val="en-US"/>
+        </w:rPr>
+        <w:t>The LORD hath made all things for himself: yea, even the wicked for the day of evil.</w:t>
+      </w:r>
+    </w:p>
+    <w:p>
+      <w:pPr>
+        <w:pStyle w:val="ListParagraph"/>
+        <w:numPr>
+          <w:ilvl w:val="0"/>
+          <w:numId w:val="16"/>
+        </w:numPr>
+        <w:rPr>
+          <w:lang w:val="en-US"/>
+        </w:rPr>
+      </w:pPr>
+      <w:r>
+        <w:rPr>
+          <w:lang w:val="en-US"/>
+        </w:rPr>
+        <w:t>Every one that is proud in heart is an abomination to the LORD: though hand join in hand, he shall not be unpunished.</w:t>
+      </w:r>
+    </w:p>
+    <w:p>
+      <w:pPr>
+        <w:pStyle w:val="ListParagraph"/>
+        <w:numPr>
+          <w:ilvl w:val="0"/>
+          <w:numId w:val="16"/>
+        </w:numPr>
+        <w:rPr>
+          <w:lang w:val="en-US"/>
+        </w:rPr>
+      </w:pPr>
+      <w:r>
+        <w:rPr>
+          <w:lang w:val="en-US"/>
+        </w:rPr>
+        <w:t>By mercy and truth iniquity is purged: and by the fear of the LORD men depart from evil.</w:t>
+      </w:r>
+    </w:p>
+    <w:p>
+      <w:pPr>
+        <w:pStyle w:val="ListParagraph"/>
+        <w:numPr>
+          <w:ilvl w:val="0"/>
+          <w:numId w:val="16"/>
+        </w:numPr>
+        <w:rPr>
+          <w:lang w:val="en-US"/>
+        </w:rPr>
+      </w:pPr>
+      <w:r>
+        <w:rPr>
+          <w:lang w:val="en-US"/>
+        </w:rPr>
+        <w:t xml:space="preserve">When a man’s ways please the LORD, he </w:t>
+      </w:r>
+      <w:proofErr w:type="spellStart"/>
+      <w:r>
+        <w:rPr>
+          <w:lang w:val="en-US"/>
+        </w:rPr>
+        <w:t>maketh</w:t>
+      </w:r>
+      <w:proofErr w:type="spellEnd"/>
+      <w:r>
+        <w:rPr>
+          <w:lang w:val="en-US"/>
+        </w:rPr>
+        <w:t xml:space="preserve"> even his enemies to be at peace with him.</w:t>
+      </w:r>
+    </w:p>
+    <w:p>
+      <w:pPr>
+        <w:pStyle w:val="ListParagraph"/>
+        <w:numPr>
+          <w:ilvl w:val="0"/>
+          <w:numId w:val="16"/>
+        </w:numPr>
+        <w:rPr>
+          <w:lang w:val="en-US"/>
+        </w:rPr>
+      </w:pPr>
+      <w:r>
+        <w:rPr>
+          <w:lang w:val="en-US"/>
+        </w:rPr>
+        <w:t>Better is a little with righteousness than great revenues without right.</w:t>
+      </w:r>
+    </w:p>
+    <w:p>
+      <w:pPr>
+        <w:pStyle w:val="ListParagraph"/>
+        <w:numPr>
+          <w:ilvl w:val="0"/>
+          <w:numId w:val="16"/>
+        </w:numPr>
+        <w:rPr>
+          <w:lang w:val="en-US"/>
+        </w:rPr>
+      </w:pPr>
+      <w:r>
+        <w:rPr>
+          <w:lang w:val="en-US"/>
+        </w:rPr>
+        <w:lastRenderedPageBreak/>
+        <w:t xml:space="preserve">A man’s heart </w:t>
+      </w:r>
+      <w:proofErr w:type="spellStart"/>
+      <w:r>
+        <w:rPr>
+          <w:lang w:val="en-US"/>
+        </w:rPr>
+        <w:t>deviseth</w:t>
+      </w:r>
+      <w:proofErr w:type="spellEnd"/>
+      <w:r>
+        <w:rPr>
+          <w:lang w:val="en-US"/>
+        </w:rPr>
+        <w:t xml:space="preserve"> his way: but the LORD </w:t>
+      </w:r>
+      <w:proofErr w:type="spellStart"/>
+      <w:r>
+        <w:rPr>
+          <w:lang w:val="en-US"/>
+        </w:rPr>
+        <w:t>directeth</w:t>
+      </w:r>
+      <w:proofErr w:type="spellEnd"/>
+      <w:r>
+        <w:rPr>
+          <w:lang w:val="en-US"/>
+        </w:rPr>
+        <w:t xml:space="preserve"> his steps.</w:t>
+      </w:r>
+    </w:p>
+    <w:p>
+      <w:pPr>
+        <w:pStyle w:val="ListParagraph"/>
+        <w:numPr>
+          <w:ilvl w:val="0"/>
+          <w:numId w:val="16"/>
+        </w:numPr>
+        <w:rPr>
+          <w:lang w:val="en-US"/>
+        </w:rPr>
+      </w:pPr>
+      <w:r>
+        <w:rPr>
+          <w:lang w:val="en-US"/>
+        </w:rPr>
+        <w:t xml:space="preserve">A divine sentence is in the lips of the king: his mouth </w:t>
+      </w:r>
+      <w:proofErr w:type="spellStart"/>
+      <w:r>
+        <w:rPr>
+          <w:lang w:val="en-US"/>
+        </w:rPr>
+        <w:t>transgresseth</w:t>
+      </w:r>
+      <w:proofErr w:type="spellEnd"/>
+      <w:r>
+        <w:rPr>
+          <w:lang w:val="en-US"/>
+        </w:rPr>
+        <w:t xml:space="preserve"> not in judgment.</w:t>
+      </w:r>
+    </w:p>
+    <w:p>
+      <w:pPr>
+        <w:pStyle w:val="ListParagraph"/>
+        <w:numPr>
+          <w:ilvl w:val="0"/>
+          <w:numId w:val="16"/>
+        </w:numPr>
+        <w:rPr>
+          <w:lang w:val="en-US"/>
+        </w:rPr>
+      </w:pPr>
+      <w:r>
+        <w:rPr>
+          <w:lang w:val="en-US"/>
+        </w:rPr>
+        <w:t>A just weight and balance are the LORD’s: all the weights of the bag are his work.</w:t>
+      </w:r>
+    </w:p>
+    <w:p>
+      <w:pPr>
+        <w:pStyle w:val="ListParagraph"/>
+        <w:numPr>
+          <w:ilvl w:val="0"/>
+          <w:numId w:val="16"/>
+        </w:numPr>
+        <w:rPr>
+          <w:lang w:val="en-US"/>
+        </w:rPr>
+      </w:pPr>
+      <w:r>
+        <w:rPr>
+          <w:lang w:val="en-US"/>
+        </w:rPr>
+        <w:t>It is an abomination to kings to commit wickedness: for the throne is established by righteousness.</w:t>
+      </w:r>
+    </w:p>
+    <w:p>
+      <w:pPr>
+        <w:pStyle w:val="ListParagraph"/>
+        <w:numPr>
+          <w:ilvl w:val="0"/>
+          <w:numId w:val="16"/>
+        </w:numPr>
+        <w:rPr>
+          <w:lang w:val="en-US"/>
+        </w:rPr>
+      </w:pPr>
+      <w:r>
+        <w:rPr>
+          <w:lang w:val="en-US"/>
+        </w:rPr>
+        <w:t xml:space="preserve">Righteous lips are the delight of kings; and they love him that </w:t>
+      </w:r>
+      <w:proofErr w:type="spellStart"/>
+      <w:r>
+        <w:rPr>
+          <w:lang w:val="en-US"/>
+        </w:rPr>
+        <w:t>speaketh</w:t>
+      </w:r>
+      <w:proofErr w:type="spellEnd"/>
+      <w:r>
+        <w:rPr>
+          <w:lang w:val="en-US"/>
+        </w:rPr>
+        <w:t xml:space="preserve"> right.</w:t>
+      </w:r>
+    </w:p>
+    <w:p>
+      <w:pPr>
+        <w:pStyle w:val="ListParagraph"/>
+        <w:numPr>
+          <w:ilvl w:val="0"/>
+          <w:numId w:val="16"/>
+        </w:numPr>
+        <w:rPr>
+          <w:lang w:val="en-US"/>
+        </w:rPr>
+      </w:pPr>
+      <w:r>
+        <w:rPr>
+          <w:lang w:val="en-US"/>
+        </w:rPr>
+        <w:t>The wrath of a king is as messenger of death: but a wise man will pacify it.</w:t>
+      </w:r>
+    </w:p>
+    <w:p>
+      <w:pPr>
+        <w:pStyle w:val="ListParagraph"/>
+        <w:numPr>
+          <w:ilvl w:val="0"/>
+          <w:numId w:val="16"/>
+        </w:numPr>
+        <w:rPr>
+          <w:lang w:val="en-US"/>
+        </w:rPr>
+      </w:pPr>
+      <w:r>
+        <w:rPr>
+          <w:lang w:val="en-US"/>
+        </w:rPr>
+        <w:t xml:space="preserve">In the light of the king’s countenance is life; and his </w:t>
+      </w:r>
+      <w:proofErr w:type="spellStart"/>
+      <w:r>
+        <w:rPr>
+          <w:lang w:val="en-US"/>
+        </w:rPr>
+        <w:t>favour</w:t>
+      </w:r>
+      <w:proofErr w:type="spellEnd"/>
+      <w:r>
+        <w:rPr>
+          <w:lang w:val="en-US"/>
+        </w:rPr>
+        <w:t xml:space="preserve"> is as a cloud of the latter rain.</w:t>
+      </w:r>
+    </w:p>
+    <w:p>
+      <w:pPr>
+        <w:pStyle w:val="ListParagraph"/>
+        <w:numPr>
+          <w:ilvl w:val="0"/>
+          <w:numId w:val="16"/>
+        </w:numPr>
+        <w:rPr>
+          <w:lang w:val="en-US"/>
+        </w:rPr>
+      </w:pPr>
+      <w:r>
+        <w:rPr>
+          <w:lang w:val="en-US"/>
+        </w:rPr>
+        <w:t>How much better is it to get wisdom than gold! and to get understanding rather to be chosen than silver!</w:t>
+      </w:r>
+    </w:p>
+    <w:p>
+      <w:pPr>
+        <w:pStyle w:val="ListParagraph"/>
+        <w:numPr>
+          <w:ilvl w:val="0"/>
+          <w:numId w:val="16"/>
+        </w:numPr>
+        <w:rPr>
+          <w:lang w:val="en-US"/>
+        </w:rPr>
+      </w:pPr>
+      <w:r>
+        <w:rPr>
+          <w:lang w:val="en-US"/>
+        </w:rPr>
+        <w:t xml:space="preserve">The highway of the upright is to depart from evil: he that </w:t>
+      </w:r>
+      <w:proofErr w:type="spellStart"/>
+      <w:r>
+        <w:rPr>
+          <w:lang w:val="en-US"/>
+        </w:rPr>
+        <w:t>keepeth</w:t>
+      </w:r>
+      <w:proofErr w:type="spellEnd"/>
+      <w:r>
+        <w:rPr>
+          <w:lang w:val="en-US"/>
+        </w:rPr>
+        <w:t xml:space="preserve"> his way </w:t>
+      </w:r>
+      <w:proofErr w:type="spellStart"/>
+      <w:r>
+        <w:rPr>
+          <w:lang w:val="en-US"/>
+        </w:rPr>
+        <w:t>preserveth</w:t>
+      </w:r>
+      <w:proofErr w:type="spellEnd"/>
+      <w:r>
+        <w:rPr>
+          <w:lang w:val="en-US"/>
+        </w:rPr>
+        <w:t xml:space="preserve"> his soul.</w:t>
+      </w:r>
+    </w:p>
+    <w:p>
+      <w:pPr>
+        <w:pStyle w:val="ListParagraph"/>
+        <w:numPr>
+          <w:ilvl w:val="0"/>
+          <w:numId w:val="16"/>
+        </w:numPr>
+        <w:rPr>
+          <w:lang w:val="en-US"/>
+        </w:rPr>
+      </w:pPr>
+      <w:r>
+        <w:rPr>
+          <w:lang w:val="en-US"/>
+        </w:rPr>
+        <w:t xml:space="preserve">Pride </w:t>
+      </w:r>
+      <w:proofErr w:type="spellStart"/>
+      <w:r>
+        <w:rPr>
+          <w:lang w:val="en-US"/>
+        </w:rPr>
+        <w:t>goeth</w:t>
+      </w:r>
+      <w:proofErr w:type="spellEnd"/>
+      <w:r>
+        <w:rPr>
+          <w:lang w:val="en-US"/>
+        </w:rPr>
+        <w:t xml:space="preserve"> before destruction, and </w:t>
+      </w:r>
+      <w:proofErr w:type="gramStart"/>
+      <w:r>
+        <w:rPr>
+          <w:lang w:val="en-US"/>
+        </w:rPr>
+        <w:t>an</w:t>
+      </w:r>
+      <w:proofErr w:type="gramEnd"/>
+      <w:r>
+        <w:rPr>
+          <w:lang w:val="en-US"/>
+        </w:rPr>
+        <w:t xml:space="preserve"> haughty spirit before a fall.</w:t>
+      </w:r>
+    </w:p>
+    <w:p>
+      <w:pPr>
+        <w:pStyle w:val="ListParagraph"/>
+        <w:numPr>
+          <w:ilvl w:val="0"/>
+          <w:numId w:val="16"/>
+        </w:numPr>
+        <w:rPr>
+          <w:lang w:val="en-US"/>
+        </w:rPr>
+      </w:pPr>
+      <w:r>
+        <w:rPr>
+          <w:lang w:val="en-US"/>
+        </w:rPr>
+        <w:t xml:space="preserve">Better it is to be of </w:t>
+      </w:r>
+      <w:proofErr w:type="gramStart"/>
+      <w:r>
+        <w:rPr>
+          <w:lang w:val="en-US"/>
+        </w:rPr>
+        <w:t>an</w:t>
+      </w:r>
+      <w:proofErr w:type="gramEnd"/>
+      <w:r>
+        <w:rPr>
+          <w:lang w:val="en-US"/>
+        </w:rPr>
+        <w:t xml:space="preserve"> humble spirit with the lowly, than to divide the spoil with the proud.</w:t>
+      </w:r>
+    </w:p>
+    <w:p>
+      <w:pPr>
+        <w:pStyle w:val="ListParagraph"/>
+        <w:numPr>
+          <w:ilvl w:val="0"/>
+          <w:numId w:val="16"/>
+        </w:numPr>
+        <w:rPr>
+          <w:lang w:val="en-US"/>
+        </w:rPr>
+      </w:pPr>
+      <w:r>
+        <w:rPr>
+          <w:lang w:val="en-US"/>
+        </w:rPr>
+        <w:t xml:space="preserve">He that </w:t>
+      </w:r>
+      <w:proofErr w:type="spellStart"/>
+      <w:r>
+        <w:rPr>
+          <w:lang w:val="en-US"/>
+        </w:rPr>
+        <w:t>handleth</w:t>
+      </w:r>
+      <w:proofErr w:type="spellEnd"/>
+      <w:r>
+        <w:rPr>
+          <w:lang w:val="en-US"/>
+        </w:rPr>
+        <w:t xml:space="preserve"> a matter wisely shall find good: and whoso </w:t>
+      </w:r>
+      <w:proofErr w:type="spellStart"/>
+      <w:r>
+        <w:rPr>
+          <w:lang w:val="en-US"/>
+        </w:rPr>
+        <w:t>trusteth</w:t>
+      </w:r>
+      <w:proofErr w:type="spellEnd"/>
+      <w:r>
+        <w:rPr>
+          <w:lang w:val="en-US"/>
+        </w:rPr>
+        <w:t xml:space="preserve"> in the LORD, happy is he.</w:t>
+      </w:r>
+    </w:p>
+    <w:p>
+      <w:pPr>
+        <w:pStyle w:val="ListParagraph"/>
+        <w:numPr>
+          <w:ilvl w:val="0"/>
+          <w:numId w:val="16"/>
+        </w:numPr>
+        <w:rPr>
+          <w:lang w:val="en-US"/>
+        </w:rPr>
+      </w:pPr>
+      <w:r>
+        <w:rPr>
+          <w:lang w:val="en-US"/>
+        </w:rPr>
+        <w:t xml:space="preserve">The wise in heart shall be called prudent: and the sweetness of the lips </w:t>
+      </w:r>
+      <w:proofErr w:type="spellStart"/>
+      <w:r>
+        <w:rPr>
+          <w:lang w:val="en-US"/>
+        </w:rPr>
+        <w:t>increaseth</w:t>
+      </w:r>
+      <w:proofErr w:type="spellEnd"/>
+      <w:r>
+        <w:rPr>
+          <w:lang w:val="en-US"/>
+        </w:rPr>
+        <w:t xml:space="preserve"> learning.</w:t>
+      </w:r>
+    </w:p>
+    <w:p>
+      <w:pPr>
+        <w:pStyle w:val="ListParagraph"/>
+        <w:numPr>
+          <w:ilvl w:val="0"/>
+          <w:numId w:val="16"/>
+        </w:numPr>
+        <w:rPr>
+          <w:lang w:val="en-US"/>
+        </w:rPr>
+      </w:pPr>
+      <w:r>
+        <w:rPr>
+          <w:lang w:val="en-US"/>
+        </w:rPr>
+        <w:t>Understanding is a wellspring of life unto him that hath it: but the instruction of fools is folly.</w:t>
+      </w:r>
+    </w:p>
+    <w:p>
+      <w:pPr>
+        <w:pStyle w:val="ListParagraph"/>
+        <w:numPr>
+          <w:ilvl w:val="0"/>
+          <w:numId w:val="16"/>
+        </w:numPr>
+        <w:rPr>
+          <w:lang w:val="en-US"/>
+        </w:rPr>
+      </w:pPr>
+      <w:r>
+        <w:rPr>
+          <w:lang w:val="en-US"/>
+        </w:rPr>
+        <w:t xml:space="preserve">The heart of the wise </w:t>
+      </w:r>
+      <w:proofErr w:type="spellStart"/>
+      <w:r>
+        <w:rPr>
+          <w:lang w:val="en-US"/>
+        </w:rPr>
+        <w:t>teacheth</w:t>
+      </w:r>
+      <w:proofErr w:type="spellEnd"/>
+      <w:r>
+        <w:rPr>
+          <w:lang w:val="en-US"/>
+        </w:rPr>
+        <w:t xml:space="preserve"> his mouth, and </w:t>
+      </w:r>
+      <w:proofErr w:type="spellStart"/>
+      <w:r>
+        <w:rPr>
+          <w:lang w:val="en-US"/>
+        </w:rPr>
+        <w:t>addeth</w:t>
+      </w:r>
+      <w:proofErr w:type="spellEnd"/>
+      <w:r>
+        <w:rPr>
+          <w:lang w:val="en-US"/>
+        </w:rPr>
+        <w:t xml:space="preserve"> learning to his lips.</w:t>
+      </w:r>
+    </w:p>
+    <w:p>
+      <w:pPr>
+        <w:pStyle w:val="ListParagraph"/>
+        <w:numPr>
+          <w:ilvl w:val="0"/>
+          <w:numId w:val="16"/>
+        </w:numPr>
+        <w:rPr>
+          <w:lang w:val="en-US"/>
+        </w:rPr>
+      </w:pPr>
+      <w:r>
+        <w:rPr>
+          <w:lang w:val="en-US"/>
+        </w:rPr>
+        <w:t xml:space="preserve">Pleasant words are as </w:t>
+      </w:r>
+      <w:proofErr w:type="gramStart"/>
+      <w:r>
+        <w:rPr>
+          <w:lang w:val="en-US"/>
+        </w:rPr>
+        <w:t>an</w:t>
+      </w:r>
+      <w:proofErr w:type="gramEnd"/>
+      <w:r>
+        <w:rPr>
+          <w:lang w:val="en-US"/>
+        </w:rPr>
+        <w:t xml:space="preserve"> honeycomb, sweet to the soul, and health to the bones.</w:t>
+      </w:r>
+    </w:p>
+    <w:p>
+      <w:pPr>
+        <w:pStyle w:val="ListParagraph"/>
+        <w:numPr>
+          <w:ilvl w:val="0"/>
+          <w:numId w:val="16"/>
+        </w:numPr>
+        <w:rPr>
+          <w:lang w:val="en-US"/>
+        </w:rPr>
+      </w:pPr>
+      <w:r>
+        <w:rPr>
+          <w:lang w:val="en-US"/>
+        </w:rPr>
+        <w:t xml:space="preserve">There is a way that </w:t>
+      </w:r>
+      <w:proofErr w:type="spellStart"/>
+      <w:r>
+        <w:rPr>
+          <w:lang w:val="en-US"/>
+        </w:rPr>
+        <w:t>seemeth</w:t>
+      </w:r>
+      <w:proofErr w:type="spellEnd"/>
+      <w:r>
+        <w:rPr>
+          <w:lang w:val="en-US"/>
+        </w:rPr>
+        <w:t xml:space="preserve"> right unto a man, but the end thereof are the ways of death.</w:t>
+      </w:r>
+    </w:p>
+    <w:p>
+      <w:pPr>
+        <w:pStyle w:val="ListParagraph"/>
+        <w:numPr>
+          <w:ilvl w:val="0"/>
+          <w:numId w:val="16"/>
+        </w:numPr>
+        <w:rPr>
+          <w:lang w:val="en-US"/>
+        </w:rPr>
+      </w:pPr>
+      <w:r>
+        <w:rPr>
+          <w:lang w:val="en-US"/>
+        </w:rPr>
+        <w:t xml:space="preserve">He that </w:t>
+      </w:r>
+      <w:proofErr w:type="spellStart"/>
+      <w:r>
+        <w:rPr>
+          <w:lang w:val="en-US"/>
+        </w:rPr>
+        <w:t>laboureth</w:t>
+      </w:r>
+      <w:proofErr w:type="spellEnd"/>
+      <w:r>
+        <w:rPr>
+          <w:lang w:val="en-US"/>
+        </w:rPr>
+        <w:t xml:space="preserve"> </w:t>
+      </w:r>
+      <w:proofErr w:type="spellStart"/>
+      <w:r>
+        <w:rPr>
+          <w:lang w:val="en-US"/>
+        </w:rPr>
+        <w:t>laboureth</w:t>
+      </w:r>
+      <w:proofErr w:type="spellEnd"/>
+      <w:r>
+        <w:rPr>
+          <w:lang w:val="en-US"/>
+        </w:rPr>
+        <w:t xml:space="preserve"> for himself; for his mouth </w:t>
+      </w:r>
+      <w:proofErr w:type="spellStart"/>
+      <w:r>
+        <w:rPr>
+          <w:lang w:val="en-US"/>
+        </w:rPr>
+        <w:t>craveth</w:t>
+      </w:r>
+      <w:proofErr w:type="spellEnd"/>
+      <w:r>
+        <w:rPr>
+          <w:lang w:val="en-US"/>
+        </w:rPr>
+        <w:t xml:space="preserve"> it of him.</w:t>
+      </w:r>
+    </w:p>
+    <w:p>
+      <w:pPr>
+        <w:pStyle w:val="ListParagraph"/>
+        <w:numPr>
+          <w:ilvl w:val="0"/>
+          <w:numId w:val="16"/>
+        </w:numPr>
+        <w:rPr>
+          <w:lang w:val="en-US"/>
+        </w:rPr>
+      </w:pPr>
+      <w:r>
+        <w:rPr>
+          <w:lang w:val="en-US"/>
+        </w:rPr>
+        <w:t xml:space="preserve">An ungodly man </w:t>
+      </w:r>
+      <w:proofErr w:type="spellStart"/>
+      <w:r>
+        <w:rPr>
+          <w:lang w:val="en-US"/>
+        </w:rPr>
+        <w:t>diggeth</w:t>
+      </w:r>
+      <w:proofErr w:type="spellEnd"/>
+      <w:r>
+        <w:rPr>
+          <w:lang w:val="en-US"/>
+        </w:rPr>
+        <w:t xml:space="preserve"> up evil: and in his lips there is as a burning fire.</w:t>
+      </w:r>
+    </w:p>
+    <w:p>
+      <w:pPr>
+        <w:pStyle w:val="ListParagraph"/>
+        <w:numPr>
+          <w:ilvl w:val="0"/>
+          <w:numId w:val="16"/>
+        </w:numPr>
+        <w:rPr>
+          <w:lang w:val="en-US"/>
+        </w:rPr>
+      </w:pPr>
+      <w:r>
+        <w:rPr>
+          <w:lang w:val="en-US"/>
+        </w:rPr>
+        <w:t xml:space="preserve">A </w:t>
+      </w:r>
+      <w:proofErr w:type="spellStart"/>
+      <w:r>
+        <w:rPr>
+          <w:lang w:val="en-US"/>
+        </w:rPr>
+        <w:t>froward</w:t>
+      </w:r>
+      <w:proofErr w:type="spellEnd"/>
+      <w:r>
+        <w:rPr>
+          <w:lang w:val="en-US"/>
+        </w:rPr>
+        <w:t xml:space="preserve"> man soweth strife: and a whisperer </w:t>
+      </w:r>
+      <w:proofErr w:type="spellStart"/>
+      <w:r>
+        <w:rPr>
+          <w:lang w:val="en-US"/>
+        </w:rPr>
+        <w:t>separateth</w:t>
+      </w:r>
+      <w:proofErr w:type="spellEnd"/>
+      <w:r>
+        <w:rPr>
+          <w:lang w:val="en-US"/>
+        </w:rPr>
+        <w:t xml:space="preserve"> chief friends.</w:t>
+      </w:r>
+    </w:p>
+    <w:p>
+      <w:pPr>
+        <w:pStyle w:val="ListParagraph"/>
+        <w:numPr>
+          <w:ilvl w:val="0"/>
+          <w:numId w:val="16"/>
+        </w:numPr>
+        <w:rPr>
+          <w:lang w:val="en-US"/>
+        </w:rPr>
+      </w:pPr>
+      <w:r>
+        <w:rPr>
+          <w:lang w:val="en-US"/>
+        </w:rPr>
+        <w:t xml:space="preserve">A violent man </w:t>
+      </w:r>
+      <w:proofErr w:type="spellStart"/>
+      <w:r>
+        <w:rPr>
+          <w:lang w:val="en-US"/>
+        </w:rPr>
+        <w:t>enticeth</w:t>
+      </w:r>
+      <w:proofErr w:type="spellEnd"/>
+      <w:r>
+        <w:rPr>
+          <w:lang w:val="en-US"/>
+        </w:rPr>
+        <w:t xml:space="preserve"> his </w:t>
+      </w:r>
+      <w:proofErr w:type="spellStart"/>
+      <w:r>
+        <w:rPr>
+          <w:lang w:val="en-US"/>
+        </w:rPr>
+        <w:t>neighbour</w:t>
+      </w:r>
+      <w:proofErr w:type="spellEnd"/>
+      <w:r>
+        <w:rPr>
+          <w:lang w:val="en-US"/>
+        </w:rPr>
+        <w:t>, and leadeth him into the way that is not good.</w:t>
+      </w:r>
+    </w:p>
+    <w:p>
+      <w:pPr>
+        <w:pStyle w:val="ListParagraph"/>
+        <w:numPr>
+          <w:ilvl w:val="0"/>
+          <w:numId w:val="16"/>
+        </w:numPr>
+        <w:rPr>
+          <w:lang w:val="en-US"/>
+        </w:rPr>
+      </w:pPr>
+      <w:r>
+        <w:rPr>
+          <w:lang w:val="en-US"/>
+        </w:rPr>
+        <w:t xml:space="preserve">He </w:t>
+      </w:r>
+      <w:proofErr w:type="spellStart"/>
+      <w:r>
+        <w:rPr>
+          <w:lang w:val="en-US"/>
+        </w:rPr>
+        <w:t>shutteth</w:t>
+      </w:r>
+      <w:proofErr w:type="spellEnd"/>
+      <w:r>
+        <w:rPr>
+          <w:lang w:val="en-US"/>
+        </w:rPr>
+        <w:t xml:space="preserve"> his eyes to devise </w:t>
+      </w:r>
+      <w:proofErr w:type="spellStart"/>
+      <w:r>
+        <w:rPr>
+          <w:lang w:val="en-US"/>
+        </w:rPr>
+        <w:t>froward</w:t>
+      </w:r>
+      <w:proofErr w:type="spellEnd"/>
+      <w:r>
+        <w:rPr>
+          <w:lang w:val="en-US"/>
+        </w:rPr>
+        <w:t xml:space="preserve"> things: moving </w:t>
+      </w:r>
+      <w:proofErr w:type="spellStart"/>
+      <w:r>
+        <w:rPr>
+          <w:lang w:val="en-US"/>
+        </w:rPr>
+        <w:t>hid</w:t>
+      </w:r>
+      <w:proofErr w:type="spellEnd"/>
+      <w:r>
+        <w:rPr>
+          <w:lang w:val="en-US"/>
+        </w:rPr>
+        <w:t xml:space="preserve"> lips he bringeth evil to pass.</w:t>
+      </w:r>
+    </w:p>
+    <w:p>
+      <w:pPr>
+        <w:pStyle w:val="ListParagraph"/>
+        <w:numPr>
+          <w:ilvl w:val="0"/>
+          <w:numId w:val="16"/>
+        </w:numPr>
+        <w:rPr>
+          <w:lang w:val="en-US"/>
+        </w:rPr>
+      </w:pPr>
+      <w:r>
+        <w:rPr>
+          <w:lang w:val="en-US"/>
+        </w:rPr>
+        <w:t>The hoary head is a crown of glory, if it be found in the way of righteousness.</w:t>
+      </w:r>
+    </w:p>
+    <w:p>
+      <w:pPr>
+        <w:pStyle w:val="ListParagraph"/>
+        <w:numPr>
+          <w:ilvl w:val="0"/>
+          <w:numId w:val="16"/>
+        </w:numPr>
+        <w:rPr>
+          <w:lang w:val="en-US"/>
+        </w:rPr>
+      </w:pPr>
+      <w:r>
+        <w:rPr>
+          <w:lang w:val="en-US"/>
+        </w:rPr>
+        <w:t xml:space="preserve">He that is slow to anger is better than the mighty; and he that </w:t>
+      </w:r>
+      <w:proofErr w:type="spellStart"/>
+      <w:r>
+        <w:rPr>
+          <w:lang w:val="en-US"/>
+        </w:rPr>
+        <w:t>ruleth</w:t>
+      </w:r>
+      <w:proofErr w:type="spellEnd"/>
+      <w:r>
+        <w:rPr>
+          <w:lang w:val="en-US"/>
+        </w:rPr>
+        <w:t xml:space="preserve"> his spirit than he that </w:t>
+      </w:r>
+      <w:proofErr w:type="spellStart"/>
+      <w:r>
+        <w:rPr>
+          <w:lang w:val="en-US"/>
+        </w:rPr>
+        <w:t>takenth</w:t>
+      </w:r>
+      <w:proofErr w:type="spellEnd"/>
+      <w:r>
+        <w:rPr>
+          <w:lang w:val="en-US"/>
+        </w:rPr>
+        <w:t xml:space="preserve"> a city.</w:t>
+      </w:r>
+    </w:p>
+    <w:p>
+      <w:pPr>
+        <w:pStyle w:val="ListParagraph"/>
+        <w:numPr>
+          <w:ilvl w:val="0"/>
+          <w:numId w:val="16"/>
+        </w:numPr>
+        <w:rPr>
+          <w:lang w:val="en-US"/>
+        </w:rPr>
+      </w:pPr>
+      <w:r>
+        <w:rPr>
+          <w:lang w:val="en-US"/>
+        </w:rPr>
+        <w:t>The lot is cast into the lap; but the whole disposing thereof is of the LORD.</w:t>
+      </w:r>
+    </w:p>
+    <w:p>
+      <w:pPr>
+        <w:rPr>
+          <w:lang w:val="en-US"/>
+        </w:rPr>
+      </w:pPr>
+    </w:p>
+    <w:p>
+      <w:pPr>
+        <w:rPr>
+          <w:lang w:val="en-US"/>
+        </w:rPr>
+      </w:pPr>
+      <w:r>
+        <w:rPr>
+          <w:lang w:val="en-US"/>
+        </w:rPr>
+        <w:t>Proverbs Ch17</w:t>
+      </w:r>
+    </w:p>
+    <w:p>
+      <w:pPr>
+        <w:rPr>
+          <w:lang w:val="en-US"/>
+        </w:rPr>
+      </w:pPr>
+    </w:p>
+    <w:p>
+      <w:pPr>
+        <w:pStyle w:val="ListParagraph"/>
+        <w:numPr>
+          <w:ilvl w:val="0"/>
+          <w:numId w:val="17"/>
+        </w:numPr>
+        <w:rPr>
+          <w:lang w:val="en-US"/>
+        </w:rPr>
+      </w:pPr>
+      <w:r>
+        <w:rPr>
+          <w:lang w:val="en-US"/>
+        </w:rPr>
+        <w:t xml:space="preserve">Better is a dry morsel, and quietness therewith, than </w:t>
+      </w:r>
+      <w:proofErr w:type="gramStart"/>
+      <w:r>
+        <w:rPr>
+          <w:lang w:val="en-US"/>
+        </w:rPr>
+        <w:t>an</w:t>
+      </w:r>
+      <w:proofErr w:type="gramEnd"/>
+      <w:r>
+        <w:rPr>
+          <w:lang w:val="en-US"/>
+        </w:rPr>
+        <w:t xml:space="preserve"> house full of sacrifices with strife.</w:t>
+      </w:r>
+    </w:p>
+    <w:p>
+      <w:pPr>
+        <w:pStyle w:val="ListParagraph"/>
+        <w:numPr>
+          <w:ilvl w:val="0"/>
+          <w:numId w:val="17"/>
+        </w:numPr>
+        <w:rPr>
+          <w:lang w:val="en-US"/>
+        </w:rPr>
+      </w:pPr>
+      <w:r>
+        <w:rPr>
+          <w:lang w:val="en-US"/>
+        </w:rPr>
+        <w:t xml:space="preserve">A wise servant shall have rule over a son that </w:t>
+      </w:r>
+      <w:proofErr w:type="spellStart"/>
+      <w:r>
+        <w:rPr>
+          <w:lang w:val="en-US"/>
+        </w:rPr>
+        <w:t>causeth</w:t>
+      </w:r>
+      <w:proofErr w:type="spellEnd"/>
+      <w:r>
+        <w:rPr>
+          <w:lang w:val="en-US"/>
+        </w:rPr>
+        <w:t xml:space="preserve"> </w:t>
+      </w:r>
+      <w:proofErr w:type="gramStart"/>
+      <w:r>
+        <w:rPr>
+          <w:lang w:val="en-US"/>
+        </w:rPr>
+        <w:t>shame, and</w:t>
+      </w:r>
+      <w:proofErr w:type="gramEnd"/>
+      <w:r>
+        <w:rPr>
+          <w:lang w:val="en-US"/>
+        </w:rPr>
+        <w:t xml:space="preserve"> shall have part of the inheritance among the brethren.</w:t>
+      </w:r>
+    </w:p>
+    <w:p>
+      <w:pPr>
+        <w:pStyle w:val="ListParagraph"/>
+        <w:numPr>
+          <w:ilvl w:val="0"/>
+          <w:numId w:val="17"/>
+        </w:numPr>
+        <w:rPr>
+          <w:lang w:val="en-US"/>
+        </w:rPr>
+      </w:pPr>
+      <w:r>
+        <w:rPr>
+          <w:lang w:val="en-US"/>
+        </w:rPr>
+        <w:t xml:space="preserve">The fining pot is for silver, and the furnace for gold: but the LORD </w:t>
+      </w:r>
+      <w:proofErr w:type="spellStart"/>
+      <w:r>
+        <w:rPr>
+          <w:lang w:val="en-US"/>
+        </w:rPr>
+        <w:t>trieth</w:t>
+      </w:r>
+      <w:proofErr w:type="spellEnd"/>
+      <w:r>
+        <w:rPr>
+          <w:lang w:val="en-US"/>
+        </w:rPr>
+        <w:t xml:space="preserve"> the hearts.</w:t>
+      </w:r>
+    </w:p>
+    <w:p>
+      <w:pPr>
+        <w:pStyle w:val="ListParagraph"/>
+        <w:numPr>
+          <w:ilvl w:val="0"/>
+          <w:numId w:val="17"/>
+        </w:numPr>
+        <w:rPr>
+          <w:lang w:val="en-US"/>
+        </w:rPr>
+      </w:pPr>
+      <w:r>
+        <w:rPr>
+          <w:lang w:val="en-US"/>
+        </w:rPr>
+        <w:t>A wicked doer giveth heed to false lips; and a liar giveth ear to a naughty tongue.</w:t>
+      </w:r>
+    </w:p>
+    <w:p>
+      <w:pPr>
+        <w:pStyle w:val="ListParagraph"/>
+        <w:numPr>
+          <w:ilvl w:val="0"/>
+          <w:numId w:val="17"/>
+        </w:numPr>
+        <w:rPr>
+          <w:lang w:val="en-US"/>
+        </w:rPr>
+      </w:pPr>
+      <w:r>
+        <w:rPr>
+          <w:lang w:val="en-US"/>
+        </w:rPr>
+        <w:t xml:space="preserve">Whoso </w:t>
+      </w:r>
+      <w:proofErr w:type="spellStart"/>
+      <w:r>
+        <w:rPr>
+          <w:lang w:val="en-US"/>
+        </w:rPr>
+        <w:t>mocketh</w:t>
+      </w:r>
+      <w:proofErr w:type="spellEnd"/>
+      <w:r>
+        <w:rPr>
+          <w:lang w:val="en-US"/>
+        </w:rPr>
+        <w:t xml:space="preserve"> the poor </w:t>
+      </w:r>
+      <w:proofErr w:type="spellStart"/>
+      <w:r>
+        <w:rPr>
+          <w:lang w:val="en-US"/>
+        </w:rPr>
+        <w:t>reproacheth</w:t>
+      </w:r>
+      <w:proofErr w:type="spellEnd"/>
+      <w:r>
+        <w:rPr>
+          <w:lang w:val="en-US"/>
+        </w:rPr>
+        <w:t xml:space="preserve"> his Maker: and he that is glad at calamities shall not be unpunished.</w:t>
+      </w:r>
+    </w:p>
+    <w:p>
+      <w:pPr>
+        <w:pStyle w:val="ListParagraph"/>
+        <w:numPr>
+          <w:ilvl w:val="0"/>
+          <w:numId w:val="17"/>
+        </w:numPr>
+        <w:rPr>
+          <w:lang w:val="en-US"/>
+        </w:rPr>
+      </w:pPr>
+      <w:r>
+        <w:rPr>
+          <w:lang w:val="en-US"/>
+        </w:rPr>
+        <w:lastRenderedPageBreak/>
+        <w:t>Children’s children are the crown of old men; and the glory of children are their fathers.</w:t>
+      </w:r>
+    </w:p>
+    <w:p>
+      <w:pPr>
+        <w:pStyle w:val="ListParagraph"/>
+        <w:numPr>
+          <w:ilvl w:val="0"/>
+          <w:numId w:val="17"/>
+        </w:numPr>
+        <w:rPr>
+          <w:lang w:val="en-US"/>
+        </w:rPr>
+      </w:pPr>
+      <w:r>
+        <w:rPr>
+          <w:lang w:val="en-US"/>
+        </w:rPr>
+        <w:t>Excellent speech becometh not a fool: much less do lying lips a prince.</w:t>
+      </w:r>
+    </w:p>
+    <w:p>
+      <w:pPr>
+        <w:pStyle w:val="ListParagraph"/>
+        <w:numPr>
+          <w:ilvl w:val="0"/>
+          <w:numId w:val="17"/>
+        </w:numPr>
+        <w:rPr>
+          <w:lang w:val="en-US"/>
+        </w:rPr>
+      </w:pPr>
+      <w:r>
+        <w:rPr>
+          <w:lang w:val="en-US"/>
+        </w:rPr>
+        <w:t xml:space="preserve">A gift is as a precious stone in the eyes of him that hath it: whithersoever it </w:t>
+      </w:r>
+      <w:proofErr w:type="spellStart"/>
+      <w:r>
+        <w:rPr>
+          <w:lang w:val="en-US"/>
+        </w:rPr>
+        <w:t>turneth</w:t>
+      </w:r>
+      <w:proofErr w:type="spellEnd"/>
+      <w:r>
+        <w:rPr>
+          <w:lang w:val="en-US"/>
+        </w:rPr>
+        <w:t xml:space="preserve">, it </w:t>
+      </w:r>
+      <w:proofErr w:type="spellStart"/>
+      <w:r>
+        <w:rPr>
+          <w:lang w:val="en-US"/>
+        </w:rPr>
+        <w:t>prospereth</w:t>
+      </w:r>
+      <w:proofErr w:type="spellEnd"/>
+      <w:r>
+        <w:rPr>
+          <w:lang w:val="en-US"/>
+        </w:rPr>
+        <w:t>.</w:t>
+      </w:r>
+    </w:p>
+    <w:p>
+      <w:pPr>
+        <w:pStyle w:val="ListParagraph"/>
+        <w:numPr>
+          <w:ilvl w:val="0"/>
+          <w:numId w:val="17"/>
+        </w:numPr>
+        <w:rPr>
+          <w:lang w:val="en-US"/>
+        </w:rPr>
+      </w:pPr>
+      <w:r>
+        <w:rPr>
+          <w:lang w:val="en-US"/>
+        </w:rPr>
+        <w:t xml:space="preserve">He that </w:t>
+      </w:r>
+      <w:proofErr w:type="spellStart"/>
+      <w:r>
+        <w:rPr>
+          <w:lang w:val="en-US"/>
+        </w:rPr>
+        <w:t>covereth</w:t>
+      </w:r>
+      <w:proofErr w:type="spellEnd"/>
+      <w:r>
+        <w:rPr>
+          <w:lang w:val="en-US"/>
+        </w:rPr>
+        <w:t xml:space="preserve"> a transgression </w:t>
+      </w:r>
+      <w:proofErr w:type="spellStart"/>
+      <w:r>
+        <w:rPr>
+          <w:lang w:val="en-US"/>
+        </w:rPr>
+        <w:t>seeketh</w:t>
+      </w:r>
+      <w:proofErr w:type="spellEnd"/>
+      <w:r>
+        <w:rPr>
+          <w:lang w:val="en-US"/>
+        </w:rPr>
+        <w:t xml:space="preserve"> love; but he that </w:t>
+      </w:r>
+      <w:proofErr w:type="spellStart"/>
+      <w:r>
+        <w:rPr>
+          <w:lang w:val="en-US"/>
+        </w:rPr>
+        <w:t>repeateth</w:t>
+      </w:r>
+      <w:proofErr w:type="spellEnd"/>
+      <w:r>
+        <w:rPr>
+          <w:lang w:val="en-US"/>
+        </w:rPr>
+        <w:t xml:space="preserve"> a matter </w:t>
+      </w:r>
+      <w:proofErr w:type="spellStart"/>
+      <w:r>
+        <w:rPr>
+          <w:lang w:val="en-US"/>
+        </w:rPr>
+        <w:t>separateth</w:t>
+      </w:r>
+      <w:proofErr w:type="spellEnd"/>
+      <w:r>
+        <w:rPr>
+          <w:lang w:val="en-US"/>
+        </w:rPr>
+        <w:t xml:space="preserve"> very friends.</w:t>
+      </w:r>
+    </w:p>
+    <w:p>
+      <w:pPr>
+        <w:pStyle w:val="ListParagraph"/>
+        <w:numPr>
+          <w:ilvl w:val="0"/>
+          <w:numId w:val="17"/>
+        </w:numPr>
+        <w:rPr>
+          <w:lang w:val="en-US"/>
+        </w:rPr>
+      </w:pPr>
+      <w:r>
+        <w:rPr>
+          <w:lang w:val="en-US"/>
+        </w:rPr>
+        <w:t xml:space="preserve">A reproof </w:t>
+      </w:r>
+      <w:proofErr w:type="spellStart"/>
+      <w:r>
+        <w:rPr>
+          <w:lang w:val="en-US"/>
+        </w:rPr>
+        <w:t>entereth</w:t>
+      </w:r>
+      <w:proofErr w:type="spellEnd"/>
+      <w:r>
+        <w:rPr>
+          <w:lang w:val="en-US"/>
+        </w:rPr>
+        <w:t xml:space="preserve"> more into a wise man than </w:t>
+      </w:r>
+      <w:proofErr w:type="gramStart"/>
+      <w:r>
+        <w:rPr>
+          <w:lang w:val="en-US"/>
+        </w:rPr>
+        <w:t>an</w:t>
+      </w:r>
+      <w:proofErr w:type="gramEnd"/>
+      <w:r>
+        <w:rPr>
+          <w:lang w:val="en-US"/>
+        </w:rPr>
+        <w:t xml:space="preserve"> hundred stripes into a fool.</w:t>
+      </w:r>
+    </w:p>
+    <w:p>
+      <w:pPr>
+        <w:pStyle w:val="ListParagraph"/>
+        <w:numPr>
+          <w:ilvl w:val="0"/>
+          <w:numId w:val="17"/>
+        </w:numPr>
+        <w:rPr>
+          <w:lang w:val="en-US"/>
+        </w:rPr>
+      </w:pPr>
+      <w:r>
+        <w:rPr>
+          <w:lang w:val="en-US"/>
+        </w:rPr>
+        <w:t xml:space="preserve">An evil man </w:t>
+      </w:r>
+      <w:proofErr w:type="spellStart"/>
+      <w:r>
+        <w:rPr>
+          <w:lang w:val="en-US"/>
+        </w:rPr>
+        <w:t>seeketh</w:t>
+      </w:r>
+      <w:proofErr w:type="spellEnd"/>
+      <w:r>
+        <w:rPr>
+          <w:lang w:val="en-US"/>
+        </w:rPr>
+        <w:t xml:space="preserve"> only rebellion: </w:t>
+      </w:r>
+      <w:proofErr w:type="gramStart"/>
+      <w:r>
+        <w:rPr>
+          <w:lang w:val="en-US"/>
+        </w:rPr>
+        <w:t>therefore</w:t>
+      </w:r>
+      <w:proofErr w:type="gramEnd"/>
+      <w:r>
+        <w:rPr>
+          <w:lang w:val="en-US"/>
+        </w:rPr>
+        <w:t xml:space="preserve"> a cruel messenger shall be sent against him.</w:t>
+      </w:r>
+    </w:p>
+    <w:p>
+      <w:pPr>
+        <w:pStyle w:val="ListParagraph"/>
+        <w:numPr>
+          <w:ilvl w:val="0"/>
+          <w:numId w:val="17"/>
+        </w:numPr>
+        <w:rPr>
+          <w:lang w:val="en-US"/>
+        </w:rPr>
+      </w:pPr>
+      <w:r>
+        <w:rPr>
+          <w:lang w:val="en-US"/>
+        </w:rPr>
+        <w:t>Let a bear robbed of her whelps meet a man, rather than a fool in his folly.</w:t>
+      </w:r>
+    </w:p>
+    <w:p>
+      <w:pPr>
+        <w:pStyle w:val="ListParagraph"/>
+        <w:numPr>
+          <w:ilvl w:val="0"/>
+          <w:numId w:val="17"/>
+        </w:numPr>
+        <w:rPr>
+          <w:lang w:val="en-US"/>
+        </w:rPr>
+      </w:pPr>
+      <w:r>
+        <w:rPr>
+          <w:lang w:val="en-US"/>
+        </w:rPr>
+        <w:t xml:space="preserve">Whoso </w:t>
+      </w:r>
+      <w:proofErr w:type="spellStart"/>
+      <w:r>
+        <w:rPr>
+          <w:lang w:val="en-US"/>
+        </w:rPr>
+        <w:t>rewardeth</w:t>
+      </w:r>
+      <w:proofErr w:type="spellEnd"/>
+      <w:r>
+        <w:rPr>
+          <w:lang w:val="en-US"/>
+        </w:rPr>
+        <w:t xml:space="preserve"> evil for good, evil shall not depart from his house.</w:t>
+      </w:r>
+    </w:p>
+    <w:p>
+      <w:pPr>
+        <w:pStyle w:val="ListParagraph"/>
+        <w:numPr>
+          <w:ilvl w:val="0"/>
+          <w:numId w:val="17"/>
+        </w:numPr>
+        <w:rPr>
+          <w:lang w:val="en-US"/>
+        </w:rPr>
+      </w:pPr>
+      <w:r>
+        <w:rPr>
+          <w:lang w:val="en-US"/>
+        </w:rPr>
+        <w:t xml:space="preserve">The beginning of strife is as when one </w:t>
+      </w:r>
+      <w:proofErr w:type="spellStart"/>
+      <w:r>
+        <w:rPr>
+          <w:lang w:val="en-US"/>
+        </w:rPr>
+        <w:t>letteth</w:t>
+      </w:r>
+      <w:proofErr w:type="spellEnd"/>
+      <w:r>
+        <w:rPr>
+          <w:lang w:val="en-US"/>
+        </w:rPr>
+        <w:t xml:space="preserve"> out water: </w:t>
+      </w:r>
+      <w:proofErr w:type="gramStart"/>
+      <w:r>
+        <w:rPr>
+          <w:lang w:val="en-US"/>
+        </w:rPr>
+        <w:t>therefore</w:t>
+      </w:r>
+      <w:proofErr w:type="gramEnd"/>
+      <w:r>
+        <w:rPr>
+          <w:lang w:val="en-US"/>
+        </w:rPr>
+        <w:t xml:space="preserve"> leave off contention, before it be meddled with.</w:t>
+      </w:r>
+    </w:p>
+    <w:p>
+      <w:pPr>
+        <w:pStyle w:val="ListParagraph"/>
+        <w:numPr>
+          <w:ilvl w:val="0"/>
+          <w:numId w:val="17"/>
+        </w:numPr>
+        <w:rPr>
+          <w:lang w:val="en-US"/>
+        </w:rPr>
+      </w:pPr>
+      <w:r>
+        <w:rPr>
+          <w:lang w:val="en-US"/>
+        </w:rPr>
+        <w:t xml:space="preserve">He that </w:t>
+      </w:r>
+      <w:proofErr w:type="spellStart"/>
+      <w:r>
+        <w:rPr>
+          <w:lang w:val="en-US"/>
+        </w:rPr>
+        <w:t>justifieth</w:t>
+      </w:r>
+      <w:proofErr w:type="spellEnd"/>
+      <w:r>
+        <w:rPr>
+          <w:lang w:val="en-US"/>
+        </w:rPr>
+        <w:t xml:space="preserve"> the wicked, and he that </w:t>
+      </w:r>
+      <w:proofErr w:type="spellStart"/>
+      <w:r>
+        <w:rPr>
+          <w:lang w:val="en-US"/>
+        </w:rPr>
+        <w:t>condemneth</w:t>
+      </w:r>
+      <w:proofErr w:type="spellEnd"/>
+      <w:r>
+        <w:rPr>
+          <w:lang w:val="en-US"/>
+        </w:rPr>
+        <w:t xml:space="preserve"> the just, even they both are abomination to the LORD.</w:t>
+      </w:r>
+    </w:p>
+    <w:p>
+      <w:pPr>
+        <w:pStyle w:val="ListParagraph"/>
+        <w:numPr>
+          <w:ilvl w:val="0"/>
+          <w:numId w:val="17"/>
+        </w:numPr>
+        <w:rPr>
+          <w:lang w:val="en-US"/>
+        </w:rPr>
+      </w:pPr>
+      <w:r>
+        <w:rPr>
+          <w:lang w:val="en-US"/>
+        </w:rPr>
+        <w:t>Wherefore is there a price in the hand of a fool to get wisdom, seeing he hath no heart to it?</w:t>
+      </w:r>
+    </w:p>
+    <w:p>
+      <w:pPr>
+        <w:pStyle w:val="ListParagraph"/>
+        <w:numPr>
+          <w:ilvl w:val="0"/>
+          <w:numId w:val="17"/>
+        </w:numPr>
+        <w:rPr>
+          <w:lang w:val="en-US"/>
+        </w:rPr>
+      </w:pPr>
+      <w:r>
+        <w:rPr>
+          <w:lang w:val="en-US"/>
+        </w:rPr>
+        <w:t>A friend loveth at all times, and a brother is born for adversity.</w:t>
+      </w:r>
+    </w:p>
+    <w:p>
+      <w:pPr>
+        <w:pStyle w:val="ListParagraph"/>
+        <w:numPr>
+          <w:ilvl w:val="0"/>
+          <w:numId w:val="17"/>
+        </w:numPr>
+        <w:rPr>
+          <w:lang w:val="en-US"/>
+        </w:rPr>
+      </w:pPr>
+      <w:r>
+        <w:rPr>
+          <w:lang w:val="en-US"/>
+        </w:rPr>
+        <w:t xml:space="preserve">A man </w:t>
+      </w:r>
+      <w:proofErr w:type="gramStart"/>
+      <w:r>
+        <w:rPr>
+          <w:lang w:val="en-US"/>
+        </w:rPr>
+        <w:t>void</w:t>
+      </w:r>
+      <w:proofErr w:type="gramEnd"/>
+      <w:r>
+        <w:rPr>
+          <w:lang w:val="en-US"/>
+        </w:rPr>
+        <w:t xml:space="preserve"> of understanding </w:t>
+      </w:r>
+      <w:proofErr w:type="spellStart"/>
+      <w:r>
+        <w:rPr>
+          <w:lang w:val="en-US"/>
+        </w:rPr>
+        <w:t>striketh</w:t>
+      </w:r>
+      <w:proofErr w:type="spellEnd"/>
+      <w:r>
+        <w:rPr>
+          <w:lang w:val="en-US"/>
+        </w:rPr>
+        <w:t xml:space="preserve"> hands, and becometh surety in the presence of his friend.</w:t>
+      </w:r>
+    </w:p>
+    <w:p>
+      <w:pPr>
+        <w:pStyle w:val="ListParagraph"/>
+        <w:numPr>
+          <w:ilvl w:val="0"/>
+          <w:numId w:val="17"/>
+        </w:numPr>
+        <w:rPr>
+          <w:lang w:val="en-US"/>
+        </w:rPr>
+      </w:pPr>
+      <w:r>
+        <w:rPr>
+          <w:lang w:val="en-US"/>
+        </w:rPr>
+        <w:t xml:space="preserve">He loveth transgression that loveth strife: and he that </w:t>
+      </w:r>
+      <w:proofErr w:type="spellStart"/>
+      <w:r>
+        <w:rPr>
+          <w:lang w:val="en-US"/>
+        </w:rPr>
+        <w:t>exalteth</w:t>
+      </w:r>
+      <w:proofErr w:type="spellEnd"/>
+      <w:r>
+        <w:rPr>
+          <w:lang w:val="en-US"/>
+        </w:rPr>
+        <w:t xml:space="preserve"> his gate </w:t>
+      </w:r>
+      <w:proofErr w:type="spellStart"/>
+      <w:r>
+        <w:rPr>
+          <w:lang w:val="en-US"/>
+        </w:rPr>
+        <w:t>seeketh</w:t>
+      </w:r>
+      <w:proofErr w:type="spellEnd"/>
+      <w:r>
+        <w:rPr>
+          <w:lang w:val="en-US"/>
+        </w:rPr>
+        <w:t xml:space="preserve"> destruction.</w:t>
+      </w:r>
+    </w:p>
+    <w:p>
+      <w:pPr>
+        <w:pStyle w:val="ListParagraph"/>
+        <w:numPr>
+          <w:ilvl w:val="0"/>
+          <w:numId w:val="17"/>
+        </w:numPr>
+        <w:rPr>
+          <w:lang w:val="en-US"/>
+        </w:rPr>
+      </w:pPr>
+      <w:r>
+        <w:rPr>
+          <w:lang w:val="en-US"/>
+        </w:rPr>
+        <w:t xml:space="preserve">He that hath a </w:t>
+      </w:r>
+      <w:proofErr w:type="spellStart"/>
+      <w:r>
+        <w:rPr>
+          <w:lang w:val="en-US"/>
+        </w:rPr>
+        <w:t>froward</w:t>
+      </w:r>
+      <w:proofErr w:type="spellEnd"/>
+      <w:r>
+        <w:rPr>
+          <w:lang w:val="en-US"/>
+        </w:rPr>
+        <w:t xml:space="preserve"> heart </w:t>
+      </w:r>
+      <w:proofErr w:type="spellStart"/>
+      <w:r>
+        <w:rPr>
+          <w:lang w:val="en-US"/>
+        </w:rPr>
+        <w:t>findeth</w:t>
+      </w:r>
+      <w:proofErr w:type="spellEnd"/>
+      <w:r>
+        <w:rPr>
+          <w:lang w:val="en-US"/>
+        </w:rPr>
+        <w:t xml:space="preserve"> no good: and he that hath a perverse tongue </w:t>
+      </w:r>
+      <w:proofErr w:type="spellStart"/>
+      <w:r>
+        <w:rPr>
+          <w:lang w:val="en-US"/>
+        </w:rPr>
+        <w:t>falleth</w:t>
+      </w:r>
+      <w:proofErr w:type="spellEnd"/>
+      <w:r>
+        <w:rPr>
+          <w:lang w:val="en-US"/>
+        </w:rPr>
+        <w:t xml:space="preserve"> into mischief.</w:t>
+      </w:r>
+    </w:p>
+    <w:p>
+      <w:pPr>
+        <w:pStyle w:val="ListParagraph"/>
+        <w:numPr>
+          <w:ilvl w:val="0"/>
+          <w:numId w:val="17"/>
+        </w:numPr>
+        <w:rPr>
+          <w:lang w:val="en-US"/>
+        </w:rPr>
+      </w:pPr>
+      <w:r>
+        <w:rPr>
+          <w:lang w:val="en-US"/>
+        </w:rPr>
+        <w:t xml:space="preserve">He that </w:t>
+      </w:r>
+      <w:proofErr w:type="spellStart"/>
+      <w:r>
+        <w:rPr>
+          <w:lang w:val="en-US"/>
+        </w:rPr>
+        <w:t>begetteth</w:t>
+      </w:r>
+      <w:proofErr w:type="spellEnd"/>
+      <w:r>
+        <w:rPr>
+          <w:lang w:val="en-US"/>
+        </w:rPr>
+        <w:t xml:space="preserve"> a fool doeth it to his sorrow: and the father of a fool hath no joy.</w:t>
+      </w:r>
+    </w:p>
+    <w:p>
+      <w:pPr>
+        <w:pStyle w:val="ListParagraph"/>
+        <w:numPr>
+          <w:ilvl w:val="0"/>
+          <w:numId w:val="17"/>
+        </w:numPr>
+        <w:rPr>
+          <w:lang w:val="en-US"/>
+        </w:rPr>
+      </w:pPr>
+      <w:r>
+        <w:rPr>
+          <w:lang w:val="en-US"/>
+        </w:rPr>
+        <w:t xml:space="preserve">A merry heart doeth good like a medicine: but a broken spirit </w:t>
+      </w:r>
+      <w:proofErr w:type="spellStart"/>
+      <w:r>
+        <w:rPr>
+          <w:lang w:val="en-US"/>
+        </w:rPr>
+        <w:t>drieth</w:t>
+      </w:r>
+      <w:proofErr w:type="spellEnd"/>
+      <w:r>
+        <w:rPr>
+          <w:lang w:val="en-US"/>
+        </w:rPr>
+        <w:t xml:space="preserve"> the bones.</w:t>
+      </w:r>
+    </w:p>
+    <w:p>
+      <w:pPr>
+        <w:pStyle w:val="ListParagraph"/>
+        <w:numPr>
+          <w:ilvl w:val="0"/>
+          <w:numId w:val="17"/>
+        </w:numPr>
+        <w:rPr>
+          <w:lang w:val="en-US"/>
+        </w:rPr>
+      </w:pPr>
+      <w:r>
+        <w:rPr>
+          <w:lang w:val="en-US"/>
+        </w:rPr>
+        <w:t>A wicked man taketh a gift out of the bosom to pervert the ways of judgment.</w:t>
+      </w:r>
+    </w:p>
+    <w:p>
+      <w:pPr>
+        <w:pStyle w:val="ListParagraph"/>
+        <w:numPr>
+          <w:ilvl w:val="0"/>
+          <w:numId w:val="17"/>
+        </w:numPr>
+        <w:rPr>
+          <w:lang w:val="en-US"/>
+        </w:rPr>
+      </w:pPr>
+      <w:r>
+        <w:rPr>
+          <w:lang w:val="en-US"/>
+        </w:rPr>
+        <w:t>Wisdom is before him that hath understanding; but the eyes of a fool are in the ends of the earth.</w:t>
+      </w:r>
+    </w:p>
+    <w:p>
+      <w:pPr>
+        <w:pStyle w:val="ListParagraph"/>
+        <w:numPr>
+          <w:ilvl w:val="0"/>
+          <w:numId w:val="17"/>
+        </w:numPr>
+        <w:rPr>
+          <w:lang w:val="en-US"/>
+        </w:rPr>
+      </w:pPr>
+      <w:r>
+        <w:rPr>
+          <w:lang w:val="en-US"/>
+        </w:rPr>
+        <w:t>A foolish son is a grief to his father, and bitterness to her that bare him.</w:t>
+      </w:r>
+    </w:p>
+    <w:p>
+      <w:pPr>
+        <w:pStyle w:val="ListParagraph"/>
+        <w:numPr>
+          <w:ilvl w:val="0"/>
+          <w:numId w:val="17"/>
+        </w:numPr>
+        <w:rPr>
+          <w:lang w:val="en-US"/>
+        </w:rPr>
+      </w:pPr>
+      <w:proofErr w:type="gramStart"/>
+      <w:r>
+        <w:rPr>
+          <w:lang w:val="en-US"/>
+        </w:rPr>
+        <w:t>Also</w:t>
+      </w:r>
+      <w:proofErr w:type="gramEnd"/>
+      <w:r>
+        <w:rPr>
+          <w:lang w:val="en-US"/>
+        </w:rPr>
+        <w:t xml:space="preserve"> to punish the just is not good, nor to strike princes for equity.</w:t>
+      </w:r>
+    </w:p>
+    <w:p>
+      <w:pPr>
+        <w:pStyle w:val="ListParagraph"/>
+        <w:numPr>
+          <w:ilvl w:val="0"/>
+          <w:numId w:val="17"/>
+        </w:numPr>
+        <w:rPr>
+          <w:lang w:val="en-US"/>
+        </w:rPr>
+      </w:pPr>
+      <w:r>
+        <w:rPr>
+          <w:lang w:val="en-US"/>
+        </w:rPr>
+        <w:t xml:space="preserve">He that hath knowledge </w:t>
+      </w:r>
+      <w:proofErr w:type="spellStart"/>
+      <w:r>
+        <w:rPr>
+          <w:lang w:val="en-US"/>
+        </w:rPr>
+        <w:t>spareth</w:t>
+      </w:r>
+      <w:proofErr w:type="spellEnd"/>
+      <w:r>
+        <w:rPr>
+          <w:lang w:val="en-US"/>
+        </w:rPr>
+        <w:t xml:space="preserve"> his words: and a man of understanding is of an excellent spirit.</w:t>
+      </w:r>
+    </w:p>
+    <w:p>
+      <w:pPr>
+        <w:pStyle w:val="ListParagraph"/>
+        <w:numPr>
+          <w:ilvl w:val="0"/>
+          <w:numId w:val="17"/>
+        </w:numPr>
+        <w:rPr>
+          <w:lang w:val="en-US"/>
+        </w:rPr>
+      </w:pPr>
+      <w:r>
+        <w:rPr>
+          <w:lang w:val="en-US"/>
+        </w:rPr>
+        <w:t xml:space="preserve">Even a fool, when he </w:t>
+      </w:r>
+      <w:proofErr w:type="spellStart"/>
+      <w:r>
+        <w:rPr>
+          <w:lang w:val="en-US"/>
+        </w:rPr>
+        <w:t>holdeth</w:t>
+      </w:r>
+      <w:proofErr w:type="spellEnd"/>
+      <w:r>
+        <w:rPr>
+          <w:lang w:val="en-US"/>
+        </w:rPr>
+        <w:t xml:space="preserve"> his peace, is counted wise: and he that </w:t>
+      </w:r>
+      <w:proofErr w:type="spellStart"/>
+      <w:r>
+        <w:rPr>
+          <w:lang w:val="en-US"/>
+        </w:rPr>
+        <w:t>shutteth</w:t>
+      </w:r>
+      <w:proofErr w:type="spellEnd"/>
+      <w:r>
+        <w:rPr>
+          <w:lang w:val="en-US"/>
+        </w:rPr>
+        <w:t xml:space="preserve"> his lips is esteemed a man of understanding.</w:t>
+      </w:r>
+    </w:p>
+    <w:p>
+      <w:pPr>
+        <w:rPr>
+          <w:lang w:val="en-US"/>
+        </w:rPr>
+      </w:pPr>
+    </w:p>
+    <w:p>
+      <w:pPr>
+        <w:rPr>
+          <w:lang w:val="en-US"/>
+        </w:rPr>
+      </w:pPr>
+      <w:r>
+        <w:rPr>
+          <w:lang w:val="en-US"/>
+        </w:rPr>
+        <w:t>Proverbs Ch18</w:t>
       </w:r>
       <w:bookmarkStart w:id="0" w:name="_GoBack"/>
       <w:bookmarkEnd w:id="0"/>
@@ -13963,9 +16035,9 @@
     </w:lvl>
   </w:abstractNum>
   <w:abstractNum w:abstractNumId="10" w15:restartNumberingAfterBreak="0">
-    <w:nsid w:val="580E620B"/>
+    <w:nsid w:val="56030742"/>
     <w:multiLevelType w:val="hybridMultilevel"/>
-    <w:tmpl w:val="7A164186"/>
+    <w:tmpl w:val="768C6D10"/>
     <w:lvl w:ilvl="0" w:tplc="0809000F">
       <w:start w:val="1"/>
       <w:numFmt w:val="decimal"/>
@@ -14052,9 +16124,9 @@
     </w:lvl>
   </w:abstractNum>
   <w:abstractNum w:abstractNumId="11" w15:restartNumberingAfterBreak="0">
-    <w:nsid w:val="5BC263B8"/>
+    <w:nsid w:val="580E620B"/>
     <w:multiLevelType w:val="hybridMultilevel"/>
-    <w:tmpl w:val="A88C7F16"/>
+    <w:tmpl w:val="7A164186"/>
     <w:lvl w:ilvl="0" w:tplc="0809000F">
       <w:start w:val="1"/>
       <w:numFmt w:val="decimal"/>
@@ -14141,9 +16213,9 @@
     </w:lvl>
   </w:abstractNum>
   <w:abstractNum w:abstractNumId="12" w15:restartNumberingAfterBreak="0">
-    <w:nsid w:val="63B67CCC"/>
+    <w:nsid w:val="5BC263B8"/>
     <w:multiLevelType w:val="hybridMultilevel"/>
-    <w:tmpl w:val="71BA67A8"/>
+    <w:tmpl w:val="A88C7F16"/>
     <w:lvl w:ilvl="0" w:tplc="0809000F">
       <w:start w:val="1"/>
       <w:numFmt w:val="decimal"/>
@@ -14230,9 +16302,9 @@
     </w:lvl>
   </w:abstractNum>
   <w:abstractNum w:abstractNumId="13" w15:restartNumberingAfterBreak="0">
-    <w:nsid w:val="6F821878"/>
+    <w:nsid w:val="63B67CCC"/>
     <w:multiLevelType w:val="hybridMultilevel"/>
-    <w:tmpl w:val="0922C350"/>
+    <w:tmpl w:val="71BA67A8"/>
     <w:lvl w:ilvl="0" w:tplc="0809000F">
       <w:start w:val="1"/>
       <w:numFmt w:val="decimal"/>
@@ -14319,9 +16391,9 @@
     </w:lvl>
   </w:abstractNum>
   <w:abstractNum w:abstractNumId="14" w15:restartNumberingAfterBreak="0">
-    <w:nsid w:val="7E2945B3"/>
+    <w:nsid w:val="66941418"/>
     <w:multiLevelType w:val="hybridMultilevel"/>
-    <w:tmpl w:val="5AC83818"/>
+    <w:tmpl w:val="D3EEED0E"/>
     <w:lvl w:ilvl="0" w:tplc="0809000F">
       <w:start w:val="1"/>
       <w:numFmt w:val="decimal"/>
@@ -14407,11 +16479,189 @@
       </w:pPr>
     </w:lvl>
   </w:abstractNum>
+  <w:abstractNum w:abstractNumId="15" w15:restartNumberingAfterBreak="0">
+    <w:nsid w:val="6F821878"/>
+    <w:multiLevelType w:val="hybridMultilevel"/>
+    <w:tmpl w:val="0922C350"/>
+    <w:lvl w:ilvl="0" w:tplc="0809000F">
+      <w:start w:val="1"/>
+      <w:numFmt w:val="decimal"/>
+      <w:lvlText w:val="%1."/>
+      <w:lvlJc w:val="left"/>
+      <w:pPr>
+        <w:ind w:left="720" w:hanging="360"/>
+      </w:pPr>
+      <w:rPr>
+        <w:rFonts w:hint="default"/>
+      </w:rPr>
+    </w:lvl>
+    <w:lvl w:ilvl="1" w:tplc="08090019" w:tentative="1">
+      <w:start w:val="1"/>
+      <w:numFmt w:val="lowerLetter"/>
+      <w:lvlText w:val="%2."/>
+      <w:lvlJc w:val="left"/>
+      <w:pPr>
+        <w:ind w:left="1440" w:hanging="360"/>
+      </w:pPr>
+    </w:lvl>
+    <w:lvl w:ilvl="2" w:tplc="0809001B" w:tentative="1">
+      <w:start w:val="1"/>
+      <w:numFmt w:val="lowerRoman"/>
+      <w:lvlText w:val="%3."/>
+      <w:lvlJc w:val="right"/>
+      <w:pPr>
+        <w:ind w:left="2160" w:hanging="180"/>
+      </w:pPr>
+    </w:lvl>
+    <w:lvl w:ilvl="3" w:tplc="0809000F" w:tentative="1">
+      <w:start w:val="1"/>
+      <w:numFmt w:val="decimal"/>
+      <w:lvlText w:val="%4."/>
+      <w:lvlJc w:val="left"/>
+      <w:pPr>
+        <w:ind w:left="2880" w:hanging="360"/>
+      </w:pPr>
+    </w:lvl>
+    <w:lvl w:ilvl="4" w:tplc="08090019" w:tentative="1">
+      <w:start w:val="1"/>
+      <w:numFmt w:val="lowerLetter"/>
+      <w:lvlText w:val="%5."/>
+      <w:lvlJc w:val="left"/>
+      <w:pPr>
+        <w:ind w:left="3600" w:hanging="360"/>
+      </w:pPr>
+    </w:lvl>
+    <w:lvl w:ilvl="5" w:tplc="0809001B" w:tentative="1">
+      <w:start w:val="1"/>
+      <w:numFmt w:val="lowerRoman"/>
+      <w:lvlText w:val="%6."/>
+      <w:lvlJc w:val="right"/>
+      <w:pPr>
+        <w:ind w:left="4320" w:hanging="180"/>
+      </w:pPr>
+    </w:lvl>
+    <w:lvl w:ilvl="6" w:tplc="0809000F" w:tentative="1">
+      <w:start w:val="1"/>
+      <w:numFmt w:val="decimal"/>
+      <w:lvlText w:val="%7."/>
+      <w:lvlJc w:val="left"/>
+      <w:pPr>
+        <w:ind w:left="5040" w:hanging="360"/>
+      </w:pPr>
+    </w:lvl>
+    <w:lvl w:ilvl="7" w:tplc="08090019" w:tentative="1">
+      <w:start w:val="1"/>
+      <w:numFmt w:val="lowerLetter"/>
+      <w:lvlText w:val="%8."/>
+      <w:lvlJc w:val="left"/>
+      <w:pPr>
+        <w:ind w:left="5760" w:hanging="360"/>
+      </w:pPr>
+    </w:lvl>
+    <w:lvl w:ilvl="8" w:tplc="0809001B" w:tentative="1">
+      <w:start w:val="1"/>
+      <w:numFmt w:val="lowerRoman"/>
+      <w:lvlText w:val="%9."/>
+      <w:lvlJc w:val="right"/>
+      <w:pPr>
+        <w:ind w:left="6480" w:hanging="180"/>
+      </w:pPr>
+    </w:lvl>
+  </w:abstractNum>
+  <w:abstractNum w:abstractNumId="16" w15:restartNumberingAfterBreak="0">
+    <w:nsid w:val="7E2945B3"/>
+    <w:multiLevelType w:val="hybridMultilevel"/>
+    <w:tmpl w:val="5AC83818"/>
+    <w:lvl w:ilvl="0" w:tplc="0809000F">
+      <w:start w:val="1"/>
+      <w:numFmt w:val="decimal"/>
+      <w:lvlText w:val="%1."/>
+      <w:lvlJc w:val="left"/>
+      <w:pPr>
+        <w:ind w:left="720" w:hanging="360"/>
+      </w:pPr>
+      <w:rPr>
+        <w:rFonts w:hint="default"/>
+      </w:rPr>
+    </w:lvl>
+    <w:lvl w:ilvl="1" w:tplc="08090019" w:tentative="1">
+      <w:start w:val="1"/>
+      <w:numFmt w:val="lowerLetter"/>
+      <w:lvlText w:val="%2."/>
+      <w:lvlJc w:val="left"/>
+      <w:pPr>
+        <w:ind w:left="1440" w:hanging="360"/>
+      </w:pPr>
+    </w:lvl>
+    <w:lvl w:ilvl="2" w:tplc="0809001B" w:tentative="1">
+      <w:start w:val="1"/>
+      <w:numFmt w:val="lowerRoman"/>
+      <w:lvlText w:val="%3."/>
+      <w:lvlJc w:val="right"/>
+      <w:pPr>
+        <w:ind w:left="2160" w:hanging="180"/>
+      </w:pPr>
+    </w:lvl>
+    <w:lvl w:ilvl="3" w:tplc="0809000F" w:tentative="1">
+      <w:start w:val="1"/>
+      <w:numFmt w:val="decimal"/>
+      <w:lvlText w:val="%4."/>
+      <w:lvlJc w:val="left"/>
+      <w:pPr>
+        <w:ind w:left="2880" w:hanging="360"/>
+      </w:pPr>
+    </w:lvl>
+    <w:lvl w:ilvl="4" w:tplc="08090019" w:tentative="1">
+      <w:start w:val="1"/>
+      <w:numFmt w:val="lowerLetter"/>
+      <w:lvlText w:val="%5."/>
+      <w:lvlJc w:val="left"/>
+      <w:pPr>
+        <w:ind w:left="3600" w:hanging="360"/>
+      </w:pPr>
+    </w:lvl>
+    <w:lvl w:ilvl="5" w:tplc="0809001B" w:tentative="1">
+      <w:start w:val="1"/>
+      <w:numFmt w:val="lowerRoman"/>
+      <w:lvlText w:val="%6."/>
+      <w:lvlJc w:val="right"/>
+      <w:pPr>
+        <w:ind w:left="4320" w:hanging="180"/>
+      </w:pPr>
+    </w:lvl>
+    <w:lvl w:ilvl="6" w:tplc="0809000F" w:tentative="1">
+      <w:start w:val="1"/>
+      <w:numFmt w:val="decimal"/>
+      <w:lvlText w:val="%7."/>
+      <w:lvlJc w:val="left"/>
+      <w:pPr>
+        <w:ind w:left="5040" w:hanging="360"/>
+      </w:pPr>
+    </w:lvl>
+    <w:lvl w:ilvl="7" w:tplc="08090019" w:tentative="1">
+      <w:start w:val="1"/>
+      <w:numFmt w:val="lowerLetter"/>
+      <w:lvlText w:val="%8."/>
+      <w:lvlJc w:val="left"/>
+      <w:pPr>
+        <w:ind w:left="5760" w:hanging="360"/>
+      </w:pPr>
+    </w:lvl>
+    <w:lvl w:ilvl="8" w:tplc="0809001B" w:tentative="1">
+      <w:start w:val="1"/>
+      <w:numFmt w:val="lowerRoman"/>
+      <w:lvlText w:val="%9."/>
+      <w:lvlJc w:val="right"/>
+      <w:pPr>
+        <w:ind w:left="6480" w:hanging="180"/>
+      </w:pPr>
+    </w:lvl>
+  </w:abstractNum>
   <w:num w:numId="1">
-    <w:abstractNumId w:val="10"/>
+    <w:abstractNumId w:val="11"/>
   </w:num>
   <w:num w:numId="2">
-    <w:abstractNumId w:val="14"/>
+    <w:abstractNumId w:val="16"/>
   </w:num>
   <w:num w:numId="3">
     <w:abstractNumId w:val="8"/>
@@ -14432,7 +16682,7 @@
     <w:abstractNumId w:val="3"/>
   </w:num>
   <w:num w:numId="9">
-    <w:abstractNumId w:val="12"/>
+    <w:abstractNumId w:val="13"/>
   </w:num>
   <w:num w:numId="10">
     <w:abstractNumId w:val="0"/>
@@ -14441,16 +16691,22 @@
     <w:abstractNumId w:val="5"/>
   </w:num>
   <w:num w:numId="12">
-    <w:abstractNumId w:val="11"/>
+    <w:abstractNumId w:val="12"/>
   </w:num>
   <w:num w:numId="13">
-    <w:abstractNumId w:val="13"/>
+    <w:abstractNumId w:val="15"/>
   </w:num>
   <w:num w:numId="14">
     <w:abstractNumId w:val="2"/>
   </w:num>
   <w:num w:numId="15">
     <w:abstractNumId w:val="4"/>
+  </w:num>
+  <w:num w:numId="16">
+    <w:abstractNumId w:val="10"/>
+  </w:num>
+  <w:num w:numId="17">
+    <w:abstractNumId w:val="14"/>
   </w:num>
 </w:numbering>
 </file>

</xml_diff>

<commit_message>
Add Proverbs Ch19 and Ch20
</commit_message>
<xml_diff>
--- a/Proverbs.docx
+++ b/Proverbs.docx
@@ -1,6 +1,6 @@
 
 <file path=word/document.xml><?xml version="1.0" encoding="utf-8"?>
-<w:document xmlns:wpc="http://schemas.microsoft.com/office/word/2010/wordprocessingCanvas" xmlns:cx="http://schemas.microsoft.com/office/drawing/2014/chartex" xmlns:cx1="http://schemas.microsoft.com/office/drawing/2015/9/8/chartex" xmlns:cx2="http://schemas.microsoft.com/office/drawing/2015/10/21/chartex" xmlns:cx3="http://schemas.microsoft.com/office/drawing/2016/5/9/chartex" xmlns:cx4="http://schemas.microsoft.com/office/drawing/2016/5/10/chartex" xmlns:cx5="http://schemas.microsoft.com/office/drawing/2016/5/11/chartex" xmlns:cx6="http://schemas.microsoft.com/office/drawing/2016/5/12/chartex" xmlns:cx7="http://schemas.microsoft.com/office/drawing/2016/5/13/chartex" xmlns:cx8="http://schemas.microsoft.com/office/drawing/2016/5/14/chartex" xmlns:mc="http://schemas.openxmlformats.org/markup-compatibility/2006" xmlns:aink="http://schemas.microsoft.com/office/drawing/2016/ink" xmlns:am3d="http://schemas.microsoft.com/office/drawing/2017/model3d" xmlns:o="urn:schemas-microsoft-com:office:office" xmlns:r="http://schemas.openxmlformats.org/officeDocument/2006/relationships" xmlns:m="http://schemas.openxmlformats.org/officeDocument/2006/math" xmlns:v="urn:schemas-microsoft-com:vml" xmlns:wp14="http://schemas.microsoft.com/office/word/2010/wordprocessingDrawing" xmlns:wp="http://schemas.openxmlformats.org/drawingml/2006/wordprocessingDrawing" xmlns:w10="urn:schemas-microsoft-com:office:word" xmlns:w="http://schemas.openxmlformats.org/wordprocessingml/2006/main" xmlns:w14="http://schemas.microsoft.com/office/word/2010/wordml" xmlns:w15="http://schemas.microsoft.com/office/word/2012/wordml" xmlns:w16cid="http://schemas.microsoft.com/office/word/2016/wordml/cid" xmlns:w16se="http://schemas.microsoft.com/office/word/2015/wordml/symex" xmlns:wpg="http://schemas.microsoft.com/office/word/2010/wordprocessingGroup" xmlns:wpi="http://schemas.microsoft.com/office/word/2010/wordprocessingInk" xmlns:wne="http://schemas.microsoft.com/office/word/2006/wordml" xmlns:wps="http://schemas.microsoft.com/office/word/2010/wordprocessingShape" mc:Ignorable="w14 w15 w16se w16cid wp14">
+<w:document xmlns:wpc="http://schemas.microsoft.com/office/word/2010/wordprocessingCanvas" xmlns:cx="http://schemas.microsoft.com/office/drawing/2014/chartex" xmlns:cx1="http://schemas.microsoft.com/office/drawing/2015/9/8/chartex" xmlns:cx2="http://schemas.microsoft.com/office/drawing/2015/10/21/chartex" xmlns:cx3="http://schemas.microsoft.com/office/drawing/2016/5/9/chartex" xmlns:cx4="http://schemas.microsoft.com/office/drawing/2016/5/10/chartex" xmlns:cx5="http://schemas.microsoft.com/office/drawing/2016/5/11/chartex" xmlns:cx6="http://schemas.microsoft.com/office/drawing/2016/5/12/chartex" xmlns:cx7="http://schemas.microsoft.com/office/drawing/2016/5/13/chartex" xmlns:cx8="http://schemas.microsoft.com/office/drawing/2016/5/14/chartex" xmlns:mc="http://schemas.openxmlformats.org/markup-compatibility/2006" xmlns:aink="http://schemas.microsoft.com/office/drawing/2016/ink" xmlns:am3d="http://schemas.microsoft.com/office/drawing/2017/model3d" xmlns:o="urn:schemas-microsoft-com:office:office" xmlns:r="http://schemas.openxmlformats.org/officeDocument/2006/relationships" xmlns:m="http://schemas.openxmlformats.org/officeDocument/2006/math" xmlns:v="urn:schemas-microsoft-com:vml" xmlns:wp14="http://schemas.microsoft.com/office/word/2010/wordprocessingDrawing" xmlns:wp="http://schemas.openxmlformats.org/drawingml/2006/wordprocessingDrawing" xmlns:w10="urn:schemas-microsoft-com:office:word" xmlns:w="http://schemas.openxmlformats.org/wordprocessingml/2006/main" xmlns:w14="http://schemas.microsoft.com/office/word/2010/wordml" xmlns:w15="http://schemas.microsoft.com/office/word/2012/wordml" xmlns:w16cex="http://schemas.microsoft.com/office/word/2018/wordml/cex" xmlns:w16cid="http://schemas.microsoft.com/office/word/2016/wordml/cid" xmlns:w16="http://schemas.microsoft.com/office/word/2018/wordml" xmlns:w16se="http://schemas.microsoft.com/office/word/2015/wordml/symex" xmlns:wpg="http://schemas.microsoft.com/office/word/2010/wordprocessingGroup" xmlns:wpi="http://schemas.microsoft.com/office/word/2010/wordprocessingInk" xmlns:wne="http://schemas.microsoft.com/office/word/2006/wordml" xmlns:wps="http://schemas.microsoft.com/office/word/2010/wordprocessingShape" mc:Ignorable="w14 w15 w16se w16cid w16 w16cex wp14">
   <w:body>
     <w:p>
       <w:pPr>
@@ -15129,8 +15129,2690 @@
         </w:rPr>
         <w:t>Proverbs Ch18</w:t>
       </w:r>
-      <w:bookmarkStart w:id="0" w:name="_GoBack"/>
-      <w:bookmarkEnd w:id="0"/>
+    </w:p>
+    <w:p>
+      <w:pPr>
+        <w:rPr>
+          <w:lang w:val="en-US"/>
+        </w:rPr>
+      </w:pPr>
+    </w:p>
+    <w:p>
+      <w:pPr>
+        <w:pStyle w:val="ListParagraph"/>
+        <w:numPr>
+          <w:ilvl w:val="0"/>
+          <w:numId w:val="18"/>
+        </w:numPr>
+        <w:rPr>
+          <w:lang w:val="en-US"/>
+        </w:rPr>
+      </w:pPr>
+      <w:r>
+        <w:rPr>
+          <w:lang w:val="en-US"/>
+        </w:rPr>
+        <w:t xml:space="preserve">Through desire a man, having separated himself, </w:t>
+      </w:r>
+      <w:proofErr w:type="spellStart"/>
+      <w:r>
+        <w:rPr>
+          <w:lang w:val="en-US"/>
+        </w:rPr>
+        <w:t>seeketh</w:t>
+      </w:r>
+      <w:proofErr w:type="spellEnd"/>
+      <w:r>
+        <w:rPr>
+          <w:lang w:val="en-US"/>
+        </w:rPr>
+        <w:t xml:space="preserve"> and </w:t>
+      </w:r>
+      <w:proofErr w:type="spellStart"/>
+      <w:r>
+        <w:rPr>
+          <w:lang w:val="en-US"/>
+        </w:rPr>
+        <w:t>intermeddleth</w:t>
+      </w:r>
+      <w:proofErr w:type="spellEnd"/>
+      <w:r>
+        <w:rPr>
+          <w:lang w:val="en-US"/>
+        </w:rPr>
+        <w:t xml:space="preserve"> with all wisdom.</w:t>
+      </w:r>
+    </w:p>
+    <w:p>
+      <w:pPr>
+        <w:pStyle w:val="ListParagraph"/>
+        <w:numPr>
+          <w:ilvl w:val="0"/>
+          <w:numId w:val="18"/>
+        </w:numPr>
+        <w:rPr>
+          <w:lang w:val="en-US"/>
+        </w:rPr>
+      </w:pPr>
+      <w:r>
+        <w:rPr>
+          <w:lang w:val="en-US"/>
+        </w:rPr>
+        <w:t>A fool hath no delight in understanding, but that his heart may discover itself.</w:t>
+      </w:r>
+    </w:p>
+    <w:p>
+      <w:pPr>
+        <w:pStyle w:val="ListParagraph"/>
+        <w:numPr>
+          <w:ilvl w:val="0"/>
+          <w:numId w:val="18"/>
+        </w:numPr>
+        <w:rPr>
+          <w:lang w:val="en-US"/>
+        </w:rPr>
+      </w:pPr>
+      <w:r>
+        <w:rPr>
+          <w:lang w:val="en-US"/>
+        </w:rPr>
+        <w:t>When the wicked cometh, then cometh also contempt, and with ignominy reproach.</w:t>
+      </w:r>
+    </w:p>
+    <w:p>
+      <w:pPr>
+        <w:pStyle w:val="ListParagraph"/>
+        <w:numPr>
+          <w:ilvl w:val="0"/>
+          <w:numId w:val="18"/>
+        </w:numPr>
+        <w:rPr>
+          <w:lang w:val="en-US"/>
+        </w:rPr>
+      </w:pPr>
+      <w:r>
+        <w:rPr>
+          <w:lang w:val="en-US"/>
+        </w:rPr>
+        <w:t>The words of a man’s mouth are as deep waters, and the wellspring of wisdom as a flowing brook.</w:t>
+      </w:r>
+    </w:p>
+    <w:p>
+      <w:pPr>
+        <w:pStyle w:val="ListParagraph"/>
+        <w:numPr>
+          <w:ilvl w:val="0"/>
+          <w:numId w:val="18"/>
+        </w:numPr>
+        <w:rPr>
+          <w:lang w:val="en-US"/>
+        </w:rPr>
+      </w:pPr>
+      <w:r>
+        <w:rPr>
+          <w:lang w:val="en-US"/>
+        </w:rPr>
+        <w:t xml:space="preserve">It is not good to accept the person of the wicked, to overthrow the righteous in </w:t>
+      </w:r>
+      <w:proofErr w:type="spellStart"/>
+      <w:r>
+        <w:rPr>
+          <w:lang w:val="en-US"/>
+        </w:rPr>
+        <w:t>jusgment</w:t>
+      </w:r>
+      <w:proofErr w:type="spellEnd"/>
+      <w:r>
+        <w:rPr>
+          <w:lang w:val="en-US"/>
+        </w:rPr>
+        <w:t>.</w:t>
+      </w:r>
+    </w:p>
+    <w:p>
+      <w:pPr>
+        <w:pStyle w:val="ListParagraph"/>
+        <w:numPr>
+          <w:ilvl w:val="0"/>
+          <w:numId w:val="18"/>
+        </w:numPr>
+        <w:rPr>
+          <w:lang w:val="en-US"/>
+        </w:rPr>
+      </w:pPr>
+      <w:r>
+        <w:rPr>
+          <w:lang w:val="en-US"/>
+        </w:rPr>
+        <w:lastRenderedPageBreak/>
+        <w:t>A fool’s lips enter into contention, and his mouth calleth for strokes.</w:t>
+      </w:r>
+    </w:p>
+    <w:p>
+      <w:pPr>
+        <w:pStyle w:val="ListParagraph"/>
+        <w:numPr>
+          <w:ilvl w:val="0"/>
+          <w:numId w:val="18"/>
+        </w:numPr>
+        <w:rPr>
+          <w:lang w:val="en-US"/>
+        </w:rPr>
+      </w:pPr>
+      <w:r>
+        <w:rPr>
+          <w:lang w:val="en-US"/>
+        </w:rPr>
+        <w:t>A fool’s mouth is his destruction, and his lips are the snare of his soul.</w:t>
+      </w:r>
+    </w:p>
+    <w:p>
+      <w:pPr>
+        <w:pStyle w:val="ListParagraph"/>
+        <w:numPr>
+          <w:ilvl w:val="0"/>
+          <w:numId w:val="18"/>
+        </w:numPr>
+        <w:rPr>
+          <w:lang w:val="en-US"/>
+        </w:rPr>
+      </w:pPr>
+      <w:r>
+        <w:rPr>
+          <w:lang w:val="en-US"/>
+        </w:rPr>
+        <w:t>The words of a talebearer are as wounds, and they go down into the innermost parts of the belly.</w:t>
+      </w:r>
+    </w:p>
+    <w:p>
+      <w:pPr>
+        <w:pStyle w:val="ListParagraph"/>
+        <w:numPr>
+          <w:ilvl w:val="0"/>
+          <w:numId w:val="18"/>
+        </w:numPr>
+        <w:rPr>
+          <w:lang w:val="en-US"/>
+        </w:rPr>
+      </w:pPr>
+      <w:r>
+        <w:rPr>
+          <w:lang w:val="en-US"/>
+        </w:rPr>
+        <w:t>He also that is slothful in his work is brother to him that is a great waster.</w:t>
+      </w:r>
+    </w:p>
+    <w:p>
+      <w:pPr>
+        <w:pStyle w:val="ListParagraph"/>
+        <w:numPr>
+          <w:ilvl w:val="0"/>
+          <w:numId w:val="18"/>
+        </w:numPr>
+        <w:rPr>
+          <w:lang w:val="en-US"/>
+        </w:rPr>
+      </w:pPr>
+      <w:r>
+        <w:rPr>
+          <w:lang w:val="en-US"/>
+        </w:rPr>
+        <w:t xml:space="preserve">The name of the LORD is a strong tower: the righteous </w:t>
+      </w:r>
+      <w:proofErr w:type="spellStart"/>
+      <w:r>
+        <w:rPr>
+          <w:lang w:val="en-US"/>
+        </w:rPr>
+        <w:t>runneth</w:t>
+      </w:r>
+      <w:proofErr w:type="spellEnd"/>
+      <w:r>
+        <w:rPr>
+          <w:lang w:val="en-US"/>
+        </w:rPr>
+        <w:t xml:space="preserve"> into </w:t>
+      </w:r>
+      <w:proofErr w:type="gramStart"/>
+      <w:r>
+        <w:rPr>
+          <w:lang w:val="en-US"/>
+        </w:rPr>
+        <w:t>it, and</w:t>
+      </w:r>
+      <w:proofErr w:type="gramEnd"/>
+      <w:r>
+        <w:rPr>
+          <w:lang w:val="en-US"/>
+        </w:rPr>
+        <w:t xml:space="preserve"> is safe.</w:t>
+      </w:r>
+    </w:p>
+    <w:p>
+      <w:pPr>
+        <w:pStyle w:val="ListParagraph"/>
+        <w:numPr>
+          <w:ilvl w:val="0"/>
+          <w:numId w:val="18"/>
+        </w:numPr>
+        <w:rPr>
+          <w:lang w:val="en-US"/>
+        </w:rPr>
+      </w:pPr>
+      <w:r>
+        <w:rPr>
+          <w:lang w:val="en-US"/>
+        </w:rPr>
+        <w:t xml:space="preserve">The rich man’s wealth is his strong city, and as </w:t>
+      </w:r>
+      <w:proofErr w:type="gramStart"/>
+      <w:r>
+        <w:rPr>
+          <w:lang w:val="en-US"/>
+        </w:rPr>
+        <w:t>an</w:t>
+      </w:r>
+      <w:proofErr w:type="gramEnd"/>
+      <w:r>
+        <w:rPr>
+          <w:lang w:val="en-US"/>
+        </w:rPr>
+        <w:t xml:space="preserve"> high wall in his own conceit.</w:t>
+      </w:r>
+    </w:p>
+    <w:p>
+      <w:pPr>
+        <w:pStyle w:val="ListParagraph"/>
+        <w:numPr>
+          <w:ilvl w:val="0"/>
+          <w:numId w:val="18"/>
+        </w:numPr>
+        <w:rPr>
+          <w:lang w:val="en-US"/>
+        </w:rPr>
+      </w:pPr>
+      <w:r>
+        <w:rPr>
+          <w:lang w:val="en-US"/>
+        </w:rPr>
+        <w:t xml:space="preserve">Before destruction the heart of man is haughty, and before </w:t>
+      </w:r>
+      <w:proofErr w:type="spellStart"/>
+      <w:r>
+        <w:rPr>
+          <w:lang w:val="en-US"/>
+        </w:rPr>
+        <w:t>honour</w:t>
+      </w:r>
+      <w:proofErr w:type="spellEnd"/>
+      <w:r>
+        <w:rPr>
+          <w:lang w:val="en-US"/>
+        </w:rPr>
+        <w:t xml:space="preserve"> is humility.</w:t>
+      </w:r>
+    </w:p>
+    <w:p>
+      <w:pPr>
+        <w:pStyle w:val="ListParagraph"/>
+        <w:numPr>
+          <w:ilvl w:val="0"/>
+          <w:numId w:val="18"/>
+        </w:numPr>
+        <w:rPr>
+          <w:lang w:val="en-US"/>
+        </w:rPr>
+      </w:pPr>
+      <w:r>
+        <w:rPr>
+          <w:lang w:val="en-US"/>
+        </w:rPr>
+        <w:t xml:space="preserve">He that </w:t>
+      </w:r>
+      <w:proofErr w:type="spellStart"/>
+      <w:r>
+        <w:rPr>
+          <w:lang w:val="en-US"/>
+        </w:rPr>
+        <w:t>answereth</w:t>
+      </w:r>
+      <w:proofErr w:type="spellEnd"/>
+      <w:r>
+        <w:rPr>
+          <w:lang w:val="en-US"/>
+        </w:rPr>
+        <w:t xml:space="preserve"> a matter before he heareth it, it is folly and shame unto him.</w:t>
+      </w:r>
+    </w:p>
+    <w:p>
+      <w:pPr>
+        <w:pStyle w:val="ListParagraph"/>
+        <w:numPr>
+          <w:ilvl w:val="0"/>
+          <w:numId w:val="18"/>
+        </w:numPr>
+        <w:rPr>
+          <w:lang w:val="en-US"/>
+        </w:rPr>
+      </w:pPr>
+      <w:r>
+        <w:rPr>
+          <w:lang w:val="en-US"/>
+        </w:rPr>
+        <w:t>The spirit of a man will sustain his infirmity; but a wounded spirit who can bear?</w:t>
+      </w:r>
+    </w:p>
+    <w:p>
+      <w:pPr>
+        <w:pStyle w:val="ListParagraph"/>
+        <w:numPr>
+          <w:ilvl w:val="0"/>
+          <w:numId w:val="18"/>
+        </w:numPr>
+        <w:rPr>
+          <w:lang w:val="en-US"/>
+        </w:rPr>
+      </w:pPr>
+      <w:r>
+        <w:rPr>
+          <w:lang w:val="en-US"/>
+        </w:rPr>
+        <w:t xml:space="preserve">The heart of the prudent </w:t>
+      </w:r>
+      <w:proofErr w:type="spellStart"/>
+      <w:r>
+        <w:rPr>
+          <w:lang w:val="en-US"/>
+        </w:rPr>
+        <w:t>getteth</w:t>
+      </w:r>
+      <w:proofErr w:type="spellEnd"/>
+      <w:r>
+        <w:rPr>
+          <w:lang w:val="en-US"/>
+        </w:rPr>
+        <w:t xml:space="preserve"> knowledge; and the ear of the wise </w:t>
+      </w:r>
+      <w:proofErr w:type="spellStart"/>
+      <w:r>
+        <w:rPr>
+          <w:lang w:val="en-US"/>
+        </w:rPr>
+        <w:t>seeketh</w:t>
+      </w:r>
+      <w:proofErr w:type="spellEnd"/>
+      <w:r>
+        <w:rPr>
+          <w:lang w:val="en-US"/>
+        </w:rPr>
+        <w:t xml:space="preserve"> knowledge.</w:t>
+      </w:r>
+    </w:p>
+    <w:p>
+      <w:pPr>
+        <w:pStyle w:val="ListParagraph"/>
+        <w:numPr>
+          <w:ilvl w:val="0"/>
+          <w:numId w:val="18"/>
+        </w:numPr>
+        <w:rPr>
+          <w:lang w:val="en-US"/>
+        </w:rPr>
+      </w:pPr>
+      <w:r>
+        <w:rPr>
+          <w:lang w:val="en-US"/>
+        </w:rPr>
+        <w:t xml:space="preserve">A man’s gift </w:t>
+      </w:r>
+      <w:proofErr w:type="spellStart"/>
+      <w:r>
+        <w:rPr>
+          <w:lang w:val="en-US"/>
+        </w:rPr>
+        <w:t>maketh</w:t>
+      </w:r>
+      <w:proofErr w:type="spellEnd"/>
+      <w:r>
+        <w:rPr>
+          <w:lang w:val="en-US"/>
+        </w:rPr>
+        <w:t xml:space="preserve"> room for him, and bringeth him before great men.</w:t>
+      </w:r>
+    </w:p>
+    <w:p>
+      <w:pPr>
+        <w:pStyle w:val="ListParagraph"/>
+        <w:numPr>
+          <w:ilvl w:val="0"/>
+          <w:numId w:val="18"/>
+        </w:numPr>
+        <w:rPr>
+          <w:lang w:val="en-US"/>
+        </w:rPr>
+      </w:pPr>
+      <w:r>
+        <w:rPr>
+          <w:lang w:val="en-US"/>
+        </w:rPr>
+        <w:t xml:space="preserve">He that is first in his own cause </w:t>
+      </w:r>
+      <w:proofErr w:type="spellStart"/>
+      <w:r>
+        <w:rPr>
+          <w:lang w:val="en-US"/>
+        </w:rPr>
+        <w:t>seemeth</w:t>
+      </w:r>
+      <w:proofErr w:type="spellEnd"/>
+      <w:r>
+        <w:rPr>
+          <w:lang w:val="en-US"/>
+        </w:rPr>
+        <w:t xml:space="preserve"> just; but his </w:t>
+      </w:r>
+      <w:proofErr w:type="spellStart"/>
+      <w:r>
+        <w:rPr>
+          <w:lang w:val="en-US"/>
+        </w:rPr>
+        <w:t>neightbour</w:t>
+      </w:r>
+      <w:proofErr w:type="spellEnd"/>
+      <w:r>
+        <w:rPr>
+          <w:lang w:val="en-US"/>
+        </w:rPr>
+        <w:t xml:space="preserve"> cometh and </w:t>
+      </w:r>
+      <w:proofErr w:type="spellStart"/>
+      <w:r>
+        <w:rPr>
+          <w:lang w:val="en-US"/>
+        </w:rPr>
+        <w:t>searcheth</w:t>
+      </w:r>
+      <w:proofErr w:type="spellEnd"/>
+      <w:r>
+        <w:rPr>
+          <w:lang w:val="en-US"/>
+        </w:rPr>
+        <w:t xml:space="preserve"> him.</w:t>
+      </w:r>
+    </w:p>
+    <w:p>
+      <w:pPr>
+        <w:pStyle w:val="ListParagraph"/>
+        <w:numPr>
+          <w:ilvl w:val="0"/>
+          <w:numId w:val="18"/>
+        </w:numPr>
+        <w:rPr>
+          <w:lang w:val="en-US"/>
+        </w:rPr>
+      </w:pPr>
+      <w:r>
+        <w:rPr>
+          <w:lang w:val="en-US"/>
+        </w:rPr>
+        <w:t xml:space="preserve">The lot </w:t>
+      </w:r>
+      <w:proofErr w:type="spellStart"/>
+      <w:r>
+        <w:rPr>
+          <w:lang w:val="en-US"/>
+        </w:rPr>
+        <w:t>causeth</w:t>
+      </w:r>
+      <w:proofErr w:type="spellEnd"/>
+      <w:r>
+        <w:rPr>
+          <w:lang w:val="en-US"/>
+        </w:rPr>
+        <w:t xml:space="preserve"> contentions to cease, and </w:t>
+      </w:r>
+      <w:proofErr w:type="spellStart"/>
+      <w:r>
+        <w:rPr>
+          <w:lang w:val="en-US"/>
+        </w:rPr>
+        <w:t>parteth</w:t>
+      </w:r>
+      <w:proofErr w:type="spellEnd"/>
+      <w:r>
+        <w:rPr>
+          <w:lang w:val="en-US"/>
+        </w:rPr>
+        <w:t xml:space="preserve"> between the </w:t>
+      </w:r>
+      <w:proofErr w:type="spellStart"/>
+      <w:r>
+        <w:rPr>
+          <w:lang w:val="en-US"/>
+        </w:rPr>
+        <w:t>the</w:t>
+      </w:r>
+      <w:proofErr w:type="spellEnd"/>
+      <w:r>
+        <w:rPr>
+          <w:lang w:val="en-US"/>
+        </w:rPr>
+        <w:t xml:space="preserve"> mighty.</w:t>
+      </w:r>
+    </w:p>
+    <w:p>
+      <w:pPr>
+        <w:pStyle w:val="ListParagraph"/>
+        <w:numPr>
+          <w:ilvl w:val="0"/>
+          <w:numId w:val="18"/>
+        </w:numPr>
+        <w:rPr>
+          <w:lang w:val="en-US"/>
+        </w:rPr>
+      </w:pPr>
+      <w:r>
+        <w:rPr>
+          <w:lang w:val="en-US"/>
+        </w:rPr>
+        <w:t>A brother offended is harder to be won than a strong city: and their contentions are like the bars of a castle.</w:t>
+      </w:r>
+    </w:p>
+    <w:p>
+      <w:pPr>
+        <w:pStyle w:val="ListParagraph"/>
+        <w:numPr>
+          <w:ilvl w:val="0"/>
+          <w:numId w:val="18"/>
+        </w:numPr>
+        <w:rPr>
+          <w:lang w:val="en-US"/>
+        </w:rPr>
+      </w:pPr>
+      <w:r>
+        <w:rPr>
+          <w:lang w:val="en-US"/>
+        </w:rPr>
+        <w:t>A man’s belly shall be satisfied with the fruit of his mouth; and with the increase of his lips shall be filled.</w:t>
+      </w:r>
+    </w:p>
+    <w:p>
+      <w:pPr>
+        <w:pStyle w:val="ListParagraph"/>
+        <w:numPr>
+          <w:ilvl w:val="0"/>
+          <w:numId w:val="18"/>
+        </w:numPr>
+        <w:rPr>
+          <w:lang w:val="en-US"/>
+        </w:rPr>
+      </w:pPr>
+      <w:r>
+        <w:rPr>
+          <w:lang w:val="en-US"/>
+        </w:rPr>
+        <w:t>Death and life are in the power of the tongue: and they that love it shall eat the fruit thereof.</w:t>
+      </w:r>
+    </w:p>
+    <w:p>
+      <w:pPr>
+        <w:pStyle w:val="ListParagraph"/>
+        <w:numPr>
+          <w:ilvl w:val="0"/>
+          <w:numId w:val="18"/>
+        </w:numPr>
+        <w:rPr>
+          <w:lang w:val="en-US"/>
+        </w:rPr>
+      </w:pPr>
+      <w:r>
+        <w:rPr>
+          <w:lang w:val="en-US"/>
+        </w:rPr>
+        <w:t xml:space="preserve">Whoso </w:t>
+      </w:r>
+      <w:proofErr w:type="spellStart"/>
+      <w:r>
+        <w:rPr>
+          <w:lang w:val="en-US"/>
+        </w:rPr>
+        <w:t>findeth</w:t>
+      </w:r>
+      <w:proofErr w:type="spellEnd"/>
+      <w:r>
+        <w:rPr>
+          <w:lang w:val="en-US"/>
+        </w:rPr>
+        <w:t xml:space="preserve"> a wife </w:t>
+      </w:r>
+      <w:proofErr w:type="spellStart"/>
+      <w:r>
+        <w:rPr>
+          <w:lang w:val="en-US"/>
+        </w:rPr>
+        <w:t>findeth</w:t>
+      </w:r>
+      <w:proofErr w:type="spellEnd"/>
+      <w:r>
+        <w:rPr>
+          <w:lang w:val="en-US"/>
+        </w:rPr>
+        <w:t xml:space="preserve"> a good thing, and </w:t>
+      </w:r>
+      <w:proofErr w:type="spellStart"/>
+      <w:r>
+        <w:rPr>
+          <w:lang w:val="en-US"/>
+        </w:rPr>
+        <w:t>obtaineth</w:t>
+      </w:r>
+      <w:proofErr w:type="spellEnd"/>
+      <w:r>
+        <w:rPr>
+          <w:lang w:val="en-US"/>
+        </w:rPr>
+        <w:t xml:space="preserve"> </w:t>
+      </w:r>
+      <w:proofErr w:type="spellStart"/>
+      <w:r>
+        <w:rPr>
+          <w:lang w:val="en-US"/>
+        </w:rPr>
+        <w:t>favour</w:t>
+      </w:r>
+      <w:proofErr w:type="spellEnd"/>
+      <w:r>
+        <w:rPr>
+          <w:lang w:val="en-US"/>
+        </w:rPr>
+        <w:t xml:space="preserve"> of the LORD.</w:t>
+      </w:r>
+    </w:p>
+    <w:p>
+      <w:pPr>
+        <w:pStyle w:val="ListParagraph"/>
+        <w:numPr>
+          <w:ilvl w:val="0"/>
+          <w:numId w:val="18"/>
+        </w:numPr>
+        <w:rPr>
+          <w:lang w:val="en-US"/>
+        </w:rPr>
+      </w:pPr>
+      <w:r>
+        <w:rPr>
+          <w:lang w:val="en-US"/>
+        </w:rPr>
+        <w:t xml:space="preserve">The poor </w:t>
+      </w:r>
+      <w:proofErr w:type="spellStart"/>
+      <w:r>
+        <w:rPr>
+          <w:lang w:val="en-US"/>
+        </w:rPr>
+        <w:t>useth</w:t>
+      </w:r>
+      <w:proofErr w:type="spellEnd"/>
+      <w:r>
+        <w:rPr>
+          <w:lang w:val="en-US"/>
+        </w:rPr>
+        <w:t xml:space="preserve"> </w:t>
+      </w:r>
+      <w:proofErr w:type="spellStart"/>
+      <w:r>
+        <w:rPr>
+          <w:lang w:val="en-US"/>
+        </w:rPr>
+        <w:t>intreaties</w:t>
+      </w:r>
+      <w:proofErr w:type="spellEnd"/>
+      <w:r>
+        <w:rPr>
+          <w:lang w:val="en-US"/>
+        </w:rPr>
+        <w:t xml:space="preserve">; but the rich </w:t>
+      </w:r>
+      <w:proofErr w:type="spellStart"/>
+      <w:r>
+        <w:rPr>
+          <w:lang w:val="en-US"/>
+        </w:rPr>
+        <w:t>answereth</w:t>
+      </w:r>
+      <w:proofErr w:type="spellEnd"/>
+      <w:r>
+        <w:rPr>
+          <w:lang w:val="en-US"/>
+        </w:rPr>
+        <w:t xml:space="preserve"> roughly.</w:t>
+      </w:r>
+    </w:p>
+    <w:p>
+      <w:pPr>
+        <w:pStyle w:val="ListParagraph"/>
+        <w:numPr>
+          <w:ilvl w:val="0"/>
+          <w:numId w:val="18"/>
+        </w:numPr>
+        <w:rPr>
+          <w:lang w:val="en-US"/>
+        </w:rPr>
+      </w:pPr>
+      <w:r>
+        <w:rPr>
+          <w:lang w:val="en-US"/>
+        </w:rPr>
+        <w:t xml:space="preserve">A man that hath friends must shew himself friendly: and there is a friend that </w:t>
+      </w:r>
+      <w:proofErr w:type="spellStart"/>
+      <w:r>
+        <w:rPr>
+          <w:lang w:val="en-US"/>
+        </w:rPr>
+        <w:t>sticketh</w:t>
+      </w:r>
+      <w:proofErr w:type="spellEnd"/>
+      <w:r>
+        <w:rPr>
+          <w:lang w:val="en-US"/>
+        </w:rPr>
+        <w:t xml:space="preserve"> closer than a brother.</w:t>
+      </w:r>
+    </w:p>
+    <w:p>
+      <w:pPr>
+        <w:rPr>
+          <w:lang w:val="en-US"/>
+        </w:rPr>
+      </w:pPr>
+    </w:p>
+    <w:p>
+      <w:pPr>
+        <w:rPr>
+          <w:lang w:val="en-US"/>
+        </w:rPr>
+      </w:pPr>
+      <w:r>
+        <w:rPr>
+          <w:lang w:val="en-US"/>
+        </w:rPr>
+        <w:t>Proverbs Ch19</w:t>
+      </w:r>
+    </w:p>
+    <w:p>
+      <w:pPr>
+        <w:rPr>
+          <w:lang w:val="en-US"/>
+        </w:rPr>
+      </w:pPr>
+    </w:p>
+    <w:p>
+      <w:pPr>
+        <w:pStyle w:val="ListParagraph"/>
+        <w:numPr>
+          <w:ilvl w:val="0"/>
+          <w:numId w:val="19"/>
+        </w:numPr>
+        <w:rPr>
+          <w:lang w:val="en-US"/>
+        </w:rPr>
+      </w:pPr>
+      <w:r>
+        <w:rPr>
+          <w:lang w:val="en-US"/>
+        </w:rPr>
+        <w:t>Better is the poor that walketh in his integrity, than he that is perverse in his lips, and is a fool.</w:t>
+      </w:r>
+    </w:p>
+    <w:p>
+      <w:pPr>
+        <w:pStyle w:val="ListParagraph"/>
+        <w:numPr>
+          <w:ilvl w:val="0"/>
+          <w:numId w:val="19"/>
+        </w:numPr>
+        <w:rPr>
+          <w:lang w:val="en-US"/>
+        </w:rPr>
+      </w:pPr>
+      <w:r>
+        <w:rPr>
+          <w:lang w:val="en-US"/>
+        </w:rPr>
+        <w:t xml:space="preserve">Also, that the soul be without knowledge, it is not good; and he that </w:t>
+      </w:r>
+      <w:proofErr w:type="spellStart"/>
+      <w:r>
+        <w:rPr>
+          <w:lang w:val="en-US"/>
+        </w:rPr>
+        <w:t>hasteth</w:t>
+      </w:r>
+      <w:proofErr w:type="spellEnd"/>
+      <w:r>
+        <w:rPr>
+          <w:lang w:val="en-US"/>
+        </w:rPr>
+        <w:t xml:space="preserve"> with his feet </w:t>
+      </w:r>
+      <w:proofErr w:type="spellStart"/>
+      <w:r>
+        <w:rPr>
+          <w:lang w:val="en-US"/>
+        </w:rPr>
+        <w:t>sinneth</w:t>
+      </w:r>
+      <w:proofErr w:type="spellEnd"/>
+      <w:r>
+        <w:rPr>
+          <w:lang w:val="en-US"/>
+        </w:rPr>
+        <w:t>.</w:t>
+      </w:r>
+    </w:p>
+    <w:p>
+      <w:pPr>
+        <w:pStyle w:val="ListParagraph"/>
+        <w:numPr>
+          <w:ilvl w:val="0"/>
+          <w:numId w:val="19"/>
+        </w:numPr>
+        <w:rPr>
+          <w:lang w:val="en-US"/>
+        </w:rPr>
+      </w:pPr>
+      <w:r>
+        <w:rPr>
+          <w:lang w:val="en-US"/>
+        </w:rPr>
+        <w:t xml:space="preserve">The foolishness of man </w:t>
+      </w:r>
+      <w:proofErr w:type="spellStart"/>
+      <w:r>
+        <w:rPr>
+          <w:lang w:val="en-US"/>
+        </w:rPr>
+        <w:t>perverteth</w:t>
+      </w:r>
+      <w:proofErr w:type="spellEnd"/>
+      <w:r>
+        <w:rPr>
+          <w:lang w:val="en-US"/>
+        </w:rPr>
+        <w:t xml:space="preserve"> his way: and his heart </w:t>
+      </w:r>
+      <w:proofErr w:type="spellStart"/>
+      <w:r>
+        <w:rPr>
+          <w:lang w:val="en-US"/>
+        </w:rPr>
+        <w:t>fretteth</w:t>
+      </w:r>
+      <w:proofErr w:type="spellEnd"/>
+      <w:r>
+        <w:rPr>
+          <w:lang w:val="en-US"/>
+        </w:rPr>
+        <w:t xml:space="preserve"> against the LORD.</w:t>
+      </w:r>
+    </w:p>
+    <w:p>
+      <w:pPr>
+        <w:pStyle w:val="ListParagraph"/>
+        <w:numPr>
+          <w:ilvl w:val="0"/>
+          <w:numId w:val="19"/>
+        </w:numPr>
+        <w:rPr>
+          <w:lang w:val="en-US"/>
+        </w:rPr>
+      </w:pPr>
+      <w:r>
+        <w:rPr>
+          <w:lang w:val="en-US"/>
+        </w:rPr>
+        <w:t xml:space="preserve">Wealth </w:t>
+      </w:r>
+      <w:proofErr w:type="spellStart"/>
+      <w:r>
+        <w:rPr>
+          <w:lang w:val="en-US"/>
+        </w:rPr>
+        <w:t>maketh</w:t>
+      </w:r>
+      <w:proofErr w:type="spellEnd"/>
+      <w:r>
+        <w:rPr>
+          <w:lang w:val="en-US"/>
+        </w:rPr>
+        <w:t xml:space="preserve"> many friends; but the poor is separated from his </w:t>
+      </w:r>
+      <w:proofErr w:type="spellStart"/>
+      <w:r>
+        <w:rPr>
+          <w:lang w:val="en-US"/>
+        </w:rPr>
+        <w:t>neighbour</w:t>
+      </w:r>
+      <w:proofErr w:type="spellEnd"/>
+      <w:r>
+        <w:rPr>
+          <w:lang w:val="en-US"/>
+        </w:rPr>
+        <w:t>.</w:t>
+      </w:r>
+    </w:p>
+    <w:p>
+      <w:pPr>
+        <w:pStyle w:val="ListParagraph"/>
+        <w:numPr>
+          <w:ilvl w:val="0"/>
+          <w:numId w:val="19"/>
+        </w:numPr>
+        <w:rPr>
+          <w:lang w:val="en-US"/>
+        </w:rPr>
+      </w:pPr>
+      <w:r>
+        <w:rPr>
+          <w:lang w:val="en-US"/>
+        </w:rPr>
+        <w:t xml:space="preserve">A false witness shall not be unpunished, and he that </w:t>
+      </w:r>
+      <w:proofErr w:type="spellStart"/>
+      <w:r>
+        <w:rPr>
+          <w:lang w:val="en-US"/>
+        </w:rPr>
+        <w:t>speaketh</w:t>
+      </w:r>
+      <w:proofErr w:type="spellEnd"/>
+      <w:r>
+        <w:rPr>
+          <w:lang w:val="en-US"/>
+        </w:rPr>
+        <w:t xml:space="preserve"> lies shall not escape.</w:t>
+      </w:r>
+    </w:p>
+    <w:p>
+      <w:pPr>
+        <w:pStyle w:val="ListParagraph"/>
+        <w:numPr>
+          <w:ilvl w:val="0"/>
+          <w:numId w:val="19"/>
+        </w:numPr>
+        <w:rPr>
+          <w:lang w:val="en-US"/>
+        </w:rPr>
+      </w:pPr>
+      <w:r>
+        <w:rPr>
+          <w:lang w:val="en-US"/>
+        </w:rPr>
+        <w:t xml:space="preserve">Many will intreat the </w:t>
+      </w:r>
+      <w:proofErr w:type="spellStart"/>
+      <w:r>
+        <w:rPr>
+          <w:lang w:val="en-US"/>
+        </w:rPr>
+        <w:t>favour</w:t>
+      </w:r>
+      <w:proofErr w:type="spellEnd"/>
+      <w:r>
+        <w:rPr>
+          <w:lang w:val="en-US"/>
+        </w:rPr>
+        <w:t xml:space="preserve"> of the prince: and every man is a friend to him that giveth gifts.</w:t>
+      </w:r>
+    </w:p>
+    <w:p>
+      <w:pPr>
+        <w:pStyle w:val="ListParagraph"/>
+        <w:numPr>
+          <w:ilvl w:val="0"/>
+          <w:numId w:val="19"/>
+        </w:numPr>
+        <w:rPr>
+          <w:lang w:val="en-US"/>
+        </w:rPr>
+      </w:pPr>
+      <w:r>
+        <w:rPr>
+          <w:lang w:val="en-US"/>
+        </w:rPr>
+        <w:t xml:space="preserve">All the brethren of the poor do hate him: how much more do his friends go far from him? he </w:t>
+      </w:r>
+      <w:proofErr w:type="spellStart"/>
+      <w:r>
+        <w:rPr>
+          <w:lang w:val="en-US"/>
+        </w:rPr>
+        <w:t>pursueth</w:t>
+      </w:r>
+      <w:proofErr w:type="spellEnd"/>
+      <w:r>
+        <w:rPr>
+          <w:lang w:val="en-US"/>
+        </w:rPr>
+        <w:t xml:space="preserve"> them with words, yet they are wanting to him.</w:t>
+      </w:r>
+    </w:p>
+    <w:p>
+      <w:pPr>
+        <w:pStyle w:val="ListParagraph"/>
+        <w:numPr>
+          <w:ilvl w:val="0"/>
+          <w:numId w:val="19"/>
+        </w:numPr>
+        <w:rPr>
+          <w:lang w:val="en-US"/>
+        </w:rPr>
+      </w:pPr>
+      <w:r>
+        <w:rPr>
+          <w:lang w:val="en-US"/>
+        </w:rPr>
+        <w:t xml:space="preserve">He that </w:t>
+      </w:r>
+      <w:proofErr w:type="spellStart"/>
+      <w:r>
+        <w:rPr>
+          <w:lang w:val="en-US"/>
+        </w:rPr>
+        <w:t>getteth</w:t>
+      </w:r>
+      <w:proofErr w:type="spellEnd"/>
+      <w:r>
+        <w:rPr>
+          <w:lang w:val="en-US"/>
+        </w:rPr>
+        <w:t xml:space="preserve"> wisdom </w:t>
+      </w:r>
+      <w:proofErr w:type="spellStart"/>
+      <w:r>
+        <w:rPr>
+          <w:lang w:val="en-US"/>
+        </w:rPr>
+        <w:t>oveth</w:t>
+      </w:r>
+      <w:proofErr w:type="spellEnd"/>
+      <w:r>
+        <w:rPr>
+          <w:lang w:val="en-US"/>
+        </w:rPr>
+        <w:t xml:space="preserve"> his own soul: he that </w:t>
+      </w:r>
+      <w:proofErr w:type="spellStart"/>
+      <w:r>
+        <w:rPr>
+          <w:lang w:val="en-US"/>
+        </w:rPr>
+        <w:t>keepeth</w:t>
+      </w:r>
+      <w:proofErr w:type="spellEnd"/>
+      <w:r>
+        <w:rPr>
+          <w:lang w:val="en-US"/>
+        </w:rPr>
+        <w:t xml:space="preserve"> understanding shall find good.</w:t>
+      </w:r>
+    </w:p>
+    <w:p>
+      <w:pPr>
+        <w:pStyle w:val="ListParagraph"/>
+        <w:numPr>
+          <w:ilvl w:val="0"/>
+          <w:numId w:val="19"/>
+        </w:numPr>
+        <w:rPr>
+          <w:lang w:val="en-US"/>
+        </w:rPr>
+      </w:pPr>
+      <w:r>
+        <w:rPr>
+          <w:lang w:val="en-US"/>
+        </w:rPr>
+        <w:t xml:space="preserve">A false witness shall not be unpunished, and he that </w:t>
+      </w:r>
+      <w:proofErr w:type="spellStart"/>
+      <w:r>
+        <w:rPr>
+          <w:lang w:val="en-US"/>
+        </w:rPr>
+        <w:t>speaketh</w:t>
+      </w:r>
+      <w:proofErr w:type="spellEnd"/>
+      <w:r>
+        <w:rPr>
+          <w:lang w:val="en-US"/>
+        </w:rPr>
+        <w:t xml:space="preserve"> lies shall perish.</w:t>
+      </w:r>
+    </w:p>
+    <w:p>
+      <w:pPr>
+        <w:pStyle w:val="ListParagraph"/>
+        <w:numPr>
+          <w:ilvl w:val="0"/>
+          <w:numId w:val="19"/>
+        </w:numPr>
+        <w:rPr>
+          <w:lang w:val="en-US"/>
+        </w:rPr>
+      </w:pPr>
+      <w:r>
+        <w:rPr>
+          <w:lang w:val="en-US"/>
+        </w:rPr>
+        <w:t>Delight is not seemly for a fool; much less for a servant to have rule over princes.</w:t>
+      </w:r>
+    </w:p>
+    <w:p>
+      <w:pPr>
+        <w:pStyle w:val="ListParagraph"/>
+        <w:numPr>
+          <w:ilvl w:val="0"/>
+          <w:numId w:val="19"/>
+        </w:numPr>
+        <w:rPr>
+          <w:lang w:val="en-US"/>
+        </w:rPr>
+      </w:pPr>
+      <w:r>
+        <w:rPr>
+          <w:lang w:val="en-US"/>
+        </w:rPr>
+        <w:t xml:space="preserve">The discretion of a man </w:t>
+      </w:r>
+      <w:proofErr w:type="spellStart"/>
+      <w:r>
+        <w:rPr>
+          <w:lang w:val="en-US"/>
+        </w:rPr>
+        <w:t>deferreth</w:t>
+      </w:r>
+      <w:proofErr w:type="spellEnd"/>
+      <w:r>
+        <w:rPr>
+          <w:lang w:val="en-US"/>
+        </w:rPr>
+        <w:t xml:space="preserve"> his anger; and it is his glory to pass over a transgression.</w:t>
+      </w:r>
+    </w:p>
+    <w:p>
+      <w:pPr>
+        <w:pStyle w:val="ListParagraph"/>
+        <w:numPr>
+          <w:ilvl w:val="0"/>
+          <w:numId w:val="19"/>
+        </w:numPr>
+        <w:rPr>
+          <w:lang w:val="en-US"/>
+        </w:rPr>
+      </w:pPr>
+      <w:r>
+        <w:rPr>
+          <w:lang w:val="en-US"/>
+        </w:rPr>
+        <w:t xml:space="preserve">The king’s wrath is as the roaring of a lion; but his </w:t>
+      </w:r>
+      <w:proofErr w:type="spellStart"/>
+      <w:r>
+        <w:rPr>
+          <w:lang w:val="en-US"/>
+        </w:rPr>
+        <w:t>favour</w:t>
+      </w:r>
+      <w:proofErr w:type="spellEnd"/>
+      <w:r>
+        <w:rPr>
+          <w:lang w:val="en-US"/>
+        </w:rPr>
+        <w:t xml:space="preserve"> is as dew upon the grass.</w:t>
+      </w:r>
+    </w:p>
+    <w:p>
+      <w:pPr>
+        <w:pStyle w:val="ListParagraph"/>
+        <w:numPr>
+          <w:ilvl w:val="0"/>
+          <w:numId w:val="19"/>
+        </w:numPr>
+        <w:rPr>
+          <w:lang w:val="en-US"/>
+        </w:rPr>
+      </w:pPr>
+      <w:r>
+        <w:rPr>
+          <w:lang w:val="en-US"/>
+        </w:rPr>
+        <w:lastRenderedPageBreak/>
+        <w:t>A foolish son is the calamity of his father: and the contentions of a wife are a continual dropping.</w:t>
+      </w:r>
+    </w:p>
+    <w:p>
+      <w:pPr>
+        <w:pStyle w:val="ListParagraph"/>
+        <w:numPr>
+          <w:ilvl w:val="0"/>
+          <w:numId w:val="19"/>
+        </w:numPr>
+        <w:rPr>
+          <w:lang w:val="en-US"/>
+        </w:rPr>
+      </w:pPr>
+      <w:r>
+        <w:rPr>
+          <w:lang w:val="en-US"/>
+        </w:rPr>
+        <w:t>House and riches are the inheritance of fathers: and a prudent wife is from the LORD.</w:t>
+      </w:r>
+    </w:p>
+    <w:p>
+      <w:pPr>
+        <w:pStyle w:val="ListParagraph"/>
+        <w:numPr>
+          <w:ilvl w:val="0"/>
+          <w:numId w:val="19"/>
+        </w:numPr>
+        <w:rPr>
+          <w:lang w:val="en-US"/>
+        </w:rPr>
+      </w:pPr>
+      <w:r>
+        <w:rPr>
+          <w:lang w:val="en-US"/>
+        </w:rPr>
+        <w:t xml:space="preserve">Slothfulness </w:t>
+      </w:r>
+      <w:proofErr w:type="spellStart"/>
+      <w:r>
+        <w:rPr>
+          <w:lang w:val="en-US"/>
+        </w:rPr>
+        <w:t>casteth</w:t>
+      </w:r>
+      <w:proofErr w:type="spellEnd"/>
+      <w:r>
+        <w:rPr>
+          <w:lang w:val="en-US"/>
+        </w:rPr>
+        <w:t xml:space="preserve"> into a deep sleep; and an idle soul shall suffer hunger.</w:t>
+      </w:r>
+    </w:p>
+    <w:p>
+      <w:pPr>
+        <w:pStyle w:val="ListParagraph"/>
+        <w:numPr>
+          <w:ilvl w:val="0"/>
+          <w:numId w:val="19"/>
+        </w:numPr>
+        <w:rPr>
+          <w:lang w:val="en-US"/>
+        </w:rPr>
+      </w:pPr>
+      <w:r>
+        <w:rPr>
+          <w:lang w:val="en-US"/>
+        </w:rPr>
+        <w:t xml:space="preserve">He that </w:t>
+      </w:r>
+      <w:proofErr w:type="spellStart"/>
+      <w:r>
+        <w:rPr>
+          <w:lang w:val="en-US"/>
+        </w:rPr>
+        <w:t>keepeth</w:t>
+      </w:r>
+      <w:proofErr w:type="spellEnd"/>
+      <w:r>
+        <w:rPr>
+          <w:lang w:val="en-US"/>
+        </w:rPr>
+        <w:t xml:space="preserve"> the commandment </w:t>
+      </w:r>
+      <w:proofErr w:type="spellStart"/>
+      <w:r>
+        <w:rPr>
+          <w:lang w:val="en-US"/>
+        </w:rPr>
+        <w:t>keepeth</w:t>
+      </w:r>
+      <w:proofErr w:type="spellEnd"/>
+      <w:r>
+        <w:rPr>
+          <w:lang w:val="en-US"/>
+        </w:rPr>
+        <w:t xml:space="preserve"> his own soul; but he that </w:t>
+      </w:r>
+      <w:proofErr w:type="spellStart"/>
+      <w:r>
+        <w:rPr>
+          <w:lang w:val="en-US"/>
+        </w:rPr>
+        <w:t>despiseth</w:t>
+      </w:r>
+      <w:proofErr w:type="spellEnd"/>
+      <w:r>
+        <w:rPr>
+          <w:lang w:val="en-US"/>
+        </w:rPr>
+        <w:t xml:space="preserve"> his ways shall die.</w:t>
+      </w:r>
+    </w:p>
+    <w:p>
+      <w:pPr>
+        <w:pStyle w:val="ListParagraph"/>
+        <w:numPr>
+          <w:ilvl w:val="0"/>
+          <w:numId w:val="19"/>
+        </w:numPr>
+        <w:rPr>
+          <w:lang w:val="en-US"/>
+        </w:rPr>
+      </w:pPr>
+      <w:r>
+        <w:rPr>
+          <w:lang w:val="en-US"/>
+        </w:rPr>
+        <w:t xml:space="preserve">He that hath pity upon the poor </w:t>
+      </w:r>
+      <w:proofErr w:type="spellStart"/>
+      <w:r>
+        <w:rPr>
+          <w:lang w:val="en-US"/>
+        </w:rPr>
+        <w:t>lendeth</w:t>
+      </w:r>
+      <w:proofErr w:type="spellEnd"/>
+      <w:r>
+        <w:rPr>
+          <w:lang w:val="en-US"/>
+        </w:rPr>
+        <w:t xml:space="preserve"> unto the LORD; and that which he hath given will he pay him again.</w:t>
+      </w:r>
+    </w:p>
+    <w:p>
+      <w:pPr>
+        <w:pStyle w:val="ListParagraph"/>
+        <w:numPr>
+          <w:ilvl w:val="0"/>
+          <w:numId w:val="19"/>
+        </w:numPr>
+        <w:rPr>
+          <w:lang w:val="en-US"/>
+        </w:rPr>
+      </w:pPr>
+      <w:r>
+        <w:rPr>
+          <w:lang w:val="en-US"/>
+        </w:rPr>
+        <w:t xml:space="preserve">Chasten thy son while there is </w:t>
+      </w:r>
+      <w:proofErr w:type="gramStart"/>
+      <w:r>
+        <w:rPr>
+          <w:lang w:val="en-US"/>
+        </w:rPr>
+        <w:t>hope, and</w:t>
+      </w:r>
+      <w:proofErr w:type="gramEnd"/>
+      <w:r>
+        <w:rPr>
+          <w:lang w:val="en-US"/>
+        </w:rPr>
+        <w:t xml:space="preserve"> let not thy soul spare for his crying.</w:t>
+      </w:r>
+    </w:p>
+    <w:p>
+      <w:pPr>
+        <w:pStyle w:val="ListParagraph"/>
+        <w:numPr>
+          <w:ilvl w:val="0"/>
+          <w:numId w:val="19"/>
+        </w:numPr>
+        <w:rPr>
+          <w:lang w:val="en-US"/>
+        </w:rPr>
+      </w:pPr>
+      <w:r>
+        <w:rPr>
+          <w:lang w:val="en-US"/>
+        </w:rPr>
+        <w:t>A man of great wrath shall suffer punishment: for if thou deliver him, yet thou must do it again.</w:t>
+      </w:r>
+    </w:p>
+    <w:p>
+      <w:pPr>
+        <w:pStyle w:val="ListParagraph"/>
+        <w:numPr>
+          <w:ilvl w:val="0"/>
+          <w:numId w:val="19"/>
+        </w:numPr>
+        <w:rPr>
+          <w:lang w:val="en-US"/>
+        </w:rPr>
+      </w:pPr>
+      <w:r>
+        <w:rPr>
+          <w:lang w:val="en-US"/>
+        </w:rPr>
+        <w:t>Hear counsel, and receive instruction, that thou mayest be wise in thy latter end.</w:t>
+      </w:r>
+    </w:p>
+    <w:p>
+      <w:pPr>
+        <w:pStyle w:val="ListParagraph"/>
+        <w:numPr>
+          <w:ilvl w:val="0"/>
+          <w:numId w:val="19"/>
+        </w:numPr>
+        <w:rPr>
+          <w:lang w:val="en-US"/>
+        </w:rPr>
+      </w:pPr>
+      <w:r>
+        <w:rPr>
+          <w:lang w:val="en-US"/>
+        </w:rPr>
+        <w:t xml:space="preserve">There are many devices in a man’s heart; </w:t>
+      </w:r>
+      <w:proofErr w:type="gramStart"/>
+      <w:r>
+        <w:rPr>
+          <w:lang w:val="en-US"/>
+        </w:rPr>
+        <w:t>nevertheless</w:t>
+      </w:r>
+      <w:proofErr w:type="gramEnd"/>
+      <w:r>
+        <w:rPr>
+          <w:lang w:val="en-US"/>
+        </w:rPr>
+        <w:t xml:space="preserve"> the counsel of the LORD, that shall stand.</w:t>
+      </w:r>
+    </w:p>
+    <w:p>
+      <w:pPr>
+        <w:pStyle w:val="ListParagraph"/>
+        <w:numPr>
+          <w:ilvl w:val="0"/>
+          <w:numId w:val="19"/>
+        </w:numPr>
+        <w:rPr>
+          <w:lang w:val="en-US"/>
+        </w:rPr>
+      </w:pPr>
+      <w:r>
+        <w:rPr>
+          <w:lang w:val="en-US"/>
+        </w:rPr>
+        <w:t>The desire of a man is his kindness: and a poor man is better than a liar.</w:t>
+      </w:r>
+    </w:p>
+    <w:p>
+      <w:pPr>
+        <w:pStyle w:val="ListParagraph"/>
+        <w:numPr>
+          <w:ilvl w:val="0"/>
+          <w:numId w:val="19"/>
+        </w:numPr>
+        <w:rPr>
+          <w:lang w:val="en-US"/>
+        </w:rPr>
+      </w:pPr>
+      <w:r>
+        <w:rPr>
+          <w:lang w:val="en-US"/>
+        </w:rPr>
+        <w:t xml:space="preserve">The fear of the LORD </w:t>
+      </w:r>
+      <w:proofErr w:type="spellStart"/>
+      <w:r>
+        <w:rPr>
+          <w:lang w:val="en-US"/>
+        </w:rPr>
+        <w:t>tendeth</w:t>
+      </w:r>
+      <w:proofErr w:type="spellEnd"/>
+      <w:r>
+        <w:rPr>
+          <w:lang w:val="en-US"/>
+        </w:rPr>
+        <w:t xml:space="preserve"> to life: and he that hath it shall abide satisfied; he shall not be visited with evil.</w:t>
+      </w:r>
+    </w:p>
+    <w:p>
+      <w:pPr>
+        <w:pStyle w:val="ListParagraph"/>
+        <w:numPr>
+          <w:ilvl w:val="0"/>
+          <w:numId w:val="19"/>
+        </w:numPr>
+        <w:rPr>
+          <w:lang w:val="en-US"/>
+        </w:rPr>
+      </w:pPr>
+      <w:r>
+        <w:rPr>
+          <w:lang w:val="en-US"/>
+        </w:rPr>
+        <w:t xml:space="preserve">A slothful man </w:t>
+      </w:r>
+      <w:proofErr w:type="spellStart"/>
+      <w:r>
+        <w:rPr>
+          <w:lang w:val="en-US"/>
+        </w:rPr>
+        <w:t>hideth</w:t>
+      </w:r>
+      <w:proofErr w:type="spellEnd"/>
+      <w:r>
+        <w:rPr>
+          <w:lang w:val="en-US"/>
+        </w:rPr>
+        <w:t xml:space="preserve"> his hand in his </w:t>
+      </w:r>
+      <w:proofErr w:type="gramStart"/>
+      <w:r>
+        <w:rPr>
+          <w:lang w:val="en-US"/>
+        </w:rPr>
+        <w:t>bosom, and</w:t>
+      </w:r>
+      <w:proofErr w:type="gramEnd"/>
+      <w:r>
+        <w:rPr>
+          <w:lang w:val="en-US"/>
+        </w:rPr>
+        <w:t xml:space="preserve"> will not so much as bring it to his mouth again.</w:t>
+      </w:r>
+    </w:p>
+    <w:p>
+      <w:pPr>
+        <w:pStyle w:val="ListParagraph"/>
+        <w:numPr>
+          <w:ilvl w:val="0"/>
+          <w:numId w:val="19"/>
+        </w:numPr>
+        <w:rPr>
+          <w:lang w:val="en-US"/>
+        </w:rPr>
+      </w:pPr>
+      <w:r>
+        <w:rPr>
+          <w:lang w:val="en-US"/>
+        </w:rPr>
+        <w:t xml:space="preserve">Smite a scorner, and the simple will </w:t>
+      </w:r>
+      <w:proofErr w:type="gramStart"/>
+      <w:r>
+        <w:rPr>
+          <w:lang w:val="en-US"/>
+        </w:rPr>
+        <w:t>beware:</w:t>
+      </w:r>
+      <w:proofErr w:type="gramEnd"/>
+      <w:r>
+        <w:rPr>
+          <w:lang w:val="en-US"/>
+        </w:rPr>
+        <w:t xml:space="preserve"> and reprove one that hath understanding, and he will understand knowledge.</w:t>
+      </w:r>
+    </w:p>
+    <w:p>
+      <w:pPr>
+        <w:pStyle w:val="ListParagraph"/>
+        <w:numPr>
+          <w:ilvl w:val="0"/>
+          <w:numId w:val="19"/>
+        </w:numPr>
+        <w:rPr>
+          <w:lang w:val="en-US"/>
+        </w:rPr>
+      </w:pPr>
+      <w:r>
+        <w:rPr>
+          <w:lang w:val="en-US"/>
+        </w:rPr>
+        <w:t xml:space="preserve">He that </w:t>
+      </w:r>
+      <w:proofErr w:type="spellStart"/>
+      <w:r>
+        <w:rPr>
+          <w:lang w:val="en-US"/>
+        </w:rPr>
+        <w:t>wasteth</w:t>
+      </w:r>
+      <w:proofErr w:type="spellEnd"/>
+      <w:r>
+        <w:rPr>
+          <w:lang w:val="en-US"/>
+        </w:rPr>
+        <w:t xml:space="preserve"> his father, and </w:t>
+      </w:r>
+      <w:proofErr w:type="spellStart"/>
+      <w:r>
+        <w:rPr>
+          <w:lang w:val="en-US"/>
+        </w:rPr>
+        <w:t>chaseth</w:t>
+      </w:r>
+      <w:proofErr w:type="spellEnd"/>
+      <w:r>
+        <w:rPr>
+          <w:lang w:val="en-US"/>
+        </w:rPr>
+        <w:t xml:space="preserve"> away his mother, is a son that </w:t>
+      </w:r>
+      <w:proofErr w:type="spellStart"/>
+      <w:r>
+        <w:rPr>
+          <w:lang w:val="en-US"/>
+        </w:rPr>
+        <w:t>causeth</w:t>
+      </w:r>
+      <w:proofErr w:type="spellEnd"/>
+      <w:r>
+        <w:rPr>
+          <w:lang w:val="en-US"/>
+        </w:rPr>
+        <w:t xml:space="preserve"> shame</w:t>
+      </w:r>
+      <w:r>
+        <w:rPr>
+          <w:lang w:val="en-US"/>
+        </w:rPr>
+        <w:t>, and bringeth reproach.</w:t>
+      </w:r>
+    </w:p>
+    <w:p>
+      <w:pPr>
+        <w:pStyle w:val="ListParagraph"/>
+        <w:numPr>
+          <w:ilvl w:val="0"/>
+          <w:numId w:val="19"/>
+        </w:numPr>
+        <w:rPr>
+          <w:lang w:val="en-US"/>
+        </w:rPr>
+      </w:pPr>
+      <w:r>
+        <w:rPr>
+          <w:lang w:val="en-US"/>
+        </w:rPr>
+        <w:t xml:space="preserve">Cease, my son, to hear the instruction that </w:t>
+      </w:r>
+      <w:proofErr w:type="spellStart"/>
+      <w:r>
+        <w:rPr>
+          <w:lang w:val="en-US"/>
+        </w:rPr>
+        <w:t>causeth</w:t>
+      </w:r>
+      <w:proofErr w:type="spellEnd"/>
+      <w:r>
+        <w:rPr>
+          <w:lang w:val="en-US"/>
+        </w:rPr>
+        <w:t xml:space="preserve"> to err from the words of knowledge.</w:t>
+      </w:r>
+    </w:p>
+    <w:p>
+      <w:pPr>
+        <w:pStyle w:val="ListParagraph"/>
+        <w:numPr>
+          <w:ilvl w:val="0"/>
+          <w:numId w:val="19"/>
+        </w:numPr>
+        <w:rPr>
+          <w:lang w:val="en-US"/>
+        </w:rPr>
+      </w:pPr>
+      <w:r>
+        <w:rPr>
+          <w:lang w:val="en-US"/>
+        </w:rPr>
+        <w:t xml:space="preserve">An ungodly witness </w:t>
+      </w:r>
+      <w:proofErr w:type="spellStart"/>
+      <w:r>
+        <w:rPr>
+          <w:lang w:val="en-US"/>
+        </w:rPr>
+        <w:t>scorneth</w:t>
+      </w:r>
+      <w:proofErr w:type="spellEnd"/>
+      <w:r>
+        <w:rPr>
+          <w:lang w:val="en-US"/>
+        </w:rPr>
+        <w:t xml:space="preserve"> judgment: and the mouth of the wicked </w:t>
+      </w:r>
+      <w:proofErr w:type="spellStart"/>
+      <w:r>
+        <w:rPr>
+          <w:lang w:val="en-US"/>
+        </w:rPr>
+        <w:t>devoureth</w:t>
+      </w:r>
+      <w:proofErr w:type="spellEnd"/>
+      <w:r>
+        <w:rPr>
+          <w:lang w:val="en-US"/>
+        </w:rPr>
+        <w:t xml:space="preserve"> iniquity.</w:t>
+      </w:r>
+    </w:p>
+    <w:p>
+      <w:pPr>
+        <w:pStyle w:val="ListParagraph"/>
+        <w:numPr>
+          <w:ilvl w:val="0"/>
+          <w:numId w:val="19"/>
+        </w:numPr>
+        <w:rPr>
+          <w:lang w:val="en-US"/>
+        </w:rPr>
+      </w:pPr>
+      <w:r>
+        <w:rPr>
+          <w:lang w:val="en-US"/>
+        </w:rPr>
+        <w:t>Judgments are prepared for scorners, and stripes for the back of fools.</w:t>
+      </w:r>
+    </w:p>
+    <w:p>
+      <w:pPr>
+        <w:rPr>
+          <w:lang w:val="en-US"/>
+        </w:rPr>
+      </w:pPr>
+    </w:p>
+    <w:p>
+      <w:pPr>
+        <w:rPr>
+          <w:lang w:val="en-US"/>
+        </w:rPr>
+      </w:pPr>
+      <w:r>
+        <w:rPr>
+          <w:lang w:val="en-US"/>
+        </w:rPr>
+        <w:t>Proverbs Ch20</w:t>
+      </w:r>
+    </w:p>
+    <w:p>
+      <w:pPr>
+        <w:rPr>
+          <w:lang w:val="en-US"/>
+        </w:rPr>
+      </w:pPr>
+    </w:p>
+    <w:p>
+      <w:pPr>
+        <w:pStyle w:val="ListParagraph"/>
+        <w:numPr>
+          <w:ilvl w:val="0"/>
+          <w:numId w:val="20"/>
+        </w:numPr>
+        <w:rPr>
+          <w:lang w:val="en-US"/>
+        </w:rPr>
+      </w:pPr>
+      <w:r>
+        <w:rPr>
+          <w:lang w:val="en-US"/>
+        </w:rPr>
+        <w:t xml:space="preserve">Wine is a mocker, strong drink is </w:t>
+      </w:r>
+      <w:proofErr w:type="gramStart"/>
+      <w:r>
+        <w:rPr>
+          <w:lang w:val="en-US"/>
+        </w:rPr>
+        <w:t>raging:</w:t>
+      </w:r>
+      <w:proofErr w:type="gramEnd"/>
+      <w:r>
+        <w:rPr>
+          <w:lang w:val="en-US"/>
+        </w:rPr>
+        <w:t xml:space="preserve"> and whosoever is deceived thereby is not wise.</w:t>
+      </w:r>
+    </w:p>
+    <w:p>
+      <w:pPr>
+        <w:pStyle w:val="ListParagraph"/>
+        <w:numPr>
+          <w:ilvl w:val="0"/>
+          <w:numId w:val="20"/>
+        </w:numPr>
+        <w:rPr>
+          <w:lang w:val="en-US"/>
+        </w:rPr>
+      </w:pPr>
+      <w:r>
+        <w:rPr>
+          <w:lang w:val="en-US"/>
+        </w:rPr>
+        <w:t xml:space="preserve">The fear of a king is as the roaring of a lion: whoso </w:t>
+      </w:r>
+      <w:proofErr w:type="spellStart"/>
+      <w:r>
+        <w:rPr>
+          <w:lang w:val="en-US"/>
+        </w:rPr>
+        <w:t>provoketh</w:t>
+      </w:r>
+      <w:proofErr w:type="spellEnd"/>
+      <w:r>
+        <w:rPr>
+          <w:lang w:val="en-US"/>
+        </w:rPr>
+        <w:t xml:space="preserve"> him to anger </w:t>
+      </w:r>
+      <w:proofErr w:type="spellStart"/>
+      <w:r>
+        <w:rPr>
+          <w:lang w:val="en-US"/>
+        </w:rPr>
+        <w:t>sinneth</w:t>
+      </w:r>
+      <w:proofErr w:type="spellEnd"/>
+      <w:r>
+        <w:rPr>
+          <w:lang w:val="en-US"/>
+        </w:rPr>
+        <w:t xml:space="preserve"> against his own soul.</w:t>
+      </w:r>
+    </w:p>
+    <w:p>
+      <w:pPr>
+        <w:pStyle w:val="ListParagraph"/>
+        <w:numPr>
+          <w:ilvl w:val="0"/>
+          <w:numId w:val="20"/>
+        </w:numPr>
+        <w:rPr>
+          <w:lang w:val="en-US"/>
+        </w:rPr>
+      </w:pPr>
+      <w:r>
+        <w:rPr>
+          <w:lang w:val="en-US"/>
+        </w:rPr>
+        <w:t>It is an hour for a man to cease from strife: but every fool will be meddling.</w:t>
+      </w:r>
+    </w:p>
+    <w:p>
+      <w:pPr>
+        <w:pStyle w:val="ListParagraph"/>
+        <w:numPr>
+          <w:ilvl w:val="0"/>
+          <w:numId w:val="20"/>
+        </w:numPr>
+        <w:rPr>
+          <w:lang w:val="en-US"/>
+        </w:rPr>
+      </w:pPr>
+      <w:r>
+        <w:rPr>
+          <w:lang w:val="en-US"/>
+        </w:rPr>
+        <w:t xml:space="preserve">The sluggard will not plow by reason of the cold; </w:t>
+      </w:r>
+      <w:proofErr w:type="gramStart"/>
+      <w:r>
+        <w:rPr>
+          <w:lang w:val="en-US"/>
+        </w:rPr>
+        <w:t>therefore</w:t>
+      </w:r>
+      <w:proofErr w:type="gramEnd"/>
+      <w:r>
+        <w:rPr>
+          <w:lang w:val="en-US"/>
+        </w:rPr>
+        <w:t xml:space="preserve"> shall he beg in harvest, and have nothing.</w:t>
+      </w:r>
+    </w:p>
+    <w:p>
+      <w:pPr>
+        <w:pStyle w:val="ListParagraph"/>
+        <w:numPr>
+          <w:ilvl w:val="0"/>
+          <w:numId w:val="20"/>
+        </w:numPr>
+        <w:rPr>
+          <w:lang w:val="en-US"/>
+        </w:rPr>
+      </w:pPr>
+      <w:r>
+        <w:rPr>
+          <w:lang w:val="en-US"/>
+        </w:rPr>
+        <w:t>Counsel in the heart of man is like deep water; but a man of understanding will draw it out.</w:t>
+      </w:r>
+    </w:p>
+    <w:p>
+      <w:pPr>
+        <w:pStyle w:val="ListParagraph"/>
+        <w:numPr>
+          <w:ilvl w:val="0"/>
+          <w:numId w:val="20"/>
+        </w:numPr>
+        <w:rPr>
+          <w:lang w:val="en-US"/>
+        </w:rPr>
+      </w:pPr>
+      <w:r>
+        <w:rPr>
+          <w:lang w:val="en-US"/>
+        </w:rPr>
+        <w:t xml:space="preserve">Most men will proclaim </w:t>
+      </w:r>
+      <w:proofErr w:type="spellStart"/>
+      <w:proofErr w:type="gramStart"/>
+      <w:r>
+        <w:rPr>
+          <w:lang w:val="en-US"/>
+        </w:rPr>
+        <w:t>every one</w:t>
+      </w:r>
+      <w:proofErr w:type="spellEnd"/>
+      <w:proofErr w:type="gramEnd"/>
+      <w:r>
+        <w:rPr>
+          <w:lang w:val="en-US"/>
+        </w:rPr>
+        <w:t xml:space="preserve"> his own goodness: but a faithful man who can find?</w:t>
+      </w:r>
+    </w:p>
+    <w:p>
+      <w:pPr>
+        <w:pStyle w:val="ListParagraph"/>
+        <w:numPr>
+          <w:ilvl w:val="0"/>
+          <w:numId w:val="20"/>
+        </w:numPr>
+        <w:rPr>
+          <w:lang w:val="en-US"/>
+        </w:rPr>
+      </w:pPr>
+      <w:r>
+        <w:rPr>
+          <w:lang w:val="en-US"/>
+        </w:rPr>
+        <w:t>The just man walketh in his integrity: his children are blessed after him.</w:t>
+      </w:r>
+    </w:p>
+    <w:p>
+      <w:pPr>
+        <w:pStyle w:val="ListParagraph"/>
+        <w:numPr>
+          <w:ilvl w:val="0"/>
+          <w:numId w:val="20"/>
+        </w:numPr>
+        <w:rPr>
+          <w:lang w:val="en-US"/>
+        </w:rPr>
+      </w:pPr>
+      <w:r>
+        <w:rPr>
+          <w:lang w:val="en-US"/>
+        </w:rPr>
+        <w:t xml:space="preserve">A king that </w:t>
+      </w:r>
+      <w:proofErr w:type="spellStart"/>
+      <w:r>
+        <w:rPr>
+          <w:lang w:val="en-US"/>
+        </w:rPr>
+        <w:t>sitteth</w:t>
+      </w:r>
+      <w:proofErr w:type="spellEnd"/>
+      <w:r>
+        <w:rPr>
+          <w:lang w:val="en-US"/>
+        </w:rPr>
+        <w:t xml:space="preserve"> in the throne of judgment </w:t>
+      </w:r>
+      <w:proofErr w:type="spellStart"/>
+      <w:r>
+        <w:rPr>
+          <w:lang w:val="en-US"/>
+        </w:rPr>
+        <w:t>scattereth</w:t>
+      </w:r>
+      <w:proofErr w:type="spellEnd"/>
+      <w:r>
+        <w:rPr>
+          <w:lang w:val="en-US"/>
+        </w:rPr>
+        <w:t xml:space="preserve"> away all evil with his eyes.</w:t>
+      </w:r>
+    </w:p>
+    <w:p>
+      <w:pPr>
+        <w:pStyle w:val="ListParagraph"/>
+        <w:numPr>
+          <w:ilvl w:val="0"/>
+          <w:numId w:val="20"/>
+        </w:numPr>
+        <w:rPr>
+          <w:lang w:val="en-US"/>
+        </w:rPr>
+      </w:pPr>
+      <w:r>
+        <w:rPr>
+          <w:lang w:val="en-US"/>
+        </w:rPr>
+        <w:t>Who can say, I have made my heart clean, I am pure from my sin?</w:t>
+      </w:r>
+    </w:p>
+    <w:p>
+      <w:pPr>
+        <w:pStyle w:val="ListParagraph"/>
+        <w:numPr>
+          <w:ilvl w:val="0"/>
+          <w:numId w:val="20"/>
+        </w:numPr>
+        <w:rPr>
+          <w:lang w:val="en-US"/>
+        </w:rPr>
+      </w:pPr>
+      <w:r>
+        <w:rPr>
+          <w:lang w:val="en-US"/>
+        </w:rPr>
+        <w:lastRenderedPageBreak/>
+        <w:t xml:space="preserve">Divers weights, and </w:t>
+      </w:r>
+      <w:proofErr w:type="gramStart"/>
+      <w:r>
+        <w:rPr>
+          <w:lang w:val="en-US"/>
+        </w:rPr>
+        <w:t>divers</w:t>
+      </w:r>
+      <w:proofErr w:type="gramEnd"/>
+      <w:r>
+        <w:rPr>
+          <w:lang w:val="en-US"/>
+        </w:rPr>
+        <w:t xml:space="preserve"> measures, both of them are alike abomination to the LORD.</w:t>
+      </w:r>
+    </w:p>
+    <w:p>
+      <w:pPr>
+        <w:pStyle w:val="ListParagraph"/>
+        <w:numPr>
+          <w:ilvl w:val="0"/>
+          <w:numId w:val="20"/>
+        </w:numPr>
+        <w:rPr>
+          <w:lang w:val="en-US"/>
+        </w:rPr>
+      </w:pPr>
+      <w:r>
+        <w:rPr>
+          <w:lang w:val="en-US"/>
+        </w:rPr>
+        <w:t>Even a child is known by his doings, whether his work be pure, and whether it be right.</w:t>
+      </w:r>
+    </w:p>
+    <w:p>
+      <w:pPr>
+        <w:pStyle w:val="ListParagraph"/>
+        <w:numPr>
+          <w:ilvl w:val="0"/>
+          <w:numId w:val="20"/>
+        </w:numPr>
+        <w:rPr>
+          <w:lang w:val="en-US"/>
+        </w:rPr>
+      </w:pPr>
+      <w:r>
+        <w:rPr>
+          <w:lang w:val="en-US"/>
+        </w:rPr>
+        <w:t>The hearing ear, and the seeing eye, the LORD hath made even both of them.</w:t>
+      </w:r>
+    </w:p>
+    <w:p>
+      <w:pPr>
+        <w:pStyle w:val="ListParagraph"/>
+        <w:numPr>
+          <w:ilvl w:val="0"/>
+          <w:numId w:val="20"/>
+        </w:numPr>
+        <w:rPr>
+          <w:lang w:val="en-US"/>
+        </w:rPr>
+      </w:pPr>
+      <w:r>
+        <w:rPr>
+          <w:lang w:val="en-US"/>
+        </w:rPr>
+        <w:t xml:space="preserve">Love not </w:t>
+      </w:r>
+      <w:proofErr w:type="gramStart"/>
+      <w:r>
+        <w:rPr>
+          <w:lang w:val="en-US"/>
+        </w:rPr>
+        <w:t>sleep</w:t>
+      </w:r>
+      <w:proofErr w:type="gramEnd"/>
+      <w:r>
+        <w:rPr>
+          <w:lang w:val="en-US"/>
+        </w:rPr>
+        <w:t>, lest thou come to poverty; open thine eyes, and thou shalt be satisfied with bread.</w:t>
+      </w:r>
+    </w:p>
+    <w:p>
+      <w:pPr>
+        <w:pStyle w:val="ListParagraph"/>
+        <w:numPr>
+          <w:ilvl w:val="0"/>
+          <w:numId w:val="20"/>
+        </w:numPr>
+        <w:rPr>
+          <w:lang w:val="en-US"/>
+        </w:rPr>
+      </w:pPr>
+      <w:r>
+        <w:rPr>
+          <w:lang w:val="en-US"/>
+        </w:rPr>
+        <w:t xml:space="preserve">It is naught, it is naught, saith the buyer: but when he is gone his way, then he </w:t>
+      </w:r>
+      <w:proofErr w:type="spellStart"/>
+      <w:r>
+        <w:rPr>
+          <w:lang w:val="en-US"/>
+        </w:rPr>
+        <w:t>boasteth</w:t>
+      </w:r>
+      <w:proofErr w:type="spellEnd"/>
+      <w:r>
+        <w:rPr>
+          <w:lang w:val="en-US"/>
+        </w:rPr>
+        <w:t>.</w:t>
+      </w:r>
+    </w:p>
+    <w:p>
+      <w:pPr>
+        <w:pStyle w:val="ListParagraph"/>
+        <w:numPr>
+          <w:ilvl w:val="0"/>
+          <w:numId w:val="20"/>
+        </w:numPr>
+        <w:rPr>
+          <w:lang w:val="en-US"/>
+        </w:rPr>
+      </w:pPr>
+      <w:r>
+        <w:rPr>
+          <w:lang w:val="en-US"/>
+        </w:rPr>
+        <w:t>There is gold, and a multitude of rubies: but the lips of knowledge are a precious jewel.</w:t>
+      </w:r>
+    </w:p>
+    <w:p>
+      <w:pPr>
+        <w:pStyle w:val="ListParagraph"/>
+        <w:numPr>
+          <w:ilvl w:val="0"/>
+          <w:numId w:val="20"/>
+        </w:numPr>
+        <w:rPr>
+          <w:lang w:val="en-US"/>
+        </w:rPr>
+      </w:pPr>
+      <w:r>
+        <w:rPr>
+          <w:lang w:val="en-US"/>
+        </w:rPr>
+        <w:t>Take his garment that is surety for a stranger: and take a pledge of him for a strange woman.</w:t>
+      </w:r>
+    </w:p>
+    <w:p>
+      <w:pPr>
+        <w:pStyle w:val="ListParagraph"/>
+        <w:numPr>
+          <w:ilvl w:val="0"/>
+          <w:numId w:val="20"/>
+        </w:numPr>
+        <w:rPr>
+          <w:lang w:val="en-US"/>
+        </w:rPr>
+      </w:pPr>
+      <w:r>
+        <w:rPr>
+          <w:lang w:val="en-US"/>
+        </w:rPr>
+        <w:t>Bread of deceit is sweet to a man; but afterwards his mouth shall be filled with gravel.</w:t>
+      </w:r>
+    </w:p>
+    <w:p>
+      <w:pPr>
+        <w:pStyle w:val="ListParagraph"/>
+        <w:numPr>
+          <w:ilvl w:val="0"/>
+          <w:numId w:val="20"/>
+        </w:numPr>
+        <w:rPr>
+          <w:lang w:val="en-US"/>
+        </w:rPr>
+      </w:pPr>
+      <w:r>
+        <w:rPr>
+          <w:lang w:val="en-US"/>
+        </w:rPr>
+        <w:t>Every purpose is established by counsel: and with good advice make war.</w:t>
+      </w:r>
+    </w:p>
+    <w:p>
+      <w:pPr>
+        <w:pStyle w:val="ListParagraph"/>
+        <w:numPr>
+          <w:ilvl w:val="0"/>
+          <w:numId w:val="20"/>
+        </w:numPr>
+        <w:rPr>
+          <w:lang w:val="en-US"/>
+        </w:rPr>
+      </w:pPr>
+      <w:r>
+        <w:rPr>
+          <w:lang w:val="en-US"/>
+        </w:rPr>
+        <w:t xml:space="preserve">He that </w:t>
+      </w:r>
+      <w:proofErr w:type="spellStart"/>
+      <w:r>
+        <w:rPr>
+          <w:lang w:val="en-US"/>
+        </w:rPr>
+        <w:t>goeth</w:t>
+      </w:r>
+      <w:proofErr w:type="spellEnd"/>
+      <w:r>
+        <w:rPr>
+          <w:lang w:val="en-US"/>
+        </w:rPr>
+        <w:t xml:space="preserve"> about as a talebearer </w:t>
+      </w:r>
+      <w:proofErr w:type="spellStart"/>
+      <w:r>
+        <w:rPr>
+          <w:lang w:val="en-US"/>
+        </w:rPr>
+        <w:t>revealeth</w:t>
+      </w:r>
+      <w:proofErr w:type="spellEnd"/>
+      <w:r>
+        <w:rPr>
+          <w:lang w:val="en-US"/>
+        </w:rPr>
+        <w:t xml:space="preserve"> secrets: </w:t>
+      </w:r>
+      <w:proofErr w:type="gramStart"/>
+      <w:r>
+        <w:rPr>
+          <w:lang w:val="en-US"/>
+        </w:rPr>
+        <w:t>therefore</w:t>
+      </w:r>
+      <w:proofErr w:type="gramEnd"/>
+      <w:r>
+        <w:rPr>
+          <w:lang w:val="en-US"/>
+        </w:rPr>
+        <w:t xml:space="preserve"> meddle not with him that </w:t>
+      </w:r>
+      <w:proofErr w:type="spellStart"/>
+      <w:r>
+        <w:rPr>
+          <w:lang w:val="en-US"/>
+        </w:rPr>
+        <w:t>flattereth</w:t>
+      </w:r>
+      <w:proofErr w:type="spellEnd"/>
+      <w:r>
+        <w:rPr>
+          <w:lang w:val="en-US"/>
+        </w:rPr>
+        <w:t xml:space="preserve"> with his lips.</w:t>
+      </w:r>
+    </w:p>
+    <w:p>
+      <w:pPr>
+        <w:pStyle w:val="ListParagraph"/>
+        <w:numPr>
+          <w:ilvl w:val="0"/>
+          <w:numId w:val="20"/>
+        </w:numPr>
+        <w:rPr>
+          <w:lang w:val="en-US"/>
+        </w:rPr>
+      </w:pPr>
+      <w:r>
+        <w:rPr>
+          <w:lang w:val="en-US"/>
+        </w:rPr>
+        <w:t xml:space="preserve">Whoso </w:t>
+      </w:r>
+      <w:proofErr w:type="spellStart"/>
+      <w:r>
+        <w:rPr>
+          <w:lang w:val="en-US"/>
+        </w:rPr>
+        <w:t>curseth</w:t>
+      </w:r>
+      <w:proofErr w:type="spellEnd"/>
+      <w:r>
+        <w:rPr>
+          <w:lang w:val="en-US"/>
+        </w:rPr>
+        <w:t xml:space="preserve"> his father or his mother, his lamp shall be put out in obscure darkness.</w:t>
+      </w:r>
+    </w:p>
+    <w:p>
+      <w:pPr>
+        <w:pStyle w:val="ListParagraph"/>
+        <w:numPr>
+          <w:ilvl w:val="0"/>
+          <w:numId w:val="20"/>
+        </w:numPr>
+        <w:rPr>
+          <w:lang w:val="en-US"/>
+        </w:rPr>
+      </w:pPr>
+      <w:r>
+        <w:rPr>
+          <w:lang w:val="en-US"/>
+        </w:rPr>
+        <w:t>An inheritance may be gotten hastily at the beginning; but the end thereof shall not be blessed.</w:t>
+      </w:r>
+    </w:p>
+    <w:p>
+      <w:pPr>
+        <w:pStyle w:val="ListParagraph"/>
+        <w:numPr>
+          <w:ilvl w:val="0"/>
+          <w:numId w:val="20"/>
+        </w:numPr>
+        <w:rPr>
+          <w:lang w:val="en-US"/>
+        </w:rPr>
+      </w:pPr>
+      <w:r>
+        <w:rPr>
+          <w:lang w:val="en-US"/>
+        </w:rPr>
+        <w:t>Say not thou, I will recompense evil; but wait on the LORD, and he shall save thee.</w:t>
+      </w:r>
+    </w:p>
+    <w:p>
+      <w:pPr>
+        <w:pStyle w:val="ListParagraph"/>
+        <w:numPr>
+          <w:ilvl w:val="0"/>
+          <w:numId w:val="20"/>
+        </w:numPr>
+        <w:rPr>
+          <w:lang w:val="en-US"/>
+        </w:rPr>
+      </w:pPr>
+      <w:r>
+        <w:rPr>
+          <w:lang w:val="en-US"/>
+        </w:rPr>
+        <w:t>Divers weights are an abomination unto the LORD; and a false balance is not good.</w:t>
+      </w:r>
+    </w:p>
+    <w:p>
+      <w:pPr>
+        <w:pStyle w:val="ListParagraph"/>
+        <w:numPr>
+          <w:ilvl w:val="0"/>
+          <w:numId w:val="20"/>
+        </w:numPr>
+        <w:rPr>
+          <w:lang w:val="en-US"/>
+        </w:rPr>
+      </w:pPr>
+      <w:r>
+        <w:rPr>
+          <w:lang w:val="en-US"/>
+        </w:rPr>
+        <w:t>Man’s goings are of the LORD; how can a man then understand his own way?</w:t>
+      </w:r>
+    </w:p>
+    <w:p>
+      <w:pPr>
+        <w:pStyle w:val="ListParagraph"/>
+        <w:numPr>
+          <w:ilvl w:val="0"/>
+          <w:numId w:val="20"/>
+        </w:numPr>
+        <w:rPr>
+          <w:lang w:val="en-US"/>
+        </w:rPr>
+      </w:pPr>
+      <w:r>
+        <w:rPr>
+          <w:lang w:val="en-US"/>
+        </w:rPr>
+        <w:t xml:space="preserve">It is a snare to the man who </w:t>
+      </w:r>
+      <w:proofErr w:type="spellStart"/>
+      <w:r>
+        <w:rPr>
+          <w:lang w:val="en-US"/>
+        </w:rPr>
+        <w:t>devoureth</w:t>
+      </w:r>
+      <w:proofErr w:type="spellEnd"/>
+      <w:r>
+        <w:rPr>
+          <w:lang w:val="en-US"/>
+        </w:rPr>
+        <w:t xml:space="preserve"> that which is holy, and after vows to make enquiry.</w:t>
+      </w:r>
+    </w:p>
+    <w:p>
+      <w:pPr>
+        <w:pStyle w:val="ListParagraph"/>
+        <w:numPr>
+          <w:ilvl w:val="0"/>
+          <w:numId w:val="20"/>
+        </w:numPr>
+        <w:rPr>
+          <w:lang w:val="en-US"/>
+        </w:rPr>
+      </w:pPr>
+      <w:r>
+        <w:rPr>
+          <w:lang w:val="en-US"/>
+        </w:rPr>
+        <w:t xml:space="preserve">A wise king </w:t>
+      </w:r>
+      <w:proofErr w:type="spellStart"/>
+      <w:r>
+        <w:rPr>
+          <w:lang w:val="en-US"/>
+        </w:rPr>
+        <w:t>scattereth</w:t>
+      </w:r>
+      <w:proofErr w:type="spellEnd"/>
+      <w:r>
+        <w:rPr>
+          <w:lang w:val="en-US"/>
+        </w:rPr>
+        <w:t xml:space="preserve"> the wicked, and bringeth the wheel over them.</w:t>
+      </w:r>
+    </w:p>
+    <w:p>
+      <w:pPr>
+        <w:pStyle w:val="ListParagraph"/>
+        <w:numPr>
+          <w:ilvl w:val="0"/>
+          <w:numId w:val="20"/>
+        </w:numPr>
+        <w:rPr>
+          <w:lang w:val="en-US"/>
+        </w:rPr>
+      </w:pPr>
+      <w:r>
+        <w:rPr>
+          <w:lang w:val="en-US"/>
+        </w:rPr>
+        <w:t>The spirit of man is the candle of the LORD, searching all the inward parts of the belly.</w:t>
+      </w:r>
+    </w:p>
+    <w:p>
+      <w:pPr>
+        <w:pStyle w:val="ListParagraph"/>
+        <w:numPr>
+          <w:ilvl w:val="0"/>
+          <w:numId w:val="20"/>
+        </w:numPr>
+        <w:rPr>
+          <w:lang w:val="en-US"/>
+        </w:rPr>
+      </w:pPr>
+      <w:r>
+        <w:rPr>
+          <w:lang w:val="en-US"/>
+        </w:rPr>
+        <w:t xml:space="preserve">Mercy and truth preserve the king: and his throne is </w:t>
+      </w:r>
+      <w:proofErr w:type="spellStart"/>
+      <w:r>
+        <w:rPr>
+          <w:lang w:val="en-US"/>
+        </w:rPr>
+        <w:t>upholden</w:t>
+      </w:r>
+      <w:proofErr w:type="spellEnd"/>
+      <w:r>
+        <w:rPr>
+          <w:lang w:val="en-US"/>
+        </w:rPr>
+        <w:t xml:space="preserve"> by mercy.</w:t>
+      </w:r>
+    </w:p>
+    <w:p>
+      <w:pPr>
+        <w:pStyle w:val="ListParagraph"/>
+        <w:numPr>
+          <w:ilvl w:val="0"/>
+          <w:numId w:val="20"/>
+        </w:numPr>
+        <w:rPr>
+          <w:lang w:val="en-US"/>
+        </w:rPr>
+      </w:pPr>
+      <w:r>
+        <w:rPr>
+          <w:lang w:val="en-US"/>
+        </w:rPr>
+        <w:t>The glory of young men is their strength: and the beauty of old men is the grey head.</w:t>
+      </w:r>
+    </w:p>
+    <w:p>
+      <w:pPr>
+        <w:pStyle w:val="ListParagraph"/>
+        <w:numPr>
+          <w:ilvl w:val="0"/>
+          <w:numId w:val="20"/>
+        </w:numPr>
+        <w:rPr>
+          <w:lang w:val="en-US"/>
+        </w:rPr>
+      </w:pPr>
+      <w:r>
+        <w:rPr>
+          <w:lang w:val="en-US"/>
+        </w:rPr>
+        <w:t xml:space="preserve">The blueness of a wound </w:t>
+      </w:r>
+      <w:proofErr w:type="spellStart"/>
+      <w:r>
+        <w:rPr>
+          <w:lang w:val="en-US"/>
+        </w:rPr>
+        <w:t>cleanseth</w:t>
+      </w:r>
+      <w:proofErr w:type="spellEnd"/>
+      <w:r>
+        <w:rPr>
+          <w:lang w:val="en-US"/>
+        </w:rPr>
+        <w:t xml:space="preserve"> away evil: </w:t>
+      </w:r>
+      <w:proofErr w:type="gramStart"/>
+      <w:r>
+        <w:rPr>
+          <w:lang w:val="en-US"/>
+        </w:rPr>
+        <w:t>so</w:t>
+      </w:r>
+      <w:proofErr w:type="gramEnd"/>
+      <w:r>
+        <w:rPr>
+          <w:lang w:val="en-US"/>
+        </w:rPr>
+        <w:t xml:space="preserve"> do stripes</w:t>
+      </w:r>
+      <w:r>
+        <w:rPr>
+          <w:lang w:val="en-US"/>
+        </w:rPr>
+        <w:t xml:space="preserve"> the inward parts of the belly.</w:t>
+      </w:r>
+    </w:p>
+    <w:p>
+      <w:pPr>
+        <w:rPr>
+          <w:lang w:val="en-US"/>
+        </w:rPr>
+      </w:pPr>
+    </w:p>
+    <w:p>
+      <w:pPr>
+        <w:rPr>
+          <w:lang w:val="en-US"/>
+        </w:rPr>
+      </w:pPr>
+      <w:r>
+        <w:rPr>
+          <w:lang w:val="en-US"/>
+        </w:rPr>
+        <w:t>Proverbs Ch21</w:t>
+      </w:r>
+    </w:p>
+    <w:p>
+      <w:pPr>
+        <w:rPr>
+          <w:lang w:val="en-US"/>
+        </w:rPr>
+      </w:pPr>
+    </w:p>
+    <w:p>
+      <w:pPr>
+        <w:rPr>
+          <w:lang w:val="en-US"/>
+        </w:rPr>
+      </w:pPr>
     </w:p>
     <w:sectPr>
       <w:pgSz w:w="11900" w:h="16840"/>
@@ -15143,7 +17825,7 @@
 </file>
 
 <file path=word/numbering.xml><?xml version="1.0" encoding="utf-8"?>
-<w:numbering xmlns:wpc="http://schemas.microsoft.com/office/word/2010/wordprocessingCanvas" xmlns:cx="http://schemas.microsoft.com/office/drawing/2014/chartex" xmlns:cx1="http://schemas.microsoft.com/office/drawing/2015/9/8/chartex" xmlns:cx2="http://schemas.microsoft.com/office/drawing/2015/10/21/chartex" xmlns:cx3="http://schemas.microsoft.com/office/drawing/2016/5/9/chartex" xmlns:cx4="http://schemas.microsoft.com/office/drawing/2016/5/10/chartex" xmlns:cx5="http://schemas.microsoft.com/office/drawing/2016/5/11/chartex" xmlns:cx6="http://schemas.microsoft.com/office/drawing/2016/5/12/chartex" xmlns:cx7="http://schemas.microsoft.com/office/drawing/2016/5/13/chartex" xmlns:cx8="http://schemas.microsoft.com/office/drawing/2016/5/14/chartex" xmlns:mc="http://schemas.openxmlformats.org/markup-compatibility/2006" xmlns:aink="http://schemas.microsoft.com/office/drawing/2016/ink" xmlns:am3d="http://schemas.microsoft.com/office/drawing/2017/model3d" xmlns:o="urn:schemas-microsoft-com:office:office" xmlns:r="http://schemas.openxmlformats.org/officeDocument/2006/relationships" xmlns:m="http://schemas.openxmlformats.org/officeDocument/2006/math" xmlns:v="urn:schemas-microsoft-com:vml" xmlns:wp14="http://schemas.microsoft.com/office/word/2010/wordprocessingDrawing" xmlns:wp="http://schemas.openxmlformats.org/drawingml/2006/wordprocessingDrawing" xmlns:w10="urn:schemas-microsoft-com:office:word" xmlns:w="http://schemas.openxmlformats.org/wordprocessingml/2006/main" xmlns:w14="http://schemas.microsoft.com/office/word/2010/wordml" xmlns:w15="http://schemas.microsoft.com/office/word/2012/wordml" xmlns:w16cid="http://schemas.microsoft.com/office/word/2016/wordml/cid" xmlns:w16se="http://schemas.microsoft.com/office/word/2015/wordml/symex" xmlns:wpg="http://schemas.microsoft.com/office/word/2010/wordprocessingGroup" xmlns:wpi="http://schemas.microsoft.com/office/word/2010/wordprocessingInk" xmlns:wne="http://schemas.microsoft.com/office/word/2006/wordml" xmlns:wps="http://schemas.microsoft.com/office/word/2010/wordprocessingShape" mc:Ignorable="w14 w15 w16se w16cid wp14">
+<w:numbering xmlns:wpc="http://schemas.microsoft.com/office/word/2010/wordprocessingCanvas" xmlns:cx="http://schemas.microsoft.com/office/drawing/2014/chartex" xmlns:cx1="http://schemas.microsoft.com/office/drawing/2015/9/8/chartex" xmlns:cx2="http://schemas.microsoft.com/office/drawing/2015/10/21/chartex" xmlns:cx3="http://schemas.microsoft.com/office/drawing/2016/5/9/chartex" xmlns:cx4="http://schemas.microsoft.com/office/drawing/2016/5/10/chartex" xmlns:cx5="http://schemas.microsoft.com/office/drawing/2016/5/11/chartex" xmlns:cx6="http://schemas.microsoft.com/office/drawing/2016/5/12/chartex" xmlns:cx7="http://schemas.microsoft.com/office/drawing/2016/5/13/chartex" xmlns:cx8="http://schemas.microsoft.com/office/drawing/2016/5/14/chartex" xmlns:mc="http://schemas.openxmlformats.org/markup-compatibility/2006" xmlns:aink="http://schemas.microsoft.com/office/drawing/2016/ink" xmlns:am3d="http://schemas.microsoft.com/office/drawing/2017/model3d" xmlns:o="urn:schemas-microsoft-com:office:office" xmlns:r="http://schemas.openxmlformats.org/officeDocument/2006/relationships" xmlns:m="http://schemas.openxmlformats.org/officeDocument/2006/math" xmlns:v="urn:schemas-microsoft-com:vml" xmlns:wp14="http://schemas.microsoft.com/office/word/2010/wordprocessingDrawing" xmlns:wp="http://schemas.openxmlformats.org/drawingml/2006/wordprocessingDrawing" xmlns:w10="urn:schemas-microsoft-com:office:word" xmlns:w="http://schemas.openxmlformats.org/wordprocessingml/2006/main" xmlns:w14="http://schemas.microsoft.com/office/word/2010/wordml" xmlns:w15="http://schemas.microsoft.com/office/word/2012/wordml" xmlns:w16cex="http://schemas.microsoft.com/office/word/2018/wordml/cex" xmlns:w16cid="http://schemas.microsoft.com/office/word/2016/wordml/cid" xmlns:w16="http://schemas.microsoft.com/office/word/2018/wordml" xmlns:w16se="http://schemas.microsoft.com/office/word/2015/wordml/symex" xmlns:wpg="http://schemas.microsoft.com/office/word/2010/wordprocessingGroup" xmlns:wpi="http://schemas.microsoft.com/office/word/2010/wordprocessingInk" xmlns:wne="http://schemas.microsoft.com/office/word/2006/wordml" xmlns:wps="http://schemas.microsoft.com/office/word/2010/wordprocessingShape" mc:Ignorable="w14 w15 w16se w16cid w16 w16cex wp14">
   <w:abstractNum w:abstractNumId="0" w15:restartNumberingAfterBreak="0">
     <w:nsid w:val="03726B43"/>
     <w:multiLevelType w:val="hybridMultilevel"/>
@@ -15590,9 +18272,9 @@
     </w:lvl>
   </w:abstractNum>
   <w:abstractNum w:abstractNumId="5" w15:restartNumberingAfterBreak="0">
-    <w:nsid w:val="28CB31ED"/>
+    <w:nsid w:val="265B314B"/>
     <w:multiLevelType w:val="hybridMultilevel"/>
-    <w:tmpl w:val="9976B318"/>
+    <w:tmpl w:val="4AF88F5A"/>
     <w:lvl w:ilvl="0" w:tplc="0809000F">
       <w:start w:val="1"/>
       <w:numFmt w:val="decimal"/>
@@ -15679,9 +18361,9 @@
     </w:lvl>
   </w:abstractNum>
   <w:abstractNum w:abstractNumId="6" w15:restartNumberingAfterBreak="0">
-    <w:nsid w:val="2C1276A7"/>
+    <w:nsid w:val="28CB31ED"/>
     <w:multiLevelType w:val="hybridMultilevel"/>
-    <w:tmpl w:val="ADA890B8"/>
+    <w:tmpl w:val="9976B318"/>
     <w:lvl w:ilvl="0" w:tplc="0809000F">
       <w:start w:val="1"/>
       <w:numFmt w:val="decimal"/>
@@ -15768,9 +18450,9 @@
     </w:lvl>
   </w:abstractNum>
   <w:abstractNum w:abstractNumId="7" w15:restartNumberingAfterBreak="0">
-    <w:nsid w:val="336A14C5"/>
+    <w:nsid w:val="2C1276A7"/>
     <w:multiLevelType w:val="hybridMultilevel"/>
-    <w:tmpl w:val="5384450A"/>
+    <w:tmpl w:val="ADA890B8"/>
     <w:lvl w:ilvl="0" w:tplc="0809000F">
       <w:start w:val="1"/>
       <w:numFmt w:val="decimal"/>
@@ -15857,9 +18539,9 @@
     </w:lvl>
   </w:abstractNum>
   <w:abstractNum w:abstractNumId="8" w15:restartNumberingAfterBreak="0">
-    <w:nsid w:val="45EA70D5"/>
+    <w:nsid w:val="336A14C5"/>
     <w:multiLevelType w:val="hybridMultilevel"/>
-    <w:tmpl w:val="6C72CFEC"/>
+    <w:tmpl w:val="5384450A"/>
     <w:lvl w:ilvl="0" w:tplc="0809000F">
       <w:start w:val="1"/>
       <w:numFmt w:val="decimal"/>
@@ -15946,9 +18628,9 @@
     </w:lvl>
   </w:abstractNum>
   <w:abstractNum w:abstractNumId="9" w15:restartNumberingAfterBreak="0">
-    <w:nsid w:val="47DC7CAE"/>
+    <w:nsid w:val="45EA70D5"/>
     <w:multiLevelType w:val="hybridMultilevel"/>
-    <w:tmpl w:val="F0CC44AA"/>
+    <w:tmpl w:val="6C72CFEC"/>
     <w:lvl w:ilvl="0" w:tplc="0809000F">
       <w:start w:val="1"/>
       <w:numFmt w:val="decimal"/>
@@ -16035,9 +18717,9 @@
     </w:lvl>
   </w:abstractNum>
   <w:abstractNum w:abstractNumId="10" w15:restartNumberingAfterBreak="0">
-    <w:nsid w:val="56030742"/>
+    <w:nsid w:val="47DC7CAE"/>
     <w:multiLevelType w:val="hybridMultilevel"/>
-    <w:tmpl w:val="768C6D10"/>
+    <w:tmpl w:val="F0CC44AA"/>
     <w:lvl w:ilvl="0" w:tplc="0809000F">
       <w:start w:val="1"/>
       <w:numFmt w:val="decimal"/>
@@ -16124,9 +18806,9 @@
     </w:lvl>
   </w:abstractNum>
   <w:abstractNum w:abstractNumId="11" w15:restartNumberingAfterBreak="0">
-    <w:nsid w:val="580E620B"/>
+    <w:nsid w:val="56030742"/>
     <w:multiLevelType w:val="hybridMultilevel"/>
-    <w:tmpl w:val="7A164186"/>
+    <w:tmpl w:val="768C6D10"/>
     <w:lvl w:ilvl="0" w:tplc="0809000F">
       <w:start w:val="1"/>
       <w:numFmt w:val="decimal"/>
@@ -16213,9 +18895,9 @@
     </w:lvl>
   </w:abstractNum>
   <w:abstractNum w:abstractNumId="12" w15:restartNumberingAfterBreak="0">
-    <w:nsid w:val="5BC263B8"/>
+    <w:nsid w:val="580E620B"/>
     <w:multiLevelType w:val="hybridMultilevel"/>
-    <w:tmpl w:val="A88C7F16"/>
+    <w:tmpl w:val="7A164186"/>
     <w:lvl w:ilvl="0" w:tplc="0809000F">
       <w:start w:val="1"/>
       <w:numFmt w:val="decimal"/>
@@ -16302,9 +18984,9 @@
     </w:lvl>
   </w:abstractNum>
   <w:abstractNum w:abstractNumId="13" w15:restartNumberingAfterBreak="0">
-    <w:nsid w:val="63B67CCC"/>
+    <w:nsid w:val="580F7CBB"/>
     <w:multiLevelType w:val="hybridMultilevel"/>
-    <w:tmpl w:val="71BA67A8"/>
+    <w:tmpl w:val="8F1EE6FC"/>
     <w:lvl w:ilvl="0" w:tplc="0809000F">
       <w:start w:val="1"/>
       <w:numFmt w:val="decimal"/>
@@ -16391,9 +19073,9 @@
     </w:lvl>
   </w:abstractNum>
   <w:abstractNum w:abstractNumId="14" w15:restartNumberingAfterBreak="0">
-    <w:nsid w:val="66941418"/>
+    <w:nsid w:val="5BC263B8"/>
     <w:multiLevelType w:val="hybridMultilevel"/>
-    <w:tmpl w:val="D3EEED0E"/>
+    <w:tmpl w:val="A88C7F16"/>
     <w:lvl w:ilvl="0" w:tplc="0809000F">
       <w:start w:val="1"/>
       <w:numFmt w:val="decimal"/>
@@ -16480,9 +19162,9 @@
     </w:lvl>
   </w:abstractNum>
   <w:abstractNum w:abstractNumId="15" w15:restartNumberingAfterBreak="0">
-    <w:nsid w:val="6F821878"/>
+    <w:nsid w:val="63B67CCC"/>
     <w:multiLevelType w:val="hybridMultilevel"/>
-    <w:tmpl w:val="0922C350"/>
+    <w:tmpl w:val="71BA67A8"/>
     <w:lvl w:ilvl="0" w:tplc="0809000F">
       <w:start w:val="1"/>
       <w:numFmt w:val="decimal"/>
@@ -16569,9 +19251,9 @@
     </w:lvl>
   </w:abstractNum>
   <w:abstractNum w:abstractNumId="16" w15:restartNumberingAfterBreak="0">
-    <w:nsid w:val="7E2945B3"/>
+    <w:nsid w:val="66941418"/>
     <w:multiLevelType w:val="hybridMultilevel"/>
-    <w:tmpl w:val="5AC83818"/>
+    <w:tmpl w:val="D3EEED0E"/>
     <w:lvl w:ilvl="0" w:tplc="0809000F">
       <w:start w:val="1"/>
       <w:numFmt w:val="decimal"/>
@@ -16657,44 +19339,311 @@
       </w:pPr>
     </w:lvl>
   </w:abstractNum>
+  <w:abstractNum w:abstractNumId="17" w15:restartNumberingAfterBreak="0">
+    <w:nsid w:val="69E95EE7"/>
+    <w:multiLevelType w:val="hybridMultilevel"/>
+    <w:tmpl w:val="420AF422"/>
+    <w:lvl w:ilvl="0" w:tplc="0809000F">
+      <w:start w:val="1"/>
+      <w:numFmt w:val="decimal"/>
+      <w:lvlText w:val="%1."/>
+      <w:lvlJc w:val="left"/>
+      <w:pPr>
+        <w:ind w:left="720" w:hanging="360"/>
+      </w:pPr>
+      <w:rPr>
+        <w:rFonts w:hint="default"/>
+      </w:rPr>
+    </w:lvl>
+    <w:lvl w:ilvl="1" w:tplc="08090019" w:tentative="1">
+      <w:start w:val="1"/>
+      <w:numFmt w:val="lowerLetter"/>
+      <w:lvlText w:val="%2."/>
+      <w:lvlJc w:val="left"/>
+      <w:pPr>
+        <w:ind w:left="1440" w:hanging="360"/>
+      </w:pPr>
+    </w:lvl>
+    <w:lvl w:ilvl="2" w:tplc="0809001B" w:tentative="1">
+      <w:start w:val="1"/>
+      <w:numFmt w:val="lowerRoman"/>
+      <w:lvlText w:val="%3."/>
+      <w:lvlJc w:val="right"/>
+      <w:pPr>
+        <w:ind w:left="2160" w:hanging="180"/>
+      </w:pPr>
+    </w:lvl>
+    <w:lvl w:ilvl="3" w:tplc="0809000F" w:tentative="1">
+      <w:start w:val="1"/>
+      <w:numFmt w:val="decimal"/>
+      <w:lvlText w:val="%4."/>
+      <w:lvlJc w:val="left"/>
+      <w:pPr>
+        <w:ind w:left="2880" w:hanging="360"/>
+      </w:pPr>
+    </w:lvl>
+    <w:lvl w:ilvl="4" w:tplc="08090019" w:tentative="1">
+      <w:start w:val="1"/>
+      <w:numFmt w:val="lowerLetter"/>
+      <w:lvlText w:val="%5."/>
+      <w:lvlJc w:val="left"/>
+      <w:pPr>
+        <w:ind w:left="3600" w:hanging="360"/>
+      </w:pPr>
+    </w:lvl>
+    <w:lvl w:ilvl="5" w:tplc="0809001B" w:tentative="1">
+      <w:start w:val="1"/>
+      <w:numFmt w:val="lowerRoman"/>
+      <w:lvlText w:val="%6."/>
+      <w:lvlJc w:val="right"/>
+      <w:pPr>
+        <w:ind w:left="4320" w:hanging="180"/>
+      </w:pPr>
+    </w:lvl>
+    <w:lvl w:ilvl="6" w:tplc="0809000F" w:tentative="1">
+      <w:start w:val="1"/>
+      <w:numFmt w:val="decimal"/>
+      <w:lvlText w:val="%7."/>
+      <w:lvlJc w:val="left"/>
+      <w:pPr>
+        <w:ind w:left="5040" w:hanging="360"/>
+      </w:pPr>
+    </w:lvl>
+    <w:lvl w:ilvl="7" w:tplc="08090019" w:tentative="1">
+      <w:start w:val="1"/>
+      <w:numFmt w:val="lowerLetter"/>
+      <w:lvlText w:val="%8."/>
+      <w:lvlJc w:val="left"/>
+      <w:pPr>
+        <w:ind w:left="5760" w:hanging="360"/>
+      </w:pPr>
+    </w:lvl>
+    <w:lvl w:ilvl="8" w:tplc="0809001B" w:tentative="1">
+      <w:start w:val="1"/>
+      <w:numFmt w:val="lowerRoman"/>
+      <w:lvlText w:val="%9."/>
+      <w:lvlJc w:val="right"/>
+      <w:pPr>
+        <w:ind w:left="6480" w:hanging="180"/>
+      </w:pPr>
+    </w:lvl>
+  </w:abstractNum>
+  <w:abstractNum w:abstractNumId="18" w15:restartNumberingAfterBreak="0">
+    <w:nsid w:val="6F821878"/>
+    <w:multiLevelType w:val="hybridMultilevel"/>
+    <w:tmpl w:val="0922C350"/>
+    <w:lvl w:ilvl="0" w:tplc="0809000F">
+      <w:start w:val="1"/>
+      <w:numFmt w:val="decimal"/>
+      <w:lvlText w:val="%1."/>
+      <w:lvlJc w:val="left"/>
+      <w:pPr>
+        <w:ind w:left="720" w:hanging="360"/>
+      </w:pPr>
+      <w:rPr>
+        <w:rFonts w:hint="default"/>
+      </w:rPr>
+    </w:lvl>
+    <w:lvl w:ilvl="1" w:tplc="08090019" w:tentative="1">
+      <w:start w:val="1"/>
+      <w:numFmt w:val="lowerLetter"/>
+      <w:lvlText w:val="%2."/>
+      <w:lvlJc w:val="left"/>
+      <w:pPr>
+        <w:ind w:left="1440" w:hanging="360"/>
+      </w:pPr>
+    </w:lvl>
+    <w:lvl w:ilvl="2" w:tplc="0809001B" w:tentative="1">
+      <w:start w:val="1"/>
+      <w:numFmt w:val="lowerRoman"/>
+      <w:lvlText w:val="%3."/>
+      <w:lvlJc w:val="right"/>
+      <w:pPr>
+        <w:ind w:left="2160" w:hanging="180"/>
+      </w:pPr>
+    </w:lvl>
+    <w:lvl w:ilvl="3" w:tplc="0809000F" w:tentative="1">
+      <w:start w:val="1"/>
+      <w:numFmt w:val="decimal"/>
+      <w:lvlText w:val="%4."/>
+      <w:lvlJc w:val="left"/>
+      <w:pPr>
+        <w:ind w:left="2880" w:hanging="360"/>
+      </w:pPr>
+    </w:lvl>
+    <w:lvl w:ilvl="4" w:tplc="08090019" w:tentative="1">
+      <w:start w:val="1"/>
+      <w:numFmt w:val="lowerLetter"/>
+      <w:lvlText w:val="%5."/>
+      <w:lvlJc w:val="left"/>
+      <w:pPr>
+        <w:ind w:left="3600" w:hanging="360"/>
+      </w:pPr>
+    </w:lvl>
+    <w:lvl w:ilvl="5" w:tplc="0809001B" w:tentative="1">
+      <w:start w:val="1"/>
+      <w:numFmt w:val="lowerRoman"/>
+      <w:lvlText w:val="%6."/>
+      <w:lvlJc w:val="right"/>
+      <w:pPr>
+        <w:ind w:left="4320" w:hanging="180"/>
+      </w:pPr>
+    </w:lvl>
+    <w:lvl w:ilvl="6" w:tplc="0809000F" w:tentative="1">
+      <w:start w:val="1"/>
+      <w:numFmt w:val="decimal"/>
+      <w:lvlText w:val="%7."/>
+      <w:lvlJc w:val="left"/>
+      <w:pPr>
+        <w:ind w:left="5040" w:hanging="360"/>
+      </w:pPr>
+    </w:lvl>
+    <w:lvl w:ilvl="7" w:tplc="08090019" w:tentative="1">
+      <w:start w:val="1"/>
+      <w:numFmt w:val="lowerLetter"/>
+      <w:lvlText w:val="%8."/>
+      <w:lvlJc w:val="left"/>
+      <w:pPr>
+        <w:ind w:left="5760" w:hanging="360"/>
+      </w:pPr>
+    </w:lvl>
+    <w:lvl w:ilvl="8" w:tplc="0809001B" w:tentative="1">
+      <w:start w:val="1"/>
+      <w:numFmt w:val="lowerRoman"/>
+      <w:lvlText w:val="%9."/>
+      <w:lvlJc w:val="right"/>
+      <w:pPr>
+        <w:ind w:left="6480" w:hanging="180"/>
+      </w:pPr>
+    </w:lvl>
+  </w:abstractNum>
+  <w:abstractNum w:abstractNumId="19" w15:restartNumberingAfterBreak="0">
+    <w:nsid w:val="7E2945B3"/>
+    <w:multiLevelType w:val="hybridMultilevel"/>
+    <w:tmpl w:val="5AC83818"/>
+    <w:lvl w:ilvl="0" w:tplc="0809000F">
+      <w:start w:val="1"/>
+      <w:numFmt w:val="decimal"/>
+      <w:lvlText w:val="%1."/>
+      <w:lvlJc w:val="left"/>
+      <w:pPr>
+        <w:ind w:left="720" w:hanging="360"/>
+      </w:pPr>
+      <w:rPr>
+        <w:rFonts w:hint="default"/>
+      </w:rPr>
+    </w:lvl>
+    <w:lvl w:ilvl="1" w:tplc="08090019" w:tentative="1">
+      <w:start w:val="1"/>
+      <w:numFmt w:val="lowerLetter"/>
+      <w:lvlText w:val="%2."/>
+      <w:lvlJc w:val="left"/>
+      <w:pPr>
+        <w:ind w:left="1440" w:hanging="360"/>
+      </w:pPr>
+    </w:lvl>
+    <w:lvl w:ilvl="2" w:tplc="0809001B" w:tentative="1">
+      <w:start w:val="1"/>
+      <w:numFmt w:val="lowerRoman"/>
+      <w:lvlText w:val="%3."/>
+      <w:lvlJc w:val="right"/>
+      <w:pPr>
+        <w:ind w:left="2160" w:hanging="180"/>
+      </w:pPr>
+    </w:lvl>
+    <w:lvl w:ilvl="3" w:tplc="0809000F" w:tentative="1">
+      <w:start w:val="1"/>
+      <w:numFmt w:val="decimal"/>
+      <w:lvlText w:val="%4."/>
+      <w:lvlJc w:val="left"/>
+      <w:pPr>
+        <w:ind w:left="2880" w:hanging="360"/>
+      </w:pPr>
+    </w:lvl>
+    <w:lvl w:ilvl="4" w:tplc="08090019" w:tentative="1">
+      <w:start w:val="1"/>
+      <w:numFmt w:val="lowerLetter"/>
+      <w:lvlText w:val="%5."/>
+      <w:lvlJc w:val="left"/>
+      <w:pPr>
+        <w:ind w:left="3600" w:hanging="360"/>
+      </w:pPr>
+    </w:lvl>
+    <w:lvl w:ilvl="5" w:tplc="0809001B" w:tentative="1">
+      <w:start w:val="1"/>
+      <w:numFmt w:val="lowerRoman"/>
+      <w:lvlText w:val="%6."/>
+      <w:lvlJc w:val="right"/>
+      <w:pPr>
+        <w:ind w:left="4320" w:hanging="180"/>
+      </w:pPr>
+    </w:lvl>
+    <w:lvl w:ilvl="6" w:tplc="0809000F" w:tentative="1">
+      <w:start w:val="1"/>
+      <w:numFmt w:val="decimal"/>
+      <w:lvlText w:val="%7."/>
+      <w:lvlJc w:val="left"/>
+      <w:pPr>
+        <w:ind w:left="5040" w:hanging="360"/>
+      </w:pPr>
+    </w:lvl>
+    <w:lvl w:ilvl="7" w:tplc="08090019" w:tentative="1">
+      <w:start w:val="1"/>
+      <w:numFmt w:val="lowerLetter"/>
+      <w:lvlText w:val="%8."/>
+      <w:lvlJc w:val="left"/>
+      <w:pPr>
+        <w:ind w:left="5760" w:hanging="360"/>
+      </w:pPr>
+    </w:lvl>
+    <w:lvl w:ilvl="8" w:tplc="0809001B" w:tentative="1">
+      <w:start w:val="1"/>
+      <w:numFmt w:val="lowerRoman"/>
+      <w:lvlText w:val="%9."/>
+      <w:lvlJc w:val="right"/>
+      <w:pPr>
+        <w:ind w:left="6480" w:hanging="180"/>
+      </w:pPr>
+    </w:lvl>
+  </w:abstractNum>
   <w:num w:numId="1">
-    <w:abstractNumId w:val="11"/>
+    <w:abstractNumId w:val="12"/>
   </w:num>
   <w:num w:numId="2">
-    <w:abstractNumId w:val="16"/>
+    <w:abstractNumId w:val="19"/>
   </w:num>
   <w:num w:numId="3">
-    <w:abstractNumId w:val="8"/>
+    <w:abstractNumId w:val="9"/>
   </w:num>
   <w:num w:numId="4">
-    <w:abstractNumId w:val="7"/>
+    <w:abstractNumId w:val="8"/>
   </w:num>
   <w:num w:numId="5">
     <w:abstractNumId w:val="1"/>
   </w:num>
   <w:num w:numId="6">
-    <w:abstractNumId w:val="6"/>
+    <w:abstractNumId w:val="7"/>
   </w:num>
   <w:num w:numId="7">
-    <w:abstractNumId w:val="9"/>
+    <w:abstractNumId w:val="10"/>
   </w:num>
   <w:num w:numId="8">
     <w:abstractNumId w:val="3"/>
   </w:num>
   <w:num w:numId="9">
-    <w:abstractNumId w:val="13"/>
+    <w:abstractNumId w:val="15"/>
   </w:num>
   <w:num w:numId="10">
     <w:abstractNumId w:val="0"/>
   </w:num>
   <w:num w:numId="11">
-    <w:abstractNumId w:val="5"/>
+    <w:abstractNumId w:val="6"/>
   </w:num>
   <w:num w:numId="12">
-    <w:abstractNumId w:val="12"/>
+    <w:abstractNumId w:val="14"/>
   </w:num>
   <w:num w:numId="13">
-    <w:abstractNumId w:val="15"/>
+    <w:abstractNumId w:val="18"/>
   </w:num>
   <w:num w:numId="14">
     <w:abstractNumId w:val="2"/>
@@ -16703,16 +19652,25 @@
     <w:abstractNumId w:val="4"/>
   </w:num>
   <w:num w:numId="16">
-    <w:abstractNumId w:val="10"/>
+    <w:abstractNumId w:val="11"/>
   </w:num>
   <w:num w:numId="17">
-    <w:abstractNumId w:val="14"/>
+    <w:abstractNumId w:val="16"/>
+  </w:num>
+  <w:num w:numId="18">
+    <w:abstractNumId w:val="5"/>
+  </w:num>
+  <w:num w:numId="19">
+    <w:abstractNumId w:val="17"/>
+  </w:num>
+  <w:num w:numId="20">
+    <w:abstractNumId w:val="13"/>
   </w:num>
 </w:numbering>
 </file>
 
 <file path=word/styles.xml><?xml version="1.0" encoding="utf-8"?>
-<w:styles xmlns:mc="http://schemas.openxmlformats.org/markup-compatibility/2006" xmlns:r="http://schemas.openxmlformats.org/officeDocument/2006/relationships" xmlns:w="http://schemas.openxmlformats.org/wordprocessingml/2006/main" xmlns:w14="http://schemas.microsoft.com/office/word/2010/wordml" xmlns:w15="http://schemas.microsoft.com/office/word/2012/wordml" xmlns:w16cid="http://schemas.microsoft.com/office/word/2016/wordml/cid" xmlns:w16se="http://schemas.microsoft.com/office/word/2015/wordml/symex" mc:Ignorable="w14 w15 w16se w16cid">
+<w:styles xmlns:mc="http://schemas.openxmlformats.org/markup-compatibility/2006" xmlns:r="http://schemas.openxmlformats.org/officeDocument/2006/relationships" xmlns:w="http://schemas.openxmlformats.org/wordprocessingml/2006/main" xmlns:w14="http://schemas.microsoft.com/office/word/2010/wordml" xmlns:w15="http://schemas.microsoft.com/office/word/2012/wordml" xmlns:w16cex="http://schemas.microsoft.com/office/word/2018/wordml/cex" xmlns:w16cid="http://schemas.microsoft.com/office/word/2016/wordml/cid" xmlns:w16="http://schemas.microsoft.com/office/word/2018/wordml" xmlns:w16se="http://schemas.microsoft.com/office/word/2015/wordml/symex" mc:Ignorable="w14 w15 w16se w16cid w16 w16cex">
   <w:docDefaults>
     <w:rPrDefault>
       <w:rPr>

</xml_diff>

<commit_message>
Add Proverbs Ch21 and Ch22
</commit_message>
<xml_diff>
--- a/Proverbs.docx
+++ b/Proverbs.docx
@@ -17806,6 +17806,1817 @@
           <w:lang w:val="en-US"/>
         </w:rPr>
       </w:pPr>
+    </w:p>
+    <w:p>
+      <w:pPr>
+        <w:pStyle w:val="ListParagraph"/>
+        <w:numPr>
+          <w:ilvl w:val="0"/>
+          <w:numId w:val="21"/>
+        </w:numPr>
+        <w:rPr>
+          <w:lang w:val="en-US"/>
+        </w:rPr>
+      </w:pPr>
+      <w:r>
+        <w:rPr>
+          <w:lang w:val="en-US"/>
+        </w:rPr>
+        <w:t xml:space="preserve">The king’s heart is in the hand of the LORD, as the rivers of water: he </w:t>
+      </w:r>
+      <w:proofErr w:type="spellStart"/>
+      <w:r>
+        <w:rPr>
+          <w:lang w:val="en-US"/>
+        </w:rPr>
+        <w:t>turneth</w:t>
+      </w:r>
+      <w:proofErr w:type="spellEnd"/>
+      <w:r>
+        <w:rPr>
+          <w:lang w:val="en-US"/>
+        </w:rPr>
+        <w:t xml:space="preserve"> it whithersoever he will.</w:t>
+      </w:r>
+    </w:p>
+    <w:p>
+      <w:pPr>
+        <w:pStyle w:val="ListParagraph"/>
+        <w:numPr>
+          <w:ilvl w:val="0"/>
+          <w:numId w:val="21"/>
+        </w:numPr>
+        <w:rPr>
+          <w:lang w:val="en-US"/>
+        </w:rPr>
+      </w:pPr>
+      <w:r>
+        <w:rPr>
+          <w:lang w:val="en-US"/>
+        </w:rPr>
+        <w:t xml:space="preserve">Every way of a man is right in his own eyes: but the LORD </w:t>
+      </w:r>
+      <w:proofErr w:type="spellStart"/>
+      <w:r>
+        <w:rPr>
+          <w:lang w:val="en-US"/>
+        </w:rPr>
+        <w:t>pondereth</w:t>
+      </w:r>
+      <w:proofErr w:type="spellEnd"/>
+      <w:r>
+        <w:rPr>
+          <w:lang w:val="en-US"/>
+        </w:rPr>
+        <w:t xml:space="preserve"> the hearts.</w:t>
+      </w:r>
+    </w:p>
+    <w:p>
+      <w:pPr>
+        <w:pStyle w:val="ListParagraph"/>
+        <w:numPr>
+          <w:ilvl w:val="0"/>
+          <w:numId w:val="21"/>
+        </w:numPr>
+        <w:rPr>
+          <w:lang w:val="en-US"/>
+        </w:rPr>
+      </w:pPr>
+      <w:r>
+        <w:rPr>
+          <w:lang w:val="en-US"/>
+        </w:rPr>
+        <w:t>To do justice and judgment is more acceptable to the LORD than sacrifice.</w:t>
+      </w:r>
+    </w:p>
+    <w:p>
+      <w:pPr>
+        <w:pStyle w:val="ListParagraph"/>
+        <w:numPr>
+          <w:ilvl w:val="0"/>
+          <w:numId w:val="21"/>
+        </w:numPr>
+        <w:rPr>
+          <w:lang w:val="en-US"/>
+        </w:rPr>
+      </w:pPr>
+      <w:proofErr w:type="gramStart"/>
+      <w:r>
+        <w:rPr>
+          <w:lang w:val="en-US"/>
+        </w:rPr>
+        <w:t>An</w:t>
+      </w:r>
+      <w:proofErr w:type="gramEnd"/>
+      <w:r>
+        <w:rPr>
+          <w:lang w:val="en-US"/>
+        </w:rPr>
+        <w:t xml:space="preserve"> high look, and a proud heart, and the plowing of the wicked, is sin.</w:t>
+      </w:r>
+    </w:p>
+    <w:p>
+      <w:pPr>
+        <w:pStyle w:val="ListParagraph"/>
+        <w:numPr>
+          <w:ilvl w:val="0"/>
+          <w:numId w:val="21"/>
+        </w:numPr>
+        <w:rPr>
+          <w:lang w:val="en-US"/>
+        </w:rPr>
+      </w:pPr>
+      <w:r>
+        <w:rPr>
+          <w:lang w:val="en-US"/>
+        </w:rPr>
+        <w:t>The thoughts of the diligent tend only to plenteousness; but of every one that is hasty only to want.</w:t>
+      </w:r>
+    </w:p>
+    <w:p>
+      <w:pPr>
+        <w:pStyle w:val="ListParagraph"/>
+        <w:numPr>
+          <w:ilvl w:val="0"/>
+          <w:numId w:val="21"/>
+        </w:numPr>
+        <w:rPr>
+          <w:lang w:val="en-US"/>
+        </w:rPr>
+      </w:pPr>
+      <w:r>
+        <w:rPr>
+          <w:lang w:val="en-US"/>
+        </w:rPr>
+        <w:t xml:space="preserve">The getting of treasures by a lying tongue is a vanity tossed to and </w:t>
+      </w:r>
+      <w:proofErr w:type="spellStart"/>
+      <w:r>
+        <w:rPr>
+          <w:lang w:val="en-US"/>
+        </w:rPr>
+        <w:t>fro</w:t>
+      </w:r>
+      <w:proofErr w:type="spellEnd"/>
+      <w:r>
+        <w:rPr>
+          <w:lang w:val="en-US"/>
+        </w:rPr>
+        <w:t xml:space="preserve"> of them that seek death.</w:t>
+      </w:r>
+    </w:p>
+    <w:p>
+      <w:pPr>
+        <w:pStyle w:val="ListParagraph"/>
+        <w:numPr>
+          <w:ilvl w:val="0"/>
+          <w:numId w:val="21"/>
+        </w:numPr>
+        <w:rPr>
+          <w:lang w:val="en-US"/>
+        </w:rPr>
+      </w:pPr>
+      <w:r>
+        <w:rPr>
+          <w:lang w:val="en-US"/>
+        </w:rPr>
+        <w:t>The robbery of the wicked shall destroy them; because they refuse to do judgment.</w:t>
+      </w:r>
+    </w:p>
+    <w:p>
+      <w:pPr>
+        <w:pStyle w:val="ListParagraph"/>
+        <w:numPr>
+          <w:ilvl w:val="0"/>
+          <w:numId w:val="21"/>
+        </w:numPr>
+        <w:rPr>
+          <w:lang w:val="en-US"/>
+        </w:rPr>
+      </w:pPr>
+      <w:r>
+        <w:rPr>
+          <w:lang w:val="en-US"/>
+        </w:rPr>
+        <w:lastRenderedPageBreak/>
+        <w:t xml:space="preserve">The way of man is </w:t>
+      </w:r>
+      <w:proofErr w:type="spellStart"/>
+      <w:r>
+        <w:rPr>
+          <w:lang w:val="en-US"/>
+        </w:rPr>
+        <w:t>froward</w:t>
+      </w:r>
+      <w:proofErr w:type="spellEnd"/>
+      <w:r>
+        <w:rPr>
+          <w:lang w:val="en-US"/>
+        </w:rPr>
+        <w:t xml:space="preserve"> and strange: but as for the pure, his work is right.</w:t>
+      </w:r>
+    </w:p>
+    <w:p>
+      <w:pPr>
+        <w:pStyle w:val="ListParagraph"/>
+        <w:numPr>
+          <w:ilvl w:val="0"/>
+          <w:numId w:val="21"/>
+        </w:numPr>
+        <w:rPr>
+          <w:lang w:val="en-US"/>
+        </w:rPr>
+      </w:pPr>
+      <w:r>
+        <w:rPr>
+          <w:lang w:val="en-US"/>
+        </w:rPr>
+        <w:t>It is better to dwell in a corner of the housetop, than with a brawling woman in a wide house.</w:t>
+      </w:r>
+    </w:p>
+    <w:p>
+      <w:pPr>
+        <w:pStyle w:val="ListParagraph"/>
+        <w:numPr>
+          <w:ilvl w:val="0"/>
+          <w:numId w:val="21"/>
+        </w:numPr>
+        <w:rPr>
+          <w:lang w:val="en-US"/>
+        </w:rPr>
+      </w:pPr>
+      <w:r>
+        <w:rPr>
+          <w:lang w:val="en-US"/>
+        </w:rPr>
+        <w:t xml:space="preserve">The soul of the wicked </w:t>
+      </w:r>
+      <w:proofErr w:type="spellStart"/>
+      <w:r>
+        <w:rPr>
+          <w:lang w:val="en-US"/>
+        </w:rPr>
+        <w:t>desireth</w:t>
+      </w:r>
+      <w:proofErr w:type="spellEnd"/>
+      <w:r>
+        <w:rPr>
+          <w:lang w:val="en-US"/>
+        </w:rPr>
+        <w:t xml:space="preserve"> evil: his </w:t>
+      </w:r>
+      <w:proofErr w:type="spellStart"/>
+      <w:r>
+        <w:rPr>
+          <w:lang w:val="en-US"/>
+        </w:rPr>
+        <w:t>neighbour</w:t>
+      </w:r>
+      <w:proofErr w:type="spellEnd"/>
+      <w:r>
+        <w:rPr>
+          <w:lang w:val="en-US"/>
+        </w:rPr>
+        <w:t xml:space="preserve"> </w:t>
+      </w:r>
+      <w:proofErr w:type="spellStart"/>
+      <w:r>
+        <w:rPr>
+          <w:lang w:val="en-US"/>
+        </w:rPr>
+        <w:t>findeth</w:t>
+      </w:r>
+      <w:proofErr w:type="spellEnd"/>
+      <w:r>
+        <w:rPr>
+          <w:lang w:val="en-US"/>
+        </w:rPr>
+        <w:t xml:space="preserve"> no </w:t>
+      </w:r>
+      <w:proofErr w:type="spellStart"/>
+      <w:r>
+        <w:rPr>
+          <w:lang w:val="en-US"/>
+        </w:rPr>
+        <w:t>favour</w:t>
+      </w:r>
+      <w:proofErr w:type="spellEnd"/>
+      <w:r>
+        <w:rPr>
+          <w:lang w:val="en-US"/>
+        </w:rPr>
+        <w:t xml:space="preserve"> in his eyes.</w:t>
+      </w:r>
+    </w:p>
+    <w:p>
+      <w:pPr>
+        <w:pStyle w:val="ListParagraph"/>
+        <w:numPr>
+          <w:ilvl w:val="0"/>
+          <w:numId w:val="21"/>
+        </w:numPr>
+        <w:rPr>
+          <w:lang w:val="en-US"/>
+        </w:rPr>
+      </w:pPr>
+      <w:r>
+        <w:rPr>
+          <w:lang w:val="en-US"/>
+        </w:rPr>
+        <w:t xml:space="preserve">When the scorner is punished, the simple is made wise: and when the wise is instructed, he </w:t>
+      </w:r>
+      <w:proofErr w:type="spellStart"/>
+      <w:r>
+        <w:rPr>
+          <w:lang w:val="en-US"/>
+        </w:rPr>
+        <w:t>receiveth</w:t>
+      </w:r>
+      <w:proofErr w:type="spellEnd"/>
+      <w:r>
+        <w:rPr>
+          <w:lang w:val="en-US"/>
+        </w:rPr>
+        <w:t xml:space="preserve"> knowledge.</w:t>
+      </w:r>
+    </w:p>
+    <w:p>
+      <w:pPr>
+        <w:pStyle w:val="ListParagraph"/>
+        <w:numPr>
+          <w:ilvl w:val="0"/>
+          <w:numId w:val="21"/>
+        </w:numPr>
+        <w:rPr>
+          <w:lang w:val="en-US"/>
+        </w:rPr>
+      </w:pPr>
+      <w:r>
+        <w:rPr>
+          <w:lang w:val="en-US"/>
+        </w:rPr>
+        <w:t xml:space="preserve">The righteous man wisely </w:t>
+      </w:r>
+      <w:proofErr w:type="spellStart"/>
+      <w:r>
+        <w:rPr>
+          <w:lang w:val="en-US"/>
+        </w:rPr>
+        <w:t>considereth</w:t>
+      </w:r>
+      <w:proofErr w:type="spellEnd"/>
+      <w:r>
+        <w:rPr>
+          <w:lang w:val="en-US"/>
+        </w:rPr>
+        <w:t xml:space="preserve"> the house of the wicked: but God </w:t>
+      </w:r>
+      <w:proofErr w:type="spellStart"/>
+      <w:r>
+        <w:rPr>
+          <w:lang w:val="en-US"/>
+        </w:rPr>
+        <w:t>overthroweth</w:t>
+      </w:r>
+      <w:proofErr w:type="spellEnd"/>
+      <w:r>
+        <w:rPr>
+          <w:lang w:val="en-US"/>
+        </w:rPr>
+        <w:t xml:space="preserve"> the wicked for their wickedness.</w:t>
+      </w:r>
+    </w:p>
+    <w:p>
+      <w:pPr>
+        <w:pStyle w:val="ListParagraph"/>
+        <w:numPr>
+          <w:ilvl w:val="0"/>
+          <w:numId w:val="21"/>
+        </w:numPr>
+        <w:rPr>
+          <w:lang w:val="en-US"/>
+        </w:rPr>
+      </w:pPr>
+      <w:r>
+        <w:rPr>
+          <w:lang w:val="en-US"/>
+        </w:rPr>
+        <w:t xml:space="preserve">Whoso </w:t>
+      </w:r>
+      <w:proofErr w:type="spellStart"/>
+      <w:r>
+        <w:rPr>
+          <w:lang w:val="en-US"/>
+        </w:rPr>
+        <w:t>stoppeth</w:t>
+      </w:r>
+      <w:proofErr w:type="spellEnd"/>
+      <w:r>
+        <w:rPr>
+          <w:lang w:val="en-US"/>
+        </w:rPr>
+        <w:t xml:space="preserve"> his ears at the cry of the poor, he also shall cry himself, but shall not be heard.</w:t>
+      </w:r>
+    </w:p>
+    <w:p>
+      <w:pPr>
+        <w:pStyle w:val="ListParagraph"/>
+        <w:numPr>
+          <w:ilvl w:val="0"/>
+          <w:numId w:val="21"/>
+        </w:numPr>
+        <w:rPr>
+          <w:lang w:val="en-US"/>
+        </w:rPr>
+      </w:pPr>
+      <w:r>
+        <w:rPr>
+          <w:lang w:val="en-US"/>
+        </w:rPr>
+        <w:t xml:space="preserve">A gift in secret </w:t>
+      </w:r>
+      <w:proofErr w:type="spellStart"/>
+      <w:r>
+        <w:rPr>
+          <w:lang w:val="en-US"/>
+        </w:rPr>
+        <w:t>pacifieth</w:t>
+      </w:r>
+      <w:proofErr w:type="spellEnd"/>
+      <w:r>
+        <w:rPr>
+          <w:lang w:val="en-US"/>
+        </w:rPr>
+        <w:t xml:space="preserve"> anger: and a reward in the bosom strong wrath.</w:t>
+      </w:r>
+    </w:p>
+    <w:p>
+      <w:pPr>
+        <w:pStyle w:val="ListParagraph"/>
+        <w:numPr>
+          <w:ilvl w:val="0"/>
+          <w:numId w:val="21"/>
+        </w:numPr>
+        <w:rPr>
+          <w:lang w:val="en-US"/>
+        </w:rPr>
+      </w:pPr>
+      <w:r>
+        <w:rPr>
+          <w:lang w:val="en-US"/>
+        </w:rPr>
+        <w:t>It is joy to the just to do judgment: but destruction shall be to the workers of iniquity.</w:t>
+      </w:r>
+    </w:p>
+    <w:p>
+      <w:pPr>
+        <w:pStyle w:val="ListParagraph"/>
+        <w:numPr>
+          <w:ilvl w:val="0"/>
+          <w:numId w:val="21"/>
+        </w:numPr>
+        <w:rPr>
+          <w:lang w:val="en-US"/>
+        </w:rPr>
+      </w:pPr>
+      <w:r>
+        <w:rPr>
+          <w:lang w:val="en-US"/>
+        </w:rPr>
+        <w:t xml:space="preserve">The man that </w:t>
+      </w:r>
+      <w:proofErr w:type="spellStart"/>
+      <w:r>
+        <w:rPr>
+          <w:lang w:val="en-US"/>
+        </w:rPr>
+        <w:t>wandereth</w:t>
+      </w:r>
+      <w:proofErr w:type="spellEnd"/>
+      <w:r>
+        <w:rPr>
+          <w:lang w:val="en-US"/>
+        </w:rPr>
+        <w:t xml:space="preserve"> out of the way of understanding shall remain in the congregation of the dead.</w:t>
+      </w:r>
+    </w:p>
+    <w:p>
+      <w:pPr>
+        <w:pStyle w:val="ListParagraph"/>
+        <w:numPr>
+          <w:ilvl w:val="0"/>
+          <w:numId w:val="21"/>
+        </w:numPr>
+        <w:rPr>
+          <w:lang w:val="en-US"/>
+        </w:rPr>
+      </w:pPr>
+      <w:r>
+        <w:rPr>
+          <w:lang w:val="en-US"/>
+        </w:rPr>
+        <w:t>He that loveth pleasure shall be a poor man: he that loveth wine and oil shall not be rich.</w:t>
+      </w:r>
+    </w:p>
+    <w:p>
+      <w:pPr>
+        <w:pStyle w:val="ListParagraph"/>
+        <w:numPr>
+          <w:ilvl w:val="0"/>
+          <w:numId w:val="21"/>
+        </w:numPr>
+        <w:rPr>
+          <w:lang w:val="en-US"/>
+        </w:rPr>
+      </w:pPr>
+      <w:r>
+        <w:rPr>
+          <w:lang w:val="en-US"/>
+        </w:rPr>
+        <w:t>The wicked shall be a ransom for the righteous, and the transgressor for the upright.</w:t>
+      </w:r>
+    </w:p>
+    <w:p>
+      <w:pPr>
+        <w:pStyle w:val="ListParagraph"/>
+        <w:numPr>
+          <w:ilvl w:val="0"/>
+          <w:numId w:val="21"/>
+        </w:numPr>
+        <w:rPr>
+          <w:lang w:val="en-US"/>
+        </w:rPr>
+      </w:pPr>
+      <w:r>
+        <w:rPr>
+          <w:lang w:val="en-US"/>
+        </w:rPr>
+        <w:t>It is better to dwell in the wilderness, than with a contentious and angry woman.</w:t>
+      </w:r>
+    </w:p>
+    <w:p>
+      <w:pPr>
+        <w:pStyle w:val="ListParagraph"/>
+        <w:numPr>
+          <w:ilvl w:val="0"/>
+          <w:numId w:val="21"/>
+        </w:numPr>
+        <w:rPr>
+          <w:lang w:val="en-US"/>
+        </w:rPr>
+      </w:pPr>
+      <w:r>
+        <w:rPr>
+          <w:lang w:val="en-US"/>
+        </w:rPr>
+        <w:t xml:space="preserve">There is </w:t>
+      </w:r>
+      <w:proofErr w:type="gramStart"/>
+      <w:r>
+        <w:rPr>
+          <w:lang w:val="en-US"/>
+        </w:rPr>
+        <w:t>treasure</w:t>
+      </w:r>
+      <w:proofErr w:type="gramEnd"/>
+      <w:r>
+        <w:rPr>
+          <w:lang w:val="en-US"/>
+        </w:rPr>
+        <w:t xml:space="preserve"> to be desired and oil in the dwelling of the wise; but a foolish man </w:t>
+      </w:r>
+      <w:proofErr w:type="spellStart"/>
+      <w:r>
+        <w:rPr>
+          <w:lang w:val="en-US"/>
+        </w:rPr>
+        <w:t>spendeth</w:t>
+      </w:r>
+      <w:proofErr w:type="spellEnd"/>
+      <w:r>
+        <w:rPr>
+          <w:lang w:val="en-US"/>
+        </w:rPr>
+        <w:t xml:space="preserve"> it up.</w:t>
+      </w:r>
+    </w:p>
+    <w:p>
+      <w:pPr>
+        <w:pStyle w:val="ListParagraph"/>
+        <w:numPr>
+          <w:ilvl w:val="0"/>
+          <w:numId w:val="21"/>
+        </w:numPr>
+        <w:rPr>
+          <w:lang w:val="en-US"/>
+        </w:rPr>
+      </w:pPr>
+      <w:r>
+        <w:rPr>
+          <w:lang w:val="en-US"/>
+        </w:rPr>
+        <w:t xml:space="preserve">He that </w:t>
+      </w:r>
+      <w:proofErr w:type="spellStart"/>
+      <w:r>
+        <w:rPr>
+          <w:lang w:val="en-US"/>
+        </w:rPr>
+        <w:t>followeth</w:t>
+      </w:r>
+      <w:proofErr w:type="spellEnd"/>
+      <w:r>
+        <w:rPr>
+          <w:lang w:val="en-US"/>
+        </w:rPr>
+        <w:t xml:space="preserve"> after righteousness and mercy </w:t>
+      </w:r>
+      <w:proofErr w:type="spellStart"/>
+      <w:r>
+        <w:rPr>
+          <w:lang w:val="en-US"/>
+        </w:rPr>
+        <w:t>findeth</w:t>
+      </w:r>
+      <w:proofErr w:type="spellEnd"/>
+      <w:r>
+        <w:rPr>
+          <w:lang w:val="en-US"/>
+        </w:rPr>
+        <w:t xml:space="preserve"> life, righteousness, and </w:t>
+      </w:r>
+      <w:proofErr w:type="spellStart"/>
+      <w:r>
+        <w:rPr>
+          <w:lang w:val="en-US"/>
+        </w:rPr>
+        <w:t>honour</w:t>
+      </w:r>
+      <w:proofErr w:type="spellEnd"/>
+      <w:r>
+        <w:rPr>
+          <w:lang w:val="en-US"/>
+        </w:rPr>
+        <w:t>.</w:t>
+      </w:r>
+    </w:p>
+    <w:p>
+      <w:pPr>
+        <w:pStyle w:val="ListParagraph"/>
+        <w:numPr>
+          <w:ilvl w:val="0"/>
+          <w:numId w:val="21"/>
+        </w:numPr>
+        <w:rPr>
+          <w:lang w:val="en-US"/>
+        </w:rPr>
+      </w:pPr>
+      <w:r>
+        <w:rPr>
+          <w:lang w:val="en-US"/>
+        </w:rPr>
+        <w:t xml:space="preserve">A wise man </w:t>
+      </w:r>
+      <w:proofErr w:type="spellStart"/>
+      <w:r>
+        <w:rPr>
+          <w:lang w:val="en-US"/>
+        </w:rPr>
+        <w:t>scaleth</w:t>
+      </w:r>
+      <w:proofErr w:type="spellEnd"/>
+      <w:r>
+        <w:rPr>
+          <w:lang w:val="en-US"/>
+        </w:rPr>
+        <w:t xml:space="preserve"> the city of the mighty, and </w:t>
+      </w:r>
+      <w:proofErr w:type="spellStart"/>
+      <w:r>
+        <w:rPr>
+          <w:lang w:val="en-US"/>
+        </w:rPr>
+        <w:t>casteth</w:t>
+      </w:r>
+      <w:proofErr w:type="spellEnd"/>
+      <w:r>
+        <w:rPr>
+          <w:lang w:val="en-US"/>
+        </w:rPr>
+        <w:t xml:space="preserve"> down the strength of the confidence thereof.</w:t>
+      </w:r>
+    </w:p>
+    <w:p>
+      <w:pPr>
+        <w:pStyle w:val="ListParagraph"/>
+        <w:numPr>
+          <w:ilvl w:val="0"/>
+          <w:numId w:val="21"/>
+        </w:numPr>
+        <w:rPr>
+          <w:lang w:val="en-US"/>
+        </w:rPr>
+      </w:pPr>
+      <w:proofErr w:type="spellStart"/>
+      <w:r>
+        <w:rPr>
+          <w:lang w:val="en-US"/>
+        </w:rPr>
+        <w:t>Thoso</w:t>
+      </w:r>
+      <w:proofErr w:type="spellEnd"/>
+      <w:r>
+        <w:rPr>
+          <w:lang w:val="en-US"/>
+        </w:rPr>
+        <w:t xml:space="preserve"> </w:t>
+      </w:r>
+      <w:proofErr w:type="spellStart"/>
+      <w:r>
+        <w:rPr>
+          <w:lang w:val="en-US"/>
+        </w:rPr>
+        <w:t>keepeth</w:t>
+      </w:r>
+      <w:proofErr w:type="spellEnd"/>
+      <w:r>
+        <w:rPr>
+          <w:lang w:val="en-US"/>
+        </w:rPr>
+        <w:t xml:space="preserve"> his mouth and his tongue </w:t>
+      </w:r>
+      <w:proofErr w:type="spellStart"/>
+      <w:r>
+        <w:rPr>
+          <w:lang w:val="en-US"/>
+        </w:rPr>
+        <w:t>keepeth</w:t>
+      </w:r>
+      <w:proofErr w:type="spellEnd"/>
+      <w:r>
+        <w:rPr>
+          <w:lang w:val="en-US"/>
+        </w:rPr>
+        <w:t xml:space="preserve"> his soul from troubles.</w:t>
+      </w:r>
+    </w:p>
+    <w:p>
+      <w:pPr>
+        <w:pStyle w:val="ListParagraph"/>
+        <w:numPr>
+          <w:ilvl w:val="0"/>
+          <w:numId w:val="21"/>
+        </w:numPr>
+        <w:rPr>
+          <w:lang w:val="en-US"/>
+        </w:rPr>
+      </w:pPr>
+      <w:r>
+        <w:rPr>
+          <w:lang w:val="en-US"/>
+        </w:rPr>
+        <w:t xml:space="preserve">Proud and haughty scorner is his name, who </w:t>
+      </w:r>
+      <w:proofErr w:type="spellStart"/>
+      <w:r>
+        <w:rPr>
+          <w:lang w:val="en-US"/>
+        </w:rPr>
+        <w:t>dealeth</w:t>
+      </w:r>
+      <w:proofErr w:type="spellEnd"/>
+      <w:r>
+        <w:rPr>
+          <w:lang w:val="en-US"/>
+        </w:rPr>
+        <w:t xml:space="preserve"> in proud wrath.</w:t>
+      </w:r>
+    </w:p>
+    <w:p>
+      <w:pPr>
+        <w:pStyle w:val="ListParagraph"/>
+        <w:numPr>
+          <w:ilvl w:val="0"/>
+          <w:numId w:val="21"/>
+        </w:numPr>
+        <w:rPr>
+          <w:lang w:val="en-US"/>
+        </w:rPr>
+      </w:pPr>
+      <w:r>
+        <w:rPr>
+          <w:lang w:val="en-US"/>
+        </w:rPr>
+        <w:t xml:space="preserve">The desire of the slothful </w:t>
+      </w:r>
+      <w:proofErr w:type="spellStart"/>
+      <w:r>
+        <w:rPr>
+          <w:lang w:val="en-US"/>
+        </w:rPr>
+        <w:t>killeth</w:t>
+      </w:r>
+      <w:proofErr w:type="spellEnd"/>
+      <w:r>
+        <w:rPr>
+          <w:lang w:val="en-US"/>
+        </w:rPr>
+        <w:t xml:space="preserve"> him; for his hands refuse to </w:t>
+      </w:r>
+      <w:proofErr w:type="spellStart"/>
+      <w:r>
+        <w:rPr>
+          <w:lang w:val="en-US"/>
+        </w:rPr>
+        <w:t>labour</w:t>
+      </w:r>
+      <w:proofErr w:type="spellEnd"/>
+      <w:r>
+        <w:rPr>
+          <w:lang w:val="en-US"/>
+        </w:rPr>
+        <w:t>.</w:t>
+      </w:r>
+    </w:p>
+    <w:p>
+      <w:pPr>
+        <w:pStyle w:val="ListParagraph"/>
+        <w:numPr>
+          <w:ilvl w:val="0"/>
+          <w:numId w:val="21"/>
+        </w:numPr>
+        <w:rPr>
+          <w:lang w:val="en-US"/>
+        </w:rPr>
+      </w:pPr>
+      <w:r>
+        <w:rPr>
+          <w:lang w:val="en-US"/>
+        </w:rPr>
+        <w:t xml:space="preserve">He </w:t>
+      </w:r>
+      <w:proofErr w:type="spellStart"/>
+      <w:r>
+        <w:rPr>
+          <w:lang w:val="en-US"/>
+        </w:rPr>
+        <w:t>coveteth</w:t>
+      </w:r>
+      <w:proofErr w:type="spellEnd"/>
+      <w:r>
+        <w:rPr>
+          <w:lang w:val="en-US"/>
+        </w:rPr>
+        <w:t xml:space="preserve"> greedily </w:t>
+      </w:r>
+      <w:proofErr w:type="gramStart"/>
+      <w:r>
+        <w:rPr>
+          <w:lang w:val="en-US"/>
+        </w:rPr>
+        <w:t>all the day</w:t>
+      </w:r>
+      <w:proofErr w:type="gramEnd"/>
+      <w:r>
+        <w:rPr>
+          <w:lang w:val="en-US"/>
+        </w:rPr>
+        <w:t xml:space="preserve"> long: but the righteous giveth and </w:t>
+      </w:r>
+      <w:proofErr w:type="spellStart"/>
+      <w:r>
+        <w:rPr>
+          <w:lang w:val="en-US"/>
+        </w:rPr>
+        <w:t>spareth</w:t>
+      </w:r>
+      <w:proofErr w:type="spellEnd"/>
+      <w:r>
+        <w:rPr>
+          <w:lang w:val="en-US"/>
+        </w:rPr>
+        <w:t xml:space="preserve"> not.</w:t>
+      </w:r>
+    </w:p>
+    <w:p>
+      <w:pPr>
+        <w:pStyle w:val="ListParagraph"/>
+        <w:numPr>
+          <w:ilvl w:val="0"/>
+          <w:numId w:val="21"/>
+        </w:numPr>
+        <w:rPr>
+          <w:lang w:val="en-US"/>
+        </w:rPr>
+      </w:pPr>
+      <w:r>
+        <w:rPr>
+          <w:lang w:val="en-US"/>
+        </w:rPr>
+        <w:t>The sacrifice of the wicked is abomination: how much more, when he bringeth it with a wicked mind?</w:t>
+      </w:r>
+    </w:p>
+    <w:p>
+      <w:pPr>
+        <w:pStyle w:val="ListParagraph"/>
+        <w:numPr>
+          <w:ilvl w:val="0"/>
+          <w:numId w:val="21"/>
+        </w:numPr>
+        <w:rPr>
+          <w:lang w:val="en-US"/>
+        </w:rPr>
+      </w:pPr>
+      <w:r>
+        <w:rPr>
+          <w:lang w:val="en-US"/>
+        </w:rPr>
+        <w:t xml:space="preserve">A false witness shall </w:t>
+      </w:r>
+      <w:proofErr w:type="gramStart"/>
+      <w:r>
+        <w:rPr>
+          <w:lang w:val="en-US"/>
+        </w:rPr>
+        <w:t>perish:</w:t>
+      </w:r>
+      <w:proofErr w:type="gramEnd"/>
+      <w:r>
+        <w:rPr>
+          <w:lang w:val="en-US"/>
+        </w:rPr>
+        <w:t xml:space="preserve"> but the man that heareth </w:t>
+      </w:r>
+      <w:proofErr w:type="spellStart"/>
+      <w:r>
+        <w:rPr>
+          <w:lang w:val="en-US"/>
+        </w:rPr>
+        <w:t>speaketh</w:t>
+      </w:r>
+      <w:proofErr w:type="spellEnd"/>
+      <w:r>
+        <w:rPr>
+          <w:lang w:val="en-US"/>
+        </w:rPr>
+        <w:t xml:space="preserve"> constantly.</w:t>
+      </w:r>
+    </w:p>
+    <w:p>
+      <w:pPr>
+        <w:pStyle w:val="ListParagraph"/>
+        <w:numPr>
+          <w:ilvl w:val="0"/>
+          <w:numId w:val="21"/>
+        </w:numPr>
+        <w:rPr>
+          <w:lang w:val="en-US"/>
+        </w:rPr>
+      </w:pPr>
+      <w:r>
+        <w:rPr>
+          <w:lang w:val="en-US"/>
+        </w:rPr>
+        <w:t xml:space="preserve">A wicked man </w:t>
+      </w:r>
+      <w:proofErr w:type="spellStart"/>
+      <w:r>
+        <w:rPr>
+          <w:lang w:val="en-US"/>
+        </w:rPr>
+        <w:t>hardeneth</w:t>
+      </w:r>
+      <w:proofErr w:type="spellEnd"/>
+      <w:r>
+        <w:rPr>
+          <w:lang w:val="en-US"/>
+        </w:rPr>
+        <w:t xml:space="preserve"> his face: but as for the upright, he </w:t>
+      </w:r>
+      <w:proofErr w:type="spellStart"/>
+      <w:r>
+        <w:rPr>
+          <w:lang w:val="en-US"/>
+        </w:rPr>
+        <w:t>directeth</w:t>
+      </w:r>
+      <w:proofErr w:type="spellEnd"/>
+      <w:r>
+        <w:rPr>
+          <w:lang w:val="en-US"/>
+        </w:rPr>
+        <w:t xml:space="preserve"> his way.</w:t>
+      </w:r>
+    </w:p>
+    <w:p>
+      <w:pPr>
+        <w:pStyle w:val="ListParagraph"/>
+        <w:numPr>
+          <w:ilvl w:val="0"/>
+          <w:numId w:val="21"/>
+        </w:numPr>
+        <w:rPr>
+          <w:lang w:val="en-US"/>
+        </w:rPr>
+      </w:pPr>
+      <w:r>
+        <w:rPr>
+          <w:lang w:val="en-US"/>
+        </w:rPr>
+        <w:t>There is no wisdom nor understanding nor counsel against the LORD.</w:t>
+      </w:r>
+    </w:p>
+    <w:p>
+      <w:pPr>
+        <w:pStyle w:val="ListParagraph"/>
+        <w:numPr>
+          <w:ilvl w:val="0"/>
+          <w:numId w:val="21"/>
+        </w:numPr>
+        <w:rPr>
+          <w:lang w:val="en-US"/>
+        </w:rPr>
+      </w:pPr>
+      <w:r>
+        <w:rPr>
+          <w:lang w:val="en-US"/>
+        </w:rPr>
+        <w:t>The horse is prepared against the day of battle: but safety is of the LORD.</w:t>
+      </w:r>
+    </w:p>
+    <w:p>
+      <w:pPr>
+        <w:rPr>
+          <w:lang w:val="en-US"/>
+        </w:rPr>
+      </w:pPr>
+    </w:p>
+    <w:p>
+      <w:pPr>
+        <w:rPr>
+          <w:lang w:val="en-US"/>
+        </w:rPr>
+      </w:pPr>
+      <w:r>
+        <w:rPr>
+          <w:lang w:val="en-US"/>
+        </w:rPr>
+        <w:t>Proverbs Ch22</w:t>
+      </w:r>
+    </w:p>
+    <w:p>
+      <w:pPr>
+        <w:rPr>
+          <w:lang w:val="en-US"/>
+        </w:rPr>
+      </w:pPr>
+    </w:p>
+    <w:p>
+      <w:pPr>
+        <w:pStyle w:val="ListParagraph"/>
+        <w:numPr>
+          <w:ilvl w:val="0"/>
+          <w:numId w:val="22"/>
+        </w:numPr>
+        <w:rPr>
+          <w:lang w:val="en-US"/>
+        </w:rPr>
+      </w:pPr>
+      <w:r>
+        <w:rPr>
+          <w:lang w:val="en-US"/>
+        </w:rPr>
+        <w:t xml:space="preserve">A good name is rather to be chosen than great riches, and loving </w:t>
+      </w:r>
+      <w:proofErr w:type="spellStart"/>
+      <w:r>
+        <w:rPr>
+          <w:lang w:val="en-US"/>
+        </w:rPr>
+        <w:t>favour</w:t>
+      </w:r>
+      <w:proofErr w:type="spellEnd"/>
+      <w:r>
+        <w:rPr>
+          <w:lang w:val="en-US"/>
+        </w:rPr>
+        <w:t xml:space="preserve"> rather than silver and gold.</w:t>
+      </w:r>
+    </w:p>
+    <w:p>
+      <w:pPr>
+        <w:pStyle w:val="ListParagraph"/>
+        <w:numPr>
+          <w:ilvl w:val="0"/>
+          <w:numId w:val="22"/>
+        </w:numPr>
+        <w:rPr>
+          <w:lang w:val="en-US"/>
+        </w:rPr>
+      </w:pPr>
+      <w:r>
+        <w:rPr>
+          <w:lang w:val="en-US"/>
+        </w:rPr>
+        <w:t>The rich and poor meet together: the LORD is the maker of them all.</w:t>
+      </w:r>
+    </w:p>
+    <w:p>
+      <w:pPr>
+        <w:pStyle w:val="ListParagraph"/>
+        <w:numPr>
+          <w:ilvl w:val="0"/>
+          <w:numId w:val="22"/>
+        </w:numPr>
+        <w:rPr>
+          <w:lang w:val="en-US"/>
+        </w:rPr>
+      </w:pPr>
+      <w:r>
+        <w:rPr>
+          <w:lang w:val="en-US"/>
+        </w:rPr>
+        <w:t xml:space="preserve">A prudent man </w:t>
+      </w:r>
+      <w:proofErr w:type="spellStart"/>
+      <w:r>
+        <w:rPr>
+          <w:lang w:val="en-US"/>
+        </w:rPr>
+        <w:t>foreseeth</w:t>
+      </w:r>
+      <w:proofErr w:type="spellEnd"/>
+      <w:r>
+        <w:rPr>
+          <w:lang w:val="en-US"/>
+        </w:rPr>
+        <w:t xml:space="preserve"> the evil, and </w:t>
+      </w:r>
+      <w:proofErr w:type="spellStart"/>
+      <w:r>
+        <w:rPr>
+          <w:lang w:val="en-US"/>
+        </w:rPr>
+        <w:t>hideth</w:t>
+      </w:r>
+      <w:proofErr w:type="spellEnd"/>
+      <w:r>
+        <w:rPr>
+          <w:lang w:val="en-US"/>
+        </w:rPr>
+        <w:t xml:space="preserve"> himself: but the simple pass on, and are punished.</w:t>
+      </w:r>
+    </w:p>
+    <w:p>
+      <w:pPr>
+        <w:pStyle w:val="ListParagraph"/>
+        <w:numPr>
+          <w:ilvl w:val="0"/>
+          <w:numId w:val="22"/>
+        </w:numPr>
+        <w:rPr>
+          <w:lang w:val="en-US"/>
+        </w:rPr>
+      </w:pPr>
+      <w:r>
+        <w:rPr>
+          <w:lang w:val="en-US"/>
+        </w:rPr>
+        <w:t xml:space="preserve">By humility and the fear of the LORD are riches, and </w:t>
+      </w:r>
+      <w:proofErr w:type="spellStart"/>
+      <w:r>
+        <w:rPr>
+          <w:lang w:val="en-US"/>
+        </w:rPr>
+        <w:t>honour</w:t>
+      </w:r>
+      <w:proofErr w:type="spellEnd"/>
+      <w:r>
+        <w:rPr>
+          <w:lang w:val="en-US"/>
+        </w:rPr>
+        <w:t>, and life.</w:t>
+      </w:r>
+    </w:p>
+    <w:p>
+      <w:pPr>
+        <w:pStyle w:val="ListParagraph"/>
+        <w:numPr>
+          <w:ilvl w:val="0"/>
+          <w:numId w:val="22"/>
+        </w:numPr>
+        <w:rPr>
+          <w:lang w:val="en-US"/>
+        </w:rPr>
+      </w:pPr>
+      <w:r>
+        <w:rPr>
+          <w:lang w:val="en-US"/>
+        </w:rPr>
+        <w:t xml:space="preserve">Thorns and snares are in the way of the </w:t>
+      </w:r>
+      <w:proofErr w:type="spellStart"/>
+      <w:r>
+        <w:rPr>
+          <w:lang w:val="en-US"/>
+        </w:rPr>
+        <w:t>froward</w:t>
+      </w:r>
+      <w:proofErr w:type="spellEnd"/>
+      <w:r>
+        <w:rPr>
+          <w:lang w:val="en-US"/>
+        </w:rPr>
+        <w:t>: he that doth keep his soul shall be far from them.</w:t>
+      </w:r>
+    </w:p>
+    <w:p>
+      <w:pPr>
+        <w:pStyle w:val="ListParagraph"/>
+        <w:numPr>
+          <w:ilvl w:val="0"/>
+          <w:numId w:val="22"/>
+        </w:numPr>
+        <w:rPr>
+          <w:lang w:val="en-US"/>
+        </w:rPr>
+      </w:pPr>
+      <w:r>
+        <w:rPr>
+          <w:lang w:val="en-US"/>
+        </w:rPr>
+        <w:lastRenderedPageBreak/>
+        <w:t xml:space="preserve">Train up a child in the way he should </w:t>
+      </w:r>
+      <w:proofErr w:type="gramStart"/>
+      <w:r>
+        <w:rPr>
+          <w:lang w:val="en-US"/>
+        </w:rPr>
+        <w:t>go:</w:t>
+      </w:r>
+      <w:proofErr w:type="gramEnd"/>
+      <w:r>
+        <w:rPr>
+          <w:lang w:val="en-US"/>
+        </w:rPr>
+        <w:t xml:space="preserve"> and when he is old, he will not depart from it.</w:t>
+      </w:r>
+    </w:p>
+    <w:p>
+      <w:pPr>
+        <w:pStyle w:val="ListParagraph"/>
+        <w:numPr>
+          <w:ilvl w:val="0"/>
+          <w:numId w:val="22"/>
+        </w:numPr>
+        <w:rPr>
+          <w:lang w:val="en-US"/>
+        </w:rPr>
+      </w:pPr>
+      <w:r>
+        <w:rPr>
+          <w:lang w:val="en-US"/>
+        </w:rPr>
+        <w:t xml:space="preserve">The rich </w:t>
+      </w:r>
+      <w:proofErr w:type="spellStart"/>
+      <w:r>
+        <w:rPr>
+          <w:lang w:val="en-US"/>
+        </w:rPr>
+        <w:t>ruleth</w:t>
+      </w:r>
+      <w:proofErr w:type="spellEnd"/>
+      <w:r>
+        <w:rPr>
+          <w:lang w:val="en-US"/>
+        </w:rPr>
+        <w:t xml:space="preserve"> over the poor, and the borrower is servant to the lender.</w:t>
+      </w:r>
+    </w:p>
+    <w:p>
+      <w:pPr>
+        <w:pStyle w:val="ListParagraph"/>
+        <w:numPr>
+          <w:ilvl w:val="0"/>
+          <w:numId w:val="22"/>
+        </w:numPr>
+        <w:rPr>
+          <w:lang w:val="en-US"/>
+        </w:rPr>
+      </w:pPr>
+      <w:r>
+        <w:rPr>
+          <w:lang w:val="en-US"/>
+        </w:rPr>
+        <w:t>He that soweth iniquity shall reap vanity: and the rod of his anger shall fail.</w:t>
+      </w:r>
+    </w:p>
+    <w:p>
+      <w:pPr>
+        <w:pStyle w:val="ListParagraph"/>
+        <w:numPr>
+          <w:ilvl w:val="0"/>
+          <w:numId w:val="22"/>
+        </w:numPr>
+        <w:rPr>
+          <w:lang w:val="en-US"/>
+        </w:rPr>
+      </w:pPr>
+      <w:r>
+        <w:rPr>
+          <w:lang w:val="en-US"/>
+        </w:rPr>
+        <w:t>He that hath a bountiful eye shall be blessed; for he giveth of his bread to the poor.</w:t>
+      </w:r>
+    </w:p>
+    <w:p>
+      <w:pPr>
+        <w:pStyle w:val="ListParagraph"/>
+        <w:numPr>
+          <w:ilvl w:val="0"/>
+          <w:numId w:val="22"/>
+        </w:numPr>
+        <w:rPr>
+          <w:lang w:val="en-US"/>
+        </w:rPr>
+      </w:pPr>
+      <w:r>
+        <w:rPr>
+          <w:lang w:val="en-US"/>
+        </w:rPr>
+        <w:t>Cast out the scorner, and contention shall go out; yea, strife and reproach shall cease.</w:t>
+      </w:r>
+    </w:p>
+    <w:p>
+      <w:pPr>
+        <w:pStyle w:val="ListParagraph"/>
+        <w:numPr>
+          <w:ilvl w:val="0"/>
+          <w:numId w:val="22"/>
+        </w:numPr>
+        <w:rPr>
+          <w:lang w:val="en-US"/>
+        </w:rPr>
+      </w:pPr>
+      <w:r>
+        <w:rPr>
+          <w:lang w:val="en-US"/>
+        </w:rPr>
+        <w:t>He that loveth pureness of heart, for the grace of his lips the king shall be his friend.</w:t>
+      </w:r>
+    </w:p>
+    <w:p>
+      <w:pPr>
+        <w:pStyle w:val="ListParagraph"/>
+        <w:numPr>
+          <w:ilvl w:val="0"/>
+          <w:numId w:val="22"/>
+        </w:numPr>
+        <w:rPr>
+          <w:lang w:val="en-US"/>
+        </w:rPr>
+      </w:pPr>
+      <w:r>
+        <w:rPr>
+          <w:lang w:val="en-US"/>
+        </w:rPr>
+        <w:t xml:space="preserve">The eyes of the Lord preserve knowledge, and he </w:t>
+      </w:r>
+      <w:proofErr w:type="spellStart"/>
+      <w:r>
+        <w:rPr>
+          <w:lang w:val="en-US"/>
+        </w:rPr>
+        <w:t>overthroweth</w:t>
+      </w:r>
+      <w:proofErr w:type="spellEnd"/>
+      <w:r>
+        <w:rPr>
+          <w:lang w:val="en-US"/>
+        </w:rPr>
+        <w:t xml:space="preserve"> the words of the transgressor.</w:t>
+      </w:r>
+    </w:p>
+    <w:p>
+      <w:pPr>
+        <w:pStyle w:val="ListParagraph"/>
+        <w:numPr>
+          <w:ilvl w:val="0"/>
+          <w:numId w:val="22"/>
+        </w:numPr>
+        <w:rPr>
+          <w:lang w:val="en-US"/>
+        </w:rPr>
+      </w:pPr>
+      <w:r>
+        <w:rPr>
+          <w:lang w:val="en-US"/>
+        </w:rPr>
+        <w:t xml:space="preserve">The slothful man saith, </w:t>
+      </w:r>
+      <w:proofErr w:type="gramStart"/>
+      <w:r>
+        <w:rPr>
+          <w:lang w:val="en-US"/>
+        </w:rPr>
+        <w:t>There</w:t>
+      </w:r>
+      <w:proofErr w:type="gramEnd"/>
+      <w:r>
+        <w:rPr>
+          <w:lang w:val="en-US"/>
+        </w:rPr>
+        <w:t xml:space="preserve"> is a lion without, I shall be slain in the streets.</w:t>
+      </w:r>
+    </w:p>
+    <w:p>
+      <w:pPr>
+        <w:pStyle w:val="ListParagraph"/>
+        <w:numPr>
+          <w:ilvl w:val="0"/>
+          <w:numId w:val="22"/>
+        </w:numPr>
+        <w:rPr>
+          <w:lang w:val="en-US"/>
+        </w:rPr>
+      </w:pPr>
+      <w:r>
+        <w:rPr>
+          <w:lang w:val="en-US"/>
+        </w:rPr>
+        <w:t>The mouth of strange women is a deep pit: he that is abhorred of the LORD shall fall therein.</w:t>
+      </w:r>
+    </w:p>
+    <w:p>
+      <w:pPr>
+        <w:pStyle w:val="ListParagraph"/>
+        <w:numPr>
+          <w:ilvl w:val="0"/>
+          <w:numId w:val="22"/>
+        </w:numPr>
+        <w:rPr>
+          <w:lang w:val="en-US"/>
+        </w:rPr>
+      </w:pPr>
+      <w:r>
+        <w:rPr>
+          <w:lang w:val="en-US"/>
+        </w:rPr>
+        <w:t>Foolishness is bound in the heart of a child; but the rod of correction shall drive it far from him.</w:t>
+      </w:r>
+    </w:p>
+    <w:p>
+      <w:pPr>
+        <w:pStyle w:val="ListParagraph"/>
+        <w:numPr>
+          <w:ilvl w:val="0"/>
+          <w:numId w:val="22"/>
+        </w:numPr>
+        <w:rPr>
+          <w:lang w:val="en-US"/>
+        </w:rPr>
+      </w:pPr>
+      <w:r>
+        <w:rPr>
+          <w:lang w:val="en-US"/>
+        </w:rPr>
+        <w:t xml:space="preserve">He that </w:t>
+      </w:r>
+      <w:proofErr w:type="spellStart"/>
+      <w:r>
+        <w:rPr>
+          <w:lang w:val="en-US"/>
+        </w:rPr>
+        <w:t>oppresseth</w:t>
+      </w:r>
+      <w:proofErr w:type="spellEnd"/>
+      <w:r>
+        <w:rPr>
+          <w:lang w:val="en-US"/>
+        </w:rPr>
+        <w:t xml:space="preserve"> the poor to increase his riches, and he that giveth to the rich, shall surely come to want.</w:t>
+      </w:r>
+    </w:p>
+    <w:p>
+      <w:pPr>
+        <w:pStyle w:val="ListParagraph"/>
+        <w:numPr>
+          <w:ilvl w:val="0"/>
+          <w:numId w:val="22"/>
+        </w:numPr>
+        <w:rPr>
+          <w:lang w:val="en-US"/>
+        </w:rPr>
+      </w:pPr>
+      <w:r>
+        <w:rPr>
+          <w:lang w:val="en-US"/>
+        </w:rPr>
+        <w:t>Bow down thine ear, and hear the words of the wise, and apply thine heart unto my knowledge.</w:t>
+      </w:r>
+    </w:p>
+    <w:p>
+      <w:pPr>
+        <w:pStyle w:val="ListParagraph"/>
+        <w:numPr>
+          <w:ilvl w:val="0"/>
+          <w:numId w:val="22"/>
+        </w:numPr>
+        <w:rPr>
+          <w:lang w:val="en-US"/>
+        </w:rPr>
+      </w:pPr>
+      <w:r>
+        <w:rPr>
+          <w:lang w:val="en-US"/>
+        </w:rPr>
+        <w:t>For it is a pleasant thing if thou keep them within thee; they shall withal be fitted in thy lips.</w:t>
+      </w:r>
+    </w:p>
+    <w:p>
+      <w:pPr>
+        <w:pStyle w:val="ListParagraph"/>
+        <w:numPr>
+          <w:ilvl w:val="0"/>
+          <w:numId w:val="22"/>
+        </w:numPr>
+        <w:rPr>
+          <w:lang w:val="en-US"/>
+        </w:rPr>
+      </w:pPr>
+      <w:r>
+        <w:rPr>
+          <w:lang w:val="en-US"/>
+        </w:rPr>
+        <w:t>That thy trust may be in the LORD, I have made known to thee this day, even to thee.</w:t>
+      </w:r>
+    </w:p>
+    <w:p>
+      <w:pPr>
+        <w:pStyle w:val="ListParagraph"/>
+        <w:numPr>
+          <w:ilvl w:val="0"/>
+          <w:numId w:val="22"/>
+        </w:numPr>
+        <w:rPr>
+          <w:lang w:val="en-US"/>
+        </w:rPr>
+      </w:pPr>
+      <w:r>
+        <w:rPr>
+          <w:lang w:val="en-US"/>
+        </w:rPr>
+        <w:t>Have not I written to thee excellent things in counsels and knowledge,</w:t>
+      </w:r>
+    </w:p>
+    <w:p>
+      <w:pPr>
+        <w:pStyle w:val="ListParagraph"/>
+        <w:numPr>
+          <w:ilvl w:val="0"/>
+          <w:numId w:val="22"/>
+        </w:numPr>
+        <w:rPr>
+          <w:lang w:val="en-US"/>
+        </w:rPr>
+      </w:pPr>
+      <w:r>
+        <w:rPr>
+          <w:lang w:val="en-US"/>
+        </w:rPr>
+        <w:t xml:space="preserve">That I might </w:t>
+      </w:r>
+      <w:proofErr w:type="spellStart"/>
+      <w:r>
+        <w:rPr>
+          <w:lang w:val="en-US"/>
+        </w:rPr>
+        <w:t>makde</w:t>
+      </w:r>
+      <w:proofErr w:type="spellEnd"/>
+      <w:r>
+        <w:rPr>
+          <w:lang w:val="en-US"/>
+        </w:rPr>
+        <w:t xml:space="preserve"> thee know the certainty of the words of truth; that thou </w:t>
+      </w:r>
+      <w:proofErr w:type="spellStart"/>
+      <w:r>
+        <w:rPr>
+          <w:lang w:val="en-US"/>
+        </w:rPr>
+        <w:t>mightest</w:t>
+      </w:r>
+      <w:proofErr w:type="spellEnd"/>
+      <w:r>
+        <w:rPr>
+          <w:lang w:val="en-US"/>
+        </w:rPr>
+        <w:t xml:space="preserve"> answer the words of truth to them that send unto thee?</w:t>
+      </w:r>
+    </w:p>
+    <w:p>
+      <w:pPr>
+        <w:pStyle w:val="ListParagraph"/>
+        <w:numPr>
+          <w:ilvl w:val="0"/>
+          <w:numId w:val="22"/>
+        </w:numPr>
+        <w:rPr>
+          <w:lang w:val="en-US"/>
+        </w:rPr>
+      </w:pPr>
+      <w:r>
+        <w:rPr>
+          <w:lang w:val="en-US"/>
+        </w:rPr>
+        <w:t>Rob not the poor, because he is poor: neither oppress the afflicted in the gate:</w:t>
+      </w:r>
+    </w:p>
+    <w:p>
+      <w:pPr>
+        <w:pStyle w:val="ListParagraph"/>
+        <w:numPr>
+          <w:ilvl w:val="0"/>
+          <w:numId w:val="22"/>
+        </w:numPr>
+        <w:rPr>
+          <w:lang w:val="en-US"/>
+        </w:rPr>
+      </w:pPr>
+      <w:r>
+        <w:rPr>
+          <w:lang w:val="en-US"/>
+        </w:rPr>
+        <w:t xml:space="preserve">For the LORD will plead their </w:t>
+      </w:r>
+      <w:proofErr w:type="gramStart"/>
+      <w:r>
+        <w:rPr>
+          <w:lang w:val="en-US"/>
+        </w:rPr>
+        <w:t>cause, and</w:t>
+      </w:r>
+      <w:proofErr w:type="gramEnd"/>
+      <w:r>
+        <w:rPr>
+          <w:lang w:val="en-US"/>
+        </w:rPr>
+        <w:t xml:space="preserve"> spoil the soul of those that spoiled them.</w:t>
+      </w:r>
+    </w:p>
+    <w:p>
+      <w:pPr>
+        <w:pStyle w:val="ListParagraph"/>
+        <w:numPr>
+          <w:ilvl w:val="0"/>
+          <w:numId w:val="22"/>
+        </w:numPr>
+        <w:rPr>
+          <w:lang w:val="en-US"/>
+        </w:rPr>
+      </w:pPr>
+      <w:r>
+        <w:rPr>
+          <w:lang w:val="en-US"/>
+        </w:rPr>
+        <w:t>Make no friendship with an angry man; and with a furious man thou shalt not go:</w:t>
+      </w:r>
+    </w:p>
+    <w:p>
+      <w:pPr>
+        <w:pStyle w:val="ListParagraph"/>
+        <w:numPr>
+          <w:ilvl w:val="0"/>
+          <w:numId w:val="22"/>
+        </w:numPr>
+        <w:rPr>
+          <w:lang w:val="en-US"/>
+        </w:rPr>
+      </w:pPr>
+      <w:r>
+        <w:rPr>
+          <w:lang w:val="en-US"/>
+        </w:rPr>
+        <w:t xml:space="preserve">Lest thou learn his </w:t>
+      </w:r>
+      <w:proofErr w:type="gramStart"/>
+      <w:r>
+        <w:rPr>
+          <w:lang w:val="en-US"/>
+        </w:rPr>
+        <w:t>ways, and</w:t>
+      </w:r>
+      <w:proofErr w:type="gramEnd"/>
+      <w:r>
+        <w:rPr>
+          <w:lang w:val="en-US"/>
+        </w:rPr>
+        <w:t xml:space="preserve"> get a snare to thy soul.</w:t>
+      </w:r>
+    </w:p>
+    <w:p>
+      <w:pPr>
+        <w:pStyle w:val="ListParagraph"/>
+        <w:numPr>
+          <w:ilvl w:val="0"/>
+          <w:numId w:val="22"/>
+        </w:numPr>
+        <w:rPr>
+          <w:lang w:val="en-US"/>
+        </w:rPr>
+      </w:pPr>
+      <w:r>
+        <w:rPr>
+          <w:lang w:val="en-US"/>
+        </w:rPr>
+        <w:t>Be not thou one of them that strike hands, or of them that are sureties for debts.</w:t>
+      </w:r>
+    </w:p>
+    <w:p>
+      <w:pPr>
+        <w:pStyle w:val="ListParagraph"/>
+        <w:numPr>
+          <w:ilvl w:val="0"/>
+          <w:numId w:val="22"/>
+        </w:numPr>
+        <w:rPr>
+          <w:lang w:val="en-US"/>
+        </w:rPr>
+      </w:pPr>
+      <w:r>
+        <w:rPr>
+          <w:lang w:val="en-US"/>
+        </w:rPr>
+        <w:t>If thou hast nothing to pay, why should he take away thy bed from under thee?</w:t>
+      </w:r>
+    </w:p>
+    <w:p>
+      <w:pPr>
+        <w:pStyle w:val="ListParagraph"/>
+        <w:numPr>
+          <w:ilvl w:val="0"/>
+          <w:numId w:val="22"/>
+        </w:numPr>
+        <w:rPr>
+          <w:lang w:val="en-US"/>
+        </w:rPr>
+      </w:pPr>
+      <w:r>
+        <w:rPr>
+          <w:lang w:val="en-US"/>
+        </w:rPr>
+        <w:t>Remove not the ancient landmark, which thy fathers have set.</w:t>
+      </w:r>
+    </w:p>
+    <w:p>
+      <w:pPr>
+        <w:pStyle w:val="ListParagraph"/>
+        <w:numPr>
+          <w:ilvl w:val="0"/>
+          <w:numId w:val="22"/>
+        </w:numPr>
+        <w:rPr>
+          <w:lang w:val="en-US"/>
+        </w:rPr>
+      </w:pPr>
+      <w:proofErr w:type="spellStart"/>
+      <w:r>
+        <w:rPr>
+          <w:lang w:val="en-US"/>
+        </w:rPr>
+        <w:t>Seest</w:t>
+      </w:r>
+      <w:proofErr w:type="spellEnd"/>
+      <w:r>
+        <w:rPr>
+          <w:lang w:val="en-US"/>
+        </w:rPr>
+        <w:t xml:space="preserve"> thou a man diligent in his business? he shall stand before kings; he shall not stand before mean men.</w:t>
+      </w:r>
+    </w:p>
+    <w:p>
+      <w:pPr>
+        <w:rPr>
+          <w:lang w:val="en-US"/>
+        </w:rPr>
+      </w:pPr>
+    </w:p>
+    <w:p>
+      <w:pPr>
+        <w:rPr>
+          <w:lang w:val="en-US"/>
+        </w:rPr>
+      </w:pPr>
+      <w:r>
+        <w:rPr>
+          <w:lang w:val="en-US"/>
+        </w:rPr>
+        <w:t>Proverbs Ch23</w:t>
+      </w:r>
     </w:p>
     <w:p>
       <w:pPr>
@@ -17827,9 +19638,9 @@
 <file path=word/numbering.xml><?xml version="1.0" encoding="utf-8"?>
 <w:numbering xmlns:wpc="http://schemas.microsoft.com/office/word/2010/wordprocessingCanvas" xmlns:cx="http://schemas.microsoft.com/office/drawing/2014/chartex" xmlns:cx1="http://schemas.microsoft.com/office/drawing/2015/9/8/chartex" xmlns:cx2="http://schemas.microsoft.com/office/drawing/2015/10/21/chartex" xmlns:cx3="http://schemas.microsoft.com/office/drawing/2016/5/9/chartex" xmlns:cx4="http://schemas.microsoft.com/office/drawing/2016/5/10/chartex" xmlns:cx5="http://schemas.microsoft.com/office/drawing/2016/5/11/chartex" xmlns:cx6="http://schemas.microsoft.com/office/drawing/2016/5/12/chartex" xmlns:cx7="http://schemas.microsoft.com/office/drawing/2016/5/13/chartex" xmlns:cx8="http://schemas.microsoft.com/office/drawing/2016/5/14/chartex" xmlns:mc="http://schemas.openxmlformats.org/markup-compatibility/2006" xmlns:aink="http://schemas.microsoft.com/office/drawing/2016/ink" xmlns:am3d="http://schemas.microsoft.com/office/drawing/2017/model3d" xmlns:o="urn:schemas-microsoft-com:office:office" xmlns:r="http://schemas.openxmlformats.org/officeDocument/2006/relationships" xmlns:m="http://schemas.openxmlformats.org/officeDocument/2006/math" xmlns:v="urn:schemas-microsoft-com:vml" xmlns:wp14="http://schemas.microsoft.com/office/word/2010/wordprocessingDrawing" xmlns:wp="http://schemas.openxmlformats.org/drawingml/2006/wordprocessingDrawing" xmlns:w10="urn:schemas-microsoft-com:office:word" xmlns:w="http://schemas.openxmlformats.org/wordprocessingml/2006/main" xmlns:w14="http://schemas.microsoft.com/office/word/2010/wordml" xmlns:w15="http://schemas.microsoft.com/office/word/2012/wordml" xmlns:w16cex="http://schemas.microsoft.com/office/word/2018/wordml/cex" xmlns:w16cid="http://schemas.microsoft.com/office/word/2016/wordml/cid" xmlns:w16="http://schemas.microsoft.com/office/word/2018/wordml" xmlns:w16se="http://schemas.microsoft.com/office/word/2015/wordml/symex" xmlns:wpg="http://schemas.microsoft.com/office/word/2010/wordprocessingGroup" xmlns:wpi="http://schemas.microsoft.com/office/word/2010/wordprocessingInk" xmlns:wne="http://schemas.microsoft.com/office/word/2006/wordml" xmlns:wps="http://schemas.microsoft.com/office/word/2010/wordprocessingShape" mc:Ignorable="w14 w15 w16se w16cid w16 w16cex wp14">
   <w:abstractNum w:abstractNumId="0" w15:restartNumberingAfterBreak="0">
-    <w:nsid w:val="03726B43"/>
+    <w:nsid w:val="020B1B6F"/>
     <w:multiLevelType w:val="hybridMultilevel"/>
-    <w:tmpl w:val="1A906EEC"/>
+    <w:tmpl w:val="29E819EA"/>
     <w:lvl w:ilvl="0" w:tplc="0809000F">
       <w:start w:val="1"/>
       <w:numFmt w:val="decimal"/>
@@ -17916,9 +19727,9 @@
     </w:lvl>
   </w:abstractNum>
   <w:abstractNum w:abstractNumId="1" w15:restartNumberingAfterBreak="0">
-    <w:nsid w:val="0A1F75EB"/>
+    <w:nsid w:val="03726B43"/>
     <w:multiLevelType w:val="hybridMultilevel"/>
-    <w:tmpl w:val="D474F674"/>
+    <w:tmpl w:val="1A906EEC"/>
     <w:lvl w:ilvl="0" w:tplc="0809000F">
       <w:start w:val="1"/>
       <w:numFmt w:val="decimal"/>
@@ -18005,9 +19816,9 @@
     </w:lvl>
   </w:abstractNum>
   <w:abstractNum w:abstractNumId="2" w15:restartNumberingAfterBreak="0">
-    <w:nsid w:val="0BEB6DC3"/>
+    <w:nsid w:val="0A1F75EB"/>
     <w:multiLevelType w:val="hybridMultilevel"/>
-    <w:tmpl w:val="40125406"/>
+    <w:tmpl w:val="D474F674"/>
     <w:lvl w:ilvl="0" w:tplc="0809000F">
       <w:start w:val="1"/>
       <w:numFmt w:val="decimal"/>
@@ -18094,9 +19905,9 @@
     </w:lvl>
   </w:abstractNum>
   <w:abstractNum w:abstractNumId="3" w15:restartNumberingAfterBreak="0">
-    <w:nsid w:val="1D7D6FD4"/>
+    <w:nsid w:val="0BEB6DC3"/>
     <w:multiLevelType w:val="hybridMultilevel"/>
-    <w:tmpl w:val="16725890"/>
+    <w:tmpl w:val="40125406"/>
     <w:lvl w:ilvl="0" w:tplc="0809000F">
       <w:start w:val="1"/>
       <w:numFmt w:val="decimal"/>
@@ -18183,9 +19994,9 @@
     </w:lvl>
   </w:abstractNum>
   <w:abstractNum w:abstractNumId="4" w15:restartNumberingAfterBreak="0">
-    <w:nsid w:val="220C70B9"/>
+    <w:nsid w:val="11906DA7"/>
     <w:multiLevelType w:val="hybridMultilevel"/>
-    <w:tmpl w:val="EFAC2984"/>
+    <w:tmpl w:val="65D2AB58"/>
     <w:lvl w:ilvl="0" w:tplc="0809000F">
       <w:start w:val="1"/>
       <w:numFmt w:val="decimal"/>
@@ -18272,9 +20083,9 @@
     </w:lvl>
   </w:abstractNum>
   <w:abstractNum w:abstractNumId="5" w15:restartNumberingAfterBreak="0">
-    <w:nsid w:val="265B314B"/>
+    <w:nsid w:val="1D7D6FD4"/>
     <w:multiLevelType w:val="hybridMultilevel"/>
-    <w:tmpl w:val="4AF88F5A"/>
+    <w:tmpl w:val="16725890"/>
     <w:lvl w:ilvl="0" w:tplc="0809000F">
       <w:start w:val="1"/>
       <w:numFmt w:val="decimal"/>
@@ -18361,9 +20172,9 @@
     </w:lvl>
   </w:abstractNum>
   <w:abstractNum w:abstractNumId="6" w15:restartNumberingAfterBreak="0">
-    <w:nsid w:val="28CB31ED"/>
+    <w:nsid w:val="220C70B9"/>
     <w:multiLevelType w:val="hybridMultilevel"/>
-    <w:tmpl w:val="9976B318"/>
+    <w:tmpl w:val="EFAC2984"/>
     <w:lvl w:ilvl="0" w:tplc="0809000F">
       <w:start w:val="1"/>
       <w:numFmt w:val="decimal"/>
@@ -18450,9 +20261,9 @@
     </w:lvl>
   </w:abstractNum>
   <w:abstractNum w:abstractNumId="7" w15:restartNumberingAfterBreak="0">
-    <w:nsid w:val="2C1276A7"/>
+    <w:nsid w:val="265B314B"/>
     <w:multiLevelType w:val="hybridMultilevel"/>
-    <w:tmpl w:val="ADA890B8"/>
+    <w:tmpl w:val="4AF88F5A"/>
     <w:lvl w:ilvl="0" w:tplc="0809000F">
       <w:start w:val="1"/>
       <w:numFmt w:val="decimal"/>
@@ -18539,9 +20350,9 @@
     </w:lvl>
   </w:abstractNum>
   <w:abstractNum w:abstractNumId="8" w15:restartNumberingAfterBreak="0">
-    <w:nsid w:val="336A14C5"/>
+    <w:nsid w:val="28CB31ED"/>
     <w:multiLevelType w:val="hybridMultilevel"/>
-    <w:tmpl w:val="5384450A"/>
+    <w:tmpl w:val="9976B318"/>
     <w:lvl w:ilvl="0" w:tplc="0809000F">
       <w:start w:val="1"/>
       <w:numFmt w:val="decimal"/>
@@ -18628,9 +20439,9 @@
     </w:lvl>
   </w:abstractNum>
   <w:abstractNum w:abstractNumId="9" w15:restartNumberingAfterBreak="0">
-    <w:nsid w:val="45EA70D5"/>
+    <w:nsid w:val="2C1276A7"/>
     <w:multiLevelType w:val="hybridMultilevel"/>
-    <w:tmpl w:val="6C72CFEC"/>
+    <w:tmpl w:val="ADA890B8"/>
     <w:lvl w:ilvl="0" w:tplc="0809000F">
       <w:start w:val="1"/>
       <w:numFmt w:val="decimal"/>
@@ -18717,9 +20528,9 @@
     </w:lvl>
   </w:abstractNum>
   <w:abstractNum w:abstractNumId="10" w15:restartNumberingAfterBreak="0">
-    <w:nsid w:val="47DC7CAE"/>
+    <w:nsid w:val="336A14C5"/>
     <w:multiLevelType w:val="hybridMultilevel"/>
-    <w:tmpl w:val="F0CC44AA"/>
+    <w:tmpl w:val="5384450A"/>
     <w:lvl w:ilvl="0" w:tplc="0809000F">
       <w:start w:val="1"/>
       <w:numFmt w:val="decimal"/>
@@ -18806,9 +20617,9 @@
     </w:lvl>
   </w:abstractNum>
   <w:abstractNum w:abstractNumId="11" w15:restartNumberingAfterBreak="0">
-    <w:nsid w:val="56030742"/>
+    <w:nsid w:val="45EA70D5"/>
     <w:multiLevelType w:val="hybridMultilevel"/>
-    <w:tmpl w:val="768C6D10"/>
+    <w:tmpl w:val="6C72CFEC"/>
     <w:lvl w:ilvl="0" w:tplc="0809000F">
       <w:start w:val="1"/>
       <w:numFmt w:val="decimal"/>
@@ -18895,9 +20706,9 @@
     </w:lvl>
   </w:abstractNum>
   <w:abstractNum w:abstractNumId="12" w15:restartNumberingAfterBreak="0">
-    <w:nsid w:val="580E620B"/>
+    <w:nsid w:val="47DC7CAE"/>
     <w:multiLevelType w:val="hybridMultilevel"/>
-    <w:tmpl w:val="7A164186"/>
+    <w:tmpl w:val="F0CC44AA"/>
     <w:lvl w:ilvl="0" w:tplc="0809000F">
       <w:start w:val="1"/>
       <w:numFmt w:val="decimal"/>
@@ -18984,9 +20795,9 @@
     </w:lvl>
   </w:abstractNum>
   <w:abstractNum w:abstractNumId="13" w15:restartNumberingAfterBreak="0">
-    <w:nsid w:val="580F7CBB"/>
+    <w:nsid w:val="56030742"/>
     <w:multiLevelType w:val="hybridMultilevel"/>
-    <w:tmpl w:val="8F1EE6FC"/>
+    <w:tmpl w:val="768C6D10"/>
     <w:lvl w:ilvl="0" w:tplc="0809000F">
       <w:start w:val="1"/>
       <w:numFmt w:val="decimal"/>
@@ -19073,9 +20884,9 @@
     </w:lvl>
   </w:abstractNum>
   <w:abstractNum w:abstractNumId="14" w15:restartNumberingAfterBreak="0">
-    <w:nsid w:val="5BC263B8"/>
+    <w:nsid w:val="580E620B"/>
     <w:multiLevelType w:val="hybridMultilevel"/>
-    <w:tmpl w:val="A88C7F16"/>
+    <w:tmpl w:val="7A164186"/>
     <w:lvl w:ilvl="0" w:tplc="0809000F">
       <w:start w:val="1"/>
       <w:numFmt w:val="decimal"/>
@@ -19162,9 +20973,9 @@
     </w:lvl>
   </w:abstractNum>
   <w:abstractNum w:abstractNumId="15" w15:restartNumberingAfterBreak="0">
-    <w:nsid w:val="63B67CCC"/>
+    <w:nsid w:val="580F7CBB"/>
     <w:multiLevelType w:val="hybridMultilevel"/>
-    <w:tmpl w:val="71BA67A8"/>
+    <w:tmpl w:val="8F1EE6FC"/>
     <w:lvl w:ilvl="0" w:tplc="0809000F">
       <w:start w:val="1"/>
       <w:numFmt w:val="decimal"/>
@@ -19251,9 +21062,9 @@
     </w:lvl>
   </w:abstractNum>
   <w:abstractNum w:abstractNumId="16" w15:restartNumberingAfterBreak="0">
-    <w:nsid w:val="66941418"/>
+    <w:nsid w:val="5BC263B8"/>
     <w:multiLevelType w:val="hybridMultilevel"/>
-    <w:tmpl w:val="D3EEED0E"/>
+    <w:tmpl w:val="A88C7F16"/>
     <w:lvl w:ilvl="0" w:tplc="0809000F">
       <w:start w:val="1"/>
       <w:numFmt w:val="decimal"/>
@@ -19340,9 +21151,9 @@
     </w:lvl>
   </w:abstractNum>
   <w:abstractNum w:abstractNumId="17" w15:restartNumberingAfterBreak="0">
-    <w:nsid w:val="69E95EE7"/>
+    <w:nsid w:val="63B67CCC"/>
     <w:multiLevelType w:val="hybridMultilevel"/>
-    <w:tmpl w:val="420AF422"/>
+    <w:tmpl w:val="71BA67A8"/>
     <w:lvl w:ilvl="0" w:tplc="0809000F">
       <w:start w:val="1"/>
       <w:numFmt w:val="decimal"/>
@@ -19429,9 +21240,9 @@
     </w:lvl>
   </w:abstractNum>
   <w:abstractNum w:abstractNumId="18" w15:restartNumberingAfterBreak="0">
-    <w:nsid w:val="6F821878"/>
+    <w:nsid w:val="66941418"/>
     <w:multiLevelType w:val="hybridMultilevel"/>
-    <w:tmpl w:val="0922C350"/>
+    <w:tmpl w:val="D3EEED0E"/>
     <w:lvl w:ilvl="0" w:tplc="0809000F">
       <w:start w:val="1"/>
       <w:numFmt w:val="decimal"/>
@@ -19518,9 +21329,9 @@
     </w:lvl>
   </w:abstractNum>
   <w:abstractNum w:abstractNumId="19" w15:restartNumberingAfterBreak="0">
-    <w:nsid w:val="7E2945B3"/>
+    <w:nsid w:val="69E95EE7"/>
     <w:multiLevelType w:val="hybridMultilevel"/>
-    <w:tmpl w:val="5AC83818"/>
+    <w:tmpl w:val="420AF422"/>
     <w:lvl w:ilvl="0" w:tplc="0809000F">
       <w:start w:val="1"/>
       <w:numFmt w:val="decimal"/>
@@ -19606,65 +21417,249 @@
       </w:pPr>
     </w:lvl>
   </w:abstractNum>
+  <w:abstractNum w:abstractNumId="20" w15:restartNumberingAfterBreak="0">
+    <w:nsid w:val="6F821878"/>
+    <w:multiLevelType w:val="hybridMultilevel"/>
+    <w:tmpl w:val="0922C350"/>
+    <w:lvl w:ilvl="0" w:tplc="0809000F">
+      <w:start w:val="1"/>
+      <w:numFmt w:val="decimal"/>
+      <w:lvlText w:val="%1."/>
+      <w:lvlJc w:val="left"/>
+      <w:pPr>
+        <w:ind w:left="720" w:hanging="360"/>
+      </w:pPr>
+      <w:rPr>
+        <w:rFonts w:hint="default"/>
+      </w:rPr>
+    </w:lvl>
+    <w:lvl w:ilvl="1" w:tplc="08090019" w:tentative="1">
+      <w:start w:val="1"/>
+      <w:numFmt w:val="lowerLetter"/>
+      <w:lvlText w:val="%2."/>
+      <w:lvlJc w:val="left"/>
+      <w:pPr>
+        <w:ind w:left="1440" w:hanging="360"/>
+      </w:pPr>
+    </w:lvl>
+    <w:lvl w:ilvl="2" w:tplc="0809001B" w:tentative="1">
+      <w:start w:val="1"/>
+      <w:numFmt w:val="lowerRoman"/>
+      <w:lvlText w:val="%3."/>
+      <w:lvlJc w:val="right"/>
+      <w:pPr>
+        <w:ind w:left="2160" w:hanging="180"/>
+      </w:pPr>
+    </w:lvl>
+    <w:lvl w:ilvl="3" w:tplc="0809000F" w:tentative="1">
+      <w:start w:val="1"/>
+      <w:numFmt w:val="decimal"/>
+      <w:lvlText w:val="%4."/>
+      <w:lvlJc w:val="left"/>
+      <w:pPr>
+        <w:ind w:left="2880" w:hanging="360"/>
+      </w:pPr>
+    </w:lvl>
+    <w:lvl w:ilvl="4" w:tplc="08090019" w:tentative="1">
+      <w:start w:val="1"/>
+      <w:numFmt w:val="lowerLetter"/>
+      <w:lvlText w:val="%5."/>
+      <w:lvlJc w:val="left"/>
+      <w:pPr>
+        <w:ind w:left="3600" w:hanging="360"/>
+      </w:pPr>
+    </w:lvl>
+    <w:lvl w:ilvl="5" w:tplc="0809001B" w:tentative="1">
+      <w:start w:val="1"/>
+      <w:numFmt w:val="lowerRoman"/>
+      <w:lvlText w:val="%6."/>
+      <w:lvlJc w:val="right"/>
+      <w:pPr>
+        <w:ind w:left="4320" w:hanging="180"/>
+      </w:pPr>
+    </w:lvl>
+    <w:lvl w:ilvl="6" w:tplc="0809000F" w:tentative="1">
+      <w:start w:val="1"/>
+      <w:numFmt w:val="decimal"/>
+      <w:lvlText w:val="%7."/>
+      <w:lvlJc w:val="left"/>
+      <w:pPr>
+        <w:ind w:left="5040" w:hanging="360"/>
+      </w:pPr>
+    </w:lvl>
+    <w:lvl w:ilvl="7" w:tplc="08090019" w:tentative="1">
+      <w:start w:val="1"/>
+      <w:numFmt w:val="lowerLetter"/>
+      <w:lvlText w:val="%8."/>
+      <w:lvlJc w:val="left"/>
+      <w:pPr>
+        <w:ind w:left="5760" w:hanging="360"/>
+      </w:pPr>
+    </w:lvl>
+    <w:lvl w:ilvl="8" w:tplc="0809001B" w:tentative="1">
+      <w:start w:val="1"/>
+      <w:numFmt w:val="lowerRoman"/>
+      <w:lvlText w:val="%9."/>
+      <w:lvlJc w:val="right"/>
+      <w:pPr>
+        <w:ind w:left="6480" w:hanging="180"/>
+      </w:pPr>
+    </w:lvl>
+  </w:abstractNum>
+  <w:abstractNum w:abstractNumId="21" w15:restartNumberingAfterBreak="0">
+    <w:nsid w:val="7E2945B3"/>
+    <w:multiLevelType w:val="hybridMultilevel"/>
+    <w:tmpl w:val="5AC83818"/>
+    <w:lvl w:ilvl="0" w:tplc="0809000F">
+      <w:start w:val="1"/>
+      <w:numFmt w:val="decimal"/>
+      <w:lvlText w:val="%1."/>
+      <w:lvlJc w:val="left"/>
+      <w:pPr>
+        <w:ind w:left="720" w:hanging="360"/>
+      </w:pPr>
+      <w:rPr>
+        <w:rFonts w:hint="default"/>
+      </w:rPr>
+    </w:lvl>
+    <w:lvl w:ilvl="1" w:tplc="08090019" w:tentative="1">
+      <w:start w:val="1"/>
+      <w:numFmt w:val="lowerLetter"/>
+      <w:lvlText w:val="%2."/>
+      <w:lvlJc w:val="left"/>
+      <w:pPr>
+        <w:ind w:left="1440" w:hanging="360"/>
+      </w:pPr>
+    </w:lvl>
+    <w:lvl w:ilvl="2" w:tplc="0809001B" w:tentative="1">
+      <w:start w:val="1"/>
+      <w:numFmt w:val="lowerRoman"/>
+      <w:lvlText w:val="%3."/>
+      <w:lvlJc w:val="right"/>
+      <w:pPr>
+        <w:ind w:left="2160" w:hanging="180"/>
+      </w:pPr>
+    </w:lvl>
+    <w:lvl w:ilvl="3" w:tplc="0809000F" w:tentative="1">
+      <w:start w:val="1"/>
+      <w:numFmt w:val="decimal"/>
+      <w:lvlText w:val="%4."/>
+      <w:lvlJc w:val="left"/>
+      <w:pPr>
+        <w:ind w:left="2880" w:hanging="360"/>
+      </w:pPr>
+    </w:lvl>
+    <w:lvl w:ilvl="4" w:tplc="08090019" w:tentative="1">
+      <w:start w:val="1"/>
+      <w:numFmt w:val="lowerLetter"/>
+      <w:lvlText w:val="%5."/>
+      <w:lvlJc w:val="left"/>
+      <w:pPr>
+        <w:ind w:left="3600" w:hanging="360"/>
+      </w:pPr>
+    </w:lvl>
+    <w:lvl w:ilvl="5" w:tplc="0809001B" w:tentative="1">
+      <w:start w:val="1"/>
+      <w:numFmt w:val="lowerRoman"/>
+      <w:lvlText w:val="%6."/>
+      <w:lvlJc w:val="right"/>
+      <w:pPr>
+        <w:ind w:left="4320" w:hanging="180"/>
+      </w:pPr>
+    </w:lvl>
+    <w:lvl w:ilvl="6" w:tplc="0809000F" w:tentative="1">
+      <w:start w:val="1"/>
+      <w:numFmt w:val="decimal"/>
+      <w:lvlText w:val="%7."/>
+      <w:lvlJc w:val="left"/>
+      <w:pPr>
+        <w:ind w:left="5040" w:hanging="360"/>
+      </w:pPr>
+    </w:lvl>
+    <w:lvl w:ilvl="7" w:tplc="08090019" w:tentative="1">
+      <w:start w:val="1"/>
+      <w:numFmt w:val="lowerLetter"/>
+      <w:lvlText w:val="%8."/>
+      <w:lvlJc w:val="left"/>
+      <w:pPr>
+        <w:ind w:left="5760" w:hanging="360"/>
+      </w:pPr>
+    </w:lvl>
+    <w:lvl w:ilvl="8" w:tplc="0809001B" w:tentative="1">
+      <w:start w:val="1"/>
+      <w:numFmt w:val="lowerRoman"/>
+      <w:lvlText w:val="%9."/>
+      <w:lvlJc w:val="right"/>
+      <w:pPr>
+        <w:ind w:left="6480" w:hanging="180"/>
+      </w:pPr>
+    </w:lvl>
+  </w:abstractNum>
   <w:num w:numId="1">
+    <w:abstractNumId w:val="14"/>
+  </w:num>
+  <w:num w:numId="2">
+    <w:abstractNumId w:val="21"/>
+  </w:num>
+  <w:num w:numId="3">
+    <w:abstractNumId w:val="11"/>
+  </w:num>
+  <w:num w:numId="4">
+    <w:abstractNumId w:val="10"/>
+  </w:num>
+  <w:num w:numId="5">
+    <w:abstractNumId w:val="2"/>
+  </w:num>
+  <w:num w:numId="6">
+    <w:abstractNumId w:val="9"/>
+  </w:num>
+  <w:num w:numId="7">
     <w:abstractNumId w:val="12"/>
   </w:num>
-  <w:num w:numId="2">
+  <w:num w:numId="8">
+    <w:abstractNumId w:val="5"/>
+  </w:num>
+  <w:num w:numId="9">
+    <w:abstractNumId w:val="17"/>
+  </w:num>
+  <w:num w:numId="10">
+    <w:abstractNumId w:val="1"/>
+  </w:num>
+  <w:num w:numId="11">
+    <w:abstractNumId w:val="8"/>
+  </w:num>
+  <w:num w:numId="12">
+    <w:abstractNumId w:val="16"/>
+  </w:num>
+  <w:num w:numId="13">
+    <w:abstractNumId w:val="20"/>
+  </w:num>
+  <w:num w:numId="14">
+    <w:abstractNumId w:val="3"/>
+  </w:num>
+  <w:num w:numId="15">
+    <w:abstractNumId w:val="6"/>
+  </w:num>
+  <w:num w:numId="16">
+    <w:abstractNumId w:val="13"/>
+  </w:num>
+  <w:num w:numId="17">
+    <w:abstractNumId w:val="18"/>
+  </w:num>
+  <w:num w:numId="18">
+    <w:abstractNumId w:val="7"/>
+  </w:num>
+  <w:num w:numId="19">
     <w:abstractNumId w:val="19"/>
   </w:num>
-  <w:num w:numId="3">
-    <w:abstractNumId w:val="9"/>
-  </w:num>
-  <w:num w:numId="4">
-    <w:abstractNumId w:val="8"/>
-  </w:num>
-  <w:num w:numId="5">
-    <w:abstractNumId w:val="1"/>
-  </w:num>
-  <w:num w:numId="6">
-    <w:abstractNumId w:val="7"/>
-  </w:num>
-  <w:num w:numId="7">
-    <w:abstractNumId w:val="10"/>
-  </w:num>
-  <w:num w:numId="8">
-    <w:abstractNumId w:val="3"/>
-  </w:num>
-  <w:num w:numId="9">
+  <w:num w:numId="20">
     <w:abstractNumId w:val="15"/>
   </w:num>
-  <w:num w:numId="10">
+  <w:num w:numId="21">
     <w:abstractNumId w:val="0"/>
   </w:num>
-  <w:num w:numId="11">
-    <w:abstractNumId w:val="6"/>
-  </w:num>
-  <w:num w:numId="12">
-    <w:abstractNumId w:val="14"/>
-  </w:num>
-  <w:num w:numId="13">
-    <w:abstractNumId w:val="18"/>
-  </w:num>
-  <w:num w:numId="14">
-    <w:abstractNumId w:val="2"/>
-  </w:num>
-  <w:num w:numId="15">
+  <w:num w:numId="22">
     <w:abstractNumId w:val="4"/>
-  </w:num>
-  <w:num w:numId="16">
-    <w:abstractNumId w:val="11"/>
-  </w:num>
-  <w:num w:numId="17">
-    <w:abstractNumId w:val="16"/>
-  </w:num>
-  <w:num w:numId="18">
-    <w:abstractNumId w:val="5"/>
-  </w:num>
-  <w:num w:numId="19">
-    <w:abstractNumId w:val="17"/>
-  </w:num>
-  <w:num w:numId="20">
-    <w:abstractNumId w:val="13"/>
   </w:num>
 </w:numbering>
 </file>

</xml_diff>

<commit_message>
Add Proverbs Ch23 and Ch24
</commit_message>
<xml_diff>
--- a/Proverbs.docx
+++ b/Proverbs.docx
@@ -19624,6 +19624,1781 @@
           <w:lang w:val="en-US"/>
         </w:rPr>
       </w:pPr>
+    </w:p>
+    <w:p>
+      <w:pPr>
+        <w:pStyle w:val="ListParagraph"/>
+        <w:numPr>
+          <w:ilvl w:val="0"/>
+          <w:numId w:val="23"/>
+        </w:numPr>
+        <w:rPr>
+          <w:lang w:val="en-US"/>
+        </w:rPr>
+      </w:pPr>
+      <w:r>
+        <w:rPr>
+          <w:lang w:val="en-US"/>
+        </w:rPr>
+        <w:t xml:space="preserve">When thou </w:t>
+      </w:r>
+      <w:proofErr w:type="spellStart"/>
+      <w:r>
+        <w:rPr>
+          <w:lang w:val="en-US"/>
+        </w:rPr>
+        <w:t>sittest</w:t>
+      </w:r>
+      <w:proofErr w:type="spellEnd"/>
+      <w:r>
+        <w:rPr>
+          <w:lang w:val="en-US"/>
+        </w:rPr>
+        <w:t xml:space="preserve"> to eat with a ruler, consider diligently what is before thee:</w:t>
+      </w:r>
+    </w:p>
+    <w:p>
+      <w:pPr>
+        <w:pStyle w:val="ListParagraph"/>
+        <w:numPr>
+          <w:ilvl w:val="0"/>
+          <w:numId w:val="23"/>
+        </w:numPr>
+        <w:rPr>
+          <w:lang w:val="en-US"/>
+        </w:rPr>
+      </w:pPr>
+      <w:r>
+        <w:rPr>
+          <w:lang w:val="en-US"/>
+        </w:rPr>
+        <w:t>And put a knife to thy throat, if thou be a man given to appetite.</w:t>
+      </w:r>
+    </w:p>
+    <w:p>
+      <w:pPr>
+        <w:pStyle w:val="ListParagraph"/>
+        <w:numPr>
+          <w:ilvl w:val="0"/>
+          <w:numId w:val="23"/>
+        </w:numPr>
+        <w:rPr>
+          <w:lang w:val="en-US"/>
+        </w:rPr>
+      </w:pPr>
+      <w:r>
+        <w:rPr>
+          <w:lang w:val="en-US"/>
+        </w:rPr>
+        <w:t>Be not desirous of his dainties: for they are deceitful meat.</w:t>
+      </w:r>
+    </w:p>
+    <w:p>
+      <w:pPr>
+        <w:pStyle w:val="ListParagraph"/>
+        <w:numPr>
+          <w:ilvl w:val="0"/>
+          <w:numId w:val="23"/>
+        </w:numPr>
+        <w:rPr>
+          <w:lang w:val="en-US"/>
+        </w:rPr>
+      </w:pPr>
+      <w:proofErr w:type="spellStart"/>
+      <w:r>
+        <w:rPr>
+          <w:lang w:val="en-US"/>
+        </w:rPr>
+        <w:t>Labour</w:t>
+      </w:r>
+      <w:proofErr w:type="spellEnd"/>
+      <w:r>
+        <w:rPr>
+          <w:lang w:val="en-US"/>
+        </w:rPr>
+        <w:t xml:space="preserve"> not to be rich: cease from thine own wisdom.</w:t>
+      </w:r>
+    </w:p>
+    <w:p>
+      <w:pPr>
+        <w:pStyle w:val="ListParagraph"/>
+        <w:numPr>
+          <w:ilvl w:val="0"/>
+          <w:numId w:val="23"/>
+        </w:numPr>
+        <w:rPr>
+          <w:lang w:val="en-US"/>
+        </w:rPr>
+      </w:pPr>
+      <w:r>
+        <w:rPr>
+          <w:lang w:val="en-US"/>
+        </w:rPr>
+        <w:t>Wilt thou set thine eyes upon that which is not? for riches certainly make themselves wings; they fly away as an eagle toward heaven.</w:t>
+      </w:r>
+    </w:p>
+    <w:p>
+      <w:pPr>
+        <w:pStyle w:val="ListParagraph"/>
+        <w:numPr>
+          <w:ilvl w:val="0"/>
+          <w:numId w:val="23"/>
+        </w:numPr>
+        <w:rPr>
+          <w:lang w:val="en-US"/>
+        </w:rPr>
+      </w:pPr>
+      <w:r>
+        <w:rPr>
+          <w:lang w:val="en-US"/>
+        </w:rPr>
+        <w:t>Eat thou not the bread of him that hath an evil eye, neither desire thou his dainty meats:</w:t>
+      </w:r>
+    </w:p>
+    <w:p>
+      <w:pPr>
+        <w:pStyle w:val="ListParagraph"/>
+        <w:numPr>
+          <w:ilvl w:val="0"/>
+          <w:numId w:val="23"/>
+        </w:numPr>
+        <w:rPr>
+          <w:lang w:val="en-US"/>
+        </w:rPr>
+      </w:pPr>
+      <w:r>
+        <w:rPr>
+          <w:lang w:val="en-US"/>
+        </w:rPr>
+        <w:lastRenderedPageBreak/>
+        <w:t>For as he thinketh in his heart, so is he: Eat and drink, saith he to thee; but his heart is not with thee.</w:t>
+      </w:r>
+    </w:p>
+    <w:p>
+      <w:pPr>
+        <w:pStyle w:val="ListParagraph"/>
+        <w:numPr>
+          <w:ilvl w:val="0"/>
+          <w:numId w:val="23"/>
+        </w:numPr>
+        <w:rPr>
+          <w:lang w:val="en-US"/>
+        </w:rPr>
+      </w:pPr>
+      <w:r>
+        <w:rPr>
+          <w:lang w:val="en-US"/>
+        </w:rPr>
+        <w:t xml:space="preserve">The morsel which thou hast eaten shalt thou vomit </w:t>
+      </w:r>
+      <w:proofErr w:type="gramStart"/>
+      <w:r>
+        <w:rPr>
+          <w:lang w:val="en-US"/>
+        </w:rPr>
+        <w:t>up, and</w:t>
+      </w:r>
+      <w:proofErr w:type="gramEnd"/>
+      <w:r>
+        <w:rPr>
+          <w:lang w:val="en-US"/>
+        </w:rPr>
+        <w:t xml:space="preserve"> lose thy sweet words.</w:t>
+      </w:r>
+    </w:p>
+    <w:p>
+      <w:pPr>
+        <w:pStyle w:val="ListParagraph"/>
+        <w:numPr>
+          <w:ilvl w:val="0"/>
+          <w:numId w:val="23"/>
+        </w:numPr>
+        <w:rPr>
+          <w:lang w:val="en-US"/>
+        </w:rPr>
+      </w:pPr>
+      <w:r>
+        <w:rPr>
+          <w:lang w:val="en-US"/>
+        </w:rPr>
+        <w:t>Speak not in the ears of a fool: for he will despise the wisdom of thy words.</w:t>
+      </w:r>
+    </w:p>
+    <w:p>
+      <w:pPr>
+        <w:pStyle w:val="ListParagraph"/>
+        <w:numPr>
+          <w:ilvl w:val="0"/>
+          <w:numId w:val="23"/>
+        </w:numPr>
+        <w:rPr>
+          <w:lang w:val="en-US"/>
+        </w:rPr>
+      </w:pPr>
+      <w:r>
+        <w:rPr>
+          <w:lang w:val="en-US"/>
+        </w:rPr>
+        <w:t>Remove not the old landmark; and enter not into the fields of the fatherless.</w:t>
+      </w:r>
+    </w:p>
+    <w:p>
+      <w:pPr>
+        <w:pStyle w:val="ListParagraph"/>
+        <w:numPr>
+          <w:ilvl w:val="0"/>
+          <w:numId w:val="23"/>
+        </w:numPr>
+        <w:rPr>
+          <w:lang w:val="en-US"/>
+        </w:rPr>
+      </w:pPr>
+      <w:r>
+        <w:rPr>
+          <w:lang w:val="en-US"/>
+        </w:rPr>
+        <w:t>For their redeemer is mighty; he shall plead their cause with thee.</w:t>
+      </w:r>
+    </w:p>
+    <w:p>
+      <w:pPr>
+        <w:pStyle w:val="ListParagraph"/>
+        <w:numPr>
+          <w:ilvl w:val="0"/>
+          <w:numId w:val="23"/>
+        </w:numPr>
+        <w:rPr>
+          <w:lang w:val="en-US"/>
+        </w:rPr>
+      </w:pPr>
+      <w:r>
+        <w:rPr>
+          <w:lang w:val="en-US"/>
+        </w:rPr>
+        <w:t>Apply thine heart unto instruction, and thine ears to the words of knowledge.</w:t>
+      </w:r>
+    </w:p>
+    <w:p>
+      <w:pPr>
+        <w:pStyle w:val="ListParagraph"/>
+        <w:numPr>
+          <w:ilvl w:val="0"/>
+          <w:numId w:val="23"/>
+        </w:numPr>
+        <w:rPr>
+          <w:lang w:val="en-US"/>
+        </w:rPr>
+      </w:pPr>
+      <w:r>
+        <w:rPr>
+          <w:lang w:val="en-US"/>
+        </w:rPr>
+        <w:t xml:space="preserve">Withhold not correction from the child: for if thou </w:t>
+      </w:r>
+      <w:proofErr w:type="spellStart"/>
+      <w:r>
+        <w:rPr>
+          <w:lang w:val="en-US"/>
+        </w:rPr>
+        <w:t>beatest</w:t>
+      </w:r>
+      <w:proofErr w:type="spellEnd"/>
+      <w:r>
+        <w:rPr>
+          <w:lang w:val="en-US"/>
+        </w:rPr>
+        <w:t xml:space="preserve"> him with the rod, he shall not die.</w:t>
+      </w:r>
+    </w:p>
+    <w:p>
+      <w:pPr>
+        <w:pStyle w:val="ListParagraph"/>
+        <w:numPr>
+          <w:ilvl w:val="0"/>
+          <w:numId w:val="23"/>
+        </w:numPr>
+        <w:rPr>
+          <w:lang w:val="en-US"/>
+        </w:rPr>
+      </w:pPr>
+      <w:r>
+        <w:rPr>
+          <w:lang w:val="en-US"/>
+        </w:rPr>
+        <w:t>Thou shalt beat him with the rod, and shalt deliver his soul from hell.</w:t>
+      </w:r>
+    </w:p>
+    <w:p>
+      <w:pPr>
+        <w:pStyle w:val="ListParagraph"/>
+        <w:numPr>
+          <w:ilvl w:val="0"/>
+          <w:numId w:val="23"/>
+        </w:numPr>
+        <w:rPr>
+          <w:lang w:val="en-US"/>
+        </w:rPr>
+      </w:pPr>
+      <w:r>
+        <w:rPr>
+          <w:lang w:val="en-US"/>
+        </w:rPr>
+        <w:t>My son, if thine heart be wise, my heart shall rejoice, even mine.</w:t>
+      </w:r>
+    </w:p>
+    <w:p>
+      <w:pPr>
+        <w:pStyle w:val="ListParagraph"/>
+        <w:numPr>
+          <w:ilvl w:val="0"/>
+          <w:numId w:val="23"/>
+        </w:numPr>
+        <w:rPr>
+          <w:lang w:val="en-US"/>
+        </w:rPr>
+      </w:pPr>
+      <w:r>
+        <w:rPr>
+          <w:lang w:val="en-US"/>
+        </w:rPr>
+        <w:t>Yea, my reins shall rejoice, when thy lips speak right things.</w:t>
+      </w:r>
+    </w:p>
+    <w:p>
+      <w:pPr>
+        <w:pStyle w:val="ListParagraph"/>
+        <w:numPr>
+          <w:ilvl w:val="0"/>
+          <w:numId w:val="23"/>
+        </w:numPr>
+        <w:rPr>
+          <w:lang w:val="en-US"/>
+        </w:rPr>
+      </w:pPr>
+      <w:r>
+        <w:rPr>
+          <w:lang w:val="en-US"/>
+        </w:rPr>
+        <w:t xml:space="preserve">Let not thine heart envy sinners: but be thou in the fear of the LORD </w:t>
+      </w:r>
+      <w:proofErr w:type="gramStart"/>
+      <w:r>
+        <w:rPr>
+          <w:lang w:val="en-US"/>
+        </w:rPr>
+        <w:t>all the day</w:t>
+      </w:r>
+      <w:proofErr w:type="gramEnd"/>
+      <w:r>
+        <w:rPr>
+          <w:lang w:val="en-US"/>
+        </w:rPr>
+        <w:t xml:space="preserve"> long.</w:t>
+      </w:r>
+    </w:p>
+    <w:p>
+      <w:pPr>
+        <w:pStyle w:val="ListParagraph"/>
+        <w:numPr>
+          <w:ilvl w:val="0"/>
+          <w:numId w:val="23"/>
+        </w:numPr>
+        <w:rPr>
+          <w:lang w:val="en-US"/>
+        </w:rPr>
+      </w:pPr>
+      <w:r>
+        <w:rPr>
+          <w:lang w:val="en-US"/>
+        </w:rPr>
+        <w:t>For surely there is an end; and thine expectation shall not be cut off.</w:t>
+      </w:r>
+    </w:p>
+    <w:p>
+      <w:pPr>
+        <w:pStyle w:val="ListParagraph"/>
+        <w:numPr>
+          <w:ilvl w:val="0"/>
+          <w:numId w:val="23"/>
+        </w:numPr>
+        <w:rPr>
+          <w:lang w:val="en-US"/>
+        </w:rPr>
+      </w:pPr>
+      <w:r>
+        <w:rPr>
+          <w:lang w:val="en-US"/>
+        </w:rPr>
+        <w:t>Hear thou, my son, and be wise, and guide thine heart in the way.</w:t>
+      </w:r>
+    </w:p>
+    <w:p>
+      <w:pPr>
+        <w:pStyle w:val="ListParagraph"/>
+        <w:numPr>
+          <w:ilvl w:val="0"/>
+          <w:numId w:val="23"/>
+        </w:numPr>
+        <w:rPr>
+          <w:lang w:val="en-US"/>
+        </w:rPr>
+      </w:pPr>
+      <w:r>
+        <w:rPr>
+          <w:lang w:val="en-US"/>
+        </w:rPr>
+        <w:t>Be not among winebibbers; among riotous eaters of flesh:</w:t>
+      </w:r>
+    </w:p>
+    <w:p>
+      <w:pPr>
+        <w:pStyle w:val="ListParagraph"/>
+        <w:numPr>
+          <w:ilvl w:val="0"/>
+          <w:numId w:val="23"/>
+        </w:numPr>
+        <w:rPr>
+          <w:lang w:val="en-US"/>
+        </w:rPr>
+      </w:pPr>
+      <w:r>
+        <w:rPr>
+          <w:lang w:val="en-US"/>
+        </w:rPr>
+        <w:t>For the drunkard and the glutton shall come to poverty: and drowsiness shall clothe a man with rags.</w:t>
+      </w:r>
+    </w:p>
+    <w:p>
+      <w:pPr>
+        <w:pStyle w:val="ListParagraph"/>
+        <w:numPr>
+          <w:ilvl w:val="0"/>
+          <w:numId w:val="23"/>
+        </w:numPr>
+        <w:rPr>
+          <w:lang w:val="en-US"/>
+        </w:rPr>
+      </w:pPr>
+      <w:r>
+        <w:rPr>
+          <w:lang w:val="en-US"/>
+        </w:rPr>
+        <w:t xml:space="preserve">Hearken unto thy father that begat </w:t>
+      </w:r>
+      <w:proofErr w:type="gramStart"/>
+      <w:r>
+        <w:rPr>
+          <w:lang w:val="en-US"/>
+        </w:rPr>
+        <w:t>thee, and</w:t>
+      </w:r>
+      <w:proofErr w:type="gramEnd"/>
+      <w:r>
+        <w:rPr>
+          <w:lang w:val="en-US"/>
+        </w:rPr>
+        <w:t xml:space="preserve"> despise not thy mother when she is old.</w:t>
+      </w:r>
+    </w:p>
+    <w:p>
+      <w:pPr>
+        <w:pStyle w:val="ListParagraph"/>
+        <w:numPr>
+          <w:ilvl w:val="0"/>
+          <w:numId w:val="23"/>
+        </w:numPr>
+        <w:rPr>
+          <w:lang w:val="en-US"/>
+        </w:rPr>
+      </w:pPr>
+      <w:r>
+        <w:rPr>
+          <w:lang w:val="en-US"/>
+        </w:rPr>
+        <w:t xml:space="preserve">Buy the truth, and sell it not; </w:t>
+      </w:r>
+      <w:proofErr w:type="gramStart"/>
+      <w:r>
+        <w:rPr>
+          <w:lang w:val="en-US"/>
+        </w:rPr>
+        <w:t>also</w:t>
+      </w:r>
+      <w:proofErr w:type="gramEnd"/>
+      <w:r>
+        <w:rPr>
+          <w:lang w:val="en-US"/>
+        </w:rPr>
+        <w:t xml:space="preserve"> wisdom, and instruction, and understanding.</w:t>
+      </w:r>
+    </w:p>
+    <w:p>
+      <w:pPr>
+        <w:pStyle w:val="ListParagraph"/>
+        <w:numPr>
+          <w:ilvl w:val="0"/>
+          <w:numId w:val="23"/>
+        </w:numPr>
+        <w:rPr>
+          <w:lang w:val="en-US"/>
+        </w:rPr>
+      </w:pPr>
+      <w:r>
+        <w:rPr>
+          <w:lang w:val="en-US"/>
+        </w:rPr>
+        <w:t xml:space="preserve">The father of the righteous shall greatly </w:t>
+      </w:r>
+      <w:proofErr w:type="gramStart"/>
+      <w:r>
+        <w:rPr>
+          <w:lang w:val="en-US"/>
+        </w:rPr>
+        <w:t>rejoice:</w:t>
+      </w:r>
+      <w:proofErr w:type="gramEnd"/>
+      <w:r>
+        <w:rPr>
+          <w:lang w:val="en-US"/>
+        </w:rPr>
+        <w:t xml:space="preserve"> and he that </w:t>
+      </w:r>
+      <w:proofErr w:type="spellStart"/>
+      <w:r>
+        <w:rPr>
+          <w:lang w:val="en-US"/>
+        </w:rPr>
+        <w:t>begetteth</w:t>
+      </w:r>
+      <w:proofErr w:type="spellEnd"/>
+      <w:r>
+        <w:rPr>
+          <w:lang w:val="en-US"/>
+        </w:rPr>
+        <w:t xml:space="preserve"> a wise child shall have joy of him.</w:t>
+      </w:r>
+    </w:p>
+    <w:p>
+      <w:pPr>
+        <w:pStyle w:val="ListParagraph"/>
+        <w:numPr>
+          <w:ilvl w:val="0"/>
+          <w:numId w:val="23"/>
+        </w:numPr>
+        <w:rPr>
+          <w:lang w:val="en-US"/>
+        </w:rPr>
+      </w:pPr>
+      <w:r>
+        <w:rPr>
+          <w:lang w:val="en-US"/>
+        </w:rPr>
+        <w:t>Thy father and thy mother shall be glad, and she that bare thee shall rejoice.</w:t>
+      </w:r>
+    </w:p>
+    <w:p>
+      <w:pPr>
+        <w:pStyle w:val="ListParagraph"/>
+        <w:numPr>
+          <w:ilvl w:val="0"/>
+          <w:numId w:val="23"/>
+        </w:numPr>
+        <w:rPr>
+          <w:lang w:val="en-US"/>
+        </w:rPr>
+      </w:pPr>
+      <w:proofErr w:type="gramStart"/>
+      <w:r>
+        <w:rPr>
+          <w:lang w:val="en-US"/>
+        </w:rPr>
+        <w:t>My son,</w:t>
+      </w:r>
+      <w:proofErr w:type="gramEnd"/>
+      <w:r>
+        <w:rPr>
+          <w:lang w:val="en-US"/>
+        </w:rPr>
+        <w:t xml:space="preserve"> give me thine heart, and let thine eyes observe my ways.</w:t>
+      </w:r>
+    </w:p>
+    <w:p>
+      <w:pPr>
+        <w:pStyle w:val="ListParagraph"/>
+        <w:numPr>
+          <w:ilvl w:val="0"/>
+          <w:numId w:val="23"/>
+        </w:numPr>
+        <w:rPr>
+          <w:lang w:val="en-US"/>
+        </w:rPr>
+      </w:pPr>
+      <w:r>
+        <w:rPr>
+          <w:lang w:val="en-US"/>
+        </w:rPr>
+        <w:t>For a whore is a deep ditch; and a strange woman is a narrow pit.</w:t>
+      </w:r>
+    </w:p>
+    <w:p>
+      <w:pPr>
+        <w:pStyle w:val="ListParagraph"/>
+        <w:numPr>
+          <w:ilvl w:val="0"/>
+          <w:numId w:val="23"/>
+        </w:numPr>
+        <w:rPr>
+          <w:lang w:val="en-US"/>
+        </w:rPr>
+      </w:pPr>
+      <w:r>
+        <w:rPr>
+          <w:lang w:val="en-US"/>
+        </w:rPr>
+        <w:t xml:space="preserve">She also lieth in wait as for a prey, and </w:t>
+      </w:r>
+      <w:proofErr w:type="spellStart"/>
+      <w:r>
+        <w:rPr>
+          <w:lang w:val="en-US"/>
+        </w:rPr>
+        <w:t>increaseth</w:t>
+      </w:r>
+      <w:proofErr w:type="spellEnd"/>
+      <w:r>
+        <w:rPr>
+          <w:lang w:val="en-US"/>
+        </w:rPr>
+        <w:t xml:space="preserve"> the transgressors among men.</w:t>
+      </w:r>
+    </w:p>
+    <w:p>
+      <w:pPr>
+        <w:pStyle w:val="ListParagraph"/>
+        <w:numPr>
+          <w:ilvl w:val="0"/>
+          <w:numId w:val="23"/>
+        </w:numPr>
+        <w:rPr>
+          <w:lang w:val="en-US"/>
+        </w:rPr>
+      </w:pPr>
+      <w:r>
+        <w:rPr>
+          <w:lang w:val="en-US"/>
+        </w:rPr>
+        <w:t>Who hath woe? who hath sorrow? who hath contentions? who hath babbling? who hath wounds without cause? who hath redness of eyes?</w:t>
+      </w:r>
+    </w:p>
+    <w:p>
+      <w:pPr>
+        <w:pStyle w:val="ListParagraph"/>
+        <w:numPr>
+          <w:ilvl w:val="0"/>
+          <w:numId w:val="23"/>
+        </w:numPr>
+        <w:rPr>
+          <w:lang w:val="en-US"/>
+        </w:rPr>
+      </w:pPr>
+      <w:r>
+        <w:rPr>
+          <w:lang w:val="en-US"/>
+        </w:rPr>
+        <w:t>They that tarry long at the wine; they that go to seek mixed wine.</w:t>
+      </w:r>
+    </w:p>
+    <w:p>
+      <w:pPr>
+        <w:pStyle w:val="ListParagraph"/>
+        <w:numPr>
+          <w:ilvl w:val="0"/>
+          <w:numId w:val="23"/>
+        </w:numPr>
+        <w:rPr>
+          <w:lang w:val="en-US"/>
+        </w:rPr>
+      </w:pPr>
+      <w:r>
+        <w:rPr>
+          <w:lang w:val="en-US"/>
+        </w:rPr>
+        <w:t xml:space="preserve">Look not thou upon the wine when it is red, when it giveth his </w:t>
+      </w:r>
+      <w:proofErr w:type="spellStart"/>
+      <w:r>
+        <w:rPr>
+          <w:lang w:val="en-US"/>
+        </w:rPr>
+        <w:t>colour</w:t>
+      </w:r>
+      <w:proofErr w:type="spellEnd"/>
+      <w:r>
+        <w:rPr>
+          <w:lang w:val="en-US"/>
+        </w:rPr>
+        <w:t xml:space="preserve"> in the cup, when it </w:t>
+      </w:r>
+      <w:proofErr w:type="spellStart"/>
+      <w:r>
+        <w:rPr>
+          <w:lang w:val="en-US"/>
+        </w:rPr>
+        <w:t>moveth</w:t>
+      </w:r>
+      <w:proofErr w:type="spellEnd"/>
+      <w:r>
+        <w:rPr>
+          <w:lang w:val="en-US"/>
+        </w:rPr>
+        <w:t xml:space="preserve"> itself aright.</w:t>
+      </w:r>
+    </w:p>
+    <w:p>
+      <w:pPr>
+        <w:pStyle w:val="ListParagraph"/>
+        <w:numPr>
+          <w:ilvl w:val="0"/>
+          <w:numId w:val="23"/>
+        </w:numPr>
+        <w:rPr>
+          <w:lang w:val="en-US"/>
+        </w:rPr>
+      </w:pPr>
+      <w:r>
+        <w:rPr>
+          <w:lang w:val="en-US"/>
+        </w:rPr>
+        <w:t xml:space="preserve">At the last it </w:t>
+      </w:r>
+      <w:proofErr w:type="spellStart"/>
+      <w:r>
+        <w:rPr>
+          <w:lang w:val="en-US"/>
+        </w:rPr>
+        <w:t>biteth</w:t>
+      </w:r>
+      <w:proofErr w:type="spellEnd"/>
+      <w:r>
+        <w:rPr>
+          <w:lang w:val="en-US"/>
+        </w:rPr>
+        <w:t xml:space="preserve"> like a serpent, and </w:t>
+      </w:r>
+      <w:proofErr w:type="spellStart"/>
+      <w:r>
+        <w:rPr>
+          <w:lang w:val="en-US"/>
+        </w:rPr>
+        <w:t>stingeth</w:t>
+      </w:r>
+      <w:proofErr w:type="spellEnd"/>
+      <w:r>
+        <w:rPr>
+          <w:lang w:val="en-US"/>
+        </w:rPr>
+        <w:t xml:space="preserve"> like an </w:t>
+      </w:r>
+      <w:proofErr w:type="spellStart"/>
+      <w:r>
+        <w:rPr>
+          <w:lang w:val="en-US"/>
+        </w:rPr>
+        <w:t>adder</w:t>
+      </w:r>
+      <w:proofErr w:type="spellEnd"/>
+      <w:r>
+        <w:rPr>
+          <w:lang w:val="en-US"/>
+        </w:rPr>
+        <w:t>.</w:t>
+      </w:r>
+    </w:p>
+    <w:p>
+      <w:pPr>
+        <w:pStyle w:val="ListParagraph"/>
+        <w:numPr>
+          <w:ilvl w:val="0"/>
+          <w:numId w:val="23"/>
+        </w:numPr>
+        <w:rPr>
+          <w:lang w:val="en-US"/>
+        </w:rPr>
+      </w:pPr>
+      <w:r>
+        <w:rPr>
+          <w:lang w:val="en-US"/>
+        </w:rPr>
+        <w:t>Thine eyes shall behold strange women, and thine heart shall utter perverse things.</w:t>
+      </w:r>
+    </w:p>
+    <w:p>
+      <w:pPr>
+        <w:pStyle w:val="ListParagraph"/>
+        <w:numPr>
+          <w:ilvl w:val="0"/>
+          <w:numId w:val="23"/>
+        </w:numPr>
+        <w:rPr>
+          <w:lang w:val="en-US"/>
+        </w:rPr>
+      </w:pPr>
+      <w:r>
+        <w:rPr>
+          <w:lang w:val="en-US"/>
+        </w:rPr>
+        <w:t>Yea, thou shalt be as he that lieth down in the midst of the sea, or as he that lieth upon the top of a mast.</w:t>
+      </w:r>
+    </w:p>
+    <w:p>
+      <w:pPr>
+        <w:pStyle w:val="ListParagraph"/>
+        <w:numPr>
+          <w:ilvl w:val="0"/>
+          <w:numId w:val="23"/>
+        </w:numPr>
+        <w:rPr>
+          <w:lang w:val="en-US"/>
+        </w:rPr>
+      </w:pPr>
+      <w:r>
+        <w:rPr>
+          <w:lang w:val="en-US"/>
+        </w:rPr>
+        <w:t>They have stricken me, shalt thou say, and I was not sick; they have beaten me, and I felt it not: when shall I awake? I will seek it yet again.</w:t>
+      </w:r>
+    </w:p>
+    <w:p>
+      <w:pPr>
+        <w:rPr>
+          <w:lang w:val="en-US"/>
+        </w:rPr>
+      </w:pPr>
+    </w:p>
+    <w:p>
+      <w:pPr>
+        <w:rPr>
+          <w:lang w:val="en-US"/>
+        </w:rPr>
+      </w:pPr>
+      <w:r>
+        <w:rPr>
+          <w:lang w:val="en-US"/>
+        </w:rPr>
+        <w:t>Proverbs Ch24</w:t>
+      </w:r>
+    </w:p>
+    <w:p>
+      <w:pPr>
+        <w:rPr>
+          <w:lang w:val="en-US"/>
+        </w:rPr>
+      </w:pPr>
+    </w:p>
+    <w:p>
+      <w:pPr>
+        <w:pStyle w:val="ListParagraph"/>
+        <w:numPr>
+          <w:ilvl w:val="0"/>
+          <w:numId w:val="24"/>
+        </w:numPr>
+        <w:rPr>
+          <w:lang w:val="en-US"/>
+        </w:rPr>
+      </w:pPr>
+      <w:r>
+        <w:rPr>
+          <w:lang w:val="en-US"/>
+        </w:rPr>
+        <w:t>Be not thou envious against evil men, neither desire to be with them.</w:t>
+      </w:r>
+    </w:p>
+    <w:p>
+      <w:pPr>
+        <w:pStyle w:val="ListParagraph"/>
+        <w:numPr>
+          <w:ilvl w:val="0"/>
+          <w:numId w:val="24"/>
+        </w:numPr>
+        <w:rPr>
+          <w:lang w:val="en-US"/>
+        </w:rPr>
+      </w:pPr>
+      <w:r>
+        <w:rPr>
+          <w:lang w:val="en-US"/>
+        </w:rPr>
+        <w:t xml:space="preserve">For their heart </w:t>
+      </w:r>
+      <w:proofErr w:type="spellStart"/>
+      <w:r>
+        <w:rPr>
+          <w:lang w:val="en-US"/>
+        </w:rPr>
+        <w:t>studieth</w:t>
+      </w:r>
+      <w:proofErr w:type="spellEnd"/>
+      <w:r>
+        <w:rPr>
+          <w:lang w:val="en-US"/>
+        </w:rPr>
+        <w:t xml:space="preserve"> destruction, and their lips talk of mischief.</w:t>
+      </w:r>
+    </w:p>
+    <w:p>
+      <w:pPr>
+        <w:pStyle w:val="ListParagraph"/>
+        <w:numPr>
+          <w:ilvl w:val="0"/>
+          <w:numId w:val="24"/>
+        </w:numPr>
+        <w:rPr>
+          <w:lang w:val="en-US"/>
+        </w:rPr>
+      </w:pPr>
+      <w:r>
+        <w:rPr>
+          <w:lang w:val="en-US"/>
+        </w:rPr>
+        <w:t xml:space="preserve">Through wisdom is </w:t>
+      </w:r>
+      <w:proofErr w:type="gramStart"/>
+      <w:r>
+        <w:rPr>
+          <w:lang w:val="en-US"/>
+        </w:rPr>
+        <w:t>an</w:t>
+      </w:r>
+      <w:proofErr w:type="gramEnd"/>
+      <w:r>
+        <w:rPr>
+          <w:lang w:val="en-US"/>
+        </w:rPr>
+        <w:t xml:space="preserve"> house </w:t>
+      </w:r>
+      <w:proofErr w:type="spellStart"/>
+      <w:r>
+        <w:rPr>
+          <w:lang w:val="en-US"/>
+        </w:rPr>
+        <w:t>builded</w:t>
+      </w:r>
+      <w:proofErr w:type="spellEnd"/>
+      <w:r>
+        <w:rPr>
+          <w:lang w:val="en-US"/>
+        </w:rPr>
+        <w:t>; and by understanding it is established:</w:t>
+      </w:r>
+    </w:p>
+    <w:p>
+      <w:pPr>
+        <w:pStyle w:val="ListParagraph"/>
+        <w:numPr>
+          <w:ilvl w:val="0"/>
+          <w:numId w:val="24"/>
+        </w:numPr>
+        <w:rPr>
+          <w:lang w:val="en-US"/>
+        </w:rPr>
+      </w:pPr>
+      <w:r>
+        <w:rPr>
+          <w:lang w:val="en-US"/>
+        </w:rPr>
+        <w:t>And by knowledge shall the chambers be filled with all precious and pleasant riches.</w:t>
+      </w:r>
+    </w:p>
+    <w:p>
+      <w:pPr>
+        <w:pStyle w:val="ListParagraph"/>
+        <w:numPr>
+          <w:ilvl w:val="0"/>
+          <w:numId w:val="24"/>
+        </w:numPr>
+        <w:rPr>
+          <w:lang w:val="en-US"/>
+        </w:rPr>
+      </w:pPr>
+      <w:r>
+        <w:rPr>
+          <w:lang w:val="en-US"/>
+        </w:rPr>
+        <w:t xml:space="preserve">A wise man is strong; yea, a man of knowledge </w:t>
+      </w:r>
+      <w:proofErr w:type="spellStart"/>
+      <w:r>
+        <w:rPr>
+          <w:lang w:val="en-US"/>
+        </w:rPr>
+        <w:t>increaseth</w:t>
+      </w:r>
+      <w:proofErr w:type="spellEnd"/>
+      <w:r>
+        <w:rPr>
+          <w:lang w:val="en-US"/>
+        </w:rPr>
+        <w:t xml:space="preserve"> strength.</w:t>
+      </w:r>
+    </w:p>
+    <w:p>
+      <w:pPr>
+        <w:pStyle w:val="ListParagraph"/>
+        <w:numPr>
+          <w:ilvl w:val="0"/>
+          <w:numId w:val="24"/>
+        </w:numPr>
+        <w:rPr>
+          <w:lang w:val="en-US"/>
+        </w:rPr>
+      </w:pPr>
+      <w:r>
+        <w:rPr>
+          <w:lang w:val="en-US"/>
+        </w:rPr>
+        <w:lastRenderedPageBreak/>
+        <w:t>For by wise counsel thou shalt make thy war: and in multitude of counsellors there is safety.</w:t>
+      </w:r>
+    </w:p>
+    <w:p>
+      <w:pPr>
+        <w:pStyle w:val="ListParagraph"/>
+        <w:numPr>
+          <w:ilvl w:val="0"/>
+          <w:numId w:val="24"/>
+        </w:numPr>
+        <w:rPr>
+          <w:lang w:val="en-US"/>
+        </w:rPr>
+      </w:pPr>
+      <w:r>
+        <w:rPr>
+          <w:lang w:val="en-US"/>
+        </w:rPr>
+        <w:t xml:space="preserve">Wisdom is too high for a fool: he </w:t>
+      </w:r>
+      <w:proofErr w:type="spellStart"/>
+      <w:r>
+        <w:rPr>
+          <w:lang w:val="en-US"/>
+        </w:rPr>
+        <w:t>openeth</w:t>
+      </w:r>
+      <w:proofErr w:type="spellEnd"/>
+      <w:r>
+        <w:rPr>
+          <w:lang w:val="en-US"/>
+        </w:rPr>
+        <w:t xml:space="preserve"> not his mouth in the gate.</w:t>
+      </w:r>
+    </w:p>
+    <w:p>
+      <w:pPr>
+        <w:pStyle w:val="ListParagraph"/>
+        <w:numPr>
+          <w:ilvl w:val="0"/>
+          <w:numId w:val="24"/>
+        </w:numPr>
+        <w:rPr>
+          <w:lang w:val="en-US"/>
+        </w:rPr>
+      </w:pPr>
+      <w:r>
+        <w:rPr>
+          <w:lang w:val="en-US"/>
+        </w:rPr>
+        <w:t xml:space="preserve">He that </w:t>
+      </w:r>
+      <w:proofErr w:type="spellStart"/>
+      <w:r>
+        <w:rPr>
+          <w:lang w:val="en-US"/>
+        </w:rPr>
+        <w:t>deviseth</w:t>
+      </w:r>
+      <w:proofErr w:type="spellEnd"/>
+      <w:r>
+        <w:rPr>
+          <w:lang w:val="en-US"/>
+        </w:rPr>
+        <w:t xml:space="preserve"> to do evil shall be called a mischievous person.</w:t>
+      </w:r>
+    </w:p>
+    <w:p>
+      <w:pPr>
+        <w:pStyle w:val="ListParagraph"/>
+        <w:numPr>
+          <w:ilvl w:val="0"/>
+          <w:numId w:val="24"/>
+        </w:numPr>
+        <w:rPr>
+          <w:lang w:val="en-US"/>
+        </w:rPr>
+      </w:pPr>
+      <w:r>
+        <w:rPr>
+          <w:lang w:val="en-US"/>
+        </w:rPr>
+        <w:t>The thought of foolishness is sin: and the scorner is an abomination to men.</w:t>
+      </w:r>
+    </w:p>
+    <w:p>
+      <w:pPr>
+        <w:pStyle w:val="ListParagraph"/>
+        <w:numPr>
+          <w:ilvl w:val="0"/>
+          <w:numId w:val="24"/>
+        </w:numPr>
+        <w:rPr>
+          <w:lang w:val="en-US"/>
+        </w:rPr>
+      </w:pPr>
+      <w:r>
+        <w:rPr>
+          <w:lang w:val="en-US"/>
+        </w:rPr>
+        <w:t>If thou faint in the day of adversity, thy strength is small.</w:t>
+      </w:r>
+    </w:p>
+    <w:p>
+      <w:pPr>
+        <w:pStyle w:val="ListParagraph"/>
+        <w:numPr>
+          <w:ilvl w:val="0"/>
+          <w:numId w:val="24"/>
+        </w:numPr>
+        <w:rPr>
+          <w:lang w:val="en-US"/>
+        </w:rPr>
+      </w:pPr>
+      <w:r>
+        <w:rPr>
+          <w:lang w:val="en-US"/>
+        </w:rPr>
+        <w:t>If thou forbear to deliver them that are drawn unto death, and those that are ready to be slain;</w:t>
+      </w:r>
+    </w:p>
+    <w:p>
+      <w:pPr>
+        <w:pStyle w:val="ListParagraph"/>
+        <w:numPr>
+          <w:ilvl w:val="0"/>
+          <w:numId w:val="24"/>
+        </w:numPr>
+        <w:rPr>
+          <w:lang w:val="en-US"/>
+        </w:rPr>
+      </w:pPr>
+      <w:r>
+        <w:rPr>
+          <w:lang w:val="en-US"/>
+        </w:rPr>
+        <w:t xml:space="preserve">If thou </w:t>
+      </w:r>
+      <w:proofErr w:type="spellStart"/>
+      <w:r>
+        <w:rPr>
+          <w:lang w:val="en-US"/>
+        </w:rPr>
+        <w:t>sayest</w:t>
+      </w:r>
+      <w:proofErr w:type="spellEnd"/>
+      <w:r>
+        <w:rPr>
+          <w:lang w:val="en-US"/>
+        </w:rPr>
+        <w:t xml:space="preserve">, Behold, we knew it not; doth not he that </w:t>
+      </w:r>
+      <w:proofErr w:type="spellStart"/>
+      <w:r>
+        <w:rPr>
+          <w:lang w:val="en-US"/>
+        </w:rPr>
+        <w:t>pondereth</w:t>
+      </w:r>
+      <w:proofErr w:type="spellEnd"/>
+      <w:r>
+        <w:rPr>
+          <w:lang w:val="en-US"/>
+        </w:rPr>
+        <w:t xml:space="preserve"> the heart </w:t>
+      </w:r>
+      <w:proofErr w:type="gramStart"/>
+      <w:r>
+        <w:rPr>
+          <w:lang w:val="en-US"/>
+        </w:rPr>
+        <w:t>consider</w:t>
+      </w:r>
+      <w:proofErr w:type="gramEnd"/>
+      <w:r>
+        <w:rPr>
+          <w:lang w:val="en-US"/>
+        </w:rPr>
+        <w:t xml:space="preserve"> it? and he that </w:t>
+      </w:r>
+      <w:proofErr w:type="spellStart"/>
+      <w:r>
+        <w:rPr>
+          <w:lang w:val="en-US"/>
+        </w:rPr>
+        <w:t>keepeth</w:t>
+      </w:r>
+      <w:proofErr w:type="spellEnd"/>
+      <w:r>
+        <w:rPr>
+          <w:lang w:val="en-US"/>
+        </w:rPr>
+        <w:t xml:space="preserve"> thy soul, doth not he know it? and shall not he render to every man according to his works?</w:t>
+      </w:r>
+    </w:p>
+    <w:p>
+      <w:pPr>
+        <w:pStyle w:val="ListParagraph"/>
+        <w:numPr>
+          <w:ilvl w:val="0"/>
+          <w:numId w:val="24"/>
+        </w:numPr>
+        <w:rPr>
+          <w:lang w:val="en-US"/>
+        </w:rPr>
+      </w:pPr>
+      <w:r>
+        <w:rPr>
+          <w:lang w:val="en-US"/>
+        </w:rPr>
+        <w:t>My son, eat thou honey, because it is good; and the honeycomb, which is sweet to thy taste:</w:t>
+      </w:r>
+    </w:p>
+    <w:p>
+      <w:pPr>
+        <w:pStyle w:val="ListParagraph"/>
+        <w:numPr>
+          <w:ilvl w:val="0"/>
+          <w:numId w:val="24"/>
+        </w:numPr>
+        <w:rPr>
+          <w:lang w:val="en-US"/>
+        </w:rPr>
+      </w:pPr>
+      <w:r>
+        <w:rPr>
+          <w:lang w:val="en-US"/>
+        </w:rPr>
+        <w:t>So shall the knowledge of wisdom be unto thy soul: when thou hast found it, then there shall be a reward, and thy expectation shall not be cut off.</w:t>
+      </w:r>
+    </w:p>
+    <w:p>
+      <w:pPr>
+        <w:pStyle w:val="ListParagraph"/>
+        <w:numPr>
+          <w:ilvl w:val="0"/>
+          <w:numId w:val="24"/>
+        </w:numPr>
+        <w:rPr>
+          <w:lang w:val="en-US"/>
+        </w:rPr>
+      </w:pPr>
+      <w:r>
+        <w:rPr>
+          <w:lang w:val="en-US"/>
+        </w:rPr>
+        <w:t>Lay not wait, O wicked man, against the dwelling of the righteous; spoil not his resting place:</w:t>
+      </w:r>
+    </w:p>
+    <w:p>
+      <w:pPr>
+        <w:pStyle w:val="ListParagraph"/>
+        <w:numPr>
+          <w:ilvl w:val="0"/>
+          <w:numId w:val="24"/>
+        </w:numPr>
+        <w:rPr>
+          <w:lang w:val="en-US"/>
+        </w:rPr>
+      </w:pPr>
+      <w:r>
+        <w:rPr>
+          <w:lang w:val="en-US"/>
+        </w:rPr>
+        <w:t xml:space="preserve">For a just man </w:t>
+      </w:r>
+      <w:proofErr w:type="spellStart"/>
+      <w:r>
+        <w:rPr>
+          <w:lang w:val="en-US"/>
+        </w:rPr>
+        <w:t>falleth</w:t>
+      </w:r>
+      <w:proofErr w:type="spellEnd"/>
+      <w:r>
+        <w:rPr>
+          <w:lang w:val="en-US"/>
+        </w:rPr>
+        <w:t xml:space="preserve"> seven times, and </w:t>
+      </w:r>
+      <w:proofErr w:type="spellStart"/>
+      <w:r>
+        <w:rPr>
+          <w:lang w:val="en-US"/>
+        </w:rPr>
+        <w:t>riseth</w:t>
+      </w:r>
+      <w:proofErr w:type="spellEnd"/>
+      <w:r>
+        <w:rPr>
+          <w:lang w:val="en-US"/>
+        </w:rPr>
+        <w:t xml:space="preserve"> up again: but the wicked shall fall into mischief.</w:t>
+      </w:r>
+    </w:p>
+    <w:p>
+      <w:pPr>
+        <w:pStyle w:val="ListParagraph"/>
+        <w:numPr>
+          <w:ilvl w:val="0"/>
+          <w:numId w:val="24"/>
+        </w:numPr>
+        <w:rPr>
+          <w:lang w:val="en-US"/>
+        </w:rPr>
+      </w:pPr>
+      <w:r>
+        <w:rPr>
+          <w:lang w:val="en-US"/>
+        </w:rPr>
+        <w:t xml:space="preserve">Rejoice not when thine enemy </w:t>
+      </w:r>
+      <w:proofErr w:type="spellStart"/>
+      <w:r>
+        <w:rPr>
+          <w:lang w:val="en-US"/>
+        </w:rPr>
+        <w:t>falleth</w:t>
+      </w:r>
+      <w:proofErr w:type="spellEnd"/>
+      <w:r>
+        <w:rPr>
+          <w:lang w:val="en-US"/>
+        </w:rPr>
+        <w:t xml:space="preserve">, and let not thine heart be glad when he </w:t>
+      </w:r>
+      <w:proofErr w:type="spellStart"/>
+      <w:r>
+        <w:rPr>
+          <w:lang w:val="en-US"/>
+        </w:rPr>
+        <w:t>stumbleth</w:t>
+      </w:r>
+      <w:proofErr w:type="spellEnd"/>
+      <w:r>
+        <w:rPr>
+          <w:lang w:val="en-US"/>
+        </w:rPr>
+        <w:t>:</w:t>
+      </w:r>
+    </w:p>
+    <w:p>
+      <w:pPr>
+        <w:pStyle w:val="ListParagraph"/>
+        <w:numPr>
+          <w:ilvl w:val="0"/>
+          <w:numId w:val="24"/>
+        </w:numPr>
+        <w:rPr>
+          <w:lang w:val="en-US"/>
+        </w:rPr>
+      </w:pPr>
+      <w:r>
+        <w:rPr>
+          <w:lang w:val="en-US"/>
+        </w:rPr>
+        <w:t>Lest the LORD see it, and it displease him, and he turn away his wrath from him.</w:t>
+      </w:r>
+    </w:p>
+    <w:p>
+      <w:pPr>
+        <w:pStyle w:val="ListParagraph"/>
+        <w:numPr>
+          <w:ilvl w:val="0"/>
+          <w:numId w:val="24"/>
+        </w:numPr>
+        <w:rPr>
+          <w:lang w:val="en-US"/>
+        </w:rPr>
+      </w:pPr>
+      <w:r>
+        <w:rPr>
+          <w:lang w:val="en-US"/>
+        </w:rPr>
+        <w:t>Fret not thyself because of evil man</w:t>
+      </w:r>
+      <w:r>
+        <w:rPr>
+          <w:lang w:val="en-US"/>
+        </w:rPr>
+        <w:t>, neither be thou envious at the wicked:</w:t>
+      </w:r>
+    </w:p>
+    <w:p>
+      <w:pPr>
+        <w:pStyle w:val="ListParagraph"/>
+        <w:numPr>
+          <w:ilvl w:val="0"/>
+          <w:numId w:val="24"/>
+        </w:numPr>
+        <w:rPr>
+          <w:lang w:val="en-US"/>
+        </w:rPr>
+      </w:pPr>
+      <w:r>
+        <w:rPr>
+          <w:lang w:val="en-US"/>
+        </w:rPr>
+        <w:t>For there shall be no reward to the evil man; the candle of the</w:t>
+      </w:r>
+      <w:r>
+        <w:rPr>
+          <w:lang w:val="en-US"/>
+        </w:rPr>
+        <w:t xml:space="preserve"> wicked shall be put out.</w:t>
+      </w:r>
+    </w:p>
+    <w:p>
+      <w:pPr>
+        <w:pStyle w:val="ListParagraph"/>
+        <w:numPr>
+          <w:ilvl w:val="0"/>
+          <w:numId w:val="24"/>
+        </w:numPr>
+        <w:rPr>
+          <w:lang w:val="en-US"/>
+        </w:rPr>
+      </w:pPr>
+      <w:r>
+        <w:rPr>
+          <w:lang w:val="en-US"/>
+        </w:rPr>
+        <w:t>My son, fear thou the LORD and the king: and meddle not with them that are given to change:</w:t>
+      </w:r>
+    </w:p>
+    <w:p>
+      <w:pPr>
+        <w:pStyle w:val="ListParagraph"/>
+        <w:numPr>
+          <w:ilvl w:val="0"/>
+          <w:numId w:val="24"/>
+        </w:numPr>
+        <w:rPr>
+          <w:lang w:val="en-US"/>
+        </w:rPr>
+      </w:pPr>
+      <w:r>
+        <w:rPr>
+          <w:lang w:val="en-US"/>
+        </w:rPr>
+        <w:t xml:space="preserve">For their calamity shall rise suddenly; and who </w:t>
+      </w:r>
+      <w:proofErr w:type="spellStart"/>
+      <w:r>
+        <w:rPr>
+          <w:lang w:val="en-US"/>
+        </w:rPr>
+        <w:t>knoweth</w:t>
+      </w:r>
+      <w:proofErr w:type="spellEnd"/>
+      <w:r>
+        <w:rPr>
+          <w:lang w:val="en-US"/>
+        </w:rPr>
+        <w:t xml:space="preserve"> the ruin of them both?</w:t>
+      </w:r>
+    </w:p>
+    <w:p>
+      <w:pPr>
+        <w:pStyle w:val="ListParagraph"/>
+        <w:numPr>
+          <w:ilvl w:val="0"/>
+          <w:numId w:val="24"/>
+        </w:numPr>
+        <w:rPr>
+          <w:lang w:val="en-US"/>
+        </w:rPr>
+      </w:pPr>
+      <w:r>
+        <w:rPr>
+          <w:lang w:val="en-US"/>
+        </w:rPr>
+        <w:t>These things also belong to the wise. It is not good to have respect of persons in judgment.</w:t>
+      </w:r>
+    </w:p>
+    <w:p>
+      <w:pPr>
+        <w:pStyle w:val="ListParagraph"/>
+        <w:numPr>
+          <w:ilvl w:val="0"/>
+          <w:numId w:val="24"/>
+        </w:numPr>
+        <w:rPr>
+          <w:lang w:val="en-US"/>
+        </w:rPr>
+      </w:pPr>
+      <w:r>
+        <w:rPr>
+          <w:lang w:val="en-US"/>
+        </w:rPr>
+        <w:t xml:space="preserve">He that saith unto the wicked, </w:t>
+      </w:r>
+      <w:proofErr w:type="gramStart"/>
+      <w:r>
+        <w:rPr>
+          <w:lang w:val="en-US"/>
+        </w:rPr>
+        <w:t>Thou</w:t>
+      </w:r>
+      <w:proofErr w:type="gramEnd"/>
+      <w:r>
+        <w:rPr>
+          <w:lang w:val="en-US"/>
+        </w:rPr>
+        <w:t xml:space="preserve"> are righteous; him shall the people curse, nations shall abhor him:</w:t>
+      </w:r>
+    </w:p>
+    <w:p>
+      <w:pPr>
+        <w:pStyle w:val="ListParagraph"/>
+        <w:numPr>
+          <w:ilvl w:val="0"/>
+          <w:numId w:val="24"/>
+        </w:numPr>
+        <w:rPr>
+          <w:lang w:val="en-US"/>
+        </w:rPr>
+      </w:pPr>
+      <w:r>
+        <w:rPr>
+          <w:lang w:val="en-US"/>
+        </w:rPr>
+        <w:t>But to them that rebuke him shall be delight, and a good blessing shall come upon them.</w:t>
+      </w:r>
+    </w:p>
+    <w:p>
+      <w:pPr>
+        <w:pStyle w:val="ListParagraph"/>
+        <w:numPr>
+          <w:ilvl w:val="0"/>
+          <w:numId w:val="24"/>
+        </w:numPr>
+        <w:rPr>
+          <w:lang w:val="en-US"/>
+        </w:rPr>
+      </w:pPr>
+      <w:r>
+        <w:rPr>
+          <w:lang w:val="en-US"/>
+        </w:rPr>
+        <w:t>Every man shall kiss his lips that giveth a right answer.</w:t>
+      </w:r>
+    </w:p>
+    <w:p>
+      <w:pPr>
+        <w:pStyle w:val="ListParagraph"/>
+        <w:numPr>
+          <w:ilvl w:val="0"/>
+          <w:numId w:val="24"/>
+        </w:numPr>
+        <w:rPr>
+          <w:lang w:val="en-US"/>
+        </w:rPr>
+      </w:pPr>
+      <w:r>
+        <w:rPr>
+          <w:lang w:val="en-US"/>
+        </w:rPr>
+        <w:t xml:space="preserve">Prepare thy work </w:t>
+      </w:r>
+      <w:proofErr w:type="gramStart"/>
+      <w:r>
+        <w:rPr>
+          <w:lang w:val="en-US"/>
+        </w:rPr>
+        <w:t>without, and</w:t>
+      </w:r>
+      <w:proofErr w:type="gramEnd"/>
+      <w:r>
+        <w:rPr>
+          <w:lang w:val="en-US"/>
+        </w:rPr>
+        <w:t xml:space="preserve"> make it fit for thyself in the field; and afterwards build thine house.</w:t>
+      </w:r>
+    </w:p>
+    <w:p>
+      <w:pPr>
+        <w:pStyle w:val="ListParagraph"/>
+        <w:numPr>
+          <w:ilvl w:val="0"/>
+          <w:numId w:val="24"/>
+        </w:numPr>
+        <w:rPr>
+          <w:lang w:val="en-US"/>
+        </w:rPr>
+      </w:pPr>
+      <w:r>
+        <w:rPr>
+          <w:lang w:val="en-US"/>
+        </w:rPr>
+        <w:t xml:space="preserve">Be not a witness against thy </w:t>
+      </w:r>
+      <w:proofErr w:type="spellStart"/>
+      <w:r>
+        <w:rPr>
+          <w:lang w:val="en-US"/>
+        </w:rPr>
+        <w:t>neighbour</w:t>
+      </w:r>
+      <w:proofErr w:type="spellEnd"/>
+      <w:r>
+        <w:rPr>
+          <w:lang w:val="en-US"/>
+        </w:rPr>
+        <w:t xml:space="preserve"> without cause; and deceive not with thy lips.</w:t>
+      </w:r>
+    </w:p>
+    <w:p>
+      <w:pPr>
+        <w:pStyle w:val="ListParagraph"/>
+        <w:numPr>
+          <w:ilvl w:val="0"/>
+          <w:numId w:val="24"/>
+        </w:numPr>
+        <w:rPr>
+          <w:lang w:val="en-US"/>
+        </w:rPr>
+      </w:pPr>
+      <w:r>
+        <w:rPr>
+          <w:lang w:val="en-US"/>
+        </w:rPr>
+        <w:t>Say not, I will do so to him as he hath done to me: I will render to the man according to his work.</w:t>
+      </w:r>
+    </w:p>
+    <w:p>
+      <w:pPr>
+        <w:pStyle w:val="ListParagraph"/>
+        <w:numPr>
+          <w:ilvl w:val="0"/>
+          <w:numId w:val="24"/>
+        </w:numPr>
+        <w:rPr>
+          <w:lang w:val="en-US"/>
+        </w:rPr>
+      </w:pPr>
+      <w:r>
+        <w:rPr>
+          <w:lang w:val="en-US"/>
+        </w:rPr>
+        <w:t>I went by the field of the slothful, and by the vineyard of the man void of understanding;</w:t>
+      </w:r>
+    </w:p>
+    <w:p>
+      <w:pPr>
+        <w:pStyle w:val="ListParagraph"/>
+        <w:numPr>
+          <w:ilvl w:val="0"/>
+          <w:numId w:val="24"/>
+        </w:numPr>
+        <w:rPr>
+          <w:lang w:val="en-US"/>
+        </w:rPr>
+      </w:pPr>
+      <w:r>
+        <w:rPr>
+          <w:lang w:val="en-US"/>
+        </w:rPr>
+        <w:t>And, lo, it was all grown over with thorns, and nettles had covered the face thereof, and the stone wall thereof was broken down.</w:t>
+      </w:r>
+    </w:p>
+    <w:p>
+      <w:pPr>
+        <w:pStyle w:val="ListParagraph"/>
+        <w:numPr>
+          <w:ilvl w:val="0"/>
+          <w:numId w:val="24"/>
+        </w:numPr>
+        <w:rPr>
+          <w:lang w:val="en-US"/>
+        </w:rPr>
+      </w:pPr>
+      <w:r>
+        <w:rPr>
+          <w:lang w:val="en-US"/>
+        </w:rPr>
+        <w:t>Then I saw, and considered it well: I looked upon it, and received instruction.</w:t>
+      </w:r>
+    </w:p>
+    <w:p>
+      <w:pPr>
+        <w:pStyle w:val="ListParagraph"/>
+        <w:numPr>
+          <w:ilvl w:val="0"/>
+          <w:numId w:val="24"/>
+        </w:numPr>
+        <w:rPr>
+          <w:lang w:val="en-US"/>
+        </w:rPr>
+      </w:pPr>
+      <w:r>
+        <w:rPr>
+          <w:lang w:val="en-US"/>
+        </w:rPr>
+        <w:t>Yet a little sleep, a little slumber, a little folding of the hands to sleep:</w:t>
+      </w:r>
+    </w:p>
+    <w:p>
+      <w:pPr>
+        <w:pStyle w:val="ListParagraph"/>
+        <w:numPr>
+          <w:ilvl w:val="0"/>
+          <w:numId w:val="24"/>
+        </w:numPr>
+        <w:rPr>
+          <w:lang w:val="en-US"/>
+        </w:rPr>
+      </w:pPr>
+      <w:r>
+        <w:rPr>
+          <w:lang w:val="en-US"/>
+        </w:rPr>
+        <w:t xml:space="preserve">So shall thy poverty come as one that </w:t>
+      </w:r>
+      <w:proofErr w:type="spellStart"/>
+      <w:r>
+        <w:rPr>
+          <w:lang w:val="en-US"/>
+        </w:rPr>
+        <w:t>travelleth</w:t>
+      </w:r>
+      <w:proofErr w:type="spellEnd"/>
+      <w:r>
+        <w:rPr>
+          <w:lang w:val="en-US"/>
+        </w:rPr>
+        <w:t>; and thy want as an armed man.</w:t>
+      </w:r>
+    </w:p>
+    <w:p>
+      <w:pPr>
+        <w:rPr>
+          <w:lang w:val="en-US"/>
+        </w:rPr>
+      </w:pPr>
+      <w:r>
+        <w:rPr>
+          <w:lang w:val="en-US"/>
+        </w:rPr>
+        <w:lastRenderedPageBreak/>
+        <w:t>Proverbs Ch25</w:t>
+      </w:r>
     </w:p>
     <w:sectPr>
       <w:pgSz w:w="11900" w:h="16840"/>
@@ -20261,9 +22036,9 @@
     </w:lvl>
   </w:abstractNum>
   <w:abstractNum w:abstractNumId="7" w15:restartNumberingAfterBreak="0">
-    <w:nsid w:val="265B314B"/>
+    <w:nsid w:val="24F15FAD"/>
     <w:multiLevelType w:val="hybridMultilevel"/>
-    <w:tmpl w:val="4AF88F5A"/>
+    <w:tmpl w:val="54FEF418"/>
     <w:lvl w:ilvl="0" w:tplc="0809000F">
       <w:start w:val="1"/>
       <w:numFmt w:val="decimal"/>
@@ -20350,9 +22125,9 @@
     </w:lvl>
   </w:abstractNum>
   <w:abstractNum w:abstractNumId="8" w15:restartNumberingAfterBreak="0">
-    <w:nsid w:val="28CB31ED"/>
+    <w:nsid w:val="265B314B"/>
     <w:multiLevelType w:val="hybridMultilevel"/>
-    <w:tmpl w:val="9976B318"/>
+    <w:tmpl w:val="4AF88F5A"/>
     <w:lvl w:ilvl="0" w:tplc="0809000F">
       <w:start w:val="1"/>
       <w:numFmt w:val="decimal"/>
@@ -20439,9 +22214,9 @@
     </w:lvl>
   </w:abstractNum>
   <w:abstractNum w:abstractNumId="9" w15:restartNumberingAfterBreak="0">
-    <w:nsid w:val="2C1276A7"/>
+    <w:nsid w:val="28CB31ED"/>
     <w:multiLevelType w:val="hybridMultilevel"/>
-    <w:tmpl w:val="ADA890B8"/>
+    <w:tmpl w:val="9976B318"/>
     <w:lvl w:ilvl="0" w:tplc="0809000F">
       <w:start w:val="1"/>
       <w:numFmt w:val="decimal"/>
@@ -20528,9 +22303,9 @@
     </w:lvl>
   </w:abstractNum>
   <w:abstractNum w:abstractNumId="10" w15:restartNumberingAfterBreak="0">
-    <w:nsid w:val="336A14C5"/>
+    <w:nsid w:val="2C1276A7"/>
     <w:multiLevelType w:val="hybridMultilevel"/>
-    <w:tmpl w:val="5384450A"/>
+    <w:tmpl w:val="ADA890B8"/>
     <w:lvl w:ilvl="0" w:tplc="0809000F">
       <w:start w:val="1"/>
       <w:numFmt w:val="decimal"/>
@@ -20617,9 +22392,9 @@
     </w:lvl>
   </w:abstractNum>
   <w:abstractNum w:abstractNumId="11" w15:restartNumberingAfterBreak="0">
-    <w:nsid w:val="45EA70D5"/>
+    <w:nsid w:val="336A14C5"/>
     <w:multiLevelType w:val="hybridMultilevel"/>
-    <w:tmpl w:val="6C72CFEC"/>
+    <w:tmpl w:val="5384450A"/>
     <w:lvl w:ilvl="0" w:tplc="0809000F">
       <w:start w:val="1"/>
       <w:numFmt w:val="decimal"/>
@@ -20706,9 +22481,9 @@
     </w:lvl>
   </w:abstractNum>
   <w:abstractNum w:abstractNumId="12" w15:restartNumberingAfterBreak="0">
-    <w:nsid w:val="47DC7CAE"/>
+    <w:nsid w:val="45EA70D5"/>
     <w:multiLevelType w:val="hybridMultilevel"/>
-    <w:tmpl w:val="F0CC44AA"/>
+    <w:tmpl w:val="6C72CFEC"/>
     <w:lvl w:ilvl="0" w:tplc="0809000F">
       <w:start w:val="1"/>
       <w:numFmt w:val="decimal"/>
@@ -20795,9 +22570,9 @@
     </w:lvl>
   </w:abstractNum>
   <w:abstractNum w:abstractNumId="13" w15:restartNumberingAfterBreak="0">
-    <w:nsid w:val="56030742"/>
+    <w:nsid w:val="47DC7CAE"/>
     <w:multiLevelType w:val="hybridMultilevel"/>
-    <w:tmpl w:val="768C6D10"/>
+    <w:tmpl w:val="F0CC44AA"/>
     <w:lvl w:ilvl="0" w:tplc="0809000F">
       <w:start w:val="1"/>
       <w:numFmt w:val="decimal"/>
@@ -20884,9 +22659,9 @@
     </w:lvl>
   </w:abstractNum>
   <w:abstractNum w:abstractNumId="14" w15:restartNumberingAfterBreak="0">
-    <w:nsid w:val="580E620B"/>
+    <w:nsid w:val="56030742"/>
     <w:multiLevelType w:val="hybridMultilevel"/>
-    <w:tmpl w:val="7A164186"/>
+    <w:tmpl w:val="768C6D10"/>
     <w:lvl w:ilvl="0" w:tplc="0809000F">
       <w:start w:val="1"/>
       <w:numFmt w:val="decimal"/>
@@ -20973,9 +22748,9 @@
     </w:lvl>
   </w:abstractNum>
   <w:abstractNum w:abstractNumId="15" w15:restartNumberingAfterBreak="0">
-    <w:nsid w:val="580F7CBB"/>
+    <w:nsid w:val="580E620B"/>
     <w:multiLevelType w:val="hybridMultilevel"/>
-    <w:tmpl w:val="8F1EE6FC"/>
+    <w:tmpl w:val="7A164186"/>
     <w:lvl w:ilvl="0" w:tplc="0809000F">
       <w:start w:val="1"/>
       <w:numFmt w:val="decimal"/>
@@ -21062,9 +22837,9 @@
     </w:lvl>
   </w:abstractNum>
   <w:abstractNum w:abstractNumId="16" w15:restartNumberingAfterBreak="0">
-    <w:nsid w:val="5BC263B8"/>
+    <w:nsid w:val="580F7CBB"/>
     <w:multiLevelType w:val="hybridMultilevel"/>
-    <w:tmpl w:val="A88C7F16"/>
+    <w:tmpl w:val="8F1EE6FC"/>
     <w:lvl w:ilvl="0" w:tplc="0809000F">
       <w:start w:val="1"/>
       <w:numFmt w:val="decimal"/>
@@ -21151,9 +22926,9 @@
     </w:lvl>
   </w:abstractNum>
   <w:abstractNum w:abstractNumId="17" w15:restartNumberingAfterBreak="0">
-    <w:nsid w:val="63B67CCC"/>
+    <w:nsid w:val="5BC263B8"/>
     <w:multiLevelType w:val="hybridMultilevel"/>
-    <w:tmpl w:val="71BA67A8"/>
+    <w:tmpl w:val="A88C7F16"/>
     <w:lvl w:ilvl="0" w:tplc="0809000F">
       <w:start w:val="1"/>
       <w:numFmt w:val="decimal"/>
@@ -21240,9 +23015,9 @@
     </w:lvl>
   </w:abstractNum>
   <w:abstractNum w:abstractNumId="18" w15:restartNumberingAfterBreak="0">
-    <w:nsid w:val="66941418"/>
+    <w:nsid w:val="63B67CCC"/>
     <w:multiLevelType w:val="hybridMultilevel"/>
-    <w:tmpl w:val="D3EEED0E"/>
+    <w:tmpl w:val="71BA67A8"/>
     <w:lvl w:ilvl="0" w:tplc="0809000F">
       <w:start w:val="1"/>
       <w:numFmt w:val="decimal"/>
@@ -21329,9 +23104,9 @@
     </w:lvl>
   </w:abstractNum>
   <w:abstractNum w:abstractNumId="19" w15:restartNumberingAfterBreak="0">
-    <w:nsid w:val="69E95EE7"/>
+    <w:nsid w:val="66941418"/>
     <w:multiLevelType w:val="hybridMultilevel"/>
-    <w:tmpl w:val="420AF422"/>
+    <w:tmpl w:val="D3EEED0E"/>
     <w:lvl w:ilvl="0" w:tplc="0809000F">
       <w:start w:val="1"/>
       <w:numFmt w:val="decimal"/>
@@ -21418,9 +23193,9 @@
     </w:lvl>
   </w:abstractNum>
   <w:abstractNum w:abstractNumId="20" w15:restartNumberingAfterBreak="0">
-    <w:nsid w:val="6F821878"/>
+    <w:nsid w:val="69E95EE7"/>
     <w:multiLevelType w:val="hybridMultilevel"/>
-    <w:tmpl w:val="0922C350"/>
+    <w:tmpl w:val="420AF422"/>
     <w:lvl w:ilvl="0" w:tplc="0809000F">
       <w:start w:val="1"/>
       <w:numFmt w:val="decimal"/>
@@ -21507,9 +23282,9 @@
     </w:lvl>
   </w:abstractNum>
   <w:abstractNum w:abstractNumId="21" w15:restartNumberingAfterBreak="0">
-    <w:nsid w:val="7E2945B3"/>
+    <w:nsid w:val="6F821878"/>
     <w:multiLevelType w:val="hybridMultilevel"/>
-    <w:tmpl w:val="5AC83818"/>
+    <w:tmpl w:val="0922C350"/>
     <w:lvl w:ilvl="0" w:tplc="0809000F">
       <w:start w:val="1"/>
       <w:numFmt w:val="decimal"/>
@@ -21595,44 +23370,222 @@
       </w:pPr>
     </w:lvl>
   </w:abstractNum>
+  <w:abstractNum w:abstractNumId="22" w15:restartNumberingAfterBreak="0">
+    <w:nsid w:val="78470B4D"/>
+    <w:multiLevelType w:val="hybridMultilevel"/>
+    <w:tmpl w:val="AF8044B0"/>
+    <w:lvl w:ilvl="0" w:tplc="0809000F">
+      <w:start w:val="1"/>
+      <w:numFmt w:val="decimal"/>
+      <w:lvlText w:val="%1."/>
+      <w:lvlJc w:val="left"/>
+      <w:pPr>
+        <w:ind w:left="720" w:hanging="360"/>
+      </w:pPr>
+      <w:rPr>
+        <w:rFonts w:hint="default"/>
+      </w:rPr>
+    </w:lvl>
+    <w:lvl w:ilvl="1" w:tplc="08090019" w:tentative="1">
+      <w:start w:val="1"/>
+      <w:numFmt w:val="lowerLetter"/>
+      <w:lvlText w:val="%2."/>
+      <w:lvlJc w:val="left"/>
+      <w:pPr>
+        <w:ind w:left="1440" w:hanging="360"/>
+      </w:pPr>
+    </w:lvl>
+    <w:lvl w:ilvl="2" w:tplc="0809001B" w:tentative="1">
+      <w:start w:val="1"/>
+      <w:numFmt w:val="lowerRoman"/>
+      <w:lvlText w:val="%3."/>
+      <w:lvlJc w:val="right"/>
+      <w:pPr>
+        <w:ind w:left="2160" w:hanging="180"/>
+      </w:pPr>
+    </w:lvl>
+    <w:lvl w:ilvl="3" w:tplc="0809000F" w:tentative="1">
+      <w:start w:val="1"/>
+      <w:numFmt w:val="decimal"/>
+      <w:lvlText w:val="%4."/>
+      <w:lvlJc w:val="left"/>
+      <w:pPr>
+        <w:ind w:left="2880" w:hanging="360"/>
+      </w:pPr>
+    </w:lvl>
+    <w:lvl w:ilvl="4" w:tplc="08090019" w:tentative="1">
+      <w:start w:val="1"/>
+      <w:numFmt w:val="lowerLetter"/>
+      <w:lvlText w:val="%5."/>
+      <w:lvlJc w:val="left"/>
+      <w:pPr>
+        <w:ind w:left="3600" w:hanging="360"/>
+      </w:pPr>
+    </w:lvl>
+    <w:lvl w:ilvl="5" w:tplc="0809001B" w:tentative="1">
+      <w:start w:val="1"/>
+      <w:numFmt w:val="lowerRoman"/>
+      <w:lvlText w:val="%6."/>
+      <w:lvlJc w:val="right"/>
+      <w:pPr>
+        <w:ind w:left="4320" w:hanging="180"/>
+      </w:pPr>
+    </w:lvl>
+    <w:lvl w:ilvl="6" w:tplc="0809000F" w:tentative="1">
+      <w:start w:val="1"/>
+      <w:numFmt w:val="decimal"/>
+      <w:lvlText w:val="%7."/>
+      <w:lvlJc w:val="left"/>
+      <w:pPr>
+        <w:ind w:left="5040" w:hanging="360"/>
+      </w:pPr>
+    </w:lvl>
+    <w:lvl w:ilvl="7" w:tplc="08090019" w:tentative="1">
+      <w:start w:val="1"/>
+      <w:numFmt w:val="lowerLetter"/>
+      <w:lvlText w:val="%8."/>
+      <w:lvlJc w:val="left"/>
+      <w:pPr>
+        <w:ind w:left="5760" w:hanging="360"/>
+      </w:pPr>
+    </w:lvl>
+    <w:lvl w:ilvl="8" w:tplc="0809001B" w:tentative="1">
+      <w:start w:val="1"/>
+      <w:numFmt w:val="lowerRoman"/>
+      <w:lvlText w:val="%9."/>
+      <w:lvlJc w:val="right"/>
+      <w:pPr>
+        <w:ind w:left="6480" w:hanging="180"/>
+      </w:pPr>
+    </w:lvl>
+  </w:abstractNum>
+  <w:abstractNum w:abstractNumId="23" w15:restartNumberingAfterBreak="0">
+    <w:nsid w:val="7E2945B3"/>
+    <w:multiLevelType w:val="hybridMultilevel"/>
+    <w:tmpl w:val="5AC83818"/>
+    <w:lvl w:ilvl="0" w:tplc="0809000F">
+      <w:start w:val="1"/>
+      <w:numFmt w:val="decimal"/>
+      <w:lvlText w:val="%1."/>
+      <w:lvlJc w:val="left"/>
+      <w:pPr>
+        <w:ind w:left="720" w:hanging="360"/>
+      </w:pPr>
+      <w:rPr>
+        <w:rFonts w:hint="default"/>
+      </w:rPr>
+    </w:lvl>
+    <w:lvl w:ilvl="1" w:tplc="08090019" w:tentative="1">
+      <w:start w:val="1"/>
+      <w:numFmt w:val="lowerLetter"/>
+      <w:lvlText w:val="%2."/>
+      <w:lvlJc w:val="left"/>
+      <w:pPr>
+        <w:ind w:left="1440" w:hanging="360"/>
+      </w:pPr>
+    </w:lvl>
+    <w:lvl w:ilvl="2" w:tplc="0809001B" w:tentative="1">
+      <w:start w:val="1"/>
+      <w:numFmt w:val="lowerRoman"/>
+      <w:lvlText w:val="%3."/>
+      <w:lvlJc w:val="right"/>
+      <w:pPr>
+        <w:ind w:left="2160" w:hanging="180"/>
+      </w:pPr>
+    </w:lvl>
+    <w:lvl w:ilvl="3" w:tplc="0809000F" w:tentative="1">
+      <w:start w:val="1"/>
+      <w:numFmt w:val="decimal"/>
+      <w:lvlText w:val="%4."/>
+      <w:lvlJc w:val="left"/>
+      <w:pPr>
+        <w:ind w:left="2880" w:hanging="360"/>
+      </w:pPr>
+    </w:lvl>
+    <w:lvl w:ilvl="4" w:tplc="08090019" w:tentative="1">
+      <w:start w:val="1"/>
+      <w:numFmt w:val="lowerLetter"/>
+      <w:lvlText w:val="%5."/>
+      <w:lvlJc w:val="left"/>
+      <w:pPr>
+        <w:ind w:left="3600" w:hanging="360"/>
+      </w:pPr>
+    </w:lvl>
+    <w:lvl w:ilvl="5" w:tplc="0809001B" w:tentative="1">
+      <w:start w:val="1"/>
+      <w:numFmt w:val="lowerRoman"/>
+      <w:lvlText w:val="%6."/>
+      <w:lvlJc w:val="right"/>
+      <w:pPr>
+        <w:ind w:left="4320" w:hanging="180"/>
+      </w:pPr>
+    </w:lvl>
+    <w:lvl w:ilvl="6" w:tplc="0809000F" w:tentative="1">
+      <w:start w:val="1"/>
+      <w:numFmt w:val="decimal"/>
+      <w:lvlText w:val="%7."/>
+      <w:lvlJc w:val="left"/>
+      <w:pPr>
+        <w:ind w:left="5040" w:hanging="360"/>
+      </w:pPr>
+    </w:lvl>
+    <w:lvl w:ilvl="7" w:tplc="08090019" w:tentative="1">
+      <w:start w:val="1"/>
+      <w:numFmt w:val="lowerLetter"/>
+      <w:lvlText w:val="%8."/>
+      <w:lvlJc w:val="left"/>
+      <w:pPr>
+        <w:ind w:left="5760" w:hanging="360"/>
+      </w:pPr>
+    </w:lvl>
+    <w:lvl w:ilvl="8" w:tplc="0809001B" w:tentative="1">
+      <w:start w:val="1"/>
+      <w:numFmt w:val="lowerRoman"/>
+      <w:lvlText w:val="%9."/>
+      <w:lvlJc w:val="right"/>
+      <w:pPr>
+        <w:ind w:left="6480" w:hanging="180"/>
+      </w:pPr>
+    </w:lvl>
+  </w:abstractNum>
   <w:num w:numId="1">
-    <w:abstractNumId w:val="14"/>
+    <w:abstractNumId w:val="15"/>
   </w:num>
   <w:num w:numId="2">
-    <w:abstractNumId w:val="21"/>
+    <w:abstractNumId w:val="23"/>
   </w:num>
   <w:num w:numId="3">
-    <w:abstractNumId w:val="11"/>
+    <w:abstractNumId w:val="12"/>
   </w:num>
   <w:num w:numId="4">
-    <w:abstractNumId w:val="10"/>
+    <w:abstractNumId w:val="11"/>
   </w:num>
   <w:num w:numId="5">
     <w:abstractNumId w:val="2"/>
   </w:num>
   <w:num w:numId="6">
-    <w:abstractNumId w:val="9"/>
+    <w:abstractNumId w:val="10"/>
   </w:num>
   <w:num w:numId="7">
-    <w:abstractNumId w:val="12"/>
+    <w:abstractNumId w:val="13"/>
   </w:num>
   <w:num w:numId="8">
     <w:abstractNumId w:val="5"/>
   </w:num>
   <w:num w:numId="9">
-    <w:abstractNumId w:val="17"/>
+    <w:abstractNumId w:val="18"/>
   </w:num>
   <w:num w:numId="10">
     <w:abstractNumId w:val="1"/>
   </w:num>
   <w:num w:numId="11">
-    <w:abstractNumId w:val="8"/>
+    <w:abstractNumId w:val="9"/>
   </w:num>
   <w:num w:numId="12">
-    <w:abstractNumId w:val="16"/>
+    <w:abstractNumId w:val="17"/>
   </w:num>
   <w:num w:numId="13">
-    <w:abstractNumId w:val="20"/>
+    <w:abstractNumId w:val="21"/>
   </w:num>
   <w:num w:numId="14">
     <w:abstractNumId w:val="3"/>
@@ -21641,25 +23594,31 @@
     <w:abstractNumId w:val="6"/>
   </w:num>
   <w:num w:numId="16">
-    <w:abstractNumId w:val="13"/>
+    <w:abstractNumId w:val="14"/>
   </w:num>
   <w:num w:numId="17">
-    <w:abstractNumId w:val="18"/>
+    <w:abstractNumId w:val="19"/>
   </w:num>
   <w:num w:numId="18">
-    <w:abstractNumId w:val="7"/>
+    <w:abstractNumId w:val="8"/>
   </w:num>
   <w:num w:numId="19">
-    <w:abstractNumId w:val="19"/>
+    <w:abstractNumId w:val="20"/>
   </w:num>
   <w:num w:numId="20">
-    <w:abstractNumId w:val="15"/>
+    <w:abstractNumId w:val="16"/>
   </w:num>
   <w:num w:numId="21">
     <w:abstractNumId w:val="0"/>
   </w:num>
   <w:num w:numId="22">
     <w:abstractNumId w:val="4"/>
+  </w:num>
+  <w:num w:numId="23">
+    <w:abstractNumId w:val="7"/>
+  </w:num>
+  <w:num w:numId="24">
+    <w:abstractNumId w:val="22"/>
   </w:num>
 </w:numbering>
 </file>

</xml_diff>

<commit_message>
Add Proverbs Ch25 and Ch26
</commit_message>
<xml_diff>
--- a/Proverbs.docx
+++ b/Proverbs.docx
@@ -21398,6 +21398,1748 @@
         </w:rPr>
         <w:lastRenderedPageBreak/>
         <w:t>Proverbs Ch25</w:t>
+      </w:r>
+    </w:p>
+    <w:p>
+      <w:pPr>
+        <w:rPr>
+          <w:lang w:val="en-US"/>
+        </w:rPr>
+      </w:pPr>
+    </w:p>
+    <w:p>
+      <w:pPr>
+        <w:pStyle w:val="ListParagraph"/>
+        <w:numPr>
+          <w:ilvl w:val="0"/>
+          <w:numId w:val="25"/>
+        </w:numPr>
+        <w:rPr>
+          <w:lang w:val="en-US"/>
+        </w:rPr>
+      </w:pPr>
+      <w:r>
+        <w:rPr>
+          <w:lang w:val="en-US"/>
+        </w:rPr>
+        <w:t xml:space="preserve">These are also </w:t>
+      </w:r>
+      <w:proofErr w:type="gramStart"/>
+      <w:r>
+        <w:rPr>
+          <w:lang w:val="en-US"/>
+        </w:rPr>
+        <w:t>proverbs</w:t>
+      </w:r>
+      <w:proofErr w:type="gramEnd"/>
+      <w:r>
+        <w:rPr>
+          <w:lang w:val="en-US"/>
+        </w:rPr>
+        <w:t xml:space="preserve"> of Solomon, which the men of Hezekiah king of Judah copied out.</w:t>
+      </w:r>
+    </w:p>
+    <w:p>
+      <w:pPr>
+        <w:pStyle w:val="ListParagraph"/>
+        <w:numPr>
+          <w:ilvl w:val="0"/>
+          <w:numId w:val="25"/>
+        </w:numPr>
+        <w:rPr>
+          <w:lang w:val="en-US"/>
+        </w:rPr>
+      </w:pPr>
+      <w:r>
+        <w:rPr>
+          <w:lang w:val="en-US"/>
+        </w:rPr>
+        <w:t xml:space="preserve">It is the glory of God to conceal a thing: but the </w:t>
+      </w:r>
+      <w:proofErr w:type="spellStart"/>
+      <w:r>
+        <w:rPr>
+          <w:lang w:val="en-US"/>
+        </w:rPr>
+        <w:t>honour</w:t>
+      </w:r>
+      <w:proofErr w:type="spellEnd"/>
+      <w:r>
+        <w:rPr>
+          <w:lang w:val="en-US"/>
+        </w:rPr>
+        <w:t xml:space="preserve"> of kings is to search out a matter.</w:t>
+      </w:r>
+    </w:p>
+    <w:p>
+      <w:pPr>
+        <w:pStyle w:val="ListParagraph"/>
+        <w:numPr>
+          <w:ilvl w:val="0"/>
+          <w:numId w:val="25"/>
+        </w:numPr>
+        <w:rPr>
+          <w:lang w:val="en-US"/>
+        </w:rPr>
+      </w:pPr>
+      <w:r>
+        <w:rPr>
+          <w:lang w:val="en-US"/>
+        </w:rPr>
+        <w:t>The heaven for height, and the earth for depth, and the heart of kings is unsearchable.</w:t>
+      </w:r>
+    </w:p>
+    <w:p>
+      <w:pPr>
+        <w:pStyle w:val="ListParagraph"/>
+        <w:numPr>
+          <w:ilvl w:val="0"/>
+          <w:numId w:val="25"/>
+        </w:numPr>
+        <w:rPr>
+          <w:lang w:val="en-US"/>
+        </w:rPr>
+      </w:pPr>
+      <w:r>
+        <w:rPr>
+          <w:lang w:val="en-US"/>
+        </w:rPr>
+        <w:t>Take away the dross from the silver, and there shall come forth a vessel for the finer.</w:t>
+      </w:r>
+    </w:p>
+    <w:p>
+      <w:pPr>
+        <w:pStyle w:val="ListParagraph"/>
+        <w:numPr>
+          <w:ilvl w:val="0"/>
+          <w:numId w:val="25"/>
+        </w:numPr>
+        <w:rPr>
+          <w:lang w:val="en-US"/>
+        </w:rPr>
+      </w:pPr>
+      <w:r>
+        <w:rPr>
+          <w:lang w:val="en-US"/>
+        </w:rPr>
+        <w:t>Take away the wicked from before the king, and his throne shall be established in righteousness.</w:t>
+      </w:r>
+    </w:p>
+    <w:p>
+      <w:pPr>
+        <w:pStyle w:val="ListParagraph"/>
+        <w:numPr>
+          <w:ilvl w:val="0"/>
+          <w:numId w:val="25"/>
+        </w:numPr>
+        <w:rPr>
+          <w:lang w:val="en-US"/>
+        </w:rPr>
+      </w:pPr>
+      <w:r>
+        <w:rPr>
+          <w:lang w:val="en-US"/>
+        </w:rPr>
+        <w:t>Put not forth thyself in the presence of the king, and stand not in the place of great men:</w:t>
+      </w:r>
+    </w:p>
+    <w:p>
+      <w:pPr>
+        <w:pStyle w:val="ListParagraph"/>
+        <w:numPr>
+          <w:ilvl w:val="0"/>
+          <w:numId w:val="25"/>
+        </w:numPr>
+        <w:rPr>
+          <w:lang w:val="en-US"/>
+        </w:rPr>
+      </w:pPr>
+      <w:r>
+        <w:rPr>
+          <w:lang w:val="en-US"/>
+        </w:rPr>
+        <w:t xml:space="preserve">For better it is that it be said unto thee, </w:t>
+      </w:r>
+      <w:proofErr w:type="gramStart"/>
+      <w:r>
+        <w:rPr>
+          <w:lang w:val="en-US"/>
+        </w:rPr>
+        <w:t>Come</w:t>
+      </w:r>
+      <w:proofErr w:type="gramEnd"/>
+      <w:r>
+        <w:rPr>
+          <w:lang w:val="en-US"/>
+        </w:rPr>
+        <w:t xml:space="preserve"> up hither; than that thou shouldest be put lower in the presence of the prince whom thine eyes have seen.</w:t>
+      </w:r>
+    </w:p>
+    <w:p>
+      <w:pPr>
+        <w:pStyle w:val="ListParagraph"/>
+        <w:numPr>
+          <w:ilvl w:val="0"/>
+          <w:numId w:val="25"/>
+        </w:numPr>
+        <w:rPr>
+          <w:lang w:val="en-US"/>
+        </w:rPr>
+      </w:pPr>
+      <w:r>
+        <w:rPr>
+          <w:lang w:val="en-US"/>
+        </w:rPr>
+        <w:t xml:space="preserve">Go not forth hastily to strive, lest thou know not what to do in the end thereof, when thy </w:t>
+      </w:r>
+      <w:proofErr w:type="spellStart"/>
+      <w:r>
+        <w:rPr>
+          <w:lang w:val="en-US"/>
+        </w:rPr>
+        <w:t>neighbour</w:t>
+      </w:r>
+      <w:proofErr w:type="spellEnd"/>
+      <w:r>
+        <w:rPr>
+          <w:lang w:val="en-US"/>
+        </w:rPr>
+        <w:t xml:space="preserve"> hath put thee to shame.</w:t>
+      </w:r>
+    </w:p>
+    <w:p>
+      <w:pPr>
+        <w:pStyle w:val="ListParagraph"/>
+        <w:numPr>
+          <w:ilvl w:val="0"/>
+          <w:numId w:val="25"/>
+        </w:numPr>
+        <w:rPr>
+          <w:lang w:val="en-US"/>
+        </w:rPr>
+      </w:pPr>
+      <w:r>
+        <w:rPr>
+          <w:lang w:val="en-US"/>
+        </w:rPr>
+        <w:t xml:space="preserve">Debate thy cause with thy </w:t>
+      </w:r>
+      <w:proofErr w:type="spellStart"/>
+      <w:r>
+        <w:rPr>
+          <w:lang w:val="en-US"/>
+        </w:rPr>
+        <w:t>neighbour</w:t>
+      </w:r>
+      <w:proofErr w:type="spellEnd"/>
+      <w:r>
+        <w:rPr>
+          <w:lang w:val="en-US"/>
+        </w:rPr>
+        <w:t xml:space="preserve"> himself; and discover not a secret to another:</w:t>
+      </w:r>
+    </w:p>
+    <w:p>
+      <w:pPr>
+        <w:pStyle w:val="ListParagraph"/>
+        <w:numPr>
+          <w:ilvl w:val="0"/>
+          <w:numId w:val="25"/>
+        </w:numPr>
+        <w:rPr>
+          <w:lang w:val="en-US"/>
+        </w:rPr>
+      </w:pPr>
+      <w:r>
+        <w:rPr>
+          <w:lang w:val="en-US"/>
+        </w:rPr>
+        <w:t>Lest he that heareth it put thee to shame, and thine infamy turn not away.</w:t>
+      </w:r>
+    </w:p>
+    <w:p>
+      <w:pPr>
+        <w:pStyle w:val="ListParagraph"/>
+        <w:numPr>
+          <w:ilvl w:val="0"/>
+          <w:numId w:val="25"/>
+        </w:numPr>
+        <w:rPr>
+          <w:lang w:val="en-US"/>
+        </w:rPr>
+      </w:pPr>
+      <w:r>
+        <w:rPr>
+          <w:lang w:val="en-US"/>
+        </w:rPr>
+        <w:t xml:space="preserve">A word fitly spoken is like apples of </w:t>
+      </w:r>
+      <w:r>
+        <w:rPr>
+          <w:lang w:val="en-US"/>
+        </w:rPr>
+        <w:t>gold in pictures of silver.</w:t>
+      </w:r>
+    </w:p>
+    <w:p>
+      <w:pPr>
+        <w:pStyle w:val="ListParagraph"/>
+        <w:numPr>
+          <w:ilvl w:val="0"/>
+          <w:numId w:val="25"/>
+        </w:numPr>
+        <w:rPr>
+          <w:lang w:val="en-US"/>
+        </w:rPr>
+      </w:pPr>
+      <w:r>
+        <w:rPr>
+          <w:lang w:val="en-US"/>
+        </w:rPr>
+        <w:t>As an earring of gold, and an ornament of fine gold, so is a wise reprover upon an obedient ear.</w:t>
+      </w:r>
+    </w:p>
+    <w:p>
+      <w:pPr>
+        <w:pStyle w:val="ListParagraph"/>
+        <w:numPr>
+          <w:ilvl w:val="0"/>
+          <w:numId w:val="25"/>
+        </w:numPr>
+        <w:rPr>
+          <w:lang w:val="en-US"/>
+        </w:rPr>
+      </w:pPr>
+      <w:r>
+        <w:rPr>
+          <w:lang w:val="en-US"/>
+        </w:rPr>
+        <w:t xml:space="preserve">As the cold of snow in the time of harvest, so is a faithful messenger to them that send him: for he </w:t>
+      </w:r>
+      <w:proofErr w:type="spellStart"/>
+      <w:r>
+        <w:rPr>
+          <w:lang w:val="en-US"/>
+        </w:rPr>
+        <w:t>refresheth</w:t>
+      </w:r>
+      <w:proofErr w:type="spellEnd"/>
+      <w:r>
+        <w:rPr>
+          <w:lang w:val="en-US"/>
+        </w:rPr>
+        <w:t xml:space="preserve"> the soul of his masters.</w:t>
+      </w:r>
+    </w:p>
+    <w:p>
+      <w:pPr>
+        <w:pStyle w:val="ListParagraph"/>
+        <w:numPr>
+          <w:ilvl w:val="0"/>
+          <w:numId w:val="25"/>
+        </w:numPr>
+        <w:rPr>
+          <w:lang w:val="en-US"/>
+        </w:rPr>
+      </w:pPr>
+      <w:r>
+        <w:rPr>
+          <w:lang w:val="en-US"/>
+        </w:rPr>
+        <w:t xml:space="preserve">Whoso </w:t>
+      </w:r>
+      <w:proofErr w:type="spellStart"/>
+      <w:r>
+        <w:rPr>
+          <w:lang w:val="en-US"/>
+        </w:rPr>
+        <w:t>boasteth</w:t>
+      </w:r>
+      <w:proofErr w:type="spellEnd"/>
+      <w:r>
+        <w:rPr>
+          <w:lang w:val="en-US"/>
+        </w:rPr>
+        <w:t xml:space="preserve"> himself of a false gift is like clouds and wind without rain.</w:t>
+      </w:r>
+    </w:p>
+    <w:p>
+      <w:pPr>
+        <w:pStyle w:val="ListParagraph"/>
+        <w:numPr>
+          <w:ilvl w:val="0"/>
+          <w:numId w:val="25"/>
+        </w:numPr>
+        <w:rPr>
+          <w:lang w:val="en-US"/>
+        </w:rPr>
+      </w:pPr>
+      <w:r>
+        <w:rPr>
+          <w:lang w:val="en-US"/>
+        </w:rPr>
+        <w:t xml:space="preserve">By long forbearing is a prince persuaded, and a soft tongue </w:t>
+      </w:r>
+      <w:proofErr w:type="spellStart"/>
+      <w:r>
+        <w:rPr>
+          <w:lang w:val="en-US"/>
+        </w:rPr>
+        <w:t>breaketh</w:t>
+      </w:r>
+      <w:proofErr w:type="spellEnd"/>
+      <w:r>
+        <w:rPr>
+          <w:lang w:val="en-US"/>
+        </w:rPr>
+        <w:t xml:space="preserve"> the bone.</w:t>
+      </w:r>
+    </w:p>
+    <w:p>
+      <w:pPr>
+        <w:pStyle w:val="ListParagraph"/>
+        <w:numPr>
+          <w:ilvl w:val="0"/>
+          <w:numId w:val="25"/>
+        </w:numPr>
+        <w:rPr>
+          <w:lang w:val="en-US"/>
+        </w:rPr>
+      </w:pPr>
+      <w:r>
+        <w:rPr>
+          <w:lang w:val="en-US"/>
+        </w:rPr>
+        <w:t>Hast thou found honey? eat so much as is sufficient for thee, lest thou be filled therewith, and vomit it.</w:t>
+      </w:r>
+    </w:p>
+    <w:p>
+      <w:pPr>
+        <w:pStyle w:val="ListParagraph"/>
+        <w:numPr>
+          <w:ilvl w:val="0"/>
+          <w:numId w:val="25"/>
+        </w:numPr>
+        <w:rPr>
+          <w:lang w:val="en-US"/>
+        </w:rPr>
+      </w:pPr>
+      <w:r>
+        <w:rPr>
+          <w:lang w:val="en-US"/>
+        </w:rPr>
+        <w:t xml:space="preserve">Withdraw thy foot from thy </w:t>
+      </w:r>
+      <w:proofErr w:type="spellStart"/>
+      <w:r>
+        <w:rPr>
+          <w:lang w:val="en-US"/>
+        </w:rPr>
+        <w:t>neighbour’s</w:t>
+      </w:r>
+      <w:proofErr w:type="spellEnd"/>
+      <w:r>
+        <w:rPr>
+          <w:lang w:val="en-US"/>
+        </w:rPr>
+        <w:t xml:space="preserve"> house; lest he be weary of thee, and so hate thee.</w:t>
+      </w:r>
+    </w:p>
+    <w:p>
+      <w:pPr>
+        <w:pStyle w:val="ListParagraph"/>
+        <w:numPr>
+          <w:ilvl w:val="0"/>
+          <w:numId w:val="25"/>
+        </w:numPr>
+        <w:rPr>
+          <w:lang w:val="en-US"/>
+        </w:rPr>
+      </w:pPr>
+      <w:r>
+        <w:rPr>
+          <w:lang w:val="en-US"/>
+        </w:rPr>
+        <w:t xml:space="preserve">A man that </w:t>
+      </w:r>
+      <w:proofErr w:type="spellStart"/>
+      <w:r>
+        <w:rPr>
+          <w:lang w:val="en-US"/>
+        </w:rPr>
+        <w:t>beareth</w:t>
+      </w:r>
+      <w:proofErr w:type="spellEnd"/>
+      <w:r>
+        <w:rPr>
+          <w:lang w:val="en-US"/>
+        </w:rPr>
+        <w:t xml:space="preserve"> false witness against his </w:t>
+      </w:r>
+      <w:proofErr w:type="spellStart"/>
+      <w:r>
+        <w:rPr>
+          <w:lang w:val="en-US"/>
+        </w:rPr>
+        <w:t>neighbour</w:t>
+      </w:r>
+      <w:proofErr w:type="spellEnd"/>
+      <w:r>
+        <w:rPr>
+          <w:lang w:val="en-US"/>
+        </w:rPr>
+        <w:t xml:space="preserve"> is a maul, and a sword, and a sharp arrow.</w:t>
+      </w:r>
+    </w:p>
+    <w:p>
+      <w:pPr>
+        <w:pStyle w:val="ListParagraph"/>
+        <w:numPr>
+          <w:ilvl w:val="0"/>
+          <w:numId w:val="25"/>
+        </w:numPr>
+        <w:rPr>
+          <w:lang w:val="en-US"/>
+        </w:rPr>
+      </w:pPr>
+      <w:r>
+        <w:rPr>
+          <w:lang w:val="en-US"/>
+        </w:rPr>
+        <w:t>Confidence is an unfaithful man in time of trouble is like a broken tooth, and a foot out of join.</w:t>
+      </w:r>
+    </w:p>
+    <w:p>
+      <w:pPr>
+        <w:pStyle w:val="ListParagraph"/>
+        <w:numPr>
+          <w:ilvl w:val="0"/>
+          <w:numId w:val="25"/>
+        </w:numPr>
+        <w:rPr>
+          <w:lang w:val="en-US"/>
+        </w:rPr>
+      </w:pPr>
+      <w:r>
+        <w:rPr>
+          <w:lang w:val="en-US"/>
+        </w:rPr>
+        <w:t xml:space="preserve">As he that taketh away a garment in cold weather, and as vinegar upon </w:t>
+      </w:r>
+      <w:proofErr w:type="spellStart"/>
+      <w:r>
+        <w:rPr>
+          <w:lang w:val="en-US"/>
+        </w:rPr>
+        <w:t>nitre</w:t>
+      </w:r>
+      <w:proofErr w:type="spellEnd"/>
+      <w:r>
+        <w:rPr>
+          <w:lang w:val="en-US"/>
+        </w:rPr>
+        <w:t xml:space="preserve">, so is he that </w:t>
+      </w:r>
+      <w:proofErr w:type="spellStart"/>
+      <w:r>
+        <w:rPr>
+          <w:lang w:val="en-US"/>
+        </w:rPr>
+        <w:t>singeth</w:t>
+      </w:r>
+      <w:proofErr w:type="spellEnd"/>
+      <w:r>
+        <w:rPr>
+          <w:lang w:val="en-US"/>
+        </w:rPr>
+        <w:t xml:space="preserve"> songs to </w:t>
+      </w:r>
+      <w:proofErr w:type="gramStart"/>
+      <w:r>
+        <w:rPr>
+          <w:lang w:val="en-US"/>
+        </w:rPr>
+        <w:t>an</w:t>
+      </w:r>
+      <w:proofErr w:type="gramEnd"/>
+      <w:r>
+        <w:rPr>
+          <w:lang w:val="en-US"/>
+        </w:rPr>
+        <w:t xml:space="preserve"> heavy heart.</w:t>
+      </w:r>
+    </w:p>
+    <w:p>
+      <w:pPr>
+        <w:pStyle w:val="ListParagraph"/>
+        <w:numPr>
+          <w:ilvl w:val="0"/>
+          <w:numId w:val="25"/>
+        </w:numPr>
+        <w:rPr>
+          <w:lang w:val="en-US"/>
+        </w:rPr>
+      </w:pPr>
+      <w:r>
+        <w:rPr>
+          <w:lang w:val="en-US"/>
+        </w:rPr>
+        <w:t>If thine enemy be hungry, give him bread to eat; and if he be thirsty, give him water to drink:</w:t>
+      </w:r>
+    </w:p>
+    <w:p>
+      <w:pPr>
+        <w:pStyle w:val="ListParagraph"/>
+        <w:numPr>
+          <w:ilvl w:val="0"/>
+          <w:numId w:val="25"/>
+        </w:numPr>
+        <w:rPr>
+          <w:lang w:val="en-US"/>
+        </w:rPr>
+      </w:pPr>
+      <w:r>
+        <w:rPr>
+          <w:lang w:val="en-US"/>
+        </w:rPr>
+        <w:t>For thou shalt heap coals of fire upon his head, and the LORD shall reward thee.</w:t>
+      </w:r>
+    </w:p>
+    <w:p>
+      <w:pPr>
+        <w:pStyle w:val="ListParagraph"/>
+        <w:numPr>
+          <w:ilvl w:val="0"/>
+          <w:numId w:val="25"/>
+        </w:numPr>
+        <w:rPr>
+          <w:lang w:val="en-US"/>
+        </w:rPr>
+      </w:pPr>
+      <w:r>
+        <w:rPr>
+          <w:lang w:val="en-US"/>
+        </w:rPr>
+        <w:t xml:space="preserve">The north wind </w:t>
+      </w:r>
+      <w:proofErr w:type="spellStart"/>
+      <w:r>
+        <w:rPr>
+          <w:lang w:val="en-US"/>
+        </w:rPr>
+        <w:t>driveth</w:t>
+      </w:r>
+      <w:proofErr w:type="spellEnd"/>
+      <w:r>
+        <w:rPr>
+          <w:lang w:val="en-US"/>
+        </w:rPr>
+        <w:t xml:space="preserve"> away rain: so doth an angry countenance a backbiting tongue.</w:t>
+      </w:r>
+    </w:p>
+    <w:p>
+      <w:pPr>
+        <w:pStyle w:val="ListParagraph"/>
+        <w:numPr>
+          <w:ilvl w:val="0"/>
+          <w:numId w:val="25"/>
+        </w:numPr>
+        <w:rPr>
+          <w:lang w:val="en-US"/>
+        </w:rPr>
+      </w:pPr>
+      <w:r>
+        <w:rPr>
+          <w:lang w:val="en-US"/>
+        </w:rPr>
+        <w:t>It is better to dwell in the corner of the housetop, than with a brawling woman and in a wide house.</w:t>
+      </w:r>
+    </w:p>
+    <w:p>
+      <w:pPr>
+        <w:pStyle w:val="ListParagraph"/>
+        <w:numPr>
+          <w:ilvl w:val="0"/>
+          <w:numId w:val="25"/>
+        </w:numPr>
+        <w:rPr>
+          <w:lang w:val="en-US"/>
+        </w:rPr>
+      </w:pPr>
+      <w:r>
+        <w:rPr>
+          <w:lang w:val="en-US"/>
+        </w:rPr>
+        <w:t>As cold waters to a thirsty soul, so is good news from a far country.</w:t>
+      </w:r>
+    </w:p>
+    <w:p>
+      <w:pPr>
+        <w:pStyle w:val="ListParagraph"/>
+        <w:numPr>
+          <w:ilvl w:val="0"/>
+          <w:numId w:val="25"/>
+        </w:numPr>
+        <w:rPr>
+          <w:lang w:val="en-US"/>
+        </w:rPr>
+      </w:pPr>
+      <w:r>
+        <w:rPr>
+          <w:lang w:val="en-US"/>
+        </w:rPr>
+        <w:t>A righteous man falling down before the wicked is as a troubled fountain, and a corrupt spring.</w:t>
+      </w:r>
+    </w:p>
+    <w:p>
+      <w:pPr>
+        <w:pStyle w:val="ListParagraph"/>
+        <w:numPr>
+          <w:ilvl w:val="0"/>
+          <w:numId w:val="25"/>
+        </w:numPr>
+        <w:rPr>
+          <w:lang w:val="en-US"/>
+        </w:rPr>
+      </w:pPr>
+      <w:r>
+        <w:rPr>
+          <w:lang w:val="en-US"/>
+        </w:rPr>
+        <w:t xml:space="preserve">It is not good to eat much honey: </w:t>
+      </w:r>
+      <w:proofErr w:type="gramStart"/>
+      <w:r>
+        <w:rPr>
+          <w:lang w:val="en-US"/>
+        </w:rPr>
+        <w:t>so</w:t>
+      </w:r>
+      <w:proofErr w:type="gramEnd"/>
+      <w:r>
+        <w:rPr>
+          <w:lang w:val="en-US"/>
+        </w:rPr>
+        <w:t xml:space="preserve"> for men to search their own glory is not glory.</w:t>
+      </w:r>
+    </w:p>
+    <w:p>
+      <w:pPr>
+        <w:pStyle w:val="ListParagraph"/>
+        <w:numPr>
+          <w:ilvl w:val="0"/>
+          <w:numId w:val="25"/>
+        </w:numPr>
+        <w:rPr>
+          <w:lang w:val="en-US"/>
+        </w:rPr>
+      </w:pPr>
+      <w:r>
+        <w:rPr>
+          <w:lang w:val="en-US"/>
+        </w:rPr>
+        <w:lastRenderedPageBreak/>
+        <w:t>He that hath no rule over his own spirit is like a city that is broken down, and without walls.</w:t>
+      </w:r>
+    </w:p>
+    <w:p>
+      <w:pPr>
+        <w:rPr>
+          <w:lang w:val="en-US"/>
+        </w:rPr>
+      </w:pPr>
+    </w:p>
+    <w:p>
+      <w:pPr>
+        <w:rPr>
+          <w:lang w:val="en-US"/>
+        </w:rPr>
+      </w:pPr>
+      <w:r>
+        <w:rPr>
+          <w:lang w:val="en-US"/>
+        </w:rPr>
+        <w:t>Proverbs Ch26</w:t>
+      </w:r>
+    </w:p>
+    <w:p>
+      <w:pPr>
+        <w:rPr>
+          <w:lang w:val="en-US"/>
+        </w:rPr>
+      </w:pPr>
+    </w:p>
+    <w:p>
+      <w:pPr>
+        <w:pStyle w:val="ListParagraph"/>
+        <w:numPr>
+          <w:ilvl w:val="0"/>
+          <w:numId w:val="26"/>
+        </w:numPr>
+        <w:rPr>
+          <w:lang w:val="en-US"/>
+        </w:rPr>
+      </w:pPr>
+      <w:r>
+        <w:rPr>
+          <w:lang w:val="en-US"/>
+        </w:rPr>
+        <w:t xml:space="preserve">As snow in summer, and as rain in harvest, so </w:t>
+      </w:r>
+      <w:proofErr w:type="spellStart"/>
+      <w:r>
+        <w:rPr>
+          <w:lang w:val="en-US"/>
+        </w:rPr>
+        <w:t>honour</w:t>
+      </w:r>
+      <w:proofErr w:type="spellEnd"/>
+      <w:r>
+        <w:rPr>
+          <w:lang w:val="en-US"/>
+        </w:rPr>
+        <w:t xml:space="preserve"> is not seemly for a fool.</w:t>
+      </w:r>
+    </w:p>
+    <w:p>
+      <w:pPr>
+        <w:pStyle w:val="ListParagraph"/>
+        <w:numPr>
+          <w:ilvl w:val="0"/>
+          <w:numId w:val="26"/>
+        </w:numPr>
+        <w:rPr>
+          <w:lang w:val="en-US"/>
+        </w:rPr>
+      </w:pPr>
+      <w:r>
+        <w:rPr>
+          <w:lang w:val="en-US"/>
+        </w:rPr>
+        <w:t>As the bird by wandering, as the swallow by flying, so the curse causeless shall not come.</w:t>
+      </w:r>
+    </w:p>
+    <w:p>
+      <w:pPr>
+        <w:pStyle w:val="ListParagraph"/>
+        <w:numPr>
+          <w:ilvl w:val="0"/>
+          <w:numId w:val="26"/>
+        </w:numPr>
+        <w:rPr>
+          <w:lang w:val="en-US"/>
+        </w:rPr>
+      </w:pPr>
+      <w:r>
+        <w:rPr>
+          <w:lang w:val="en-US"/>
+        </w:rPr>
+        <w:t>A whip for the horse, a bridle for the ass, and a rod for the fool’s back.</w:t>
+      </w:r>
+    </w:p>
+    <w:p>
+      <w:pPr>
+        <w:pStyle w:val="ListParagraph"/>
+        <w:numPr>
+          <w:ilvl w:val="0"/>
+          <w:numId w:val="26"/>
+        </w:numPr>
+        <w:rPr>
+          <w:lang w:val="en-US"/>
+        </w:rPr>
+      </w:pPr>
+      <w:r>
+        <w:rPr>
+          <w:lang w:val="en-US"/>
+        </w:rPr>
+        <w:t>Answer not a fool according to his folly, lest thou also be like unto him,</w:t>
+      </w:r>
+    </w:p>
+    <w:p>
+      <w:pPr>
+        <w:pStyle w:val="ListParagraph"/>
+        <w:numPr>
+          <w:ilvl w:val="0"/>
+          <w:numId w:val="26"/>
+        </w:numPr>
+        <w:rPr>
+          <w:lang w:val="en-US"/>
+        </w:rPr>
+      </w:pPr>
+      <w:r>
+        <w:rPr>
+          <w:lang w:val="en-US"/>
+        </w:rPr>
+        <w:t>Answer a fool accordi</w:t>
+      </w:r>
+      <w:r>
+        <w:rPr>
+          <w:lang w:val="en-US"/>
+        </w:rPr>
+        <w:t>ng to his folly, lest he be wise in his own conceit.</w:t>
+      </w:r>
+    </w:p>
+    <w:p>
+      <w:pPr>
+        <w:pStyle w:val="ListParagraph"/>
+        <w:numPr>
+          <w:ilvl w:val="0"/>
+          <w:numId w:val="26"/>
+        </w:numPr>
+        <w:rPr>
+          <w:lang w:val="en-US"/>
+        </w:rPr>
+      </w:pPr>
+      <w:r>
+        <w:rPr>
+          <w:lang w:val="en-US"/>
+        </w:rPr>
+        <w:t xml:space="preserve">He that </w:t>
+      </w:r>
+      <w:proofErr w:type="spellStart"/>
+      <w:r>
+        <w:rPr>
+          <w:lang w:val="en-US"/>
+        </w:rPr>
+        <w:t>sendeth</w:t>
+      </w:r>
+      <w:proofErr w:type="spellEnd"/>
+      <w:r>
+        <w:rPr>
+          <w:lang w:val="en-US"/>
+        </w:rPr>
+        <w:t xml:space="preserve"> a message by the hand of a fool </w:t>
+      </w:r>
+      <w:proofErr w:type="spellStart"/>
+      <w:r>
+        <w:rPr>
+          <w:lang w:val="en-US"/>
+        </w:rPr>
+        <w:t>cutteth</w:t>
+      </w:r>
+      <w:proofErr w:type="spellEnd"/>
+      <w:r>
+        <w:rPr>
+          <w:lang w:val="en-US"/>
+        </w:rPr>
+        <w:t xml:space="preserve"> off the feet, and </w:t>
+      </w:r>
+      <w:proofErr w:type="spellStart"/>
+      <w:r>
+        <w:rPr>
+          <w:lang w:val="en-US"/>
+        </w:rPr>
+        <w:t>drinketh</w:t>
+      </w:r>
+      <w:proofErr w:type="spellEnd"/>
+      <w:r>
+        <w:rPr>
+          <w:lang w:val="en-US"/>
+        </w:rPr>
+        <w:t xml:space="preserve"> damage.</w:t>
+      </w:r>
+    </w:p>
+    <w:p>
+      <w:pPr>
+        <w:pStyle w:val="ListParagraph"/>
+        <w:numPr>
+          <w:ilvl w:val="0"/>
+          <w:numId w:val="26"/>
+        </w:numPr>
+        <w:rPr>
+          <w:lang w:val="en-US"/>
+        </w:rPr>
+      </w:pPr>
+      <w:r>
+        <w:rPr>
+          <w:lang w:val="en-US"/>
+        </w:rPr>
+        <w:t>The legs of the lame are not equal: so is a parable in the mouth of fools.</w:t>
+      </w:r>
+    </w:p>
+    <w:p>
+      <w:pPr>
+        <w:pStyle w:val="ListParagraph"/>
+        <w:numPr>
+          <w:ilvl w:val="0"/>
+          <w:numId w:val="26"/>
+        </w:numPr>
+        <w:rPr>
+          <w:lang w:val="en-US"/>
+        </w:rPr>
+      </w:pPr>
+      <w:r>
+        <w:rPr>
+          <w:lang w:val="en-US"/>
+        </w:rPr>
+        <w:t xml:space="preserve">As he that </w:t>
+      </w:r>
+      <w:proofErr w:type="spellStart"/>
+      <w:r>
+        <w:rPr>
+          <w:lang w:val="en-US"/>
+        </w:rPr>
+        <w:t>bindeth</w:t>
+      </w:r>
+      <w:proofErr w:type="spellEnd"/>
+      <w:r>
+        <w:rPr>
+          <w:lang w:val="en-US"/>
+        </w:rPr>
+        <w:t xml:space="preserve"> a stone in a sling, so is he that giveth </w:t>
+      </w:r>
+      <w:proofErr w:type="spellStart"/>
+      <w:r>
+        <w:rPr>
+          <w:lang w:val="en-US"/>
+        </w:rPr>
+        <w:t>honour</w:t>
+      </w:r>
+      <w:proofErr w:type="spellEnd"/>
+      <w:r>
+        <w:rPr>
+          <w:lang w:val="en-US"/>
+        </w:rPr>
+        <w:t xml:space="preserve"> to a fool.</w:t>
+      </w:r>
+    </w:p>
+    <w:p>
+      <w:pPr>
+        <w:pStyle w:val="ListParagraph"/>
+        <w:numPr>
+          <w:ilvl w:val="0"/>
+          <w:numId w:val="26"/>
+        </w:numPr>
+        <w:rPr>
+          <w:lang w:val="en-US"/>
+        </w:rPr>
+      </w:pPr>
+      <w:r>
+        <w:rPr>
+          <w:lang w:val="en-US"/>
+        </w:rPr>
+        <w:t xml:space="preserve">As a thorn </w:t>
+      </w:r>
+      <w:proofErr w:type="spellStart"/>
+      <w:r>
+        <w:rPr>
+          <w:lang w:val="en-US"/>
+        </w:rPr>
+        <w:t>goeth</w:t>
+      </w:r>
+      <w:proofErr w:type="spellEnd"/>
+      <w:r>
+        <w:rPr>
+          <w:lang w:val="en-US"/>
+        </w:rPr>
+        <w:t xml:space="preserve"> up into the hand of a drunkard, so is a parable in the mouths of fools.</w:t>
+      </w:r>
+    </w:p>
+    <w:p>
+      <w:pPr>
+        <w:pStyle w:val="ListParagraph"/>
+        <w:numPr>
+          <w:ilvl w:val="0"/>
+          <w:numId w:val="26"/>
+        </w:numPr>
+        <w:rPr>
+          <w:lang w:val="en-US"/>
+        </w:rPr>
+      </w:pPr>
+      <w:r>
+        <w:rPr>
+          <w:lang w:val="en-US"/>
+        </w:rPr>
+        <w:t xml:space="preserve">The great God that formed all things both </w:t>
+      </w:r>
+      <w:proofErr w:type="spellStart"/>
+      <w:r>
+        <w:rPr>
+          <w:lang w:val="en-US"/>
+        </w:rPr>
+        <w:t>rewardeth</w:t>
+      </w:r>
+      <w:proofErr w:type="spellEnd"/>
+      <w:r>
+        <w:rPr>
+          <w:lang w:val="en-US"/>
+        </w:rPr>
+        <w:t xml:space="preserve"> the fool, and </w:t>
+      </w:r>
+      <w:proofErr w:type="spellStart"/>
+      <w:r>
+        <w:rPr>
+          <w:lang w:val="en-US"/>
+        </w:rPr>
+        <w:t>rewardeth</w:t>
+      </w:r>
+      <w:proofErr w:type="spellEnd"/>
+      <w:r>
+        <w:rPr>
+          <w:lang w:val="en-US"/>
+        </w:rPr>
+        <w:t xml:space="preserve"> transgressors.</w:t>
+      </w:r>
+    </w:p>
+    <w:p>
+      <w:pPr>
+        <w:pStyle w:val="ListParagraph"/>
+        <w:numPr>
+          <w:ilvl w:val="0"/>
+          <w:numId w:val="26"/>
+        </w:numPr>
+        <w:rPr>
+          <w:lang w:val="en-US"/>
+        </w:rPr>
+      </w:pPr>
+      <w:r>
+        <w:rPr>
+          <w:lang w:val="en-US"/>
+        </w:rPr>
+        <w:t xml:space="preserve">As a dog </w:t>
+      </w:r>
+      <w:proofErr w:type="spellStart"/>
+      <w:r>
+        <w:rPr>
+          <w:lang w:val="en-US"/>
+        </w:rPr>
+        <w:t>returneth</w:t>
+      </w:r>
+      <w:proofErr w:type="spellEnd"/>
+      <w:r>
+        <w:rPr>
+          <w:lang w:val="en-US"/>
+        </w:rPr>
+        <w:t xml:space="preserve"> to his vomit, so a fool </w:t>
+      </w:r>
+      <w:proofErr w:type="spellStart"/>
+      <w:r>
+        <w:rPr>
+          <w:lang w:val="en-US"/>
+        </w:rPr>
+        <w:t>returneth</w:t>
+      </w:r>
+      <w:proofErr w:type="spellEnd"/>
+      <w:r>
+        <w:rPr>
+          <w:lang w:val="en-US"/>
+        </w:rPr>
+        <w:t xml:space="preserve"> to his folly.</w:t>
+      </w:r>
+    </w:p>
+    <w:p>
+      <w:pPr>
+        <w:pStyle w:val="ListParagraph"/>
+        <w:numPr>
+          <w:ilvl w:val="0"/>
+          <w:numId w:val="26"/>
+        </w:numPr>
+        <w:rPr>
+          <w:lang w:val="en-US"/>
+        </w:rPr>
+      </w:pPr>
+      <w:proofErr w:type="spellStart"/>
+      <w:r>
+        <w:rPr>
+          <w:lang w:val="en-US"/>
+        </w:rPr>
+        <w:t>Seest</w:t>
+      </w:r>
+      <w:proofErr w:type="spellEnd"/>
+      <w:r>
+        <w:rPr>
+          <w:lang w:val="en-US"/>
+        </w:rPr>
+        <w:t xml:space="preserve"> thou a man wise in his own conceit? there is more hope of a fool than of him.</w:t>
+      </w:r>
+    </w:p>
+    <w:p>
+      <w:pPr>
+        <w:pStyle w:val="ListParagraph"/>
+        <w:numPr>
+          <w:ilvl w:val="0"/>
+          <w:numId w:val="26"/>
+        </w:numPr>
+        <w:rPr>
+          <w:lang w:val="en-US"/>
+        </w:rPr>
+      </w:pPr>
+      <w:r>
+        <w:rPr>
+          <w:lang w:val="en-US"/>
+        </w:rPr>
+        <w:t xml:space="preserve">The slothful man saith, </w:t>
+      </w:r>
+      <w:proofErr w:type="gramStart"/>
+      <w:r>
+        <w:rPr>
+          <w:lang w:val="en-US"/>
+        </w:rPr>
+        <w:t>There</w:t>
+      </w:r>
+      <w:proofErr w:type="gramEnd"/>
+      <w:r>
+        <w:rPr>
+          <w:lang w:val="en-US"/>
+        </w:rPr>
+        <w:t xml:space="preserve"> is a lion in the way; a lion is in the streets.</w:t>
+      </w:r>
+    </w:p>
+    <w:p>
+      <w:pPr>
+        <w:pStyle w:val="ListParagraph"/>
+        <w:numPr>
+          <w:ilvl w:val="0"/>
+          <w:numId w:val="26"/>
+        </w:numPr>
+        <w:rPr>
+          <w:lang w:val="en-US"/>
+        </w:rPr>
+      </w:pPr>
+      <w:r>
+        <w:rPr>
+          <w:lang w:val="en-US"/>
+        </w:rPr>
+        <w:t xml:space="preserve">As the door </w:t>
+      </w:r>
+      <w:proofErr w:type="spellStart"/>
+      <w:r>
+        <w:rPr>
+          <w:lang w:val="en-US"/>
+        </w:rPr>
+        <w:t>turneth</w:t>
+      </w:r>
+      <w:proofErr w:type="spellEnd"/>
+      <w:r>
+        <w:rPr>
+          <w:lang w:val="en-US"/>
+        </w:rPr>
+        <w:t xml:space="preserve"> upon his hinges, so doth the slothful upon his bed.</w:t>
+      </w:r>
+    </w:p>
+    <w:p>
+      <w:pPr>
+        <w:pStyle w:val="ListParagraph"/>
+        <w:numPr>
+          <w:ilvl w:val="0"/>
+          <w:numId w:val="26"/>
+        </w:numPr>
+        <w:rPr>
+          <w:lang w:val="en-US"/>
+        </w:rPr>
+      </w:pPr>
+      <w:r>
+        <w:rPr>
+          <w:lang w:val="en-US"/>
+        </w:rPr>
+        <w:t xml:space="preserve">The slothful </w:t>
+      </w:r>
+      <w:proofErr w:type="spellStart"/>
+      <w:r>
+        <w:rPr>
+          <w:lang w:val="en-US"/>
+        </w:rPr>
+        <w:t>hideth</w:t>
+      </w:r>
+      <w:proofErr w:type="spellEnd"/>
+      <w:r>
+        <w:rPr>
+          <w:lang w:val="en-US"/>
+        </w:rPr>
+        <w:t xml:space="preserve"> his hand in his bosom; it </w:t>
+      </w:r>
+      <w:proofErr w:type="spellStart"/>
+      <w:r>
+        <w:rPr>
+          <w:lang w:val="en-US"/>
+        </w:rPr>
+        <w:t>grieveth</w:t>
+      </w:r>
+      <w:proofErr w:type="spellEnd"/>
+      <w:r>
+        <w:rPr>
+          <w:lang w:val="en-US"/>
+        </w:rPr>
+        <w:t xml:space="preserve"> him to bring it again to his mouth.</w:t>
+      </w:r>
+    </w:p>
+    <w:p>
+      <w:pPr>
+        <w:pStyle w:val="ListParagraph"/>
+        <w:numPr>
+          <w:ilvl w:val="0"/>
+          <w:numId w:val="26"/>
+        </w:numPr>
+        <w:rPr>
+          <w:lang w:val="en-US"/>
+        </w:rPr>
+      </w:pPr>
+      <w:r>
+        <w:rPr>
+          <w:lang w:val="en-US"/>
+        </w:rPr>
+        <w:t>The sluggard is wiser in his own conceit than seven men that can render a reason.</w:t>
+      </w:r>
+    </w:p>
+    <w:p>
+      <w:pPr>
+        <w:pStyle w:val="ListParagraph"/>
+        <w:numPr>
+          <w:ilvl w:val="0"/>
+          <w:numId w:val="26"/>
+        </w:numPr>
+        <w:rPr>
+          <w:lang w:val="en-US"/>
+        </w:rPr>
+      </w:pPr>
+      <w:r>
+        <w:rPr>
+          <w:lang w:val="en-US"/>
+        </w:rPr>
+        <w:t xml:space="preserve">He that </w:t>
+      </w:r>
+      <w:proofErr w:type="spellStart"/>
+      <w:r>
+        <w:rPr>
+          <w:lang w:val="en-US"/>
+        </w:rPr>
+        <w:t>passeth</w:t>
+      </w:r>
+      <w:proofErr w:type="spellEnd"/>
+      <w:r>
+        <w:rPr>
+          <w:lang w:val="en-US"/>
+        </w:rPr>
+        <w:t xml:space="preserve"> by, and </w:t>
+      </w:r>
+      <w:proofErr w:type="spellStart"/>
+      <w:r>
+        <w:rPr>
+          <w:lang w:val="en-US"/>
+        </w:rPr>
+        <w:t>meddleth</w:t>
+      </w:r>
+      <w:proofErr w:type="spellEnd"/>
+      <w:r>
+        <w:rPr>
+          <w:lang w:val="en-US"/>
+        </w:rPr>
+        <w:t xml:space="preserve"> with strife belonging not to him, is like one that taketh a dog by the ears.</w:t>
+      </w:r>
+    </w:p>
+    <w:p>
+      <w:pPr>
+        <w:pStyle w:val="ListParagraph"/>
+        <w:numPr>
+          <w:ilvl w:val="0"/>
+          <w:numId w:val="26"/>
+        </w:numPr>
+        <w:rPr>
+          <w:lang w:val="en-US"/>
+        </w:rPr>
+      </w:pPr>
+      <w:r>
+        <w:rPr>
+          <w:lang w:val="en-US"/>
+        </w:rPr>
+        <w:t xml:space="preserve">As a mad man who </w:t>
+      </w:r>
+      <w:proofErr w:type="spellStart"/>
+      <w:r>
+        <w:rPr>
+          <w:lang w:val="en-US"/>
+        </w:rPr>
+        <w:t>casteth</w:t>
+      </w:r>
+      <w:proofErr w:type="spellEnd"/>
+      <w:r>
+        <w:rPr>
+          <w:lang w:val="en-US"/>
+        </w:rPr>
+        <w:t xml:space="preserve"> firebrands, arrows, and death,</w:t>
+      </w:r>
+    </w:p>
+    <w:p>
+      <w:pPr>
+        <w:pStyle w:val="ListParagraph"/>
+        <w:numPr>
+          <w:ilvl w:val="0"/>
+          <w:numId w:val="26"/>
+        </w:numPr>
+        <w:rPr>
+          <w:lang w:val="en-US"/>
+        </w:rPr>
+      </w:pPr>
+      <w:r>
+        <w:rPr>
+          <w:lang w:val="en-US"/>
+        </w:rPr>
+        <w:t xml:space="preserve">So is the man that </w:t>
+      </w:r>
+      <w:proofErr w:type="spellStart"/>
+      <w:r>
+        <w:rPr>
+          <w:lang w:val="en-US"/>
+        </w:rPr>
+        <w:t>deceiveth</w:t>
+      </w:r>
+      <w:proofErr w:type="spellEnd"/>
+      <w:r>
+        <w:rPr>
+          <w:lang w:val="en-US"/>
+        </w:rPr>
+        <w:t xml:space="preserve"> his </w:t>
+      </w:r>
+      <w:proofErr w:type="spellStart"/>
+      <w:r>
+        <w:rPr>
+          <w:lang w:val="en-US"/>
+        </w:rPr>
+        <w:t>neighbour</w:t>
+      </w:r>
+      <w:proofErr w:type="spellEnd"/>
+      <w:r>
+        <w:rPr>
+          <w:lang w:val="en-US"/>
+        </w:rPr>
+        <w:t>, and saith, Am not I in sport?</w:t>
+      </w:r>
+    </w:p>
+    <w:p>
+      <w:pPr>
+        <w:pStyle w:val="ListParagraph"/>
+        <w:numPr>
+          <w:ilvl w:val="0"/>
+          <w:numId w:val="26"/>
+        </w:numPr>
+        <w:rPr>
+          <w:lang w:val="en-US"/>
+        </w:rPr>
+      </w:pPr>
+      <w:r>
+        <w:rPr>
+          <w:lang w:val="en-US"/>
+        </w:rPr>
+        <w:t xml:space="preserve">Where no wood is, there the fire </w:t>
+      </w:r>
+      <w:proofErr w:type="spellStart"/>
+      <w:r>
+        <w:rPr>
+          <w:lang w:val="en-US"/>
+        </w:rPr>
+        <w:t>goeth</w:t>
+      </w:r>
+      <w:proofErr w:type="spellEnd"/>
+      <w:r>
+        <w:rPr>
+          <w:lang w:val="en-US"/>
+        </w:rPr>
+        <w:t xml:space="preserve"> out: </w:t>
+      </w:r>
+      <w:proofErr w:type="gramStart"/>
+      <w:r>
+        <w:rPr>
+          <w:lang w:val="en-US"/>
+        </w:rPr>
+        <w:t>so</w:t>
+      </w:r>
+      <w:proofErr w:type="gramEnd"/>
+      <w:r>
+        <w:rPr>
+          <w:lang w:val="en-US"/>
+        </w:rPr>
+        <w:t xml:space="preserve"> where there is no talebearer, the strife </w:t>
+      </w:r>
+      <w:proofErr w:type="spellStart"/>
+      <w:r>
+        <w:rPr>
+          <w:lang w:val="en-US"/>
+        </w:rPr>
+        <w:t>ceaseth</w:t>
+      </w:r>
+      <w:proofErr w:type="spellEnd"/>
+      <w:r>
+        <w:rPr>
+          <w:lang w:val="en-US"/>
+        </w:rPr>
+        <w:t>.</w:t>
+      </w:r>
+    </w:p>
+    <w:p>
+      <w:pPr>
+        <w:pStyle w:val="ListParagraph"/>
+        <w:numPr>
+          <w:ilvl w:val="0"/>
+          <w:numId w:val="26"/>
+        </w:numPr>
+        <w:rPr>
+          <w:lang w:val="en-US"/>
+        </w:rPr>
+      </w:pPr>
+      <w:r>
+        <w:rPr>
+          <w:lang w:val="en-US"/>
+        </w:rPr>
+        <w:t>As coal are to burning coals, and wood to fire; so is a contentious man to kindle strife.</w:t>
+      </w:r>
+    </w:p>
+    <w:p>
+      <w:pPr>
+        <w:pStyle w:val="ListParagraph"/>
+        <w:numPr>
+          <w:ilvl w:val="0"/>
+          <w:numId w:val="26"/>
+        </w:numPr>
+        <w:rPr>
+          <w:lang w:val="en-US"/>
+        </w:rPr>
+      </w:pPr>
+      <w:r>
+        <w:rPr>
+          <w:lang w:val="en-US"/>
+        </w:rPr>
+        <w:t xml:space="preserve">The words of a talebearer are as wounds, and they go </w:t>
+      </w:r>
+      <w:proofErr w:type="spellStart"/>
+      <w:r>
+        <w:rPr>
+          <w:lang w:val="en-US"/>
+        </w:rPr>
+        <w:t>downi</w:t>
+      </w:r>
+      <w:proofErr w:type="spellEnd"/>
+      <w:r>
+        <w:rPr>
+          <w:lang w:val="en-US"/>
+        </w:rPr>
+        <w:t xml:space="preserve"> into the innermost parts of the belly.</w:t>
+      </w:r>
+    </w:p>
+    <w:p>
+      <w:pPr>
+        <w:pStyle w:val="ListParagraph"/>
+        <w:numPr>
+          <w:ilvl w:val="0"/>
+          <w:numId w:val="26"/>
+        </w:numPr>
+        <w:rPr>
+          <w:lang w:val="en-US"/>
+        </w:rPr>
+      </w:pPr>
+      <w:r>
+        <w:rPr>
+          <w:lang w:val="en-US"/>
+        </w:rPr>
+        <w:t>Burning lips and a wicked heart are like a potsherd covered with silver dross.</w:t>
+      </w:r>
+    </w:p>
+    <w:p>
+      <w:pPr>
+        <w:pStyle w:val="ListParagraph"/>
+        <w:numPr>
+          <w:ilvl w:val="0"/>
+          <w:numId w:val="26"/>
+        </w:numPr>
+        <w:rPr>
+          <w:lang w:val="en-US"/>
+        </w:rPr>
+      </w:pPr>
+      <w:r>
+        <w:rPr>
+          <w:lang w:val="en-US"/>
+        </w:rPr>
+        <w:t xml:space="preserve">He that </w:t>
+      </w:r>
+      <w:proofErr w:type="spellStart"/>
+      <w:r>
+        <w:rPr>
+          <w:lang w:val="en-US"/>
+        </w:rPr>
+        <w:t>hateth</w:t>
+      </w:r>
+      <w:proofErr w:type="spellEnd"/>
+      <w:r>
+        <w:rPr>
+          <w:lang w:val="en-US"/>
+        </w:rPr>
+        <w:t xml:space="preserve"> </w:t>
+      </w:r>
+      <w:proofErr w:type="spellStart"/>
+      <w:r>
+        <w:rPr>
+          <w:lang w:val="en-US"/>
+        </w:rPr>
+        <w:t>dissembleth</w:t>
+      </w:r>
+      <w:proofErr w:type="spellEnd"/>
+      <w:r>
+        <w:rPr>
+          <w:lang w:val="en-US"/>
+        </w:rPr>
+        <w:t xml:space="preserve"> with his lips, and </w:t>
+      </w:r>
+      <w:proofErr w:type="spellStart"/>
+      <w:r>
+        <w:rPr>
+          <w:lang w:val="en-US"/>
+        </w:rPr>
+        <w:t>layeth</w:t>
+      </w:r>
+      <w:proofErr w:type="spellEnd"/>
+      <w:r>
+        <w:rPr>
+          <w:lang w:val="en-US"/>
+        </w:rPr>
+        <w:t xml:space="preserve"> up deceit within him;</w:t>
+      </w:r>
+    </w:p>
+    <w:p>
+      <w:pPr>
+        <w:pStyle w:val="ListParagraph"/>
+        <w:numPr>
+          <w:ilvl w:val="0"/>
+          <w:numId w:val="26"/>
+        </w:numPr>
+        <w:rPr>
+          <w:lang w:val="en-US"/>
+        </w:rPr>
+      </w:pPr>
+      <w:r>
+        <w:rPr>
+          <w:lang w:val="en-US"/>
+        </w:rPr>
+        <w:t xml:space="preserve">When he </w:t>
+      </w:r>
+      <w:proofErr w:type="spellStart"/>
+      <w:r>
+        <w:rPr>
+          <w:lang w:val="en-US"/>
+        </w:rPr>
+        <w:t>speaketh</w:t>
+      </w:r>
+      <w:proofErr w:type="spellEnd"/>
+      <w:r>
+        <w:rPr>
+          <w:lang w:val="en-US"/>
+        </w:rPr>
+        <w:t xml:space="preserve"> fair, believe him not: for there are seven abominations in his heart.</w:t>
+      </w:r>
+    </w:p>
+    <w:p>
+      <w:pPr>
+        <w:pStyle w:val="ListParagraph"/>
+        <w:numPr>
+          <w:ilvl w:val="0"/>
+          <w:numId w:val="26"/>
+        </w:numPr>
+        <w:rPr>
+          <w:lang w:val="en-US"/>
+        </w:rPr>
+      </w:pPr>
+      <w:r>
+        <w:rPr>
+          <w:lang w:val="en-US"/>
+        </w:rPr>
+        <w:t>Whose hatred is covered by deceit, his wickedness shall be shewed before the whole congregation.</w:t>
+      </w:r>
+    </w:p>
+    <w:p>
+      <w:pPr>
+        <w:pStyle w:val="ListParagraph"/>
+        <w:numPr>
+          <w:ilvl w:val="0"/>
+          <w:numId w:val="26"/>
+        </w:numPr>
+        <w:rPr>
+          <w:lang w:val="en-US"/>
+        </w:rPr>
+      </w:pPr>
+      <w:r>
+        <w:rPr>
+          <w:lang w:val="en-US"/>
+        </w:rPr>
+        <w:t xml:space="preserve">Whoso </w:t>
+      </w:r>
+      <w:proofErr w:type="spellStart"/>
+      <w:r>
+        <w:rPr>
+          <w:lang w:val="en-US"/>
+        </w:rPr>
+        <w:t>diggeth</w:t>
+      </w:r>
+      <w:proofErr w:type="spellEnd"/>
+      <w:r>
+        <w:rPr>
+          <w:lang w:val="en-US"/>
+        </w:rPr>
+        <w:t xml:space="preserve"> a put shall fall therein: and he that </w:t>
+      </w:r>
+      <w:proofErr w:type="spellStart"/>
+      <w:r>
+        <w:rPr>
+          <w:lang w:val="en-US"/>
+        </w:rPr>
+        <w:t>rolleth</w:t>
+      </w:r>
+      <w:proofErr w:type="spellEnd"/>
+      <w:r>
+        <w:rPr>
+          <w:lang w:val="en-US"/>
+        </w:rPr>
+        <w:t xml:space="preserve"> a stone, it will return upon him.</w:t>
+      </w:r>
+    </w:p>
+    <w:p>
+      <w:pPr>
+        <w:pStyle w:val="ListParagraph"/>
+        <w:numPr>
+          <w:ilvl w:val="0"/>
+          <w:numId w:val="26"/>
+        </w:numPr>
+        <w:rPr>
+          <w:lang w:val="en-US"/>
+        </w:rPr>
+      </w:pPr>
+      <w:r>
+        <w:rPr>
+          <w:lang w:val="en-US"/>
+        </w:rPr>
+        <w:t xml:space="preserve">A lying tongue </w:t>
+      </w:r>
+      <w:proofErr w:type="spellStart"/>
+      <w:r>
+        <w:rPr>
+          <w:lang w:val="en-US"/>
+        </w:rPr>
+        <w:t>hateth</w:t>
+      </w:r>
+      <w:proofErr w:type="spellEnd"/>
+      <w:r>
+        <w:rPr>
+          <w:lang w:val="en-US"/>
+        </w:rPr>
+        <w:t xml:space="preserve"> those that are afflicted by it; and a flattering mouth worketh ruin.</w:t>
+      </w:r>
+    </w:p>
+    <w:p>
+      <w:pPr>
+        <w:rPr>
+          <w:lang w:val="en-US"/>
+        </w:rPr>
+      </w:pPr>
+    </w:p>
+    <w:p>
+      <w:pPr>
+        <w:rPr>
+          <w:lang w:val="en-US"/>
+        </w:rPr>
+      </w:pPr>
+      <w:r>
+        <w:rPr>
+          <w:lang w:val="en-US"/>
+        </w:rPr>
+        <w:lastRenderedPageBreak/>
+        <w:t>Proverbs Ch27</w:t>
       </w:r>
     </w:p>
     <w:sectPr>
@@ -21591,9 +23333,9 @@
     </w:lvl>
   </w:abstractNum>
   <w:abstractNum w:abstractNumId="2" w15:restartNumberingAfterBreak="0">
-    <w:nsid w:val="0A1F75EB"/>
+    <w:nsid w:val="05844FE5"/>
     <w:multiLevelType w:val="hybridMultilevel"/>
-    <w:tmpl w:val="D474F674"/>
+    <w:tmpl w:val="C7301748"/>
     <w:lvl w:ilvl="0" w:tplc="0809000F">
       <w:start w:val="1"/>
       <w:numFmt w:val="decimal"/>
@@ -21680,9 +23422,9 @@
     </w:lvl>
   </w:abstractNum>
   <w:abstractNum w:abstractNumId="3" w15:restartNumberingAfterBreak="0">
-    <w:nsid w:val="0BEB6DC3"/>
+    <w:nsid w:val="0A1F75EB"/>
     <w:multiLevelType w:val="hybridMultilevel"/>
-    <w:tmpl w:val="40125406"/>
+    <w:tmpl w:val="D474F674"/>
     <w:lvl w:ilvl="0" w:tplc="0809000F">
       <w:start w:val="1"/>
       <w:numFmt w:val="decimal"/>
@@ -21769,9 +23511,9 @@
     </w:lvl>
   </w:abstractNum>
   <w:abstractNum w:abstractNumId="4" w15:restartNumberingAfterBreak="0">
-    <w:nsid w:val="11906DA7"/>
+    <w:nsid w:val="0BEB6DC3"/>
     <w:multiLevelType w:val="hybridMultilevel"/>
-    <w:tmpl w:val="65D2AB58"/>
+    <w:tmpl w:val="40125406"/>
     <w:lvl w:ilvl="0" w:tplc="0809000F">
       <w:start w:val="1"/>
       <w:numFmt w:val="decimal"/>
@@ -21858,9 +23600,9 @@
     </w:lvl>
   </w:abstractNum>
   <w:abstractNum w:abstractNumId="5" w15:restartNumberingAfterBreak="0">
-    <w:nsid w:val="1D7D6FD4"/>
+    <w:nsid w:val="11906DA7"/>
     <w:multiLevelType w:val="hybridMultilevel"/>
-    <w:tmpl w:val="16725890"/>
+    <w:tmpl w:val="65D2AB58"/>
     <w:lvl w:ilvl="0" w:tplc="0809000F">
       <w:start w:val="1"/>
       <w:numFmt w:val="decimal"/>
@@ -21947,9 +23689,9 @@
     </w:lvl>
   </w:abstractNum>
   <w:abstractNum w:abstractNumId="6" w15:restartNumberingAfterBreak="0">
-    <w:nsid w:val="220C70B9"/>
+    <w:nsid w:val="1D7D6FD4"/>
     <w:multiLevelType w:val="hybridMultilevel"/>
-    <w:tmpl w:val="EFAC2984"/>
+    <w:tmpl w:val="16725890"/>
     <w:lvl w:ilvl="0" w:tplc="0809000F">
       <w:start w:val="1"/>
       <w:numFmt w:val="decimal"/>
@@ -22036,9 +23778,9 @@
     </w:lvl>
   </w:abstractNum>
   <w:abstractNum w:abstractNumId="7" w15:restartNumberingAfterBreak="0">
-    <w:nsid w:val="24F15FAD"/>
+    <w:nsid w:val="220C70B9"/>
     <w:multiLevelType w:val="hybridMultilevel"/>
-    <w:tmpl w:val="54FEF418"/>
+    <w:tmpl w:val="EFAC2984"/>
     <w:lvl w:ilvl="0" w:tplc="0809000F">
       <w:start w:val="1"/>
       <w:numFmt w:val="decimal"/>
@@ -22125,9 +23867,9 @@
     </w:lvl>
   </w:abstractNum>
   <w:abstractNum w:abstractNumId="8" w15:restartNumberingAfterBreak="0">
-    <w:nsid w:val="265B314B"/>
+    <w:nsid w:val="24F15FAD"/>
     <w:multiLevelType w:val="hybridMultilevel"/>
-    <w:tmpl w:val="4AF88F5A"/>
+    <w:tmpl w:val="54FEF418"/>
     <w:lvl w:ilvl="0" w:tplc="0809000F">
       <w:start w:val="1"/>
       <w:numFmt w:val="decimal"/>
@@ -22214,9 +23956,9 @@
     </w:lvl>
   </w:abstractNum>
   <w:abstractNum w:abstractNumId="9" w15:restartNumberingAfterBreak="0">
-    <w:nsid w:val="28CB31ED"/>
+    <w:nsid w:val="265B314B"/>
     <w:multiLevelType w:val="hybridMultilevel"/>
-    <w:tmpl w:val="9976B318"/>
+    <w:tmpl w:val="4AF88F5A"/>
     <w:lvl w:ilvl="0" w:tplc="0809000F">
       <w:start w:val="1"/>
       <w:numFmt w:val="decimal"/>
@@ -22303,9 +24045,9 @@
     </w:lvl>
   </w:abstractNum>
   <w:abstractNum w:abstractNumId="10" w15:restartNumberingAfterBreak="0">
-    <w:nsid w:val="2C1276A7"/>
+    <w:nsid w:val="28CB31ED"/>
     <w:multiLevelType w:val="hybridMultilevel"/>
-    <w:tmpl w:val="ADA890B8"/>
+    <w:tmpl w:val="9976B318"/>
     <w:lvl w:ilvl="0" w:tplc="0809000F">
       <w:start w:val="1"/>
       <w:numFmt w:val="decimal"/>
@@ -22392,9 +24134,9 @@
     </w:lvl>
   </w:abstractNum>
   <w:abstractNum w:abstractNumId="11" w15:restartNumberingAfterBreak="0">
-    <w:nsid w:val="336A14C5"/>
+    <w:nsid w:val="2C1276A7"/>
     <w:multiLevelType w:val="hybridMultilevel"/>
-    <w:tmpl w:val="5384450A"/>
+    <w:tmpl w:val="ADA890B8"/>
     <w:lvl w:ilvl="0" w:tplc="0809000F">
       <w:start w:val="1"/>
       <w:numFmt w:val="decimal"/>
@@ -22481,9 +24223,9 @@
     </w:lvl>
   </w:abstractNum>
   <w:abstractNum w:abstractNumId="12" w15:restartNumberingAfterBreak="0">
-    <w:nsid w:val="45EA70D5"/>
+    <w:nsid w:val="306370E5"/>
     <w:multiLevelType w:val="hybridMultilevel"/>
-    <w:tmpl w:val="6C72CFEC"/>
+    <w:tmpl w:val="CEBC8DBE"/>
     <w:lvl w:ilvl="0" w:tplc="0809000F">
       <w:start w:val="1"/>
       <w:numFmt w:val="decimal"/>
@@ -22570,9 +24312,9 @@
     </w:lvl>
   </w:abstractNum>
   <w:abstractNum w:abstractNumId="13" w15:restartNumberingAfterBreak="0">
-    <w:nsid w:val="47DC7CAE"/>
+    <w:nsid w:val="336A14C5"/>
     <w:multiLevelType w:val="hybridMultilevel"/>
-    <w:tmpl w:val="F0CC44AA"/>
+    <w:tmpl w:val="5384450A"/>
     <w:lvl w:ilvl="0" w:tplc="0809000F">
       <w:start w:val="1"/>
       <w:numFmt w:val="decimal"/>
@@ -22659,9 +24401,9 @@
     </w:lvl>
   </w:abstractNum>
   <w:abstractNum w:abstractNumId="14" w15:restartNumberingAfterBreak="0">
-    <w:nsid w:val="56030742"/>
+    <w:nsid w:val="45EA70D5"/>
     <w:multiLevelType w:val="hybridMultilevel"/>
-    <w:tmpl w:val="768C6D10"/>
+    <w:tmpl w:val="6C72CFEC"/>
     <w:lvl w:ilvl="0" w:tplc="0809000F">
       <w:start w:val="1"/>
       <w:numFmt w:val="decimal"/>
@@ -22748,9 +24490,9 @@
     </w:lvl>
   </w:abstractNum>
   <w:abstractNum w:abstractNumId="15" w15:restartNumberingAfterBreak="0">
-    <w:nsid w:val="580E620B"/>
+    <w:nsid w:val="47DC7CAE"/>
     <w:multiLevelType w:val="hybridMultilevel"/>
-    <w:tmpl w:val="7A164186"/>
+    <w:tmpl w:val="F0CC44AA"/>
     <w:lvl w:ilvl="0" w:tplc="0809000F">
       <w:start w:val="1"/>
       <w:numFmt w:val="decimal"/>
@@ -22837,9 +24579,9 @@
     </w:lvl>
   </w:abstractNum>
   <w:abstractNum w:abstractNumId="16" w15:restartNumberingAfterBreak="0">
-    <w:nsid w:val="580F7CBB"/>
+    <w:nsid w:val="56030742"/>
     <w:multiLevelType w:val="hybridMultilevel"/>
-    <w:tmpl w:val="8F1EE6FC"/>
+    <w:tmpl w:val="768C6D10"/>
     <w:lvl w:ilvl="0" w:tplc="0809000F">
       <w:start w:val="1"/>
       <w:numFmt w:val="decimal"/>
@@ -22926,9 +24668,9 @@
     </w:lvl>
   </w:abstractNum>
   <w:abstractNum w:abstractNumId="17" w15:restartNumberingAfterBreak="0">
-    <w:nsid w:val="5BC263B8"/>
+    <w:nsid w:val="580E620B"/>
     <w:multiLevelType w:val="hybridMultilevel"/>
-    <w:tmpl w:val="A88C7F16"/>
+    <w:tmpl w:val="7A164186"/>
     <w:lvl w:ilvl="0" w:tplc="0809000F">
       <w:start w:val="1"/>
       <w:numFmt w:val="decimal"/>
@@ -23015,9 +24757,9 @@
     </w:lvl>
   </w:abstractNum>
   <w:abstractNum w:abstractNumId="18" w15:restartNumberingAfterBreak="0">
-    <w:nsid w:val="63B67CCC"/>
+    <w:nsid w:val="580F7CBB"/>
     <w:multiLevelType w:val="hybridMultilevel"/>
-    <w:tmpl w:val="71BA67A8"/>
+    <w:tmpl w:val="8F1EE6FC"/>
     <w:lvl w:ilvl="0" w:tplc="0809000F">
       <w:start w:val="1"/>
       <w:numFmt w:val="decimal"/>
@@ -23104,9 +24846,9 @@
     </w:lvl>
   </w:abstractNum>
   <w:abstractNum w:abstractNumId="19" w15:restartNumberingAfterBreak="0">
-    <w:nsid w:val="66941418"/>
+    <w:nsid w:val="5BC263B8"/>
     <w:multiLevelType w:val="hybridMultilevel"/>
-    <w:tmpl w:val="D3EEED0E"/>
+    <w:tmpl w:val="A88C7F16"/>
     <w:lvl w:ilvl="0" w:tplc="0809000F">
       <w:start w:val="1"/>
       <w:numFmt w:val="decimal"/>
@@ -23193,9 +24935,9 @@
     </w:lvl>
   </w:abstractNum>
   <w:abstractNum w:abstractNumId="20" w15:restartNumberingAfterBreak="0">
-    <w:nsid w:val="69E95EE7"/>
+    <w:nsid w:val="63B67CCC"/>
     <w:multiLevelType w:val="hybridMultilevel"/>
-    <w:tmpl w:val="420AF422"/>
+    <w:tmpl w:val="71BA67A8"/>
     <w:lvl w:ilvl="0" w:tplc="0809000F">
       <w:start w:val="1"/>
       <w:numFmt w:val="decimal"/>
@@ -23282,9 +25024,9 @@
     </w:lvl>
   </w:abstractNum>
   <w:abstractNum w:abstractNumId="21" w15:restartNumberingAfterBreak="0">
-    <w:nsid w:val="6F821878"/>
+    <w:nsid w:val="66941418"/>
     <w:multiLevelType w:val="hybridMultilevel"/>
-    <w:tmpl w:val="0922C350"/>
+    <w:tmpl w:val="D3EEED0E"/>
     <w:lvl w:ilvl="0" w:tplc="0809000F">
       <w:start w:val="1"/>
       <w:numFmt w:val="decimal"/>
@@ -23371,9 +25113,9 @@
     </w:lvl>
   </w:abstractNum>
   <w:abstractNum w:abstractNumId="22" w15:restartNumberingAfterBreak="0">
-    <w:nsid w:val="78470B4D"/>
+    <w:nsid w:val="69E95EE7"/>
     <w:multiLevelType w:val="hybridMultilevel"/>
-    <w:tmpl w:val="AF8044B0"/>
+    <w:tmpl w:val="420AF422"/>
     <w:lvl w:ilvl="0" w:tplc="0809000F">
       <w:start w:val="1"/>
       <w:numFmt w:val="decimal"/>
@@ -23460,9 +25202,9 @@
     </w:lvl>
   </w:abstractNum>
   <w:abstractNum w:abstractNumId="23" w15:restartNumberingAfterBreak="0">
-    <w:nsid w:val="7E2945B3"/>
+    <w:nsid w:val="6F821878"/>
     <w:multiLevelType w:val="hybridMultilevel"/>
-    <w:tmpl w:val="5AC83818"/>
+    <w:tmpl w:val="0922C350"/>
     <w:lvl w:ilvl="0" w:tplc="0809000F">
       <w:start w:val="1"/>
       <w:numFmt w:val="decimal"/>
@@ -23548,77 +25290,261 @@
       </w:pPr>
     </w:lvl>
   </w:abstractNum>
+  <w:abstractNum w:abstractNumId="24" w15:restartNumberingAfterBreak="0">
+    <w:nsid w:val="78470B4D"/>
+    <w:multiLevelType w:val="hybridMultilevel"/>
+    <w:tmpl w:val="AF8044B0"/>
+    <w:lvl w:ilvl="0" w:tplc="0809000F">
+      <w:start w:val="1"/>
+      <w:numFmt w:val="decimal"/>
+      <w:lvlText w:val="%1."/>
+      <w:lvlJc w:val="left"/>
+      <w:pPr>
+        <w:ind w:left="720" w:hanging="360"/>
+      </w:pPr>
+      <w:rPr>
+        <w:rFonts w:hint="default"/>
+      </w:rPr>
+    </w:lvl>
+    <w:lvl w:ilvl="1" w:tplc="08090019" w:tentative="1">
+      <w:start w:val="1"/>
+      <w:numFmt w:val="lowerLetter"/>
+      <w:lvlText w:val="%2."/>
+      <w:lvlJc w:val="left"/>
+      <w:pPr>
+        <w:ind w:left="1440" w:hanging="360"/>
+      </w:pPr>
+    </w:lvl>
+    <w:lvl w:ilvl="2" w:tplc="0809001B" w:tentative="1">
+      <w:start w:val="1"/>
+      <w:numFmt w:val="lowerRoman"/>
+      <w:lvlText w:val="%3."/>
+      <w:lvlJc w:val="right"/>
+      <w:pPr>
+        <w:ind w:left="2160" w:hanging="180"/>
+      </w:pPr>
+    </w:lvl>
+    <w:lvl w:ilvl="3" w:tplc="0809000F" w:tentative="1">
+      <w:start w:val="1"/>
+      <w:numFmt w:val="decimal"/>
+      <w:lvlText w:val="%4."/>
+      <w:lvlJc w:val="left"/>
+      <w:pPr>
+        <w:ind w:left="2880" w:hanging="360"/>
+      </w:pPr>
+    </w:lvl>
+    <w:lvl w:ilvl="4" w:tplc="08090019" w:tentative="1">
+      <w:start w:val="1"/>
+      <w:numFmt w:val="lowerLetter"/>
+      <w:lvlText w:val="%5."/>
+      <w:lvlJc w:val="left"/>
+      <w:pPr>
+        <w:ind w:left="3600" w:hanging="360"/>
+      </w:pPr>
+    </w:lvl>
+    <w:lvl w:ilvl="5" w:tplc="0809001B" w:tentative="1">
+      <w:start w:val="1"/>
+      <w:numFmt w:val="lowerRoman"/>
+      <w:lvlText w:val="%6."/>
+      <w:lvlJc w:val="right"/>
+      <w:pPr>
+        <w:ind w:left="4320" w:hanging="180"/>
+      </w:pPr>
+    </w:lvl>
+    <w:lvl w:ilvl="6" w:tplc="0809000F" w:tentative="1">
+      <w:start w:val="1"/>
+      <w:numFmt w:val="decimal"/>
+      <w:lvlText w:val="%7."/>
+      <w:lvlJc w:val="left"/>
+      <w:pPr>
+        <w:ind w:left="5040" w:hanging="360"/>
+      </w:pPr>
+    </w:lvl>
+    <w:lvl w:ilvl="7" w:tplc="08090019" w:tentative="1">
+      <w:start w:val="1"/>
+      <w:numFmt w:val="lowerLetter"/>
+      <w:lvlText w:val="%8."/>
+      <w:lvlJc w:val="left"/>
+      <w:pPr>
+        <w:ind w:left="5760" w:hanging="360"/>
+      </w:pPr>
+    </w:lvl>
+    <w:lvl w:ilvl="8" w:tplc="0809001B" w:tentative="1">
+      <w:start w:val="1"/>
+      <w:numFmt w:val="lowerRoman"/>
+      <w:lvlText w:val="%9."/>
+      <w:lvlJc w:val="right"/>
+      <w:pPr>
+        <w:ind w:left="6480" w:hanging="180"/>
+      </w:pPr>
+    </w:lvl>
+  </w:abstractNum>
+  <w:abstractNum w:abstractNumId="25" w15:restartNumberingAfterBreak="0">
+    <w:nsid w:val="7E2945B3"/>
+    <w:multiLevelType w:val="hybridMultilevel"/>
+    <w:tmpl w:val="5AC83818"/>
+    <w:lvl w:ilvl="0" w:tplc="0809000F">
+      <w:start w:val="1"/>
+      <w:numFmt w:val="decimal"/>
+      <w:lvlText w:val="%1."/>
+      <w:lvlJc w:val="left"/>
+      <w:pPr>
+        <w:ind w:left="720" w:hanging="360"/>
+      </w:pPr>
+      <w:rPr>
+        <w:rFonts w:hint="default"/>
+      </w:rPr>
+    </w:lvl>
+    <w:lvl w:ilvl="1" w:tplc="08090019" w:tentative="1">
+      <w:start w:val="1"/>
+      <w:numFmt w:val="lowerLetter"/>
+      <w:lvlText w:val="%2."/>
+      <w:lvlJc w:val="left"/>
+      <w:pPr>
+        <w:ind w:left="1440" w:hanging="360"/>
+      </w:pPr>
+    </w:lvl>
+    <w:lvl w:ilvl="2" w:tplc="0809001B" w:tentative="1">
+      <w:start w:val="1"/>
+      <w:numFmt w:val="lowerRoman"/>
+      <w:lvlText w:val="%3."/>
+      <w:lvlJc w:val="right"/>
+      <w:pPr>
+        <w:ind w:left="2160" w:hanging="180"/>
+      </w:pPr>
+    </w:lvl>
+    <w:lvl w:ilvl="3" w:tplc="0809000F" w:tentative="1">
+      <w:start w:val="1"/>
+      <w:numFmt w:val="decimal"/>
+      <w:lvlText w:val="%4."/>
+      <w:lvlJc w:val="left"/>
+      <w:pPr>
+        <w:ind w:left="2880" w:hanging="360"/>
+      </w:pPr>
+    </w:lvl>
+    <w:lvl w:ilvl="4" w:tplc="08090019" w:tentative="1">
+      <w:start w:val="1"/>
+      <w:numFmt w:val="lowerLetter"/>
+      <w:lvlText w:val="%5."/>
+      <w:lvlJc w:val="left"/>
+      <w:pPr>
+        <w:ind w:left="3600" w:hanging="360"/>
+      </w:pPr>
+    </w:lvl>
+    <w:lvl w:ilvl="5" w:tplc="0809001B" w:tentative="1">
+      <w:start w:val="1"/>
+      <w:numFmt w:val="lowerRoman"/>
+      <w:lvlText w:val="%6."/>
+      <w:lvlJc w:val="right"/>
+      <w:pPr>
+        <w:ind w:left="4320" w:hanging="180"/>
+      </w:pPr>
+    </w:lvl>
+    <w:lvl w:ilvl="6" w:tplc="0809000F" w:tentative="1">
+      <w:start w:val="1"/>
+      <w:numFmt w:val="decimal"/>
+      <w:lvlText w:val="%7."/>
+      <w:lvlJc w:val="left"/>
+      <w:pPr>
+        <w:ind w:left="5040" w:hanging="360"/>
+      </w:pPr>
+    </w:lvl>
+    <w:lvl w:ilvl="7" w:tplc="08090019" w:tentative="1">
+      <w:start w:val="1"/>
+      <w:numFmt w:val="lowerLetter"/>
+      <w:lvlText w:val="%8."/>
+      <w:lvlJc w:val="left"/>
+      <w:pPr>
+        <w:ind w:left="5760" w:hanging="360"/>
+      </w:pPr>
+    </w:lvl>
+    <w:lvl w:ilvl="8" w:tplc="0809001B" w:tentative="1">
+      <w:start w:val="1"/>
+      <w:numFmt w:val="lowerRoman"/>
+      <w:lvlText w:val="%9."/>
+      <w:lvlJc w:val="right"/>
+      <w:pPr>
+        <w:ind w:left="6480" w:hanging="180"/>
+      </w:pPr>
+    </w:lvl>
+  </w:abstractNum>
   <w:num w:numId="1">
+    <w:abstractNumId w:val="17"/>
+  </w:num>
+  <w:num w:numId="2">
+    <w:abstractNumId w:val="25"/>
+  </w:num>
+  <w:num w:numId="3">
+    <w:abstractNumId w:val="14"/>
+  </w:num>
+  <w:num w:numId="4">
+    <w:abstractNumId w:val="13"/>
+  </w:num>
+  <w:num w:numId="5">
+    <w:abstractNumId w:val="3"/>
+  </w:num>
+  <w:num w:numId="6">
+    <w:abstractNumId w:val="11"/>
+  </w:num>
+  <w:num w:numId="7">
     <w:abstractNumId w:val="15"/>
   </w:num>
-  <w:num w:numId="2">
-    <w:abstractNumId w:val="23"/>
-  </w:num>
-  <w:num w:numId="3">
-    <w:abstractNumId w:val="12"/>
-  </w:num>
-  <w:num w:numId="4">
-    <w:abstractNumId w:val="11"/>
-  </w:num>
-  <w:num w:numId="5">
-    <w:abstractNumId w:val="2"/>
-  </w:num>
-  <w:num w:numId="6">
-    <w:abstractNumId w:val="10"/>
-  </w:num>
-  <w:num w:numId="7">
-    <w:abstractNumId w:val="13"/>
-  </w:num>
   <w:num w:numId="8">
-    <w:abstractNumId w:val="5"/>
+    <w:abstractNumId w:val="6"/>
   </w:num>
   <w:num w:numId="9">
-    <w:abstractNumId w:val="18"/>
+    <w:abstractNumId w:val="20"/>
   </w:num>
   <w:num w:numId="10">
     <w:abstractNumId w:val="1"/>
   </w:num>
   <w:num w:numId="11">
+    <w:abstractNumId w:val="10"/>
+  </w:num>
+  <w:num w:numId="12">
+    <w:abstractNumId w:val="19"/>
+  </w:num>
+  <w:num w:numId="13">
+    <w:abstractNumId w:val="23"/>
+  </w:num>
+  <w:num w:numId="14">
+    <w:abstractNumId w:val="4"/>
+  </w:num>
+  <w:num w:numId="15">
+    <w:abstractNumId w:val="7"/>
+  </w:num>
+  <w:num w:numId="16">
+    <w:abstractNumId w:val="16"/>
+  </w:num>
+  <w:num w:numId="17">
+    <w:abstractNumId w:val="21"/>
+  </w:num>
+  <w:num w:numId="18">
     <w:abstractNumId w:val="9"/>
   </w:num>
-  <w:num w:numId="12">
-    <w:abstractNumId w:val="17"/>
-  </w:num>
-  <w:num w:numId="13">
-    <w:abstractNumId w:val="21"/>
-  </w:num>
-  <w:num w:numId="14">
-    <w:abstractNumId w:val="3"/>
-  </w:num>
-  <w:num w:numId="15">
-    <w:abstractNumId w:val="6"/>
-  </w:num>
-  <w:num w:numId="16">
-    <w:abstractNumId w:val="14"/>
-  </w:num>
-  <w:num w:numId="17">
-    <w:abstractNumId w:val="19"/>
-  </w:num>
-  <w:num w:numId="18">
-    <w:abstractNumId w:val="8"/>
-  </w:num>
   <w:num w:numId="19">
-    <w:abstractNumId w:val="20"/>
+    <w:abstractNumId w:val="22"/>
   </w:num>
   <w:num w:numId="20">
-    <w:abstractNumId w:val="16"/>
+    <w:abstractNumId w:val="18"/>
   </w:num>
   <w:num w:numId="21">
     <w:abstractNumId w:val="0"/>
   </w:num>
   <w:num w:numId="22">
-    <w:abstractNumId w:val="4"/>
+    <w:abstractNumId w:val="5"/>
   </w:num>
   <w:num w:numId="23">
-    <w:abstractNumId w:val="7"/>
+    <w:abstractNumId w:val="8"/>
   </w:num>
   <w:num w:numId="24">
-    <w:abstractNumId w:val="22"/>
+    <w:abstractNumId w:val="24"/>
+  </w:num>
+  <w:num w:numId="25">
+    <w:abstractNumId w:val="2"/>
+  </w:num>
+  <w:num w:numId="26">
+    <w:abstractNumId w:val="12"/>
   </w:num>
 </w:numbering>
 </file>

</xml_diff>

<commit_message>
Add Proverbs Ch27 Ch28 and Ch29
</commit_message>
<xml_diff>
--- a/Proverbs.docx
+++ b/Proverbs.docx
@@ -23140,6 +23140,2920 @@
         </w:rPr>
         <w:lastRenderedPageBreak/>
         <w:t>Proverbs Ch27</w:t>
+      </w:r>
+    </w:p>
+    <w:p>
+      <w:pPr>
+        <w:rPr>
+          <w:lang w:val="en-US"/>
+        </w:rPr>
+      </w:pPr>
+    </w:p>
+    <w:p>
+      <w:pPr>
+        <w:pStyle w:val="ListParagraph"/>
+        <w:numPr>
+          <w:ilvl w:val="0"/>
+          <w:numId w:val="27"/>
+        </w:numPr>
+        <w:rPr>
+          <w:lang w:val="en-US"/>
+        </w:rPr>
+      </w:pPr>
+      <w:r>
+        <w:rPr>
+          <w:lang w:val="en-US"/>
+        </w:rPr>
+        <w:t xml:space="preserve">Boast not thyself of </w:t>
+      </w:r>
+      <w:proofErr w:type="spellStart"/>
+      <w:r>
+        <w:rPr>
+          <w:lang w:val="en-US"/>
+        </w:rPr>
+        <w:t>to morrow</w:t>
+      </w:r>
+      <w:proofErr w:type="spellEnd"/>
+      <w:r>
+        <w:rPr>
+          <w:lang w:val="en-US"/>
+        </w:rPr>
+        <w:t xml:space="preserve">; for thou </w:t>
+      </w:r>
+      <w:proofErr w:type="spellStart"/>
+      <w:r>
+        <w:rPr>
+          <w:lang w:val="en-US"/>
+        </w:rPr>
+        <w:t>knowest</w:t>
+      </w:r>
+      <w:proofErr w:type="spellEnd"/>
+      <w:r>
+        <w:rPr>
+          <w:lang w:val="en-US"/>
+        </w:rPr>
+        <w:t xml:space="preserve"> not what a day may bring forth.</w:t>
+      </w:r>
+    </w:p>
+    <w:p>
+      <w:pPr>
+        <w:pStyle w:val="ListParagraph"/>
+        <w:numPr>
+          <w:ilvl w:val="0"/>
+          <w:numId w:val="27"/>
+        </w:numPr>
+        <w:rPr>
+          <w:lang w:val="en-US"/>
+        </w:rPr>
+      </w:pPr>
+      <w:r>
+        <w:rPr>
+          <w:lang w:val="en-US"/>
+        </w:rPr>
+        <w:t>Let another man praise thee, and not thine own mouth; a stranger, and not thine own lips.</w:t>
+      </w:r>
+    </w:p>
+    <w:p>
+      <w:pPr>
+        <w:pStyle w:val="ListParagraph"/>
+        <w:numPr>
+          <w:ilvl w:val="0"/>
+          <w:numId w:val="27"/>
+        </w:numPr>
+        <w:rPr>
+          <w:lang w:val="en-US"/>
+        </w:rPr>
+      </w:pPr>
+      <w:r>
+        <w:rPr>
+          <w:lang w:val="en-US"/>
+        </w:rPr>
+        <w:t>A stone is heavy, and the sand weighty; but a fool’s wrath is heavier than them both.</w:t>
+      </w:r>
+    </w:p>
+    <w:p>
+      <w:pPr>
+        <w:pStyle w:val="ListParagraph"/>
+        <w:numPr>
+          <w:ilvl w:val="0"/>
+          <w:numId w:val="27"/>
+        </w:numPr>
+        <w:rPr>
+          <w:lang w:val="en-US"/>
+        </w:rPr>
+      </w:pPr>
+      <w:r>
+        <w:rPr>
+          <w:lang w:val="en-US"/>
+        </w:rPr>
+        <w:t>Wrath is cruel, and anger is outrageous; but who is able to stand before envy?</w:t>
+      </w:r>
+    </w:p>
+    <w:p>
+      <w:pPr>
+        <w:pStyle w:val="ListParagraph"/>
+        <w:numPr>
+          <w:ilvl w:val="0"/>
+          <w:numId w:val="27"/>
+        </w:numPr>
+        <w:rPr>
+          <w:lang w:val="en-US"/>
+        </w:rPr>
+      </w:pPr>
+      <w:r>
+        <w:rPr>
+          <w:lang w:val="en-US"/>
+        </w:rPr>
+        <w:t>Open rebuke is better than secret love.</w:t>
+      </w:r>
+    </w:p>
+    <w:p>
+      <w:pPr>
+        <w:pStyle w:val="ListParagraph"/>
+        <w:numPr>
+          <w:ilvl w:val="0"/>
+          <w:numId w:val="27"/>
+        </w:numPr>
+        <w:rPr>
+          <w:lang w:val="en-US"/>
+        </w:rPr>
+      </w:pPr>
+      <w:r>
+        <w:rPr>
+          <w:lang w:val="en-US"/>
+        </w:rPr>
+        <w:t>Faithful are the wounds of a friend; but the kisses of an enemy are deceitful.</w:t>
+      </w:r>
+    </w:p>
+    <w:p>
+      <w:pPr>
+        <w:pStyle w:val="ListParagraph"/>
+        <w:numPr>
+          <w:ilvl w:val="0"/>
+          <w:numId w:val="27"/>
+        </w:numPr>
+        <w:rPr>
+          <w:lang w:val="en-US"/>
+        </w:rPr>
+      </w:pPr>
+      <w:r>
+        <w:rPr>
+          <w:lang w:val="en-US"/>
+        </w:rPr>
+        <w:t xml:space="preserve">The full soul </w:t>
+      </w:r>
+      <w:proofErr w:type="spellStart"/>
+      <w:r>
+        <w:rPr>
+          <w:lang w:val="en-US"/>
+        </w:rPr>
+        <w:t>loatheth</w:t>
+      </w:r>
+      <w:proofErr w:type="spellEnd"/>
+      <w:r>
+        <w:rPr>
+          <w:lang w:val="en-US"/>
+        </w:rPr>
+        <w:t xml:space="preserve"> an </w:t>
+      </w:r>
+      <w:proofErr w:type="gramStart"/>
+      <w:r>
+        <w:rPr>
+          <w:lang w:val="en-US"/>
+        </w:rPr>
+        <w:t>honey comb</w:t>
+      </w:r>
+      <w:proofErr w:type="gramEnd"/>
+      <w:r>
+        <w:rPr>
+          <w:lang w:val="en-US"/>
+        </w:rPr>
+        <w:t>; but to the hungry soul every bitter thing is sweet.</w:t>
+      </w:r>
+    </w:p>
+    <w:p>
+      <w:pPr>
+        <w:pStyle w:val="ListParagraph"/>
+        <w:numPr>
+          <w:ilvl w:val="0"/>
+          <w:numId w:val="27"/>
+        </w:numPr>
+        <w:rPr>
+          <w:lang w:val="en-US"/>
+        </w:rPr>
+      </w:pPr>
+      <w:r>
+        <w:rPr>
+          <w:lang w:val="en-US"/>
+        </w:rPr>
+        <w:t xml:space="preserve">As a bird that </w:t>
+      </w:r>
+      <w:proofErr w:type="spellStart"/>
+      <w:r>
+        <w:rPr>
+          <w:lang w:val="en-US"/>
+        </w:rPr>
+        <w:t>wandereth</w:t>
+      </w:r>
+      <w:proofErr w:type="spellEnd"/>
+      <w:r>
+        <w:rPr>
+          <w:lang w:val="en-US"/>
+        </w:rPr>
+        <w:t xml:space="preserve"> from her nest, so is a man that </w:t>
+      </w:r>
+      <w:proofErr w:type="spellStart"/>
+      <w:r>
+        <w:rPr>
+          <w:lang w:val="en-US"/>
+        </w:rPr>
+        <w:t>wandereth</w:t>
+      </w:r>
+      <w:proofErr w:type="spellEnd"/>
+      <w:r>
+        <w:rPr>
+          <w:lang w:val="en-US"/>
+        </w:rPr>
+        <w:t xml:space="preserve"> from his place.</w:t>
+      </w:r>
+    </w:p>
+    <w:p>
+      <w:pPr>
+        <w:pStyle w:val="ListParagraph"/>
+        <w:numPr>
+          <w:ilvl w:val="0"/>
+          <w:numId w:val="27"/>
+        </w:numPr>
+        <w:rPr>
+          <w:lang w:val="en-US"/>
+        </w:rPr>
+      </w:pPr>
+      <w:r>
+        <w:rPr>
+          <w:lang w:val="en-US"/>
+        </w:rPr>
+        <w:t>Ointment and perfume rejoice the heart: so doth the sweetness of a man’s friend by hearty counsel.</w:t>
+      </w:r>
+    </w:p>
+    <w:p>
+      <w:pPr>
+        <w:pStyle w:val="ListParagraph"/>
+        <w:numPr>
+          <w:ilvl w:val="0"/>
+          <w:numId w:val="27"/>
+        </w:numPr>
+        <w:rPr>
+          <w:lang w:val="en-US"/>
+        </w:rPr>
+      </w:pPr>
+      <w:r>
+        <w:rPr>
+          <w:lang w:val="en-US"/>
+        </w:rPr>
+        <w:t xml:space="preserve">Thine own friend, and thy father’s friend, forsake not; neither go into thy brother’s house in the day of thy calamity: for better is a </w:t>
+      </w:r>
+      <w:proofErr w:type="spellStart"/>
+      <w:r>
+        <w:rPr>
+          <w:lang w:val="en-US"/>
+        </w:rPr>
+        <w:t>neighbour</w:t>
+      </w:r>
+      <w:proofErr w:type="spellEnd"/>
+      <w:r>
+        <w:rPr>
+          <w:lang w:val="en-US"/>
+        </w:rPr>
+        <w:t xml:space="preserve"> that is near than a brother far off.</w:t>
+      </w:r>
+    </w:p>
+    <w:p>
+      <w:pPr>
+        <w:pStyle w:val="ListParagraph"/>
+        <w:numPr>
+          <w:ilvl w:val="0"/>
+          <w:numId w:val="27"/>
+        </w:numPr>
+        <w:rPr>
+          <w:lang w:val="en-US"/>
+        </w:rPr>
+      </w:pPr>
+      <w:proofErr w:type="gramStart"/>
+      <w:r>
+        <w:rPr>
+          <w:lang w:val="en-US"/>
+        </w:rPr>
+        <w:t>My son,</w:t>
+      </w:r>
+      <w:proofErr w:type="gramEnd"/>
+      <w:r>
+        <w:rPr>
+          <w:lang w:val="en-US"/>
+        </w:rPr>
+        <w:t xml:space="preserve"> be wise, and make my heart glad, that I may answer him that </w:t>
+      </w:r>
+      <w:proofErr w:type="spellStart"/>
+      <w:r>
+        <w:rPr>
+          <w:lang w:val="en-US"/>
+        </w:rPr>
+        <w:t>reproacheth</w:t>
+      </w:r>
+      <w:proofErr w:type="spellEnd"/>
+      <w:r>
+        <w:rPr>
+          <w:lang w:val="en-US"/>
+        </w:rPr>
+        <w:t xml:space="preserve"> me.</w:t>
+      </w:r>
+    </w:p>
+    <w:p>
+      <w:pPr>
+        <w:pStyle w:val="ListParagraph"/>
+        <w:numPr>
+          <w:ilvl w:val="0"/>
+          <w:numId w:val="27"/>
+        </w:numPr>
+        <w:rPr>
+          <w:lang w:val="en-US"/>
+        </w:rPr>
+      </w:pPr>
+      <w:r>
+        <w:rPr>
+          <w:lang w:val="en-US"/>
+        </w:rPr>
+        <w:t xml:space="preserve">A prudent man </w:t>
+      </w:r>
+      <w:proofErr w:type="spellStart"/>
+      <w:r>
+        <w:rPr>
+          <w:lang w:val="en-US"/>
+        </w:rPr>
+        <w:t>foreseeth</w:t>
+      </w:r>
+      <w:proofErr w:type="spellEnd"/>
+      <w:r>
+        <w:rPr>
+          <w:lang w:val="en-US"/>
+        </w:rPr>
+        <w:t xml:space="preserve"> the evil, and </w:t>
+      </w:r>
+      <w:proofErr w:type="spellStart"/>
+      <w:r>
+        <w:rPr>
+          <w:lang w:val="en-US"/>
+        </w:rPr>
+        <w:t>hideth</w:t>
+      </w:r>
+      <w:proofErr w:type="spellEnd"/>
+      <w:r>
+        <w:rPr>
+          <w:lang w:val="en-US"/>
+        </w:rPr>
+        <w:t xml:space="preserve"> himself; but the simple pass on, and are punished.</w:t>
+      </w:r>
+    </w:p>
+    <w:p>
+      <w:pPr>
+        <w:pStyle w:val="ListParagraph"/>
+        <w:numPr>
+          <w:ilvl w:val="0"/>
+          <w:numId w:val="27"/>
+        </w:numPr>
+        <w:rPr>
+          <w:lang w:val="en-US"/>
+        </w:rPr>
+      </w:pPr>
+      <w:r>
+        <w:rPr>
+          <w:lang w:val="en-US"/>
+        </w:rPr>
+        <w:t xml:space="preserve">Take his garment that is surety for a </w:t>
+      </w:r>
+      <w:proofErr w:type="gramStart"/>
+      <w:r>
+        <w:rPr>
+          <w:lang w:val="en-US"/>
+        </w:rPr>
+        <w:t>stranger, and</w:t>
+      </w:r>
+      <w:proofErr w:type="gramEnd"/>
+      <w:r>
+        <w:rPr>
+          <w:lang w:val="en-US"/>
+        </w:rPr>
+        <w:t xml:space="preserve"> take a pledge of him for a strange woman.</w:t>
+      </w:r>
+    </w:p>
+    <w:p>
+      <w:pPr>
+        <w:pStyle w:val="ListParagraph"/>
+        <w:numPr>
+          <w:ilvl w:val="0"/>
+          <w:numId w:val="27"/>
+        </w:numPr>
+        <w:rPr>
+          <w:lang w:val="en-US"/>
+        </w:rPr>
+      </w:pPr>
+      <w:r>
+        <w:rPr>
+          <w:lang w:val="en-US"/>
+        </w:rPr>
+        <w:t xml:space="preserve">He that </w:t>
+      </w:r>
+      <w:proofErr w:type="spellStart"/>
+      <w:r>
+        <w:rPr>
+          <w:lang w:val="en-US"/>
+        </w:rPr>
+        <w:t>blesseth</w:t>
+      </w:r>
+      <w:proofErr w:type="spellEnd"/>
+      <w:r>
+        <w:rPr>
+          <w:lang w:val="en-US"/>
+        </w:rPr>
+        <w:t xml:space="preserve"> his friend with a loud voice, rising early in the morning, it shall be counted a curse to him.</w:t>
+      </w:r>
+    </w:p>
+    <w:p>
+      <w:pPr>
+        <w:pStyle w:val="ListParagraph"/>
+        <w:numPr>
+          <w:ilvl w:val="0"/>
+          <w:numId w:val="27"/>
+        </w:numPr>
+        <w:rPr>
+          <w:lang w:val="en-US"/>
+        </w:rPr>
+      </w:pPr>
+      <w:r>
+        <w:rPr>
+          <w:lang w:val="en-US"/>
+        </w:rPr>
+        <w:t xml:space="preserve">A continual dropping in a very rainy day and a contentious </w:t>
+      </w:r>
+      <w:proofErr w:type="spellStart"/>
+      <w:r>
+        <w:rPr>
+          <w:lang w:val="en-US"/>
+        </w:rPr>
+        <w:t>womand</w:t>
+      </w:r>
+      <w:proofErr w:type="spellEnd"/>
+      <w:r>
+        <w:rPr>
+          <w:lang w:val="en-US"/>
+        </w:rPr>
+        <w:t xml:space="preserve"> are alike.</w:t>
+      </w:r>
+    </w:p>
+    <w:p>
+      <w:pPr>
+        <w:pStyle w:val="ListParagraph"/>
+        <w:numPr>
+          <w:ilvl w:val="0"/>
+          <w:numId w:val="27"/>
+        </w:numPr>
+        <w:rPr>
+          <w:lang w:val="en-US"/>
+        </w:rPr>
+      </w:pPr>
+      <w:r>
+        <w:rPr>
+          <w:lang w:val="en-US"/>
+        </w:rPr>
+        <w:t xml:space="preserve">Whosoever </w:t>
+      </w:r>
+      <w:proofErr w:type="spellStart"/>
+      <w:r>
+        <w:rPr>
+          <w:lang w:val="en-US"/>
+        </w:rPr>
+        <w:t>hideth</w:t>
+      </w:r>
+      <w:proofErr w:type="spellEnd"/>
+      <w:r>
+        <w:rPr>
+          <w:lang w:val="en-US"/>
+        </w:rPr>
+        <w:t xml:space="preserve"> her </w:t>
+      </w:r>
+      <w:proofErr w:type="spellStart"/>
+      <w:r>
+        <w:rPr>
+          <w:lang w:val="en-US"/>
+        </w:rPr>
+        <w:t>hideth</w:t>
+      </w:r>
+      <w:proofErr w:type="spellEnd"/>
+      <w:r>
+        <w:rPr>
+          <w:lang w:val="en-US"/>
+        </w:rPr>
+        <w:t xml:space="preserve"> the wind, and the ointment of his right hand, which </w:t>
+      </w:r>
+      <w:proofErr w:type="spellStart"/>
+      <w:r>
+        <w:rPr>
+          <w:lang w:val="en-US"/>
+        </w:rPr>
+        <w:t>bewrayeth</w:t>
+      </w:r>
+      <w:proofErr w:type="spellEnd"/>
+      <w:r>
+        <w:rPr>
+          <w:lang w:val="en-US"/>
+        </w:rPr>
+        <w:t xml:space="preserve"> itself.</w:t>
+      </w:r>
+    </w:p>
+    <w:p>
+      <w:pPr>
+        <w:pStyle w:val="ListParagraph"/>
+        <w:numPr>
+          <w:ilvl w:val="0"/>
+          <w:numId w:val="27"/>
+        </w:numPr>
+        <w:rPr>
+          <w:lang w:val="en-US"/>
+        </w:rPr>
+      </w:pPr>
+      <w:r>
+        <w:rPr>
+          <w:lang w:val="en-US"/>
+        </w:rPr>
+        <w:t xml:space="preserve">Iron </w:t>
+      </w:r>
+      <w:proofErr w:type="spellStart"/>
+      <w:r>
+        <w:rPr>
+          <w:lang w:val="en-US"/>
+        </w:rPr>
+        <w:t>sharpeneth</w:t>
+      </w:r>
+      <w:proofErr w:type="spellEnd"/>
+      <w:r>
+        <w:rPr>
+          <w:lang w:val="en-US"/>
+        </w:rPr>
+        <w:t xml:space="preserve"> iron; </w:t>
+      </w:r>
+      <w:proofErr w:type="gramStart"/>
+      <w:r>
+        <w:rPr>
+          <w:lang w:val="en-US"/>
+        </w:rPr>
+        <w:t>so</w:t>
+      </w:r>
+      <w:proofErr w:type="gramEnd"/>
+      <w:r>
+        <w:rPr>
+          <w:lang w:val="en-US"/>
+        </w:rPr>
+        <w:t xml:space="preserve"> a man </w:t>
+      </w:r>
+      <w:proofErr w:type="spellStart"/>
+      <w:r>
+        <w:rPr>
+          <w:lang w:val="en-US"/>
+        </w:rPr>
+        <w:t>sharpeneth</w:t>
+      </w:r>
+      <w:proofErr w:type="spellEnd"/>
+      <w:r>
+        <w:rPr>
+          <w:lang w:val="en-US"/>
+        </w:rPr>
+        <w:t xml:space="preserve"> the countenance of his friend.</w:t>
+      </w:r>
+    </w:p>
+    <w:p>
+      <w:pPr>
+        <w:pStyle w:val="ListParagraph"/>
+        <w:numPr>
+          <w:ilvl w:val="0"/>
+          <w:numId w:val="27"/>
+        </w:numPr>
+        <w:rPr>
+          <w:lang w:val="en-US"/>
+        </w:rPr>
+      </w:pPr>
+      <w:r>
+        <w:rPr>
+          <w:lang w:val="en-US"/>
+        </w:rPr>
+        <w:t xml:space="preserve">Whoso </w:t>
+      </w:r>
+      <w:proofErr w:type="spellStart"/>
+      <w:r>
+        <w:rPr>
+          <w:lang w:val="en-US"/>
+        </w:rPr>
+        <w:t>keepeth</w:t>
+      </w:r>
+      <w:proofErr w:type="spellEnd"/>
+      <w:r>
+        <w:rPr>
+          <w:lang w:val="en-US"/>
+        </w:rPr>
+        <w:t xml:space="preserve"> the fig tree shall eat the fruit thereof: </w:t>
+      </w:r>
+      <w:proofErr w:type="gramStart"/>
+      <w:r>
+        <w:rPr>
+          <w:lang w:val="en-US"/>
+        </w:rPr>
+        <w:t>so</w:t>
+      </w:r>
+      <w:proofErr w:type="gramEnd"/>
+      <w:r>
+        <w:rPr>
+          <w:lang w:val="en-US"/>
+        </w:rPr>
+        <w:t xml:space="preserve"> he that </w:t>
+      </w:r>
+      <w:proofErr w:type="spellStart"/>
+      <w:r>
+        <w:rPr>
+          <w:lang w:val="en-US"/>
+        </w:rPr>
+        <w:t>waiteth</w:t>
+      </w:r>
+      <w:proofErr w:type="spellEnd"/>
+      <w:r>
+        <w:rPr>
+          <w:lang w:val="en-US"/>
+        </w:rPr>
+        <w:t xml:space="preserve"> on his master shall be </w:t>
+      </w:r>
+      <w:proofErr w:type="spellStart"/>
+      <w:r>
+        <w:rPr>
+          <w:lang w:val="en-US"/>
+        </w:rPr>
+        <w:t>honoured</w:t>
+      </w:r>
+      <w:proofErr w:type="spellEnd"/>
+      <w:r>
+        <w:rPr>
+          <w:lang w:val="en-US"/>
+        </w:rPr>
+        <w:t>.</w:t>
+      </w:r>
+    </w:p>
+    <w:p>
+      <w:pPr>
+        <w:pStyle w:val="ListParagraph"/>
+        <w:numPr>
+          <w:ilvl w:val="0"/>
+          <w:numId w:val="27"/>
+        </w:numPr>
+        <w:rPr>
+          <w:lang w:val="en-US"/>
+        </w:rPr>
+      </w:pPr>
+      <w:r>
+        <w:rPr>
+          <w:lang w:val="en-US"/>
+        </w:rPr>
+        <w:t xml:space="preserve">As in water face </w:t>
+      </w:r>
+      <w:proofErr w:type="spellStart"/>
+      <w:r>
+        <w:rPr>
+          <w:lang w:val="en-US"/>
+        </w:rPr>
+        <w:t>answereth</w:t>
+      </w:r>
+      <w:proofErr w:type="spellEnd"/>
+      <w:r>
+        <w:rPr>
+          <w:lang w:val="en-US"/>
+        </w:rPr>
+        <w:t xml:space="preserve"> to face, so the heart of man to man.</w:t>
+      </w:r>
+    </w:p>
+    <w:p>
+      <w:pPr>
+        <w:pStyle w:val="ListParagraph"/>
+        <w:numPr>
+          <w:ilvl w:val="0"/>
+          <w:numId w:val="27"/>
+        </w:numPr>
+        <w:rPr>
+          <w:lang w:val="en-US"/>
+        </w:rPr>
+      </w:pPr>
+      <w:proofErr w:type="gramStart"/>
+      <w:r>
+        <w:rPr>
+          <w:lang w:val="en-US"/>
+        </w:rPr>
+        <w:t>Hell</w:t>
+      </w:r>
+      <w:proofErr w:type="gramEnd"/>
+      <w:r>
+        <w:rPr>
+          <w:lang w:val="en-US"/>
+        </w:rPr>
+        <w:t xml:space="preserve"> and destruction are never full; so the eyes of man are never satisfied.</w:t>
+      </w:r>
+    </w:p>
+    <w:p>
+      <w:pPr>
+        <w:pStyle w:val="ListParagraph"/>
+        <w:numPr>
+          <w:ilvl w:val="0"/>
+          <w:numId w:val="27"/>
+        </w:numPr>
+        <w:rPr>
+          <w:lang w:val="en-US"/>
+        </w:rPr>
+      </w:pPr>
+      <w:r>
+        <w:rPr>
+          <w:lang w:val="en-US"/>
+        </w:rPr>
+        <w:t>As the fining pot for silver, and the furnace for gold; so is a man to his praise.</w:t>
+      </w:r>
+    </w:p>
+    <w:p>
+      <w:pPr>
+        <w:pStyle w:val="ListParagraph"/>
+        <w:numPr>
+          <w:ilvl w:val="0"/>
+          <w:numId w:val="27"/>
+        </w:numPr>
+        <w:rPr>
+          <w:lang w:val="en-US"/>
+        </w:rPr>
+      </w:pPr>
+      <w:r>
+        <w:rPr>
+          <w:lang w:val="en-US"/>
+        </w:rPr>
+        <w:t xml:space="preserve">Though thou shouldest bray a fool in a mortar among wheat with a </w:t>
+      </w:r>
+      <w:proofErr w:type="gramStart"/>
+      <w:r>
+        <w:rPr>
+          <w:lang w:val="en-US"/>
+        </w:rPr>
+        <w:t>pestle, yet</w:t>
+      </w:r>
+      <w:proofErr w:type="gramEnd"/>
+      <w:r>
+        <w:rPr>
+          <w:lang w:val="en-US"/>
+        </w:rPr>
+        <w:t xml:space="preserve"> will not his foolishness depart from him.</w:t>
+      </w:r>
+    </w:p>
+    <w:p>
+      <w:pPr>
+        <w:pStyle w:val="ListParagraph"/>
+        <w:numPr>
+          <w:ilvl w:val="0"/>
+          <w:numId w:val="27"/>
+        </w:numPr>
+        <w:rPr>
+          <w:lang w:val="en-US"/>
+        </w:rPr>
+      </w:pPr>
+      <w:r>
+        <w:rPr>
+          <w:lang w:val="en-US"/>
+        </w:rPr>
+        <w:t xml:space="preserve">Be thou diligent to know the state of thy </w:t>
+      </w:r>
+      <w:proofErr w:type="gramStart"/>
+      <w:r>
+        <w:rPr>
+          <w:lang w:val="en-US"/>
+        </w:rPr>
+        <w:t>flocks, and</w:t>
+      </w:r>
+      <w:proofErr w:type="gramEnd"/>
+      <w:r>
+        <w:rPr>
+          <w:lang w:val="en-US"/>
+        </w:rPr>
+        <w:t xml:space="preserve"> look well to thy herds.</w:t>
+      </w:r>
+    </w:p>
+    <w:p>
+      <w:pPr>
+        <w:pStyle w:val="ListParagraph"/>
+        <w:numPr>
+          <w:ilvl w:val="0"/>
+          <w:numId w:val="27"/>
+        </w:numPr>
+        <w:rPr>
+          <w:lang w:val="en-US"/>
+        </w:rPr>
+      </w:pPr>
+      <w:r>
+        <w:rPr>
+          <w:lang w:val="en-US"/>
+        </w:rPr>
+        <w:t xml:space="preserve">For riches are not for ever: and doth the crown </w:t>
+      </w:r>
+      <w:proofErr w:type="gramStart"/>
+      <w:r>
+        <w:rPr>
+          <w:lang w:val="en-US"/>
+        </w:rPr>
+        <w:t>endure</w:t>
+      </w:r>
+      <w:proofErr w:type="gramEnd"/>
+      <w:r>
+        <w:rPr>
+          <w:lang w:val="en-US"/>
+        </w:rPr>
+        <w:t xml:space="preserve"> to every generation?</w:t>
+      </w:r>
+    </w:p>
+    <w:p>
+      <w:pPr>
+        <w:pStyle w:val="ListParagraph"/>
+        <w:numPr>
+          <w:ilvl w:val="0"/>
+          <w:numId w:val="27"/>
+        </w:numPr>
+        <w:rPr>
+          <w:lang w:val="en-US"/>
+        </w:rPr>
+      </w:pPr>
+      <w:r>
+        <w:rPr>
+          <w:lang w:val="en-US"/>
+        </w:rPr>
+        <w:t xml:space="preserve">The hay </w:t>
+      </w:r>
+      <w:proofErr w:type="spellStart"/>
+      <w:r>
+        <w:rPr>
+          <w:lang w:val="en-US"/>
+        </w:rPr>
+        <w:t>appeareth</w:t>
+      </w:r>
+      <w:proofErr w:type="spellEnd"/>
+      <w:r>
+        <w:rPr>
+          <w:lang w:val="en-US"/>
+        </w:rPr>
+        <w:t xml:space="preserve">, and the tender grass </w:t>
+      </w:r>
+      <w:proofErr w:type="spellStart"/>
+      <w:r>
+        <w:rPr>
+          <w:lang w:val="en-US"/>
+        </w:rPr>
+        <w:t>sheweth</w:t>
+      </w:r>
+      <w:proofErr w:type="spellEnd"/>
+      <w:r>
+        <w:rPr>
+          <w:lang w:val="en-US"/>
+        </w:rPr>
+        <w:t xml:space="preserve"> itself, and herbs of the mountains are gathered.</w:t>
+      </w:r>
+    </w:p>
+    <w:p>
+      <w:pPr>
+        <w:pStyle w:val="ListParagraph"/>
+        <w:numPr>
+          <w:ilvl w:val="0"/>
+          <w:numId w:val="27"/>
+        </w:numPr>
+        <w:rPr>
+          <w:lang w:val="en-US"/>
+        </w:rPr>
+      </w:pPr>
+      <w:r>
+        <w:rPr>
+          <w:lang w:val="en-US"/>
+        </w:rPr>
+        <w:t>The lambs are for thy clothing, and the goats are the price of the field.</w:t>
+      </w:r>
+    </w:p>
+    <w:p>
+      <w:pPr>
+        <w:pStyle w:val="ListParagraph"/>
+        <w:numPr>
+          <w:ilvl w:val="0"/>
+          <w:numId w:val="27"/>
+        </w:numPr>
+        <w:rPr>
+          <w:lang w:val="en-US"/>
+        </w:rPr>
+      </w:pPr>
+      <w:r>
+        <w:rPr>
+          <w:lang w:val="en-US"/>
+        </w:rPr>
+        <w:t>And thou shalt have goats’ milk enough for thy food, for the food of thy household, and for the maintenance for thy maidens.</w:t>
+      </w:r>
+    </w:p>
+    <w:p>
+      <w:pPr>
+        <w:rPr>
+          <w:lang w:val="en-US"/>
+        </w:rPr>
+      </w:pPr>
+    </w:p>
+    <w:p>
+      <w:pPr>
+        <w:rPr>
+          <w:lang w:val="en-US"/>
+        </w:rPr>
+      </w:pPr>
+      <w:r>
+        <w:rPr>
+          <w:lang w:val="en-US"/>
+        </w:rPr>
+        <w:t>Proverbs Ch28</w:t>
+      </w:r>
+    </w:p>
+    <w:p>
+      <w:pPr>
+        <w:rPr>
+          <w:lang w:val="en-US"/>
+        </w:rPr>
+      </w:pPr>
+    </w:p>
+    <w:p>
+      <w:pPr>
+        <w:pStyle w:val="ListParagraph"/>
+        <w:numPr>
+          <w:ilvl w:val="0"/>
+          <w:numId w:val="28"/>
+        </w:numPr>
+        <w:rPr>
+          <w:lang w:val="en-US"/>
+        </w:rPr>
+      </w:pPr>
+      <w:r>
+        <w:rPr>
+          <w:lang w:val="en-US"/>
+        </w:rPr>
+        <w:t xml:space="preserve">The wicked flee when no man </w:t>
+      </w:r>
+      <w:proofErr w:type="spellStart"/>
+      <w:r>
+        <w:rPr>
+          <w:lang w:val="en-US"/>
+        </w:rPr>
+        <w:t>pursueth</w:t>
+      </w:r>
+      <w:proofErr w:type="spellEnd"/>
+      <w:r>
+        <w:rPr>
+          <w:lang w:val="en-US"/>
+        </w:rPr>
+        <w:t>: but the righteous are bold as a lion.</w:t>
+      </w:r>
+    </w:p>
+    <w:p>
+      <w:pPr>
+        <w:pStyle w:val="ListParagraph"/>
+        <w:numPr>
+          <w:ilvl w:val="0"/>
+          <w:numId w:val="28"/>
+        </w:numPr>
+        <w:rPr>
+          <w:lang w:val="en-US"/>
+        </w:rPr>
+      </w:pPr>
+      <w:r>
+        <w:rPr>
+          <w:lang w:val="en-US"/>
+        </w:rPr>
+        <w:lastRenderedPageBreak/>
+        <w:t>For the transgression of a land many are the princes thereof: but by a man of understanding and knowledge the state thereof shall be prolonged.</w:t>
+      </w:r>
+    </w:p>
+    <w:p>
+      <w:pPr>
+        <w:pStyle w:val="ListParagraph"/>
+        <w:numPr>
+          <w:ilvl w:val="0"/>
+          <w:numId w:val="28"/>
+        </w:numPr>
+        <w:rPr>
+          <w:lang w:val="en-US"/>
+        </w:rPr>
+      </w:pPr>
+      <w:r>
+        <w:rPr>
+          <w:lang w:val="en-US"/>
+        </w:rPr>
+        <w:t xml:space="preserve">A poor man that </w:t>
+      </w:r>
+      <w:proofErr w:type="spellStart"/>
+      <w:r>
+        <w:rPr>
+          <w:lang w:val="en-US"/>
+        </w:rPr>
+        <w:t>oppresseth</w:t>
+      </w:r>
+      <w:proofErr w:type="spellEnd"/>
+      <w:r>
+        <w:rPr>
+          <w:lang w:val="en-US"/>
+        </w:rPr>
+        <w:t xml:space="preserve"> the poor is like a sweeping rain which </w:t>
+      </w:r>
+      <w:proofErr w:type="spellStart"/>
+      <w:r>
+        <w:rPr>
+          <w:lang w:val="en-US"/>
+        </w:rPr>
+        <w:t>leaveth</w:t>
+      </w:r>
+      <w:proofErr w:type="spellEnd"/>
+      <w:r>
+        <w:rPr>
+          <w:lang w:val="en-US"/>
+        </w:rPr>
+        <w:t xml:space="preserve"> no food.</w:t>
+      </w:r>
+    </w:p>
+    <w:p>
+      <w:pPr>
+        <w:pStyle w:val="ListParagraph"/>
+        <w:numPr>
+          <w:ilvl w:val="0"/>
+          <w:numId w:val="28"/>
+        </w:numPr>
+        <w:rPr>
+          <w:lang w:val="en-US"/>
+        </w:rPr>
+      </w:pPr>
+      <w:r>
+        <w:rPr>
+          <w:lang w:val="en-US"/>
+        </w:rPr>
+        <w:t>They that forsake the law praise the wicked: but such as keep the law contend with them.</w:t>
+      </w:r>
+    </w:p>
+    <w:p>
+      <w:pPr>
+        <w:pStyle w:val="ListParagraph"/>
+        <w:numPr>
+          <w:ilvl w:val="0"/>
+          <w:numId w:val="28"/>
+        </w:numPr>
+        <w:rPr>
+          <w:lang w:val="en-US"/>
+        </w:rPr>
+      </w:pPr>
+      <w:r>
+        <w:rPr>
+          <w:lang w:val="en-US"/>
+        </w:rPr>
+        <w:t>Evil men understand not judgment: but they that seek the LORD understand all things.</w:t>
+      </w:r>
+    </w:p>
+    <w:p>
+      <w:pPr>
+        <w:pStyle w:val="ListParagraph"/>
+        <w:numPr>
+          <w:ilvl w:val="0"/>
+          <w:numId w:val="28"/>
+        </w:numPr>
+        <w:rPr>
+          <w:lang w:val="en-US"/>
+        </w:rPr>
+      </w:pPr>
+      <w:r>
+        <w:rPr>
+          <w:lang w:val="en-US"/>
+        </w:rPr>
+        <w:t>Better is the poor that walketh in his uprightness, than he that is perverse in his ways, though he be rich.</w:t>
+      </w:r>
+    </w:p>
+    <w:p>
+      <w:pPr>
+        <w:pStyle w:val="ListParagraph"/>
+        <w:numPr>
+          <w:ilvl w:val="0"/>
+          <w:numId w:val="28"/>
+        </w:numPr>
+        <w:rPr>
+          <w:lang w:val="en-US"/>
+        </w:rPr>
+      </w:pPr>
+      <w:r>
+        <w:rPr>
+          <w:lang w:val="en-US"/>
+        </w:rPr>
+        <w:t xml:space="preserve">Whoso </w:t>
+      </w:r>
+      <w:proofErr w:type="spellStart"/>
+      <w:r>
+        <w:rPr>
+          <w:lang w:val="en-US"/>
+        </w:rPr>
+        <w:t>keepeth</w:t>
+      </w:r>
+      <w:proofErr w:type="spellEnd"/>
+      <w:r>
+        <w:rPr>
+          <w:lang w:val="en-US"/>
+        </w:rPr>
+        <w:t xml:space="preserve"> the law is a wise son: but he that is a companion of riotous men </w:t>
+      </w:r>
+      <w:proofErr w:type="spellStart"/>
+      <w:r>
+        <w:rPr>
+          <w:lang w:val="en-US"/>
+        </w:rPr>
+        <w:t>shameth</w:t>
+      </w:r>
+      <w:proofErr w:type="spellEnd"/>
+      <w:r>
+        <w:rPr>
+          <w:lang w:val="en-US"/>
+        </w:rPr>
+        <w:t xml:space="preserve"> his father.</w:t>
+      </w:r>
+    </w:p>
+    <w:p>
+      <w:pPr>
+        <w:pStyle w:val="ListParagraph"/>
+        <w:numPr>
+          <w:ilvl w:val="0"/>
+          <w:numId w:val="28"/>
+        </w:numPr>
+        <w:rPr>
+          <w:lang w:val="en-US"/>
+        </w:rPr>
+      </w:pPr>
+      <w:r>
+        <w:rPr>
+          <w:lang w:val="en-US"/>
+        </w:rPr>
+        <w:t xml:space="preserve">He that by usury and unjust gain </w:t>
+      </w:r>
+      <w:proofErr w:type="spellStart"/>
+      <w:r>
+        <w:rPr>
+          <w:lang w:val="en-US"/>
+        </w:rPr>
+        <w:t>increaseth</w:t>
+      </w:r>
+      <w:proofErr w:type="spellEnd"/>
+      <w:r>
+        <w:rPr>
+          <w:lang w:val="en-US"/>
+        </w:rPr>
+        <w:t xml:space="preserve"> his substance, he shall gather it for him that will pity the poor.</w:t>
+      </w:r>
+    </w:p>
+    <w:p>
+      <w:pPr>
+        <w:pStyle w:val="ListParagraph"/>
+        <w:numPr>
+          <w:ilvl w:val="0"/>
+          <w:numId w:val="28"/>
+        </w:numPr>
+        <w:rPr>
+          <w:lang w:val="en-US"/>
+        </w:rPr>
+      </w:pPr>
+      <w:r>
+        <w:rPr>
+          <w:lang w:val="en-US"/>
+        </w:rPr>
+        <w:t xml:space="preserve">He that </w:t>
+      </w:r>
+      <w:proofErr w:type="spellStart"/>
+      <w:r>
+        <w:rPr>
+          <w:lang w:val="en-US"/>
+        </w:rPr>
+        <w:t>turnth</w:t>
+      </w:r>
+      <w:proofErr w:type="spellEnd"/>
+      <w:r>
+        <w:rPr>
+          <w:lang w:val="en-US"/>
+        </w:rPr>
+        <w:t xml:space="preserve"> away his ear from hearing the law, even his prayer shall be abomination.</w:t>
+      </w:r>
+    </w:p>
+    <w:p>
+      <w:pPr>
+        <w:pStyle w:val="ListParagraph"/>
+        <w:numPr>
+          <w:ilvl w:val="0"/>
+          <w:numId w:val="28"/>
+        </w:numPr>
+        <w:rPr>
+          <w:lang w:val="en-US"/>
+        </w:rPr>
+      </w:pPr>
+      <w:r>
+        <w:rPr>
+          <w:lang w:val="en-US"/>
+        </w:rPr>
+        <w:t xml:space="preserve">Whoso </w:t>
+      </w:r>
+      <w:proofErr w:type="spellStart"/>
+      <w:r>
+        <w:rPr>
+          <w:lang w:val="en-US"/>
+        </w:rPr>
+        <w:t>causeth</w:t>
+      </w:r>
+      <w:proofErr w:type="spellEnd"/>
+      <w:r>
+        <w:rPr>
+          <w:lang w:val="en-US"/>
+        </w:rPr>
+        <w:t xml:space="preserve"> the righteous to go astray in an evil way, he shall fall himself into his own pit: but the upright shall have good things in possession.</w:t>
+      </w:r>
+    </w:p>
+    <w:p>
+      <w:pPr>
+        <w:pStyle w:val="ListParagraph"/>
+        <w:numPr>
+          <w:ilvl w:val="0"/>
+          <w:numId w:val="28"/>
+        </w:numPr>
+        <w:rPr>
+          <w:lang w:val="en-US"/>
+        </w:rPr>
+      </w:pPr>
+      <w:r>
+        <w:rPr>
+          <w:lang w:val="en-US"/>
+        </w:rPr>
+        <w:t xml:space="preserve">The rich man is wise in his own conceit; but the poor that hath understanding </w:t>
+      </w:r>
+      <w:proofErr w:type="spellStart"/>
+      <w:r>
+        <w:rPr>
+          <w:lang w:val="en-US"/>
+        </w:rPr>
+        <w:t>searcheth</w:t>
+      </w:r>
+      <w:proofErr w:type="spellEnd"/>
+      <w:r>
+        <w:rPr>
+          <w:lang w:val="en-US"/>
+        </w:rPr>
+        <w:t xml:space="preserve"> him out.</w:t>
+      </w:r>
+    </w:p>
+    <w:p>
+      <w:pPr>
+        <w:pStyle w:val="ListParagraph"/>
+        <w:numPr>
+          <w:ilvl w:val="0"/>
+          <w:numId w:val="28"/>
+        </w:numPr>
+        <w:rPr>
+          <w:lang w:val="en-US"/>
+        </w:rPr>
+      </w:pPr>
+      <w:r>
+        <w:rPr>
+          <w:lang w:val="en-US"/>
+        </w:rPr>
+        <w:t>When righteous men do rejoice, there is great glory: but when the wicked rise, a man is hidden.</w:t>
+      </w:r>
+    </w:p>
+    <w:p>
+      <w:pPr>
+        <w:pStyle w:val="ListParagraph"/>
+        <w:numPr>
+          <w:ilvl w:val="0"/>
+          <w:numId w:val="28"/>
+        </w:numPr>
+        <w:rPr>
+          <w:lang w:val="en-US"/>
+        </w:rPr>
+      </w:pPr>
+      <w:r>
+        <w:rPr>
+          <w:lang w:val="en-US"/>
+        </w:rPr>
+        <w:t xml:space="preserve">He that </w:t>
+      </w:r>
+      <w:proofErr w:type="spellStart"/>
+      <w:r>
+        <w:rPr>
+          <w:lang w:val="en-US"/>
+        </w:rPr>
+        <w:t>covereth</w:t>
+      </w:r>
+      <w:proofErr w:type="spellEnd"/>
+      <w:r>
+        <w:rPr>
+          <w:lang w:val="en-US"/>
+        </w:rPr>
+        <w:t xml:space="preserve"> his sins shall not </w:t>
+      </w:r>
+      <w:proofErr w:type="gramStart"/>
+      <w:r>
+        <w:rPr>
+          <w:lang w:val="en-US"/>
+        </w:rPr>
+        <w:t>prosper:</w:t>
+      </w:r>
+      <w:proofErr w:type="gramEnd"/>
+      <w:r>
+        <w:rPr>
+          <w:lang w:val="en-US"/>
+        </w:rPr>
+        <w:t xml:space="preserve"> but whoso </w:t>
+      </w:r>
+      <w:proofErr w:type="spellStart"/>
+      <w:r>
+        <w:rPr>
+          <w:lang w:val="en-US"/>
+        </w:rPr>
+        <w:t>confesseth</w:t>
+      </w:r>
+      <w:proofErr w:type="spellEnd"/>
+      <w:r>
+        <w:rPr>
+          <w:lang w:val="en-US"/>
+        </w:rPr>
+        <w:t xml:space="preserve"> and </w:t>
+      </w:r>
+      <w:proofErr w:type="spellStart"/>
+      <w:r>
+        <w:rPr>
+          <w:lang w:val="en-US"/>
+        </w:rPr>
+        <w:t>forsaketh</w:t>
+      </w:r>
+      <w:proofErr w:type="spellEnd"/>
+      <w:r>
+        <w:rPr>
+          <w:lang w:val="en-US"/>
+        </w:rPr>
+        <w:t xml:space="preserve"> them shall have mercy.</w:t>
+      </w:r>
+    </w:p>
+    <w:p>
+      <w:pPr>
+        <w:pStyle w:val="ListParagraph"/>
+        <w:numPr>
+          <w:ilvl w:val="0"/>
+          <w:numId w:val="28"/>
+        </w:numPr>
+        <w:rPr>
+          <w:lang w:val="en-US"/>
+        </w:rPr>
+      </w:pPr>
+      <w:r>
+        <w:rPr>
+          <w:lang w:val="en-US"/>
+        </w:rPr>
+        <w:t xml:space="preserve">Happy is the man that </w:t>
+      </w:r>
+      <w:proofErr w:type="spellStart"/>
+      <w:r>
+        <w:rPr>
+          <w:lang w:val="en-US"/>
+        </w:rPr>
+        <w:t>feareth</w:t>
+      </w:r>
+      <w:proofErr w:type="spellEnd"/>
+      <w:r>
+        <w:rPr>
+          <w:lang w:val="en-US"/>
+        </w:rPr>
+        <w:t xml:space="preserve"> </w:t>
+      </w:r>
+      <w:proofErr w:type="spellStart"/>
+      <w:r>
+        <w:rPr>
+          <w:lang w:val="en-US"/>
+        </w:rPr>
+        <w:t>alway</w:t>
+      </w:r>
+      <w:proofErr w:type="spellEnd"/>
+      <w:r>
+        <w:rPr>
+          <w:lang w:val="en-US"/>
+        </w:rPr>
+        <w:t xml:space="preserve">: but he that </w:t>
+      </w:r>
+      <w:proofErr w:type="spellStart"/>
+      <w:r>
+        <w:rPr>
+          <w:lang w:val="en-US"/>
+        </w:rPr>
+        <w:t>hardeneth</w:t>
+      </w:r>
+      <w:proofErr w:type="spellEnd"/>
+      <w:r>
+        <w:rPr>
+          <w:lang w:val="en-US"/>
+        </w:rPr>
+        <w:t xml:space="preserve"> his heart shall fall into mischief.</w:t>
+      </w:r>
+    </w:p>
+    <w:p>
+      <w:pPr>
+        <w:pStyle w:val="ListParagraph"/>
+        <w:numPr>
+          <w:ilvl w:val="0"/>
+          <w:numId w:val="28"/>
+        </w:numPr>
+        <w:rPr>
+          <w:lang w:val="en-US"/>
+        </w:rPr>
+      </w:pPr>
+      <w:r>
+        <w:rPr>
+          <w:lang w:val="en-US"/>
+        </w:rPr>
+        <w:t>As a roaring lion, and a ranging bear; so is a wicked ruler over the poor people.</w:t>
+      </w:r>
+    </w:p>
+    <w:p>
+      <w:pPr>
+        <w:pStyle w:val="ListParagraph"/>
+        <w:numPr>
+          <w:ilvl w:val="0"/>
+          <w:numId w:val="28"/>
+        </w:numPr>
+        <w:rPr>
+          <w:lang w:val="en-US"/>
+        </w:rPr>
+      </w:pPr>
+      <w:r>
+        <w:rPr>
+          <w:lang w:val="en-US"/>
+        </w:rPr>
+        <w:t xml:space="preserve">The prince that </w:t>
+      </w:r>
+      <w:proofErr w:type="spellStart"/>
+      <w:r>
+        <w:rPr>
+          <w:lang w:val="en-US"/>
+        </w:rPr>
+        <w:t>wanteth</w:t>
+      </w:r>
+      <w:proofErr w:type="spellEnd"/>
+      <w:r>
+        <w:rPr>
+          <w:lang w:val="en-US"/>
+        </w:rPr>
+        <w:t xml:space="preserve"> understanding is also a great oppressor: but he that </w:t>
+      </w:r>
+      <w:proofErr w:type="spellStart"/>
+      <w:r>
+        <w:rPr>
+          <w:lang w:val="en-US"/>
+        </w:rPr>
+        <w:t>hateth</w:t>
+      </w:r>
+      <w:proofErr w:type="spellEnd"/>
+      <w:r>
+        <w:rPr>
+          <w:lang w:val="en-US"/>
+        </w:rPr>
+        <w:t xml:space="preserve"> covetousness shall prolong his days.</w:t>
+      </w:r>
+    </w:p>
+    <w:p>
+      <w:pPr>
+        <w:pStyle w:val="ListParagraph"/>
+        <w:numPr>
+          <w:ilvl w:val="0"/>
+          <w:numId w:val="28"/>
+        </w:numPr>
+        <w:rPr>
+          <w:lang w:val="en-US"/>
+        </w:rPr>
+      </w:pPr>
+      <w:r>
+        <w:rPr>
+          <w:lang w:val="en-US"/>
+        </w:rPr>
+        <w:t>A man that doeth violence to the blood of any person shall flee to the pit; let no man stay him.</w:t>
+      </w:r>
+    </w:p>
+    <w:p>
+      <w:pPr>
+        <w:pStyle w:val="ListParagraph"/>
+        <w:numPr>
+          <w:ilvl w:val="0"/>
+          <w:numId w:val="28"/>
+        </w:numPr>
+        <w:rPr>
+          <w:lang w:val="en-US"/>
+        </w:rPr>
+      </w:pPr>
+      <w:r>
+        <w:rPr>
+          <w:lang w:val="en-US"/>
+        </w:rPr>
+        <w:t>Whoso walketh uprightly shall be saved: but he that is perverse in his ways shall fall at once.</w:t>
+      </w:r>
+    </w:p>
+    <w:p>
+      <w:pPr>
+        <w:pStyle w:val="ListParagraph"/>
+        <w:numPr>
+          <w:ilvl w:val="0"/>
+          <w:numId w:val="28"/>
+        </w:numPr>
+        <w:rPr>
+          <w:lang w:val="en-US"/>
+        </w:rPr>
+      </w:pPr>
+      <w:r>
+        <w:rPr>
+          <w:lang w:val="en-US"/>
+        </w:rPr>
+        <w:t xml:space="preserve">He that </w:t>
+      </w:r>
+      <w:proofErr w:type="spellStart"/>
+      <w:r>
+        <w:rPr>
+          <w:lang w:val="en-US"/>
+        </w:rPr>
+        <w:t>tilleth</w:t>
+      </w:r>
+      <w:proofErr w:type="spellEnd"/>
+      <w:r>
+        <w:rPr>
+          <w:lang w:val="en-US"/>
+        </w:rPr>
+        <w:t xml:space="preserve"> his land shall have plenty of bread: but he that </w:t>
+      </w:r>
+      <w:proofErr w:type="spellStart"/>
+      <w:r>
+        <w:rPr>
+          <w:lang w:val="en-US"/>
+        </w:rPr>
+        <w:t>followeth</w:t>
+      </w:r>
+      <w:proofErr w:type="spellEnd"/>
+      <w:r>
+        <w:rPr>
+          <w:lang w:val="en-US"/>
+        </w:rPr>
+        <w:t xml:space="preserve"> after vain persons shall have poverty enough.</w:t>
+      </w:r>
+    </w:p>
+    <w:p>
+      <w:pPr>
+        <w:pStyle w:val="ListParagraph"/>
+        <w:numPr>
+          <w:ilvl w:val="0"/>
+          <w:numId w:val="28"/>
+        </w:numPr>
+        <w:rPr>
+          <w:lang w:val="en-US"/>
+        </w:rPr>
+      </w:pPr>
+      <w:r>
+        <w:rPr>
+          <w:lang w:val="en-US"/>
+        </w:rPr>
+        <w:t xml:space="preserve">A faithful man shall abound with blessings: but he that </w:t>
+      </w:r>
+      <w:proofErr w:type="spellStart"/>
+      <w:r>
+        <w:rPr>
+          <w:lang w:val="en-US"/>
+        </w:rPr>
+        <w:t>maketh</w:t>
+      </w:r>
+      <w:proofErr w:type="spellEnd"/>
+      <w:r>
+        <w:rPr>
+          <w:lang w:val="en-US"/>
+        </w:rPr>
+        <w:t xml:space="preserve"> haste to be rich shall not be innocent.</w:t>
+      </w:r>
+    </w:p>
+    <w:p>
+      <w:pPr>
+        <w:pStyle w:val="ListParagraph"/>
+        <w:numPr>
+          <w:ilvl w:val="0"/>
+          <w:numId w:val="28"/>
+        </w:numPr>
+        <w:rPr>
+          <w:lang w:val="en-US"/>
+        </w:rPr>
+      </w:pPr>
+      <w:r>
+        <w:rPr>
+          <w:lang w:val="en-US"/>
+        </w:rPr>
+        <w:t xml:space="preserve">To have respect of persons is not food: for </w:t>
+      </w:r>
+      <w:proofErr w:type="spellStart"/>
+      <w:r>
+        <w:rPr>
+          <w:lang w:val="en-US"/>
+        </w:rPr>
+        <w:t>for</w:t>
+      </w:r>
+      <w:proofErr w:type="spellEnd"/>
+      <w:r>
+        <w:rPr>
+          <w:lang w:val="en-US"/>
+        </w:rPr>
+        <w:t xml:space="preserve"> a piece of bread that man will transgress.</w:t>
+      </w:r>
+    </w:p>
+    <w:p>
+      <w:pPr>
+        <w:pStyle w:val="ListParagraph"/>
+        <w:numPr>
+          <w:ilvl w:val="0"/>
+          <w:numId w:val="28"/>
+        </w:numPr>
+        <w:rPr>
+          <w:lang w:val="en-US"/>
+        </w:rPr>
+      </w:pPr>
+      <w:r>
+        <w:rPr>
+          <w:lang w:val="en-US"/>
+        </w:rPr>
+        <w:t xml:space="preserve">He that </w:t>
+      </w:r>
+      <w:proofErr w:type="spellStart"/>
+      <w:r>
+        <w:rPr>
+          <w:lang w:val="en-US"/>
+        </w:rPr>
+        <w:t>hasteth</w:t>
+      </w:r>
+      <w:proofErr w:type="spellEnd"/>
+      <w:r>
+        <w:rPr>
+          <w:lang w:val="en-US"/>
+        </w:rPr>
+        <w:t xml:space="preserve"> to be rich hath an evil eye, and </w:t>
+      </w:r>
+      <w:proofErr w:type="spellStart"/>
+      <w:r>
+        <w:rPr>
+          <w:lang w:val="en-US"/>
+        </w:rPr>
+        <w:t>considereth</w:t>
+      </w:r>
+      <w:proofErr w:type="spellEnd"/>
+      <w:r>
+        <w:rPr>
+          <w:lang w:val="en-US"/>
+        </w:rPr>
+        <w:t xml:space="preserve"> not that poverty shall come upon him.</w:t>
+      </w:r>
+    </w:p>
+    <w:p>
+      <w:pPr>
+        <w:pStyle w:val="ListParagraph"/>
+        <w:numPr>
+          <w:ilvl w:val="0"/>
+          <w:numId w:val="28"/>
+        </w:numPr>
+        <w:rPr>
+          <w:lang w:val="en-US"/>
+        </w:rPr>
+      </w:pPr>
+      <w:r>
+        <w:rPr>
+          <w:lang w:val="en-US"/>
+        </w:rPr>
+        <w:t xml:space="preserve">He that </w:t>
+      </w:r>
+      <w:proofErr w:type="spellStart"/>
+      <w:r>
+        <w:rPr>
+          <w:lang w:val="en-US"/>
+        </w:rPr>
+        <w:t>rebuketh</w:t>
+      </w:r>
+      <w:proofErr w:type="spellEnd"/>
+      <w:r>
+        <w:rPr>
+          <w:lang w:val="en-US"/>
+        </w:rPr>
+        <w:t xml:space="preserve"> a man afterwards shall find more </w:t>
+      </w:r>
+      <w:proofErr w:type="spellStart"/>
+      <w:r>
+        <w:rPr>
+          <w:lang w:val="en-US"/>
+        </w:rPr>
+        <w:t>favour</w:t>
+      </w:r>
+      <w:proofErr w:type="spellEnd"/>
+      <w:r>
+        <w:rPr>
+          <w:lang w:val="en-US"/>
+        </w:rPr>
+        <w:t xml:space="preserve"> than he that </w:t>
+      </w:r>
+      <w:proofErr w:type="spellStart"/>
+      <w:r>
+        <w:rPr>
+          <w:lang w:val="en-US"/>
+        </w:rPr>
+        <w:t>flattereth</w:t>
+      </w:r>
+      <w:proofErr w:type="spellEnd"/>
+      <w:r>
+        <w:rPr>
+          <w:lang w:val="en-US"/>
+        </w:rPr>
+        <w:t xml:space="preserve"> with the tongue.</w:t>
+      </w:r>
+    </w:p>
+    <w:p>
+      <w:pPr>
+        <w:pStyle w:val="ListParagraph"/>
+        <w:numPr>
+          <w:ilvl w:val="0"/>
+          <w:numId w:val="28"/>
+        </w:numPr>
+        <w:rPr>
+          <w:lang w:val="en-US"/>
+        </w:rPr>
+      </w:pPr>
+      <w:r>
+        <w:rPr>
+          <w:lang w:val="en-US"/>
+        </w:rPr>
+        <w:t xml:space="preserve">Whoso </w:t>
+      </w:r>
+      <w:proofErr w:type="spellStart"/>
+      <w:r>
+        <w:rPr>
+          <w:lang w:val="en-US"/>
+        </w:rPr>
+        <w:t>robbeth</w:t>
+      </w:r>
+      <w:proofErr w:type="spellEnd"/>
+      <w:r>
+        <w:rPr>
+          <w:lang w:val="en-US"/>
+        </w:rPr>
+        <w:t xml:space="preserve"> his father or his mother, and saith, </w:t>
+      </w:r>
+      <w:proofErr w:type="gramStart"/>
+      <w:r>
+        <w:rPr>
+          <w:lang w:val="en-US"/>
+        </w:rPr>
+        <w:t>It</w:t>
+      </w:r>
+      <w:proofErr w:type="gramEnd"/>
+      <w:r>
+        <w:rPr>
+          <w:lang w:val="en-US"/>
+        </w:rPr>
+        <w:t xml:space="preserve"> is no transgression; the same is the companion of a destroyer.</w:t>
+      </w:r>
+    </w:p>
+    <w:p>
+      <w:pPr>
+        <w:pStyle w:val="ListParagraph"/>
+        <w:numPr>
+          <w:ilvl w:val="0"/>
+          <w:numId w:val="28"/>
+        </w:numPr>
+        <w:rPr>
+          <w:lang w:val="en-US"/>
+        </w:rPr>
+      </w:pPr>
+      <w:r>
+        <w:rPr>
+          <w:lang w:val="en-US"/>
+        </w:rPr>
+        <w:t xml:space="preserve">He that is of a proud heart </w:t>
+      </w:r>
+      <w:proofErr w:type="spellStart"/>
+      <w:r>
+        <w:rPr>
+          <w:lang w:val="en-US"/>
+        </w:rPr>
+        <w:t>stirreth</w:t>
+      </w:r>
+      <w:proofErr w:type="spellEnd"/>
+      <w:r>
+        <w:rPr>
+          <w:lang w:val="en-US"/>
+        </w:rPr>
+        <w:t xml:space="preserve"> up strife: but he that </w:t>
+      </w:r>
+      <w:proofErr w:type="spellStart"/>
+      <w:r>
+        <w:rPr>
+          <w:lang w:val="en-US"/>
+        </w:rPr>
+        <w:t>putteth</w:t>
+      </w:r>
+      <w:proofErr w:type="spellEnd"/>
+      <w:r>
+        <w:rPr>
+          <w:lang w:val="en-US"/>
+        </w:rPr>
+        <w:t xml:space="preserve"> his trust in the LORD shall be made fat.</w:t>
+      </w:r>
+    </w:p>
+    <w:p>
+      <w:pPr>
+        <w:pStyle w:val="ListParagraph"/>
+        <w:numPr>
+          <w:ilvl w:val="0"/>
+          <w:numId w:val="28"/>
+        </w:numPr>
+        <w:rPr>
+          <w:lang w:val="en-US"/>
+        </w:rPr>
+      </w:pPr>
+      <w:r>
+        <w:rPr>
+          <w:lang w:val="en-US"/>
+        </w:rPr>
+        <w:lastRenderedPageBreak/>
+        <w:t xml:space="preserve">He that </w:t>
+      </w:r>
+      <w:proofErr w:type="spellStart"/>
+      <w:r>
+        <w:rPr>
+          <w:lang w:val="en-US"/>
+        </w:rPr>
+        <w:t>trusteth</w:t>
+      </w:r>
+      <w:proofErr w:type="spellEnd"/>
+      <w:r>
+        <w:rPr>
+          <w:lang w:val="en-US"/>
+        </w:rPr>
+        <w:t xml:space="preserve"> in his own heart is a fool: but whoso walketh wisely, he shall be delivered.</w:t>
+      </w:r>
+    </w:p>
+    <w:p>
+      <w:pPr>
+        <w:pStyle w:val="ListParagraph"/>
+        <w:numPr>
+          <w:ilvl w:val="0"/>
+          <w:numId w:val="28"/>
+        </w:numPr>
+        <w:rPr>
+          <w:lang w:val="en-US"/>
+        </w:rPr>
+      </w:pPr>
+      <w:r>
+        <w:rPr>
+          <w:lang w:val="en-US"/>
+        </w:rPr>
+        <w:t xml:space="preserve">He that giveth unto the poor shall not </w:t>
+      </w:r>
+      <w:proofErr w:type="gramStart"/>
+      <w:r>
+        <w:rPr>
+          <w:lang w:val="en-US"/>
+        </w:rPr>
+        <w:t>lack:</w:t>
+      </w:r>
+      <w:proofErr w:type="gramEnd"/>
+      <w:r>
+        <w:rPr>
+          <w:lang w:val="en-US"/>
+        </w:rPr>
+        <w:t xml:space="preserve"> but he that </w:t>
+      </w:r>
+      <w:proofErr w:type="spellStart"/>
+      <w:r>
+        <w:rPr>
+          <w:lang w:val="en-US"/>
+        </w:rPr>
+        <w:t>hideth</w:t>
+      </w:r>
+      <w:proofErr w:type="spellEnd"/>
+      <w:r>
+        <w:rPr>
+          <w:lang w:val="en-US"/>
+        </w:rPr>
+        <w:t xml:space="preserve"> his eyes shall have many a curse.</w:t>
+      </w:r>
+    </w:p>
+    <w:p>
+      <w:pPr>
+        <w:pStyle w:val="ListParagraph"/>
+        <w:numPr>
+          <w:ilvl w:val="0"/>
+          <w:numId w:val="28"/>
+        </w:numPr>
+        <w:rPr>
+          <w:lang w:val="en-US"/>
+        </w:rPr>
+      </w:pPr>
+      <w:r>
+        <w:rPr>
+          <w:lang w:val="en-US"/>
+        </w:rPr>
+        <w:t>When the wicked rise, men hide themselves: but when they perish, the righteous increase.</w:t>
+      </w:r>
+    </w:p>
+    <w:p>
+      <w:pPr>
+        <w:rPr>
+          <w:lang w:val="en-US"/>
+        </w:rPr>
+      </w:pPr>
+    </w:p>
+    <w:p>
+      <w:pPr>
+        <w:rPr>
+          <w:lang w:val="en-US"/>
+        </w:rPr>
+      </w:pPr>
+      <w:r>
+        <w:rPr>
+          <w:lang w:val="en-US"/>
+        </w:rPr>
+        <w:t>Proverbs Ch29</w:t>
+      </w:r>
+    </w:p>
+    <w:p>
+      <w:pPr>
+        <w:rPr>
+          <w:lang w:val="en-US"/>
+        </w:rPr>
+      </w:pPr>
+    </w:p>
+    <w:p>
+      <w:pPr>
+        <w:pStyle w:val="ListParagraph"/>
+        <w:numPr>
+          <w:ilvl w:val="0"/>
+          <w:numId w:val="29"/>
+        </w:numPr>
+        <w:rPr>
+          <w:lang w:val="en-US"/>
+        </w:rPr>
+      </w:pPr>
+      <w:r>
+        <w:rPr>
+          <w:lang w:val="en-US"/>
+        </w:rPr>
+        <w:t xml:space="preserve">He, that being often reproved </w:t>
+      </w:r>
+      <w:proofErr w:type="spellStart"/>
+      <w:r>
+        <w:rPr>
+          <w:lang w:val="en-US"/>
+        </w:rPr>
+        <w:t>hardeneth</w:t>
+      </w:r>
+      <w:proofErr w:type="spellEnd"/>
+      <w:r>
+        <w:rPr>
+          <w:lang w:val="en-US"/>
+        </w:rPr>
+        <w:t xml:space="preserve"> his neck, shall suddenly be destroyed, and that without remedy.</w:t>
+      </w:r>
+    </w:p>
+    <w:p>
+      <w:pPr>
+        <w:pStyle w:val="ListParagraph"/>
+        <w:numPr>
+          <w:ilvl w:val="0"/>
+          <w:numId w:val="29"/>
+        </w:numPr>
+        <w:rPr>
+          <w:lang w:val="en-US"/>
+        </w:rPr>
+      </w:pPr>
+      <w:r>
+        <w:rPr>
+          <w:lang w:val="en-US"/>
+        </w:rPr>
+        <w:t xml:space="preserve">When the righteous are in authority, the people rejoice: but when the wicked </w:t>
+      </w:r>
+      <w:proofErr w:type="spellStart"/>
+      <w:r>
+        <w:rPr>
+          <w:lang w:val="en-US"/>
+        </w:rPr>
+        <w:t>beareth</w:t>
+      </w:r>
+      <w:proofErr w:type="spellEnd"/>
+      <w:r>
+        <w:rPr>
+          <w:lang w:val="en-US"/>
+        </w:rPr>
+        <w:t xml:space="preserve"> rule, the people mourn.</w:t>
+      </w:r>
+    </w:p>
+    <w:p>
+      <w:pPr>
+        <w:pStyle w:val="ListParagraph"/>
+        <w:numPr>
+          <w:ilvl w:val="0"/>
+          <w:numId w:val="29"/>
+        </w:numPr>
+        <w:rPr>
+          <w:lang w:val="en-US"/>
+        </w:rPr>
+      </w:pPr>
+      <w:r>
+        <w:rPr>
+          <w:lang w:val="en-US"/>
+        </w:rPr>
+        <w:t xml:space="preserve">Whoso loveth wisdom </w:t>
+      </w:r>
+      <w:proofErr w:type="spellStart"/>
+      <w:r>
+        <w:rPr>
+          <w:lang w:val="en-US"/>
+        </w:rPr>
+        <w:t>rejoiceth</w:t>
+      </w:r>
+      <w:proofErr w:type="spellEnd"/>
+      <w:r>
+        <w:rPr>
+          <w:lang w:val="en-US"/>
+        </w:rPr>
+        <w:t xml:space="preserve"> his father: but he that </w:t>
+      </w:r>
+      <w:proofErr w:type="spellStart"/>
+      <w:r>
+        <w:rPr>
+          <w:lang w:val="en-US"/>
+        </w:rPr>
+        <w:t>keepeth</w:t>
+      </w:r>
+      <w:proofErr w:type="spellEnd"/>
+      <w:r>
+        <w:rPr>
+          <w:lang w:val="en-US"/>
+        </w:rPr>
+        <w:t xml:space="preserve"> company with harlots </w:t>
+      </w:r>
+      <w:proofErr w:type="spellStart"/>
+      <w:r>
+        <w:rPr>
+          <w:lang w:val="en-US"/>
+        </w:rPr>
+        <w:t>spendeth</w:t>
+      </w:r>
+      <w:proofErr w:type="spellEnd"/>
+      <w:r>
+        <w:rPr>
+          <w:lang w:val="en-US"/>
+        </w:rPr>
+        <w:t xml:space="preserve"> his substance.</w:t>
+      </w:r>
+    </w:p>
+    <w:p>
+      <w:pPr>
+        <w:pStyle w:val="ListParagraph"/>
+        <w:numPr>
+          <w:ilvl w:val="0"/>
+          <w:numId w:val="29"/>
+        </w:numPr>
+        <w:rPr>
+          <w:lang w:val="en-US"/>
+        </w:rPr>
+      </w:pPr>
+      <w:r>
+        <w:rPr>
+          <w:lang w:val="en-US"/>
+        </w:rPr>
+        <w:t xml:space="preserve">The king by judgment </w:t>
+      </w:r>
+      <w:proofErr w:type="spellStart"/>
+      <w:r>
+        <w:rPr>
+          <w:lang w:val="en-US"/>
+        </w:rPr>
+        <w:t>establisheth</w:t>
+      </w:r>
+      <w:proofErr w:type="spellEnd"/>
+      <w:r>
+        <w:rPr>
+          <w:lang w:val="en-US"/>
+        </w:rPr>
+        <w:t xml:space="preserve"> the land: but he that </w:t>
+      </w:r>
+      <w:proofErr w:type="spellStart"/>
+      <w:r>
+        <w:rPr>
+          <w:lang w:val="en-US"/>
+        </w:rPr>
+        <w:t>receiveth</w:t>
+      </w:r>
+      <w:proofErr w:type="spellEnd"/>
+      <w:r>
+        <w:rPr>
+          <w:lang w:val="en-US"/>
+        </w:rPr>
+        <w:t xml:space="preserve"> gifts </w:t>
+      </w:r>
+      <w:proofErr w:type="spellStart"/>
+      <w:r>
+        <w:rPr>
+          <w:lang w:val="en-US"/>
+        </w:rPr>
+        <w:t>overthroweth</w:t>
+      </w:r>
+      <w:proofErr w:type="spellEnd"/>
+      <w:r>
+        <w:rPr>
+          <w:lang w:val="en-US"/>
+        </w:rPr>
+        <w:t xml:space="preserve"> it.</w:t>
+      </w:r>
+    </w:p>
+    <w:p>
+      <w:pPr>
+        <w:pStyle w:val="ListParagraph"/>
+        <w:numPr>
+          <w:ilvl w:val="0"/>
+          <w:numId w:val="29"/>
+        </w:numPr>
+        <w:rPr>
+          <w:lang w:val="en-US"/>
+        </w:rPr>
+      </w:pPr>
+      <w:r>
+        <w:rPr>
+          <w:lang w:val="en-US"/>
+        </w:rPr>
+        <w:t xml:space="preserve">A mand that </w:t>
+      </w:r>
+      <w:proofErr w:type="spellStart"/>
+      <w:r>
+        <w:rPr>
+          <w:lang w:val="en-US"/>
+        </w:rPr>
+        <w:t>flattereth</w:t>
+      </w:r>
+      <w:proofErr w:type="spellEnd"/>
+      <w:r>
+        <w:rPr>
+          <w:lang w:val="en-US"/>
+        </w:rPr>
+        <w:t xml:space="preserve"> his </w:t>
+      </w:r>
+      <w:proofErr w:type="spellStart"/>
+      <w:r>
+        <w:rPr>
+          <w:lang w:val="en-US"/>
+        </w:rPr>
+        <w:t>neighbour</w:t>
+      </w:r>
+      <w:proofErr w:type="spellEnd"/>
+      <w:r>
+        <w:rPr>
+          <w:lang w:val="en-US"/>
+        </w:rPr>
+        <w:t xml:space="preserve"> </w:t>
+      </w:r>
+      <w:proofErr w:type="spellStart"/>
+      <w:r>
+        <w:rPr>
+          <w:lang w:val="en-US"/>
+        </w:rPr>
+        <w:t>spreadeth</w:t>
+      </w:r>
+      <w:proofErr w:type="spellEnd"/>
+      <w:r>
+        <w:rPr>
+          <w:lang w:val="en-US"/>
+        </w:rPr>
+        <w:t xml:space="preserve"> a net for his feet.</w:t>
+      </w:r>
+    </w:p>
+    <w:p>
+      <w:pPr>
+        <w:pStyle w:val="ListParagraph"/>
+        <w:numPr>
+          <w:ilvl w:val="0"/>
+          <w:numId w:val="29"/>
+        </w:numPr>
+        <w:rPr>
+          <w:lang w:val="en-US"/>
+        </w:rPr>
+      </w:pPr>
+      <w:r>
+        <w:rPr>
+          <w:lang w:val="en-US"/>
+        </w:rPr>
+        <w:t>In the transgression of an evil man there is a snare: but the righteous doth sing and rejoice.</w:t>
+      </w:r>
+    </w:p>
+    <w:p>
+      <w:pPr>
+        <w:pStyle w:val="ListParagraph"/>
+        <w:numPr>
+          <w:ilvl w:val="0"/>
+          <w:numId w:val="29"/>
+        </w:numPr>
+        <w:rPr>
+          <w:lang w:val="en-US"/>
+        </w:rPr>
+      </w:pPr>
+      <w:r>
+        <w:rPr>
+          <w:lang w:val="en-US"/>
+        </w:rPr>
+        <w:t xml:space="preserve">The righteous </w:t>
+      </w:r>
+      <w:proofErr w:type="spellStart"/>
+      <w:r>
+        <w:rPr>
+          <w:lang w:val="en-US"/>
+        </w:rPr>
+        <w:t>considereth</w:t>
+      </w:r>
+      <w:proofErr w:type="spellEnd"/>
+      <w:r>
+        <w:rPr>
+          <w:lang w:val="en-US"/>
+        </w:rPr>
+        <w:t xml:space="preserve"> the cause of the poor: but the wicked </w:t>
+      </w:r>
+      <w:proofErr w:type="spellStart"/>
+      <w:r>
+        <w:rPr>
+          <w:lang w:val="en-US"/>
+        </w:rPr>
+        <w:t>regardeth</w:t>
+      </w:r>
+      <w:proofErr w:type="spellEnd"/>
+      <w:r>
+        <w:rPr>
+          <w:lang w:val="en-US"/>
+        </w:rPr>
+        <w:t xml:space="preserve"> not to know it.</w:t>
+      </w:r>
+    </w:p>
+    <w:p>
+      <w:pPr>
+        <w:pStyle w:val="ListParagraph"/>
+        <w:numPr>
+          <w:ilvl w:val="0"/>
+          <w:numId w:val="29"/>
+        </w:numPr>
+        <w:rPr>
+          <w:lang w:val="en-US"/>
+        </w:rPr>
+      </w:pPr>
+      <w:r>
+        <w:rPr>
+          <w:lang w:val="en-US"/>
+        </w:rPr>
+        <w:t>Scornful men bring a city into a snare: but wise men turn away wrath.</w:t>
+      </w:r>
+    </w:p>
+    <w:p>
+      <w:pPr>
+        <w:pStyle w:val="ListParagraph"/>
+        <w:numPr>
+          <w:ilvl w:val="0"/>
+          <w:numId w:val="29"/>
+        </w:numPr>
+        <w:rPr>
+          <w:lang w:val="en-US"/>
+        </w:rPr>
+      </w:pPr>
+      <w:r>
+        <w:rPr>
+          <w:lang w:val="en-US"/>
+        </w:rPr>
+        <w:t xml:space="preserve">If a wise man </w:t>
+      </w:r>
+      <w:proofErr w:type="spellStart"/>
+      <w:r>
+        <w:rPr>
+          <w:lang w:val="en-US"/>
+        </w:rPr>
+        <w:t>contendeth</w:t>
+      </w:r>
+      <w:proofErr w:type="spellEnd"/>
+      <w:r>
+        <w:rPr>
+          <w:lang w:val="en-US"/>
+        </w:rPr>
+        <w:t xml:space="preserve"> with a foolish man, whether he rage or laugh, there is no rest.</w:t>
+      </w:r>
+    </w:p>
+    <w:p>
+      <w:pPr>
+        <w:pStyle w:val="ListParagraph"/>
+        <w:numPr>
+          <w:ilvl w:val="0"/>
+          <w:numId w:val="29"/>
+        </w:numPr>
+        <w:rPr>
+          <w:lang w:val="en-US"/>
+        </w:rPr>
+      </w:pPr>
+      <w:r>
+        <w:rPr>
+          <w:lang w:val="en-US"/>
+        </w:rPr>
+        <w:t>The bloodthirsty hate the upright: but the just seek his soul.</w:t>
+      </w:r>
+    </w:p>
+    <w:p>
+      <w:pPr>
+        <w:pStyle w:val="ListParagraph"/>
+        <w:numPr>
+          <w:ilvl w:val="0"/>
+          <w:numId w:val="29"/>
+        </w:numPr>
+        <w:rPr>
+          <w:lang w:val="en-US"/>
+        </w:rPr>
+      </w:pPr>
+      <w:r>
+        <w:rPr>
+          <w:lang w:val="en-US"/>
+        </w:rPr>
+        <w:t xml:space="preserve">A fool </w:t>
+      </w:r>
+      <w:proofErr w:type="spellStart"/>
+      <w:r>
+        <w:rPr>
+          <w:lang w:val="en-US"/>
+        </w:rPr>
+        <w:t>uttereth</w:t>
+      </w:r>
+      <w:proofErr w:type="spellEnd"/>
+      <w:r>
+        <w:rPr>
+          <w:lang w:val="en-US"/>
+        </w:rPr>
+        <w:t xml:space="preserve"> all his mand: but a wise man </w:t>
+      </w:r>
+      <w:proofErr w:type="spellStart"/>
+      <w:r>
+        <w:rPr>
+          <w:lang w:val="en-US"/>
+        </w:rPr>
+        <w:t>keepeth</w:t>
+      </w:r>
+      <w:proofErr w:type="spellEnd"/>
+      <w:r>
+        <w:rPr>
+          <w:lang w:val="en-US"/>
+        </w:rPr>
+        <w:t xml:space="preserve"> it in till afterwards.</w:t>
+      </w:r>
+    </w:p>
+    <w:p>
+      <w:pPr>
+        <w:pStyle w:val="ListParagraph"/>
+        <w:numPr>
+          <w:ilvl w:val="0"/>
+          <w:numId w:val="29"/>
+        </w:numPr>
+        <w:rPr>
+          <w:lang w:val="en-US"/>
+        </w:rPr>
+      </w:pPr>
+      <w:r>
+        <w:rPr>
+          <w:lang w:val="en-US"/>
+        </w:rPr>
+        <w:t xml:space="preserve">If a ruler </w:t>
+      </w:r>
+      <w:proofErr w:type="gramStart"/>
+      <w:r>
+        <w:rPr>
+          <w:lang w:val="en-US"/>
+        </w:rPr>
+        <w:t>hearken</w:t>
+      </w:r>
+      <w:proofErr w:type="gramEnd"/>
+      <w:r>
+        <w:rPr>
+          <w:lang w:val="en-US"/>
+        </w:rPr>
+        <w:t xml:space="preserve"> to lies, all his servants are wicked.</w:t>
+      </w:r>
+    </w:p>
+    <w:p>
+      <w:pPr>
+        <w:pStyle w:val="ListParagraph"/>
+        <w:numPr>
+          <w:ilvl w:val="0"/>
+          <w:numId w:val="29"/>
+        </w:numPr>
+        <w:rPr>
+          <w:lang w:val="en-US"/>
+        </w:rPr>
+      </w:pPr>
+      <w:r>
+        <w:rPr>
+          <w:lang w:val="en-US"/>
+        </w:rPr>
+        <w:t xml:space="preserve">The poor and the deceitful man meet together: the LORD </w:t>
+      </w:r>
+      <w:proofErr w:type="spellStart"/>
+      <w:r>
+        <w:rPr>
+          <w:lang w:val="en-US"/>
+        </w:rPr>
+        <w:t>lighteneth</w:t>
+      </w:r>
+      <w:proofErr w:type="spellEnd"/>
+      <w:r>
+        <w:rPr>
+          <w:lang w:val="en-US"/>
+        </w:rPr>
+        <w:t xml:space="preserve"> both their eyes.</w:t>
+      </w:r>
+    </w:p>
+    <w:p>
+      <w:pPr>
+        <w:pStyle w:val="ListParagraph"/>
+        <w:numPr>
+          <w:ilvl w:val="0"/>
+          <w:numId w:val="29"/>
+        </w:numPr>
+        <w:rPr>
+          <w:lang w:val="en-US"/>
+        </w:rPr>
+      </w:pPr>
+      <w:r>
+        <w:rPr>
+          <w:lang w:val="en-US"/>
+        </w:rPr>
+        <w:t xml:space="preserve">The king that faithfully </w:t>
+      </w:r>
+      <w:proofErr w:type="spellStart"/>
+      <w:r>
+        <w:rPr>
+          <w:lang w:val="en-US"/>
+        </w:rPr>
+        <w:t>judgeth</w:t>
+      </w:r>
+      <w:proofErr w:type="spellEnd"/>
+      <w:r>
+        <w:rPr>
+          <w:lang w:val="en-US"/>
+        </w:rPr>
+        <w:t xml:space="preserve"> the poor, his throne shall be established </w:t>
+      </w:r>
+      <w:proofErr w:type="spellStart"/>
+      <w:r>
+        <w:rPr>
+          <w:lang w:val="en-US"/>
+        </w:rPr>
+        <w:t>for ever</w:t>
+      </w:r>
+      <w:proofErr w:type="spellEnd"/>
+      <w:r>
+        <w:rPr>
+          <w:lang w:val="en-US"/>
+        </w:rPr>
+        <w:t>.</w:t>
+      </w:r>
+    </w:p>
+    <w:p>
+      <w:pPr>
+        <w:pStyle w:val="ListParagraph"/>
+        <w:numPr>
+          <w:ilvl w:val="0"/>
+          <w:numId w:val="29"/>
+        </w:numPr>
+        <w:rPr>
+          <w:lang w:val="en-US"/>
+        </w:rPr>
+      </w:pPr>
+      <w:r>
+        <w:rPr>
+          <w:lang w:val="en-US"/>
+        </w:rPr>
+        <w:t>The rod and reproof give wisdom: but a child left to himself bringeth his mother to shame.</w:t>
+      </w:r>
+    </w:p>
+    <w:p>
+      <w:pPr>
+        <w:pStyle w:val="ListParagraph"/>
+        <w:numPr>
+          <w:ilvl w:val="0"/>
+          <w:numId w:val="29"/>
+        </w:numPr>
+        <w:rPr>
+          <w:lang w:val="en-US"/>
+        </w:rPr>
+      </w:pPr>
+      <w:r>
+        <w:rPr>
+          <w:lang w:val="en-US"/>
+        </w:rPr>
+        <w:t xml:space="preserve">When the wicked are multiplied, transgression </w:t>
+      </w:r>
+      <w:proofErr w:type="spellStart"/>
+      <w:r>
+        <w:rPr>
+          <w:lang w:val="en-US"/>
+        </w:rPr>
+        <w:t>increaseth</w:t>
+      </w:r>
+      <w:proofErr w:type="spellEnd"/>
+      <w:r>
+        <w:rPr>
+          <w:lang w:val="en-US"/>
+        </w:rPr>
+        <w:t>: but the righteous shall see their fall.</w:t>
+      </w:r>
+    </w:p>
+    <w:p>
+      <w:pPr>
+        <w:pStyle w:val="ListParagraph"/>
+        <w:numPr>
+          <w:ilvl w:val="0"/>
+          <w:numId w:val="29"/>
+        </w:numPr>
+        <w:rPr>
+          <w:lang w:val="en-US"/>
+        </w:rPr>
+      </w:pPr>
+      <w:r>
+        <w:rPr>
+          <w:lang w:val="en-US"/>
+        </w:rPr>
+        <w:t xml:space="preserve">Correct thy son, and he shall give </w:t>
+      </w:r>
+      <w:proofErr w:type="spellStart"/>
+      <w:r>
+        <w:rPr>
+          <w:lang w:val="en-US"/>
+        </w:rPr>
+        <w:t>thee</w:t>
+      </w:r>
+      <w:proofErr w:type="spellEnd"/>
+      <w:r>
+        <w:rPr>
+          <w:lang w:val="en-US"/>
+        </w:rPr>
+        <w:t xml:space="preserve"> rest; yea, he shall give delight unto thy soul.</w:t>
+      </w:r>
+    </w:p>
+    <w:p>
+      <w:pPr>
+        <w:pStyle w:val="ListParagraph"/>
+        <w:numPr>
+          <w:ilvl w:val="0"/>
+          <w:numId w:val="29"/>
+        </w:numPr>
+        <w:rPr>
+          <w:lang w:val="en-US"/>
+        </w:rPr>
+      </w:pPr>
+      <w:r>
+        <w:rPr>
+          <w:lang w:val="en-US"/>
+        </w:rPr>
+        <w:t xml:space="preserve">Where there is no vision, the people perish: but he that </w:t>
+      </w:r>
+      <w:proofErr w:type="spellStart"/>
+      <w:r>
+        <w:rPr>
+          <w:lang w:val="en-US"/>
+        </w:rPr>
+        <w:t>keepeth</w:t>
+      </w:r>
+      <w:proofErr w:type="spellEnd"/>
+      <w:r>
+        <w:rPr>
+          <w:lang w:val="en-US"/>
+        </w:rPr>
+        <w:t xml:space="preserve"> the law, happy is he.</w:t>
+      </w:r>
+    </w:p>
+    <w:p>
+      <w:pPr>
+        <w:pStyle w:val="ListParagraph"/>
+        <w:numPr>
+          <w:ilvl w:val="0"/>
+          <w:numId w:val="29"/>
+        </w:numPr>
+        <w:rPr>
+          <w:lang w:val="en-US"/>
+        </w:rPr>
+      </w:pPr>
+      <w:r>
+        <w:rPr>
+          <w:lang w:val="en-US"/>
+        </w:rPr>
+        <w:t xml:space="preserve">A servant will not be corrected by words: for though he </w:t>
+      </w:r>
+      <w:proofErr w:type="gramStart"/>
+      <w:r>
+        <w:rPr>
+          <w:lang w:val="en-US"/>
+        </w:rPr>
+        <w:t>understand</w:t>
+      </w:r>
+      <w:proofErr w:type="gramEnd"/>
+      <w:r>
+        <w:rPr>
+          <w:lang w:val="en-US"/>
+        </w:rPr>
+        <w:t xml:space="preserve"> he will not answer.</w:t>
+      </w:r>
+    </w:p>
+    <w:p>
+      <w:pPr>
+        <w:pStyle w:val="ListParagraph"/>
+        <w:numPr>
+          <w:ilvl w:val="0"/>
+          <w:numId w:val="29"/>
+        </w:numPr>
+        <w:rPr>
+          <w:lang w:val="en-US"/>
+        </w:rPr>
+      </w:pPr>
+      <w:proofErr w:type="spellStart"/>
+      <w:r>
+        <w:rPr>
+          <w:lang w:val="en-US"/>
+        </w:rPr>
+        <w:t>Seest</w:t>
+      </w:r>
+      <w:proofErr w:type="spellEnd"/>
+      <w:r>
+        <w:rPr>
+          <w:lang w:val="en-US"/>
+        </w:rPr>
+        <w:t xml:space="preserve"> thou a man that is hasty in his words? there is more hope of a fool than of him.</w:t>
+      </w:r>
+    </w:p>
+    <w:p>
+      <w:pPr>
+        <w:pStyle w:val="ListParagraph"/>
+        <w:numPr>
+          <w:ilvl w:val="0"/>
+          <w:numId w:val="29"/>
+        </w:numPr>
+        <w:rPr>
+          <w:lang w:val="en-US"/>
+        </w:rPr>
+      </w:pPr>
+      <w:r>
+        <w:rPr>
+          <w:lang w:val="en-US"/>
+        </w:rPr>
+        <w:t xml:space="preserve">He that delicately bringeth up his servant from a </w:t>
+      </w:r>
+      <w:proofErr w:type="spellStart"/>
+      <w:r>
+        <w:rPr>
+          <w:lang w:val="en-US"/>
+        </w:rPr>
+        <w:t>shild</w:t>
+      </w:r>
+      <w:proofErr w:type="spellEnd"/>
+      <w:r>
+        <w:rPr>
+          <w:lang w:val="en-US"/>
+        </w:rPr>
+        <w:t xml:space="preserve"> shall have him become his son at the length.</w:t>
+      </w:r>
+    </w:p>
+    <w:p>
+      <w:pPr>
+        <w:pStyle w:val="ListParagraph"/>
+        <w:numPr>
+          <w:ilvl w:val="0"/>
+          <w:numId w:val="29"/>
+        </w:numPr>
+        <w:rPr>
+          <w:lang w:val="en-US"/>
+        </w:rPr>
+      </w:pPr>
+      <w:r>
+        <w:rPr>
+          <w:lang w:val="en-US"/>
+        </w:rPr>
+        <w:t xml:space="preserve">An angry man </w:t>
+      </w:r>
+      <w:proofErr w:type="spellStart"/>
+      <w:r>
+        <w:rPr>
+          <w:lang w:val="en-US"/>
+        </w:rPr>
+        <w:t>stirreth</w:t>
+      </w:r>
+      <w:proofErr w:type="spellEnd"/>
+      <w:r>
+        <w:rPr>
+          <w:lang w:val="en-US"/>
+        </w:rPr>
+        <w:t xml:space="preserve"> up strife, and a furious man </w:t>
+      </w:r>
+      <w:proofErr w:type="spellStart"/>
+      <w:r>
+        <w:rPr>
+          <w:lang w:val="en-US"/>
+        </w:rPr>
+        <w:t>aboundeth</w:t>
+      </w:r>
+      <w:proofErr w:type="spellEnd"/>
+      <w:r>
+        <w:rPr>
+          <w:lang w:val="en-US"/>
+        </w:rPr>
+        <w:t xml:space="preserve"> in transgression.</w:t>
+      </w:r>
+    </w:p>
+    <w:p>
+      <w:pPr>
+        <w:pStyle w:val="ListParagraph"/>
+        <w:numPr>
+          <w:ilvl w:val="0"/>
+          <w:numId w:val="29"/>
+        </w:numPr>
+        <w:rPr>
+          <w:lang w:val="en-US"/>
+        </w:rPr>
+      </w:pPr>
+      <w:r>
+        <w:rPr>
+          <w:lang w:val="en-US"/>
+        </w:rPr>
+        <w:t xml:space="preserve">A man’s pride shall bring him low: but </w:t>
+      </w:r>
+      <w:proofErr w:type="spellStart"/>
+      <w:r>
+        <w:rPr>
+          <w:lang w:val="en-US"/>
+        </w:rPr>
+        <w:t>honour</w:t>
+      </w:r>
+      <w:proofErr w:type="spellEnd"/>
+      <w:r>
+        <w:rPr>
+          <w:lang w:val="en-US"/>
+        </w:rPr>
+        <w:t xml:space="preserve"> shall uphold the humble in spirit.</w:t>
+      </w:r>
+    </w:p>
+    <w:p>
+      <w:pPr>
+        <w:pStyle w:val="ListParagraph"/>
+        <w:numPr>
+          <w:ilvl w:val="0"/>
+          <w:numId w:val="29"/>
+        </w:numPr>
+        <w:rPr>
+          <w:lang w:val="en-US"/>
+        </w:rPr>
+      </w:pPr>
+      <w:r>
+        <w:rPr>
+          <w:lang w:val="en-US"/>
+        </w:rPr>
+        <w:t xml:space="preserve">Whoso is partner with a thief </w:t>
+      </w:r>
+      <w:proofErr w:type="spellStart"/>
+      <w:r>
+        <w:rPr>
+          <w:lang w:val="en-US"/>
+        </w:rPr>
+        <w:t>hateth</w:t>
+      </w:r>
+      <w:proofErr w:type="spellEnd"/>
+      <w:r>
+        <w:rPr>
+          <w:lang w:val="en-US"/>
+        </w:rPr>
+        <w:t xml:space="preserve"> his own soul: he heareth cursing, and </w:t>
+      </w:r>
+      <w:proofErr w:type="spellStart"/>
+      <w:r>
+        <w:rPr>
+          <w:lang w:val="en-US"/>
+        </w:rPr>
+        <w:t>bewrayeth</w:t>
+      </w:r>
+      <w:proofErr w:type="spellEnd"/>
+      <w:r>
+        <w:rPr>
+          <w:lang w:val="en-US"/>
+        </w:rPr>
+        <w:t xml:space="preserve"> it not.</w:t>
+      </w:r>
+    </w:p>
+    <w:p>
+      <w:pPr>
+        <w:pStyle w:val="ListParagraph"/>
+        <w:numPr>
+          <w:ilvl w:val="0"/>
+          <w:numId w:val="29"/>
+        </w:numPr>
+        <w:rPr>
+          <w:lang w:val="en-US"/>
+        </w:rPr>
+      </w:pPr>
+      <w:r>
+        <w:rPr>
+          <w:lang w:val="en-US"/>
+        </w:rPr>
+        <w:lastRenderedPageBreak/>
+        <w:t xml:space="preserve">The fear of man bringeth a snare: but whoso </w:t>
+      </w:r>
+      <w:proofErr w:type="spellStart"/>
+      <w:r>
+        <w:rPr>
+          <w:lang w:val="en-US"/>
+        </w:rPr>
+        <w:t>putteth</w:t>
+      </w:r>
+      <w:proofErr w:type="spellEnd"/>
+      <w:r>
+        <w:rPr>
+          <w:lang w:val="en-US"/>
+        </w:rPr>
+        <w:t xml:space="preserve"> his trust in the LORD shall be safe.</w:t>
+      </w:r>
+    </w:p>
+    <w:p>
+      <w:pPr>
+        <w:pStyle w:val="ListParagraph"/>
+        <w:numPr>
+          <w:ilvl w:val="0"/>
+          <w:numId w:val="29"/>
+        </w:numPr>
+        <w:rPr>
+          <w:lang w:val="en-US"/>
+        </w:rPr>
+      </w:pPr>
+      <w:r>
+        <w:rPr>
+          <w:lang w:val="en-US"/>
+        </w:rPr>
+        <w:t xml:space="preserve">Many seek the ruler’s </w:t>
+      </w:r>
+      <w:proofErr w:type="spellStart"/>
+      <w:r>
+        <w:rPr>
+          <w:lang w:val="en-US"/>
+        </w:rPr>
+        <w:t>favour</w:t>
+      </w:r>
+      <w:proofErr w:type="spellEnd"/>
+      <w:r>
+        <w:rPr>
+          <w:lang w:val="en-US"/>
+        </w:rPr>
+        <w:t>; but every man’s judgment cometh from the LORD.</w:t>
+      </w:r>
+    </w:p>
+    <w:p>
+      <w:pPr>
+        <w:pStyle w:val="ListParagraph"/>
+        <w:numPr>
+          <w:ilvl w:val="0"/>
+          <w:numId w:val="29"/>
+        </w:numPr>
+        <w:rPr>
+          <w:lang w:val="en-US"/>
+        </w:rPr>
+      </w:pPr>
+      <w:r>
+        <w:rPr>
+          <w:lang w:val="en-US"/>
+        </w:rPr>
+        <w:t>An unjust man is an abomination to the just: and he that is upright in the way is abomination to the wicked.</w:t>
+      </w:r>
+    </w:p>
+    <w:p>
+      <w:pPr>
+        <w:rPr>
+          <w:lang w:val="en-US"/>
+        </w:rPr>
+      </w:pPr>
+    </w:p>
+    <w:p>
+      <w:pPr>
+        <w:rPr>
+          <w:lang w:val="en-US"/>
+        </w:rPr>
+      </w:pPr>
+      <w:r>
+        <w:rPr>
+          <w:lang w:val="en-US"/>
+        </w:rPr>
+        <w:t>Proverbs Ch30</w:t>
       </w:r>
     </w:p>
     <w:sectPr>
@@ -24579,9 +27493,9 @@
     </w:lvl>
   </w:abstractNum>
   <w:abstractNum w:abstractNumId="16" w15:restartNumberingAfterBreak="0">
-    <w:nsid w:val="56030742"/>
+    <w:nsid w:val="55781E04"/>
     <w:multiLevelType w:val="hybridMultilevel"/>
-    <w:tmpl w:val="768C6D10"/>
+    <w:tmpl w:val="C99C0E86"/>
     <w:lvl w:ilvl="0" w:tplc="0809000F">
       <w:start w:val="1"/>
       <w:numFmt w:val="decimal"/>
@@ -24668,9 +27582,9 @@
     </w:lvl>
   </w:abstractNum>
   <w:abstractNum w:abstractNumId="17" w15:restartNumberingAfterBreak="0">
-    <w:nsid w:val="580E620B"/>
+    <w:nsid w:val="56030742"/>
     <w:multiLevelType w:val="hybridMultilevel"/>
-    <w:tmpl w:val="7A164186"/>
+    <w:tmpl w:val="768C6D10"/>
     <w:lvl w:ilvl="0" w:tplc="0809000F">
       <w:start w:val="1"/>
       <w:numFmt w:val="decimal"/>
@@ -24757,9 +27671,9 @@
     </w:lvl>
   </w:abstractNum>
   <w:abstractNum w:abstractNumId="18" w15:restartNumberingAfterBreak="0">
-    <w:nsid w:val="580F7CBB"/>
+    <w:nsid w:val="580E620B"/>
     <w:multiLevelType w:val="hybridMultilevel"/>
-    <w:tmpl w:val="8F1EE6FC"/>
+    <w:tmpl w:val="7A164186"/>
     <w:lvl w:ilvl="0" w:tplc="0809000F">
       <w:start w:val="1"/>
       <w:numFmt w:val="decimal"/>
@@ -24846,9 +27760,9 @@
     </w:lvl>
   </w:abstractNum>
   <w:abstractNum w:abstractNumId="19" w15:restartNumberingAfterBreak="0">
-    <w:nsid w:val="5BC263B8"/>
+    <w:nsid w:val="580F7CBB"/>
     <w:multiLevelType w:val="hybridMultilevel"/>
-    <w:tmpl w:val="A88C7F16"/>
+    <w:tmpl w:val="8F1EE6FC"/>
     <w:lvl w:ilvl="0" w:tplc="0809000F">
       <w:start w:val="1"/>
       <w:numFmt w:val="decimal"/>
@@ -24935,9 +27849,9 @@
     </w:lvl>
   </w:abstractNum>
   <w:abstractNum w:abstractNumId="20" w15:restartNumberingAfterBreak="0">
-    <w:nsid w:val="63B67CCC"/>
+    <w:nsid w:val="5BC263B8"/>
     <w:multiLevelType w:val="hybridMultilevel"/>
-    <w:tmpl w:val="71BA67A8"/>
+    <w:tmpl w:val="A88C7F16"/>
     <w:lvl w:ilvl="0" w:tplc="0809000F">
       <w:start w:val="1"/>
       <w:numFmt w:val="decimal"/>
@@ -25024,9 +27938,9 @@
     </w:lvl>
   </w:abstractNum>
   <w:abstractNum w:abstractNumId="21" w15:restartNumberingAfterBreak="0">
-    <w:nsid w:val="66941418"/>
+    <w:nsid w:val="63B67CCC"/>
     <w:multiLevelType w:val="hybridMultilevel"/>
-    <w:tmpl w:val="D3EEED0E"/>
+    <w:tmpl w:val="71BA67A8"/>
     <w:lvl w:ilvl="0" w:tplc="0809000F">
       <w:start w:val="1"/>
       <w:numFmt w:val="decimal"/>
@@ -25113,9 +28027,9 @@
     </w:lvl>
   </w:abstractNum>
   <w:abstractNum w:abstractNumId="22" w15:restartNumberingAfterBreak="0">
-    <w:nsid w:val="69E95EE7"/>
+    <w:nsid w:val="66941418"/>
     <w:multiLevelType w:val="hybridMultilevel"/>
-    <w:tmpl w:val="420AF422"/>
+    <w:tmpl w:val="D3EEED0E"/>
     <w:lvl w:ilvl="0" w:tplc="0809000F">
       <w:start w:val="1"/>
       <w:numFmt w:val="decimal"/>
@@ -25202,9 +28116,9 @@
     </w:lvl>
   </w:abstractNum>
   <w:abstractNum w:abstractNumId="23" w15:restartNumberingAfterBreak="0">
-    <w:nsid w:val="6F821878"/>
+    <w:nsid w:val="67AB498A"/>
     <w:multiLevelType w:val="hybridMultilevel"/>
-    <w:tmpl w:val="0922C350"/>
+    <w:tmpl w:val="92B48DAE"/>
     <w:lvl w:ilvl="0" w:tplc="0809000F">
       <w:start w:val="1"/>
       <w:numFmt w:val="decimal"/>
@@ -25291,9 +28205,9 @@
     </w:lvl>
   </w:abstractNum>
   <w:abstractNum w:abstractNumId="24" w15:restartNumberingAfterBreak="0">
-    <w:nsid w:val="78470B4D"/>
+    <w:nsid w:val="69E95EE7"/>
     <w:multiLevelType w:val="hybridMultilevel"/>
-    <w:tmpl w:val="AF8044B0"/>
+    <w:tmpl w:val="420AF422"/>
     <w:lvl w:ilvl="0" w:tplc="0809000F">
       <w:start w:val="1"/>
       <w:numFmt w:val="decimal"/>
@@ -25380,9 +28294,9 @@
     </w:lvl>
   </w:abstractNum>
   <w:abstractNum w:abstractNumId="25" w15:restartNumberingAfterBreak="0">
-    <w:nsid w:val="7E2945B3"/>
+    <w:nsid w:val="6F821878"/>
     <w:multiLevelType w:val="hybridMultilevel"/>
-    <w:tmpl w:val="5AC83818"/>
+    <w:tmpl w:val="0922C350"/>
     <w:lvl w:ilvl="0" w:tplc="0809000F">
       <w:start w:val="1"/>
       <w:numFmt w:val="decimal"/>
@@ -25468,11 +28382,278 @@
       </w:pPr>
     </w:lvl>
   </w:abstractNum>
+  <w:abstractNum w:abstractNumId="26" w15:restartNumberingAfterBreak="0">
+    <w:nsid w:val="78470B4D"/>
+    <w:multiLevelType w:val="hybridMultilevel"/>
+    <w:tmpl w:val="AF8044B0"/>
+    <w:lvl w:ilvl="0" w:tplc="0809000F">
+      <w:start w:val="1"/>
+      <w:numFmt w:val="decimal"/>
+      <w:lvlText w:val="%1."/>
+      <w:lvlJc w:val="left"/>
+      <w:pPr>
+        <w:ind w:left="720" w:hanging="360"/>
+      </w:pPr>
+      <w:rPr>
+        <w:rFonts w:hint="default"/>
+      </w:rPr>
+    </w:lvl>
+    <w:lvl w:ilvl="1" w:tplc="08090019" w:tentative="1">
+      <w:start w:val="1"/>
+      <w:numFmt w:val="lowerLetter"/>
+      <w:lvlText w:val="%2."/>
+      <w:lvlJc w:val="left"/>
+      <w:pPr>
+        <w:ind w:left="1440" w:hanging="360"/>
+      </w:pPr>
+    </w:lvl>
+    <w:lvl w:ilvl="2" w:tplc="0809001B" w:tentative="1">
+      <w:start w:val="1"/>
+      <w:numFmt w:val="lowerRoman"/>
+      <w:lvlText w:val="%3."/>
+      <w:lvlJc w:val="right"/>
+      <w:pPr>
+        <w:ind w:left="2160" w:hanging="180"/>
+      </w:pPr>
+    </w:lvl>
+    <w:lvl w:ilvl="3" w:tplc="0809000F" w:tentative="1">
+      <w:start w:val="1"/>
+      <w:numFmt w:val="decimal"/>
+      <w:lvlText w:val="%4."/>
+      <w:lvlJc w:val="left"/>
+      <w:pPr>
+        <w:ind w:left="2880" w:hanging="360"/>
+      </w:pPr>
+    </w:lvl>
+    <w:lvl w:ilvl="4" w:tplc="08090019" w:tentative="1">
+      <w:start w:val="1"/>
+      <w:numFmt w:val="lowerLetter"/>
+      <w:lvlText w:val="%5."/>
+      <w:lvlJc w:val="left"/>
+      <w:pPr>
+        <w:ind w:left="3600" w:hanging="360"/>
+      </w:pPr>
+    </w:lvl>
+    <w:lvl w:ilvl="5" w:tplc="0809001B" w:tentative="1">
+      <w:start w:val="1"/>
+      <w:numFmt w:val="lowerRoman"/>
+      <w:lvlText w:val="%6."/>
+      <w:lvlJc w:val="right"/>
+      <w:pPr>
+        <w:ind w:left="4320" w:hanging="180"/>
+      </w:pPr>
+    </w:lvl>
+    <w:lvl w:ilvl="6" w:tplc="0809000F" w:tentative="1">
+      <w:start w:val="1"/>
+      <w:numFmt w:val="decimal"/>
+      <w:lvlText w:val="%7."/>
+      <w:lvlJc w:val="left"/>
+      <w:pPr>
+        <w:ind w:left="5040" w:hanging="360"/>
+      </w:pPr>
+    </w:lvl>
+    <w:lvl w:ilvl="7" w:tplc="08090019" w:tentative="1">
+      <w:start w:val="1"/>
+      <w:numFmt w:val="lowerLetter"/>
+      <w:lvlText w:val="%8."/>
+      <w:lvlJc w:val="left"/>
+      <w:pPr>
+        <w:ind w:left="5760" w:hanging="360"/>
+      </w:pPr>
+    </w:lvl>
+    <w:lvl w:ilvl="8" w:tplc="0809001B" w:tentative="1">
+      <w:start w:val="1"/>
+      <w:numFmt w:val="lowerRoman"/>
+      <w:lvlText w:val="%9."/>
+      <w:lvlJc w:val="right"/>
+      <w:pPr>
+        <w:ind w:left="6480" w:hanging="180"/>
+      </w:pPr>
+    </w:lvl>
+  </w:abstractNum>
+  <w:abstractNum w:abstractNumId="27" w15:restartNumberingAfterBreak="0">
+    <w:nsid w:val="7CB16B43"/>
+    <w:multiLevelType w:val="hybridMultilevel"/>
+    <w:tmpl w:val="CD9C98DE"/>
+    <w:lvl w:ilvl="0" w:tplc="0809000F">
+      <w:start w:val="1"/>
+      <w:numFmt w:val="decimal"/>
+      <w:lvlText w:val="%1."/>
+      <w:lvlJc w:val="left"/>
+      <w:pPr>
+        <w:ind w:left="720" w:hanging="360"/>
+      </w:pPr>
+      <w:rPr>
+        <w:rFonts w:hint="default"/>
+      </w:rPr>
+    </w:lvl>
+    <w:lvl w:ilvl="1" w:tplc="08090019" w:tentative="1">
+      <w:start w:val="1"/>
+      <w:numFmt w:val="lowerLetter"/>
+      <w:lvlText w:val="%2."/>
+      <w:lvlJc w:val="left"/>
+      <w:pPr>
+        <w:ind w:left="1440" w:hanging="360"/>
+      </w:pPr>
+    </w:lvl>
+    <w:lvl w:ilvl="2" w:tplc="0809001B" w:tentative="1">
+      <w:start w:val="1"/>
+      <w:numFmt w:val="lowerRoman"/>
+      <w:lvlText w:val="%3."/>
+      <w:lvlJc w:val="right"/>
+      <w:pPr>
+        <w:ind w:left="2160" w:hanging="180"/>
+      </w:pPr>
+    </w:lvl>
+    <w:lvl w:ilvl="3" w:tplc="0809000F" w:tentative="1">
+      <w:start w:val="1"/>
+      <w:numFmt w:val="decimal"/>
+      <w:lvlText w:val="%4."/>
+      <w:lvlJc w:val="left"/>
+      <w:pPr>
+        <w:ind w:left="2880" w:hanging="360"/>
+      </w:pPr>
+    </w:lvl>
+    <w:lvl w:ilvl="4" w:tplc="08090019" w:tentative="1">
+      <w:start w:val="1"/>
+      <w:numFmt w:val="lowerLetter"/>
+      <w:lvlText w:val="%5."/>
+      <w:lvlJc w:val="left"/>
+      <w:pPr>
+        <w:ind w:left="3600" w:hanging="360"/>
+      </w:pPr>
+    </w:lvl>
+    <w:lvl w:ilvl="5" w:tplc="0809001B" w:tentative="1">
+      <w:start w:val="1"/>
+      <w:numFmt w:val="lowerRoman"/>
+      <w:lvlText w:val="%6."/>
+      <w:lvlJc w:val="right"/>
+      <w:pPr>
+        <w:ind w:left="4320" w:hanging="180"/>
+      </w:pPr>
+    </w:lvl>
+    <w:lvl w:ilvl="6" w:tplc="0809000F" w:tentative="1">
+      <w:start w:val="1"/>
+      <w:numFmt w:val="decimal"/>
+      <w:lvlText w:val="%7."/>
+      <w:lvlJc w:val="left"/>
+      <w:pPr>
+        <w:ind w:left="5040" w:hanging="360"/>
+      </w:pPr>
+    </w:lvl>
+    <w:lvl w:ilvl="7" w:tplc="08090019" w:tentative="1">
+      <w:start w:val="1"/>
+      <w:numFmt w:val="lowerLetter"/>
+      <w:lvlText w:val="%8."/>
+      <w:lvlJc w:val="left"/>
+      <w:pPr>
+        <w:ind w:left="5760" w:hanging="360"/>
+      </w:pPr>
+    </w:lvl>
+    <w:lvl w:ilvl="8" w:tplc="0809001B" w:tentative="1">
+      <w:start w:val="1"/>
+      <w:numFmt w:val="lowerRoman"/>
+      <w:lvlText w:val="%9."/>
+      <w:lvlJc w:val="right"/>
+      <w:pPr>
+        <w:ind w:left="6480" w:hanging="180"/>
+      </w:pPr>
+    </w:lvl>
+  </w:abstractNum>
+  <w:abstractNum w:abstractNumId="28" w15:restartNumberingAfterBreak="0">
+    <w:nsid w:val="7E2945B3"/>
+    <w:multiLevelType w:val="hybridMultilevel"/>
+    <w:tmpl w:val="5AC83818"/>
+    <w:lvl w:ilvl="0" w:tplc="0809000F">
+      <w:start w:val="1"/>
+      <w:numFmt w:val="decimal"/>
+      <w:lvlText w:val="%1."/>
+      <w:lvlJc w:val="left"/>
+      <w:pPr>
+        <w:ind w:left="720" w:hanging="360"/>
+      </w:pPr>
+      <w:rPr>
+        <w:rFonts w:hint="default"/>
+      </w:rPr>
+    </w:lvl>
+    <w:lvl w:ilvl="1" w:tplc="08090019" w:tentative="1">
+      <w:start w:val="1"/>
+      <w:numFmt w:val="lowerLetter"/>
+      <w:lvlText w:val="%2."/>
+      <w:lvlJc w:val="left"/>
+      <w:pPr>
+        <w:ind w:left="1440" w:hanging="360"/>
+      </w:pPr>
+    </w:lvl>
+    <w:lvl w:ilvl="2" w:tplc="0809001B" w:tentative="1">
+      <w:start w:val="1"/>
+      <w:numFmt w:val="lowerRoman"/>
+      <w:lvlText w:val="%3."/>
+      <w:lvlJc w:val="right"/>
+      <w:pPr>
+        <w:ind w:left="2160" w:hanging="180"/>
+      </w:pPr>
+    </w:lvl>
+    <w:lvl w:ilvl="3" w:tplc="0809000F" w:tentative="1">
+      <w:start w:val="1"/>
+      <w:numFmt w:val="decimal"/>
+      <w:lvlText w:val="%4."/>
+      <w:lvlJc w:val="left"/>
+      <w:pPr>
+        <w:ind w:left="2880" w:hanging="360"/>
+      </w:pPr>
+    </w:lvl>
+    <w:lvl w:ilvl="4" w:tplc="08090019" w:tentative="1">
+      <w:start w:val="1"/>
+      <w:numFmt w:val="lowerLetter"/>
+      <w:lvlText w:val="%5."/>
+      <w:lvlJc w:val="left"/>
+      <w:pPr>
+        <w:ind w:left="3600" w:hanging="360"/>
+      </w:pPr>
+    </w:lvl>
+    <w:lvl w:ilvl="5" w:tplc="0809001B" w:tentative="1">
+      <w:start w:val="1"/>
+      <w:numFmt w:val="lowerRoman"/>
+      <w:lvlText w:val="%6."/>
+      <w:lvlJc w:val="right"/>
+      <w:pPr>
+        <w:ind w:left="4320" w:hanging="180"/>
+      </w:pPr>
+    </w:lvl>
+    <w:lvl w:ilvl="6" w:tplc="0809000F" w:tentative="1">
+      <w:start w:val="1"/>
+      <w:numFmt w:val="decimal"/>
+      <w:lvlText w:val="%7."/>
+      <w:lvlJc w:val="left"/>
+      <w:pPr>
+        <w:ind w:left="5040" w:hanging="360"/>
+      </w:pPr>
+    </w:lvl>
+    <w:lvl w:ilvl="7" w:tplc="08090019" w:tentative="1">
+      <w:start w:val="1"/>
+      <w:numFmt w:val="lowerLetter"/>
+      <w:lvlText w:val="%8."/>
+      <w:lvlJc w:val="left"/>
+      <w:pPr>
+        <w:ind w:left="5760" w:hanging="360"/>
+      </w:pPr>
+    </w:lvl>
+    <w:lvl w:ilvl="8" w:tplc="0809001B" w:tentative="1">
+      <w:start w:val="1"/>
+      <w:numFmt w:val="lowerRoman"/>
+      <w:lvlText w:val="%9."/>
+      <w:lvlJc w:val="right"/>
+      <w:pPr>
+        <w:ind w:left="6480" w:hanging="180"/>
+      </w:pPr>
+    </w:lvl>
+  </w:abstractNum>
   <w:num w:numId="1">
-    <w:abstractNumId w:val="17"/>
+    <w:abstractNumId w:val="18"/>
   </w:num>
   <w:num w:numId="2">
-    <w:abstractNumId w:val="25"/>
+    <w:abstractNumId w:val="28"/>
   </w:num>
   <w:num w:numId="3">
     <w:abstractNumId w:val="14"/>
@@ -25493,7 +28674,7 @@
     <w:abstractNumId w:val="6"/>
   </w:num>
   <w:num w:numId="9">
-    <w:abstractNumId w:val="20"/>
+    <w:abstractNumId w:val="21"/>
   </w:num>
   <w:num w:numId="10">
     <w:abstractNumId w:val="1"/>
@@ -25502,10 +28683,10 @@
     <w:abstractNumId w:val="10"/>
   </w:num>
   <w:num w:numId="12">
-    <w:abstractNumId w:val="19"/>
+    <w:abstractNumId w:val="20"/>
   </w:num>
   <w:num w:numId="13">
-    <w:abstractNumId w:val="23"/>
+    <w:abstractNumId w:val="25"/>
   </w:num>
   <w:num w:numId="14">
     <w:abstractNumId w:val="4"/>
@@ -25514,19 +28695,19 @@
     <w:abstractNumId w:val="7"/>
   </w:num>
   <w:num w:numId="16">
-    <w:abstractNumId w:val="16"/>
+    <w:abstractNumId w:val="17"/>
   </w:num>
   <w:num w:numId="17">
-    <w:abstractNumId w:val="21"/>
+    <w:abstractNumId w:val="22"/>
   </w:num>
   <w:num w:numId="18">
     <w:abstractNumId w:val="9"/>
   </w:num>
   <w:num w:numId="19">
-    <w:abstractNumId w:val="22"/>
+    <w:abstractNumId w:val="24"/>
   </w:num>
   <w:num w:numId="20">
-    <w:abstractNumId w:val="18"/>
+    <w:abstractNumId w:val="19"/>
   </w:num>
   <w:num w:numId="21">
     <w:abstractNumId w:val="0"/>
@@ -25538,13 +28719,22 @@
     <w:abstractNumId w:val="8"/>
   </w:num>
   <w:num w:numId="24">
-    <w:abstractNumId w:val="24"/>
+    <w:abstractNumId w:val="26"/>
   </w:num>
   <w:num w:numId="25">
     <w:abstractNumId w:val="2"/>
   </w:num>
   <w:num w:numId="26">
     <w:abstractNumId w:val="12"/>
+  </w:num>
+  <w:num w:numId="27">
+    <w:abstractNumId w:val="16"/>
+  </w:num>
+  <w:num w:numId="28">
+    <w:abstractNumId w:val="27"/>
+  </w:num>
+  <w:num w:numId="29">
+    <w:abstractNumId w:val="23"/>
   </w:num>
 </w:numbering>
 </file>

</xml_diff>

<commit_message>
Add Proverbs Ch30 and Ch31
</commit_message>
<xml_diff>
--- a/Proverbs.docx
+++ b/Proverbs.docx
@@ -26055,6 +26055,1895 @@
         </w:rPr>
         <w:t>Proverbs Ch30</w:t>
       </w:r>
+    </w:p>
+    <w:p>
+      <w:pPr>
+        <w:rPr>
+          <w:lang w:val="en-US"/>
+        </w:rPr>
+      </w:pPr>
+    </w:p>
+    <w:p>
+      <w:pPr>
+        <w:pStyle w:val="ListParagraph"/>
+        <w:numPr>
+          <w:ilvl w:val="0"/>
+          <w:numId w:val="30"/>
+        </w:numPr>
+        <w:rPr>
+          <w:lang w:val="en-US"/>
+        </w:rPr>
+      </w:pPr>
+      <w:r>
+        <w:rPr>
+          <w:lang w:val="en-US"/>
+        </w:rPr>
+        <w:t xml:space="preserve">The words of </w:t>
+      </w:r>
+      <w:proofErr w:type="spellStart"/>
+      <w:r>
+        <w:rPr>
+          <w:lang w:val="en-US"/>
+        </w:rPr>
+        <w:t>Agur</w:t>
+      </w:r>
+      <w:proofErr w:type="spellEnd"/>
+      <w:r>
+        <w:rPr>
+          <w:lang w:val="en-US"/>
+        </w:rPr>
+        <w:t xml:space="preserve"> the son of </w:t>
+      </w:r>
+      <w:proofErr w:type="spellStart"/>
+      <w:r>
+        <w:rPr>
+          <w:lang w:val="en-US"/>
+        </w:rPr>
+        <w:t>Jakeh</w:t>
+      </w:r>
+      <w:proofErr w:type="spellEnd"/>
+      <w:r>
+        <w:rPr>
+          <w:lang w:val="en-US"/>
+        </w:rPr>
+        <w:t xml:space="preserve">, even the prophecy: the man </w:t>
+      </w:r>
+      <w:proofErr w:type="spellStart"/>
+      <w:r>
+        <w:rPr>
+          <w:lang w:val="en-US"/>
+        </w:rPr>
+        <w:t>spake</w:t>
+      </w:r>
+      <w:proofErr w:type="spellEnd"/>
+      <w:r>
+        <w:rPr>
+          <w:lang w:val="en-US"/>
+        </w:rPr>
+        <w:t xml:space="preserve"> unto </w:t>
+      </w:r>
+      <w:proofErr w:type="spellStart"/>
+      <w:r>
+        <w:rPr>
+          <w:lang w:val="en-US"/>
+        </w:rPr>
+        <w:t>Ithiel</w:t>
+      </w:r>
+      <w:proofErr w:type="spellEnd"/>
+      <w:r>
+        <w:rPr>
+          <w:lang w:val="en-US"/>
+        </w:rPr>
+        <w:t xml:space="preserve">, even unto </w:t>
+      </w:r>
+      <w:proofErr w:type="spellStart"/>
+      <w:r>
+        <w:rPr>
+          <w:lang w:val="en-US"/>
+        </w:rPr>
+        <w:t>Ithiel</w:t>
+      </w:r>
+      <w:proofErr w:type="spellEnd"/>
+      <w:r>
+        <w:rPr>
+          <w:lang w:val="en-US"/>
+        </w:rPr>
+        <w:t xml:space="preserve"> and </w:t>
+      </w:r>
+      <w:proofErr w:type="spellStart"/>
+      <w:r>
+        <w:rPr>
+          <w:lang w:val="en-US"/>
+        </w:rPr>
+        <w:t>Ucal</w:t>
+      </w:r>
+      <w:proofErr w:type="spellEnd"/>
+      <w:r>
+        <w:rPr>
+          <w:lang w:val="en-US"/>
+        </w:rPr>
+        <w:t xml:space="preserve">, </w:t>
+      </w:r>
+    </w:p>
+    <w:p>
+      <w:pPr>
+        <w:pStyle w:val="ListParagraph"/>
+        <w:numPr>
+          <w:ilvl w:val="0"/>
+          <w:numId w:val="30"/>
+        </w:numPr>
+        <w:rPr>
+          <w:lang w:val="en-US"/>
+        </w:rPr>
+      </w:pPr>
+      <w:proofErr w:type="gramStart"/>
+      <w:r>
+        <w:rPr>
+          <w:lang w:val="en-US"/>
+        </w:rPr>
+        <w:t>Surely</w:t>
+      </w:r>
+      <w:proofErr w:type="gramEnd"/>
+      <w:r>
+        <w:rPr>
+          <w:lang w:val="en-US"/>
+        </w:rPr>
+        <w:t xml:space="preserve"> I am more brutish than any man, and have not the understanding of a man.</w:t>
+      </w:r>
+    </w:p>
+    <w:p>
+      <w:pPr>
+        <w:pStyle w:val="ListParagraph"/>
+        <w:numPr>
+          <w:ilvl w:val="0"/>
+          <w:numId w:val="30"/>
+        </w:numPr>
+        <w:rPr>
+          <w:lang w:val="en-US"/>
+        </w:rPr>
+      </w:pPr>
+      <w:r>
+        <w:rPr>
+          <w:lang w:val="en-US"/>
+        </w:rPr>
+        <w:t>I neither learned wisdom, nor have the knowledge of the holy.</w:t>
+      </w:r>
+    </w:p>
+    <w:p>
+      <w:pPr>
+        <w:pStyle w:val="ListParagraph"/>
+        <w:numPr>
+          <w:ilvl w:val="0"/>
+          <w:numId w:val="30"/>
+        </w:numPr>
+        <w:rPr>
+          <w:lang w:val="en-US"/>
+        </w:rPr>
+      </w:pPr>
+      <w:r>
+        <w:rPr>
+          <w:lang w:val="en-US"/>
+        </w:rPr>
+        <w:t>Who hath ascended up into heaven, or descended? who hath gathered the wind in his fists? who hath bound the waters in a garment? who hath established all the ends of the earth? what is his name, and what is his son’s name, if thou canst tell?</w:t>
+      </w:r>
+    </w:p>
+    <w:p>
+      <w:pPr>
+        <w:pStyle w:val="ListParagraph"/>
+        <w:numPr>
+          <w:ilvl w:val="0"/>
+          <w:numId w:val="30"/>
+        </w:numPr>
+        <w:rPr>
+          <w:lang w:val="en-US"/>
+        </w:rPr>
+      </w:pPr>
+      <w:r>
+        <w:rPr>
+          <w:lang w:val="en-US"/>
+        </w:rPr>
+        <w:t>Every word of God is pure: he is a shield unto them that put their trust in him.</w:t>
+      </w:r>
+    </w:p>
+    <w:p>
+      <w:pPr>
+        <w:pStyle w:val="ListParagraph"/>
+        <w:numPr>
+          <w:ilvl w:val="0"/>
+          <w:numId w:val="30"/>
+        </w:numPr>
+        <w:rPr>
+          <w:lang w:val="en-US"/>
+        </w:rPr>
+      </w:pPr>
+      <w:r>
+        <w:rPr>
+          <w:lang w:val="en-US"/>
+        </w:rPr>
+        <w:t>Add thou not unto his words, lest he reprove thee, and thou be found a liar.</w:t>
+      </w:r>
+    </w:p>
+    <w:p>
+      <w:pPr>
+        <w:pStyle w:val="ListParagraph"/>
+        <w:numPr>
+          <w:ilvl w:val="0"/>
+          <w:numId w:val="30"/>
+        </w:numPr>
+        <w:rPr>
+          <w:lang w:val="en-US"/>
+        </w:rPr>
+      </w:pPr>
+      <w:r>
+        <w:rPr>
+          <w:lang w:val="en-US"/>
+        </w:rPr>
+        <w:t>Two things have I required of thee; deny me them not before I die:</w:t>
+      </w:r>
+    </w:p>
+    <w:p>
+      <w:pPr>
+        <w:pStyle w:val="ListParagraph"/>
+        <w:numPr>
+          <w:ilvl w:val="0"/>
+          <w:numId w:val="30"/>
+        </w:numPr>
+        <w:rPr>
+          <w:lang w:val="en-US"/>
+        </w:rPr>
+      </w:pPr>
+      <w:r>
+        <w:rPr>
+          <w:lang w:val="en-US"/>
+        </w:rPr>
+        <w:t xml:space="preserve">Remove far from me vanity and </w:t>
+      </w:r>
+      <w:proofErr w:type="gramStart"/>
+      <w:r>
+        <w:rPr>
+          <w:lang w:val="en-US"/>
+        </w:rPr>
+        <w:t>lies:</w:t>
+      </w:r>
+      <w:proofErr w:type="gramEnd"/>
+      <w:r>
+        <w:rPr>
+          <w:lang w:val="en-US"/>
+        </w:rPr>
+        <w:t xml:space="preserve"> give me neither poverty nor riches; feed me with food convenient for me:</w:t>
+      </w:r>
+    </w:p>
+    <w:p>
+      <w:pPr>
+        <w:pStyle w:val="ListParagraph"/>
+        <w:numPr>
+          <w:ilvl w:val="0"/>
+          <w:numId w:val="30"/>
+        </w:numPr>
+        <w:rPr>
+          <w:lang w:val="en-US"/>
+        </w:rPr>
+      </w:pPr>
+      <w:r>
+        <w:rPr>
+          <w:lang w:val="en-US"/>
+        </w:rPr>
+        <w:t xml:space="preserve">Lest I be full, and deny thee, and say, </w:t>
+      </w:r>
+      <w:proofErr w:type="gramStart"/>
+      <w:r>
+        <w:rPr>
+          <w:lang w:val="en-US"/>
+        </w:rPr>
+        <w:t>Who</w:t>
+      </w:r>
+      <w:proofErr w:type="gramEnd"/>
+      <w:r>
+        <w:rPr>
+          <w:lang w:val="en-US"/>
+        </w:rPr>
+        <w:t xml:space="preserve"> is the LORD? or lest I be poor, and steal, and take the name of my God in vain.</w:t>
+      </w:r>
+    </w:p>
+    <w:p>
+      <w:pPr>
+        <w:pStyle w:val="ListParagraph"/>
+        <w:numPr>
+          <w:ilvl w:val="0"/>
+          <w:numId w:val="30"/>
+        </w:numPr>
+        <w:rPr>
+          <w:lang w:val="en-US"/>
+        </w:rPr>
+      </w:pPr>
+      <w:r>
+        <w:rPr>
+          <w:lang w:val="en-US"/>
+        </w:rPr>
+        <w:t>Accuse not a servant unto his master, lest he curse thee, and thou be found guilty.</w:t>
+      </w:r>
+    </w:p>
+    <w:p>
+      <w:pPr>
+        <w:pStyle w:val="ListParagraph"/>
+        <w:numPr>
+          <w:ilvl w:val="0"/>
+          <w:numId w:val="30"/>
+        </w:numPr>
+        <w:rPr>
+          <w:lang w:val="en-US"/>
+        </w:rPr>
+      </w:pPr>
+      <w:r>
+        <w:rPr>
+          <w:lang w:val="en-US"/>
+        </w:rPr>
+        <w:t xml:space="preserve">There is a generation that </w:t>
+      </w:r>
+      <w:proofErr w:type="spellStart"/>
+      <w:r>
+        <w:rPr>
+          <w:lang w:val="en-US"/>
+        </w:rPr>
+        <w:t>curseth</w:t>
+      </w:r>
+      <w:proofErr w:type="spellEnd"/>
+      <w:r>
+        <w:rPr>
+          <w:lang w:val="en-US"/>
+        </w:rPr>
+        <w:t xml:space="preserve"> their father, and doth not bless their mother.</w:t>
+      </w:r>
+    </w:p>
+    <w:p>
+      <w:pPr>
+        <w:pStyle w:val="ListParagraph"/>
+        <w:numPr>
+          <w:ilvl w:val="0"/>
+          <w:numId w:val="30"/>
+        </w:numPr>
+        <w:rPr>
+          <w:lang w:val="en-US"/>
+        </w:rPr>
+      </w:pPr>
+      <w:r>
+        <w:rPr>
+          <w:lang w:val="en-US"/>
+        </w:rPr>
+        <w:t>There is a generation that are pure in their own eyes, and yet is not washed from their filthiness.</w:t>
+      </w:r>
+    </w:p>
+    <w:p>
+      <w:pPr>
+        <w:pStyle w:val="ListParagraph"/>
+        <w:numPr>
+          <w:ilvl w:val="0"/>
+          <w:numId w:val="30"/>
+        </w:numPr>
+        <w:rPr>
+          <w:lang w:val="en-US"/>
+        </w:rPr>
+      </w:pPr>
+      <w:r>
+        <w:rPr>
+          <w:lang w:val="en-US"/>
+        </w:rPr>
+        <w:t>There is a generation, O how lofty are their eyes! and their eyelids are lifted up.</w:t>
+      </w:r>
+    </w:p>
+    <w:p>
+      <w:pPr>
+        <w:pStyle w:val="ListParagraph"/>
+        <w:numPr>
+          <w:ilvl w:val="0"/>
+          <w:numId w:val="30"/>
+        </w:numPr>
+        <w:rPr>
+          <w:lang w:val="en-US"/>
+        </w:rPr>
+      </w:pPr>
+      <w:r>
+        <w:rPr>
+          <w:lang w:val="en-US"/>
+        </w:rPr>
+        <w:t>There is a generation, whose teeth are as swords, and their jaw teeth as knives, to devour the poor from off the earth, and the needy from among men.</w:t>
+      </w:r>
+    </w:p>
+    <w:p>
+      <w:pPr>
+        <w:pStyle w:val="ListParagraph"/>
+        <w:numPr>
+          <w:ilvl w:val="0"/>
+          <w:numId w:val="30"/>
+        </w:numPr>
+        <w:rPr>
+          <w:lang w:val="en-US"/>
+        </w:rPr>
+      </w:pPr>
+      <w:r>
+        <w:rPr>
+          <w:lang w:val="en-US"/>
+        </w:rPr>
+        <w:t xml:space="preserve">The </w:t>
+      </w:r>
+      <w:proofErr w:type="spellStart"/>
+      <w:r>
+        <w:rPr>
+          <w:lang w:val="en-US"/>
+        </w:rPr>
+        <w:t>horseleach</w:t>
+      </w:r>
+      <w:proofErr w:type="spellEnd"/>
+      <w:r>
+        <w:rPr>
+          <w:lang w:val="en-US"/>
+        </w:rPr>
+        <w:t xml:space="preserve"> hath two daughters, crying, Give, give. There are three things that are never satisfied, yea, four things say not, </w:t>
+      </w:r>
+      <w:proofErr w:type="gramStart"/>
+      <w:r>
+        <w:rPr>
+          <w:lang w:val="en-US"/>
+        </w:rPr>
+        <w:t>It</w:t>
+      </w:r>
+      <w:proofErr w:type="gramEnd"/>
+      <w:r>
+        <w:rPr>
+          <w:lang w:val="en-US"/>
+        </w:rPr>
+        <w:t xml:space="preserve"> is enough:</w:t>
+      </w:r>
+    </w:p>
+    <w:p>
+      <w:pPr>
+        <w:pStyle w:val="ListParagraph"/>
+        <w:numPr>
+          <w:ilvl w:val="0"/>
+          <w:numId w:val="30"/>
+        </w:numPr>
+        <w:rPr>
+          <w:lang w:val="en-US"/>
+        </w:rPr>
+      </w:pPr>
+      <w:r>
+        <w:rPr>
+          <w:lang w:val="en-US"/>
+        </w:rPr>
+        <w:t>The grave; and the barren womb; the earth that is not</w:t>
+      </w:r>
+      <w:r>
+        <w:rPr>
+          <w:lang w:val="en-US"/>
+        </w:rPr>
+        <w:t xml:space="preserve"> filled with water; and the fire that saith not, </w:t>
+      </w:r>
+      <w:proofErr w:type="gramStart"/>
+      <w:r>
+        <w:rPr>
+          <w:lang w:val="en-US"/>
+        </w:rPr>
+        <w:t>It</w:t>
+      </w:r>
+      <w:proofErr w:type="gramEnd"/>
+      <w:r>
+        <w:rPr>
+          <w:lang w:val="en-US"/>
+        </w:rPr>
+        <w:t xml:space="preserve"> is enough.</w:t>
+      </w:r>
+    </w:p>
+    <w:p>
+      <w:pPr>
+        <w:pStyle w:val="ListParagraph"/>
+        <w:numPr>
+          <w:ilvl w:val="0"/>
+          <w:numId w:val="30"/>
+        </w:numPr>
+        <w:rPr>
+          <w:lang w:val="en-US"/>
+        </w:rPr>
+      </w:pPr>
+      <w:r>
+        <w:rPr>
+          <w:lang w:val="en-US"/>
+        </w:rPr>
+        <w:t xml:space="preserve">The eye that </w:t>
+      </w:r>
+      <w:proofErr w:type="spellStart"/>
+      <w:r>
+        <w:rPr>
+          <w:lang w:val="en-US"/>
+        </w:rPr>
+        <w:t>mocketh</w:t>
+      </w:r>
+      <w:proofErr w:type="spellEnd"/>
+      <w:r>
+        <w:rPr>
+          <w:lang w:val="en-US"/>
+        </w:rPr>
+        <w:t xml:space="preserve"> at his father, and </w:t>
+      </w:r>
+      <w:proofErr w:type="spellStart"/>
+      <w:r>
+        <w:rPr>
+          <w:lang w:val="en-US"/>
+        </w:rPr>
+        <w:t>despiseth</w:t>
+      </w:r>
+      <w:proofErr w:type="spellEnd"/>
+      <w:r>
+        <w:rPr>
+          <w:lang w:val="en-US"/>
+        </w:rPr>
+        <w:t xml:space="preserve"> to obey his mother, the ravens of the valley shall pick it out, and the young eagles shall eat it.</w:t>
+      </w:r>
+    </w:p>
+    <w:p>
+      <w:pPr>
+        <w:pStyle w:val="ListParagraph"/>
+        <w:numPr>
+          <w:ilvl w:val="0"/>
+          <w:numId w:val="30"/>
+        </w:numPr>
+        <w:rPr>
+          <w:lang w:val="en-US"/>
+        </w:rPr>
+      </w:pPr>
+      <w:r>
+        <w:rPr>
+          <w:lang w:val="en-US"/>
+        </w:rPr>
+        <w:t>There be three things which are too wonderful for me, yea, four which I know not:</w:t>
+      </w:r>
+    </w:p>
+    <w:p>
+      <w:pPr>
+        <w:pStyle w:val="ListParagraph"/>
+        <w:numPr>
+          <w:ilvl w:val="0"/>
+          <w:numId w:val="30"/>
+        </w:numPr>
+        <w:rPr>
+          <w:lang w:val="en-US"/>
+        </w:rPr>
+      </w:pPr>
+      <w:r>
+        <w:rPr>
+          <w:lang w:val="en-US"/>
+        </w:rPr>
+        <w:t>The way of an eagle in the air; the way of a serpent upon a rock; the way of a ship in the midst of the sea; and the way of a man with a maid.</w:t>
+      </w:r>
+    </w:p>
+    <w:p>
+      <w:pPr>
+        <w:pStyle w:val="ListParagraph"/>
+        <w:numPr>
+          <w:ilvl w:val="0"/>
+          <w:numId w:val="30"/>
+        </w:numPr>
+        <w:rPr>
+          <w:lang w:val="en-US"/>
+        </w:rPr>
+      </w:pPr>
+      <w:r>
+        <w:rPr>
+          <w:lang w:val="en-US"/>
+        </w:rPr>
+        <w:t xml:space="preserve">Such is the way of an adulterous woman; she </w:t>
+      </w:r>
+      <w:proofErr w:type="spellStart"/>
+      <w:r>
+        <w:rPr>
+          <w:lang w:val="en-US"/>
+        </w:rPr>
+        <w:t>eateth</w:t>
+      </w:r>
+      <w:proofErr w:type="spellEnd"/>
+      <w:r>
+        <w:rPr>
+          <w:lang w:val="en-US"/>
+        </w:rPr>
+        <w:t xml:space="preserve">, and </w:t>
+      </w:r>
+      <w:proofErr w:type="spellStart"/>
+      <w:r>
+        <w:rPr>
+          <w:lang w:val="en-US"/>
+        </w:rPr>
+        <w:t>wipeth</w:t>
+      </w:r>
+      <w:proofErr w:type="spellEnd"/>
+      <w:r>
+        <w:rPr>
+          <w:lang w:val="en-US"/>
+        </w:rPr>
+        <w:t xml:space="preserve"> her mouth, and saith, I have done no wickedness.</w:t>
+      </w:r>
+    </w:p>
+    <w:p>
+      <w:pPr>
+        <w:pStyle w:val="ListParagraph"/>
+        <w:numPr>
+          <w:ilvl w:val="0"/>
+          <w:numId w:val="30"/>
+        </w:numPr>
+        <w:rPr>
+          <w:lang w:val="en-US"/>
+        </w:rPr>
+      </w:pPr>
+      <w:r>
+        <w:rPr>
+          <w:lang w:val="en-US"/>
+        </w:rPr>
+        <w:t>For three things the earth is disquieted, and for four which it cannot bear:</w:t>
+      </w:r>
+    </w:p>
+    <w:p>
+      <w:pPr>
+        <w:pStyle w:val="ListParagraph"/>
+        <w:numPr>
+          <w:ilvl w:val="0"/>
+          <w:numId w:val="30"/>
+        </w:numPr>
+        <w:rPr>
+          <w:lang w:val="en-US"/>
+        </w:rPr>
+      </w:pPr>
+      <w:r>
+        <w:rPr>
+          <w:lang w:val="en-US"/>
+        </w:rPr>
+        <w:t xml:space="preserve">For a servant when he </w:t>
+      </w:r>
+      <w:proofErr w:type="spellStart"/>
+      <w:r>
+        <w:rPr>
+          <w:lang w:val="en-US"/>
+        </w:rPr>
+        <w:t>reigneth</w:t>
+      </w:r>
+      <w:proofErr w:type="spellEnd"/>
+      <w:r>
+        <w:rPr>
+          <w:lang w:val="en-US"/>
+        </w:rPr>
+        <w:t>; and a fool when he is filled with meat;</w:t>
+      </w:r>
+    </w:p>
+    <w:p>
+      <w:pPr>
+        <w:pStyle w:val="ListParagraph"/>
+        <w:numPr>
+          <w:ilvl w:val="0"/>
+          <w:numId w:val="30"/>
+        </w:numPr>
+        <w:rPr>
+          <w:lang w:val="en-US"/>
+        </w:rPr>
+      </w:pPr>
+      <w:r>
+        <w:rPr>
+          <w:lang w:val="en-US"/>
+        </w:rPr>
+        <w:t xml:space="preserve">For an odious woman when she is married; and </w:t>
+      </w:r>
+      <w:proofErr w:type="gramStart"/>
+      <w:r>
+        <w:rPr>
+          <w:lang w:val="en-US"/>
+        </w:rPr>
+        <w:t>an</w:t>
+      </w:r>
+      <w:proofErr w:type="gramEnd"/>
+      <w:r>
+        <w:rPr>
+          <w:lang w:val="en-US"/>
+        </w:rPr>
+        <w:t xml:space="preserve"> handmaid that is heir to her mistress.</w:t>
+      </w:r>
+    </w:p>
+    <w:p>
+      <w:pPr>
+        <w:pStyle w:val="ListParagraph"/>
+        <w:numPr>
+          <w:ilvl w:val="0"/>
+          <w:numId w:val="30"/>
+        </w:numPr>
+        <w:rPr>
+          <w:lang w:val="en-US"/>
+        </w:rPr>
+      </w:pPr>
+      <w:r>
+        <w:rPr>
+          <w:lang w:val="en-US"/>
+        </w:rPr>
+        <w:t>There be four things which are little upon the earth, but they are exceeding wise:</w:t>
+      </w:r>
+    </w:p>
+    <w:p>
+      <w:pPr>
+        <w:pStyle w:val="ListParagraph"/>
+        <w:numPr>
+          <w:ilvl w:val="0"/>
+          <w:numId w:val="30"/>
+        </w:numPr>
+        <w:rPr>
+          <w:lang w:val="en-US"/>
+        </w:rPr>
+      </w:pPr>
+      <w:r>
+        <w:rPr>
+          <w:lang w:val="en-US"/>
+        </w:rPr>
+        <w:t>The ants are a people not strong, yet they prepare their meat in the summer;</w:t>
+      </w:r>
+    </w:p>
+    <w:p>
+      <w:pPr>
+        <w:pStyle w:val="ListParagraph"/>
+        <w:numPr>
+          <w:ilvl w:val="0"/>
+          <w:numId w:val="30"/>
+        </w:numPr>
+        <w:rPr>
+          <w:lang w:val="en-US"/>
+        </w:rPr>
+      </w:pPr>
+      <w:r>
+        <w:rPr>
+          <w:lang w:val="en-US"/>
+        </w:rPr>
+        <w:t>The conies are but a feeble folk, yet make they their houses in the rocks;</w:t>
+      </w:r>
+    </w:p>
+    <w:p>
+      <w:pPr>
+        <w:pStyle w:val="ListParagraph"/>
+        <w:numPr>
+          <w:ilvl w:val="0"/>
+          <w:numId w:val="30"/>
+        </w:numPr>
+        <w:rPr>
+          <w:lang w:val="en-US"/>
+        </w:rPr>
+      </w:pPr>
+      <w:r>
+        <w:rPr>
+          <w:lang w:val="en-US"/>
+        </w:rPr>
+        <w:lastRenderedPageBreak/>
+        <w:t>The locusts have no king, yet go they forth all of them by bands;</w:t>
+      </w:r>
+    </w:p>
+    <w:p>
+      <w:pPr>
+        <w:pStyle w:val="ListParagraph"/>
+        <w:numPr>
+          <w:ilvl w:val="0"/>
+          <w:numId w:val="30"/>
+        </w:numPr>
+        <w:rPr>
+          <w:lang w:val="en-US"/>
+        </w:rPr>
+      </w:pPr>
+      <w:r>
+        <w:rPr>
+          <w:lang w:val="en-US"/>
+        </w:rPr>
+        <w:t xml:space="preserve">The spider taketh hold with her </w:t>
+      </w:r>
+      <w:proofErr w:type="gramStart"/>
+      <w:r>
+        <w:rPr>
+          <w:lang w:val="en-US"/>
+        </w:rPr>
+        <w:t>hands, and</w:t>
+      </w:r>
+      <w:proofErr w:type="gramEnd"/>
+      <w:r>
+        <w:rPr>
+          <w:lang w:val="en-US"/>
+        </w:rPr>
+        <w:t xml:space="preserve"> is in kings’ palaces.</w:t>
+      </w:r>
+    </w:p>
+    <w:p>
+      <w:pPr>
+        <w:pStyle w:val="ListParagraph"/>
+        <w:numPr>
+          <w:ilvl w:val="0"/>
+          <w:numId w:val="30"/>
+        </w:numPr>
+        <w:rPr>
+          <w:lang w:val="en-US"/>
+        </w:rPr>
+      </w:pPr>
+      <w:r>
+        <w:rPr>
+          <w:lang w:val="en-US"/>
+        </w:rPr>
+        <w:t>There be three things which go well, yea, four are comely in going:</w:t>
+      </w:r>
+    </w:p>
+    <w:p>
+      <w:pPr>
+        <w:pStyle w:val="ListParagraph"/>
+        <w:numPr>
+          <w:ilvl w:val="0"/>
+          <w:numId w:val="30"/>
+        </w:numPr>
+        <w:rPr>
+          <w:lang w:val="en-US"/>
+        </w:rPr>
+      </w:pPr>
+      <w:r>
+        <w:rPr>
+          <w:lang w:val="en-US"/>
+        </w:rPr>
+        <w:t xml:space="preserve">A lion which is strongest among beasts, and </w:t>
+      </w:r>
+      <w:proofErr w:type="spellStart"/>
+      <w:r>
+        <w:rPr>
+          <w:lang w:val="en-US"/>
+        </w:rPr>
+        <w:t>turneth</w:t>
+      </w:r>
+      <w:proofErr w:type="spellEnd"/>
+      <w:r>
+        <w:rPr>
+          <w:lang w:val="en-US"/>
+        </w:rPr>
+        <w:t xml:space="preserve"> not away for any;</w:t>
+      </w:r>
+    </w:p>
+    <w:p>
+      <w:pPr>
+        <w:pStyle w:val="ListParagraph"/>
+        <w:numPr>
+          <w:ilvl w:val="0"/>
+          <w:numId w:val="30"/>
+        </w:numPr>
+        <w:rPr>
+          <w:lang w:val="en-US"/>
+        </w:rPr>
+      </w:pPr>
+      <w:r>
+        <w:rPr>
+          <w:lang w:val="en-US"/>
+        </w:rPr>
+        <w:t xml:space="preserve">A greyhound; </w:t>
+      </w:r>
+      <w:proofErr w:type="spellStart"/>
+      <w:r>
+        <w:rPr>
+          <w:lang w:val="en-US"/>
+        </w:rPr>
+        <w:t>an</w:t>
+      </w:r>
+      <w:proofErr w:type="spellEnd"/>
+      <w:r>
+        <w:rPr>
+          <w:lang w:val="en-US"/>
+        </w:rPr>
+        <w:t xml:space="preserve"> he goat also; and a king, against whom there is no rising up.</w:t>
+      </w:r>
+    </w:p>
+    <w:p>
+      <w:pPr>
+        <w:pStyle w:val="ListParagraph"/>
+        <w:numPr>
+          <w:ilvl w:val="0"/>
+          <w:numId w:val="30"/>
+        </w:numPr>
+        <w:rPr>
+          <w:lang w:val="en-US"/>
+        </w:rPr>
+      </w:pPr>
+      <w:r>
+        <w:rPr>
+          <w:lang w:val="en-US"/>
+        </w:rPr>
+        <w:t>If thou hast done foolishly in lifting up thyself, or if thou hast thought evil, lay thine hand upon thy mouth.</w:t>
+      </w:r>
+    </w:p>
+    <w:p>
+      <w:pPr>
+        <w:pStyle w:val="ListParagraph"/>
+        <w:numPr>
+          <w:ilvl w:val="0"/>
+          <w:numId w:val="30"/>
+        </w:numPr>
+        <w:rPr>
+          <w:lang w:val="en-US"/>
+        </w:rPr>
+      </w:pPr>
+      <w:r>
+        <w:rPr>
+          <w:lang w:val="en-US"/>
+        </w:rPr>
+        <w:t xml:space="preserve">Surely the churning of milk bringeth forth butter, and the wringing of the nose bringeth forth blood: </w:t>
+      </w:r>
+      <w:proofErr w:type="gramStart"/>
+      <w:r>
+        <w:rPr>
+          <w:lang w:val="en-US"/>
+        </w:rPr>
+        <w:t>so</w:t>
+      </w:r>
+      <w:proofErr w:type="gramEnd"/>
+      <w:r>
+        <w:rPr>
+          <w:lang w:val="en-US"/>
+        </w:rPr>
+        <w:t xml:space="preserve"> the forcing of wrath bringeth forth strife.</w:t>
+      </w:r>
+    </w:p>
+    <w:p>
+      <w:pPr>
+        <w:rPr>
+          <w:lang w:val="en-US"/>
+        </w:rPr>
+      </w:pPr>
+    </w:p>
+    <w:p>
+      <w:pPr>
+        <w:rPr>
+          <w:lang w:val="en-US"/>
+        </w:rPr>
+      </w:pPr>
+      <w:r>
+        <w:rPr>
+          <w:lang w:val="en-US"/>
+        </w:rPr>
+        <w:t>Proverb Ch31</w:t>
+      </w:r>
+    </w:p>
+    <w:p>
+      <w:pPr>
+        <w:rPr>
+          <w:lang w:val="en-US"/>
+        </w:rPr>
+      </w:pPr>
+    </w:p>
+    <w:p>
+      <w:pPr>
+        <w:pStyle w:val="ListParagraph"/>
+        <w:numPr>
+          <w:ilvl w:val="0"/>
+          <w:numId w:val="31"/>
+        </w:numPr>
+        <w:rPr>
+          <w:lang w:val="en-US"/>
+        </w:rPr>
+      </w:pPr>
+      <w:r>
+        <w:rPr>
+          <w:lang w:val="en-US"/>
+        </w:rPr>
+        <w:t>The words of king Lemuel, the prophecy that his mother taught him.</w:t>
+      </w:r>
+    </w:p>
+    <w:p>
+      <w:pPr>
+        <w:pStyle w:val="ListParagraph"/>
+        <w:numPr>
+          <w:ilvl w:val="0"/>
+          <w:numId w:val="31"/>
+        </w:numPr>
+        <w:rPr>
+          <w:lang w:val="en-US"/>
+        </w:rPr>
+      </w:pPr>
+      <w:r>
+        <w:rPr>
+          <w:lang w:val="en-US"/>
+        </w:rPr>
+        <w:t>What, my son? and what, the son of my womb? and what, the son of my vows?</w:t>
+      </w:r>
+    </w:p>
+    <w:p>
+      <w:pPr>
+        <w:pStyle w:val="ListParagraph"/>
+        <w:numPr>
+          <w:ilvl w:val="0"/>
+          <w:numId w:val="31"/>
+        </w:numPr>
+        <w:rPr>
+          <w:lang w:val="en-US"/>
+        </w:rPr>
+      </w:pPr>
+      <w:r>
+        <w:rPr>
+          <w:lang w:val="en-US"/>
+        </w:rPr>
+        <w:t xml:space="preserve">Give not thy strength unto women, nor thy ways to that which </w:t>
+      </w:r>
+      <w:proofErr w:type="spellStart"/>
+      <w:r>
+        <w:rPr>
+          <w:lang w:val="en-US"/>
+        </w:rPr>
+        <w:t>destroyeth</w:t>
+      </w:r>
+      <w:proofErr w:type="spellEnd"/>
+      <w:r>
+        <w:rPr>
+          <w:lang w:val="en-US"/>
+        </w:rPr>
+        <w:t xml:space="preserve"> kings.</w:t>
+      </w:r>
+    </w:p>
+    <w:p>
+      <w:pPr>
+        <w:pStyle w:val="ListParagraph"/>
+        <w:numPr>
+          <w:ilvl w:val="0"/>
+          <w:numId w:val="31"/>
+        </w:numPr>
+        <w:rPr>
+          <w:lang w:val="en-US"/>
+        </w:rPr>
+      </w:pPr>
+      <w:r>
+        <w:rPr>
+          <w:lang w:val="en-US"/>
+        </w:rPr>
+        <w:t xml:space="preserve">It is not for kings, O Lemuel, it is not for kings to drink wine; nor for </w:t>
+      </w:r>
+      <w:proofErr w:type="gramStart"/>
+      <w:r>
+        <w:rPr>
+          <w:lang w:val="en-US"/>
+        </w:rPr>
+        <w:t>princes</w:t>
+      </w:r>
+      <w:proofErr w:type="gramEnd"/>
+      <w:r>
+        <w:rPr>
+          <w:lang w:val="en-US"/>
+        </w:rPr>
+        <w:t xml:space="preserve"> strong drink:</w:t>
+      </w:r>
+    </w:p>
+    <w:p>
+      <w:pPr>
+        <w:pStyle w:val="ListParagraph"/>
+        <w:numPr>
+          <w:ilvl w:val="0"/>
+          <w:numId w:val="31"/>
+        </w:numPr>
+        <w:rPr>
+          <w:lang w:val="en-US"/>
+        </w:rPr>
+      </w:pPr>
+      <w:r>
+        <w:rPr>
+          <w:lang w:val="en-US"/>
+        </w:rPr>
+        <w:t>Lest they drink, and forget the law, and pervert the judgment of any of the afflicted.</w:t>
+      </w:r>
+    </w:p>
+    <w:p>
+      <w:pPr>
+        <w:pStyle w:val="ListParagraph"/>
+        <w:numPr>
+          <w:ilvl w:val="0"/>
+          <w:numId w:val="31"/>
+        </w:numPr>
+        <w:rPr>
+          <w:lang w:val="en-US"/>
+        </w:rPr>
+      </w:pPr>
+      <w:r>
+        <w:rPr>
+          <w:lang w:val="en-US"/>
+        </w:rPr>
+        <w:t>Give strong drink unto him that is ready to perish, and wine unto those that be of heavy hearts.</w:t>
+      </w:r>
+    </w:p>
+    <w:p>
+      <w:pPr>
+        <w:pStyle w:val="ListParagraph"/>
+        <w:numPr>
+          <w:ilvl w:val="0"/>
+          <w:numId w:val="31"/>
+        </w:numPr>
+        <w:rPr>
+          <w:lang w:val="en-US"/>
+        </w:rPr>
+      </w:pPr>
+      <w:r>
+        <w:rPr>
+          <w:lang w:val="en-US"/>
+        </w:rPr>
+        <w:t>Let him drink, and forget his poverty, and remember his misery no more.</w:t>
+      </w:r>
+    </w:p>
+    <w:p>
+      <w:pPr>
+        <w:pStyle w:val="ListParagraph"/>
+        <w:numPr>
+          <w:ilvl w:val="0"/>
+          <w:numId w:val="31"/>
+        </w:numPr>
+        <w:rPr>
+          <w:lang w:val="en-US"/>
+        </w:rPr>
+      </w:pPr>
+      <w:r>
+        <w:rPr>
+          <w:lang w:val="en-US"/>
+        </w:rPr>
+        <w:t>Open thy mouth for the dumb in the cause of all such as are appointed to destruction.</w:t>
+      </w:r>
+    </w:p>
+    <w:p>
+      <w:pPr>
+        <w:pStyle w:val="ListParagraph"/>
+        <w:numPr>
+          <w:ilvl w:val="0"/>
+          <w:numId w:val="31"/>
+        </w:numPr>
+        <w:rPr>
+          <w:lang w:val="en-US"/>
+        </w:rPr>
+      </w:pPr>
+      <w:r>
+        <w:rPr>
+          <w:lang w:val="en-US"/>
+        </w:rPr>
+        <w:t>Open thy mouth, judge righteously, and plead the cause of the poor and needy.</w:t>
+      </w:r>
+    </w:p>
+    <w:p>
+      <w:pPr>
+        <w:pStyle w:val="ListParagraph"/>
+        <w:numPr>
+          <w:ilvl w:val="0"/>
+          <w:numId w:val="31"/>
+        </w:numPr>
+        <w:rPr>
+          <w:lang w:val="en-US"/>
+        </w:rPr>
+      </w:pPr>
+      <w:r>
+        <w:rPr>
+          <w:lang w:val="en-US"/>
+        </w:rPr>
+        <w:t>Who can find a virtuous woman? for her price is far above rubies.</w:t>
+      </w:r>
+    </w:p>
+    <w:p>
+      <w:pPr>
+        <w:pStyle w:val="ListParagraph"/>
+        <w:numPr>
+          <w:ilvl w:val="0"/>
+          <w:numId w:val="31"/>
+        </w:numPr>
+        <w:rPr>
+          <w:lang w:val="en-US"/>
+        </w:rPr>
+      </w:pPr>
+      <w:r>
+        <w:rPr>
+          <w:lang w:val="en-US"/>
+        </w:rPr>
+        <w:t>The heart of her husband doth safely trust in her, so that he shall have no need of spoil.</w:t>
+      </w:r>
+    </w:p>
+    <w:p>
+      <w:pPr>
+        <w:pStyle w:val="ListParagraph"/>
+        <w:numPr>
+          <w:ilvl w:val="0"/>
+          <w:numId w:val="31"/>
+        </w:numPr>
+        <w:rPr>
+          <w:lang w:val="en-US"/>
+        </w:rPr>
+      </w:pPr>
+      <w:r>
+        <w:rPr>
+          <w:lang w:val="en-US"/>
+        </w:rPr>
+        <w:t>She will do him good and not evil all the days of her life.</w:t>
+      </w:r>
+    </w:p>
+    <w:p>
+      <w:pPr>
+        <w:pStyle w:val="ListParagraph"/>
+        <w:numPr>
+          <w:ilvl w:val="0"/>
+          <w:numId w:val="31"/>
+        </w:numPr>
+        <w:rPr>
+          <w:lang w:val="en-US"/>
+        </w:rPr>
+      </w:pPr>
+      <w:r>
+        <w:rPr>
+          <w:lang w:val="en-US"/>
+        </w:rPr>
+        <w:t xml:space="preserve">She </w:t>
+      </w:r>
+      <w:proofErr w:type="spellStart"/>
+      <w:r>
+        <w:rPr>
+          <w:lang w:val="en-US"/>
+        </w:rPr>
+        <w:t>seeketh</w:t>
+      </w:r>
+      <w:proofErr w:type="spellEnd"/>
+      <w:r>
+        <w:rPr>
+          <w:lang w:val="en-US"/>
+        </w:rPr>
+        <w:t xml:space="preserve"> wool, and flax, and worketh willingly with her hands.</w:t>
+      </w:r>
+    </w:p>
+    <w:p>
+      <w:pPr>
+        <w:pStyle w:val="ListParagraph"/>
+        <w:numPr>
+          <w:ilvl w:val="0"/>
+          <w:numId w:val="31"/>
+        </w:numPr>
+        <w:rPr>
+          <w:lang w:val="en-US"/>
+        </w:rPr>
+      </w:pPr>
+      <w:r>
+        <w:rPr>
+          <w:lang w:val="en-US"/>
+        </w:rPr>
+        <w:t>She is like the merchants’ ships; she bringeth her food from afar.</w:t>
+      </w:r>
+    </w:p>
+    <w:p>
+      <w:pPr>
+        <w:pStyle w:val="ListParagraph"/>
+        <w:numPr>
+          <w:ilvl w:val="0"/>
+          <w:numId w:val="31"/>
+        </w:numPr>
+        <w:rPr>
+          <w:lang w:val="en-US"/>
+        </w:rPr>
+      </w:pPr>
+      <w:r>
+        <w:rPr>
+          <w:lang w:val="en-US"/>
+        </w:rPr>
+        <w:t xml:space="preserve">She </w:t>
+      </w:r>
+      <w:proofErr w:type="spellStart"/>
+      <w:r>
+        <w:rPr>
+          <w:lang w:val="en-US"/>
+        </w:rPr>
+        <w:t>riseth</w:t>
+      </w:r>
+      <w:proofErr w:type="spellEnd"/>
+      <w:r>
+        <w:rPr>
+          <w:lang w:val="en-US"/>
+        </w:rPr>
+        <w:t xml:space="preserve"> also while it is yet night, and giveth meat to her household, and a portion to her maidens.</w:t>
+      </w:r>
+    </w:p>
+    <w:p>
+      <w:pPr>
+        <w:pStyle w:val="ListParagraph"/>
+        <w:numPr>
+          <w:ilvl w:val="0"/>
+          <w:numId w:val="31"/>
+        </w:numPr>
+        <w:rPr>
+          <w:lang w:val="en-US"/>
+        </w:rPr>
+      </w:pPr>
+      <w:r>
+        <w:rPr>
+          <w:lang w:val="en-US"/>
+        </w:rPr>
+        <w:t xml:space="preserve">She </w:t>
+      </w:r>
+      <w:proofErr w:type="spellStart"/>
+      <w:r>
+        <w:rPr>
+          <w:lang w:val="en-US"/>
+        </w:rPr>
+        <w:t>considereth</w:t>
+      </w:r>
+      <w:proofErr w:type="spellEnd"/>
+      <w:r>
+        <w:rPr>
+          <w:lang w:val="en-US"/>
+        </w:rPr>
+        <w:t xml:space="preserve"> a field, and </w:t>
+      </w:r>
+      <w:proofErr w:type="spellStart"/>
+      <w:r>
+        <w:rPr>
+          <w:lang w:val="en-US"/>
+        </w:rPr>
+        <w:t>buyeth</w:t>
+      </w:r>
+      <w:proofErr w:type="spellEnd"/>
+      <w:r>
+        <w:rPr>
+          <w:lang w:val="en-US"/>
+        </w:rPr>
+        <w:t xml:space="preserve"> it: with the fruit of her hands she </w:t>
+      </w:r>
+      <w:proofErr w:type="spellStart"/>
+      <w:r>
+        <w:rPr>
+          <w:lang w:val="en-US"/>
+        </w:rPr>
+        <w:t>planteth</w:t>
+      </w:r>
+      <w:proofErr w:type="spellEnd"/>
+      <w:r>
+        <w:rPr>
+          <w:lang w:val="en-US"/>
+        </w:rPr>
+        <w:t xml:space="preserve"> a vineyard.</w:t>
+      </w:r>
+    </w:p>
+    <w:p>
+      <w:pPr>
+        <w:pStyle w:val="ListParagraph"/>
+        <w:numPr>
+          <w:ilvl w:val="0"/>
+          <w:numId w:val="31"/>
+        </w:numPr>
+        <w:rPr>
+          <w:lang w:val="en-US"/>
+        </w:rPr>
+      </w:pPr>
+      <w:r>
+        <w:rPr>
+          <w:lang w:val="en-US"/>
+        </w:rPr>
+        <w:t xml:space="preserve">She </w:t>
+      </w:r>
+      <w:proofErr w:type="spellStart"/>
+      <w:r>
+        <w:rPr>
+          <w:lang w:val="en-US"/>
+        </w:rPr>
+        <w:t>girdeth</w:t>
+      </w:r>
+      <w:proofErr w:type="spellEnd"/>
+      <w:r>
+        <w:rPr>
+          <w:lang w:val="en-US"/>
+        </w:rPr>
+        <w:t xml:space="preserve"> her loins with strength, and </w:t>
+      </w:r>
+      <w:proofErr w:type="spellStart"/>
+      <w:r>
+        <w:rPr>
+          <w:lang w:val="en-US"/>
+        </w:rPr>
+        <w:t>strengtheneth</w:t>
+      </w:r>
+      <w:proofErr w:type="spellEnd"/>
+      <w:r>
+        <w:rPr>
+          <w:lang w:val="en-US"/>
+        </w:rPr>
+        <w:t xml:space="preserve"> her arms.</w:t>
+      </w:r>
+    </w:p>
+    <w:p>
+      <w:pPr>
+        <w:pStyle w:val="ListParagraph"/>
+        <w:numPr>
+          <w:ilvl w:val="0"/>
+          <w:numId w:val="31"/>
+        </w:numPr>
+        <w:rPr>
+          <w:lang w:val="en-US"/>
+        </w:rPr>
+      </w:pPr>
+      <w:r>
+        <w:rPr>
+          <w:lang w:val="en-US"/>
+        </w:rPr>
+        <w:t xml:space="preserve">She </w:t>
+      </w:r>
+      <w:proofErr w:type="spellStart"/>
+      <w:r>
+        <w:rPr>
+          <w:lang w:val="en-US"/>
+        </w:rPr>
+        <w:t>perceiveth</w:t>
+      </w:r>
+      <w:proofErr w:type="spellEnd"/>
+      <w:r>
+        <w:rPr>
+          <w:lang w:val="en-US"/>
+        </w:rPr>
+        <w:t xml:space="preserve"> that her merchandise is good: her candle </w:t>
+      </w:r>
+      <w:proofErr w:type="spellStart"/>
+      <w:r>
+        <w:rPr>
+          <w:lang w:val="en-US"/>
+        </w:rPr>
+        <w:t>goeth</w:t>
+      </w:r>
+      <w:proofErr w:type="spellEnd"/>
+      <w:r>
+        <w:rPr>
+          <w:lang w:val="en-US"/>
+        </w:rPr>
+        <w:t xml:space="preserve"> not out by night.</w:t>
+      </w:r>
+    </w:p>
+    <w:p>
+      <w:pPr>
+        <w:pStyle w:val="ListParagraph"/>
+        <w:numPr>
+          <w:ilvl w:val="0"/>
+          <w:numId w:val="31"/>
+        </w:numPr>
+        <w:rPr>
+          <w:lang w:val="en-US"/>
+        </w:rPr>
+      </w:pPr>
+      <w:r>
+        <w:rPr>
+          <w:lang w:val="en-US"/>
+        </w:rPr>
+        <w:t xml:space="preserve">She </w:t>
+      </w:r>
+      <w:proofErr w:type="spellStart"/>
+      <w:r>
+        <w:rPr>
+          <w:lang w:val="en-US"/>
+        </w:rPr>
+        <w:t>layeth</w:t>
+      </w:r>
+      <w:proofErr w:type="spellEnd"/>
+      <w:r>
+        <w:rPr>
+          <w:lang w:val="en-US"/>
+        </w:rPr>
+        <w:t xml:space="preserve"> her hands to the spindle, and her hands hold the distaff.</w:t>
+      </w:r>
+    </w:p>
+    <w:p>
+      <w:pPr>
+        <w:pStyle w:val="ListParagraph"/>
+        <w:numPr>
+          <w:ilvl w:val="0"/>
+          <w:numId w:val="31"/>
+        </w:numPr>
+        <w:rPr>
+          <w:lang w:val="en-US"/>
+        </w:rPr>
+      </w:pPr>
+      <w:r>
+        <w:rPr>
+          <w:lang w:val="en-US"/>
+        </w:rPr>
+        <w:t xml:space="preserve">She </w:t>
+      </w:r>
+      <w:proofErr w:type="spellStart"/>
+      <w:r>
+        <w:rPr>
+          <w:lang w:val="en-US"/>
+        </w:rPr>
+        <w:t>stretcheth</w:t>
+      </w:r>
+      <w:proofErr w:type="spellEnd"/>
+      <w:r>
+        <w:rPr>
+          <w:lang w:val="en-US"/>
+        </w:rPr>
+        <w:t xml:space="preserve"> out her hand to the poor; yea, she </w:t>
+      </w:r>
+      <w:proofErr w:type="spellStart"/>
+      <w:r>
+        <w:rPr>
+          <w:lang w:val="en-US"/>
+        </w:rPr>
+        <w:t>reacheth</w:t>
+      </w:r>
+      <w:proofErr w:type="spellEnd"/>
+      <w:r>
+        <w:rPr>
+          <w:lang w:val="en-US"/>
+        </w:rPr>
+        <w:t xml:space="preserve"> forth her hands to the needy.</w:t>
+      </w:r>
+    </w:p>
+    <w:p>
+      <w:pPr>
+        <w:pStyle w:val="ListParagraph"/>
+        <w:numPr>
+          <w:ilvl w:val="0"/>
+          <w:numId w:val="31"/>
+        </w:numPr>
+        <w:rPr>
+          <w:lang w:val="en-US"/>
+        </w:rPr>
+      </w:pPr>
+      <w:r>
+        <w:rPr>
+          <w:lang w:val="en-US"/>
+        </w:rPr>
+        <w:t>She is not afraid of the snow for her household: for all her household are clothed with scarlet.</w:t>
+      </w:r>
+    </w:p>
+    <w:p>
+      <w:pPr>
+        <w:pStyle w:val="ListParagraph"/>
+        <w:numPr>
+          <w:ilvl w:val="0"/>
+          <w:numId w:val="31"/>
+        </w:numPr>
+        <w:rPr>
+          <w:lang w:val="en-US"/>
+        </w:rPr>
+      </w:pPr>
+      <w:r>
+        <w:rPr>
+          <w:lang w:val="en-US"/>
+        </w:rPr>
+        <w:t xml:space="preserve">She </w:t>
+      </w:r>
+      <w:proofErr w:type="spellStart"/>
+      <w:r>
+        <w:rPr>
+          <w:lang w:val="en-US"/>
+        </w:rPr>
+        <w:t>maketh</w:t>
+      </w:r>
+      <w:proofErr w:type="spellEnd"/>
+      <w:r>
+        <w:rPr>
+          <w:lang w:val="en-US"/>
+        </w:rPr>
+        <w:t xml:space="preserve"> herself coverings of tapestry; her clothing is silk and purple.</w:t>
+      </w:r>
+    </w:p>
+    <w:p>
+      <w:pPr>
+        <w:pStyle w:val="ListParagraph"/>
+        <w:numPr>
+          <w:ilvl w:val="0"/>
+          <w:numId w:val="31"/>
+        </w:numPr>
+        <w:rPr>
+          <w:lang w:val="en-US"/>
+        </w:rPr>
+      </w:pPr>
+      <w:r>
+        <w:rPr>
+          <w:lang w:val="en-US"/>
+        </w:rPr>
+        <w:t xml:space="preserve">Her husband is known in the gates, when he </w:t>
+      </w:r>
+      <w:proofErr w:type="spellStart"/>
+      <w:r>
+        <w:rPr>
+          <w:lang w:val="en-US"/>
+        </w:rPr>
+        <w:t>sitteth</w:t>
+      </w:r>
+      <w:proofErr w:type="spellEnd"/>
+      <w:r>
+        <w:rPr>
+          <w:lang w:val="en-US"/>
+        </w:rPr>
+        <w:t xml:space="preserve"> among the elders of the land.</w:t>
+      </w:r>
+    </w:p>
+    <w:p>
+      <w:pPr>
+        <w:pStyle w:val="ListParagraph"/>
+        <w:numPr>
+          <w:ilvl w:val="0"/>
+          <w:numId w:val="31"/>
+        </w:numPr>
+        <w:rPr>
+          <w:lang w:val="en-US"/>
+        </w:rPr>
+      </w:pPr>
+      <w:r>
+        <w:rPr>
+          <w:lang w:val="en-US"/>
+        </w:rPr>
+        <w:t xml:space="preserve">She </w:t>
+      </w:r>
+      <w:proofErr w:type="spellStart"/>
+      <w:r>
+        <w:rPr>
+          <w:lang w:val="en-US"/>
+        </w:rPr>
+        <w:t>maketh</w:t>
+      </w:r>
+      <w:proofErr w:type="spellEnd"/>
+      <w:r>
+        <w:rPr>
+          <w:lang w:val="en-US"/>
+        </w:rPr>
+        <w:t xml:space="preserve"> fine linen, and </w:t>
+      </w:r>
+      <w:proofErr w:type="spellStart"/>
+      <w:r>
+        <w:rPr>
+          <w:lang w:val="en-US"/>
+        </w:rPr>
+        <w:t>selleth</w:t>
+      </w:r>
+      <w:proofErr w:type="spellEnd"/>
+      <w:r>
+        <w:rPr>
+          <w:lang w:val="en-US"/>
+        </w:rPr>
+        <w:t xml:space="preserve"> it; and </w:t>
+      </w:r>
+      <w:proofErr w:type="spellStart"/>
+      <w:r>
+        <w:rPr>
+          <w:lang w:val="en-US"/>
+        </w:rPr>
+        <w:t>delivereth</w:t>
+      </w:r>
+      <w:proofErr w:type="spellEnd"/>
+      <w:r>
+        <w:rPr>
+          <w:lang w:val="en-US"/>
+        </w:rPr>
+        <w:t xml:space="preserve"> girdles unto the merchant.</w:t>
+      </w:r>
+    </w:p>
+    <w:p>
+      <w:pPr>
+        <w:pStyle w:val="ListParagraph"/>
+        <w:numPr>
+          <w:ilvl w:val="0"/>
+          <w:numId w:val="31"/>
+        </w:numPr>
+        <w:rPr>
+          <w:lang w:val="en-US"/>
+        </w:rPr>
+      </w:pPr>
+      <w:r>
+        <w:rPr>
+          <w:lang w:val="en-US"/>
+        </w:rPr>
+        <w:t xml:space="preserve">Strength and </w:t>
+      </w:r>
+      <w:proofErr w:type="spellStart"/>
+      <w:r>
+        <w:rPr>
+          <w:lang w:val="en-US"/>
+        </w:rPr>
+        <w:t>honour</w:t>
+      </w:r>
+      <w:proofErr w:type="spellEnd"/>
+      <w:r>
+        <w:rPr>
+          <w:lang w:val="en-US"/>
+        </w:rPr>
+        <w:t xml:space="preserve"> are her clothing; and she shall rejoice in time to come.</w:t>
+      </w:r>
+    </w:p>
+    <w:p>
+      <w:pPr>
+        <w:pStyle w:val="ListParagraph"/>
+        <w:numPr>
+          <w:ilvl w:val="0"/>
+          <w:numId w:val="31"/>
+        </w:numPr>
+        <w:rPr>
+          <w:lang w:val="en-US"/>
+        </w:rPr>
+      </w:pPr>
+      <w:r>
+        <w:rPr>
+          <w:lang w:val="en-US"/>
+        </w:rPr>
+        <w:t xml:space="preserve">She </w:t>
+      </w:r>
+      <w:proofErr w:type="spellStart"/>
+      <w:r>
+        <w:rPr>
+          <w:lang w:val="en-US"/>
+        </w:rPr>
+        <w:t>openeth</w:t>
+      </w:r>
+      <w:proofErr w:type="spellEnd"/>
+      <w:r>
+        <w:rPr>
+          <w:lang w:val="en-US"/>
+        </w:rPr>
+        <w:t xml:space="preserve"> her mouth with wisdom; and in her tongue is the law of kindness.</w:t>
+      </w:r>
+    </w:p>
+    <w:p>
+      <w:pPr>
+        <w:pStyle w:val="ListParagraph"/>
+        <w:numPr>
+          <w:ilvl w:val="0"/>
+          <w:numId w:val="31"/>
+        </w:numPr>
+        <w:rPr>
+          <w:lang w:val="en-US"/>
+        </w:rPr>
+      </w:pPr>
+      <w:r>
+        <w:rPr>
+          <w:lang w:val="en-US"/>
+        </w:rPr>
+        <w:t xml:space="preserve">She </w:t>
+      </w:r>
+      <w:proofErr w:type="spellStart"/>
+      <w:r>
+        <w:rPr>
+          <w:lang w:val="en-US"/>
+        </w:rPr>
+        <w:t>looketh</w:t>
+      </w:r>
+      <w:proofErr w:type="spellEnd"/>
+      <w:r>
+        <w:rPr>
+          <w:lang w:val="en-US"/>
+        </w:rPr>
+        <w:t xml:space="preserve"> well to the ways of her household, and </w:t>
+      </w:r>
+      <w:proofErr w:type="spellStart"/>
+      <w:r>
+        <w:rPr>
+          <w:lang w:val="en-US"/>
+        </w:rPr>
+        <w:t>eateth</w:t>
+      </w:r>
+      <w:proofErr w:type="spellEnd"/>
+      <w:r>
+        <w:rPr>
+          <w:lang w:val="en-US"/>
+        </w:rPr>
+        <w:t xml:space="preserve"> not the bread of idleness.</w:t>
+      </w:r>
+    </w:p>
+    <w:p>
+      <w:pPr>
+        <w:pStyle w:val="ListParagraph"/>
+        <w:numPr>
+          <w:ilvl w:val="0"/>
+          <w:numId w:val="31"/>
+        </w:numPr>
+        <w:rPr>
+          <w:lang w:val="en-US"/>
+        </w:rPr>
+      </w:pPr>
+      <w:r>
+        <w:rPr>
+          <w:lang w:val="en-US"/>
+        </w:rPr>
+        <w:lastRenderedPageBreak/>
+        <w:t xml:space="preserve">Her children arise up, and call her blessed; her husband also, and he </w:t>
+      </w:r>
+      <w:proofErr w:type="spellStart"/>
+      <w:r>
+        <w:rPr>
+          <w:lang w:val="en-US"/>
+        </w:rPr>
+        <w:t>praiseth</w:t>
+      </w:r>
+      <w:proofErr w:type="spellEnd"/>
+      <w:r>
+        <w:rPr>
+          <w:lang w:val="en-US"/>
+        </w:rPr>
+        <w:t xml:space="preserve"> her.</w:t>
+      </w:r>
+    </w:p>
+    <w:p>
+      <w:pPr>
+        <w:pStyle w:val="ListParagraph"/>
+        <w:numPr>
+          <w:ilvl w:val="0"/>
+          <w:numId w:val="31"/>
+        </w:numPr>
+        <w:rPr>
+          <w:lang w:val="en-US"/>
+        </w:rPr>
+      </w:pPr>
+      <w:r>
+        <w:rPr>
+          <w:lang w:val="en-US"/>
+        </w:rPr>
+        <w:t xml:space="preserve">Many daughters have done virtuously, but thou </w:t>
+      </w:r>
+      <w:proofErr w:type="spellStart"/>
+      <w:r>
+        <w:rPr>
+          <w:lang w:val="en-US"/>
+        </w:rPr>
+        <w:t>excellest</w:t>
+      </w:r>
+      <w:proofErr w:type="spellEnd"/>
+      <w:r>
+        <w:rPr>
+          <w:lang w:val="en-US"/>
+        </w:rPr>
+        <w:t xml:space="preserve"> them all.</w:t>
+      </w:r>
+    </w:p>
+    <w:p>
+      <w:pPr>
+        <w:pStyle w:val="ListParagraph"/>
+        <w:numPr>
+          <w:ilvl w:val="0"/>
+          <w:numId w:val="31"/>
+        </w:numPr>
+        <w:rPr>
+          <w:lang w:val="en-US"/>
+        </w:rPr>
+      </w:pPr>
+      <w:proofErr w:type="spellStart"/>
+      <w:r>
+        <w:rPr>
+          <w:lang w:val="en-US"/>
+        </w:rPr>
+        <w:t>Favour</w:t>
+      </w:r>
+      <w:proofErr w:type="spellEnd"/>
+      <w:r>
+        <w:rPr>
+          <w:lang w:val="en-US"/>
+        </w:rPr>
+        <w:t xml:space="preserve"> is deceitful, and beauty is vain: but a woman that </w:t>
+      </w:r>
+      <w:proofErr w:type="spellStart"/>
+      <w:r>
+        <w:rPr>
+          <w:lang w:val="en-US"/>
+        </w:rPr>
+        <w:t>feareth</w:t>
+      </w:r>
+      <w:proofErr w:type="spellEnd"/>
+      <w:r>
+        <w:rPr>
+          <w:lang w:val="en-US"/>
+        </w:rPr>
+        <w:t xml:space="preserve"> the LORD, she shall be praised.</w:t>
+      </w:r>
+    </w:p>
+    <w:p>
+      <w:pPr>
+        <w:pStyle w:val="ListParagraph"/>
+        <w:numPr>
+          <w:ilvl w:val="0"/>
+          <w:numId w:val="31"/>
+        </w:numPr>
+        <w:rPr>
+          <w:lang w:val="en-US"/>
+        </w:rPr>
+      </w:pPr>
+      <w:r>
+        <w:rPr>
+          <w:lang w:val="en-US"/>
+        </w:rPr>
+        <w:t>Give her of the fruit of her hands; and let her own works praise her in the gates.</w:t>
+      </w:r>
+    </w:p>
+    <w:p>
+      <w:pPr>
+        <w:rPr>
+          <w:lang w:val="en-US"/>
+        </w:rPr>
+      </w:pPr>
     </w:p>
     <w:sectPr>
       <w:pgSz w:w="11900" w:h="16840"/>
@@ -26247,9 +28136,9 @@
     </w:lvl>
   </w:abstractNum>
   <w:abstractNum w:abstractNumId="2" w15:restartNumberingAfterBreak="0">
-    <w:nsid w:val="05844FE5"/>
+    <w:nsid w:val="03D64E96"/>
     <w:multiLevelType w:val="hybridMultilevel"/>
-    <w:tmpl w:val="C7301748"/>
+    <w:tmpl w:val="DBDC2EF4"/>
     <w:lvl w:ilvl="0" w:tplc="0809000F">
       <w:start w:val="1"/>
       <w:numFmt w:val="decimal"/>
@@ -26336,9 +28225,9 @@
     </w:lvl>
   </w:abstractNum>
   <w:abstractNum w:abstractNumId="3" w15:restartNumberingAfterBreak="0">
-    <w:nsid w:val="0A1F75EB"/>
+    <w:nsid w:val="05844FE5"/>
     <w:multiLevelType w:val="hybridMultilevel"/>
-    <w:tmpl w:val="D474F674"/>
+    <w:tmpl w:val="C7301748"/>
     <w:lvl w:ilvl="0" w:tplc="0809000F">
       <w:start w:val="1"/>
       <w:numFmt w:val="decimal"/>
@@ -26425,9 +28314,9 @@
     </w:lvl>
   </w:abstractNum>
   <w:abstractNum w:abstractNumId="4" w15:restartNumberingAfterBreak="0">
-    <w:nsid w:val="0BEB6DC3"/>
+    <w:nsid w:val="0A1F75EB"/>
     <w:multiLevelType w:val="hybridMultilevel"/>
-    <w:tmpl w:val="40125406"/>
+    <w:tmpl w:val="D474F674"/>
     <w:lvl w:ilvl="0" w:tplc="0809000F">
       <w:start w:val="1"/>
       <w:numFmt w:val="decimal"/>
@@ -26514,9 +28403,9 @@
     </w:lvl>
   </w:abstractNum>
   <w:abstractNum w:abstractNumId="5" w15:restartNumberingAfterBreak="0">
-    <w:nsid w:val="11906DA7"/>
+    <w:nsid w:val="0BEB6DC3"/>
     <w:multiLevelType w:val="hybridMultilevel"/>
-    <w:tmpl w:val="65D2AB58"/>
+    <w:tmpl w:val="40125406"/>
     <w:lvl w:ilvl="0" w:tplc="0809000F">
       <w:start w:val="1"/>
       <w:numFmt w:val="decimal"/>
@@ -26603,9 +28492,9 @@
     </w:lvl>
   </w:abstractNum>
   <w:abstractNum w:abstractNumId="6" w15:restartNumberingAfterBreak="0">
-    <w:nsid w:val="1D7D6FD4"/>
+    <w:nsid w:val="11906DA7"/>
     <w:multiLevelType w:val="hybridMultilevel"/>
-    <w:tmpl w:val="16725890"/>
+    <w:tmpl w:val="65D2AB58"/>
     <w:lvl w:ilvl="0" w:tplc="0809000F">
       <w:start w:val="1"/>
       <w:numFmt w:val="decimal"/>
@@ -26692,9 +28581,9 @@
     </w:lvl>
   </w:abstractNum>
   <w:abstractNum w:abstractNumId="7" w15:restartNumberingAfterBreak="0">
-    <w:nsid w:val="220C70B9"/>
+    <w:nsid w:val="1D7D6FD4"/>
     <w:multiLevelType w:val="hybridMultilevel"/>
-    <w:tmpl w:val="EFAC2984"/>
+    <w:tmpl w:val="16725890"/>
     <w:lvl w:ilvl="0" w:tplc="0809000F">
       <w:start w:val="1"/>
       <w:numFmt w:val="decimal"/>
@@ -26781,9 +28670,9 @@
     </w:lvl>
   </w:abstractNum>
   <w:abstractNum w:abstractNumId="8" w15:restartNumberingAfterBreak="0">
-    <w:nsid w:val="24F15FAD"/>
+    <w:nsid w:val="220C70B9"/>
     <w:multiLevelType w:val="hybridMultilevel"/>
-    <w:tmpl w:val="54FEF418"/>
+    <w:tmpl w:val="EFAC2984"/>
     <w:lvl w:ilvl="0" w:tplc="0809000F">
       <w:start w:val="1"/>
       <w:numFmt w:val="decimal"/>
@@ -26870,9 +28759,9 @@
     </w:lvl>
   </w:abstractNum>
   <w:abstractNum w:abstractNumId="9" w15:restartNumberingAfterBreak="0">
-    <w:nsid w:val="265B314B"/>
+    <w:nsid w:val="24F15FAD"/>
     <w:multiLevelType w:val="hybridMultilevel"/>
-    <w:tmpl w:val="4AF88F5A"/>
+    <w:tmpl w:val="54FEF418"/>
     <w:lvl w:ilvl="0" w:tplc="0809000F">
       <w:start w:val="1"/>
       <w:numFmt w:val="decimal"/>
@@ -26959,9 +28848,9 @@
     </w:lvl>
   </w:abstractNum>
   <w:abstractNum w:abstractNumId="10" w15:restartNumberingAfterBreak="0">
-    <w:nsid w:val="28CB31ED"/>
+    <w:nsid w:val="265B314B"/>
     <w:multiLevelType w:val="hybridMultilevel"/>
-    <w:tmpl w:val="9976B318"/>
+    <w:tmpl w:val="4AF88F5A"/>
     <w:lvl w:ilvl="0" w:tplc="0809000F">
       <w:start w:val="1"/>
       <w:numFmt w:val="decimal"/>
@@ -27048,9 +28937,9 @@
     </w:lvl>
   </w:abstractNum>
   <w:abstractNum w:abstractNumId="11" w15:restartNumberingAfterBreak="0">
-    <w:nsid w:val="2C1276A7"/>
+    <w:nsid w:val="28CB31ED"/>
     <w:multiLevelType w:val="hybridMultilevel"/>
-    <w:tmpl w:val="ADA890B8"/>
+    <w:tmpl w:val="9976B318"/>
     <w:lvl w:ilvl="0" w:tplc="0809000F">
       <w:start w:val="1"/>
       <w:numFmt w:val="decimal"/>
@@ -27137,9 +29026,9 @@
     </w:lvl>
   </w:abstractNum>
   <w:abstractNum w:abstractNumId="12" w15:restartNumberingAfterBreak="0">
-    <w:nsid w:val="306370E5"/>
+    <w:nsid w:val="2C1276A7"/>
     <w:multiLevelType w:val="hybridMultilevel"/>
-    <w:tmpl w:val="CEBC8DBE"/>
+    <w:tmpl w:val="ADA890B8"/>
     <w:lvl w:ilvl="0" w:tplc="0809000F">
       <w:start w:val="1"/>
       <w:numFmt w:val="decimal"/>
@@ -27226,9 +29115,9 @@
     </w:lvl>
   </w:abstractNum>
   <w:abstractNum w:abstractNumId="13" w15:restartNumberingAfterBreak="0">
-    <w:nsid w:val="336A14C5"/>
+    <w:nsid w:val="306370E5"/>
     <w:multiLevelType w:val="hybridMultilevel"/>
-    <w:tmpl w:val="5384450A"/>
+    <w:tmpl w:val="CEBC8DBE"/>
     <w:lvl w:ilvl="0" w:tplc="0809000F">
       <w:start w:val="1"/>
       <w:numFmt w:val="decimal"/>
@@ -27315,9 +29204,9 @@
     </w:lvl>
   </w:abstractNum>
   <w:abstractNum w:abstractNumId="14" w15:restartNumberingAfterBreak="0">
-    <w:nsid w:val="45EA70D5"/>
+    <w:nsid w:val="336A14C5"/>
     <w:multiLevelType w:val="hybridMultilevel"/>
-    <w:tmpl w:val="6C72CFEC"/>
+    <w:tmpl w:val="5384450A"/>
     <w:lvl w:ilvl="0" w:tplc="0809000F">
       <w:start w:val="1"/>
       <w:numFmt w:val="decimal"/>
@@ -27404,9 +29293,9 @@
     </w:lvl>
   </w:abstractNum>
   <w:abstractNum w:abstractNumId="15" w15:restartNumberingAfterBreak="0">
-    <w:nsid w:val="47DC7CAE"/>
+    <w:nsid w:val="45EA70D5"/>
     <w:multiLevelType w:val="hybridMultilevel"/>
-    <w:tmpl w:val="F0CC44AA"/>
+    <w:tmpl w:val="6C72CFEC"/>
     <w:lvl w:ilvl="0" w:tplc="0809000F">
       <w:start w:val="1"/>
       <w:numFmt w:val="decimal"/>
@@ -27493,9 +29382,9 @@
     </w:lvl>
   </w:abstractNum>
   <w:abstractNum w:abstractNumId="16" w15:restartNumberingAfterBreak="0">
-    <w:nsid w:val="55781E04"/>
+    <w:nsid w:val="47DC7CAE"/>
     <w:multiLevelType w:val="hybridMultilevel"/>
-    <w:tmpl w:val="C99C0E86"/>
+    <w:tmpl w:val="F0CC44AA"/>
     <w:lvl w:ilvl="0" w:tplc="0809000F">
       <w:start w:val="1"/>
       <w:numFmt w:val="decimal"/>
@@ -27582,9 +29471,9 @@
     </w:lvl>
   </w:abstractNum>
   <w:abstractNum w:abstractNumId="17" w15:restartNumberingAfterBreak="0">
-    <w:nsid w:val="56030742"/>
+    <w:nsid w:val="52D330CA"/>
     <w:multiLevelType w:val="hybridMultilevel"/>
-    <w:tmpl w:val="768C6D10"/>
+    <w:tmpl w:val="B7560A7C"/>
     <w:lvl w:ilvl="0" w:tplc="0809000F">
       <w:start w:val="1"/>
       <w:numFmt w:val="decimal"/>
@@ -27671,9 +29560,9 @@
     </w:lvl>
   </w:abstractNum>
   <w:abstractNum w:abstractNumId="18" w15:restartNumberingAfterBreak="0">
-    <w:nsid w:val="580E620B"/>
+    <w:nsid w:val="55781E04"/>
     <w:multiLevelType w:val="hybridMultilevel"/>
-    <w:tmpl w:val="7A164186"/>
+    <w:tmpl w:val="C99C0E86"/>
     <w:lvl w:ilvl="0" w:tplc="0809000F">
       <w:start w:val="1"/>
       <w:numFmt w:val="decimal"/>
@@ -27760,9 +29649,9 @@
     </w:lvl>
   </w:abstractNum>
   <w:abstractNum w:abstractNumId="19" w15:restartNumberingAfterBreak="0">
-    <w:nsid w:val="580F7CBB"/>
+    <w:nsid w:val="56030742"/>
     <w:multiLevelType w:val="hybridMultilevel"/>
-    <w:tmpl w:val="8F1EE6FC"/>
+    <w:tmpl w:val="768C6D10"/>
     <w:lvl w:ilvl="0" w:tplc="0809000F">
       <w:start w:val="1"/>
       <w:numFmt w:val="decimal"/>
@@ -27849,9 +29738,9 @@
     </w:lvl>
   </w:abstractNum>
   <w:abstractNum w:abstractNumId="20" w15:restartNumberingAfterBreak="0">
-    <w:nsid w:val="5BC263B8"/>
+    <w:nsid w:val="580E620B"/>
     <w:multiLevelType w:val="hybridMultilevel"/>
-    <w:tmpl w:val="A88C7F16"/>
+    <w:tmpl w:val="7A164186"/>
     <w:lvl w:ilvl="0" w:tplc="0809000F">
       <w:start w:val="1"/>
       <w:numFmt w:val="decimal"/>
@@ -27938,9 +29827,9 @@
     </w:lvl>
   </w:abstractNum>
   <w:abstractNum w:abstractNumId="21" w15:restartNumberingAfterBreak="0">
-    <w:nsid w:val="63B67CCC"/>
+    <w:nsid w:val="580F7CBB"/>
     <w:multiLevelType w:val="hybridMultilevel"/>
-    <w:tmpl w:val="71BA67A8"/>
+    <w:tmpl w:val="8F1EE6FC"/>
     <w:lvl w:ilvl="0" w:tplc="0809000F">
       <w:start w:val="1"/>
       <w:numFmt w:val="decimal"/>
@@ -28027,9 +29916,9 @@
     </w:lvl>
   </w:abstractNum>
   <w:abstractNum w:abstractNumId="22" w15:restartNumberingAfterBreak="0">
-    <w:nsid w:val="66941418"/>
+    <w:nsid w:val="5BC263B8"/>
     <w:multiLevelType w:val="hybridMultilevel"/>
-    <w:tmpl w:val="D3EEED0E"/>
+    <w:tmpl w:val="A88C7F16"/>
     <w:lvl w:ilvl="0" w:tplc="0809000F">
       <w:start w:val="1"/>
       <w:numFmt w:val="decimal"/>
@@ -28116,9 +30005,9 @@
     </w:lvl>
   </w:abstractNum>
   <w:abstractNum w:abstractNumId="23" w15:restartNumberingAfterBreak="0">
-    <w:nsid w:val="67AB498A"/>
+    <w:nsid w:val="63B67CCC"/>
     <w:multiLevelType w:val="hybridMultilevel"/>
-    <w:tmpl w:val="92B48DAE"/>
+    <w:tmpl w:val="71BA67A8"/>
     <w:lvl w:ilvl="0" w:tplc="0809000F">
       <w:start w:val="1"/>
       <w:numFmt w:val="decimal"/>
@@ -28205,9 +30094,9 @@
     </w:lvl>
   </w:abstractNum>
   <w:abstractNum w:abstractNumId="24" w15:restartNumberingAfterBreak="0">
-    <w:nsid w:val="69E95EE7"/>
+    <w:nsid w:val="66941418"/>
     <w:multiLevelType w:val="hybridMultilevel"/>
-    <w:tmpl w:val="420AF422"/>
+    <w:tmpl w:val="D3EEED0E"/>
     <w:lvl w:ilvl="0" w:tplc="0809000F">
       <w:start w:val="1"/>
       <w:numFmt w:val="decimal"/>
@@ -28294,9 +30183,9 @@
     </w:lvl>
   </w:abstractNum>
   <w:abstractNum w:abstractNumId="25" w15:restartNumberingAfterBreak="0">
-    <w:nsid w:val="6F821878"/>
+    <w:nsid w:val="67AB498A"/>
     <w:multiLevelType w:val="hybridMultilevel"/>
-    <w:tmpl w:val="0922C350"/>
+    <w:tmpl w:val="92B48DAE"/>
     <w:lvl w:ilvl="0" w:tplc="0809000F">
       <w:start w:val="1"/>
       <w:numFmt w:val="decimal"/>
@@ -28383,9 +30272,9 @@
     </w:lvl>
   </w:abstractNum>
   <w:abstractNum w:abstractNumId="26" w15:restartNumberingAfterBreak="0">
-    <w:nsid w:val="78470B4D"/>
+    <w:nsid w:val="69E95EE7"/>
     <w:multiLevelType w:val="hybridMultilevel"/>
-    <w:tmpl w:val="AF8044B0"/>
+    <w:tmpl w:val="420AF422"/>
     <w:lvl w:ilvl="0" w:tplc="0809000F">
       <w:start w:val="1"/>
       <w:numFmt w:val="decimal"/>
@@ -28472,9 +30361,9 @@
     </w:lvl>
   </w:abstractNum>
   <w:abstractNum w:abstractNumId="27" w15:restartNumberingAfterBreak="0">
-    <w:nsid w:val="7CB16B43"/>
+    <w:nsid w:val="6F821878"/>
     <w:multiLevelType w:val="hybridMultilevel"/>
-    <w:tmpl w:val="CD9C98DE"/>
+    <w:tmpl w:val="0922C350"/>
     <w:lvl w:ilvl="0" w:tplc="0809000F">
       <w:start w:val="1"/>
       <w:numFmt w:val="decimal"/>
@@ -28561,9 +30450,9 @@
     </w:lvl>
   </w:abstractNum>
   <w:abstractNum w:abstractNumId="28" w15:restartNumberingAfterBreak="0">
-    <w:nsid w:val="7E2945B3"/>
+    <w:nsid w:val="78470B4D"/>
     <w:multiLevelType w:val="hybridMultilevel"/>
-    <w:tmpl w:val="5AC83818"/>
+    <w:tmpl w:val="AF8044B0"/>
     <w:lvl w:ilvl="0" w:tplc="0809000F">
       <w:start w:val="1"/>
       <w:numFmt w:val="decimal"/>
@@ -28649,92 +30538,276 @@
       </w:pPr>
     </w:lvl>
   </w:abstractNum>
+  <w:abstractNum w:abstractNumId="29" w15:restartNumberingAfterBreak="0">
+    <w:nsid w:val="7CB16B43"/>
+    <w:multiLevelType w:val="hybridMultilevel"/>
+    <w:tmpl w:val="CD9C98DE"/>
+    <w:lvl w:ilvl="0" w:tplc="0809000F">
+      <w:start w:val="1"/>
+      <w:numFmt w:val="decimal"/>
+      <w:lvlText w:val="%1."/>
+      <w:lvlJc w:val="left"/>
+      <w:pPr>
+        <w:ind w:left="720" w:hanging="360"/>
+      </w:pPr>
+      <w:rPr>
+        <w:rFonts w:hint="default"/>
+      </w:rPr>
+    </w:lvl>
+    <w:lvl w:ilvl="1" w:tplc="08090019" w:tentative="1">
+      <w:start w:val="1"/>
+      <w:numFmt w:val="lowerLetter"/>
+      <w:lvlText w:val="%2."/>
+      <w:lvlJc w:val="left"/>
+      <w:pPr>
+        <w:ind w:left="1440" w:hanging="360"/>
+      </w:pPr>
+    </w:lvl>
+    <w:lvl w:ilvl="2" w:tplc="0809001B" w:tentative="1">
+      <w:start w:val="1"/>
+      <w:numFmt w:val="lowerRoman"/>
+      <w:lvlText w:val="%3."/>
+      <w:lvlJc w:val="right"/>
+      <w:pPr>
+        <w:ind w:left="2160" w:hanging="180"/>
+      </w:pPr>
+    </w:lvl>
+    <w:lvl w:ilvl="3" w:tplc="0809000F" w:tentative="1">
+      <w:start w:val="1"/>
+      <w:numFmt w:val="decimal"/>
+      <w:lvlText w:val="%4."/>
+      <w:lvlJc w:val="left"/>
+      <w:pPr>
+        <w:ind w:left="2880" w:hanging="360"/>
+      </w:pPr>
+    </w:lvl>
+    <w:lvl w:ilvl="4" w:tplc="08090019" w:tentative="1">
+      <w:start w:val="1"/>
+      <w:numFmt w:val="lowerLetter"/>
+      <w:lvlText w:val="%5."/>
+      <w:lvlJc w:val="left"/>
+      <w:pPr>
+        <w:ind w:left="3600" w:hanging="360"/>
+      </w:pPr>
+    </w:lvl>
+    <w:lvl w:ilvl="5" w:tplc="0809001B" w:tentative="1">
+      <w:start w:val="1"/>
+      <w:numFmt w:val="lowerRoman"/>
+      <w:lvlText w:val="%6."/>
+      <w:lvlJc w:val="right"/>
+      <w:pPr>
+        <w:ind w:left="4320" w:hanging="180"/>
+      </w:pPr>
+    </w:lvl>
+    <w:lvl w:ilvl="6" w:tplc="0809000F" w:tentative="1">
+      <w:start w:val="1"/>
+      <w:numFmt w:val="decimal"/>
+      <w:lvlText w:val="%7."/>
+      <w:lvlJc w:val="left"/>
+      <w:pPr>
+        <w:ind w:left="5040" w:hanging="360"/>
+      </w:pPr>
+    </w:lvl>
+    <w:lvl w:ilvl="7" w:tplc="08090019" w:tentative="1">
+      <w:start w:val="1"/>
+      <w:numFmt w:val="lowerLetter"/>
+      <w:lvlText w:val="%8."/>
+      <w:lvlJc w:val="left"/>
+      <w:pPr>
+        <w:ind w:left="5760" w:hanging="360"/>
+      </w:pPr>
+    </w:lvl>
+    <w:lvl w:ilvl="8" w:tplc="0809001B" w:tentative="1">
+      <w:start w:val="1"/>
+      <w:numFmt w:val="lowerRoman"/>
+      <w:lvlText w:val="%9."/>
+      <w:lvlJc w:val="right"/>
+      <w:pPr>
+        <w:ind w:left="6480" w:hanging="180"/>
+      </w:pPr>
+    </w:lvl>
+  </w:abstractNum>
+  <w:abstractNum w:abstractNumId="30" w15:restartNumberingAfterBreak="0">
+    <w:nsid w:val="7E2945B3"/>
+    <w:multiLevelType w:val="hybridMultilevel"/>
+    <w:tmpl w:val="5AC83818"/>
+    <w:lvl w:ilvl="0" w:tplc="0809000F">
+      <w:start w:val="1"/>
+      <w:numFmt w:val="decimal"/>
+      <w:lvlText w:val="%1."/>
+      <w:lvlJc w:val="left"/>
+      <w:pPr>
+        <w:ind w:left="720" w:hanging="360"/>
+      </w:pPr>
+      <w:rPr>
+        <w:rFonts w:hint="default"/>
+      </w:rPr>
+    </w:lvl>
+    <w:lvl w:ilvl="1" w:tplc="08090019" w:tentative="1">
+      <w:start w:val="1"/>
+      <w:numFmt w:val="lowerLetter"/>
+      <w:lvlText w:val="%2."/>
+      <w:lvlJc w:val="left"/>
+      <w:pPr>
+        <w:ind w:left="1440" w:hanging="360"/>
+      </w:pPr>
+    </w:lvl>
+    <w:lvl w:ilvl="2" w:tplc="0809001B" w:tentative="1">
+      <w:start w:val="1"/>
+      <w:numFmt w:val="lowerRoman"/>
+      <w:lvlText w:val="%3."/>
+      <w:lvlJc w:val="right"/>
+      <w:pPr>
+        <w:ind w:left="2160" w:hanging="180"/>
+      </w:pPr>
+    </w:lvl>
+    <w:lvl w:ilvl="3" w:tplc="0809000F" w:tentative="1">
+      <w:start w:val="1"/>
+      <w:numFmt w:val="decimal"/>
+      <w:lvlText w:val="%4."/>
+      <w:lvlJc w:val="left"/>
+      <w:pPr>
+        <w:ind w:left="2880" w:hanging="360"/>
+      </w:pPr>
+    </w:lvl>
+    <w:lvl w:ilvl="4" w:tplc="08090019" w:tentative="1">
+      <w:start w:val="1"/>
+      <w:numFmt w:val="lowerLetter"/>
+      <w:lvlText w:val="%5."/>
+      <w:lvlJc w:val="left"/>
+      <w:pPr>
+        <w:ind w:left="3600" w:hanging="360"/>
+      </w:pPr>
+    </w:lvl>
+    <w:lvl w:ilvl="5" w:tplc="0809001B" w:tentative="1">
+      <w:start w:val="1"/>
+      <w:numFmt w:val="lowerRoman"/>
+      <w:lvlText w:val="%6."/>
+      <w:lvlJc w:val="right"/>
+      <w:pPr>
+        <w:ind w:left="4320" w:hanging="180"/>
+      </w:pPr>
+    </w:lvl>
+    <w:lvl w:ilvl="6" w:tplc="0809000F" w:tentative="1">
+      <w:start w:val="1"/>
+      <w:numFmt w:val="decimal"/>
+      <w:lvlText w:val="%7."/>
+      <w:lvlJc w:val="left"/>
+      <w:pPr>
+        <w:ind w:left="5040" w:hanging="360"/>
+      </w:pPr>
+    </w:lvl>
+    <w:lvl w:ilvl="7" w:tplc="08090019" w:tentative="1">
+      <w:start w:val="1"/>
+      <w:numFmt w:val="lowerLetter"/>
+      <w:lvlText w:val="%8."/>
+      <w:lvlJc w:val="left"/>
+      <w:pPr>
+        <w:ind w:left="5760" w:hanging="360"/>
+      </w:pPr>
+    </w:lvl>
+    <w:lvl w:ilvl="8" w:tplc="0809001B" w:tentative="1">
+      <w:start w:val="1"/>
+      <w:numFmt w:val="lowerRoman"/>
+      <w:lvlText w:val="%9."/>
+      <w:lvlJc w:val="right"/>
+      <w:pPr>
+        <w:ind w:left="6480" w:hanging="180"/>
+      </w:pPr>
+    </w:lvl>
+  </w:abstractNum>
   <w:num w:numId="1">
-    <w:abstractNumId w:val="18"/>
+    <w:abstractNumId w:val="20"/>
   </w:num>
   <w:num w:numId="2">
-    <w:abstractNumId w:val="28"/>
+    <w:abstractNumId w:val="30"/>
   </w:num>
   <w:num w:numId="3">
+    <w:abstractNumId w:val="15"/>
+  </w:num>
+  <w:num w:numId="4">
     <w:abstractNumId w:val="14"/>
   </w:num>
-  <w:num w:numId="4">
-    <w:abstractNumId w:val="13"/>
-  </w:num>
   <w:num w:numId="5">
-    <w:abstractNumId w:val="3"/>
+    <w:abstractNumId w:val="4"/>
   </w:num>
   <w:num w:numId="6">
-    <w:abstractNumId w:val="11"/>
+    <w:abstractNumId w:val="12"/>
   </w:num>
   <w:num w:numId="7">
-    <w:abstractNumId w:val="15"/>
+    <w:abstractNumId w:val="16"/>
   </w:num>
   <w:num w:numId="8">
-    <w:abstractNumId w:val="6"/>
+    <w:abstractNumId w:val="7"/>
   </w:num>
   <w:num w:numId="9">
-    <w:abstractNumId w:val="21"/>
+    <w:abstractNumId w:val="23"/>
   </w:num>
   <w:num w:numId="10">
     <w:abstractNumId w:val="1"/>
   </w:num>
   <w:num w:numId="11">
+    <w:abstractNumId w:val="11"/>
+  </w:num>
+  <w:num w:numId="12">
+    <w:abstractNumId w:val="22"/>
+  </w:num>
+  <w:num w:numId="13">
+    <w:abstractNumId w:val="27"/>
+  </w:num>
+  <w:num w:numId="14">
+    <w:abstractNumId w:val="5"/>
+  </w:num>
+  <w:num w:numId="15">
+    <w:abstractNumId w:val="8"/>
+  </w:num>
+  <w:num w:numId="16">
+    <w:abstractNumId w:val="19"/>
+  </w:num>
+  <w:num w:numId="17">
+    <w:abstractNumId w:val="24"/>
+  </w:num>
+  <w:num w:numId="18">
     <w:abstractNumId w:val="10"/>
   </w:num>
-  <w:num w:numId="12">
-    <w:abstractNumId w:val="20"/>
-  </w:num>
-  <w:num w:numId="13">
-    <w:abstractNumId w:val="25"/>
-  </w:num>
-  <w:num w:numId="14">
-    <w:abstractNumId w:val="4"/>
-  </w:num>
-  <w:num w:numId="15">
-    <w:abstractNumId w:val="7"/>
-  </w:num>
-  <w:num w:numId="16">
-    <w:abstractNumId w:val="17"/>
-  </w:num>
-  <w:num w:numId="17">
-    <w:abstractNumId w:val="22"/>
-  </w:num>
-  <w:num w:numId="18">
-    <w:abstractNumId w:val="9"/>
-  </w:num>
   <w:num w:numId="19">
-    <w:abstractNumId w:val="24"/>
+    <w:abstractNumId w:val="26"/>
   </w:num>
   <w:num w:numId="20">
-    <w:abstractNumId w:val="19"/>
+    <w:abstractNumId w:val="21"/>
   </w:num>
   <w:num w:numId="21">
     <w:abstractNumId w:val="0"/>
   </w:num>
   <w:num w:numId="22">
-    <w:abstractNumId w:val="5"/>
+    <w:abstractNumId w:val="6"/>
   </w:num>
   <w:num w:numId="23">
-    <w:abstractNumId w:val="8"/>
+    <w:abstractNumId w:val="9"/>
   </w:num>
   <w:num w:numId="24">
-    <w:abstractNumId w:val="26"/>
+    <w:abstractNumId w:val="28"/>
   </w:num>
   <w:num w:numId="25">
+    <w:abstractNumId w:val="3"/>
+  </w:num>
+  <w:num w:numId="26">
+    <w:abstractNumId w:val="13"/>
+  </w:num>
+  <w:num w:numId="27">
+    <w:abstractNumId w:val="18"/>
+  </w:num>
+  <w:num w:numId="28">
+    <w:abstractNumId w:val="29"/>
+  </w:num>
+  <w:num w:numId="29">
+    <w:abstractNumId w:val="25"/>
+  </w:num>
+  <w:num w:numId="30">
     <w:abstractNumId w:val="2"/>
   </w:num>
-  <w:num w:numId="26">
-    <w:abstractNumId w:val="12"/>
-  </w:num>
-  <w:num w:numId="27">
-    <w:abstractNumId w:val="16"/>
-  </w:num>
-  <w:num w:numId="28">
-    <w:abstractNumId w:val="27"/>
-  </w:num>
-  <w:num w:numId="29">
-    <w:abstractNumId w:val="23"/>
+  <w:num w:numId="31">
+    <w:abstractNumId w:val="17"/>
   </w:num>
 </w:numbering>
 </file>

</xml_diff>